<commit_message>
status_report_doc.docx is updated to till 07/10/2020
</commit_message>
<xml_diff>
--- a/status_report_doc.docx
+++ b/status_report_doc.docx
@@ -3060,6 +3060,7 @@
           </w:p>
           <w:p>
             <w:pPr>
+              <w:jc w:val="left"/>
               <w:rPr>
                 <w:lang w:val="en-IN"/>
               </w:rPr>
@@ -3181,42 +3182,103 @@
                 <w:lang w:val="en-IN"/>
               </w:rPr>
             </w:pPr>
-          </w:p>
-        </w:tc>
-        <w:tc>
-          <w:tcPr>
-            <w:tcW w:w="2130" w:type="dxa"/>
-          </w:tcPr>
-          <w:p>
-            <w:pPr>
-              <w:rPr>
-                <w:lang w:val="en-IN"/>
-              </w:rPr>
-            </w:pPr>
-          </w:p>
-        </w:tc>
-        <w:tc>
-          <w:tcPr>
-            <w:tcW w:w="2131" w:type="dxa"/>
-          </w:tcPr>
-          <w:p>
-            <w:pPr>
-              <w:rPr>
-                <w:lang w:val="en-IN"/>
-              </w:rPr>
-            </w:pPr>
-          </w:p>
-        </w:tc>
-        <w:tc>
-          <w:tcPr>
-            <w:tcW w:w="2131" w:type="dxa"/>
-          </w:tcPr>
-          <w:p>
-            <w:pPr>
-              <w:rPr>
-                <w:lang w:val="en-IN"/>
-              </w:rPr>
-            </w:pPr>
+            <w:r>
+              <w:rPr>
+                <w:rFonts w:ascii="Times New Roman" w:hAnsi="Times New Roman" w:cs="Times New Roman"/>
+                <w:lang w:val="en-IN"/>
+              </w:rPr>
+              <w:t>05/10/2020</w:t>
+            </w:r>
+          </w:p>
+        </w:tc>
+        <w:tc>
+          <w:tcPr>
+            <w:tcW w:w="2130" w:type="dxa"/>
+          </w:tcPr>
+          <w:p>
+            <w:pPr>
+              <w:rPr>
+                <w:rFonts w:ascii="Times New Roman" w:hAnsi="Times New Roman" w:cs="Times New Roman"/>
+                <w:lang w:val="en-IN"/>
+              </w:rPr>
+            </w:pPr>
+            <w:r>
+              <w:rPr>
+                <w:rFonts w:ascii="Times New Roman" w:hAnsi="Times New Roman" w:cs="Times New Roman"/>
+                <w:lang w:val="en-IN"/>
+              </w:rPr>
+              <w:t>None</w:t>
+            </w:r>
+          </w:p>
+        </w:tc>
+        <w:tc>
+          <w:tcPr>
+            <w:tcW w:w="2131" w:type="dxa"/>
+          </w:tcPr>
+          <w:p>
+            <w:pPr>
+              <w:jc w:val="left"/>
+              <w:rPr>
+                <w:rFonts w:ascii="Times New Roman" w:hAnsi="Times New Roman" w:cs="Times New Roman"/>
+                <w:lang w:val="en-IN"/>
+              </w:rPr>
+            </w:pPr>
+            <w:r>
+              <w:rPr>
+                <w:rFonts w:ascii="Times New Roman" w:hAnsi="Times New Roman" w:cs="Times New Roman"/>
+                <w:lang w:val="en-IN"/>
+              </w:rPr>
+              <w:t>I</w:t>
+            </w:r>
+            <w:r>
+              <w:rPr>
+                <w:rFonts w:ascii="Times New Roman" w:hAnsi="Times New Roman" w:cs="Times New Roman"/>
+                <w:lang w:val="en-IN"/>
+              </w:rPr>
+              <w:t xml:space="preserve"> tried to understand the call flow of ffmpeg-h264-dec</w:t>
+            </w:r>
+          </w:p>
+        </w:tc>
+        <w:tc>
+          <w:tcPr>
+            <w:tcW w:w="2131" w:type="dxa"/>
+          </w:tcPr>
+          <w:p>
+            <w:pPr>
+              <w:jc w:val="left"/>
+              <w:rPr>
+                <w:rFonts w:ascii="Times New Roman" w:hAnsi="Times New Roman" w:cs="Times New Roman"/>
+                <w:lang w:val="en-IN"/>
+              </w:rPr>
+            </w:pPr>
+            <w:r>
+              <w:rPr>
+                <w:rFonts w:ascii="Times New Roman" w:hAnsi="Times New Roman" w:cs="Times New Roman"/>
+                <w:lang w:val="en-IN"/>
+              </w:rPr>
+              <w:t>I</w:t>
+            </w:r>
+            <w:r>
+              <w:rPr>
+                <w:rFonts w:ascii="Times New Roman" w:hAnsi="Times New Roman" w:cs="Times New Roman"/>
+                <w:lang w:val="en-IN"/>
+              </w:rPr>
+              <w:t xml:space="preserve"> will print the h</w:t>
+            </w:r>
+            <w:r>
+              <w:rPr>
+                <w:rFonts w:ascii="Times New Roman" w:hAnsi="Times New Roman" w:cs="Times New Roman"/>
+                <w:lang w:val="en-IN"/>
+              </w:rPr>
+              <w:t>e</w:t>
+            </w:r>
+            <w:r>
+              <w:rPr>
+                <w:rFonts w:ascii="Times New Roman" w:hAnsi="Times New Roman" w:cs="Times New Roman"/>
+                <w:lang w:val="en-IN"/>
+              </w:rPr>
+              <w:t>ight and width and buffer address in the call flow of ffmpeg-h264-dec</w:t>
+            </w:r>
           </w:p>
         </w:tc>
       </w:tr>
@@ -3232,42 +3294,190 @@
                 <w:lang w:val="en-IN"/>
               </w:rPr>
             </w:pPr>
-          </w:p>
-        </w:tc>
-        <w:tc>
-          <w:tcPr>
-            <w:tcW w:w="2130" w:type="dxa"/>
-          </w:tcPr>
-          <w:p>
-            <w:pPr>
-              <w:rPr>
-                <w:lang w:val="en-IN"/>
-              </w:rPr>
-            </w:pPr>
-          </w:p>
-        </w:tc>
-        <w:tc>
-          <w:tcPr>
-            <w:tcW w:w="2131" w:type="dxa"/>
-          </w:tcPr>
-          <w:p>
-            <w:pPr>
-              <w:rPr>
-                <w:lang w:val="en-IN"/>
-              </w:rPr>
-            </w:pPr>
-          </w:p>
-        </w:tc>
-        <w:tc>
-          <w:tcPr>
-            <w:tcW w:w="2131" w:type="dxa"/>
-          </w:tcPr>
-          <w:p>
-            <w:pPr>
-              <w:rPr>
-                <w:lang w:val="en-IN"/>
-              </w:rPr>
-            </w:pPr>
+            <w:r>
+              <w:rPr>
+                <w:rFonts w:ascii="Times New Roman" w:hAnsi="Times New Roman" w:cs="Times New Roman"/>
+                <w:lang w:val="en-IN"/>
+              </w:rPr>
+              <w:t>06/10/2020</w:t>
+            </w:r>
+          </w:p>
+        </w:tc>
+        <w:tc>
+          <w:tcPr>
+            <w:tcW w:w="2130" w:type="dxa"/>
+          </w:tcPr>
+          <w:p>
+            <w:pPr>
+              <w:jc w:val="left"/>
+              <w:rPr>
+                <w:lang w:val="en-IN"/>
+              </w:rPr>
+            </w:pPr>
+            <w:r>
+              <w:rPr>
+                <w:rFonts w:ascii="Times New Roman" w:hAnsi="Times New Roman" w:cs="Times New Roman"/>
+                <w:lang w:val="en-IN"/>
+              </w:rPr>
+              <w:t>I</w:t>
+            </w:r>
+            <w:r>
+              <w:rPr>
+                <w:rFonts w:ascii="Times New Roman" w:hAnsi="Times New Roman" w:cs="Times New Roman"/>
+                <w:lang w:val="en-IN"/>
+              </w:rPr>
+              <w:t xml:space="preserve"> have</w:t>
+            </w:r>
+            <w:r>
+              <w:rPr>
+                <w:rFonts w:ascii="Times New Roman" w:hAnsi="Times New Roman" w:cs="Times New Roman"/>
+                <w:lang w:val="en-IN"/>
+              </w:rPr>
+              <w:t xml:space="preserve"> </w:t>
+            </w:r>
+            <w:r>
+              <w:rPr>
+                <w:rFonts w:ascii="Times New Roman" w:hAnsi="Times New Roman" w:cs="Times New Roman"/>
+                <w:lang w:val="en-IN"/>
+              </w:rPr>
+              <w:t>tried to understan</w:t>
+            </w:r>
+            <w:r>
+              <w:rPr>
+                <w:rFonts w:ascii="Times New Roman" w:hAnsi="Times New Roman" w:cs="Times New Roman"/>
+                <w:lang w:val="en-IN"/>
+              </w:rPr>
+              <w:t>d the call flow of ffmpeg-h264-dec</w:t>
+            </w:r>
+          </w:p>
+        </w:tc>
+        <w:tc>
+          <w:tcPr>
+            <w:tcW w:w="2131" w:type="dxa"/>
+          </w:tcPr>
+          <w:p>
+            <w:pPr>
+              <w:jc w:val="left"/>
+              <w:rPr>
+                <w:rFonts w:ascii="Times New Roman" w:hAnsi="Times New Roman" w:cs="Times New Roman"/>
+                <w:lang w:val="en-IN"/>
+              </w:rPr>
+            </w:pPr>
+            <w:proofErr w:type="spellStart"/>
+            <w:r>
+              <w:rPr>
+                <w:rFonts w:ascii="Times New Roman" w:hAnsi="Times New Roman" w:cs="Times New Roman"/>
+                <w:lang w:val="en-IN"/>
+              </w:rPr>
+              <w:t>i</w:t>
+            </w:r>
+            <w:proofErr w:type="spellEnd"/>
+            <w:r>
+              <w:rPr>
+                <w:rFonts w:ascii="Times New Roman" w:hAnsi="Times New Roman" w:cs="Times New Roman"/>
+                <w:lang w:val="en-IN"/>
+              </w:rPr>
+              <w:t xml:space="preserve"> understood the call flow of ffmpeg-h264-dec</w:t>
+            </w:r>
+            <w:r>
+              <w:rPr>
+                <w:rFonts w:ascii="Times New Roman" w:hAnsi="Times New Roman" w:cs="Times New Roman"/>
+                <w:lang w:val="en-IN"/>
+              </w:rPr>
+              <w:t xml:space="preserve"> and print a full log with </w:t>
+            </w:r>
+            <w:proofErr w:type="spellStart"/>
+            <w:r>
+              <w:rPr>
+                <w:rFonts w:ascii="Times New Roman" w:hAnsi="Times New Roman" w:cs="Times New Roman"/>
+                <w:lang w:val="en-IN"/>
+              </w:rPr>
+              <w:t>height,width,timestamp,buffer</w:t>
+            </w:r>
+            <w:proofErr w:type="spellEnd"/>
+            <w:r>
+              <w:rPr>
+                <w:rFonts w:ascii="Times New Roman" w:hAnsi="Times New Roman" w:cs="Times New Roman"/>
+                <w:lang w:val="en-IN"/>
+              </w:rPr>
+              <w:t xml:space="preserve"> </w:t>
+            </w:r>
+            <w:proofErr w:type="spellStart"/>
+            <w:r>
+              <w:rPr>
+                <w:rFonts w:ascii="Times New Roman" w:hAnsi="Times New Roman" w:cs="Times New Roman"/>
+                <w:lang w:val="en-IN"/>
+              </w:rPr>
+              <w:t>address,buffer</w:t>
+            </w:r>
+            <w:proofErr w:type="spellEnd"/>
+            <w:r>
+              <w:rPr>
+                <w:rFonts w:ascii="Times New Roman" w:hAnsi="Times New Roman" w:cs="Times New Roman"/>
+                <w:lang w:val="en-IN"/>
+              </w:rPr>
+              <w:t xml:space="preserve"> </w:t>
+            </w:r>
+            <w:proofErr w:type="spellStart"/>
+            <w:r>
+              <w:rPr>
+                <w:rFonts w:ascii="Times New Roman" w:hAnsi="Times New Roman" w:cs="Times New Roman"/>
+                <w:lang w:val="en-IN"/>
+              </w:rPr>
+              <w:t>size,keyframe,picture</w:t>
+            </w:r>
+            <w:proofErr w:type="spellEnd"/>
+            <w:r>
+              <w:rPr>
+                <w:rFonts w:ascii="Times New Roman" w:hAnsi="Times New Roman" w:cs="Times New Roman"/>
+                <w:lang w:val="en-IN"/>
+              </w:rPr>
+              <w:t xml:space="preserve"> type</w:t>
+            </w:r>
+          </w:p>
+        </w:tc>
+        <w:tc>
+          <w:tcPr>
+            <w:tcW w:w="2131" w:type="dxa"/>
+          </w:tcPr>
+          <w:p>
+            <w:pPr>
+              <w:jc w:val="left"/>
+              <w:rPr>
+                <w:rFonts w:ascii="Times New Roman" w:hAnsi="Times New Roman" w:cs="Times New Roman"/>
+                <w:lang w:val="en-IN"/>
+              </w:rPr>
+            </w:pPr>
+            <w:r>
+              <w:rPr>
+                <w:rFonts w:ascii="Times New Roman" w:hAnsi="Times New Roman" w:cs="Times New Roman"/>
+                <w:lang w:val="en-IN"/>
+              </w:rPr>
+              <w:t>I</w:t>
+            </w:r>
+            <w:r>
+              <w:rPr>
+                <w:rFonts w:ascii="Times New Roman" w:hAnsi="Times New Roman" w:cs="Times New Roman"/>
+                <w:lang w:val="en-IN"/>
+              </w:rPr>
+              <w:t xml:space="preserve"> will read about dl libraries and prepare a </w:t>
+            </w:r>
+            <w:proofErr w:type="spellStart"/>
+            <w:r>
+              <w:rPr>
+                <w:rFonts w:ascii="Times New Roman" w:hAnsi="Times New Roman" w:cs="Times New Roman"/>
+                <w:lang w:val="en-IN"/>
+              </w:rPr>
+              <w:t>ppt</w:t>
+            </w:r>
+            <w:proofErr w:type="spellEnd"/>
+            <w:r>
+              <w:rPr>
+                <w:rFonts w:ascii="Times New Roman" w:hAnsi="Times New Roman" w:cs="Times New Roman"/>
+                <w:lang w:val="en-IN"/>
+              </w:rPr>
+              <w:t xml:space="preserve"> for v4l2</w:t>
+            </w:r>
           </w:p>
         </w:tc>
       </w:tr>
@@ -3279,45 +3489,134 @@
           <w:p>
             <w:pPr>
               <w:rPr>
-                <w:lang w:val="en-IN"/>
-              </w:rPr>
-            </w:pPr>
-          </w:p>
-        </w:tc>
-        <w:tc>
-          <w:tcPr>
-            <w:tcW w:w="2130" w:type="dxa"/>
-          </w:tcPr>
-          <w:p>
-            <w:pPr>
-              <w:rPr>
-                <w:lang w:val="en-IN"/>
-              </w:rPr>
-            </w:pPr>
-          </w:p>
-        </w:tc>
-        <w:tc>
-          <w:tcPr>
-            <w:tcW w:w="2131" w:type="dxa"/>
-          </w:tcPr>
-          <w:p>
-            <w:pPr>
-              <w:rPr>
-                <w:lang w:val="en-IN"/>
-              </w:rPr>
-            </w:pPr>
-          </w:p>
-        </w:tc>
-        <w:tc>
-          <w:tcPr>
-            <w:tcW w:w="2131" w:type="dxa"/>
-          </w:tcPr>
-          <w:p>
-            <w:pPr>
-              <w:rPr>
-                <w:lang w:val="en-IN"/>
-              </w:rPr>
-            </w:pPr>
+                <w:rFonts w:ascii="Times New Roman" w:hAnsi="Times New Roman" w:cs="Times New Roman"/>
+                <w:lang w:val="en-IN"/>
+              </w:rPr>
+            </w:pPr>
+            <w:r>
+              <w:rPr>
+                <w:rFonts w:ascii="Times New Roman" w:hAnsi="Times New Roman" w:cs="Times New Roman"/>
+                <w:lang w:val="en-IN"/>
+              </w:rPr>
+              <w:t>07/10/2020</w:t>
+            </w:r>
+          </w:p>
+        </w:tc>
+        <w:tc>
+          <w:tcPr>
+            <w:tcW w:w="2130" w:type="dxa"/>
+          </w:tcPr>
+          <w:p>
+            <w:pPr>
+              <w:jc w:val="left"/>
+              <w:rPr>
+                <w:rFonts w:ascii="Times New Roman" w:hAnsi="Times New Roman" w:cs="Times New Roman"/>
+                <w:lang w:val="en-IN"/>
+              </w:rPr>
+            </w:pPr>
+            <w:r>
+              <w:rPr>
+                <w:rFonts w:ascii="Times New Roman" w:hAnsi="Times New Roman" w:cs="Times New Roman"/>
+                <w:lang w:val="en-IN"/>
+              </w:rPr>
+              <w:t>I</w:t>
+            </w:r>
+            <w:r>
+              <w:rPr>
+                <w:rFonts w:ascii="Times New Roman" w:hAnsi="Times New Roman" w:cs="Times New Roman"/>
+                <w:lang w:val="en-IN"/>
+              </w:rPr>
+              <w:t xml:space="preserve"> understood the call flow of ffmpeg-h264-dec</w:t>
+            </w:r>
+          </w:p>
+        </w:tc>
+        <w:tc>
+          <w:tcPr>
+            <w:tcW w:w="2131" w:type="dxa"/>
+          </w:tcPr>
+          <w:p>
+            <w:pPr>
+              <w:jc w:val="left"/>
+              <w:rPr>
+                <w:rFonts w:ascii="Times New Roman" w:hAnsi="Times New Roman" w:cs="Times New Roman"/>
+                <w:lang w:val="en-IN"/>
+              </w:rPr>
+            </w:pPr>
+            <w:r>
+              <w:rPr>
+                <w:rFonts w:ascii="Times New Roman" w:hAnsi="Times New Roman" w:cs="Times New Roman"/>
+                <w:lang w:val="en-IN"/>
+              </w:rPr>
+              <w:t>I</w:t>
+            </w:r>
+            <w:r>
+              <w:rPr>
+                <w:rFonts w:ascii="Times New Roman" w:hAnsi="Times New Roman" w:cs="Times New Roman"/>
+                <w:lang w:val="en-IN"/>
+              </w:rPr>
+              <w:t xml:space="preserve"> read about dl libraries</w:t>
+            </w:r>
+          </w:p>
+          <w:p>
+            <w:pPr>
+              <w:jc w:val="left"/>
+              <w:rPr>
+                <w:rFonts w:ascii="Times New Roman" w:hAnsi="Times New Roman" w:cs="Times New Roman"/>
+                <w:lang w:val="en-IN"/>
+              </w:rPr>
+            </w:pPr>
+            <w:hyperlink r:id="rId15" w:history="1">
+              <w:r>
+                <w:rPr>
+                  <w:rStyle w:val="Hyperlink"/>
+                  <w:rFonts w:ascii="Times New Roman" w:hAnsi="Times New Roman" w:cs="Times New Roman"/>
+                  <w:lang w:val="en-IN"/>
+                </w:rPr>
+                <w:t>https://tldp.org/HOWTO/Program-Library-HOWTO/dl-libraries.html</w:t>
+              </w:r>
+            </w:hyperlink>
+          </w:p>
+          <w:p>
+            <w:pPr>
+              <w:jc w:val="left"/>
+              <w:rPr>
+                <w:lang w:val="en-IN"/>
+              </w:rPr>
+            </w:pPr>
+            <w:r>
+              <w:rPr>
+                <w:rFonts w:ascii="Times New Roman" w:hAnsi="Times New Roman" w:cs="Times New Roman"/>
+                <w:lang w:val="en-IN"/>
+              </w:rPr>
+              <w:t>I</w:t>
+            </w:r>
+            <w:r>
+              <w:rPr>
+                <w:rFonts w:ascii="Times New Roman" w:hAnsi="Times New Roman" w:cs="Times New Roman"/>
+                <w:lang w:val="en-IN"/>
+              </w:rPr>
+              <w:t xml:space="preserve"> prepared a presentation of v4l2</w:t>
+            </w:r>
+          </w:p>
+        </w:tc>
+        <w:tc>
+          <w:tcPr>
+            <w:tcW w:w="2131" w:type="dxa"/>
+          </w:tcPr>
+          <w:p>
+            <w:pPr>
+              <w:rPr>
+                <w:rFonts w:ascii="Times New Roman" w:hAnsi="Times New Roman" w:cs="Times New Roman"/>
+                <w:lang w:val="en-IN"/>
+              </w:rPr>
+            </w:pPr>
+            <w:r>
+              <w:rPr>
+                <w:rFonts w:ascii="Times New Roman" w:hAnsi="Times New Roman" w:cs="Times New Roman"/>
+                <w:lang w:val="en-IN"/>
+              </w:rPr>
+              <w:t>None</w:t>
+            </w:r>
           </w:p>
         </w:tc>
       </w:tr>
@@ -4702,7 +5001,7 @@
 </file>
 
 <file path=customXml/itemProps2.xml><?xml version="1.0" encoding="utf-8"?>
-<ds:datastoreItem xmlns:ds="http://schemas.openxmlformats.org/officeDocument/2006/customXml" ds:itemID="{395F24D9-B8D6-43BA-89DC-C33C89E3F314}">
+<ds:datastoreItem xmlns:ds="http://schemas.openxmlformats.org/officeDocument/2006/customXml" ds:itemID="{B3FE7B27-2894-488D-8087-856E650DFB5B}">
   <ds:schemaRefs>
     <ds:schemaRef ds:uri="http://schemas.openxmlformats.org/officeDocument/2006/bibliography"/>
   </ds:schemaRefs>

</xml_diff>

<commit_message>
status_report_doc.docx is updated to till 09/10/2020
</commit_message>
<xml_diff>
--- a/status_report_doc.docx
+++ b/status_report_doc.docx
@@ -11,7 +11,6 @@
           <w:lang w:val="en-IN"/>
         </w:rPr>
       </w:pPr>
-      <w:proofErr w:type="spellStart"/>
       <w:r>
         <w:rPr>
           <w:rFonts w:ascii="Times New Roman" w:hAnsi="Times New Roman" w:cs="Times New Roman"/>
@@ -20,40 +19,7 @@
           <w:szCs w:val="48"/>
           <w:lang w:val="en-IN"/>
         </w:rPr>
-        <w:t>Katthi</w:t>
-      </w:r>
-      <w:proofErr w:type="spellEnd"/>
-      <w:r>
-        <w:rPr>
-          <w:rFonts w:ascii="Times New Roman" w:hAnsi="Times New Roman" w:cs="Times New Roman"/>
-          <w:color w:val="385623" w:themeColor="accent6" w:themeShade="80"/>
-          <w:sz w:val="48"/>
-          <w:szCs w:val="48"/>
-          <w:lang w:val="en-IN"/>
-        </w:rPr>
-        <w:t xml:space="preserve"> </w:t>
-      </w:r>
-      <w:proofErr w:type="spellStart"/>
-      <w:r>
-        <w:rPr>
-          <w:rFonts w:ascii="Times New Roman" w:hAnsi="Times New Roman" w:cs="Times New Roman"/>
-          <w:color w:val="385623" w:themeColor="accent6" w:themeShade="80"/>
-          <w:sz w:val="48"/>
-          <w:szCs w:val="48"/>
-          <w:lang w:val="en-IN"/>
-        </w:rPr>
-        <w:t>Shashikala</w:t>
-      </w:r>
-      <w:proofErr w:type="spellEnd"/>
-      <w:r>
-        <w:rPr>
-          <w:rFonts w:ascii="Times New Roman" w:hAnsi="Times New Roman" w:cs="Times New Roman"/>
-          <w:color w:val="385623" w:themeColor="accent6" w:themeShade="80"/>
-          <w:sz w:val="48"/>
-          <w:szCs w:val="48"/>
-          <w:lang w:val="en-IN"/>
-        </w:rPr>
-        <w:t xml:space="preserve"> status report</w:t>
+        <w:t>Katthi Shashikala status report</w:t>
       </w:r>
     </w:p>
     <w:tbl>
@@ -300,71 +266,37 @@
                 <w:rFonts w:ascii="Times New Roman" w:hAnsi="Times New Roman" w:cs="Times New Roman"/>
                 <w:lang w:val="en-IN"/>
               </w:rPr>
-              <w:t>cloned v4l2 test app(</w:t>
-            </w:r>
-            <w:proofErr w:type="spellStart"/>
-            <w:r>
-              <w:rPr>
-                <w:rFonts w:ascii="Times New Roman" w:hAnsi="Times New Roman" w:cs="Times New Roman"/>
-                <w:lang w:val="en-IN"/>
-              </w:rPr>
-              <w:t>yav</w:t>
-            </w:r>
-            <w:r>
-              <w:rPr>
-                <w:rFonts w:ascii="Times New Roman" w:hAnsi="Times New Roman" w:cs="Times New Roman"/>
-                <w:lang w:val="en-IN"/>
-              </w:rPr>
-              <w:t>ta</w:t>
-            </w:r>
-            <w:proofErr w:type="spellEnd"/>
-            <w:r>
-              <w:rPr>
-                <w:rFonts w:ascii="Times New Roman" w:hAnsi="Times New Roman" w:cs="Times New Roman"/>
-                <w:lang w:val="en-IN"/>
-              </w:rPr>
-              <w:t xml:space="preserve">) and trying to understand </w:t>
-            </w:r>
-            <w:r>
-              <w:rPr>
-                <w:rFonts w:ascii="Times New Roman" w:hAnsi="Times New Roman" w:cs="Times New Roman"/>
-                <w:lang w:val="en-IN"/>
-              </w:rPr>
-              <w:t xml:space="preserve"> the flow by using </w:t>
-            </w:r>
-            <w:proofErr w:type="spellStart"/>
-            <w:r>
-              <w:rPr>
-                <w:rFonts w:ascii="Times New Roman" w:hAnsi="Times New Roman" w:cs="Times New Roman"/>
-                <w:lang w:val="en-IN"/>
-              </w:rPr>
-              <w:t>printfs</w:t>
-            </w:r>
-            <w:proofErr w:type="spellEnd"/>
-          </w:p>
-          <w:p>
-            <w:pPr>
-              <w:jc w:val="left"/>
-              <w:rPr>
-                <w:rFonts w:ascii="Times New Roman" w:hAnsi="Times New Roman" w:cs="Times New Roman"/>
-                <w:lang w:val="en-IN"/>
-              </w:rPr>
-            </w:pPr>
-            <w:proofErr w:type="spellStart"/>
-            <w:r>
-              <w:rPr>
-                <w:rFonts w:ascii="Times New Roman" w:hAnsi="Times New Roman" w:cs="Times New Roman"/>
-                <w:lang w:val="en-IN"/>
-              </w:rPr>
-              <w:t>Git_hub</w:t>
-            </w:r>
-            <w:proofErr w:type="spellEnd"/>
-            <w:r>
-              <w:rPr>
-                <w:rFonts w:ascii="Times New Roman" w:hAnsi="Times New Roman" w:cs="Times New Roman"/>
-                <w:lang w:val="en-IN"/>
-              </w:rPr>
-              <w:t xml:space="preserve"> link:</w:t>
+              <w:t>cloned v4l2 test app(yav</w:t>
+            </w:r>
+            <w:r>
+              <w:rPr>
+                <w:rFonts w:ascii="Times New Roman" w:hAnsi="Times New Roman" w:cs="Times New Roman"/>
+                <w:lang w:val="en-IN"/>
+              </w:rPr>
+              <w:t xml:space="preserve">ta) and trying to understand </w:t>
+            </w:r>
+            <w:r>
+              <w:rPr>
+                <w:rFonts w:ascii="Times New Roman" w:hAnsi="Times New Roman" w:cs="Times New Roman"/>
+                <w:lang w:val="en-IN"/>
+              </w:rPr>
+              <w:t xml:space="preserve"> the flow by using printfs</w:t>
+            </w:r>
+          </w:p>
+          <w:p>
+            <w:pPr>
+              <w:jc w:val="left"/>
+              <w:rPr>
+                <w:rFonts w:ascii="Times New Roman" w:hAnsi="Times New Roman" w:cs="Times New Roman"/>
+                <w:lang w:val="en-IN"/>
+              </w:rPr>
+            </w:pPr>
+            <w:r>
+              <w:rPr>
+                <w:rFonts w:ascii="Times New Roman" w:hAnsi="Times New Roman" w:cs="Times New Roman"/>
+                <w:lang w:val="en-IN"/>
+              </w:rPr>
+              <w:t>Git_hub link:</w:t>
             </w:r>
             <w:r>
               <w:t xml:space="preserve"> </w:t>
@@ -480,70 +412,36 @@
                 <w:rFonts w:ascii="Times New Roman" w:hAnsi="Times New Roman" w:cs="Times New Roman"/>
                 <w:lang w:val="en-IN"/>
               </w:rPr>
-              <w:t>cloned v4l2 test app(</w:t>
-            </w:r>
-            <w:proofErr w:type="spellStart"/>
-            <w:r>
-              <w:rPr>
-                <w:rFonts w:ascii="Times New Roman" w:hAnsi="Times New Roman" w:cs="Times New Roman"/>
-                <w:lang w:val="en-IN"/>
-              </w:rPr>
-              <w:t>yav</w:t>
-            </w:r>
-            <w:r>
-              <w:rPr>
-                <w:rFonts w:ascii="Times New Roman" w:hAnsi="Times New Roman" w:cs="Times New Roman"/>
-                <w:lang w:val="en-IN"/>
-              </w:rPr>
-              <w:t>ta</w:t>
-            </w:r>
-            <w:proofErr w:type="spellEnd"/>
-            <w:r>
-              <w:rPr>
-                <w:rFonts w:ascii="Times New Roman" w:hAnsi="Times New Roman" w:cs="Times New Roman"/>
-                <w:lang w:val="en-IN"/>
-              </w:rPr>
-              <w:t xml:space="preserve">) and trying to understand </w:t>
-            </w:r>
-            <w:r>
-              <w:rPr>
-                <w:rFonts w:ascii="Times New Roman" w:hAnsi="Times New Roman" w:cs="Times New Roman"/>
-                <w:lang w:val="en-IN"/>
-              </w:rPr>
-              <w:t xml:space="preserve"> the flow by using </w:t>
-            </w:r>
-            <w:proofErr w:type="spellStart"/>
-            <w:r>
-              <w:rPr>
-                <w:rFonts w:ascii="Times New Roman" w:hAnsi="Times New Roman" w:cs="Times New Roman"/>
-                <w:lang w:val="en-IN"/>
-              </w:rPr>
-              <w:t>printfs</w:t>
-            </w:r>
-            <w:proofErr w:type="spellEnd"/>
-          </w:p>
-          <w:p>
-            <w:pPr>
-              <w:jc w:val="left"/>
-              <w:rPr>
-                <w:lang w:val="en-IN"/>
-              </w:rPr>
-            </w:pPr>
-            <w:proofErr w:type="spellStart"/>
-            <w:r>
-              <w:rPr>
-                <w:rFonts w:ascii="Times New Roman" w:hAnsi="Times New Roman" w:cs="Times New Roman"/>
-                <w:lang w:val="en-IN"/>
-              </w:rPr>
-              <w:t>Git_hublink</w:t>
-            </w:r>
-            <w:proofErr w:type="spellEnd"/>
-            <w:r>
-              <w:rPr>
-                <w:rFonts w:ascii="Times New Roman" w:hAnsi="Times New Roman" w:cs="Times New Roman"/>
-                <w:lang w:val="en-IN"/>
-              </w:rPr>
-              <w:t>:</w:t>
+              <w:t>cloned v4l2 test app(yav</w:t>
+            </w:r>
+            <w:r>
+              <w:rPr>
+                <w:rFonts w:ascii="Times New Roman" w:hAnsi="Times New Roman" w:cs="Times New Roman"/>
+                <w:lang w:val="en-IN"/>
+              </w:rPr>
+              <w:t xml:space="preserve">ta) and trying to understand </w:t>
+            </w:r>
+            <w:r>
+              <w:rPr>
+                <w:rFonts w:ascii="Times New Roman" w:hAnsi="Times New Roman" w:cs="Times New Roman"/>
+                <w:lang w:val="en-IN"/>
+              </w:rPr>
+              <w:t xml:space="preserve"> the flow by using printfs</w:t>
+            </w:r>
+          </w:p>
+          <w:p>
+            <w:pPr>
+              <w:jc w:val="left"/>
+              <w:rPr>
+                <w:lang w:val="en-IN"/>
+              </w:rPr>
+            </w:pPr>
+            <w:r>
+              <w:rPr>
+                <w:rFonts w:ascii="Times New Roman" w:hAnsi="Times New Roman" w:cs="Times New Roman"/>
+                <w:lang w:val="en-IN"/>
+              </w:rPr>
+              <w:t>Git_hublink:</w:t>
             </w:r>
             <w:r>
               <w:t xml:space="preserve"> </w:t>
@@ -598,39 +496,7 @@
                 <w:rFonts w:ascii="Times New Roman" w:hAnsi="Times New Roman" w:cs="Times New Roman"/>
                 <w:lang w:val="en-IN"/>
               </w:rPr>
-              <w:t xml:space="preserve">that are </w:t>
-            </w:r>
-            <w:proofErr w:type="spellStart"/>
-            <w:r>
-              <w:rPr>
-                <w:rFonts w:ascii="Times New Roman" w:hAnsi="Times New Roman" w:cs="Times New Roman"/>
-                <w:lang w:val="en-IN"/>
-              </w:rPr>
-              <w:t>ouput</w:t>
-            </w:r>
-            <w:proofErr w:type="spellEnd"/>
-            <w:r>
-              <w:rPr>
-                <w:rFonts w:ascii="Times New Roman" w:hAnsi="Times New Roman" w:cs="Times New Roman"/>
-                <w:lang w:val="en-IN"/>
-              </w:rPr>
-              <w:t xml:space="preserve"> plane ,capture </w:t>
-            </w:r>
-            <w:proofErr w:type="spellStart"/>
-            <w:r>
-              <w:rPr>
-                <w:rFonts w:ascii="Times New Roman" w:hAnsi="Times New Roman" w:cs="Times New Roman"/>
-                <w:lang w:val="en-IN"/>
-              </w:rPr>
-              <w:t>plane,qbuf,dqbuf</w:t>
-            </w:r>
-            <w:proofErr w:type="spellEnd"/>
-            <w:r>
-              <w:rPr>
-                <w:rFonts w:ascii="Times New Roman" w:hAnsi="Times New Roman" w:cs="Times New Roman"/>
-                <w:lang w:val="en-IN"/>
-              </w:rPr>
-              <w:t xml:space="preserve"> </w:t>
+              <w:t xml:space="preserve">that are ouput plane ,capture plane,qbuf,dqbuf </w:t>
             </w:r>
             <w:r>
               <w:rPr>
@@ -662,21 +528,12 @@
                 <w:lang w:val="en-IN"/>
               </w:rPr>
             </w:pPr>
-            <w:proofErr w:type="spellStart"/>
-            <w:r>
-              <w:rPr>
-                <w:rFonts w:ascii="Times New Roman" w:hAnsi="Times New Roman" w:cs="Times New Roman"/>
-                <w:lang w:val="en-IN"/>
-              </w:rPr>
-              <w:t>Git_hub</w:t>
-            </w:r>
-            <w:proofErr w:type="spellEnd"/>
-            <w:r>
-              <w:rPr>
-                <w:rFonts w:ascii="Times New Roman" w:hAnsi="Times New Roman" w:cs="Times New Roman"/>
-                <w:lang w:val="en-IN"/>
-              </w:rPr>
-              <w:t xml:space="preserve"> link:</w:t>
+            <w:r>
+              <w:rPr>
+                <w:rFonts w:ascii="Times New Roman" w:hAnsi="Times New Roman" w:cs="Times New Roman"/>
+                <w:lang w:val="en-IN"/>
+              </w:rPr>
+              <w:t>Git_hub link:</w:t>
             </w:r>
             <w:r>
               <w:rPr>
@@ -777,39 +634,7 @@
                 <w:rFonts w:ascii="Times New Roman" w:hAnsi="Times New Roman" w:cs="Times New Roman"/>
                 <w:lang w:val="en-IN"/>
               </w:rPr>
-              <w:t xml:space="preserve">that are </w:t>
-            </w:r>
-            <w:proofErr w:type="spellStart"/>
-            <w:r>
-              <w:rPr>
-                <w:rFonts w:ascii="Times New Roman" w:hAnsi="Times New Roman" w:cs="Times New Roman"/>
-                <w:lang w:val="en-IN"/>
-              </w:rPr>
-              <w:t>ouput</w:t>
-            </w:r>
-            <w:proofErr w:type="spellEnd"/>
-            <w:r>
-              <w:rPr>
-                <w:rFonts w:ascii="Times New Roman" w:hAnsi="Times New Roman" w:cs="Times New Roman"/>
-                <w:lang w:val="en-IN"/>
-              </w:rPr>
-              <w:t xml:space="preserve"> plane ,capture </w:t>
-            </w:r>
-            <w:proofErr w:type="spellStart"/>
-            <w:r>
-              <w:rPr>
-                <w:rFonts w:ascii="Times New Roman" w:hAnsi="Times New Roman" w:cs="Times New Roman"/>
-                <w:lang w:val="en-IN"/>
-              </w:rPr>
-              <w:t>plane,qbuf,dqbuf</w:t>
-            </w:r>
-            <w:proofErr w:type="spellEnd"/>
-            <w:r>
-              <w:rPr>
-                <w:rFonts w:ascii="Times New Roman" w:hAnsi="Times New Roman" w:cs="Times New Roman"/>
-                <w:lang w:val="en-IN"/>
-              </w:rPr>
-              <w:t xml:space="preserve"> </w:t>
+              <w:t xml:space="preserve">that are ouput plane ,capture plane,qbuf,dqbuf </w:t>
             </w:r>
             <w:r>
               <w:rPr>
@@ -840,21 +665,12 @@
                 <w:lang w:val="en-IN"/>
               </w:rPr>
             </w:pPr>
-            <w:proofErr w:type="spellStart"/>
-            <w:r>
-              <w:rPr>
-                <w:rFonts w:ascii="Times New Roman" w:hAnsi="Times New Roman" w:cs="Times New Roman"/>
-                <w:lang w:val="en-IN"/>
-              </w:rPr>
-              <w:t>Git_hub</w:t>
-            </w:r>
-            <w:proofErr w:type="spellEnd"/>
-            <w:r>
-              <w:rPr>
-                <w:rFonts w:ascii="Times New Roman" w:hAnsi="Times New Roman" w:cs="Times New Roman"/>
-                <w:lang w:val="en-IN"/>
-              </w:rPr>
-              <w:t xml:space="preserve"> link:</w:t>
+            <w:r>
+              <w:rPr>
+                <w:rFonts w:ascii="Times New Roman" w:hAnsi="Times New Roman" w:cs="Times New Roman"/>
+                <w:lang w:val="en-IN"/>
+              </w:rPr>
+              <w:t>Git_hub link:</w:t>
             </w:r>
             <w:r>
               <w:rPr>
@@ -899,39 +715,7 @@
                 <w:rFonts w:ascii="Times New Roman" w:hAnsi="Times New Roman" w:cs="Times New Roman"/>
                 <w:lang w:val="en-IN"/>
               </w:rPr>
-              <w:t xml:space="preserve"> executed the commands to see kernel logs and </w:t>
-            </w:r>
-            <w:proofErr w:type="spellStart"/>
-            <w:r>
-              <w:rPr>
-                <w:rFonts w:ascii="Times New Roman" w:hAnsi="Times New Roman" w:cs="Times New Roman"/>
-                <w:lang w:val="en-IN"/>
-              </w:rPr>
-              <w:t>i</w:t>
-            </w:r>
-            <w:proofErr w:type="spellEnd"/>
-            <w:r>
-              <w:rPr>
-                <w:rFonts w:ascii="Times New Roman" w:hAnsi="Times New Roman" w:cs="Times New Roman"/>
-                <w:lang w:val="en-IN"/>
-              </w:rPr>
-              <w:t xml:space="preserve"> taken the logs and </w:t>
-            </w:r>
-            <w:proofErr w:type="spellStart"/>
-            <w:r>
-              <w:rPr>
-                <w:rFonts w:ascii="Times New Roman" w:hAnsi="Times New Roman" w:cs="Times New Roman"/>
-                <w:lang w:val="en-IN"/>
-              </w:rPr>
-              <w:t>dmesg</w:t>
-            </w:r>
-            <w:proofErr w:type="spellEnd"/>
-            <w:r>
-              <w:rPr>
-                <w:rFonts w:ascii="Times New Roman" w:hAnsi="Times New Roman" w:cs="Times New Roman"/>
-                <w:lang w:val="en-IN"/>
-              </w:rPr>
-              <w:t xml:space="preserve"> into one file using script file </w:t>
+              <w:t xml:space="preserve"> executed the commands to see kernel logs and i taken the logs and dmesg into one file using script file </w:t>
             </w:r>
           </w:p>
           <w:p>
@@ -995,17 +779,8 @@
                 <w:rFonts w:ascii="Times New Roman" w:hAnsi="Times New Roman" w:cs="Times New Roman"/>
                 <w:lang w:val="en-IN"/>
               </w:rPr>
-              <w:t xml:space="preserve"> by using kernel </w:t>
-            </w:r>
-            <w:proofErr w:type="spellStart"/>
-            <w:r>
-              <w:rPr>
-                <w:rFonts w:ascii="Times New Roman" w:hAnsi="Times New Roman" w:cs="Times New Roman"/>
-                <w:lang w:val="en-IN"/>
-              </w:rPr>
-              <w:t>logfile</w:t>
-            </w:r>
-            <w:proofErr w:type="spellEnd"/>
+              <w:t xml:space="preserve"> by using kernel logfile</w:t>
+            </w:r>
           </w:p>
         </w:tc>
       </w:tr>
@@ -1054,39 +829,7 @@
                 <w:rFonts w:ascii="Times New Roman" w:hAnsi="Times New Roman" w:cs="Times New Roman"/>
                 <w:lang w:val="en-IN"/>
               </w:rPr>
-              <w:t xml:space="preserve"> executed the commands to see kernel logs and </w:t>
-            </w:r>
-            <w:proofErr w:type="spellStart"/>
-            <w:r>
-              <w:rPr>
-                <w:rFonts w:ascii="Times New Roman" w:hAnsi="Times New Roman" w:cs="Times New Roman"/>
-                <w:lang w:val="en-IN"/>
-              </w:rPr>
-              <w:t>i</w:t>
-            </w:r>
-            <w:proofErr w:type="spellEnd"/>
-            <w:r>
-              <w:rPr>
-                <w:rFonts w:ascii="Times New Roman" w:hAnsi="Times New Roman" w:cs="Times New Roman"/>
-                <w:lang w:val="en-IN"/>
-              </w:rPr>
-              <w:t xml:space="preserve"> taken the logs and </w:t>
-            </w:r>
-            <w:proofErr w:type="spellStart"/>
-            <w:r>
-              <w:rPr>
-                <w:rFonts w:ascii="Times New Roman" w:hAnsi="Times New Roman" w:cs="Times New Roman"/>
-                <w:lang w:val="en-IN"/>
-              </w:rPr>
-              <w:t>dmesg</w:t>
-            </w:r>
-            <w:proofErr w:type="spellEnd"/>
-            <w:r>
-              <w:rPr>
-                <w:rFonts w:ascii="Times New Roman" w:hAnsi="Times New Roman" w:cs="Times New Roman"/>
-                <w:lang w:val="en-IN"/>
-              </w:rPr>
-              <w:t xml:space="preserve"> into one file </w:t>
+              <w:t xml:space="preserve"> executed the commands to see kernel logs and i taken the logs and dmesg into one file </w:t>
             </w:r>
             <w:r>
               <w:rPr>
@@ -1158,23 +901,7 @@
                 <w:rFonts w:ascii="Times New Roman" w:hAnsi="Times New Roman" w:cs="Times New Roman"/>
                 <w:lang w:val="en-IN"/>
               </w:rPr>
-              <w:t xml:space="preserve"> understood the call flow of v4l2test app(</w:t>
-            </w:r>
-            <w:proofErr w:type="spellStart"/>
-            <w:r>
-              <w:rPr>
-                <w:rFonts w:ascii="Times New Roman" w:hAnsi="Times New Roman" w:cs="Times New Roman"/>
-                <w:lang w:val="en-IN"/>
-              </w:rPr>
-              <w:t>yavta</w:t>
-            </w:r>
-            <w:proofErr w:type="spellEnd"/>
-            <w:r>
-              <w:rPr>
-                <w:rFonts w:ascii="Times New Roman" w:hAnsi="Times New Roman" w:cs="Times New Roman"/>
-                <w:lang w:val="en-IN"/>
-              </w:rPr>
-              <w:t>)</w:t>
+              <w:t xml:space="preserve"> understood the call flow of v4l2test app(yavta)</w:t>
             </w:r>
           </w:p>
         </w:tc>
@@ -1251,23 +978,7 @@
                 <w:rFonts w:ascii="Times New Roman" w:hAnsi="Times New Roman" w:cs="Times New Roman"/>
                 <w:lang w:val="en-IN"/>
               </w:rPr>
-              <w:t xml:space="preserve"> understood the call flow of v4l2test app(</w:t>
-            </w:r>
-            <w:proofErr w:type="spellStart"/>
-            <w:r>
-              <w:rPr>
-                <w:rFonts w:ascii="Times New Roman" w:hAnsi="Times New Roman" w:cs="Times New Roman"/>
-                <w:lang w:val="en-IN"/>
-              </w:rPr>
-              <w:t>yavta</w:t>
-            </w:r>
-            <w:proofErr w:type="spellEnd"/>
-            <w:r>
-              <w:rPr>
-                <w:rFonts w:ascii="Times New Roman" w:hAnsi="Times New Roman" w:cs="Times New Roman"/>
-                <w:lang w:val="en-IN"/>
-              </w:rPr>
-              <w:t>)</w:t>
+              <w:t xml:space="preserve"> understood the call flow of v4l2test app(yavta)</w:t>
             </w:r>
           </w:p>
         </w:tc>
@@ -1294,23 +1005,7 @@
                 <w:rFonts w:ascii="Times New Roman" w:hAnsi="Times New Roman" w:cs="Times New Roman"/>
                 <w:lang w:val="en-IN"/>
               </w:rPr>
-              <w:t xml:space="preserve"> started </w:t>
-            </w:r>
-            <w:proofErr w:type="spellStart"/>
-            <w:r>
-              <w:rPr>
-                <w:rFonts w:ascii="Times New Roman" w:hAnsi="Times New Roman" w:cs="Times New Roman"/>
-                <w:lang w:val="en-IN"/>
-              </w:rPr>
-              <w:t>writting</w:t>
-            </w:r>
-            <w:proofErr w:type="spellEnd"/>
-            <w:r>
-              <w:rPr>
-                <w:rFonts w:ascii="Times New Roman" w:hAnsi="Times New Roman" w:cs="Times New Roman"/>
-                <w:lang w:val="en-IN"/>
-              </w:rPr>
-              <w:t xml:space="preserve"> of my own v4l2 test app but it's not completed</w:t>
+              <w:t xml:space="preserve"> started writting of my own v4l2 test app but it's not completed</w:t>
             </w:r>
           </w:p>
         </w:tc>
@@ -1401,17 +1096,55 @@
                 <w:rFonts w:ascii="Times New Roman" w:hAnsi="Times New Roman" w:cs="Times New Roman"/>
                 <w:lang w:val="en-IN"/>
               </w:rPr>
-              <w:t xml:space="preserve"> completed the test app </w:t>
-            </w:r>
-            <w:proofErr w:type="spellStart"/>
-            <w:r>
-              <w:rPr>
-                <w:rFonts w:ascii="Times New Roman" w:hAnsi="Times New Roman" w:cs="Times New Roman"/>
-                <w:lang w:val="en-IN"/>
-              </w:rPr>
-              <w:t>upto</w:t>
-            </w:r>
-            <w:proofErr w:type="spellEnd"/>
+              <w:t xml:space="preserve"> completed the test app upto alloacte buffers</w:t>
+            </w:r>
+          </w:p>
+          <w:p>
+            <w:pPr>
+              <w:jc w:val="left"/>
+              <w:rPr>
+                <w:rFonts w:ascii="Times New Roman" w:hAnsi="Times New Roman" w:cs="Times New Roman"/>
+                <w:lang w:val="en-IN"/>
+              </w:rPr>
+            </w:pPr>
+            <w:r>
+              <w:rPr>
+                <w:rFonts w:ascii="Times New Roman" w:hAnsi="Times New Roman" w:cs="Times New Roman"/>
+                <w:lang w:val="en-IN"/>
+              </w:rPr>
+              <w:t>v4l2test1.c-&gt;open the device,close the device</w:t>
+            </w:r>
+          </w:p>
+          <w:p>
+            <w:pPr>
+              <w:jc w:val="left"/>
+              <w:rPr>
+                <w:rFonts w:ascii="Times New Roman" w:hAnsi="Times New Roman" w:cs="Times New Roman"/>
+                <w:lang w:val="en-IN"/>
+              </w:rPr>
+            </w:pPr>
+            <w:r>
+              <w:rPr>
+                <w:rFonts w:ascii="Times New Roman" w:hAnsi="Times New Roman" w:cs="Times New Roman"/>
+                <w:lang w:val="en-IN"/>
+              </w:rPr>
+              <w:t>v4l2test2.c-&gt;open,query the device capabilities,close</w:t>
+            </w:r>
+          </w:p>
+          <w:p>
+            <w:pPr>
+              <w:jc w:val="left"/>
+              <w:rPr>
+                <w:lang w:val="en-IN"/>
+              </w:rPr>
+            </w:pPr>
+            <w:r>
+              <w:rPr>
+                <w:rFonts w:ascii="Times New Roman" w:hAnsi="Times New Roman" w:cs="Times New Roman"/>
+                <w:lang w:val="en-IN"/>
+              </w:rPr>
+              <w:t>v4l2test3.c-&gt;open,query the device capabilities,</w:t>
+            </w:r>
             <w:r>
               <w:rPr>
                 <w:rFonts w:ascii="Times New Roman" w:hAnsi="Times New Roman" w:cs="Times New Roman"/>
@@ -1419,171 +1152,12 @@
               </w:rPr>
               <w:t xml:space="preserve"> </w:t>
             </w:r>
-            <w:proofErr w:type="spellStart"/>
-            <w:r>
-              <w:rPr>
-                <w:rFonts w:ascii="Times New Roman" w:hAnsi="Times New Roman" w:cs="Times New Roman"/>
-                <w:lang w:val="en-IN"/>
-              </w:rPr>
-              <w:t>alloacte</w:t>
-            </w:r>
-            <w:proofErr w:type="spellEnd"/>
-            <w:r>
-              <w:rPr>
-                <w:rFonts w:ascii="Times New Roman" w:hAnsi="Times New Roman" w:cs="Times New Roman"/>
-                <w:lang w:val="en-IN"/>
-              </w:rPr>
-              <w:t xml:space="preserve"> buffers</w:t>
-            </w:r>
-          </w:p>
-          <w:p>
-            <w:pPr>
-              <w:jc w:val="left"/>
-              <w:rPr>
-                <w:rFonts w:ascii="Times New Roman" w:hAnsi="Times New Roman" w:cs="Times New Roman"/>
-                <w:lang w:val="en-IN"/>
-              </w:rPr>
-            </w:pPr>
-            <w:r>
-              <w:rPr>
-                <w:rFonts w:ascii="Times New Roman" w:hAnsi="Times New Roman" w:cs="Times New Roman"/>
-                <w:lang w:val="en-IN"/>
-              </w:rPr>
-              <w:t xml:space="preserve">v4l2test1.c-&gt;open the </w:t>
-            </w:r>
-            <w:proofErr w:type="spellStart"/>
-            <w:r>
-              <w:rPr>
-                <w:rFonts w:ascii="Times New Roman" w:hAnsi="Times New Roman" w:cs="Times New Roman"/>
-                <w:lang w:val="en-IN"/>
-              </w:rPr>
-              <w:t>device,close</w:t>
-            </w:r>
-            <w:proofErr w:type="spellEnd"/>
-            <w:r>
-              <w:rPr>
-                <w:rFonts w:ascii="Times New Roman" w:hAnsi="Times New Roman" w:cs="Times New Roman"/>
-                <w:lang w:val="en-IN"/>
-              </w:rPr>
-              <w:t xml:space="preserve"> the device</w:t>
-            </w:r>
-          </w:p>
-          <w:p>
-            <w:pPr>
-              <w:jc w:val="left"/>
-              <w:rPr>
-                <w:rFonts w:ascii="Times New Roman" w:hAnsi="Times New Roman" w:cs="Times New Roman"/>
-                <w:lang w:val="en-IN"/>
-              </w:rPr>
-            </w:pPr>
-            <w:r>
-              <w:rPr>
-                <w:rFonts w:ascii="Times New Roman" w:hAnsi="Times New Roman" w:cs="Times New Roman"/>
-                <w:lang w:val="en-IN"/>
-              </w:rPr>
-              <w:t>v4l2test2.c-&gt;</w:t>
-            </w:r>
-            <w:proofErr w:type="spellStart"/>
-            <w:r>
-              <w:rPr>
-                <w:rFonts w:ascii="Times New Roman" w:hAnsi="Times New Roman" w:cs="Times New Roman"/>
-                <w:lang w:val="en-IN"/>
-              </w:rPr>
-              <w:t>open,query</w:t>
-            </w:r>
-            <w:proofErr w:type="spellEnd"/>
-            <w:r>
-              <w:rPr>
-                <w:rFonts w:ascii="Times New Roman" w:hAnsi="Times New Roman" w:cs="Times New Roman"/>
-                <w:lang w:val="en-IN"/>
-              </w:rPr>
-              <w:t xml:space="preserve"> the device </w:t>
-            </w:r>
-            <w:proofErr w:type="spellStart"/>
-            <w:r>
-              <w:rPr>
-                <w:rFonts w:ascii="Times New Roman" w:hAnsi="Times New Roman" w:cs="Times New Roman"/>
-                <w:lang w:val="en-IN"/>
-              </w:rPr>
-              <w:t>capabilities,close</w:t>
-            </w:r>
-            <w:proofErr w:type="spellEnd"/>
-          </w:p>
-          <w:p>
-            <w:pPr>
-              <w:jc w:val="left"/>
-              <w:rPr>
-                <w:lang w:val="en-IN"/>
-              </w:rPr>
-            </w:pPr>
-            <w:r>
-              <w:rPr>
-                <w:rFonts w:ascii="Times New Roman" w:hAnsi="Times New Roman" w:cs="Times New Roman"/>
-                <w:lang w:val="en-IN"/>
-              </w:rPr>
-              <w:t>v4l2test3.c-&gt;</w:t>
-            </w:r>
-            <w:proofErr w:type="spellStart"/>
-            <w:r>
-              <w:rPr>
-                <w:rFonts w:ascii="Times New Roman" w:hAnsi="Times New Roman" w:cs="Times New Roman"/>
-                <w:lang w:val="en-IN"/>
-              </w:rPr>
-              <w:t>open,query</w:t>
-            </w:r>
-            <w:proofErr w:type="spellEnd"/>
-            <w:r>
-              <w:rPr>
-                <w:rFonts w:ascii="Times New Roman" w:hAnsi="Times New Roman" w:cs="Times New Roman"/>
-                <w:lang w:val="en-IN"/>
-              </w:rPr>
-              <w:t xml:space="preserve"> the device capabilities,</w:t>
-            </w:r>
-            <w:r>
-              <w:rPr>
-                <w:rFonts w:ascii="Times New Roman" w:hAnsi="Times New Roman" w:cs="Times New Roman"/>
-                <w:lang w:val="en-IN"/>
-              </w:rPr>
-              <w:t xml:space="preserve"> </w:t>
-            </w:r>
-            <w:r>
-              <w:rPr>
-                <w:rFonts w:ascii="Times New Roman" w:hAnsi="Times New Roman" w:cs="Times New Roman"/>
-                <w:lang w:val="en-IN"/>
-              </w:rPr>
-              <w:t xml:space="preserve">set the format to </w:t>
-            </w:r>
-            <w:proofErr w:type="spellStart"/>
-            <w:r>
-              <w:rPr>
-                <w:rFonts w:ascii="Times New Roman" w:hAnsi="Times New Roman" w:cs="Times New Roman"/>
-                <w:lang w:val="en-IN"/>
-              </w:rPr>
-              <w:t>YUYV,set</w:t>
-            </w:r>
-            <w:proofErr w:type="spellEnd"/>
-            <w:r>
-              <w:rPr>
-                <w:rFonts w:ascii="Times New Roman" w:hAnsi="Times New Roman" w:cs="Times New Roman"/>
-                <w:lang w:val="en-IN"/>
-              </w:rPr>
-              <w:t xml:space="preserve"> the </w:t>
-            </w:r>
-            <w:proofErr w:type="spellStart"/>
-            <w:r>
-              <w:rPr>
-                <w:rFonts w:ascii="Times New Roman" w:hAnsi="Times New Roman" w:cs="Times New Roman"/>
-                <w:lang w:val="en-IN"/>
-              </w:rPr>
-              <w:t>framerate</w:t>
-            </w:r>
-            <w:proofErr w:type="spellEnd"/>
-            <w:r>
-              <w:rPr>
-                <w:rFonts w:ascii="Times New Roman" w:hAnsi="Times New Roman" w:cs="Times New Roman"/>
-                <w:lang w:val="en-IN"/>
-              </w:rPr>
-              <w:t xml:space="preserve"> to 1/30,close</w:t>
+            <w:r>
+              <w:rPr>
+                <w:rFonts w:ascii="Times New Roman" w:hAnsi="Times New Roman" w:cs="Times New Roman"/>
+                <w:lang w:val="en-IN"/>
+              </w:rPr>
+              <w:t>set the format to YUYV,set the framerate to 1/30,close</w:t>
             </w:r>
           </w:p>
         </w:tc>
@@ -1647,23 +1221,7 @@
                 <w:rFonts w:ascii="Times New Roman" w:hAnsi="Times New Roman" w:cs="Times New Roman"/>
                 <w:lang w:val="en-IN"/>
               </w:rPr>
-              <w:t xml:space="preserve">I completed test app </w:t>
-            </w:r>
-            <w:proofErr w:type="spellStart"/>
-            <w:r>
-              <w:rPr>
-                <w:rFonts w:ascii="Times New Roman" w:hAnsi="Times New Roman" w:cs="Times New Roman"/>
-                <w:lang w:val="en-IN"/>
-              </w:rPr>
-              <w:t>upto</w:t>
-            </w:r>
-            <w:proofErr w:type="spellEnd"/>
-            <w:r>
-              <w:rPr>
-                <w:rFonts w:ascii="Times New Roman" w:hAnsi="Times New Roman" w:cs="Times New Roman"/>
-                <w:lang w:val="en-IN"/>
-              </w:rPr>
-              <w:t xml:space="preserve"> allocate buffers</w:t>
+              <w:t>I completed test app upto allocate buffers</w:t>
             </w:r>
           </w:p>
         </w:tc>
@@ -1707,299 +1265,40 @@
                 <w:rFonts w:ascii="Times New Roman" w:hAnsi="Times New Roman" w:cs="Times New Roman"/>
                 <w:lang w:val="en-IN"/>
               </w:rPr>
-              <w:t>v4l2test4.c-&gt;</w:t>
-            </w:r>
-            <w:proofErr w:type="spellStart"/>
-            <w:r>
-              <w:rPr>
-                <w:rFonts w:ascii="Times New Roman" w:hAnsi="Times New Roman" w:cs="Times New Roman"/>
-                <w:lang w:val="en-IN"/>
-              </w:rPr>
-              <w:t>open,query</w:t>
-            </w:r>
-            <w:proofErr w:type="spellEnd"/>
-            <w:r>
-              <w:rPr>
-                <w:rFonts w:ascii="Times New Roman" w:hAnsi="Times New Roman" w:cs="Times New Roman"/>
-                <w:lang w:val="en-IN"/>
-              </w:rPr>
-              <w:t xml:space="preserve"> the device </w:t>
-            </w:r>
-            <w:proofErr w:type="spellStart"/>
-            <w:r>
-              <w:rPr>
-                <w:rFonts w:ascii="Times New Roman" w:hAnsi="Times New Roman" w:cs="Times New Roman"/>
-                <w:lang w:val="en-IN"/>
-              </w:rPr>
-              <w:t>capabilities,set</w:t>
-            </w:r>
-            <w:proofErr w:type="spellEnd"/>
-            <w:r>
-              <w:rPr>
-                <w:rFonts w:ascii="Times New Roman" w:hAnsi="Times New Roman" w:cs="Times New Roman"/>
-                <w:lang w:val="en-IN"/>
-              </w:rPr>
-              <w:t xml:space="preserve"> the format to </w:t>
-            </w:r>
-            <w:proofErr w:type="spellStart"/>
-            <w:r>
-              <w:rPr>
-                <w:rFonts w:ascii="Times New Roman" w:hAnsi="Times New Roman" w:cs="Times New Roman"/>
-                <w:lang w:val="en-IN"/>
-              </w:rPr>
-              <w:t>YUYV,set</w:t>
-            </w:r>
-            <w:proofErr w:type="spellEnd"/>
-            <w:r>
-              <w:rPr>
-                <w:rFonts w:ascii="Times New Roman" w:hAnsi="Times New Roman" w:cs="Times New Roman"/>
-                <w:lang w:val="en-IN"/>
-              </w:rPr>
-              <w:t xml:space="preserve"> the </w:t>
-            </w:r>
-            <w:proofErr w:type="spellStart"/>
-            <w:r>
-              <w:rPr>
-                <w:rFonts w:ascii="Times New Roman" w:hAnsi="Times New Roman" w:cs="Times New Roman"/>
-                <w:lang w:val="en-IN"/>
-              </w:rPr>
-              <w:t>framerate</w:t>
-            </w:r>
-            <w:proofErr w:type="spellEnd"/>
-            <w:r>
-              <w:rPr>
-                <w:rFonts w:ascii="Times New Roman" w:hAnsi="Times New Roman" w:cs="Times New Roman"/>
-                <w:lang w:val="en-IN"/>
-              </w:rPr>
-              <w:t xml:space="preserve"> to 1/30,allocate 6 buffers and map the buffers using </w:t>
-            </w:r>
-            <w:proofErr w:type="spellStart"/>
-            <w:r>
-              <w:rPr>
-                <w:rFonts w:ascii="Times New Roman" w:hAnsi="Times New Roman" w:cs="Times New Roman"/>
-                <w:lang w:val="en-IN"/>
-              </w:rPr>
-              <w:t>mmap,close</w:t>
-            </w:r>
-            <w:proofErr w:type="spellEnd"/>
-          </w:p>
-          <w:p>
-            <w:pPr>
-              <w:jc w:val="left"/>
-              <w:rPr>
-                <w:rFonts w:ascii="Times New Roman" w:hAnsi="Times New Roman" w:cs="Times New Roman"/>
-                <w:lang w:val="en-IN"/>
-              </w:rPr>
-            </w:pPr>
-            <w:r>
-              <w:rPr>
-                <w:rFonts w:ascii="Times New Roman" w:hAnsi="Times New Roman" w:cs="Times New Roman"/>
-                <w:lang w:val="en-IN"/>
-              </w:rPr>
-              <w:t>v4l2test5.c-&gt;</w:t>
-            </w:r>
-            <w:proofErr w:type="spellStart"/>
-            <w:r>
-              <w:rPr>
-                <w:rFonts w:ascii="Times New Roman" w:hAnsi="Times New Roman" w:cs="Times New Roman"/>
-                <w:lang w:val="en-IN"/>
-              </w:rPr>
-              <w:t>open,query</w:t>
-            </w:r>
-            <w:proofErr w:type="spellEnd"/>
-            <w:r>
-              <w:rPr>
-                <w:rFonts w:ascii="Times New Roman" w:hAnsi="Times New Roman" w:cs="Times New Roman"/>
-                <w:lang w:val="en-IN"/>
-              </w:rPr>
-              <w:t xml:space="preserve"> the device </w:t>
-            </w:r>
-            <w:proofErr w:type="spellStart"/>
-            <w:r>
-              <w:rPr>
-                <w:rFonts w:ascii="Times New Roman" w:hAnsi="Times New Roman" w:cs="Times New Roman"/>
-                <w:lang w:val="en-IN"/>
-              </w:rPr>
-              <w:t>capabilities,set</w:t>
-            </w:r>
-            <w:proofErr w:type="spellEnd"/>
-            <w:r>
-              <w:rPr>
-                <w:rFonts w:ascii="Times New Roman" w:hAnsi="Times New Roman" w:cs="Times New Roman"/>
-                <w:lang w:val="en-IN"/>
-              </w:rPr>
-              <w:t xml:space="preserve"> the format to </w:t>
-            </w:r>
-            <w:proofErr w:type="spellStart"/>
-            <w:r>
-              <w:rPr>
-                <w:rFonts w:ascii="Times New Roman" w:hAnsi="Times New Roman" w:cs="Times New Roman"/>
-                <w:lang w:val="en-IN"/>
-              </w:rPr>
-              <w:t>YUYV,set</w:t>
-            </w:r>
-            <w:proofErr w:type="spellEnd"/>
-            <w:r>
-              <w:rPr>
-                <w:rFonts w:ascii="Times New Roman" w:hAnsi="Times New Roman" w:cs="Times New Roman"/>
-                <w:lang w:val="en-IN"/>
-              </w:rPr>
-              <w:t xml:space="preserve"> the </w:t>
-            </w:r>
-            <w:proofErr w:type="spellStart"/>
-            <w:r>
-              <w:rPr>
-                <w:rFonts w:ascii="Times New Roman" w:hAnsi="Times New Roman" w:cs="Times New Roman"/>
-                <w:lang w:val="en-IN"/>
-              </w:rPr>
-              <w:t>framerate</w:t>
-            </w:r>
-            <w:proofErr w:type="spellEnd"/>
-            <w:r>
-              <w:rPr>
-                <w:rFonts w:ascii="Times New Roman" w:hAnsi="Times New Roman" w:cs="Times New Roman"/>
-                <w:lang w:val="en-IN"/>
-              </w:rPr>
-              <w:t xml:space="preserve"> to 1/30,allocate 6 buffers and map the buffers using </w:t>
-            </w:r>
-            <w:proofErr w:type="spellStart"/>
-            <w:r>
-              <w:rPr>
-                <w:rFonts w:ascii="Times New Roman" w:hAnsi="Times New Roman" w:cs="Times New Roman"/>
-                <w:lang w:val="en-IN"/>
-              </w:rPr>
-              <w:t>mmap,stream</w:t>
-            </w:r>
-            <w:proofErr w:type="spellEnd"/>
-            <w:r>
-              <w:rPr>
-                <w:rFonts w:ascii="Times New Roman" w:hAnsi="Times New Roman" w:cs="Times New Roman"/>
-                <w:lang w:val="en-IN"/>
-              </w:rPr>
-              <w:t xml:space="preserve"> on and stream </w:t>
-            </w:r>
-            <w:proofErr w:type="spellStart"/>
-            <w:r>
-              <w:rPr>
-                <w:rFonts w:ascii="Times New Roman" w:hAnsi="Times New Roman" w:cs="Times New Roman"/>
-                <w:lang w:val="en-IN"/>
-              </w:rPr>
-              <w:t>off,close</w:t>
-            </w:r>
-            <w:proofErr w:type="spellEnd"/>
-          </w:p>
-          <w:p>
-            <w:pPr>
-              <w:jc w:val="left"/>
-              <w:rPr>
-                <w:rFonts w:ascii="Times New Roman" w:hAnsi="Times New Roman" w:cs="Times New Roman"/>
-                <w:lang w:val="en-IN"/>
-              </w:rPr>
-            </w:pPr>
-            <w:r>
-              <w:rPr>
-                <w:rFonts w:ascii="Times New Roman" w:hAnsi="Times New Roman" w:cs="Times New Roman"/>
-                <w:lang w:val="en-IN"/>
-              </w:rPr>
-              <w:t>v4l2test6.c-&gt;</w:t>
-            </w:r>
-            <w:proofErr w:type="spellStart"/>
-            <w:r>
-              <w:rPr>
-                <w:rFonts w:ascii="Times New Roman" w:hAnsi="Times New Roman" w:cs="Times New Roman"/>
-                <w:lang w:val="en-IN"/>
-              </w:rPr>
-              <w:t>open,query</w:t>
-            </w:r>
-            <w:proofErr w:type="spellEnd"/>
-            <w:r>
-              <w:rPr>
-                <w:rFonts w:ascii="Times New Roman" w:hAnsi="Times New Roman" w:cs="Times New Roman"/>
-                <w:lang w:val="en-IN"/>
-              </w:rPr>
-              <w:t xml:space="preserve"> the device </w:t>
-            </w:r>
-            <w:proofErr w:type="spellStart"/>
-            <w:r>
-              <w:rPr>
-                <w:rFonts w:ascii="Times New Roman" w:hAnsi="Times New Roman" w:cs="Times New Roman"/>
-                <w:lang w:val="en-IN"/>
-              </w:rPr>
-              <w:t>capabilities,set</w:t>
-            </w:r>
-            <w:proofErr w:type="spellEnd"/>
-            <w:r>
-              <w:rPr>
-                <w:rFonts w:ascii="Times New Roman" w:hAnsi="Times New Roman" w:cs="Times New Roman"/>
-                <w:lang w:val="en-IN"/>
-              </w:rPr>
-              <w:t xml:space="preserve"> the format to </w:t>
-            </w:r>
-            <w:proofErr w:type="spellStart"/>
-            <w:r>
-              <w:rPr>
-                <w:rFonts w:ascii="Times New Roman" w:hAnsi="Times New Roman" w:cs="Times New Roman"/>
-                <w:lang w:val="en-IN"/>
-              </w:rPr>
-              <w:t>YUYV,set</w:t>
-            </w:r>
-            <w:proofErr w:type="spellEnd"/>
-            <w:r>
-              <w:rPr>
-                <w:rFonts w:ascii="Times New Roman" w:hAnsi="Times New Roman" w:cs="Times New Roman"/>
-                <w:lang w:val="en-IN"/>
-              </w:rPr>
-              <w:t xml:space="preserve"> the </w:t>
-            </w:r>
-            <w:proofErr w:type="spellStart"/>
-            <w:r>
-              <w:rPr>
-                <w:rFonts w:ascii="Times New Roman" w:hAnsi="Times New Roman" w:cs="Times New Roman"/>
-                <w:lang w:val="en-IN"/>
-              </w:rPr>
-              <w:t>framerate</w:t>
-            </w:r>
-            <w:proofErr w:type="spellEnd"/>
-            <w:r>
-              <w:rPr>
-                <w:rFonts w:ascii="Times New Roman" w:hAnsi="Times New Roman" w:cs="Times New Roman"/>
-                <w:lang w:val="en-IN"/>
-              </w:rPr>
-              <w:t xml:space="preserve"> to 1/30,allocate 6 buffers and map the buffers using </w:t>
-            </w:r>
-            <w:proofErr w:type="spellStart"/>
-            <w:r>
-              <w:rPr>
-                <w:rFonts w:ascii="Times New Roman" w:hAnsi="Times New Roman" w:cs="Times New Roman"/>
-                <w:lang w:val="en-IN"/>
-              </w:rPr>
-              <w:t>mmap,stream</w:t>
-            </w:r>
-            <w:proofErr w:type="spellEnd"/>
-            <w:r>
-              <w:rPr>
-                <w:rFonts w:ascii="Times New Roman" w:hAnsi="Times New Roman" w:cs="Times New Roman"/>
-                <w:lang w:val="en-IN"/>
-              </w:rPr>
-              <w:t xml:space="preserve"> on and stream </w:t>
-            </w:r>
-            <w:proofErr w:type="spellStart"/>
-            <w:r>
-              <w:rPr>
-                <w:rFonts w:ascii="Times New Roman" w:hAnsi="Times New Roman" w:cs="Times New Roman"/>
-                <w:lang w:val="en-IN"/>
-              </w:rPr>
-              <w:t>off,free</w:t>
-            </w:r>
-            <w:proofErr w:type="spellEnd"/>
-            <w:r>
-              <w:rPr>
-                <w:rFonts w:ascii="Times New Roman" w:hAnsi="Times New Roman" w:cs="Times New Roman"/>
-                <w:lang w:val="en-IN"/>
-              </w:rPr>
-              <w:t xml:space="preserve"> the </w:t>
-            </w:r>
-            <w:proofErr w:type="spellStart"/>
+              <w:t>v4l2test4.c-&gt;open,query the device capabilities,set the format to YUYV,set the framerate to 1/30,allocate 6 buffers and map the buffers using mmap,close</w:t>
+            </w:r>
+          </w:p>
+          <w:p>
+            <w:pPr>
+              <w:jc w:val="left"/>
+              <w:rPr>
+                <w:rFonts w:ascii="Times New Roman" w:hAnsi="Times New Roman" w:cs="Times New Roman"/>
+                <w:lang w:val="en-IN"/>
+              </w:rPr>
+            </w:pPr>
+            <w:r>
+              <w:rPr>
+                <w:rFonts w:ascii="Times New Roman" w:hAnsi="Times New Roman" w:cs="Times New Roman"/>
+                <w:lang w:val="en-IN"/>
+              </w:rPr>
+              <w:t>v4l2test5.c-&gt;open,query the device capabilities,set the format to YUYV,set the framerate to 1/30,allocate 6 buffers and map the buffers using mmap,stream on and stream off,close</w:t>
+            </w:r>
+          </w:p>
+          <w:p>
+            <w:pPr>
+              <w:jc w:val="left"/>
+              <w:rPr>
+                <w:rFonts w:ascii="Times New Roman" w:hAnsi="Times New Roman" w:cs="Times New Roman"/>
+                <w:lang w:val="en-IN"/>
+              </w:rPr>
+            </w:pPr>
+            <w:r>
+              <w:rPr>
+                <w:rFonts w:ascii="Times New Roman" w:hAnsi="Times New Roman" w:cs="Times New Roman"/>
+                <w:lang w:val="en-IN"/>
+              </w:rPr>
+              <w:t xml:space="preserve">v4l2test6.c-&gt;open,query the device capabilities,set the format to YUYV,set the framerate to 1/30,allocate 6 buffers and map the buffers using mmap,stream on and stream off,free the </w:t>
+            </w:r>
             <w:r>
               <w:rPr>
                 <w:rFonts w:ascii="Times New Roman" w:hAnsi="Times New Roman" w:cs="Times New Roman"/>
@@ -2008,31 +1307,21 @@
               <w:lastRenderedPageBreak/>
               <w:t>buffers,close</w:t>
             </w:r>
-            <w:proofErr w:type="spellEnd"/>
-          </w:p>
-          <w:p>
-            <w:pPr>
-              <w:jc w:val="left"/>
-              <w:rPr>
-                <w:rFonts w:ascii="Times New Roman" w:hAnsi="Times New Roman" w:cs="Times New Roman"/>
-                <w:lang w:val="en-IN"/>
-              </w:rPr>
-            </w:pPr>
-            <w:proofErr w:type="spellStart"/>
-            <w:r>
-              <w:rPr>
-                <w:rFonts w:ascii="Times New Roman" w:hAnsi="Times New Roman" w:cs="Times New Roman"/>
-                <w:lang w:val="en-IN"/>
-              </w:rPr>
-              <w:t>Git_hub</w:t>
-            </w:r>
-            <w:proofErr w:type="spellEnd"/>
-            <w:r>
-              <w:rPr>
-                <w:rFonts w:ascii="Times New Roman" w:hAnsi="Times New Roman" w:cs="Times New Roman"/>
-                <w:lang w:val="en-IN"/>
-              </w:rPr>
-              <w:t xml:space="preserve"> link:</w:t>
+          </w:p>
+          <w:p>
+            <w:pPr>
+              <w:jc w:val="left"/>
+              <w:rPr>
+                <w:rFonts w:ascii="Times New Roman" w:hAnsi="Times New Roman" w:cs="Times New Roman"/>
+                <w:lang w:val="en-IN"/>
+              </w:rPr>
+            </w:pPr>
+            <w:r>
+              <w:rPr>
+                <w:rFonts w:ascii="Times New Roman" w:hAnsi="Times New Roman" w:cs="Times New Roman"/>
+                <w:lang w:val="en-IN"/>
+              </w:rPr>
+              <w:t>Git_hub link:</w:t>
             </w:r>
             <w:r>
               <w:rPr>
@@ -2360,23 +1649,13 @@
                 <w:b w:val="0"/>
               </w:rPr>
             </w:pPr>
-            <w:proofErr w:type="spellStart"/>
             <w:r>
               <w:rPr>
                 <w:rStyle w:val="Strong"/>
                 <w:rFonts w:ascii="Times New Roman" w:hAnsi="Times New Roman" w:cs="Times New Roman"/>
                 <w:b w:val="0"/>
               </w:rPr>
-              <w:t>Git_hub</w:t>
-            </w:r>
-            <w:proofErr w:type="spellEnd"/>
-            <w:r>
-              <w:rPr>
-                <w:rStyle w:val="Strong"/>
-                <w:rFonts w:ascii="Times New Roman" w:hAnsi="Times New Roman" w:cs="Times New Roman"/>
-                <w:b w:val="0"/>
-              </w:rPr>
-              <w:t xml:space="preserve"> link: </w:t>
+              <w:t xml:space="preserve">Git_hub link: </w:t>
             </w:r>
             <w:hyperlink r:id="rId11" w:history="1">
               <w:r>
@@ -2406,33 +1685,8 @@
                 <w:rFonts w:ascii="Times New Roman" w:hAnsi="Times New Roman" w:cs="Times New Roman"/>
                 <w:lang w:val="en-IN"/>
               </w:rPr>
-              <w:t xml:space="preserve">I will write </w:t>
-            </w:r>
-            <w:proofErr w:type="spellStart"/>
-            <w:r>
-              <w:rPr>
-                <w:rFonts w:ascii="Times New Roman" w:hAnsi="Times New Roman" w:cs="Times New Roman"/>
-                <w:lang w:val="en-IN"/>
-              </w:rPr>
-              <w:t>makefile</w:t>
-            </w:r>
-            <w:proofErr w:type="spellEnd"/>
-            <w:r>
-              <w:rPr>
-                <w:rFonts w:ascii="Times New Roman" w:hAnsi="Times New Roman" w:cs="Times New Roman"/>
-                <w:lang w:val="en-IN"/>
-              </w:rPr>
-              <w:t xml:space="preserve"> for </w:t>
-            </w:r>
-            <w:proofErr w:type="spellStart"/>
-            <w:r>
-              <w:rPr>
-                <w:rFonts w:ascii="Times New Roman" w:hAnsi="Times New Roman" w:cs="Times New Roman"/>
-                <w:lang w:val="en-IN"/>
-              </w:rPr>
-              <w:t>dynamic_library</w:t>
-            </w:r>
-            <w:proofErr w:type="spellEnd"/>
+              <w:t>I will write makefile for dynamic_library</w:t>
+            </w:r>
           </w:p>
         </w:tc>
       </w:tr>
@@ -2495,81 +1749,39 @@
                 <w:rFonts w:ascii="Times New Roman" w:hAnsi="Times New Roman" w:cs="Times New Roman"/>
                 <w:lang w:val="en-IN"/>
               </w:rPr>
-              <w:t xml:space="preserve">1.I studied about </w:t>
-            </w:r>
-            <w:proofErr w:type="spellStart"/>
-            <w:r>
-              <w:rPr>
-                <w:rFonts w:ascii="Times New Roman" w:hAnsi="Times New Roman" w:cs="Times New Roman"/>
-                <w:lang w:val="en-IN"/>
-              </w:rPr>
-              <w:t>ffmpeg</w:t>
-            </w:r>
-            <w:proofErr w:type="spellEnd"/>
-            <w:r>
-              <w:rPr>
-                <w:rFonts w:ascii="Times New Roman" w:hAnsi="Times New Roman" w:cs="Times New Roman"/>
-                <w:lang w:val="en-IN"/>
-              </w:rPr>
-              <w:t xml:space="preserve"> document</w:t>
-            </w:r>
-          </w:p>
-          <w:p>
-            <w:pPr>
-              <w:jc w:val="left"/>
-              <w:rPr>
-                <w:rFonts w:ascii="Times New Roman" w:hAnsi="Times New Roman" w:cs="Times New Roman"/>
-                <w:lang w:val="en-IN"/>
-              </w:rPr>
-            </w:pPr>
-            <w:r>
-              <w:rPr>
-                <w:rFonts w:ascii="Times New Roman" w:hAnsi="Times New Roman" w:cs="Times New Roman"/>
-                <w:lang w:val="en-IN"/>
-              </w:rPr>
-              <w:t xml:space="preserve">2.Makefile for </w:t>
-            </w:r>
-            <w:proofErr w:type="spellStart"/>
-            <w:r>
-              <w:rPr>
-                <w:rFonts w:ascii="Times New Roman" w:hAnsi="Times New Roman" w:cs="Times New Roman"/>
-                <w:lang w:val="en-IN"/>
-              </w:rPr>
-              <w:t>dynamic_library</w:t>
-            </w:r>
-            <w:proofErr w:type="spellEnd"/>
-            <w:r>
-              <w:rPr>
-                <w:rFonts w:ascii="Times New Roman" w:hAnsi="Times New Roman" w:cs="Times New Roman"/>
-                <w:lang w:val="en-IN"/>
-              </w:rPr>
-              <w:t xml:space="preserve"> is written and uploaded to git hub</w:t>
-            </w:r>
-          </w:p>
-          <w:p>
-            <w:pPr>
-              <w:jc w:val="left"/>
-              <w:rPr>
-                <w:lang w:val="en-IN"/>
-              </w:rPr>
-            </w:pPr>
-            <w:proofErr w:type="spellStart"/>
+              <w:t>1.I studied about ffmpeg document</w:t>
+            </w:r>
+          </w:p>
+          <w:p>
+            <w:pPr>
+              <w:jc w:val="left"/>
+              <w:rPr>
+                <w:rFonts w:ascii="Times New Roman" w:hAnsi="Times New Roman" w:cs="Times New Roman"/>
+                <w:lang w:val="en-IN"/>
+              </w:rPr>
+            </w:pPr>
+            <w:r>
+              <w:rPr>
+                <w:rFonts w:ascii="Times New Roman" w:hAnsi="Times New Roman" w:cs="Times New Roman"/>
+                <w:lang w:val="en-IN"/>
+              </w:rPr>
+              <w:t>2.Makefile for dynamic_library is written and uploaded to git hub</w:t>
+            </w:r>
+          </w:p>
+          <w:p>
+            <w:pPr>
+              <w:jc w:val="left"/>
+              <w:rPr>
+                <w:lang w:val="en-IN"/>
+              </w:rPr>
+            </w:pPr>
             <w:r>
               <w:rPr>
                 <w:rStyle w:val="Strong"/>
                 <w:rFonts w:ascii="Times New Roman" w:hAnsi="Times New Roman" w:cs="Times New Roman"/>
                 <w:b w:val="0"/>
               </w:rPr>
-              <w:t>Git_hub</w:t>
-            </w:r>
-            <w:proofErr w:type="spellEnd"/>
-            <w:r>
-              <w:rPr>
-                <w:rStyle w:val="Strong"/>
-                <w:rFonts w:ascii="Times New Roman" w:hAnsi="Times New Roman" w:cs="Times New Roman"/>
-                <w:b w:val="0"/>
-              </w:rPr>
-              <w:t xml:space="preserve"> </w:t>
+              <w:t xml:space="preserve">Git_hub </w:t>
             </w:r>
             <w:r>
               <w:rPr>
@@ -2658,23 +1870,7 @@
                 <w:rFonts w:ascii="Times New Roman" w:hAnsi="Times New Roman" w:cs="Times New Roman"/>
                 <w:lang w:val="en-IN"/>
               </w:rPr>
-              <w:t xml:space="preserve">I wrote </w:t>
-            </w:r>
-            <w:proofErr w:type="spellStart"/>
-            <w:r>
-              <w:rPr>
-                <w:rFonts w:ascii="Times New Roman" w:hAnsi="Times New Roman" w:cs="Times New Roman"/>
-                <w:lang w:val="en-IN"/>
-              </w:rPr>
-              <w:t>Makefile</w:t>
-            </w:r>
-            <w:proofErr w:type="spellEnd"/>
-            <w:r>
-              <w:rPr>
-                <w:rFonts w:ascii="Times New Roman" w:hAnsi="Times New Roman" w:cs="Times New Roman"/>
-                <w:lang w:val="en-IN"/>
-              </w:rPr>
-              <w:t xml:space="preserve"> for dynamic library</w:t>
+              <w:t>I wrote Makefile for dynamic library</w:t>
             </w:r>
           </w:p>
         </w:tc>
@@ -2777,71 +1973,7 @@
                 <w:rFonts w:ascii="Times New Roman" w:hAnsi="Times New Roman" w:cs="Times New Roman"/>
                 <w:lang w:val="en-IN"/>
               </w:rPr>
-              <w:t xml:space="preserve">I will kept </w:t>
-            </w:r>
-            <w:proofErr w:type="spellStart"/>
-            <w:r>
-              <w:rPr>
-                <w:rFonts w:ascii="Times New Roman" w:hAnsi="Times New Roman" w:cs="Times New Roman"/>
-                <w:lang w:val="en-IN"/>
-              </w:rPr>
-              <w:t>printfs</w:t>
-            </w:r>
-            <w:proofErr w:type="spellEnd"/>
-            <w:r>
-              <w:rPr>
-                <w:rFonts w:ascii="Times New Roman" w:hAnsi="Times New Roman" w:cs="Times New Roman"/>
-                <w:lang w:val="en-IN"/>
-              </w:rPr>
-              <w:t xml:space="preserve"> in </w:t>
-            </w:r>
-            <w:proofErr w:type="spellStart"/>
-            <w:r>
-              <w:rPr>
-                <w:rFonts w:ascii="Times New Roman" w:hAnsi="Times New Roman" w:cs="Times New Roman"/>
-                <w:lang w:val="en-IN"/>
-              </w:rPr>
-              <w:t>main.c</w:t>
-            </w:r>
-            <w:proofErr w:type="spellEnd"/>
-            <w:r>
-              <w:rPr>
-                <w:rFonts w:ascii="Times New Roman" w:hAnsi="Times New Roman" w:cs="Times New Roman"/>
-                <w:lang w:val="en-IN"/>
-              </w:rPr>
-              <w:t xml:space="preserve"> and </w:t>
-            </w:r>
-            <w:proofErr w:type="spellStart"/>
-            <w:r>
-              <w:rPr>
-                <w:rFonts w:ascii="Times New Roman" w:hAnsi="Times New Roman" w:cs="Times New Roman"/>
-                <w:lang w:val="en-IN"/>
-              </w:rPr>
-              <w:t>decode.c</w:t>
-            </w:r>
-            <w:proofErr w:type="spellEnd"/>
-            <w:r>
-              <w:rPr>
-                <w:rFonts w:ascii="Times New Roman" w:hAnsi="Times New Roman" w:cs="Times New Roman"/>
-                <w:lang w:val="en-IN"/>
-              </w:rPr>
-              <w:t xml:space="preserve"> and </w:t>
-            </w:r>
-            <w:proofErr w:type="spellStart"/>
-            <w:r>
-              <w:rPr>
-                <w:rFonts w:ascii="Times New Roman" w:hAnsi="Times New Roman" w:cs="Times New Roman"/>
-                <w:lang w:val="en-IN"/>
-              </w:rPr>
-              <w:t>i</w:t>
-            </w:r>
-            <w:proofErr w:type="spellEnd"/>
-            <w:r>
-              <w:rPr>
-                <w:rFonts w:ascii="Times New Roman" w:hAnsi="Times New Roman" w:cs="Times New Roman"/>
-                <w:lang w:val="en-IN"/>
-              </w:rPr>
-              <w:t xml:space="preserve"> will read about HLS streaming</w:t>
+              <w:t>I will kept printfs in main.c and decode.c and i will read about HLS streaming</w:t>
             </w:r>
           </w:p>
         </w:tc>
@@ -2884,23 +2016,7 @@
                 <w:rFonts w:ascii="Times New Roman" w:hAnsi="Times New Roman" w:cs="Times New Roman"/>
                 <w:lang w:val="en-IN"/>
               </w:rPr>
-              <w:t xml:space="preserve">I read about video document and </w:t>
-            </w:r>
-            <w:proofErr w:type="spellStart"/>
-            <w:r>
-              <w:rPr>
-                <w:rFonts w:ascii="Times New Roman" w:hAnsi="Times New Roman" w:cs="Times New Roman"/>
-                <w:lang w:val="en-IN"/>
-              </w:rPr>
-              <w:t>i</w:t>
-            </w:r>
-            <w:proofErr w:type="spellEnd"/>
-            <w:r>
-              <w:rPr>
-                <w:rFonts w:ascii="Times New Roman" w:hAnsi="Times New Roman" w:cs="Times New Roman"/>
-                <w:lang w:val="en-IN"/>
-              </w:rPr>
-              <w:t xml:space="preserve"> cloned ffmpeg-h264-dec</w:t>
+              <w:t>I read about video document and i cloned ffmpeg-h264-dec</w:t>
             </w:r>
           </w:p>
         </w:tc>
@@ -2936,55 +2052,7 @@
                 <w:rFonts w:ascii="Times New Roman" w:hAnsi="Times New Roman" w:cs="Times New Roman"/>
                 <w:lang w:val="en-IN"/>
               </w:rPr>
-              <w:t xml:space="preserve">I kept </w:t>
-            </w:r>
-            <w:proofErr w:type="spellStart"/>
-            <w:r>
-              <w:rPr>
-                <w:rFonts w:ascii="Times New Roman" w:hAnsi="Times New Roman" w:cs="Times New Roman"/>
-                <w:lang w:val="en-IN"/>
-              </w:rPr>
-              <w:t>printfs</w:t>
-            </w:r>
-            <w:proofErr w:type="spellEnd"/>
-            <w:r>
-              <w:rPr>
-                <w:rFonts w:ascii="Times New Roman" w:hAnsi="Times New Roman" w:cs="Times New Roman"/>
-                <w:lang w:val="en-IN"/>
-              </w:rPr>
-              <w:t xml:space="preserve"> in </w:t>
-            </w:r>
-            <w:proofErr w:type="spellStart"/>
-            <w:r>
-              <w:rPr>
-                <w:rFonts w:ascii="Times New Roman" w:hAnsi="Times New Roman" w:cs="Times New Roman"/>
-                <w:lang w:val="en-IN"/>
-              </w:rPr>
-              <w:t>main.c</w:t>
-            </w:r>
-            <w:proofErr w:type="spellEnd"/>
-            <w:r>
-              <w:rPr>
-                <w:rFonts w:ascii="Times New Roman" w:hAnsi="Times New Roman" w:cs="Times New Roman"/>
-                <w:lang w:val="en-IN"/>
-              </w:rPr>
-              <w:t xml:space="preserve"> and </w:t>
-            </w:r>
-            <w:proofErr w:type="spellStart"/>
-            <w:r>
-              <w:rPr>
-                <w:rFonts w:ascii="Times New Roman" w:hAnsi="Times New Roman" w:cs="Times New Roman"/>
-                <w:lang w:val="en-IN"/>
-              </w:rPr>
-              <w:t>decode.c</w:t>
-            </w:r>
-            <w:proofErr w:type="spellEnd"/>
-            <w:r>
-              <w:rPr>
-                <w:rFonts w:ascii="Times New Roman" w:hAnsi="Times New Roman" w:cs="Times New Roman"/>
-                <w:lang w:val="en-IN"/>
-              </w:rPr>
-              <w:t xml:space="preserve"> in ffmpeg-h264-dec</w:t>
+              <w:t>I kept printfs in main.c and decode.c in ffmpeg-h264-dec</w:t>
             </w:r>
           </w:p>
         </w:tc>
@@ -3070,55 +2138,7 @@
                 <w:rFonts w:ascii="Times New Roman" w:hAnsi="Times New Roman" w:cs="Times New Roman"/>
                 <w:lang w:val="en-IN"/>
               </w:rPr>
-              <w:t xml:space="preserve">I kept </w:t>
-            </w:r>
-            <w:proofErr w:type="spellStart"/>
-            <w:r>
-              <w:rPr>
-                <w:rFonts w:ascii="Times New Roman" w:hAnsi="Times New Roman" w:cs="Times New Roman"/>
-                <w:lang w:val="en-IN"/>
-              </w:rPr>
-              <w:t>printfs</w:t>
-            </w:r>
-            <w:proofErr w:type="spellEnd"/>
-            <w:r>
-              <w:rPr>
-                <w:rFonts w:ascii="Times New Roman" w:hAnsi="Times New Roman" w:cs="Times New Roman"/>
-                <w:lang w:val="en-IN"/>
-              </w:rPr>
-              <w:t xml:space="preserve"> in </w:t>
-            </w:r>
-            <w:proofErr w:type="spellStart"/>
-            <w:r>
-              <w:rPr>
-                <w:rFonts w:ascii="Times New Roman" w:hAnsi="Times New Roman" w:cs="Times New Roman"/>
-                <w:lang w:val="en-IN"/>
-              </w:rPr>
-              <w:t>main.c</w:t>
-            </w:r>
-            <w:proofErr w:type="spellEnd"/>
-            <w:r>
-              <w:rPr>
-                <w:rFonts w:ascii="Times New Roman" w:hAnsi="Times New Roman" w:cs="Times New Roman"/>
-                <w:lang w:val="en-IN"/>
-              </w:rPr>
-              <w:t xml:space="preserve"> and </w:t>
-            </w:r>
-            <w:proofErr w:type="spellStart"/>
-            <w:r>
-              <w:rPr>
-                <w:rFonts w:ascii="Times New Roman" w:hAnsi="Times New Roman" w:cs="Times New Roman"/>
-                <w:lang w:val="en-IN"/>
-              </w:rPr>
-              <w:t>decode.c</w:t>
-            </w:r>
-            <w:proofErr w:type="spellEnd"/>
-            <w:r>
-              <w:rPr>
-                <w:rFonts w:ascii="Times New Roman" w:hAnsi="Times New Roman" w:cs="Times New Roman"/>
-                <w:lang w:val="en-IN"/>
-              </w:rPr>
-              <w:t xml:space="preserve"> in ffmpeg-h264-dec</w:t>
+              <w:t>I kept printfs in main.c and decode.c in ffmpeg-h264-dec</w:t>
             </w:r>
           </w:p>
         </w:tc>
@@ -3177,6 +2197,7 @@
           </w:tcPr>
           <w:p>
             <w:pPr>
+              <w:jc w:val="left"/>
               <w:rPr>
                 <w:rFonts w:ascii="Times New Roman" w:hAnsi="Times New Roman" w:cs="Times New Roman"/>
                 <w:lang w:val="en-IN"/>
@@ -3197,6 +2218,7 @@
           </w:tcPr>
           <w:p>
             <w:pPr>
+              <w:jc w:val="left"/>
               <w:rPr>
                 <w:rFonts w:ascii="Times New Roman" w:hAnsi="Times New Roman" w:cs="Times New Roman"/>
                 <w:lang w:val="en-IN"/>
@@ -3289,6 +2311,7 @@
           </w:tcPr>
           <w:p>
             <w:pPr>
+              <w:jc w:val="left"/>
               <w:rPr>
                 <w:rFonts w:ascii="Times New Roman" w:hAnsi="Times New Roman" w:cs="Times New Roman"/>
                 <w:lang w:val="en-IN"/>
@@ -3363,7 +2386,6 @@
                 <w:lang w:val="en-IN"/>
               </w:rPr>
             </w:pPr>
-            <w:proofErr w:type="spellStart"/>
             <w:r>
               <w:rPr>
                 <w:rFonts w:ascii="Times New Roman" w:hAnsi="Times New Roman" w:cs="Times New Roman"/>
@@ -3371,7 +2393,6 @@
               </w:rPr>
               <w:t>i</w:t>
             </w:r>
-            <w:proofErr w:type="spellEnd"/>
             <w:r>
               <w:rPr>
                 <w:rFonts w:ascii="Times New Roman" w:hAnsi="Times New Roman" w:cs="Times New Roman"/>
@@ -3384,55 +2405,7 @@
                 <w:rFonts w:ascii="Times New Roman" w:hAnsi="Times New Roman" w:cs="Times New Roman"/>
                 <w:lang w:val="en-IN"/>
               </w:rPr>
-              <w:t xml:space="preserve"> and print a full log with </w:t>
-            </w:r>
-            <w:proofErr w:type="spellStart"/>
-            <w:r>
-              <w:rPr>
-                <w:rFonts w:ascii="Times New Roman" w:hAnsi="Times New Roman" w:cs="Times New Roman"/>
-                <w:lang w:val="en-IN"/>
-              </w:rPr>
-              <w:t>height,width,timestamp,buffer</w:t>
-            </w:r>
-            <w:proofErr w:type="spellEnd"/>
-            <w:r>
-              <w:rPr>
-                <w:rFonts w:ascii="Times New Roman" w:hAnsi="Times New Roman" w:cs="Times New Roman"/>
-                <w:lang w:val="en-IN"/>
-              </w:rPr>
-              <w:t xml:space="preserve"> </w:t>
-            </w:r>
-            <w:proofErr w:type="spellStart"/>
-            <w:r>
-              <w:rPr>
-                <w:rFonts w:ascii="Times New Roman" w:hAnsi="Times New Roman" w:cs="Times New Roman"/>
-                <w:lang w:val="en-IN"/>
-              </w:rPr>
-              <w:t>address,buffer</w:t>
-            </w:r>
-            <w:proofErr w:type="spellEnd"/>
-            <w:r>
-              <w:rPr>
-                <w:rFonts w:ascii="Times New Roman" w:hAnsi="Times New Roman" w:cs="Times New Roman"/>
-                <w:lang w:val="en-IN"/>
-              </w:rPr>
-              <w:t xml:space="preserve"> </w:t>
-            </w:r>
-            <w:proofErr w:type="spellStart"/>
-            <w:r>
-              <w:rPr>
-                <w:rFonts w:ascii="Times New Roman" w:hAnsi="Times New Roman" w:cs="Times New Roman"/>
-                <w:lang w:val="en-IN"/>
-              </w:rPr>
-              <w:t>size,keyframe,picture</w:t>
-            </w:r>
-            <w:proofErr w:type="spellEnd"/>
-            <w:r>
-              <w:rPr>
-                <w:rFonts w:ascii="Times New Roman" w:hAnsi="Times New Roman" w:cs="Times New Roman"/>
-                <w:lang w:val="en-IN"/>
-              </w:rPr>
-              <w:t xml:space="preserve"> type</w:t>
+              <w:t xml:space="preserve"> and print a full log with height,width,timestamp,buffer address,buffer size,keyframe,picture type</w:t>
             </w:r>
           </w:p>
         </w:tc>
@@ -3460,23 +2433,7 @@
                 <w:rFonts w:ascii="Times New Roman" w:hAnsi="Times New Roman" w:cs="Times New Roman"/>
                 <w:lang w:val="en-IN"/>
               </w:rPr>
-              <w:t xml:space="preserve"> will read about dl libraries and prepare a </w:t>
-            </w:r>
-            <w:proofErr w:type="spellStart"/>
-            <w:r>
-              <w:rPr>
-                <w:rFonts w:ascii="Times New Roman" w:hAnsi="Times New Roman" w:cs="Times New Roman"/>
-                <w:lang w:val="en-IN"/>
-              </w:rPr>
-              <w:t>ppt</w:t>
-            </w:r>
-            <w:proofErr w:type="spellEnd"/>
-            <w:r>
-              <w:rPr>
-                <w:rFonts w:ascii="Times New Roman" w:hAnsi="Times New Roman" w:cs="Times New Roman"/>
-                <w:lang w:val="en-IN"/>
-              </w:rPr>
-              <w:t xml:space="preserve"> for v4l2</w:t>
+              <w:t xml:space="preserve"> will read about dl libraries and prepare a ppt for v4l2</w:t>
             </w:r>
           </w:p>
         </w:tc>
@@ -3488,6 +2445,7 @@
           </w:tcPr>
           <w:p>
             <w:pPr>
+              <w:jc w:val="left"/>
               <w:rPr>
                 <w:rFonts w:ascii="Times New Roman" w:hAnsi="Times New Roman" w:cs="Times New Roman"/>
                 <w:lang w:val="en-IN"/>
@@ -3627,46 +2585,125 @@
           </w:tcPr>
           <w:p>
             <w:pPr>
-              <w:rPr>
-                <w:lang w:val="en-IN"/>
-              </w:rPr>
-            </w:pPr>
-          </w:p>
-        </w:tc>
-        <w:tc>
-          <w:tcPr>
-            <w:tcW w:w="2130" w:type="dxa"/>
-          </w:tcPr>
-          <w:p>
-            <w:pPr>
-              <w:rPr>
-                <w:lang w:val="en-IN"/>
-              </w:rPr>
-            </w:pPr>
-          </w:p>
-        </w:tc>
-        <w:tc>
-          <w:tcPr>
-            <w:tcW w:w="2131" w:type="dxa"/>
-          </w:tcPr>
-          <w:p>
-            <w:pPr>
-              <w:rPr>
-                <w:lang w:val="en-IN"/>
-              </w:rPr>
-            </w:pPr>
-          </w:p>
-        </w:tc>
-        <w:tc>
-          <w:tcPr>
-            <w:tcW w:w="2131" w:type="dxa"/>
-          </w:tcPr>
-          <w:p>
-            <w:pPr>
-              <w:rPr>
-                <w:lang w:val="en-IN"/>
-              </w:rPr>
-            </w:pPr>
+              <w:jc w:val="left"/>
+              <w:rPr>
+                <w:rFonts w:ascii="Times New Roman" w:hAnsi="Times New Roman" w:cs="Times New Roman"/>
+                <w:lang w:val="en-IN"/>
+              </w:rPr>
+            </w:pPr>
+            <w:r>
+              <w:rPr>
+                <w:rFonts w:ascii="Times New Roman" w:hAnsi="Times New Roman" w:cs="Times New Roman"/>
+                <w:lang w:val="en-IN"/>
+              </w:rPr>
+              <w:t>08/10/2020</w:t>
+            </w:r>
+          </w:p>
+        </w:tc>
+        <w:tc>
+          <w:tcPr>
+            <w:tcW w:w="2130" w:type="dxa"/>
+          </w:tcPr>
+          <w:p>
+            <w:pPr>
+              <w:jc w:val="left"/>
+              <w:rPr>
+                <w:rFonts w:ascii="Times New Roman" w:hAnsi="Times New Roman" w:cs="Times New Roman"/>
+                <w:lang w:val="en-IN"/>
+              </w:rPr>
+            </w:pPr>
+            <w:r>
+              <w:rPr>
+                <w:rFonts w:ascii="Times New Roman" w:hAnsi="Times New Roman" w:cs="Times New Roman"/>
+                <w:lang w:val="en-IN"/>
+              </w:rPr>
+              <w:t>I</w:t>
+            </w:r>
+            <w:r>
+              <w:rPr>
+                <w:rFonts w:ascii="Times New Roman" w:hAnsi="Times New Roman" w:cs="Times New Roman"/>
+                <w:lang w:val="en-IN"/>
+              </w:rPr>
+              <w:t xml:space="preserve"> read about dl libraries</w:t>
+            </w:r>
+          </w:p>
+          <w:p>
+            <w:pPr>
+              <w:jc w:val="left"/>
+              <w:rPr>
+                <w:rFonts w:ascii="Times New Roman" w:hAnsi="Times New Roman" w:cs="Times New Roman"/>
+                <w:lang w:val="en-IN"/>
+              </w:rPr>
+            </w:pPr>
+            <w:r>
+              <w:rPr>
+                <w:rFonts w:ascii="Times New Roman" w:hAnsi="Times New Roman" w:cs="Times New Roman"/>
+                <w:lang w:val="en-IN"/>
+              </w:rPr>
+              <w:t>I</w:t>
+            </w:r>
+            <w:r>
+              <w:rPr>
+                <w:rFonts w:ascii="Times New Roman" w:hAnsi="Times New Roman" w:cs="Times New Roman"/>
+                <w:lang w:val="en-IN"/>
+              </w:rPr>
+              <w:t xml:space="preserve"> prepared a presentation of v4l2</w:t>
+            </w:r>
+          </w:p>
+        </w:tc>
+        <w:tc>
+          <w:tcPr>
+            <w:tcW w:w="2131" w:type="dxa"/>
+          </w:tcPr>
+          <w:p>
+            <w:pPr>
+              <w:jc w:val="left"/>
+              <w:rPr>
+                <w:rFonts w:ascii="Times New Roman" w:hAnsi="Times New Roman" w:cs="Times New Roman"/>
+                <w:lang w:val="en-IN"/>
+              </w:rPr>
+            </w:pPr>
+            <w:r>
+              <w:rPr>
+                <w:rFonts w:ascii="Times New Roman" w:hAnsi="Times New Roman" w:cs="Times New Roman"/>
+                <w:lang w:val="en-IN"/>
+              </w:rPr>
+              <w:t xml:space="preserve"> I read about VR,AR,MR,XR and</w:t>
+            </w:r>
+            <w:r>
+              <w:rPr>
+                <w:rFonts w:ascii="Times New Roman" w:hAnsi="Times New Roman" w:cs="Times New Roman"/>
+                <w:lang w:val="en-IN"/>
+              </w:rPr>
+              <w:t xml:space="preserve"> differences</w:t>
+            </w:r>
+            <w:r>
+              <w:rPr>
+                <w:rFonts w:ascii="Times New Roman" w:hAnsi="Times New Roman" w:cs="Times New Roman"/>
+                <w:lang w:val="en-IN"/>
+              </w:rPr>
+              <w:t xml:space="preserve"> between them</w:t>
+            </w:r>
+          </w:p>
+        </w:tc>
+        <w:tc>
+          <w:tcPr>
+            <w:tcW w:w="2131" w:type="dxa"/>
+          </w:tcPr>
+          <w:p>
+            <w:pPr>
+              <w:rPr>
+                <w:rFonts w:ascii="Times New Roman" w:hAnsi="Times New Roman" w:cs="Times New Roman"/>
+                <w:lang w:val="en-IN"/>
+              </w:rPr>
+            </w:pPr>
+            <w:r>
+              <w:rPr>
+                <w:rFonts w:ascii="Times New Roman" w:hAnsi="Times New Roman" w:cs="Times New Roman"/>
+                <w:lang w:val="en-IN"/>
+              </w:rPr>
+              <w:t>None</w:t>
+            </w:r>
           </w:p>
         </w:tc>
       </w:tr>
@@ -3678,45 +2715,120 @@
           <w:p>
             <w:pPr>
               <w:rPr>
-                <w:lang w:val="en-IN"/>
-              </w:rPr>
-            </w:pPr>
-          </w:p>
-        </w:tc>
-        <w:tc>
-          <w:tcPr>
-            <w:tcW w:w="2130" w:type="dxa"/>
-          </w:tcPr>
-          <w:p>
-            <w:pPr>
-              <w:rPr>
-                <w:lang w:val="en-IN"/>
-              </w:rPr>
-            </w:pPr>
-          </w:p>
-        </w:tc>
-        <w:tc>
-          <w:tcPr>
-            <w:tcW w:w="2131" w:type="dxa"/>
-          </w:tcPr>
-          <w:p>
-            <w:pPr>
-              <w:rPr>
-                <w:lang w:val="en-IN"/>
-              </w:rPr>
-            </w:pPr>
-          </w:p>
-        </w:tc>
-        <w:tc>
-          <w:tcPr>
-            <w:tcW w:w="2131" w:type="dxa"/>
-          </w:tcPr>
-          <w:p>
-            <w:pPr>
-              <w:rPr>
-                <w:lang w:val="en-IN"/>
-              </w:rPr>
-            </w:pPr>
+                <w:rFonts w:ascii="Times New Roman" w:hAnsi="Times New Roman" w:cs="Times New Roman"/>
+                <w:lang w:val="en-IN"/>
+              </w:rPr>
+            </w:pPr>
+            <w:r>
+              <w:rPr>
+                <w:rFonts w:ascii="Times New Roman" w:hAnsi="Times New Roman" w:cs="Times New Roman"/>
+                <w:lang w:val="en-IN"/>
+              </w:rPr>
+              <w:t>09/10/2020</w:t>
+            </w:r>
+          </w:p>
+        </w:tc>
+        <w:tc>
+          <w:tcPr>
+            <w:tcW w:w="2130" w:type="dxa"/>
+          </w:tcPr>
+          <w:p>
+            <w:pPr>
+              <w:jc w:val="left"/>
+              <w:rPr>
+                <w:rFonts w:ascii="Times New Roman" w:hAnsi="Times New Roman" w:cs="Times New Roman"/>
+                <w:lang w:val="en-IN"/>
+              </w:rPr>
+            </w:pPr>
+            <w:r>
+              <w:rPr>
+                <w:rFonts w:ascii="Times New Roman" w:hAnsi="Times New Roman" w:cs="Times New Roman"/>
+                <w:lang w:val="en-IN"/>
+              </w:rPr>
+              <w:t>I read about VR,AR,MR,XR their differences</w:t>
+            </w:r>
+          </w:p>
+        </w:tc>
+        <w:tc>
+          <w:tcPr>
+            <w:tcW w:w="2131" w:type="dxa"/>
+          </w:tcPr>
+          <w:p>
+            <w:pPr>
+              <w:jc w:val="left"/>
+              <w:rPr>
+                <w:rFonts w:ascii="Times New Roman" w:hAnsi="Times New Roman" w:cs="Times New Roman"/>
+                <w:lang w:val="en-IN"/>
+              </w:rPr>
+            </w:pPr>
+            <w:r>
+              <w:rPr>
+                <w:rFonts w:ascii="Times New Roman" w:hAnsi="Times New Roman" w:cs="Times New Roman"/>
+                <w:lang w:val="en-IN"/>
+              </w:rPr>
+              <w:t xml:space="preserve">I have written a calculation application using dl libraries and uploaded to git hub </w:t>
+            </w:r>
+          </w:p>
+          <w:p>
+            <w:pPr>
+              <w:jc w:val="left"/>
+              <w:rPr>
+                <w:rFonts w:ascii="Times New Roman" w:hAnsi="Times New Roman" w:cs="Times New Roman"/>
+              </w:rPr>
+            </w:pPr>
+            <w:r>
+              <w:rPr>
+                <w:rStyle w:val="Strong"/>
+                <w:rFonts w:ascii="Times New Roman" w:hAnsi="Times New Roman" w:cs="Times New Roman"/>
+                <w:b w:val="0"/>
+              </w:rPr>
+              <w:t xml:space="preserve">Git_hub </w:t>
+            </w:r>
+            <w:r>
+              <w:rPr>
+                <w:rStyle w:val="Strong"/>
+                <w:rFonts w:ascii="Times New Roman" w:hAnsi="Times New Roman" w:cs="Times New Roman"/>
+                <w:b w:val="0"/>
+              </w:rPr>
+              <w:t xml:space="preserve">link: </w:t>
+            </w:r>
+            <w:r>
+              <w:rPr>
+                <w:rStyle w:val="Strong"/>
+                <w:rFonts w:ascii="Times New Roman" w:hAnsi="Times New Roman" w:cs="Times New Roman"/>
+                <w:b w:val="0"/>
+              </w:rPr>
+              <w:t xml:space="preserve">      </w:t>
+            </w:r>
+            <w:hyperlink r:id="rId16" w:history="1">
+              <w:r>
+                <w:rPr>
+                  <w:rStyle w:val="Hyperlink"/>
+                  <w:rFonts w:ascii="Times New Roman" w:hAnsi="Times New Roman" w:cs="Times New Roman"/>
+                </w:rPr>
+                <w:t>https://github.com/shashikala-katthi/TSHtraining</w:t>
+              </w:r>
+            </w:hyperlink>
+          </w:p>
+        </w:tc>
+        <w:tc>
+          <w:tcPr>
+            <w:tcW w:w="2131" w:type="dxa"/>
+          </w:tcPr>
+          <w:p>
+            <w:pPr>
+              <w:rPr>
+                <w:rFonts w:ascii="Times New Roman" w:hAnsi="Times New Roman" w:cs="Times New Roman"/>
+                <w:lang w:val="en-IN"/>
+              </w:rPr>
+            </w:pPr>
+            <w:r>
+              <w:rPr>
+                <w:rFonts w:ascii="Times New Roman" w:hAnsi="Times New Roman" w:cs="Times New Roman"/>
+                <w:lang w:val="en-IN"/>
+              </w:rPr>
+              <w:t>None</w:t>
+            </w:r>
           </w:p>
         </w:tc>
       </w:tr>
@@ -4595,7 +3707,7 @@
   <w:style w:type="paragraph" w:default="1" w:styleId="Normal">
     <w:name w:val="Normal"/>
     <w:qFormat/>
-    <w:rsid w:val="008D6AE0"/>
+    <w:rsid w:val="00897297"/>
     <w:rPr>
       <w:rFonts w:asciiTheme="minorHAnsi" w:eastAsiaTheme="minorEastAsia" w:hAnsiTheme="minorHAnsi" w:cstheme="minorBidi"/>
       <w:lang w:eastAsia="zh-CN"/>
@@ -5001,7 +4113,7 @@
 </file>
 
 <file path=customXml/itemProps2.xml><?xml version="1.0" encoding="utf-8"?>
-<ds:datastoreItem xmlns:ds="http://schemas.openxmlformats.org/officeDocument/2006/customXml" ds:itemID="{B3FE7B27-2894-488D-8087-856E650DFB5B}">
+<ds:datastoreItem xmlns:ds="http://schemas.openxmlformats.org/officeDocument/2006/customXml" ds:itemID="{30D02B6D-D64A-4A55-9277-4053E4107E49}">
   <ds:schemaRefs>
     <ds:schemaRef ds:uri="http://schemas.openxmlformats.org/officeDocument/2006/bibliography"/>
   </ds:schemaRefs>

</xml_diff>

<commit_message>
status_report_doc.docx is updated to till 16/10/2020
</commit_message>
<xml_diff>
--- a/status_report_doc.docx
+++ b/status_report_doc.docx
@@ -11,6 +11,7 @@
           <w:lang w:val="en-IN"/>
         </w:rPr>
       </w:pPr>
+      <w:proofErr w:type="spellStart"/>
       <w:r>
         <w:rPr>
           <w:rFonts w:ascii="Times New Roman" w:hAnsi="Times New Roman" w:cs="Times New Roman"/>
@@ -19,7 +20,40 @@
           <w:szCs w:val="48"/>
           <w:lang w:val="en-IN"/>
         </w:rPr>
-        <w:t>Katthi Shashikala status report</w:t>
+        <w:t>Katthi</w:t>
+      </w:r>
+      <w:proofErr w:type="spellEnd"/>
+      <w:r>
+        <w:rPr>
+          <w:rFonts w:ascii="Times New Roman" w:hAnsi="Times New Roman" w:cs="Times New Roman"/>
+          <w:color w:val="385623" w:themeColor="accent6" w:themeShade="80"/>
+          <w:sz w:val="48"/>
+          <w:szCs w:val="48"/>
+          <w:lang w:val="en-IN"/>
+        </w:rPr>
+        <w:t xml:space="preserve"> </w:t>
+      </w:r>
+      <w:proofErr w:type="spellStart"/>
+      <w:r>
+        <w:rPr>
+          <w:rFonts w:ascii="Times New Roman" w:hAnsi="Times New Roman" w:cs="Times New Roman"/>
+          <w:color w:val="385623" w:themeColor="accent6" w:themeShade="80"/>
+          <w:sz w:val="48"/>
+          <w:szCs w:val="48"/>
+          <w:lang w:val="en-IN"/>
+        </w:rPr>
+        <w:t>Shashikala</w:t>
+      </w:r>
+      <w:proofErr w:type="spellEnd"/>
+      <w:r>
+        <w:rPr>
+          <w:rFonts w:ascii="Times New Roman" w:hAnsi="Times New Roman" w:cs="Times New Roman"/>
+          <w:color w:val="385623" w:themeColor="accent6" w:themeShade="80"/>
+          <w:sz w:val="48"/>
+          <w:szCs w:val="48"/>
+          <w:lang w:val="en-IN"/>
+        </w:rPr>
+        <w:t xml:space="preserve"> status report</w:t>
       </w:r>
     </w:p>
     <w:tbl>
@@ -266,182 +300,71 @@
                 <w:rFonts w:ascii="Times New Roman" w:hAnsi="Times New Roman" w:cs="Times New Roman"/>
                 <w:lang w:val="en-IN"/>
               </w:rPr>
-              <w:t>cloned v4l2 test app(yav</w:t>
-            </w:r>
-            <w:r>
-              <w:rPr>
-                <w:rFonts w:ascii="Times New Roman" w:hAnsi="Times New Roman" w:cs="Times New Roman"/>
-                <w:lang w:val="en-IN"/>
-              </w:rPr>
-              <w:t xml:space="preserve">ta) and trying to understand </w:t>
-            </w:r>
-            <w:r>
-              <w:rPr>
-                <w:rFonts w:ascii="Times New Roman" w:hAnsi="Times New Roman" w:cs="Times New Roman"/>
-                <w:lang w:val="en-IN"/>
-              </w:rPr>
-              <w:t xml:space="preserve"> the flow by using printfs</w:t>
-            </w:r>
-          </w:p>
-          <w:p>
-            <w:pPr>
-              <w:jc w:val="left"/>
-              <w:rPr>
-                <w:rFonts w:ascii="Times New Roman" w:hAnsi="Times New Roman" w:cs="Times New Roman"/>
-                <w:lang w:val="en-IN"/>
-              </w:rPr>
-            </w:pPr>
-            <w:r>
-              <w:rPr>
-                <w:rFonts w:ascii="Times New Roman" w:hAnsi="Times New Roman" w:cs="Times New Roman"/>
-                <w:lang w:val="en-IN"/>
-              </w:rPr>
-              <w:t>Git_hub link:</w:t>
-            </w:r>
-            <w:r>
-              <w:t xml:space="preserve"> </w:t>
-            </w:r>
-            <w:hyperlink r:id="rId6" w:history="1">
-              <w:r>
-                <w:rPr>
-                  <w:rStyle w:val="Hyperlink"/>
-                  <w:rFonts w:ascii="Times New Roman" w:hAnsi="Times New Roman" w:cs="Times New Roman"/>
-                  <w:lang w:val="en-IN"/>
-                </w:rPr>
-                <w:t>https://github.com/fastr/yavta</w:t>
-              </w:r>
-            </w:hyperlink>
-          </w:p>
-        </w:tc>
-        <w:tc>
-          <w:tcPr>
-            <w:tcW w:w="2131" w:type="dxa"/>
-          </w:tcPr>
-          <w:p>
-            <w:pPr>
-              <w:jc w:val="left"/>
-              <w:rPr>
-                <w:rFonts w:ascii="Times New Roman" w:hAnsi="Times New Roman" w:cs="Times New Roman"/>
-                <w:lang w:val="en-IN"/>
-              </w:rPr>
-            </w:pPr>
-            <w:r>
-              <w:rPr>
-                <w:rFonts w:ascii="Times New Roman" w:hAnsi="Times New Roman" w:cs="Times New Roman"/>
-                <w:lang w:val="en-IN"/>
-              </w:rPr>
-              <w:t>I will try to understand the call flow of v4l2 test application</w:t>
-            </w:r>
-          </w:p>
-        </w:tc>
-      </w:tr>
-      <w:tr>
-        <w:tc>
-          <w:tcPr>
-            <w:tcW w:w="2130" w:type="dxa"/>
-          </w:tcPr>
-          <w:p>
-            <w:pPr>
-              <w:rPr>
-                <w:rFonts w:ascii="Times New Roman" w:hAnsi="Times New Roman" w:cs="Times New Roman"/>
-                <w:lang w:val="en-IN"/>
-              </w:rPr>
-            </w:pPr>
-            <w:r>
-              <w:rPr>
-                <w:rFonts w:ascii="Times New Roman" w:hAnsi="Times New Roman" w:cs="Times New Roman"/>
-                <w:lang w:val="en-IN"/>
-              </w:rPr>
-              <w:t>15/09/2020</w:t>
-            </w:r>
-          </w:p>
-        </w:tc>
-        <w:tc>
-          <w:tcPr>
-            <w:tcW w:w="2130" w:type="dxa"/>
-          </w:tcPr>
-          <w:p>
-            <w:pPr>
-              <w:jc w:val="left"/>
-              <w:rPr>
-                <w:rFonts w:ascii="Times New Roman" w:hAnsi="Times New Roman" w:cs="Times New Roman"/>
-                <w:lang w:val="en-IN"/>
-              </w:rPr>
-            </w:pPr>
-            <w:r>
-              <w:rPr>
-                <w:rFonts w:ascii="Times New Roman" w:hAnsi="Times New Roman" w:cs="Times New Roman"/>
-                <w:lang w:val="en-IN"/>
-              </w:rPr>
-              <w:t xml:space="preserve">1.I read about v4l2 </w:t>
-            </w:r>
-          </w:p>
-          <w:p>
-            <w:pPr>
-              <w:jc w:val="left"/>
-              <w:rPr>
-                <w:rFonts w:ascii="Times New Roman" w:hAnsi="Times New Roman" w:cs="Times New Roman"/>
-                <w:lang w:val="en-IN"/>
-              </w:rPr>
-            </w:pPr>
-            <w:r>
-              <w:rPr>
-                <w:rFonts w:ascii="Times New Roman" w:hAnsi="Times New Roman" w:cs="Times New Roman"/>
-                <w:lang w:val="en-IN"/>
-              </w:rPr>
-              <w:t>https://www.kernel.org/doc/html/v4.16/media/uapi/v4l/v4l2.html#v4l2spec</w:t>
-            </w:r>
-          </w:p>
-          <w:p>
-            <w:pPr>
-              <w:jc w:val="left"/>
-              <w:rPr>
-                <w:rFonts w:ascii="Times New Roman" w:hAnsi="Times New Roman" w:cs="Times New Roman"/>
-                <w:lang w:val="en-IN"/>
-              </w:rPr>
-            </w:pPr>
-            <w:r>
-              <w:rPr>
-                <w:rFonts w:ascii="Times New Roman" w:hAnsi="Times New Roman" w:cs="Times New Roman"/>
-                <w:lang w:val="en-IN"/>
-              </w:rPr>
-              <w:t xml:space="preserve">2.I </w:t>
-            </w:r>
-            <w:r>
-              <w:rPr>
-                <w:rFonts w:ascii="Times New Roman" w:hAnsi="Times New Roman" w:cs="Times New Roman"/>
-                <w:lang w:val="en-IN"/>
-              </w:rPr>
-              <w:t>cloned v4l2 test app(yav</w:t>
-            </w:r>
-            <w:r>
-              <w:rPr>
-                <w:rFonts w:ascii="Times New Roman" w:hAnsi="Times New Roman" w:cs="Times New Roman"/>
-                <w:lang w:val="en-IN"/>
-              </w:rPr>
-              <w:t xml:space="preserve">ta) and trying to understand </w:t>
-            </w:r>
-            <w:r>
-              <w:rPr>
-                <w:rFonts w:ascii="Times New Roman" w:hAnsi="Times New Roman" w:cs="Times New Roman"/>
-                <w:lang w:val="en-IN"/>
-              </w:rPr>
-              <w:t xml:space="preserve"> the flow by using printfs</w:t>
-            </w:r>
-          </w:p>
-          <w:p>
-            <w:pPr>
-              <w:jc w:val="left"/>
-              <w:rPr>
-                <w:lang w:val="en-IN"/>
-              </w:rPr>
-            </w:pPr>
-            <w:r>
-              <w:rPr>
-                <w:rFonts w:ascii="Times New Roman" w:hAnsi="Times New Roman" w:cs="Times New Roman"/>
-                <w:lang w:val="en-IN"/>
-              </w:rPr>
-              <w:t>Git_hublink:</w:t>
+              <w:t>cloned v4l2 test app(</w:t>
+            </w:r>
+            <w:proofErr w:type="spellStart"/>
+            <w:r>
+              <w:rPr>
+                <w:rFonts w:ascii="Times New Roman" w:hAnsi="Times New Roman" w:cs="Times New Roman"/>
+                <w:lang w:val="en-IN"/>
+              </w:rPr>
+              <w:t>yav</w:t>
+            </w:r>
+            <w:r>
+              <w:rPr>
+                <w:rFonts w:ascii="Times New Roman" w:hAnsi="Times New Roman" w:cs="Times New Roman"/>
+                <w:lang w:val="en-IN"/>
+              </w:rPr>
+              <w:t>ta</w:t>
+            </w:r>
+            <w:proofErr w:type="spellEnd"/>
+            <w:r>
+              <w:rPr>
+                <w:rFonts w:ascii="Times New Roman" w:hAnsi="Times New Roman" w:cs="Times New Roman"/>
+                <w:lang w:val="en-IN"/>
+              </w:rPr>
+              <w:t xml:space="preserve">) and trying to understand </w:t>
+            </w:r>
+            <w:r>
+              <w:rPr>
+                <w:rFonts w:ascii="Times New Roman" w:hAnsi="Times New Roman" w:cs="Times New Roman"/>
+                <w:lang w:val="en-IN"/>
+              </w:rPr>
+              <w:t xml:space="preserve"> the flow by using </w:t>
+            </w:r>
+            <w:proofErr w:type="spellStart"/>
+            <w:r>
+              <w:rPr>
+                <w:rFonts w:ascii="Times New Roman" w:hAnsi="Times New Roman" w:cs="Times New Roman"/>
+                <w:lang w:val="en-IN"/>
+              </w:rPr>
+              <w:t>printfs</w:t>
+            </w:r>
+            <w:proofErr w:type="spellEnd"/>
+          </w:p>
+          <w:p>
+            <w:pPr>
+              <w:jc w:val="left"/>
+              <w:rPr>
+                <w:rFonts w:ascii="Times New Roman" w:hAnsi="Times New Roman" w:cs="Times New Roman"/>
+                <w:lang w:val="en-IN"/>
+              </w:rPr>
+            </w:pPr>
+            <w:proofErr w:type="spellStart"/>
+            <w:r>
+              <w:rPr>
+                <w:rFonts w:ascii="Times New Roman" w:hAnsi="Times New Roman" w:cs="Times New Roman"/>
+                <w:lang w:val="en-IN"/>
+              </w:rPr>
+              <w:t>Git_hub</w:t>
+            </w:r>
+            <w:proofErr w:type="spellEnd"/>
+            <w:r>
+              <w:rPr>
+                <w:rFonts w:ascii="Times New Roman" w:hAnsi="Times New Roman" w:cs="Times New Roman"/>
+                <w:lang w:val="en-IN"/>
+              </w:rPr>
+              <w:t xml:space="preserve"> link:</w:t>
             </w:r>
             <w:r>
               <w:t xml:space="preserve"> </w:t>
@@ -475,71 +398,154 @@
                 <w:rFonts w:ascii="Times New Roman" w:hAnsi="Times New Roman" w:cs="Times New Roman"/>
                 <w:lang w:val="en-IN"/>
               </w:rPr>
-              <w:t>I</w:t>
-            </w:r>
-            <w:r>
-              <w:rPr>
-                <w:rFonts w:ascii="Times New Roman" w:hAnsi="Times New Roman" w:cs="Times New Roman"/>
-                <w:lang w:val="en-IN"/>
-              </w:rPr>
-              <w:t xml:space="preserve"> studied the</w:t>
-            </w:r>
-            <w:r>
-              <w:rPr>
-                <w:rFonts w:ascii="Times New Roman" w:hAnsi="Times New Roman" w:cs="Times New Roman"/>
-                <w:lang w:val="en-IN"/>
-              </w:rPr>
-              <w:t xml:space="preserve"> v4l2 terminologies </w:t>
-            </w:r>
-            <w:r>
-              <w:rPr>
-                <w:rFonts w:ascii="Times New Roman" w:hAnsi="Times New Roman" w:cs="Times New Roman"/>
-                <w:lang w:val="en-IN"/>
-              </w:rPr>
-              <w:t xml:space="preserve">that are ouput plane ,capture plane,qbuf,dqbuf </w:t>
-            </w:r>
-            <w:r>
-              <w:rPr>
-                <w:rFonts w:ascii="Times New Roman" w:hAnsi="Times New Roman" w:cs="Times New Roman"/>
-                <w:lang w:val="en-IN"/>
-              </w:rPr>
-              <w:t>and</w:t>
-            </w:r>
-            <w:r>
-              <w:rPr>
-                <w:rFonts w:ascii="Times New Roman" w:hAnsi="Times New Roman" w:cs="Times New Roman"/>
-                <w:lang w:val="en-IN"/>
-              </w:rPr>
-              <w:t xml:space="preserve"> updated the document and </w:t>
-            </w:r>
-            <w:r>
-              <w:rPr>
-                <w:rFonts w:ascii="Times New Roman" w:hAnsi="Times New Roman" w:cs="Times New Roman"/>
-                <w:lang w:val="en-IN"/>
-              </w:rPr>
-              <w:t>uploaded into git hub</w:t>
-            </w:r>
-          </w:p>
-          <w:p>
-            <w:pPr>
-              <w:jc w:val="left"/>
-              <w:rPr>
-                <w:rFonts w:ascii="Times New Roman" w:hAnsi="Times New Roman" w:cs="Times New Roman"/>
-                <w:lang w:val="en-IN"/>
-              </w:rPr>
-            </w:pPr>
-            <w:r>
-              <w:rPr>
-                <w:rFonts w:ascii="Times New Roman" w:hAnsi="Times New Roman" w:cs="Times New Roman"/>
-                <w:lang w:val="en-IN"/>
-              </w:rPr>
-              <w:t>Git_hub link:</w:t>
-            </w:r>
-            <w:r>
-              <w:rPr>
-                <w:rFonts w:ascii="Times New Roman" w:hAnsi="Times New Roman" w:cs="Times New Roman"/>
-                <w:lang w:val="en-IN"/>
-              </w:rPr>
+              <w:t>I will try to understand the call flow of v4l2 test application</w:t>
+            </w:r>
+          </w:p>
+        </w:tc>
+      </w:tr>
+      <w:tr>
+        <w:tc>
+          <w:tcPr>
+            <w:tcW w:w="2130" w:type="dxa"/>
+          </w:tcPr>
+          <w:p>
+            <w:pPr>
+              <w:rPr>
+                <w:rFonts w:ascii="Times New Roman" w:hAnsi="Times New Roman" w:cs="Times New Roman"/>
+                <w:lang w:val="en-IN"/>
+              </w:rPr>
+            </w:pPr>
+            <w:r>
+              <w:rPr>
+                <w:rFonts w:ascii="Times New Roman" w:hAnsi="Times New Roman" w:cs="Times New Roman"/>
+                <w:lang w:val="en-IN"/>
+              </w:rPr>
+              <w:t>15/09/2020</w:t>
+            </w:r>
+          </w:p>
+        </w:tc>
+        <w:tc>
+          <w:tcPr>
+            <w:tcW w:w="2130" w:type="dxa"/>
+          </w:tcPr>
+          <w:p>
+            <w:pPr>
+              <w:jc w:val="left"/>
+              <w:rPr>
+                <w:rFonts w:ascii="Times New Roman" w:hAnsi="Times New Roman" w:cs="Times New Roman"/>
+                <w:lang w:val="en-IN"/>
+              </w:rPr>
+            </w:pPr>
+            <w:r>
+              <w:rPr>
+                <w:rFonts w:ascii="Times New Roman" w:hAnsi="Times New Roman" w:cs="Times New Roman"/>
+                <w:lang w:val="en-IN"/>
+              </w:rPr>
+              <w:t xml:space="preserve">1.I read about v4l2 </w:t>
+            </w:r>
+          </w:p>
+          <w:p>
+            <w:pPr>
+              <w:jc w:val="left"/>
+              <w:rPr>
+                <w:rFonts w:ascii="Times New Roman" w:hAnsi="Times New Roman" w:cs="Times New Roman"/>
+                <w:lang w:val="en-IN"/>
+              </w:rPr>
+            </w:pPr>
+            <w:r>
+              <w:rPr>
+                <w:rFonts w:ascii="Times New Roman" w:hAnsi="Times New Roman" w:cs="Times New Roman"/>
+                <w:lang w:val="en-IN"/>
+              </w:rPr>
+              <w:t>https://www.kernel.org/doc/html/v4.16/media/uapi/v4l/v4l2.html#v4l2spec</w:t>
+            </w:r>
+          </w:p>
+          <w:p>
+            <w:pPr>
+              <w:jc w:val="left"/>
+              <w:rPr>
+                <w:rFonts w:ascii="Times New Roman" w:hAnsi="Times New Roman" w:cs="Times New Roman"/>
+                <w:lang w:val="en-IN"/>
+              </w:rPr>
+            </w:pPr>
+            <w:r>
+              <w:rPr>
+                <w:rFonts w:ascii="Times New Roman" w:hAnsi="Times New Roman" w:cs="Times New Roman"/>
+                <w:lang w:val="en-IN"/>
+              </w:rPr>
+              <w:t xml:space="preserve">2.I </w:t>
+            </w:r>
+            <w:r>
+              <w:rPr>
+                <w:rFonts w:ascii="Times New Roman" w:hAnsi="Times New Roman" w:cs="Times New Roman"/>
+                <w:lang w:val="en-IN"/>
+              </w:rPr>
+              <w:t>cloned v4l2 test app(</w:t>
+            </w:r>
+            <w:proofErr w:type="spellStart"/>
+            <w:r>
+              <w:rPr>
+                <w:rFonts w:ascii="Times New Roman" w:hAnsi="Times New Roman" w:cs="Times New Roman"/>
+                <w:lang w:val="en-IN"/>
+              </w:rPr>
+              <w:t>yav</w:t>
+            </w:r>
+            <w:r>
+              <w:rPr>
+                <w:rFonts w:ascii="Times New Roman" w:hAnsi="Times New Roman" w:cs="Times New Roman"/>
+                <w:lang w:val="en-IN"/>
+              </w:rPr>
+              <w:t>ta</w:t>
+            </w:r>
+            <w:proofErr w:type="spellEnd"/>
+            <w:r>
+              <w:rPr>
+                <w:rFonts w:ascii="Times New Roman" w:hAnsi="Times New Roman" w:cs="Times New Roman"/>
+                <w:lang w:val="en-IN"/>
+              </w:rPr>
+              <w:t xml:space="preserve">) and trying to understand </w:t>
+            </w:r>
+            <w:r>
+              <w:rPr>
+                <w:rFonts w:ascii="Times New Roman" w:hAnsi="Times New Roman" w:cs="Times New Roman"/>
+                <w:lang w:val="en-IN"/>
+              </w:rPr>
+              <w:t xml:space="preserve"> the flow by using </w:t>
+            </w:r>
+            <w:proofErr w:type="spellStart"/>
+            <w:r>
+              <w:rPr>
+                <w:rFonts w:ascii="Times New Roman" w:hAnsi="Times New Roman" w:cs="Times New Roman"/>
+                <w:lang w:val="en-IN"/>
+              </w:rPr>
+              <w:t>printfs</w:t>
+            </w:r>
+            <w:proofErr w:type="spellEnd"/>
+          </w:p>
+          <w:p>
+            <w:pPr>
+              <w:jc w:val="left"/>
+              <w:rPr>
+                <w:lang w:val="en-IN"/>
+              </w:rPr>
+            </w:pPr>
+            <w:proofErr w:type="spellStart"/>
+            <w:r>
+              <w:rPr>
+                <w:rFonts w:ascii="Times New Roman" w:hAnsi="Times New Roman" w:cs="Times New Roman"/>
+                <w:lang w:val="en-IN"/>
+              </w:rPr>
+              <w:t>Git_hublink</w:t>
+            </w:r>
+            <w:proofErr w:type="spellEnd"/>
+            <w:r>
+              <w:rPr>
+                <w:rFonts w:ascii="Times New Roman" w:hAnsi="Times New Roman" w:cs="Times New Roman"/>
+                <w:lang w:val="en-IN"/>
+              </w:rPr>
+              <w:t>:</w:t>
+            </w:r>
+            <w:r>
               <w:t xml:space="preserve"> </w:t>
             </w:r>
             <w:hyperlink r:id="rId8" w:history="1">
@@ -549,7 +555,7 @@
                   <w:rFonts w:ascii="Times New Roman" w:hAnsi="Times New Roman" w:cs="Times New Roman"/>
                   <w:lang w:val="en-IN"/>
                 </w:rPr>
-                <w:t>https://github.com/shashikala-katthi/TSHtraining/Video/Docs</w:t>
+                <w:t>https://github.com/fastr/yavta</w:t>
               </w:r>
             </w:hyperlink>
           </w:p>
@@ -560,67 +566,25 @@
           </w:tcPr>
           <w:p>
             <w:pPr>
-              <w:rPr>
-                <w:rFonts w:ascii="Times New Roman" w:hAnsi="Times New Roman" w:cs="Times New Roman"/>
-                <w:lang w:val="en-IN"/>
-              </w:rPr>
-            </w:pPr>
-            <w:r>
-              <w:rPr>
-                <w:rFonts w:ascii="Times New Roman" w:hAnsi="Times New Roman" w:cs="Times New Roman"/>
-                <w:lang w:val="en-IN"/>
-              </w:rPr>
-              <w:t>N</w:t>
-            </w:r>
-            <w:r>
-              <w:rPr>
-                <w:rFonts w:ascii="Times New Roman" w:hAnsi="Times New Roman" w:cs="Times New Roman"/>
-                <w:lang w:val="en-IN"/>
-              </w:rPr>
-              <w:t>one</w:t>
-            </w:r>
-          </w:p>
-        </w:tc>
-      </w:tr>
-      <w:tr>
-        <w:tc>
-          <w:tcPr>
-            <w:tcW w:w="2130" w:type="dxa"/>
-          </w:tcPr>
-          <w:p>
-            <w:pPr>
-              <w:rPr>
-                <w:rFonts w:ascii="Times New Roman" w:hAnsi="Times New Roman" w:cs="Times New Roman"/>
-                <w:lang w:val="en-IN"/>
-              </w:rPr>
-            </w:pPr>
-            <w:r>
-              <w:rPr>
-                <w:rFonts w:ascii="Times New Roman" w:hAnsi="Times New Roman" w:cs="Times New Roman"/>
-                <w:lang w:val="en-IN"/>
-              </w:rPr>
-              <w:t>16/09/2020</w:t>
-            </w:r>
-          </w:p>
-        </w:tc>
-        <w:tc>
-          <w:tcPr>
-            <w:tcW w:w="2130" w:type="dxa"/>
-          </w:tcPr>
-          <w:p>
-            <w:pPr>
-              <w:jc w:val="left"/>
-              <w:rPr>
-                <w:rFonts w:ascii="Times New Roman" w:hAnsi="Times New Roman" w:cs="Times New Roman"/>
-                <w:lang w:val="en-IN"/>
-              </w:rPr>
-            </w:pPr>
-            <w:r>
-              <w:rPr>
-                <w:rFonts w:ascii="Times New Roman" w:hAnsi="Times New Roman" w:cs="Times New Roman"/>
-                <w:lang w:val="en-IN"/>
-              </w:rPr>
-              <w:t>I studied the</w:t>
+              <w:jc w:val="left"/>
+              <w:rPr>
+                <w:rFonts w:ascii="Times New Roman" w:hAnsi="Times New Roman" w:cs="Times New Roman"/>
+                <w:lang w:val="en-IN"/>
+              </w:rPr>
+            </w:pPr>
+            <w:r>
+              <w:rPr>
+                <w:rFonts w:ascii="Times New Roman" w:hAnsi="Times New Roman" w:cs="Times New Roman"/>
+                <w:lang w:val="en-IN"/>
+              </w:rPr>
+              <w:t>I</w:t>
+            </w:r>
+            <w:r>
+              <w:rPr>
+                <w:rFonts w:ascii="Times New Roman" w:hAnsi="Times New Roman" w:cs="Times New Roman"/>
+                <w:lang w:val="en-IN"/>
+              </w:rPr>
+              <w:t xml:space="preserve"> studied the</w:t>
             </w:r>
             <w:r>
               <w:rPr>
@@ -634,7 +598,39 @@
                 <w:rFonts w:ascii="Times New Roman" w:hAnsi="Times New Roman" w:cs="Times New Roman"/>
                 <w:lang w:val="en-IN"/>
               </w:rPr>
-              <w:t xml:space="preserve">that are ouput plane ,capture plane,qbuf,dqbuf </w:t>
+              <w:t xml:space="preserve">that are </w:t>
+            </w:r>
+            <w:proofErr w:type="spellStart"/>
+            <w:r>
+              <w:rPr>
+                <w:rFonts w:ascii="Times New Roman" w:hAnsi="Times New Roman" w:cs="Times New Roman"/>
+                <w:lang w:val="en-IN"/>
+              </w:rPr>
+              <w:t>ouput</w:t>
+            </w:r>
+            <w:proofErr w:type="spellEnd"/>
+            <w:r>
+              <w:rPr>
+                <w:rFonts w:ascii="Times New Roman" w:hAnsi="Times New Roman" w:cs="Times New Roman"/>
+                <w:lang w:val="en-IN"/>
+              </w:rPr>
+              <w:t xml:space="preserve"> plane ,capture </w:t>
+            </w:r>
+            <w:proofErr w:type="spellStart"/>
+            <w:r>
+              <w:rPr>
+                <w:rFonts w:ascii="Times New Roman" w:hAnsi="Times New Roman" w:cs="Times New Roman"/>
+                <w:lang w:val="en-IN"/>
+              </w:rPr>
+              <w:t>plane,qbuf,dqbuf</w:t>
+            </w:r>
+            <w:proofErr w:type="spellEnd"/>
+            <w:r>
+              <w:rPr>
+                <w:rFonts w:ascii="Times New Roman" w:hAnsi="Times New Roman" w:cs="Times New Roman"/>
+                <w:lang w:val="en-IN"/>
+              </w:rPr>
+              <w:t xml:space="preserve"> </w:t>
             </w:r>
             <w:r>
               <w:rPr>
@@ -662,15 +658,25 @@
             <w:pPr>
               <w:jc w:val="left"/>
               <w:rPr>
-                <w:lang w:val="en-IN"/>
-              </w:rPr>
-            </w:pPr>
-            <w:r>
-              <w:rPr>
-                <w:rFonts w:ascii="Times New Roman" w:hAnsi="Times New Roman" w:cs="Times New Roman"/>
-                <w:lang w:val="en-IN"/>
-              </w:rPr>
-              <w:t>Git_hub link:</w:t>
+                <w:rFonts w:ascii="Times New Roman" w:hAnsi="Times New Roman" w:cs="Times New Roman"/>
+                <w:lang w:val="en-IN"/>
+              </w:rPr>
+            </w:pPr>
+            <w:proofErr w:type="spellStart"/>
+            <w:r>
+              <w:rPr>
+                <w:rFonts w:ascii="Times New Roman" w:hAnsi="Times New Roman" w:cs="Times New Roman"/>
+                <w:lang w:val="en-IN"/>
+              </w:rPr>
+              <w:t>Git_hub</w:t>
+            </w:r>
+            <w:proofErr w:type="spellEnd"/>
+            <w:r>
+              <w:rPr>
+                <w:rFonts w:ascii="Times New Roman" w:hAnsi="Times New Roman" w:cs="Times New Roman"/>
+                <w:lang w:val="en-IN"/>
+              </w:rPr>
+              <w:t xml:space="preserve"> link:</w:t>
             </w:r>
             <w:r>
               <w:rPr>
@@ -697,89 +703,24 @@
           </w:tcPr>
           <w:p>
             <w:pPr>
-              <w:jc w:val="left"/>
-              <w:rPr>
-                <w:rFonts w:ascii="Times New Roman" w:hAnsi="Times New Roman" w:cs="Times New Roman"/>
-                <w:lang w:val="en-IN"/>
-              </w:rPr>
-            </w:pPr>
-            <w:r>
-              <w:rPr>
-                <w:rFonts w:ascii="Times New Roman" w:hAnsi="Times New Roman" w:cs="Times New Roman"/>
-                <w:lang w:val="en-IN"/>
-              </w:rPr>
-              <w:t>I</w:t>
-            </w:r>
-            <w:r>
-              <w:rPr>
-                <w:rFonts w:ascii="Times New Roman" w:hAnsi="Times New Roman" w:cs="Times New Roman"/>
-                <w:lang w:val="en-IN"/>
-              </w:rPr>
-              <w:t xml:space="preserve"> executed the commands to see kernel logs and i taken the logs and dmesg into one file using script file </w:t>
-            </w:r>
-          </w:p>
-          <w:p>
-            <w:pPr>
-              <w:jc w:val="left"/>
-              <w:rPr>
-                <w:lang w:val="en-IN"/>
-              </w:rPr>
-            </w:pPr>
-            <w:r>
-              <w:rPr>
-                <w:rFonts w:ascii="Times New Roman" w:hAnsi="Times New Roman" w:cs="Times New Roman"/>
-                <w:lang w:val="en-IN"/>
-              </w:rPr>
-              <w:t xml:space="preserve">I </w:t>
-            </w:r>
-            <w:r>
-              <w:rPr>
-                <w:rFonts w:ascii="Times New Roman" w:hAnsi="Times New Roman" w:cs="Times New Roman"/>
-                <w:lang w:val="en-IN"/>
-              </w:rPr>
-              <w:t>updated the</w:t>
-            </w:r>
-            <w:r>
-              <w:rPr>
-                <w:rFonts w:ascii="Times New Roman" w:hAnsi="Times New Roman" w:cs="Times New Roman"/>
-                <w:lang w:val="en-IN"/>
-              </w:rPr>
-              <w:t xml:space="preserve"> </w:t>
-            </w:r>
-            <w:r>
-              <w:rPr>
-                <w:rFonts w:ascii="Times New Roman" w:hAnsi="Times New Roman" w:cs="Times New Roman"/>
-                <w:lang w:val="en-IN"/>
-              </w:rPr>
-              <w:t xml:space="preserve">document </w:t>
-            </w:r>
-          </w:p>
-        </w:tc>
-        <w:tc>
-          <w:tcPr>
-            <w:tcW w:w="2131" w:type="dxa"/>
-          </w:tcPr>
-          <w:p>
-            <w:pPr>
-              <w:jc w:val="left"/>
-              <w:rPr>
-                <w:rFonts w:ascii="Times New Roman" w:hAnsi="Times New Roman" w:cs="Times New Roman"/>
-                <w:lang w:val="en-IN"/>
-              </w:rPr>
-            </w:pPr>
-            <w:r>
-              <w:rPr>
-                <w:rFonts w:ascii="Times New Roman" w:hAnsi="Times New Roman" w:cs="Times New Roman"/>
-                <w:lang w:val="en-IN"/>
-              </w:rPr>
-              <w:t>I will try to understand the call flow of v4l2test app</w:t>
-            </w:r>
-            <w:r>
-              <w:rPr>
-                <w:rFonts w:ascii="Times New Roman" w:hAnsi="Times New Roman" w:cs="Times New Roman"/>
-                <w:lang w:val="en-IN"/>
-              </w:rPr>
-              <w:t xml:space="preserve"> by using kernel logfile</w:t>
+              <w:rPr>
+                <w:rFonts w:ascii="Times New Roman" w:hAnsi="Times New Roman" w:cs="Times New Roman"/>
+                <w:lang w:val="en-IN"/>
+              </w:rPr>
+            </w:pPr>
+            <w:r>
+              <w:rPr>
+                <w:rFonts w:ascii="Times New Roman" w:hAnsi="Times New Roman" w:cs="Times New Roman"/>
+                <w:lang w:val="en-IN"/>
+              </w:rPr>
+              <w:t>N</w:t>
+            </w:r>
+            <w:r>
+              <w:rPr>
+                <w:rFonts w:ascii="Times New Roman" w:hAnsi="Times New Roman" w:cs="Times New Roman"/>
+                <w:lang w:val="en-IN"/>
+              </w:rPr>
+              <w:t>one</w:t>
             </w:r>
           </w:p>
         </w:tc>
@@ -801,6 +742,290 @@
                 <w:rFonts w:ascii="Times New Roman" w:hAnsi="Times New Roman" w:cs="Times New Roman"/>
                 <w:lang w:val="en-IN"/>
               </w:rPr>
+              <w:t>16/09/2020</w:t>
+            </w:r>
+          </w:p>
+        </w:tc>
+        <w:tc>
+          <w:tcPr>
+            <w:tcW w:w="2130" w:type="dxa"/>
+          </w:tcPr>
+          <w:p>
+            <w:pPr>
+              <w:jc w:val="left"/>
+              <w:rPr>
+                <w:rFonts w:ascii="Times New Roman" w:hAnsi="Times New Roman" w:cs="Times New Roman"/>
+                <w:lang w:val="en-IN"/>
+              </w:rPr>
+            </w:pPr>
+            <w:r>
+              <w:rPr>
+                <w:rFonts w:ascii="Times New Roman" w:hAnsi="Times New Roman" w:cs="Times New Roman"/>
+                <w:lang w:val="en-IN"/>
+              </w:rPr>
+              <w:t>I studied the</w:t>
+            </w:r>
+            <w:r>
+              <w:rPr>
+                <w:rFonts w:ascii="Times New Roman" w:hAnsi="Times New Roman" w:cs="Times New Roman"/>
+                <w:lang w:val="en-IN"/>
+              </w:rPr>
+              <w:t xml:space="preserve"> v4l2 terminologies </w:t>
+            </w:r>
+            <w:r>
+              <w:rPr>
+                <w:rFonts w:ascii="Times New Roman" w:hAnsi="Times New Roman" w:cs="Times New Roman"/>
+                <w:lang w:val="en-IN"/>
+              </w:rPr>
+              <w:t xml:space="preserve">that are </w:t>
+            </w:r>
+            <w:proofErr w:type="spellStart"/>
+            <w:r>
+              <w:rPr>
+                <w:rFonts w:ascii="Times New Roman" w:hAnsi="Times New Roman" w:cs="Times New Roman"/>
+                <w:lang w:val="en-IN"/>
+              </w:rPr>
+              <w:t>ouput</w:t>
+            </w:r>
+            <w:proofErr w:type="spellEnd"/>
+            <w:r>
+              <w:rPr>
+                <w:rFonts w:ascii="Times New Roman" w:hAnsi="Times New Roman" w:cs="Times New Roman"/>
+                <w:lang w:val="en-IN"/>
+              </w:rPr>
+              <w:t xml:space="preserve"> plane ,capture </w:t>
+            </w:r>
+            <w:proofErr w:type="spellStart"/>
+            <w:r>
+              <w:rPr>
+                <w:rFonts w:ascii="Times New Roman" w:hAnsi="Times New Roman" w:cs="Times New Roman"/>
+                <w:lang w:val="en-IN"/>
+              </w:rPr>
+              <w:t>plane,qbuf,dqbuf</w:t>
+            </w:r>
+            <w:proofErr w:type="spellEnd"/>
+            <w:r>
+              <w:rPr>
+                <w:rFonts w:ascii="Times New Roman" w:hAnsi="Times New Roman" w:cs="Times New Roman"/>
+                <w:lang w:val="en-IN"/>
+              </w:rPr>
+              <w:t xml:space="preserve"> </w:t>
+            </w:r>
+            <w:r>
+              <w:rPr>
+                <w:rFonts w:ascii="Times New Roman" w:hAnsi="Times New Roman" w:cs="Times New Roman"/>
+                <w:lang w:val="en-IN"/>
+              </w:rPr>
+              <w:t>and</w:t>
+            </w:r>
+            <w:r>
+              <w:rPr>
+                <w:rFonts w:ascii="Times New Roman" w:hAnsi="Times New Roman" w:cs="Times New Roman"/>
+                <w:lang w:val="en-IN"/>
+              </w:rPr>
+              <w:t xml:space="preserve"> updated the document and </w:t>
+            </w:r>
+            <w:r>
+              <w:rPr>
+                <w:rFonts w:ascii="Times New Roman" w:hAnsi="Times New Roman" w:cs="Times New Roman"/>
+                <w:lang w:val="en-IN"/>
+              </w:rPr>
+              <w:t>uploaded into git hub</w:t>
+            </w:r>
+          </w:p>
+          <w:p>
+            <w:pPr>
+              <w:jc w:val="left"/>
+              <w:rPr>
+                <w:lang w:val="en-IN"/>
+              </w:rPr>
+            </w:pPr>
+            <w:proofErr w:type="spellStart"/>
+            <w:r>
+              <w:rPr>
+                <w:rFonts w:ascii="Times New Roman" w:hAnsi="Times New Roman" w:cs="Times New Roman"/>
+                <w:lang w:val="en-IN"/>
+              </w:rPr>
+              <w:t>Git_hub</w:t>
+            </w:r>
+            <w:proofErr w:type="spellEnd"/>
+            <w:r>
+              <w:rPr>
+                <w:rFonts w:ascii="Times New Roman" w:hAnsi="Times New Roman" w:cs="Times New Roman"/>
+                <w:lang w:val="en-IN"/>
+              </w:rPr>
+              <w:t xml:space="preserve"> link:</w:t>
+            </w:r>
+            <w:r>
+              <w:rPr>
+                <w:rFonts w:ascii="Times New Roman" w:hAnsi="Times New Roman" w:cs="Times New Roman"/>
+                <w:lang w:val="en-IN"/>
+              </w:rPr>
+              <w:t xml:space="preserve"> </w:t>
+            </w:r>
+            <w:hyperlink r:id="rId10" w:history="1">
+              <w:r>
+                <w:rPr>
+                  <w:rStyle w:val="Hyperlink"/>
+                  <w:rFonts w:ascii="Times New Roman" w:hAnsi="Times New Roman" w:cs="Times New Roman"/>
+                  <w:lang w:val="en-IN"/>
+                </w:rPr>
+                <w:t>https://github.com/shashikala-katthi/TSHtraining/Video/Docs</w:t>
+              </w:r>
+            </w:hyperlink>
+          </w:p>
+        </w:tc>
+        <w:tc>
+          <w:tcPr>
+            <w:tcW w:w="2131" w:type="dxa"/>
+          </w:tcPr>
+          <w:p>
+            <w:pPr>
+              <w:jc w:val="left"/>
+              <w:rPr>
+                <w:rFonts w:ascii="Times New Roman" w:hAnsi="Times New Roman" w:cs="Times New Roman"/>
+                <w:lang w:val="en-IN"/>
+              </w:rPr>
+            </w:pPr>
+            <w:r>
+              <w:rPr>
+                <w:rFonts w:ascii="Times New Roman" w:hAnsi="Times New Roman" w:cs="Times New Roman"/>
+                <w:lang w:val="en-IN"/>
+              </w:rPr>
+              <w:t>I</w:t>
+            </w:r>
+            <w:r>
+              <w:rPr>
+                <w:rFonts w:ascii="Times New Roman" w:hAnsi="Times New Roman" w:cs="Times New Roman"/>
+                <w:lang w:val="en-IN"/>
+              </w:rPr>
+              <w:t xml:space="preserve"> executed the commands to see kernel logs and </w:t>
+            </w:r>
+            <w:proofErr w:type="spellStart"/>
+            <w:r>
+              <w:rPr>
+                <w:rFonts w:ascii="Times New Roman" w:hAnsi="Times New Roman" w:cs="Times New Roman"/>
+                <w:lang w:val="en-IN"/>
+              </w:rPr>
+              <w:t>i</w:t>
+            </w:r>
+            <w:proofErr w:type="spellEnd"/>
+            <w:r>
+              <w:rPr>
+                <w:rFonts w:ascii="Times New Roman" w:hAnsi="Times New Roman" w:cs="Times New Roman"/>
+                <w:lang w:val="en-IN"/>
+              </w:rPr>
+              <w:t xml:space="preserve"> taken the logs and </w:t>
+            </w:r>
+            <w:proofErr w:type="spellStart"/>
+            <w:r>
+              <w:rPr>
+                <w:rFonts w:ascii="Times New Roman" w:hAnsi="Times New Roman" w:cs="Times New Roman"/>
+                <w:lang w:val="en-IN"/>
+              </w:rPr>
+              <w:t>dmesg</w:t>
+            </w:r>
+            <w:proofErr w:type="spellEnd"/>
+            <w:r>
+              <w:rPr>
+                <w:rFonts w:ascii="Times New Roman" w:hAnsi="Times New Roman" w:cs="Times New Roman"/>
+                <w:lang w:val="en-IN"/>
+              </w:rPr>
+              <w:t xml:space="preserve"> into one file using script file </w:t>
+            </w:r>
+          </w:p>
+          <w:p>
+            <w:pPr>
+              <w:jc w:val="left"/>
+              <w:rPr>
+                <w:lang w:val="en-IN"/>
+              </w:rPr>
+            </w:pPr>
+            <w:r>
+              <w:rPr>
+                <w:rFonts w:ascii="Times New Roman" w:hAnsi="Times New Roman" w:cs="Times New Roman"/>
+                <w:lang w:val="en-IN"/>
+              </w:rPr>
+              <w:t xml:space="preserve">I </w:t>
+            </w:r>
+            <w:r>
+              <w:rPr>
+                <w:rFonts w:ascii="Times New Roman" w:hAnsi="Times New Roman" w:cs="Times New Roman"/>
+                <w:lang w:val="en-IN"/>
+              </w:rPr>
+              <w:t>updated the</w:t>
+            </w:r>
+            <w:r>
+              <w:rPr>
+                <w:rFonts w:ascii="Times New Roman" w:hAnsi="Times New Roman" w:cs="Times New Roman"/>
+                <w:lang w:val="en-IN"/>
+              </w:rPr>
+              <w:t xml:space="preserve"> </w:t>
+            </w:r>
+            <w:r>
+              <w:rPr>
+                <w:rFonts w:ascii="Times New Roman" w:hAnsi="Times New Roman" w:cs="Times New Roman"/>
+                <w:lang w:val="en-IN"/>
+              </w:rPr>
+              <w:t xml:space="preserve">document </w:t>
+            </w:r>
+          </w:p>
+        </w:tc>
+        <w:tc>
+          <w:tcPr>
+            <w:tcW w:w="2131" w:type="dxa"/>
+          </w:tcPr>
+          <w:p>
+            <w:pPr>
+              <w:jc w:val="left"/>
+              <w:rPr>
+                <w:rFonts w:ascii="Times New Roman" w:hAnsi="Times New Roman" w:cs="Times New Roman"/>
+                <w:lang w:val="en-IN"/>
+              </w:rPr>
+            </w:pPr>
+            <w:r>
+              <w:rPr>
+                <w:rFonts w:ascii="Times New Roman" w:hAnsi="Times New Roman" w:cs="Times New Roman"/>
+                <w:lang w:val="en-IN"/>
+              </w:rPr>
+              <w:t>I will try to understand the call flow of v4l2test app</w:t>
+            </w:r>
+            <w:r>
+              <w:rPr>
+                <w:rFonts w:ascii="Times New Roman" w:hAnsi="Times New Roman" w:cs="Times New Roman"/>
+                <w:lang w:val="en-IN"/>
+              </w:rPr>
+              <w:t xml:space="preserve"> by using kernel </w:t>
+            </w:r>
+            <w:proofErr w:type="spellStart"/>
+            <w:r>
+              <w:rPr>
+                <w:rFonts w:ascii="Times New Roman" w:hAnsi="Times New Roman" w:cs="Times New Roman"/>
+                <w:lang w:val="en-IN"/>
+              </w:rPr>
+              <w:t>logfile</w:t>
+            </w:r>
+            <w:proofErr w:type="spellEnd"/>
+          </w:p>
+        </w:tc>
+      </w:tr>
+      <w:tr>
+        <w:tc>
+          <w:tcPr>
+            <w:tcW w:w="2130" w:type="dxa"/>
+          </w:tcPr>
+          <w:p>
+            <w:pPr>
+              <w:rPr>
+                <w:rFonts w:ascii="Times New Roman" w:hAnsi="Times New Roman" w:cs="Times New Roman"/>
+                <w:lang w:val="en-IN"/>
+              </w:rPr>
+            </w:pPr>
+            <w:r>
+              <w:rPr>
+                <w:rFonts w:ascii="Times New Roman" w:hAnsi="Times New Roman" w:cs="Times New Roman"/>
+                <w:lang w:val="en-IN"/>
+              </w:rPr>
               <w:t>17/09/2020</w:t>
             </w:r>
           </w:p>
@@ -829,7 +1054,39 @@
                 <w:rFonts w:ascii="Times New Roman" w:hAnsi="Times New Roman" w:cs="Times New Roman"/>
                 <w:lang w:val="en-IN"/>
               </w:rPr>
-              <w:t xml:space="preserve"> executed the commands to see kernel logs and i taken the logs and dmesg into one file </w:t>
+              <w:t xml:space="preserve"> executed the commands to see kernel logs and </w:t>
+            </w:r>
+            <w:proofErr w:type="spellStart"/>
+            <w:r>
+              <w:rPr>
+                <w:rFonts w:ascii="Times New Roman" w:hAnsi="Times New Roman" w:cs="Times New Roman"/>
+                <w:lang w:val="en-IN"/>
+              </w:rPr>
+              <w:t>i</w:t>
+            </w:r>
+            <w:proofErr w:type="spellEnd"/>
+            <w:r>
+              <w:rPr>
+                <w:rFonts w:ascii="Times New Roman" w:hAnsi="Times New Roman" w:cs="Times New Roman"/>
+                <w:lang w:val="en-IN"/>
+              </w:rPr>
+              <w:t xml:space="preserve"> taken the logs and </w:t>
+            </w:r>
+            <w:proofErr w:type="spellStart"/>
+            <w:r>
+              <w:rPr>
+                <w:rFonts w:ascii="Times New Roman" w:hAnsi="Times New Roman" w:cs="Times New Roman"/>
+                <w:lang w:val="en-IN"/>
+              </w:rPr>
+              <w:t>dmesg</w:t>
+            </w:r>
+            <w:proofErr w:type="spellEnd"/>
+            <w:r>
+              <w:rPr>
+                <w:rFonts w:ascii="Times New Roman" w:hAnsi="Times New Roman" w:cs="Times New Roman"/>
+                <w:lang w:val="en-IN"/>
+              </w:rPr>
+              <w:t xml:space="preserve"> into one file </w:t>
             </w:r>
             <w:r>
               <w:rPr>
@@ -901,7 +1158,23 @@
                 <w:rFonts w:ascii="Times New Roman" w:hAnsi="Times New Roman" w:cs="Times New Roman"/>
                 <w:lang w:val="en-IN"/>
               </w:rPr>
-              <w:t xml:space="preserve"> understood the call flow of v4l2test app(yavta)</w:t>
+              <w:t xml:space="preserve"> understood the call flow of v4l2test app(</w:t>
+            </w:r>
+            <w:proofErr w:type="spellStart"/>
+            <w:r>
+              <w:rPr>
+                <w:rFonts w:ascii="Times New Roman" w:hAnsi="Times New Roman" w:cs="Times New Roman"/>
+                <w:lang w:val="en-IN"/>
+              </w:rPr>
+              <w:t>yavta</w:t>
+            </w:r>
+            <w:proofErr w:type="spellEnd"/>
+            <w:r>
+              <w:rPr>
+                <w:rFonts w:ascii="Times New Roman" w:hAnsi="Times New Roman" w:cs="Times New Roman"/>
+                <w:lang w:val="en-IN"/>
+              </w:rPr>
+              <w:t>)</w:t>
             </w:r>
           </w:p>
         </w:tc>
@@ -978,7 +1251,23 @@
                 <w:rFonts w:ascii="Times New Roman" w:hAnsi="Times New Roman" w:cs="Times New Roman"/>
                 <w:lang w:val="en-IN"/>
               </w:rPr>
-              <w:t xml:space="preserve"> understood the call flow of v4l2test app(yavta)</w:t>
+              <w:t xml:space="preserve"> understood the call flow of v4l2test app(</w:t>
+            </w:r>
+            <w:proofErr w:type="spellStart"/>
+            <w:r>
+              <w:rPr>
+                <w:rFonts w:ascii="Times New Roman" w:hAnsi="Times New Roman" w:cs="Times New Roman"/>
+                <w:lang w:val="en-IN"/>
+              </w:rPr>
+              <w:t>yavta</w:t>
+            </w:r>
+            <w:proofErr w:type="spellEnd"/>
+            <w:r>
+              <w:rPr>
+                <w:rFonts w:ascii="Times New Roman" w:hAnsi="Times New Roman" w:cs="Times New Roman"/>
+                <w:lang w:val="en-IN"/>
+              </w:rPr>
+              <w:t>)</w:t>
             </w:r>
           </w:p>
         </w:tc>
@@ -1005,7 +1294,23 @@
                 <w:rFonts w:ascii="Times New Roman" w:hAnsi="Times New Roman" w:cs="Times New Roman"/>
                 <w:lang w:val="en-IN"/>
               </w:rPr>
-              <w:t xml:space="preserve"> started writting of my own v4l2 test app but it's not completed</w:t>
+              <w:t xml:space="preserve"> started </w:t>
+            </w:r>
+            <w:proofErr w:type="spellStart"/>
+            <w:r>
+              <w:rPr>
+                <w:rFonts w:ascii="Times New Roman" w:hAnsi="Times New Roman" w:cs="Times New Roman"/>
+                <w:lang w:val="en-IN"/>
+              </w:rPr>
+              <w:t>writting</w:t>
+            </w:r>
+            <w:proofErr w:type="spellEnd"/>
+            <w:r>
+              <w:rPr>
+                <w:rFonts w:ascii="Times New Roman" w:hAnsi="Times New Roman" w:cs="Times New Roman"/>
+                <w:lang w:val="en-IN"/>
+              </w:rPr>
+              <w:t xml:space="preserve"> of my own v4l2 test app but it's not completed</w:t>
             </w:r>
           </w:p>
         </w:tc>
@@ -1096,55 +1401,17 @@
                 <w:rFonts w:ascii="Times New Roman" w:hAnsi="Times New Roman" w:cs="Times New Roman"/>
                 <w:lang w:val="en-IN"/>
               </w:rPr>
-              <w:t xml:space="preserve"> completed the test app upto alloacte buffers</w:t>
-            </w:r>
-          </w:p>
-          <w:p>
-            <w:pPr>
-              <w:jc w:val="left"/>
-              <w:rPr>
-                <w:rFonts w:ascii="Times New Roman" w:hAnsi="Times New Roman" w:cs="Times New Roman"/>
-                <w:lang w:val="en-IN"/>
-              </w:rPr>
-            </w:pPr>
-            <w:r>
-              <w:rPr>
-                <w:rFonts w:ascii="Times New Roman" w:hAnsi="Times New Roman" w:cs="Times New Roman"/>
-                <w:lang w:val="en-IN"/>
-              </w:rPr>
-              <w:t>v4l2test1.c-&gt;open the device,close the device</w:t>
-            </w:r>
-          </w:p>
-          <w:p>
-            <w:pPr>
-              <w:jc w:val="left"/>
-              <w:rPr>
-                <w:rFonts w:ascii="Times New Roman" w:hAnsi="Times New Roman" w:cs="Times New Roman"/>
-                <w:lang w:val="en-IN"/>
-              </w:rPr>
-            </w:pPr>
-            <w:r>
-              <w:rPr>
-                <w:rFonts w:ascii="Times New Roman" w:hAnsi="Times New Roman" w:cs="Times New Roman"/>
-                <w:lang w:val="en-IN"/>
-              </w:rPr>
-              <w:t>v4l2test2.c-&gt;open,query the device capabilities,close</w:t>
-            </w:r>
-          </w:p>
-          <w:p>
-            <w:pPr>
-              <w:jc w:val="left"/>
-              <w:rPr>
-                <w:lang w:val="en-IN"/>
-              </w:rPr>
-            </w:pPr>
-            <w:r>
-              <w:rPr>
-                <w:rFonts w:ascii="Times New Roman" w:hAnsi="Times New Roman" w:cs="Times New Roman"/>
-                <w:lang w:val="en-IN"/>
-              </w:rPr>
-              <w:t>v4l2test3.c-&gt;open,query the device capabilities,</w:t>
-            </w:r>
+              <w:t xml:space="preserve"> completed the test app </w:t>
+            </w:r>
+            <w:proofErr w:type="spellStart"/>
+            <w:r>
+              <w:rPr>
+                <w:rFonts w:ascii="Times New Roman" w:hAnsi="Times New Roman" w:cs="Times New Roman"/>
+                <w:lang w:val="en-IN"/>
+              </w:rPr>
+              <w:t>upto</w:t>
+            </w:r>
+            <w:proofErr w:type="spellEnd"/>
             <w:r>
               <w:rPr>
                 <w:rFonts w:ascii="Times New Roman" w:hAnsi="Times New Roman" w:cs="Times New Roman"/>
@@ -1152,12 +1419,171 @@
               </w:rPr>
               <w:t xml:space="preserve"> </w:t>
             </w:r>
-            <w:r>
-              <w:rPr>
-                <w:rFonts w:ascii="Times New Roman" w:hAnsi="Times New Roman" w:cs="Times New Roman"/>
-                <w:lang w:val="en-IN"/>
-              </w:rPr>
-              <w:t>set the format to YUYV,set the framerate to 1/30,close</w:t>
+            <w:proofErr w:type="spellStart"/>
+            <w:r>
+              <w:rPr>
+                <w:rFonts w:ascii="Times New Roman" w:hAnsi="Times New Roman" w:cs="Times New Roman"/>
+                <w:lang w:val="en-IN"/>
+              </w:rPr>
+              <w:t>alloacte</w:t>
+            </w:r>
+            <w:proofErr w:type="spellEnd"/>
+            <w:r>
+              <w:rPr>
+                <w:rFonts w:ascii="Times New Roman" w:hAnsi="Times New Roman" w:cs="Times New Roman"/>
+                <w:lang w:val="en-IN"/>
+              </w:rPr>
+              <w:t xml:space="preserve"> buffers</w:t>
+            </w:r>
+          </w:p>
+          <w:p>
+            <w:pPr>
+              <w:jc w:val="left"/>
+              <w:rPr>
+                <w:rFonts w:ascii="Times New Roman" w:hAnsi="Times New Roman" w:cs="Times New Roman"/>
+                <w:lang w:val="en-IN"/>
+              </w:rPr>
+            </w:pPr>
+            <w:r>
+              <w:rPr>
+                <w:rFonts w:ascii="Times New Roman" w:hAnsi="Times New Roman" w:cs="Times New Roman"/>
+                <w:lang w:val="en-IN"/>
+              </w:rPr>
+              <w:t xml:space="preserve">v4l2test1.c-&gt;open the </w:t>
+            </w:r>
+            <w:proofErr w:type="spellStart"/>
+            <w:r>
+              <w:rPr>
+                <w:rFonts w:ascii="Times New Roman" w:hAnsi="Times New Roman" w:cs="Times New Roman"/>
+                <w:lang w:val="en-IN"/>
+              </w:rPr>
+              <w:t>device,close</w:t>
+            </w:r>
+            <w:proofErr w:type="spellEnd"/>
+            <w:r>
+              <w:rPr>
+                <w:rFonts w:ascii="Times New Roman" w:hAnsi="Times New Roman" w:cs="Times New Roman"/>
+                <w:lang w:val="en-IN"/>
+              </w:rPr>
+              <w:t xml:space="preserve"> the device</w:t>
+            </w:r>
+          </w:p>
+          <w:p>
+            <w:pPr>
+              <w:jc w:val="left"/>
+              <w:rPr>
+                <w:rFonts w:ascii="Times New Roman" w:hAnsi="Times New Roman" w:cs="Times New Roman"/>
+                <w:lang w:val="en-IN"/>
+              </w:rPr>
+            </w:pPr>
+            <w:r>
+              <w:rPr>
+                <w:rFonts w:ascii="Times New Roman" w:hAnsi="Times New Roman" w:cs="Times New Roman"/>
+                <w:lang w:val="en-IN"/>
+              </w:rPr>
+              <w:t>v4l2test2.c-&gt;</w:t>
+            </w:r>
+            <w:proofErr w:type="spellStart"/>
+            <w:r>
+              <w:rPr>
+                <w:rFonts w:ascii="Times New Roman" w:hAnsi="Times New Roman" w:cs="Times New Roman"/>
+                <w:lang w:val="en-IN"/>
+              </w:rPr>
+              <w:t>open,query</w:t>
+            </w:r>
+            <w:proofErr w:type="spellEnd"/>
+            <w:r>
+              <w:rPr>
+                <w:rFonts w:ascii="Times New Roman" w:hAnsi="Times New Roman" w:cs="Times New Roman"/>
+                <w:lang w:val="en-IN"/>
+              </w:rPr>
+              <w:t xml:space="preserve"> the device </w:t>
+            </w:r>
+            <w:proofErr w:type="spellStart"/>
+            <w:r>
+              <w:rPr>
+                <w:rFonts w:ascii="Times New Roman" w:hAnsi="Times New Roman" w:cs="Times New Roman"/>
+                <w:lang w:val="en-IN"/>
+              </w:rPr>
+              <w:t>capabilities,close</w:t>
+            </w:r>
+            <w:proofErr w:type="spellEnd"/>
+          </w:p>
+          <w:p>
+            <w:pPr>
+              <w:jc w:val="left"/>
+              <w:rPr>
+                <w:lang w:val="en-IN"/>
+              </w:rPr>
+            </w:pPr>
+            <w:r>
+              <w:rPr>
+                <w:rFonts w:ascii="Times New Roman" w:hAnsi="Times New Roman" w:cs="Times New Roman"/>
+                <w:lang w:val="en-IN"/>
+              </w:rPr>
+              <w:t>v4l2test3.c-&gt;</w:t>
+            </w:r>
+            <w:proofErr w:type="spellStart"/>
+            <w:r>
+              <w:rPr>
+                <w:rFonts w:ascii="Times New Roman" w:hAnsi="Times New Roman" w:cs="Times New Roman"/>
+                <w:lang w:val="en-IN"/>
+              </w:rPr>
+              <w:t>open,query</w:t>
+            </w:r>
+            <w:proofErr w:type="spellEnd"/>
+            <w:r>
+              <w:rPr>
+                <w:rFonts w:ascii="Times New Roman" w:hAnsi="Times New Roman" w:cs="Times New Roman"/>
+                <w:lang w:val="en-IN"/>
+              </w:rPr>
+              <w:t xml:space="preserve"> the device capabilities,</w:t>
+            </w:r>
+            <w:r>
+              <w:rPr>
+                <w:rFonts w:ascii="Times New Roman" w:hAnsi="Times New Roman" w:cs="Times New Roman"/>
+                <w:lang w:val="en-IN"/>
+              </w:rPr>
+              <w:t xml:space="preserve"> </w:t>
+            </w:r>
+            <w:r>
+              <w:rPr>
+                <w:rFonts w:ascii="Times New Roman" w:hAnsi="Times New Roman" w:cs="Times New Roman"/>
+                <w:lang w:val="en-IN"/>
+              </w:rPr>
+              <w:t xml:space="preserve">set the format to </w:t>
+            </w:r>
+            <w:proofErr w:type="spellStart"/>
+            <w:r>
+              <w:rPr>
+                <w:rFonts w:ascii="Times New Roman" w:hAnsi="Times New Roman" w:cs="Times New Roman"/>
+                <w:lang w:val="en-IN"/>
+              </w:rPr>
+              <w:t>YUYV,set</w:t>
+            </w:r>
+            <w:proofErr w:type="spellEnd"/>
+            <w:r>
+              <w:rPr>
+                <w:rFonts w:ascii="Times New Roman" w:hAnsi="Times New Roman" w:cs="Times New Roman"/>
+                <w:lang w:val="en-IN"/>
+              </w:rPr>
+              <w:t xml:space="preserve"> the </w:t>
+            </w:r>
+            <w:proofErr w:type="spellStart"/>
+            <w:r>
+              <w:rPr>
+                <w:rFonts w:ascii="Times New Roman" w:hAnsi="Times New Roman" w:cs="Times New Roman"/>
+                <w:lang w:val="en-IN"/>
+              </w:rPr>
+              <w:t>framerate</w:t>
+            </w:r>
+            <w:proofErr w:type="spellEnd"/>
+            <w:r>
+              <w:rPr>
+                <w:rFonts w:ascii="Times New Roman" w:hAnsi="Times New Roman" w:cs="Times New Roman"/>
+                <w:lang w:val="en-IN"/>
+              </w:rPr>
+              <w:t xml:space="preserve"> to 1/30,close</w:t>
             </w:r>
           </w:p>
         </w:tc>
@@ -1221,7 +1647,23 @@
                 <w:rFonts w:ascii="Times New Roman" w:hAnsi="Times New Roman" w:cs="Times New Roman"/>
                 <w:lang w:val="en-IN"/>
               </w:rPr>
-              <w:t>I completed test app upto allocate buffers</w:t>
+              <w:t xml:space="preserve">I completed test app </w:t>
+            </w:r>
+            <w:proofErr w:type="spellStart"/>
+            <w:r>
+              <w:rPr>
+                <w:rFonts w:ascii="Times New Roman" w:hAnsi="Times New Roman" w:cs="Times New Roman"/>
+                <w:lang w:val="en-IN"/>
+              </w:rPr>
+              <w:t>upto</w:t>
+            </w:r>
+            <w:proofErr w:type="spellEnd"/>
+            <w:r>
+              <w:rPr>
+                <w:rFonts w:ascii="Times New Roman" w:hAnsi="Times New Roman" w:cs="Times New Roman"/>
+                <w:lang w:val="en-IN"/>
+              </w:rPr>
+              <w:t xml:space="preserve"> allocate buffers</w:t>
             </w:r>
           </w:p>
         </w:tc>
@@ -1265,40 +1707,299 @@
                 <w:rFonts w:ascii="Times New Roman" w:hAnsi="Times New Roman" w:cs="Times New Roman"/>
                 <w:lang w:val="en-IN"/>
               </w:rPr>
-              <w:t>v4l2test4.c-&gt;open,query the device capabilities,set the format to YUYV,set the framerate to 1/30,allocate 6 buffers and map the buffers using mmap,close</w:t>
-            </w:r>
-          </w:p>
-          <w:p>
-            <w:pPr>
-              <w:jc w:val="left"/>
-              <w:rPr>
-                <w:rFonts w:ascii="Times New Roman" w:hAnsi="Times New Roman" w:cs="Times New Roman"/>
-                <w:lang w:val="en-IN"/>
-              </w:rPr>
-            </w:pPr>
-            <w:r>
-              <w:rPr>
-                <w:rFonts w:ascii="Times New Roman" w:hAnsi="Times New Roman" w:cs="Times New Roman"/>
-                <w:lang w:val="en-IN"/>
-              </w:rPr>
-              <w:t>v4l2test5.c-&gt;open,query the device capabilities,set the format to YUYV,set the framerate to 1/30,allocate 6 buffers and map the buffers using mmap,stream on and stream off,close</w:t>
-            </w:r>
-          </w:p>
-          <w:p>
-            <w:pPr>
-              <w:jc w:val="left"/>
-              <w:rPr>
-                <w:rFonts w:ascii="Times New Roman" w:hAnsi="Times New Roman" w:cs="Times New Roman"/>
-                <w:lang w:val="en-IN"/>
-              </w:rPr>
-            </w:pPr>
-            <w:r>
-              <w:rPr>
-                <w:rFonts w:ascii="Times New Roman" w:hAnsi="Times New Roman" w:cs="Times New Roman"/>
-                <w:lang w:val="en-IN"/>
-              </w:rPr>
-              <w:t xml:space="preserve">v4l2test6.c-&gt;open,query the device capabilities,set the format to YUYV,set the framerate to 1/30,allocate 6 buffers and map the buffers using mmap,stream on and stream off,free the </w:t>
-            </w:r>
+              <w:t>v4l2test4.c-&gt;</w:t>
+            </w:r>
+            <w:proofErr w:type="spellStart"/>
+            <w:r>
+              <w:rPr>
+                <w:rFonts w:ascii="Times New Roman" w:hAnsi="Times New Roman" w:cs="Times New Roman"/>
+                <w:lang w:val="en-IN"/>
+              </w:rPr>
+              <w:t>open,query</w:t>
+            </w:r>
+            <w:proofErr w:type="spellEnd"/>
+            <w:r>
+              <w:rPr>
+                <w:rFonts w:ascii="Times New Roman" w:hAnsi="Times New Roman" w:cs="Times New Roman"/>
+                <w:lang w:val="en-IN"/>
+              </w:rPr>
+              <w:t xml:space="preserve"> the device </w:t>
+            </w:r>
+            <w:proofErr w:type="spellStart"/>
+            <w:r>
+              <w:rPr>
+                <w:rFonts w:ascii="Times New Roman" w:hAnsi="Times New Roman" w:cs="Times New Roman"/>
+                <w:lang w:val="en-IN"/>
+              </w:rPr>
+              <w:t>capabilities,set</w:t>
+            </w:r>
+            <w:proofErr w:type="spellEnd"/>
+            <w:r>
+              <w:rPr>
+                <w:rFonts w:ascii="Times New Roman" w:hAnsi="Times New Roman" w:cs="Times New Roman"/>
+                <w:lang w:val="en-IN"/>
+              </w:rPr>
+              <w:t xml:space="preserve"> the format to </w:t>
+            </w:r>
+            <w:proofErr w:type="spellStart"/>
+            <w:r>
+              <w:rPr>
+                <w:rFonts w:ascii="Times New Roman" w:hAnsi="Times New Roman" w:cs="Times New Roman"/>
+                <w:lang w:val="en-IN"/>
+              </w:rPr>
+              <w:t>YUYV,set</w:t>
+            </w:r>
+            <w:proofErr w:type="spellEnd"/>
+            <w:r>
+              <w:rPr>
+                <w:rFonts w:ascii="Times New Roman" w:hAnsi="Times New Roman" w:cs="Times New Roman"/>
+                <w:lang w:val="en-IN"/>
+              </w:rPr>
+              <w:t xml:space="preserve"> the </w:t>
+            </w:r>
+            <w:proofErr w:type="spellStart"/>
+            <w:r>
+              <w:rPr>
+                <w:rFonts w:ascii="Times New Roman" w:hAnsi="Times New Roman" w:cs="Times New Roman"/>
+                <w:lang w:val="en-IN"/>
+              </w:rPr>
+              <w:t>framerate</w:t>
+            </w:r>
+            <w:proofErr w:type="spellEnd"/>
+            <w:r>
+              <w:rPr>
+                <w:rFonts w:ascii="Times New Roman" w:hAnsi="Times New Roman" w:cs="Times New Roman"/>
+                <w:lang w:val="en-IN"/>
+              </w:rPr>
+              <w:t xml:space="preserve"> to 1/30,allocate 6 buffers and map the buffers using </w:t>
+            </w:r>
+            <w:proofErr w:type="spellStart"/>
+            <w:r>
+              <w:rPr>
+                <w:rFonts w:ascii="Times New Roman" w:hAnsi="Times New Roman" w:cs="Times New Roman"/>
+                <w:lang w:val="en-IN"/>
+              </w:rPr>
+              <w:t>mmap,close</w:t>
+            </w:r>
+            <w:proofErr w:type="spellEnd"/>
+          </w:p>
+          <w:p>
+            <w:pPr>
+              <w:jc w:val="left"/>
+              <w:rPr>
+                <w:rFonts w:ascii="Times New Roman" w:hAnsi="Times New Roman" w:cs="Times New Roman"/>
+                <w:lang w:val="en-IN"/>
+              </w:rPr>
+            </w:pPr>
+            <w:r>
+              <w:rPr>
+                <w:rFonts w:ascii="Times New Roman" w:hAnsi="Times New Roman" w:cs="Times New Roman"/>
+                <w:lang w:val="en-IN"/>
+              </w:rPr>
+              <w:t>v4l2test5.c-&gt;</w:t>
+            </w:r>
+            <w:proofErr w:type="spellStart"/>
+            <w:r>
+              <w:rPr>
+                <w:rFonts w:ascii="Times New Roman" w:hAnsi="Times New Roman" w:cs="Times New Roman"/>
+                <w:lang w:val="en-IN"/>
+              </w:rPr>
+              <w:t>open,query</w:t>
+            </w:r>
+            <w:proofErr w:type="spellEnd"/>
+            <w:r>
+              <w:rPr>
+                <w:rFonts w:ascii="Times New Roman" w:hAnsi="Times New Roman" w:cs="Times New Roman"/>
+                <w:lang w:val="en-IN"/>
+              </w:rPr>
+              <w:t xml:space="preserve"> the device </w:t>
+            </w:r>
+            <w:proofErr w:type="spellStart"/>
+            <w:r>
+              <w:rPr>
+                <w:rFonts w:ascii="Times New Roman" w:hAnsi="Times New Roman" w:cs="Times New Roman"/>
+                <w:lang w:val="en-IN"/>
+              </w:rPr>
+              <w:t>capabilities,set</w:t>
+            </w:r>
+            <w:proofErr w:type="spellEnd"/>
+            <w:r>
+              <w:rPr>
+                <w:rFonts w:ascii="Times New Roman" w:hAnsi="Times New Roman" w:cs="Times New Roman"/>
+                <w:lang w:val="en-IN"/>
+              </w:rPr>
+              <w:t xml:space="preserve"> the format to </w:t>
+            </w:r>
+            <w:proofErr w:type="spellStart"/>
+            <w:r>
+              <w:rPr>
+                <w:rFonts w:ascii="Times New Roman" w:hAnsi="Times New Roman" w:cs="Times New Roman"/>
+                <w:lang w:val="en-IN"/>
+              </w:rPr>
+              <w:t>YUYV,set</w:t>
+            </w:r>
+            <w:proofErr w:type="spellEnd"/>
+            <w:r>
+              <w:rPr>
+                <w:rFonts w:ascii="Times New Roman" w:hAnsi="Times New Roman" w:cs="Times New Roman"/>
+                <w:lang w:val="en-IN"/>
+              </w:rPr>
+              <w:t xml:space="preserve"> the </w:t>
+            </w:r>
+            <w:proofErr w:type="spellStart"/>
+            <w:r>
+              <w:rPr>
+                <w:rFonts w:ascii="Times New Roman" w:hAnsi="Times New Roman" w:cs="Times New Roman"/>
+                <w:lang w:val="en-IN"/>
+              </w:rPr>
+              <w:t>framerate</w:t>
+            </w:r>
+            <w:proofErr w:type="spellEnd"/>
+            <w:r>
+              <w:rPr>
+                <w:rFonts w:ascii="Times New Roman" w:hAnsi="Times New Roman" w:cs="Times New Roman"/>
+                <w:lang w:val="en-IN"/>
+              </w:rPr>
+              <w:t xml:space="preserve"> to 1/30,allocate 6 buffers and map the buffers using </w:t>
+            </w:r>
+            <w:proofErr w:type="spellStart"/>
+            <w:r>
+              <w:rPr>
+                <w:rFonts w:ascii="Times New Roman" w:hAnsi="Times New Roman" w:cs="Times New Roman"/>
+                <w:lang w:val="en-IN"/>
+              </w:rPr>
+              <w:t>mmap,stream</w:t>
+            </w:r>
+            <w:proofErr w:type="spellEnd"/>
+            <w:r>
+              <w:rPr>
+                <w:rFonts w:ascii="Times New Roman" w:hAnsi="Times New Roman" w:cs="Times New Roman"/>
+                <w:lang w:val="en-IN"/>
+              </w:rPr>
+              <w:t xml:space="preserve"> on and stream </w:t>
+            </w:r>
+            <w:proofErr w:type="spellStart"/>
+            <w:r>
+              <w:rPr>
+                <w:rFonts w:ascii="Times New Roman" w:hAnsi="Times New Roman" w:cs="Times New Roman"/>
+                <w:lang w:val="en-IN"/>
+              </w:rPr>
+              <w:t>off,close</w:t>
+            </w:r>
+            <w:proofErr w:type="spellEnd"/>
+          </w:p>
+          <w:p>
+            <w:pPr>
+              <w:jc w:val="left"/>
+              <w:rPr>
+                <w:rFonts w:ascii="Times New Roman" w:hAnsi="Times New Roman" w:cs="Times New Roman"/>
+                <w:lang w:val="en-IN"/>
+              </w:rPr>
+            </w:pPr>
+            <w:r>
+              <w:rPr>
+                <w:rFonts w:ascii="Times New Roman" w:hAnsi="Times New Roman" w:cs="Times New Roman"/>
+                <w:lang w:val="en-IN"/>
+              </w:rPr>
+              <w:t>v4l2test6.c-&gt;</w:t>
+            </w:r>
+            <w:proofErr w:type="spellStart"/>
+            <w:r>
+              <w:rPr>
+                <w:rFonts w:ascii="Times New Roman" w:hAnsi="Times New Roman" w:cs="Times New Roman"/>
+                <w:lang w:val="en-IN"/>
+              </w:rPr>
+              <w:t>open,query</w:t>
+            </w:r>
+            <w:proofErr w:type="spellEnd"/>
+            <w:r>
+              <w:rPr>
+                <w:rFonts w:ascii="Times New Roman" w:hAnsi="Times New Roman" w:cs="Times New Roman"/>
+                <w:lang w:val="en-IN"/>
+              </w:rPr>
+              <w:t xml:space="preserve"> the device </w:t>
+            </w:r>
+            <w:proofErr w:type="spellStart"/>
+            <w:r>
+              <w:rPr>
+                <w:rFonts w:ascii="Times New Roman" w:hAnsi="Times New Roman" w:cs="Times New Roman"/>
+                <w:lang w:val="en-IN"/>
+              </w:rPr>
+              <w:t>capabilities,set</w:t>
+            </w:r>
+            <w:proofErr w:type="spellEnd"/>
+            <w:r>
+              <w:rPr>
+                <w:rFonts w:ascii="Times New Roman" w:hAnsi="Times New Roman" w:cs="Times New Roman"/>
+                <w:lang w:val="en-IN"/>
+              </w:rPr>
+              <w:t xml:space="preserve"> the format to </w:t>
+            </w:r>
+            <w:proofErr w:type="spellStart"/>
+            <w:r>
+              <w:rPr>
+                <w:rFonts w:ascii="Times New Roman" w:hAnsi="Times New Roman" w:cs="Times New Roman"/>
+                <w:lang w:val="en-IN"/>
+              </w:rPr>
+              <w:t>YUYV,set</w:t>
+            </w:r>
+            <w:proofErr w:type="spellEnd"/>
+            <w:r>
+              <w:rPr>
+                <w:rFonts w:ascii="Times New Roman" w:hAnsi="Times New Roman" w:cs="Times New Roman"/>
+                <w:lang w:val="en-IN"/>
+              </w:rPr>
+              <w:t xml:space="preserve"> the </w:t>
+            </w:r>
+            <w:proofErr w:type="spellStart"/>
+            <w:r>
+              <w:rPr>
+                <w:rFonts w:ascii="Times New Roman" w:hAnsi="Times New Roman" w:cs="Times New Roman"/>
+                <w:lang w:val="en-IN"/>
+              </w:rPr>
+              <w:t>framerate</w:t>
+            </w:r>
+            <w:proofErr w:type="spellEnd"/>
+            <w:r>
+              <w:rPr>
+                <w:rFonts w:ascii="Times New Roman" w:hAnsi="Times New Roman" w:cs="Times New Roman"/>
+                <w:lang w:val="en-IN"/>
+              </w:rPr>
+              <w:t xml:space="preserve"> to 1/30,allocate 6 buffers and map the buffers using </w:t>
+            </w:r>
+            <w:proofErr w:type="spellStart"/>
+            <w:r>
+              <w:rPr>
+                <w:rFonts w:ascii="Times New Roman" w:hAnsi="Times New Roman" w:cs="Times New Roman"/>
+                <w:lang w:val="en-IN"/>
+              </w:rPr>
+              <w:t>mmap,stream</w:t>
+            </w:r>
+            <w:proofErr w:type="spellEnd"/>
+            <w:r>
+              <w:rPr>
+                <w:rFonts w:ascii="Times New Roman" w:hAnsi="Times New Roman" w:cs="Times New Roman"/>
+                <w:lang w:val="en-IN"/>
+              </w:rPr>
+              <w:t xml:space="preserve"> on and stream </w:t>
+            </w:r>
+            <w:proofErr w:type="spellStart"/>
+            <w:r>
+              <w:rPr>
+                <w:rFonts w:ascii="Times New Roman" w:hAnsi="Times New Roman" w:cs="Times New Roman"/>
+                <w:lang w:val="en-IN"/>
+              </w:rPr>
+              <w:t>off,free</w:t>
+            </w:r>
+            <w:proofErr w:type="spellEnd"/>
+            <w:r>
+              <w:rPr>
+                <w:rFonts w:ascii="Times New Roman" w:hAnsi="Times New Roman" w:cs="Times New Roman"/>
+                <w:lang w:val="en-IN"/>
+              </w:rPr>
+              <w:t xml:space="preserve"> the </w:t>
+            </w:r>
+            <w:proofErr w:type="spellStart"/>
             <w:r>
               <w:rPr>
                 <w:rFonts w:ascii="Times New Roman" w:hAnsi="Times New Roman" w:cs="Times New Roman"/>
@@ -1307,21 +2008,31 @@
               <w:lastRenderedPageBreak/>
               <w:t>buffers,close</w:t>
             </w:r>
-          </w:p>
-          <w:p>
-            <w:pPr>
-              <w:jc w:val="left"/>
-              <w:rPr>
-                <w:rFonts w:ascii="Times New Roman" w:hAnsi="Times New Roman" w:cs="Times New Roman"/>
-                <w:lang w:val="en-IN"/>
-              </w:rPr>
-            </w:pPr>
-            <w:r>
-              <w:rPr>
-                <w:rFonts w:ascii="Times New Roman" w:hAnsi="Times New Roman" w:cs="Times New Roman"/>
-                <w:lang w:val="en-IN"/>
-              </w:rPr>
-              <w:t>Git_hub link:</w:t>
+            <w:proofErr w:type="spellEnd"/>
+          </w:p>
+          <w:p>
+            <w:pPr>
+              <w:jc w:val="left"/>
+              <w:rPr>
+                <w:rFonts w:ascii="Times New Roman" w:hAnsi="Times New Roman" w:cs="Times New Roman"/>
+                <w:lang w:val="en-IN"/>
+              </w:rPr>
+            </w:pPr>
+            <w:proofErr w:type="spellStart"/>
+            <w:r>
+              <w:rPr>
+                <w:rFonts w:ascii="Times New Roman" w:hAnsi="Times New Roman" w:cs="Times New Roman"/>
+                <w:lang w:val="en-IN"/>
+              </w:rPr>
+              <w:t>Git_hub</w:t>
+            </w:r>
+            <w:proofErr w:type="spellEnd"/>
+            <w:r>
+              <w:rPr>
+                <w:rFonts w:ascii="Times New Roman" w:hAnsi="Times New Roman" w:cs="Times New Roman"/>
+                <w:lang w:val="en-IN"/>
+              </w:rPr>
+              <w:t xml:space="preserve"> link:</w:t>
             </w:r>
             <w:r>
               <w:rPr>
@@ -1330,7 +2041,7 @@
               </w:rPr>
               <w:t xml:space="preserve"> </w:t>
             </w:r>
-            <w:hyperlink r:id="rId10" w:history="1">
+            <w:hyperlink r:id="rId11" w:history="1">
               <w:r>
                 <w:rPr>
                   <w:rStyle w:val="Hyperlink"/>
@@ -1649,155 +2360,23 @@
                 <w:b w:val="0"/>
               </w:rPr>
             </w:pPr>
+            <w:proofErr w:type="spellStart"/>
             <w:r>
               <w:rPr>
                 <w:rStyle w:val="Strong"/>
                 <w:rFonts w:ascii="Times New Roman" w:hAnsi="Times New Roman" w:cs="Times New Roman"/>
                 <w:b w:val="0"/>
               </w:rPr>
-              <w:t xml:space="preserve">Git_hub link: </w:t>
-            </w:r>
-            <w:hyperlink r:id="rId11" w:history="1">
-              <w:r>
-                <w:rPr>
-                  <w:rStyle w:val="Hyperlink"/>
-                  <w:rFonts w:ascii="Times New Roman" w:hAnsi="Times New Roman" w:cs="Times New Roman"/>
-                </w:rPr>
-                <w:t>https://github.com/shashikala-katthi/TSHtraining/dynamic_library</w:t>
-              </w:r>
-            </w:hyperlink>
-          </w:p>
-        </w:tc>
-        <w:tc>
-          <w:tcPr>
-            <w:tcW w:w="2131" w:type="dxa"/>
-          </w:tcPr>
-          <w:p>
-            <w:pPr>
-              <w:jc w:val="left"/>
-              <w:rPr>
-                <w:rFonts w:ascii="Times New Roman" w:hAnsi="Times New Roman" w:cs="Times New Roman"/>
-                <w:lang w:val="en-IN"/>
-              </w:rPr>
-            </w:pPr>
-            <w:r>
-              <w:rPr>
-                <w:rFonts w:ascii="Times New Roman" w:hAnsi="Times New Roman" w:cs="Times New Roman"/>
-                <w:lang w:val="en-IN"/>
-              </w:rPr>
-              <w:t>I will write makefile for dynamic_library</w:t>
-            </w:r>
-          </w:p>
-        </w:tc>
-      </w:tr>
-      <w:tr>
-        <w:tc>
-          <w:tcPr>
-            <w:tcW w:w="2130" w:type="dxa"/>
-          </w:tcPr>
-          <w:p>
-            <w:pPr>
-              <w:rPr>
-                <w:rFonts w:ascii="Times New Roman" w:hAnsi="Times New Roman" w:cs="Times New Roman"/>
-                <w:lang w:val="en-IN"/>
-              </w:rPr>
-            </w:pPr>
-            <w:r>
-              <w:rPr>
-                <w:rFonts w:ascii="Times New Roman" w:hAnsi="Times New Roman" w:cs="Times New Roman"/>
-                <w:lang w:val="en-IN"/>
-              </w:rPr>
-              <w:t>28/09/2020</w:t>
-            </w:r>
-          </w:p>
-        </w:tc>
-        <w:tc>
-          <w:tcPr>
-            <w:tcW w:w="2130" w:type="dxa"/>
-          </w:tcPr>
-          <w:p>
-            <w:pPr>
-              <w:jc w:val="left"/>
-              <w:rPr>
-                <w:rFonts w:ascii="Times New Roman" w:hAnsi="Times New Roman" w:cs="Times New Roman"/>
-                <w:lang w:val="en-IN"/>
-              </w:rPr>
-            </w:pPr>
-            <w:r>
-              <w:rPr>
-                <w:rFonts w:ascii="Times New Roman" w:hAnsi="Times New Roman" w:cs="Times New Roman"/>
-                <w:lang w:val="en-IN"/>
-              </w:rPr>
-              <w:t>I wrote program for dynamic library</w:t>
-            </w:r>
-          </w:p>
-        </w:tc>
-        <w:tc>
-          <w:tcPr>
-            <w:tcW w:w="2131" w:type="dxa"/>
-          </w:tcPr>
-          <w:p>
-            <w:pPr>
-              <w:jc w:val="left"/>
-              <w:rPr>
-                <w:rFonts w:ascii="Times New Roman" w:hAnsi="Times New Roman" w:cs="Times New Roman"/>
-                <w:lang w:val="en-IN"/>
-              </w:rPr>
-            </w:pPr>
-            <w:r>
-              <w:rPr>
-                <w:rFonts w:ascii="Times New Roman" w:hAnsi="Times New Roman" w:cs="Times New Roman"/>
-                <w:lang w:val="en-IN"/>
-              </w:rPr>
-              <w:t>1.I studied about ffmpeg document</w:t>
-            </w:r>
-          </w:p>
-          <w:p>
-            <w:pPr>
-              <w:jc w:val="left"/>
-              <w:rPr>
-                <w:rFonts w:ascii="Times New Roman" w:hAnsi="Times New Roman" w:cs="Times New Roman"/>
-                <w:lang w:val="en-IN"/>
-              </w:rPr>
-            </w:pPr>
-            <w:r>
-              <w:rPr>
-                <w:rFonts w:ascii="Times New Roman" w:hAnsi="Times New Roman" w:cs="Times New Roman"/>
-                <w:lang w:val="en-IN"/>
-              </w:rPr>
-              <w:t>2.Makefile for dynamic_library is written and uploaded to git hub</w:t>
-            </w:r>
-          </w:p>
-          <w:p>
-            <w:pPr>
-              <w:jc w:val="left"/>
-              <w:rPr>
-                <w:lang w:val="en-IN"/>
-              </w:rPr>
-            </w:pPr>
+              <w:t>Git_hub</w:t>
+            </w:r>
+            <w:proofErr w:type="spellEnd"/>
             <w:r>
               <w:rPr>
                 <w:rStyle w:val="Strong"/>
                 <w:rFonts w:ascii="Times New Roman" w:hAnsi="Times New Roman" w:cs="Times New Roman"/>
                 <w:b w:val="0"/>
               </w:rPr>
-              <w:t xml:space="preserve">Git_hub </w:t>
-            </w:r>
-            <w:r>
-              <w:rPr>
-                <w:rStyle w:val="Strong"/>
-                <w:rFonts w:ascii="Times New Roman" w:hAnsi="Times New Roman" w:cs="Times New Roman"/>
-                <w:b w:val="0"/>
-              </w:rPr>
-              <w:t xml:space="preserve">link: </w:t>
-            </w:r>
-            <w:r>
-              <w:rPr>
-                <w:rStyle w:val="Strong"/>
-                <w:rFonts w:ascii="Times New Roman" w:hAnsi="Times New Roman" w:cs="Times New Roman"/>
-                <w:b w:val="0"/>
-              </w:rPr>
-              <w:t xml:space="preserve">      </w:t>
+              <w:t xml:space="preserve"> link: </w:t>
             </w:r>
             <w:hyperlink r:id="rId12" w:history="1">
               <w:r>
@@ -1827,8 +2406,33 @@
                 <w:rFonts w:ascii="Times New Roman" w:hAnsi="Times New Roman" w:cs="Times New Roman"/>
                 <w:lang w:val="en-IN"/>
               </w:rPr>
-              <w:t>I will read the video document</w:t>
-            </w:r>
+              <w:t xml:space="preserve">I will write </w:t>
+            </w:r>
+            <w:proofErr w:type="spellStart"/>
+            <w:r>
+              <w:rPr>
+                <w:rFonts w:ascii="Times New Roman" w:hAnsi="Times New Roman" w:cs="Times New Roman"/>
+                <w:lang w:val="en-IN"/>
+              </w:rPr>
+              <w:t>makefile</w:t>
+            </w:r>
+            <w:proofErr w:type="spellEnd"/>
+            <w:r>
+              <w:rPr>
+                <w:rFonts w:ascii="Times New Roman" w:hAnsi="Times New Roman" w:cs="Times New Roman"/>
+                <w:lang w:val="en-IN"/>
+              </w:rPr>
+              <w:t xml:space="preserve"> for </w:t>
+            </w:r>
+            <w:proofErr w:type="spellStart"/>
+            <w:r>
+              <w:rPr>
+                <w:rFonts w:ascii="Times New Roman" w:hAnsi="Times New Roman" w:cs="Times New Roman"/>
+                <w:lang w:val="en-IN"/>
+              </w:rPr>
+              <w:t>dynamic_library</w:t>
+            </w:r>
+            <w:proofErr w:type="spellEnd"/>
           </w:p>
         </w:tc>
       </w:tr>
@@ -1849,6 +2453,190 @@
                 <w:rFonts w:ascii="Times New Roman" w:hAnsi="Times New Roman" w:cs="Times New Roman"/>
                 <w:lang w:val="en-IN"/>
               </w:rPr>
+              <w:t>28/09/2020</w:t>
+            </w:r>
+          </w:p>
+        </w:tc>
+        <w:tc>
+          <w:tcPr>
+            <w:tcW w:w="2130" w:type="dxa"/>
+          </w:tcPr>
+          <w:p>
+            <w:pPr>
+              <w:jc w:val="left"/>
+              <w:rPr>
+                <w:rFonts w:ascii="Times New Roman" w:hAnsi="Times New Roman" w:cs="Times New Roman"/>
+                <w:lang w:val="en-IN"/>
+              </w:rPr>
+            </w:pPr>
+            <w:r>
+              <w:rPr>
+                <w:rFonts w:ascii="Times New Roman" w:hAnsi="Times New Roman" w:cs="Times New Roman"/>
+                <w:lang w:val="en-IN"/>
+              </w:rPr>
+              <w:t>I wrote program for dynamic library</w:t>
+            </w:r>
+          </w:p>
+        </w:tc>
+        <w:tc>
+          <w:tcPr>
+            <w:tcW w:w="2131" w:type="dxa"/>
+          </w:tcPr>
+          <w:p>
+            <w:pPr>
+              <w:jc w:val="left"/>
+              <w:rPr>
+                <w:rFonts w:ascii="Times New Roman" w:hAnsi="Times New Roman" w:cs="Times New Roman"/>
+                <w:lang w:val="en-IN"/>
+              </w:rPr>
+            </w:pPr>
+            <w:r>
+              <w:rPr>
+                <w:rFonts w:ascii="Times New Roman" w:hAnsi="Times New Roman" w:cs="Times New Roman"/>
+                <w:lang w:val="en-IN"/>
+              </w:rPr>
+              <w:t xml:space="preserve">1.I studied about </w:t>
+            </w:r>
+            <w:proofErr w:type="spellStart"/>
+            <w:r>
+              <w:rPr>
+                <w:rFonts w:ascii="Times New Roman" w:hAnsi="Times New Roman" w:cs="Times New Roman"/>
+                <w:lang w:val="en-IN"/>
+              </w:rPr>
+              <w:t>ffmpeg</w:t>
+            </w:r>
+            <w:proofErr w:type="spellEnd"/>
+            <w:r>
+              <w:rPr>
+                <w:rFonts w:ascii="Times New Roman" w:hAnsi="Times New Roman" w:cs="Times New Roman"/>
+                <w:lang w:val="en-IN"/>
+              </w:rPr>
+              <w:t xml:space="preserve"> document</w:t>
+            </w:r>
+          </w:p>
+          <w:p>
+            <w:pPr>
+              <w:jc w:val="left"/>
+              <w:rPr>
+                <w:rFonts w:ascii="Times New Roman" w:hAnsi="Times New Roman" w:cs="Times New Roman"/>
+                <w:lang w:val="en-IN"/>
+              </w:rPr>
+            </w:pPr>
+            <w:r>
+              <w:rPr>
+                <w:rFonts w:ascii="Times New Roman" w:hAnsi="Times New Roman" w:cs="Times New Roman"/>
+                <w:lang w:val="en-IN"/>
+              </w:rPr>
+              <w:t xml:space="preserve">2.Makefile for </w:t>
+            </w:r>
+            <w:proofErr w:type="spellStart"/>
+            <w:r>
+              <w:rPr>
+                <w:rFonts w:ascii="Times New Roman" w:hAnsi="Times New Roman" w:cs="Times New Roman"/>
+                <w:lang w:val="en-IN"/>
+              </w:rPr>
+              <w:t>dynamic_library</w:t>
+            </w:r>
+            <w:proofErr w:type="spellEnd"/>
+            <w:r>
+              <w:rPr>
+                <w:rFonts w:ascii="Times New Roman" w:hAnsi="Times New Roman" w:cs="Times New Roman"/>
+                <w:lang w:val="en-IN"/>
+              </w:rPr>
+              <w:t xml:space="preserve"> is written and uploaded to git hub</w:t>
+            </w:r>
+          </w:p>
+          <w:p>
+            <w:pPr>
+              <w:jc w:val="left"/>
+              <w:rPr>
+                <w:lang w:val="en-IN"/>
+              </w:rPr>
+            </w:pPr>
+            <w:proofErr w:type="spellStart"/>
+            <w:r>
+              <w:rPr>
+                <w:rStyle w:val="Strong"/>
+                <w:rFonts w:ascii="Times New Roman" w:hAnsi="Times New Roman" w:cs="Times New Roman"/>
+                <w:b w:val="0"/>
+              </w:rPr>
+              <w:t>Git_hub</w:t>
+            </w:r>
+            <w:proofErr w:type="spellEnd"/>
+            <w:r>
+              <w:rPr>
+                <w:rStyle w:val="Strong"/>
+                <w:rFonts w:ascii="Times New Roman" w:hAnsi="Times New Roman" w:cs="Times New Roman"/>
+                <w:b w:val="0"/>
+              </w:rPr>
+              <w:t xml:space="preserve"> </w:t>
+            </w:r>
+            <w:r>
+              <w:rPr>
+                <w:rStyle w:val="Strong"/>
+                <w:rFonts w:ascii="Times New Roman" w:hAnsi="Times New Roman" w:cs="Times New Roman"/>
+                <w:b w:val="0"/>
+              </w:rPr>
+              <w:t xml:space="preserve">link: </w:t>
+            </w:r>
+            <w:r>
+              <w:rPr>
+                <w:rStyle w:val="Strong"/>
+                <w:rFonts w:ascii="Times New Roman" w:hAnsi="Times New Roman" w:cs="Times New Roman"/>
+                <w:b w:val="0"/>
+              </w:rPr>
+              <w:t xml:space="preserve">      </w:t>
+            </w:r>
+            <w:hyperlink r:id="rId13" w:history="1">
+              <w:r>
+                <w:rPr>
+                  <w:rStyle w:val="Hyperlink"/>
+                  <w:rFonts w:ascii="Times New Roman" w:hAnsi="Times New Roman" w:cs="Times New Roman"/>
+                </w:rPr>
+                <w:t>https://github.com/shashikala-katthi/TSHtraining/dynamic_library</w:t>
+              </w:r>
+            </w:hyperlink>
+          </w:p>
+        </w:tc>
+        <w:tc>
+          <w:tcPr>
+            <w:tcW w:w="2131" w:type="dxa"/>
+          </w:tcPr>
+          <w:p>
+            <w:pPr>
+              <w:jc w:val="left"/>
+              <w:rPr>
+                <w:rFonts w:ascii="Times New Roman" w:hAnsi="Times New Roman" w:cs="Times New Roman"/>
+                <w:lang w:val="en-IN"/>
+              </w:rPr>
+            </w:pPr>
+            <w:r>
+              <w:rPr>
+                <w:rFonts w:ascii="Times New Roman" w:hAnsi="Times New Roman" w:cs="Times New Roman"/>
+                <w:lang w:val="en-IN"/>
+              </w:rPr>
+              <w:t>I will read the video document</w:t>
+            </w:r>
+          </w:p>
+        </w:tc>
+      </w:tr>
+      <w:tr>
+        <w:tc>
+          <w:tcPr>
+            <w:tcW w:w="2130" w:type="dxa"/>
+          </w:tcPr>
+          <w:p>
+            <w:pPr>
+              <w:rPr>
+                <w:rFonts w:ascii="Times New Roman" w:hAnsi="Times New Roman" w:cs="Times New Roman"/>
+                <w:lang w:val="en-IN"/>
+              </w:rPr>
+            </w:pPr>
+            <w:r>
+              <w:rPr>
+                <w:rFonts w:ascii="Times New Roman" w:hAnsi="Times New Roman" w:cs="Times New Roman"/>
+                <w:lang w:val="en-IN"/>
+              </w:rPr>
               <w:t>29/09/2020</w:t>
             </w:r>
           </w:p>
@@ -1870,7 +2658,23 @@
                 <w:rFonts w:ascii="Times New Roman" w:hAnsi="Times New Roman" w:cs="Times New Roman"/>
                 <w:lang w:val="en-IN"/>
               </w:rPr>
-              <w:t>I wrote Makefile for dynamic library</w:t>
+              <w:t xml:space="preserve">I wrote </w:t>
+            </w:r>
+            <w:proofErr w:type="spellStart"/>
+            <w:r>
+              <w:rPr>
+                <w:rFonts w:ascii="Times New Roman" w:hAnsi="Times New Roman" w:cs="Times New Roman"/>
+                <w:lang w:val="en-IN"/>
+              </w:rPr>
+              <w:t>Makefile</w:t>
+            </w:r>
+            <w:proofErr w:type="spellEnd"/>
+            <w:r>
+              <w:rPr>
+                <w:rFonts w:ascii="Times New Roman" w:hAnsi="Times New Roman" w:cs="Times New Roman"/>
+                <w:lang w:val="en-IN"/>
+              </w:rPr>
+              <w:t xml:space="preserve"> for dynamic library</w:t>
             </w:r>
           </w:p>
         </w:tc>
@@ -1909,7 +2713,7 @@
                 <w:lang w:val="en-IN"/>
               </w:rPr>
             </w:pPr>
-            <w:hyperlink r:id="rId13" w:history="1">
+            <w:hyperlink r:id="rId14" w:history="1">
               <w:r>
                 <w:rPr>
                   <w:rStyle w:val="Hyperlink"/>
@@ -1944,7 +2748,7 @@
                 <w:lang w:val="en-IN"/>
               </w:rPr>
             </w:pPr>
-            <w:hyperlink r:id="rId14" w:history="1">
+            <w:hyperlink r:id="rId15" w:history="1">
               <w:r>
                 <w:rPr>
                   <w:rStyle w:val="Hyperlink"/>
@@ -1973,7 +2777,71 @@
                 <w:rFonts w:ascii="Times New Roman" w:hAnsi="Times New Roman" w:cs="Times New Roman"/>
                 <w:lang w:val="en-IN"/>
               </w:rPr>
-              <w:t>I will kept printfs in main.c and decode.c and i will read about HLS streaming</w:t>
+              <w:t xml:space="preserve">I will kept </w:t>
+            </w:r>
+            <w:proofErr w:type="spellStart"/>
+            <w:r>
+              <w:rPr>
+                <w:rFonts w:ascii="Times New Roman" w:hAnsi="Times New Roman" w:cs="Times New Roman"/>
+                <w:lang w:val="en-IN"/>
+              </w:rPr>
+              <w:t>printfs</w:t>
+            </w:r>
+            <w:proofErr w:type="spellEnd"/>
+            <w:r>
+              <w:rPr>
+                <w:rFonts w:ascii="Times New Roman" w:hAnsi="Times New Roman" w:cs="Times New Roman"/>
+                <w:lang w:val="en-IN"/>
+              </w:rPr>
+              <w:t xml:space="preserve"> in </w:t>
+            </w:r>
+            <w:proofErr w:type="spellStart"/>
+            <w:r>
+              <w:rPr>
+                <w:rFonts w:ascii="Times New Roman" w:hAnsi="Times New Roman" w:cs="Times New Roman"/>
+                <w:lang w:val="en-IN"/>
+              </w:rPr>
+              <w:t>main.c</w:t>
+            </w:r>
+            <w:proofErr w:type="spellEnd"/>
+            <w:r>
+              <w:rPr>
+                <w:rFonts w:ascii="Times New Roman" w:hAnsi="Times New Roman" w:cs="Times New Roman"/>
+                <w:lang w:val="en-IN"/>
+              </w:rPr>
+              <w:t xml:space="preserve"> and </w:t>
+            </w:r>
+            <w:proofErr w:type="spellStart"/>
+            <w:r>
+              <w:rPr>
+                <w:rFonts w:ascii="Times New Roman" w:hAnsi="Times New Roman" w:cs="Times New Roman"/>
+                <w:lang w:val="en-IN"/>
+              </w:rPr>
+              <w:t>decode.c</w:t>
+            </w:r>
+            <w:proofErr w:type="spellEnd"/>
+            <w:r>
+              <w:rPr>
+                <w:rFonts w:ascii="Times New Roman" w:hAnsi="Times New Roman" w:cs="Times New Roman"/>
+                <w:lang w:val="en-IN"/>
+              </w:rPr>
+              <w:t xml:space="preserve"> and </w:t>
+            </w:r>
+            <w:proofErr w:type="spellStart"/>
+            <w:r>
+              <w:rPr>
+                <w:rFonts w:ascii="Times New Roman" w:hAnsi="Times New Roman" w:cs="Times New Roman"/>
+                <w:lang w:val="en-IN"/>
+              </w:rPr>
+              <w:t>i</w:t>
+            </w:r>
+            <w:proofErr w:type="spellEnd"/>
+            <w:r>
+              <w:rPr>
+                <w:rFonts w:ascii="Times New Roman" w:hAnsi="Times New Roman" w:cs="Times New Roman"/>
+                <w:lang w:val="en-IN"/>
+              </w:rPr>
+              <w:t xml:space="preserve"> will read about HLS streaming</w:t>
             </w:r>
           </w:p>
         </w:tc>
@@ -2016,7 +2884,23 @@
                 <w:rFonts w:ascii="Times New Roman" w:hAnsi="Times New Roman" w:cs="Times New Roman"/>
                 <w:lang w:val="en-IN"/>
               </w:rPr>
-              <w:t>I read about video document and i cloned ffmpeg-h264-dec</w:t>
+              <w:t xml:space="preserve">I read about video document and </w:t>
+            </w:r>
+            <w:proofErr w:type="spellStart"/>
+            <w:r>
+              <w:rPr>
+                <w:rFonts w:ascii="Times New Roman" w:hAnsi="Times New Roman" w:cs="Times New Roman"/>
+                <w:lang w:val="en-IN"/>
+              </w:rPr>
+              <w:t>i</w:t>
+            </w:r>
+            <w:proofErr w:type="spellEnd"/>
+            <w:r>
+              <w:rPr>
+                <w:rFonts w:ascii="Times New Roman" w:hAnsi="Times New Roman" w:cs="Times New Roman"/>
+                <w:lang w:val="en-IN"/>
+              </w:rPr>
+              <w:t xml:space="preserve"> cloned ffmpeg-h264-dec</w:t>
             </w:r>
           </w:p>
         </w:tc>
@@ -2052,7 +2936,55 @@
                 <w:rFonts w:ascii="Times New Roman" w:hAnsi="Times New Roman" w:cs="Times New Roman"/>
                 <w:lang w:val="en-IN"/>
               </w:rPr>
-              <w:t>I kept printfs in main.c and decode.c in ffmpeg-h264-dec</w:t>
+              <w:t xml:space="preserve">I kept </w:t>
+            </w:r>
+            <w:proofErr w:type="spellStart"/>
+            <w:r>
+              <w:rPr>
+                <w:rFonts w:ascii="Times New Roman" w:hAnsi="Times New Roman" w:cs="Times New Roman"/>
+                <w:lang w:val="en-IN"/>
+              </w:rPr>
+              <w:t>printfs</w:t>
+            </w:r>
+            <w:proofErr w:type="spellEnd"/>
+            <w:r>
+              <w:rPr>
+                <w:rFonts w:ascii="Times New Roman" w:hAnsi="Times New Roman" w:cs="Times New Roman"/>
+                <w:lang w:val="en-IN"/>
+              </w:rPr>
+              <w:t xml:space="preserve"> in </w:t>
+            </w:r>
+            <w:proofErr w:type="spellStart"/>
+            <w:r>
+              <w:rPr>
+                <w:rFonts w:ascii="Times New Roman" w:hAnsi="Times New Roman" w:cs="Times New Roman"/>
+                <w:lang w:val="en-IN"/>
+              </w:rPr>
+              <w:t>main.c</w:t>
+            </w:r>
+            <w:proofErr w:type="spellEnd"/>
+            <w:r>
+              <w:rPr>
+                <w:rFonts w:ascii="Times New Roman" w:hAnsi="Times New Roman" w:cs="Times New Roman"/>
+                <w:lang w:val="en-IN"/>
+              </w:rPr>
+              <w:t xml:space="preserve"> and </w:t>
+            </w:r>
+            <w:proofErr w:type="spellStart"/>
+            <w:r>
+              <w:rPr>
+                <w:rFonts w:ascii="Times New Roman" w:hAnsi="Times New Roman" w:cs="Times New Roman"/>
+                <w:lang w:val="en-IN"/>
+              </w:rPr>
+              <w:t>decode.c</w:t>
+            </w:r>
+            <w:proofErr w:type="spellEnd"/>
+            <w:r>
+              <w:rPr>
+                <w:rFonts w:ascii="Times New Roman" w:hAnsi="Times New Roman" w:cs="Times New Roman"/>
+                <w:lang w:val="en-IN"/>
+              </w:rPr>
+              <w:t xml:space="preserve"> in ffmpeg-h264-dec</w:t>
             </w:r>
           </w:p>
         </w:tc>
@@ -2138,7 +3070,55 @@
                 <w:rFonts w:ascii="Times New Roman" w:hAnsi="Times New Roman" w:cs="Times New Roman"/>
                 <w:lang w:val="en-IN"/>
               </w:rPr>
-              <w:t>I kept printfs in main.c and decode.c in ffmpeg-h264-dec</w:t>
+              <w:t xml:space="preserve">I kept </w:t>
+            </w:r>
+            <w:proofErr w:type="spellStart"/>
+            <w:r>
+              <w:rPr>
+                <w:rFonts w:ascii="Times New Roman" w:hAnsi="Times New Roman" w:cs="Times New Roman"/>
+                <w:lang w:val="en-IN"/>
+              </w:rPr>
+              <w:t>printfs</w:t>
+            </w:r>
+            <w:proofErr w:type="spellEnd"/>
+            <w:r>
+              <w:rPr>
+                <w:rFonts w:ascii="Times New Roman" w:hAnsi="Times New Roman" w:cs="Times New Roman"/>
+                <w:lang w:val="en-IN"/>
+              </w:rPr>
+              <w:t xml:space="preserve"> in </w:t>
+            </w:r>
+            <w:proofErr w:type="spellStart"/>
+            <w:r>
+              <w:rPr>
+                <w:rFonts w:ascii="Times New Roman" w:hAnsi="Times New Roman" w:cs="Times New Roman"/>
+                <w:lang w:val="en-IN"/>
+              </w:rPr>
+              <w:t>main.c</w:t>
+            </w:r>
+            <w:proofErr w:type="spellEnd"/>
+            <w:r>
+              <w:rPr>
+                <w:rFonts w:ascii="Times New Roman" w:hAnsi="Times New Roman" w:cs="Times New Roman"/>
+                <w:lang w:val="en-IN"/>
+              </w:rPr>
+              <w:t xml:space="preserve"> and </w:t>
+            </w:r>
+            <w:proofErr w:type="spellStart"/>
+            <w:r>
+              <w:rPr>
+                <w:rFonts w:ascii="Times New Roman" w:hAnsi="Times New Roman" w:cs="Times New Roman"/>
+                <w:lang w:val="en-IN"/>
+              </w:rPr>
+              <w:t>decode.c</w:t>
+            </w:r>
+            <w:proofErr w:type="spellEnd"/>
+            <w:r>
+              <w:rPr>
+                <w:rFonts w:ascii="Times New Roman" w:hAnsi="Times New Roman" w:cs="Times New Roman"/>
+                <w:lang w:val="en-IN"/>
+              </w:rPr>
+              <w:t xml:space="preserve"> in ffmpeg-h264-dec</w:t>
             </w:r>
           </w:p>
         </w:tc>
@@ -2386,6 +3366,7 @@
                 <w:lang w:val="en-IN"/>
               </w:rPr>
             </w:pPr>
+            <w:proofErr w:type="spellStart"/>
             <w:r>
               <w:rPr>
                 <w:rFonts w:ascii="Times New Roman" w:hAnsi="Times New Roman" w:cs="Times New Roman"/>
@@ -2393,6 +3374,7 @@
               </w:rPr>
               <w:t>i</w:t>
             </w:r>
+            <w:proofErr w:type="spellEnd"/>
             <w:r>
               <w:rPr>
                 <w:rFonts w:ascii="Times New Roman" w:hAnsi="Times New Roman" w:cs="Times New Roman"/>
@@ -2405,7 +3387,55 @@
                 <w:rFonts w:ascii="Times New Roman" w:hAnsi="Times New Roman" w:cs="Times New Roman"/>
                 <w:lang w:val="en-IN"/>
               </w:rPr>
-              <w:t xml:space="preserve"> and print a full log with height,width,timestamp,buffer address,buffer size,keyframe,picture type</w:t>
+              <w:t xml:space="preserve"> and print a full log with </w:t>
+            </w:r>
+            <w:proofErr w:type="spellStart"/>
+            <w:r>
+              <w:rPr>
+                <w:rFonts w:ascii="Times New Roman" w:hAnsi="Times New Roman" w:cs="Times New Roman"/>
+                <w:lang w:val="en-IN"/>
+              </w:rPr>
+              <w:t>height,width,timestamp,buffer</w:t>
+            </w:r>
+            <w:proofErr w:type="spellEnd"/>
+            <w:r>
+              <w:rPr>
+                <w:rFonts w:ascii="Times New Roman" w:hAnsi="Times New Roman" w:cs="Times New Roman"/>
+                <w:lang w:val="en-IN"/>
+              </w:rPr>
+              <w:t xml:space="preserve"> </w:t>
+            </w:r>
+            <w:proofErr w:type="spellStart"/>
+            <w:r>
+              <w:rPr>
+                <w:rFonts w:ascii="Times New Roman" w:hAnsi="Times New Roman" w:cs="Times New Roman"/>
+                <w:lang w:val="en-IN"/>
+              </w:rPr>
+              <w:t>address,buffer</w:t>
+            </w:r>
+            <w:proofErr w:type="spellEnd"/>
+            <w:r>
+              <w:rPr>
+                <w:rFonts w:ascii="Times New Roman" w:hAnsi="Times New Roman" w:cs="Times New Roman"/>
+                <w:lang w:val="en-IN"/>
+              </w:rPr>
+              <w:t xml:space="preserve"> </w:t>
+            </w:r>
+            <w:proofErr w:type="spellStart"/>
+            <w:r>
+              <w:rPr>
+                <w:rFonts w:ascii="Times New Roman" w:hAnsi="Times New Roman" w:cs="Times New Roman"/>
+                <w:lang w:val="en-IN"/>
+              </w:rPr>
+              <w:t>size,keyframe,picture</w:t>
+            </w:r>
+            <w:proofErr w:type="spellEnd"/>
+            <w:r>
+              <w:rPr>
+                <w:rFonts w:ascii="Times New Roman" w:hAnsi="Times New Roman" w:cs="Times New Roman"/>
+                <w:lang w:val="en-IN"/>
+              </w:rPr>
+              <w:t xml:space="preserve"> type</w:t>
             </w:r>
           </w:p>
         </w:tc>
@@ -2433,7 +3463,23 @@
                 <w:rFonts w:ascii="Times New Roman" w:hAnsi="Times New Roman" w:cs="Times New Roman"/>
                 <w:lang w:val="en-IN"/>
               </w:rPr>
-              <w:t xml:space="preserve"> will read about dl libraries and prepare a ppt for v4l2</w:t>
+              <w:t xml:space="preserve"> will read about dl libraries and prepare a </w:t>
+            </w:r>
+            <w:proofErr w:type="spellStart"/>
+            <w:r>
+              <w:rPr>
+                <w:rFonts w:ascii="Times New Roman" w:hAnsi="Times New Roman" w:cs="Times New Roman"/>
+                <w:lang w:val="en-IN"/>
+              </w:rPr>
+              <w:t>ppt</w:t>
+            </w:r>
+            <w:proofErr w:type="spellEnd"/>
+            <w:r>
+              <w:rPr>
+                <w:rFonts w:ascii="Times New Roman" w:hAnsi="Times New Roman" w:cs="Times New Roman"/>
+                <w:lang w:val="en-IN"/>
+              </w:rPr>
+              <w:t xml:space="preserve"> for v4l2</w:t>
             </w:r>
           </w:p>
         </w:tc>
@@ -2523,7 +3569,7 @@
                 <w:lang w:val="en-IN"/>
               </w:rPr>
             </w:pPr>
-            <w:hyperlink r:id="rId15" w:history="1">
+            <w:hyperlink r:id="rId16" w:history="1">
               <w:r>
                 <w:rPr>
                   <w:rStyle w:val="Hyperlink"/>
@@ -2776,20 +3822,30 @@
                 <w:rFonts w:ascii="Times New Roman" w:hAnsi="Times New Roman" w:cs="Times New Roman"/>
               </w:rPr>
             </w:pPr>
+            <w:proofErr w:type="spellStart"/>
             <w:r>
               <w:rPr>
                 <w:rStyle w:val="Strong"/>
                 <w:rFonts w:ascii="Times New Roman" w:hAnsi="Times New Roman" w:cs="Times New Roman"/>
                 <w:b w:val="0"/>
               </w:rPr>
-              <w:t xml:space="preserve">Git_hub </w:t>
-            </w:r>
+              <w:t>Git_hub</w:t>
+            </w:r>
+            <w:proofErr w:type="spellEnd"/>
             <w:r>
               <w:rPr>
                 <w:rStyle w:val="Strong"/>
                 <w:rFonts w:ascii="Times New Roman" w:hAnsi="Times New Roman" w:cs="Times New Roman"/>
                 <w:b w:val="0"/>
               </w:rPr>
+              <w:t xml:space="preserve"> </w:t>
+            </w:r>
+            <w:r>
+              <w:rPr>
+                <w:rStyle w:val="Strong"/>
+                <w:rFonts w:ascii="Times New Roman" w:hAnsi="Times New Roman" w:cs="Times New Roman"/>
+                <w:b w:val="0"/>
+              </w:rPr>
               <w:t xml:space="preserve">link: </w:t>
             </w:r>
             <w:r>
@@ -2800,7 +3856,7 @@
               </w:rPr>
               <w:t xml:space="preserve">      </w:t>
             </w:r>
-            <w:hyperlink r:id="rId16" w:history="1">
+            <w:hyperlink r:id="rId17" w:history="1">
               <w:r>
                 <w:rPr>
                   <w:rStyle w:val="Hyperlink"/>
@@ -2840,45 +3896,132 @@
           <w:p>
             <w:pPr>
               <w:rPr>
-                <w:lang w:val="en-IN"/>
-              </w:rPr>
-            </w:pPr>
-          </w:p>
-        </w:tc>
-        <w:tc>
-          <w:tcPr>
-            <w:tcW w:w="2130" w:type="dxa"/>
-          </w:tcPr>
-          <w:p>
-            <w:pPr>
-              <w:rPr>
-                <w:lang w:val="en-IN"/>
-              </w:rPr>
-            </w:pPr>
-          </w:p>
-        </w:tc>
-        <w:tc>
-          <w:tcPr>
-            <w:tcW w:w="2131" w:type="dxa"/>
-          </w:tcPr>
-          <w:p>
-            <w:pPr>
-              <w:rPr>
-                <w:lang w:val="en-IN"/>
-              </w:rPr>
-            </w:pPr>
-          </w:p>
-        </w:tc>
-        <w:tc>
-          <w:tcPr>
-            <w:tcW w:w="2131" w:type="dxa"/>
-          </w:tcPr>
-          <w:p>
-            <w:pPr>
-              <w:rPr>
-                <w:lang w:val="en-IN"/>
-              </w:rPr>
-            </w:pPr>
+                <w:rFonts w:ascii="Times New Roman" w:hAnsi="Times New Roman" w:cs="Times New Roman"/>
+                <w:lang w:val="en-IN"/>
+              </w:rPr>
+            </w:pPr>
+            <w:r>
+              <w:rPr>
+                <w:rFonts w:ascii="Times New Roman" w:hAnsi="Times New Roman" w:cs="Times New Roman"/>
+                <w:lang w:val="en-IN"/>
+              </w:rPr>
+              <w:t>12/10/2020</w:t>
+            </w:r>
+          </w:p>
+        </w:tc>
+        <w:tc>
+          <w:tcPr>
+            <w:tcW w:w="2130" w:type="dxa"/>
+          </w:tcPr>
+          <w:p>
+            <w:pPr>
+              <w:rPr>
+                <w:rFonts w:ascii="Times New Roman" w:hAnsi="Times New Roman" w:cs="Times New Roman"/>
+                <w:lang w:val="en-IN"/>
+              </w:rPr>
+            </w:pPr>
+            <w:r>
+              <w:rPr>
+                <w:rFonts w:ascii="Times New Roman" w:hAnsi="Times New Roman" w:cs="Times New Roman"/>
+                <w:lang w:val="en-IN"/>
+              </w:rPr>
+              <w:t>None</w:t>
+            </w:r>
+          </w:p>
+        </w:tc>
+        <w:tc>
+          <w:tcPr>
+            <w:tcW w:w="2131" w:type="dxa"/>
+          </w:tcPr>
+          <w:p>
+            <w:pPr>
+              <w:jc w:val="left"/>
+              <w:rPr>
+                <w:rFonts w:ascii="Times New Roman" w:hAnsi="Times New Roman" w:cs="Times New Roman"/>
+                <w:lang w:val="en-IN"/>
+              </w:rPr>
+            </w:pPr>
+            <w:r>
+              <w:rPr>
+                <w:rFonts w:ascii="Times New Roman" w:hAnsi="Times New Roman" w:cs="Times New Roman"/>
+                <w:lang w:val="en-IN"/>
+              </w:rPr>
+              <w:t xml:space="preserve">I have studied about </w:t>
+            </w:r>
+            <w:proofErr w:type="spellStart"/>
+            <w:r>
+              <w:rPr>
+                <w:rFonts w:ascii="Times New Roman" w:hAnsi="Times New Roman" w:cs="Times New Roman"/>
+                <w:lang w:val="en-IN"/>
+              </w:rPr>
+              <w:t>Gstreamer</w:t>
+            </w:r>
+            <w:proofErr w:type="spellEnd"/>
+            <w:r>
+              <w:rPr>
+                <w:rFonts w:ascii="Times New Roman" w:hAnsi="Times New Roman" w:cs="Times New Roman"/>
+                <w:lang w:val="en-IN"/>
+              </w:rPr>
+              <w:t xml:space="preserve"> ,what is pads and elements  and </w:t>
+            </w:r>
+            <w:r>
+              <w:rPr>
+                <w:rFonts w:ascii="Times New Roman" w:hAnsi="Times New Roman" w:cs="Times New Roman"/>
+                <w:lang w:val="en-IN"/>
+              </w:rPr>
+              <w:lastRenderedPageBreak/>
+              <w:t>pipeline</w:t>
+            </w:r>
+          </w:p>
+          <w:p>
+            <w:pPr>
+              <w:rPr>
+                <w:rFonts w:ascii="Times New Roman" w:hAnsi="Times New Roman" w:cs="Times New Roman"/>
+                <w:lang w:val="en-IN"/>
+              </w:rPr>
+            </w:pPr>
+            <w:hyperlink r:id="rId18" w:history="1">
+              <w:r>
+                <w:rPr>
+                  <w:rStyle w:val="Hyperlink"/>
+                  <w:rFonts w:ascii="Times New Roman" w:hAnsi="Times New Roman" w:cs="Times New Roman"/>
+                  <w:lang w:val="en-IN"/>
+                </w:rPr>
+                <w:t>http://4youngpadawans.com/gstreamer-real-life-examples/amp/</w:t>
+              </w:r>
+            </w:hyperlink>
+          </w:p>
+        </w:tc>
+        <w:tc>
+          <w:tcPr>
+            <w:tcW w:w="2131" w:type="dxa"/>
+          </w:tcPr>
+          <w:p>
+            <w:pPr>
+              <w:jc w:val="left"/>
+              <w:rPr>
+                <w:rFonts w:ascii="Times New Roman" w:hAnsi="Times New Roman" w:cs="Times New Roman"/>
+                <w:lang w:val="en-IN"/>
+              </w:rPr>
+            </w:pPr>
+            <w:r>
+              <w:rPr>
+                <w:rFonts w:ascii="Times New Roman" w:hAnsi="Times New Roman" w:cs="Times New Roman"/>
+                <w:lang w:val="en-IN"/>
+              </w:rPr>
+              <w:lastRenderedPageBreak/>
+              <w:t xml:space="preserve">I will study more information about </w:t>
+            </w:r>
+            <w:proofErr w:type="spellStart"/>
+            <w:r>
+              <w:rPr>
+                <w:rFonts w:ascii="Times New Roman" w:hAnsi="Times New Roman" w:cs="Times New Roman"/>
+                <w:lang w:val="en-IN"/>
+              </w:rPr>
+              <w:lastRenderedPageBreak/>
+              <w:t>Gstreamer</w:t>
+            </w:r>
+            <w:proofErr w:type="spellEnd"/>
           </w:p>
         </w:tc>
       </w:tr>
@@ -2890,45 +4033,196 @@
           <w:p>
             <w:pPr>
               <w:rPr>
-                <w:lang w:val="en-IN"/>
-              </w:rPr>
-            </w:pPr>
-          </w:p>
-        </w:tc>
-        <w:tc>
-          <w:tcPr>
-            <w:tcW w:w="2130" w:type="dxa"/>
-          </w:tcPr>
-          <w:p>
-            <w:pPr>
-              <w:rPr>
-                <w:lang w:val="en-IN"/>
-              </w:rPr>
-            </w:pPr>
-          </w:p>
-        </w:tc>
-        <w:tc>
-          <w:tcPr>
-            <w:tcW w:w="2131" w:type="dxa"/>
-          </w:tcPr>
-          <w:p>
-            <w:pPr>
-              <w:rPr>
-                <w:lang w:val="en-IN"/>
-              </w:rPr>
-            </w:pPr>
-          </w:p>
-        </w:tc>
-        <w:tc>
-          <w:tcPr>
-            <w:tcW w:w="2131" w:type="dxa"/>
-          </w:tcPr>
-          <w:p>
-            <w:pPr>
-              <w:rPr>
-                <w:lang w:val="en-IN"/>
-              </w:rPr>
-            </w:pPr>
+                <w:rFonts w:ascii="Times New Roman" w:hAnsi="Times New Roman" w:cs="Times New Roman"/>
+                <w:lang w:val="en-IN"/>
+              </w:rPr>
+            </w:pPr>
+            <w:r>
+              <w:rPr>
+                <w:rFonts w:ascii="Times New Roman" w:hAnsi="Times New Roman" w:cs="Times New Roman"/>
+                <w:lang w:val="en-IN"/>
+              </w:rPr>
+              <w:lastRenderedPageBreak/>
+              <w:t>13/10/2020</w:t>
+            </w:r>
+          </w:p>
+        </w:tc>
+        <w:tc>
+          <w:tcPr>
+            <w:tcW w:w="2130" w:type="dxa"/>
+          </w:tcPr>
+          <w:p>
+            <w:pPr>
+              <w:jc w:val="left"/>
+              <w:rPr>
+                <w:rFonts w:ascii="Times New Roman" w:hAnsi="Times New Roman" w:cs="Times New Roman"/>
+                <w:lang w:val="en-IN"/>
+              </w:rPr>
+            </w:pPr>
+            <w:r>
+              <w:rPr>
+                <w:rFonts w:ascii="Times New Roman" w:hAnsi="Times New Roman" w:cs="Times New Roman"/>
+                <w:lang w:val="en-IN"/>
+              </w:rPr>
+              <w:t xml:space="preserve">I studied about </w:t>
+            </w:r>
+            <w:proofErr w:type="spellStart"/>
+            <w:r>
+              <w:rPr>
+                <w:rFonts w:ascii="Times New Roman" w:hAnsi="Times New Roman" w:cs="Times New Roman"/>
+                <w:lang w:val="en-IN"/>
+              </w:rPr>
+              <w:t>Gstreamer</w:t>
+            </w:r>
+            <w:proofErr w:type="spellEnd"/>
+            <w:r>
+              <w:rPr>
+                <w:rFonts w:ascii="Times New Roman" w:hAnsi="Times New Roman" w:cs="Times New Roman"/>
+                <w:lang w:val="en-IN"/>
+              </w:rPr>
+              <w:t xml:space="preserve"> ,what is pads and elements  and pipeline</w:t>
+            </w:r>
+          </w:p>
+        </w:tc>
+        <w:tc>
+          <w:tcPr>
+            <w:tcW w:w="2131" w:type="dxa"/>
+          </w:tcPr>
+          <w:p>
+            <w:pPr>
+              <w:jc w:val="left"/>
+              <w:rPr>
+                <w:rFonts w:ascii="Times New Roman" w:hAnsi="Times New Roman" w:cs="Times New Roman"/>
+                <w:lang w:val="en-IN"/>
+              </w:rPr>
+            </w:pPr>
+            <w:r>
+              <w:rPr>
+                <w:rFonts w:ascii="Times New Roman" w:hAnsi="Times New Roman" w:cs="Times New Roman"/>
+                <w:lang w:val="en-IN"/>
+              </w:rPr>
+              <w:t xml:space="preserve">I </w:t>
+            </w:r>
+            <w:r>
+              <w:rPr>
+                <w:rFonts w:ascii="Times New Roman" w:hAnsi="Times New Roman" w:cs="Times New Roman"/>
+                <w:lang w:val="en-IN"/>
+              </w:rPr>
+              <w:t xml:space="preserve">have </w:t>
+            </w:r>
+            <w:r>
+              <w:rPr>
+                <w:rFonts w:ascii="Times New Roman" w:hAnsi="Times New Roman" w:cs="Times New Roman"/>
+                <w:lang w:val="en-IN"/>
+              </w:rPr>
+              <w:t xml:space="preserve">studied about </w:t>
+            </w:r>
+            <w:proofErr w:type="spellStart"/>
+            <w:r>
+              <w:rPr>
+                <w:rFonts w:ascii="Times New Roman" w:hAnsi="Times New Roman" w:cs="Times New Roman"/>
+                <w:lang w:val="en-IN"/>
+              </w:rPr>
+              <w:t>Gstreamer</w:t>
+            </w:r>
+            <w:proofErr w:type="spellEnd"/>
+            <w:r>
+              <w:rPr>
+                <w:rFonts w:ascii="Times New Roman" w:hAnsi="Times New Roman" w:cs="Times New Roman"/>
+                <w:lang w:val="en-IN"/>
+              </w:rPr>
+              <w:t xml:space="preserve"> ,internal pipeline structure</w:t>
+            </w:r>
+          </w:p>
+          <w:p>
+            <w:pPr>
+              <w:jc w:val="left"/>
+              <w:rPr>
+                <w:rFonts w:ascii="Times New Roman" w:hAnsi="Times New Roman" w:cs="Times New Roman"/>
+                <w:lang w:val="en-IN"/>
+              </w:rPr>
+            </w:pPr>
+            <w:hyperlink r:id="rId19" w:history="1">
+              <w:r>
+                <w:rPr>
+                  <w:rStyle w:val="Hyperlink"/>
+                  <w:rFonts w:ascii="Times New Roman" w:hAnsi="Times New Roman" w:cs="Times New Roman"/>
+                  <w:lang w:val="en-IN"/>
+                </w:rPr>
+                <w:t>https://en.wikipedia.org/wiki/GStreamer</w:t>
+              </w:r>
+            </w:hyperlink>
+          </w:p>
+          <w:p>
+            <w:pPr>
+              <w:jc w:val="left"/>
+              <w:rPr>
+                <w:rFonts w:ascii="Times New Roman" w:hAnsi="Times New Roman" w:cs="Times New Roman"/>
+                <w:lang w:val="en-IN"/>
+              </w:rPr>
+            </w:pPr>
+            <w:r>
+              <w:rPr>
+                <w:rFonts w:ascii="Times New Roman" w:hAnsi="Times New Roman" w:cs="Times New Roman"/>
+                <w:lang w:val="en-IN"/>
+              </w:rPr>
+              <w:t xml:space="preserve">cloned </w:t>
+            </w:r>
+            <w:proofErr w:type="spellStart"/>
+            <w:r>
+              <w:rPr>
+                <w:rFonts w:ascii="Times New Roman" w:hAnsi="Times New Roman" w:cs="Times New Roman"/>
+                <w:lang w:val="en-IN"/>
+              </w:rPr>
+              <w:t>Gstreamer</w:t>
+            </w:r>
+            <w:proofErr w:type="spellEnd"/>
+            <w:r>
+              <w:rPr>
+                <w:rFonts w:ascii="Times New Roman" w:hAnsi="Times New Roman" w:cs="Times New Roman"/>
+                <w:lang w:val="en-IN"/>
+              </w:rPr>
+              <w:t xml:space="preserve"> using below link</w:t>
+            </w:r>
+          </w:p>
+          <w:p>
+            <w:pPr>
+              <w:jc w:val="left"/>
+              <w:rPr>
+                <w:rFonts w:ascii="Times New Roman" w:hAnsi="Times New Roman" w:cs="Times New Roman"/>
+                <w:lang w:val="en-IN"/>
+              </w:rPr>
+            </w:pPr>
+            <w:hyperlink r:id="rId20" w:history="1">
+              <w:r>
+                <w:rPr>
+                  <w:rStyle w:val="Hyperlink"/>
+                  <w:rFonts w:ascii="Times New Roman" w:hAnsi="Times New Roman" w:cs="Times New Roman"/>
+                  <w:lang w:val="en-IN"/>
+                </w:rPr>
+                <w:t>https://gitlab.freedesktop.org/gstreamer/gst-docs</w:t>
+              </w:r>
+            </w:hyperlink>
+          </w:p>
+        </w:tc>
+        <w:tc>
+          <w:tcPr>
+            <w:tcW w:w="2131" w:type="dxa"/>
+          </w:tcPr>
+          <w:p>
+            <w:pPr>
+              <w:rPr>
+                <w:rFonts w:ascii="Times New Roman" w:hAnsi="Times New Roman" w:cs="Times New Roman"/>
+                <w:lang w:val="en-IN"/>
+              </w:rPr>
+            </w:pPr>
+            <w:r>
+              <w:rPr>
+                <w:rFonts w:ascii="Times New Roman" w:hAnsi="Times New Roman" w:cs="Times New Roman"/>
+                <w:lang w:val="en-IN"/>
+              </w:rPr>
+              <w:t>None</w:t>
+            </w:r>
           </w:p>
         </w:tc>
       </w:tr>
@@ -2940,45 +4234,306 @@
           <w:p>
             <w:pPr>
               <w:rPr>
-                <w:lang w:val="en-IN"/>
-              </w:rPr>
-            </w:pPr>
-          </w:p>
-        </w:tc>
-        <w:tc>
-          <w:tcPr>
-            <w:tcW w:w="2130" w:type="dxa"/>
-          </w:tcPr>
-          <w:p>
-            <w:pPr>
-              <w:rPr>
-                <w:lang w:val="en-IN"/>
-              </w:rPr>
-            </w:pPr>
-          </w:p>
-        </w:tc>
-        <w:tc>
-          <w:tcPr>
-            <w:tcW w:w="2131" w:type="dxa"/>
-          </w:tcPr>
-          <w:p>
-            <w:pPr>
-              <w:rPr>
-                <w:lang w:val="en-IN"/>
-              </w:rPr>
-            </w:pPr>
-          </w:p>
-        </w:tc>
-        <w:tc>
-          <w:tcPr>
-            <w:tcW w:w="2131" w:type="dxa"/>
-          </w:tcPr>
-          <w:p>
-            <w:pPr>
-              <w:rPr>
-                <w:lang w:val="en-IN"/>
-              </w:rPr>
-            </w:pPr>
+                <w:rFonts w:ascii="Times New Roman" w:hAnsi="Times New Roman" w:cs="Times New Roman"/>
+                <w:lang w:val="en-IN"/>
+              </w:rPr>
+            </w:pPr>
+            <w:r>
+              <w:rPr>
+                <w:rFonts w:ascii="Times New Roman" w:hAnsi="Times New Roman" w:cs="Times New Roman"/>
+                <w:lang w:val="en-IN"/>
+              </w:rPr>
+              <w:t>15/10/2020</w:t>
+            </w:r>
+          </w:p>
+        </w:tc>
+        <w:tc>
+          <w:tcPr>
+            <w:tcW w:w="2130" w:type="dxa"/>
+          </w:tcPr>
+          <w:p>
+            <w:pPr>
+              <w:jc w:val="left"/>
+              <w:rPr>
+                <w:rFonts w:ascii="Times New Roman" w:hAnsi="Times New Roman" w:cs="Times New Roman"/>
+                <w:lang w:val="en-IN"/>
+              </w:rPr>
+            </w:pPr>
+            <w:r>
+              <w:rPr>
+                <w:rFonts w:ascii="Times New Roman" w:hAnsi="Times New Roman" w:cs="Times New Roman"/>
+                <w:lang w:val="en-IN"/>
+              </w:rPr>
+              <w:t xml:space="preserve">I studied about </w:t>
+            </w:r>
+            <w:proofErr w:type="spellStart"/>
+            <w:r>
+              <w:rPr>
+                <w:rFonts w:ascii="Times New Roman" w:hAnsi="Times New Roman" w:cs="Times New Roman"/>
+                <w:lang w:val="en-IN"/>
+              </w:rPr>
+              <w:t>Gstreamer</w:t>
+            </w:r>
+            <w:proofErr w:type="spellEnd"/>
+            <w:r>
+              <w:rPr>
+                <w:rFonts w:ascii="Times New Roman" w:hAnsi="Times New Roman" w:cs="Times New Roman"/>
+                <w:lang w:val="en-IN"/>
+              </w:rPr>
+              <w:t xml:space="preserve"> ,internal pipeline structure</w:t>
+            </w:r>
+          </w:p>
+          <w:p>
+            <w:pPr>
+              <w:rPr>
+                <w:rFonts w:ascii="Times New Roman" w:hAnsi="Times New Roman" w:cs="Times New Roman"/>
+                <w:lang w:val="en-IN"/>
+              </w:rPr>
+            </w:pPr>
+          </w:p>
+        </w:tc>
+        <w:tc>
+          <w:tcPr>
+            <w:tcW w:w="2131" w:type="dxa"/>
+          </w:tcPr>
+          <w:p>
+            <w:pPr>
+              <w:spacing w:after="0" w:line="240" w:lineRule="auto"/>
+              <w:jc w:val="left"/>
+              <w:rPr>
+                <w:rFonts w:ascii="Times New Roman" w:eastAsia="Times New Roman" w:hAnsi="Times New Roman" w:cs="Times New Roman"/>
+                <w:lang w:eastAsia="en-US"/>
+              </w:rPr>
+            </w:pPr>
+            <w:r>
+              <w:rPr>
+                <w:rFonts w:ascii="Times New Roman" w:eastAsia="Times New Roman" w:hAnsi="Times New Roman" w:cs="Times New Roman"/>
+                <w:lang w:eastAsia="en-US"/>
+              </w:rPr>
+              <w:t>I studied first 2 tutorials and observed below points</w:t>
+            </w:r>
+          </w:p>
+          <w:p>
+            <w:pPr>
+              <w:spacing w:after="0" w:line="240" w:lineRule="auto"/>
+              <w:jc w:val="left"/>
+              <w:rPr>
+                <w:rFonts w:ascii="Times New Roman" w:eastAsia="Times New Roman" w:hAnsi="Times New Roman" w:cs="Times New Roman"/>
+                <w:lang w:eastAsia="en-US"/>
+              </w:rPr>
+            </w:pPr>
+            <w:r>
+              <w:rPr>
+                <w:rFonts w:ascii="Times New Roman" w:eastAsia="Times New Roman" w:hAnsi="Times New Roman" w:cs="Times New Roman"/>
+                <w:lang w:eastAsia="en-US"/>
+              </w:rPr>
+              <w:t>1.</w:t>
+            </w:r>
+            <w:r>
+              <w:rPr>
+                <w:rFonts w:ascii="Times New Roman" w:eastAsia="Times New Roman" w:hAnsi="Times New Roman" w:cs="Times New Roman"/>
+                <w:lang w:eastAsia="en-US"/>
+              </w:rPr>
+              <w:t xml:space="preserve">Intialize </w:t>
+            </w:r>
+            <w:proofErr w:type="spellStart"/>
+            <w:r>
+              <w:rPr>
+                <w:rFonts w:ascii="Times New Roman" w:eastAsia="Times New Roman" w:hAnsi="Times New Roman" w:cs="Times New Roman"/>
+                <w:lang w:eastAsia="en-US"/>
+              </w:rPr>
+              <w:t>gstreamer,build</w:t>
+            </w:r>
+            <w:proofErr w:type="spellEnd"/>
+            <w:r>
+              <w:rPr>
+                <w:rFonts w:ascii="Times New Roman" w:eastAsia="Times New Roman" w:hAnsi="Times New Roman" w:cs="Times New Roman"/>
+                <w:lang w:eastAsia="en-US"/>
+              </w:rPr>
+              <w:t xml:space="preserve"> pipeline for </w:t>
+            </w:r>
+            <w:proofErr w:type="spellStart"/>
+            <w:r>
+              <w:rPr>
+                <w:rFonts w:ascii="Times New Roman" w:eastAsia="Times New Roman" w:hAnsi="Times New Roman" w:cs="Times New Roman"/>
+                <w:lang w:eastAsia="en-US"/>
+              </w:rPr>
+              <w:t>playbin</w:t>
+            </w:r>
+            <w:proofErr w:type="spellEnd"/>
+            <w:r>
+              <w:rPr>
+                <w:rFonts w:ascii="Times New Roman" w:eastAsia="Times New Roman" w:hAnsi="Times New Roman" w:cs="Times New Roman"/>
+                <w:lang w:eastAsia="en-US"/>
+              </w:rPr>
+              <w:t xml:space="preserve"> </w:t>
+            </w:r>
+            <w:proofErr w:type="spellStart"/>
+            <w:r>
+              <w:rPr>
+                <w:rFonts w:ascii="Times New Roman" w:eastAsia="Times New Roman" w:hAnsi="Times New Roman" w:cs="Times New Roman"/>
+                <w:lang w:eastAsia="en-US"/>
+              </w:rPr>
+              <w:t>element,after</w:t>
+            </w:r>
+            <w:proofErr w:type="spellEnd"/>
+            <w:r>
+              <w:rPr>
+                <w:rFonts w:ascii="Times New Roman" w:eastAsia="Times New Roman" w:hAnsi="Times New Roman" w:cs="Times New Roman"/>
+                <w:lang w:eastAsia="en-US"/>
+              </w:rPr>
+              <w:t xml:space="preserve"> we are trying to play video</w:t>
+            </w:r>
+          </w:p>
+          <w:p>
+            <w:pPr>
+              <w:spacing w:after="0" w:line="240" w:lineRule="auto"/>
+              <w:jc w:val="left"/>
+              <w:rPr>
+                <w:rFonts w:ascii="Times New Roman" w:eastAsia="Times New Roman" w:hAnsi="Times New Roman" w:cs="Times New Roman"/>
+                <w:lang w:eastAsia="en-US"/>
+              </w:rPr>
+            </w:pPr>
+          </w:p>
+          <w:p>
+            <w:pPr>
+              <w:spacing w:after="0" w:line="240" w:lineRule="auto"/>
+              <w:jc w:val="left"/>
+              <w:rPr>
+                <w:rFonts w:ascii="Times New Roman" w:eastAsia="Times New Roman" w:hAnsi="Times New Roman" w:cs="Times New Roman"/>
+                <w:lang w:eastAsia="en-US"/>
+              </w:rPr>
+            </w:pPr>
+            <w:proofErr w:type="gramStart"/>
+            <w:r>
+              <w:rPr>
+                <w:rFonts w:ascii="Times New Roman" w:eastAsia="Times New Roman" w:hAnsi="Times New Roman" w:cs="Times New Roman"/>
+                <w:lang w:eastAsia="en-US"/>
+              </w:rPr>
+              <w:t>2.creating</w:t>
+            </w:r>
+            <w:proofErr w:type="gramEnd"/>
+            <w:r>
+              <w:rPr>
+                <w:rFonts w:ascii="Times New Roman" w:eastAsia="Times New Roman" w:hAnsi="Times New Roman" w:cs="Times New Roman"/>
+                <w:lang w:eastAsia="en-US"/>
+              </w:rPr>
+              <w:t xml:space="preserve"> </w:t>
+            </w:r>
+            <w:proofErr w:type="spellStart"/>
+            <w:r>
+              <w:rPr>
+                <w:rFonts w:ascii="Times New Roman" w:eastAsia="Times New Roman" w:hAnsi="Times New Roman" w:cs="Times New Roman"/>
+                <w:lang w:eastAsia="en-US"/>
+              </w:rPr>
+              <w:t>gstreamer</w:t>
+            </w:r>
+            <w:proofErr w:type="spellEnd"/>
+            <w:r>
+              <w:rPr>
+                <w:rFonts w:ascii="Times New Roman" w:eastAsia="Times New Roman" w:hAnsi="Times New Roman" w:cs="Times New Roman"/>
+                <w:lang w:eastAsia="en-US"/>
+              </w:rPr>
+              <w:t xml:space="preserve"> </w:t>
+            </w:r>
+            <w:proofErr w:type="spellStart"/>
+            <w:r>
+              <w:rPr>
+                <w:rFonts w:ascii="Times New Roman" w:eastAsia="Times New Roman" w:hAnsi="Times New Roman" w:cs="Times New Roman"/>
+                <w:lang w:eastAsia="en-US"/>
+              </w:rPr>
+              <w:t>elements,adding</w:t>
+            </w:r>
+            <w:proofErr w:type="spellEnd"/>
+            <w:r>
+              <w:rPr>
+                <w:rFonts w:ascii="Times New Roman" w:eastAsia="Times New Roman" w:hAnsi="Times New Roman" w:cs="Times New Roman"/>
+                <w:lang w:eastAsia="en-US"/>
+              </w:rPr>
+              <w:t xml:space="preserve"> elements to each </w:t>
+            </w:r>
+            <w:proofErr w:type="spellStart"/>
+            <w:r>
+              <w:rPr>
+                <w:rFonts w:ascii="Times New Roman" w:eastAsia="Times New Roman" w:hAnsi="Times New Roman" w:cs="Times New Roman"/>
+                <w:lang w:eastAsia="en-US"/>
+              </w:rPr>
+              <w:t>other,customizing</w:t>
+            </w:r>
+            <w:proofErr w:type="spellEnd"/>
+            <w:r>
+              <w:rPr>
+                <w:rFonts w:ascii="Times New Roman" w:eastAsia="Times New Roman" w:hAnsi="Times New Roman" w:cs="Times New Roman"/>
+                <w:lang w:eastAsia="en-US"/>
+              </w:rPr>
+              <w:t xml:space="preserve"> the elements </w:t>
+            </w:r>
+            <w:proofErr w:type="spellStart"/>
+            <w:r>
+              <w:rPr>
+                <w:rFonts w:ascii="Times New Roman" w:eastAsia="Times New Roman" w:hAnsi="Times New Roman" w:cs="Times New Roman"/>
+                <w:lang w:eastAsia="en-US"/>
+              </w:rPr>
+              <w:t>behaviour</w:t>
+            </w:r>
+            <w:proofErr w:type="spellEnd"/>
+            <w:r>
+              <w:rPr>
+                <w:rFonts w:ascii="Times New Roman" w:eastAsia="Times New Roman" w:hAnsi="Times New Roman" w:cs="Times New Roman"/>
+                <w:lang w:eastAsia="en-US"/>
+              </w:rPr>
+              <w:t>.</w:t>
+            </w:r>
+          </w:p>
+          <w:p>
+            <w:pPr>
+              <w:spacing w:after="0" w:line="240" w:lineRule="auto"/>
+              <w:jc w:val="left"/>
+              <w:rPr>
+                <w:rFonts w:ascii="Times New Roman" w:eastAsia="Times New Roman" w:hAnsi="Times New Roman" w:cs="Times New Roman"/>
+                <w:sz w:val="22"/>
+                <w:szCs w:val="22"/>
+                <w:lang w:eastAsia="en-US"/>
+              </w:rPr>
+            </w:pPr>
+          </w:p>
+          <w:p>
+            <w:pPr>
+              <w:rPr>
+                <w:rFonts w:ascii="Times New Roman" w:hAnsi="Times New Roman" w:cs="Times New Roman"/>
+                <w:lang w:val="en-IN"/>
+              </w:rPr>
+            </w:pPr>
+            <w:hyperlink r:id="rId21" w:history="1">
+              <w:r>
+                <w:rPr>
+                  <w:rStyle w:val="Hyperlink"/>
+                  <w:rFonts w:ascii="Times New Roman" w:hAnsi="Times New Roman" w:cs="Times New Roman"/>
+                  <w:lang w:val="en-IN"/>
+                </w:rPr>
+                <w:t>https://gstreamer.freedesktop.org/documentation/tutorials/basic/hello-world.html?gi-language=c</w:t>
+              </w:r>
+            </w:hyperlink>
+          </w:p>
+        </w:tc>
+        <w:tc>
+          <w:tcPr>
+            <w:tcW w:w="2131" w:type="dxa"/>
+          </w:tcPr>
+          <w:p>
+            <w:pPr>
+              <w:rPr>
+                <w:rFonts w:ascii="Times New Roman" w:hAnsi="Times New Roman" w:cs="Times New Roman"/>
+                <w:lang w:val="en-IN"/>
+              </w:rPr>
+            </w:pPr>
+            <w:r>
+              <w:rPr>
+                <w:rFonts w:ascii="Times New Roman" w:hAnsi="Times New Roman" w:cs="Times New Roman"/>
+                <w:lang w:val="en-IN"/>
+              </w:rPr>
+              <w:t>I will study dynamic pipeline</w:t>
+            </w:r>
           </w:p>
         </w:tc>
       </w:tr>
@@ -2989,46 +4544,212 @@
           </w:tcPr>
           <w:p>
             <w:pPr>
-              <w:rPr>
-                <w:lang w:val="en-IN"/>
-              </w:rPr>
-            </w:pPr>
-          </w:p>
-        </w:tc>
-        <w:tc>
-          <w:tcPr>
-            <w:tcW w:w="2130" w:type="dxa"/>
-          </w:tcPr>
-          <w:p>
-            <w:pPr>
-              <w:rPr>
-                <w:lang w:val="en-IN"/>
-              </w:rPr>
-            </w:pPr>
-          </w:p>
-        </w:tc>
-        <w:tc>
-          <w:tcPr>
-            <w:tcW w:w="2131" w:type="dxa"/>
-          </w:tcPr>
-          <w:p>
-            <w:pPr>
-              <w:rPr>
-                <w:lang w:val="en-IN"/>
-              </w:rPr>
-            </w:pPr>
-          </w:p>
-        </w:tc>
-        <w:tc>
-          <w:tcPr>
-            <w:tcW w:w="2131" w:type="dxa"/>
-          </w:tcPr>
-          <w:p>
-            <w:pPr>
-              <w:rPr>
-                <w:lang w:val="en-IN"/>
-              </w:rPr>
-            </w:pPr>
+              <w:jc w:val="left"/>
+              <w:rPr>
+                <w:rFonts w:ascii="Times New Roman" w:hAnsi="Times New Roman" w:cs="Times New Roman"/>
+                <w:lang w:val="en-IN"/>
+              </w:rPr>
+            </w:pPr>
+            <w:r>
+              <w:rPr>
+                <w:rFonts w:ascii="Times New Roman" w:hAnsi="Times New Roman" w:cs="Times New Roman"/>
+                <w:lang w:val="en-IN"/>
+              </w:rPr>
+              <w:t>16/10/2020</w:t>
+            </w:r>
+          </w:p>
+        </w:tc>
+        <w:tc>
+          <w:tcPr>
+            <w:tcW w:w="2130" w:type="dxa"/>
+          </w:tcPr>
+          <w:p>
+            <w:pPr>
+              <w:jc w:val="left"/>
+              <w:rPr>
+                <w:rFonts w:ascii="Times New Roman" w:hAnsi="Times New Roman" w:cs="Times New Roman"/>
+                <w:lang w:val="en-IN"/>
+              </w:rPr>
+            </w:pPr>
+            <w:r>
+              <w:rPr>
+                <w:rFonts w:ascii="Times New Roman" w:hAnsi="Times New Roman" w:cs="Times New Roman"/>
+                <w:lang w:val="en-IN"/>
+              </w:rPr>
+              <w:t xml:space="preserve">I studied about </w:t>
+            </w:r>
+            <w:proofErr w:type="spellStart"/>
+            <w:r>
+              <w:rPr>
+                <w:rFonts w:ascii="Times New Roman" w:hAnsi="Times New Roman" w:cs="Times New Roman"/>
+                <w:lang w:val="en-IN"/>
+              </w:rPr>
+              <w:t>gstreamer</w:t>
+            </w:r>
+            <w:proofErr w:type="spellEnd"/>
+            <w:r>
+              <w:rPr>
+                <w:rFonts w:ascii="Times New Roman" w:hAnsi="Times New Roman" w:cs="Times New Roman"/>
+                <w:lang w:val="en-IN"/>
+              </w:rPr>
+              <w:t xml:space="preserve"> initialization and how to add elements and connect</w:t>
+            </w:r>
+          </w:p>
+        </w:tc>
+        <w:tc>
+          <w:tcPr>
+            <w:tcW w:w="2131" w:type="dxa"/>
+          </w:tcPr>
+          <w:p>
+            <w:pPr>
+              <w:spacing w:line="240" w:lineRule="auto"/>
+              <w:jc w:val="left"/>
+              <w:rPr>
+                <w:rFonts w:ascii="Times New Roman" w:hAnsi="Times New Roman" w:cs="Times New Roman"/>
+                <w:lang w:val="en-IN"/>
+              </w:rPr>
+            </w:pPr>
+            <w:r>
+              <w:rPr>
+                <w:rFonts w:ascii="Times New Roman" w:hAnsi="Times New Roman" w:cs="Times New Roman"/>
+                <w:lang w:val="en-IN"/>
+              </w:rPr>
+              <w:t>I studied dynamic pipeline</w:t>
+            </w:r>
+          </w:p>
+          <w:p>
+            <w:pPr>
+              <w:spacing w:line="240" w:lineRule="auto"/>
+              <w:jc w:val="left"/>
+              <w:rPr>
+                <w:rFonts w:ascii="Times New Roman" w:hAnsi="Times New Roman" w:cs="Times New Roman"/>
+                <w:lang w:val="en-IN"/>
+              </w:rPr>
+            </w:pPr>
+            <w:r>
+              <w:rPr>
+                <w:rFonts w:ascii="Times New Roman" w:hAnsi="Times New Roman" w:cs="Times New Roman"/>
+                <w:lang w:val="en-IN"/>
+              </w:rPr>
+              <w:t xml:space="preserve">1.How to be notified of events using </w:t>
+            </w:r>
+            <w:proofErr w:type="spellStart"/>
+            <w:r>
+              <w:rPr>
+                <w:rFonts w:ascii="Times New Roman" w:hAnsi="Times New Roman" w:cs="Times New Roman"/>
+                <w:lang w:val="en-IN"/>
+              </w:rPr>
+              <w:t>Gsignals</w:t>
+            </w:r>
+            <w:proofErr w:type="spellEnd"/>
+          </w:p>
+          <w:p>
+            <w:pPr>
+              <w:spacing w:line="240" w:lineRule="auto"/>
+              <w:jc w:val="left"/>
+              <w:rPr>
+                <w:rFonts w:ascii="Times New Roman" w:hAnsi="Times New Roman" w:cs="Times New Roman"/>
+                <w:lang w:val="en-IN"/>
+              </w:rPr>
+            </w:pPr>
+            <w:r>
+              <w:rPr>
+                <w:rFonts w:ascii="Times New Roman" w:hAnsi="Times New Roman" w:cs="Times New Roman"/>
+                <w:lang w:val="en-IN"/>
+              </w:rPr>
+              <w:t>2.How to connect pads directly</w:t>
+            </w:r>
+          </w:p>
+          <w:p>
+            <w:pPr>
+              <w:spacing w:line="240" w:lineRule="auto"/>
+              <w:jc w:val="left"/>
+              <w:rPr>
+                <w:rFonts w:ascii="Times New Roman" w:hAnsi="Times New Roman" w:cs="Times New Roman"/>
+                <w:lang w:val="en-IN"/>
+              </w:rPr>
+            </w:pPr>
+            <w:r>
+              <w:rPr>
+                <w:rFonts w:ascii="Times New Roman" w:hAnsi="Times New Roman" w:cs="Times New Roman"/>
+                <w:lang w:val="en-IN"/>
+              </w:rPr>
+              <w:t xml:space="preserve">3.various states of </w:t>
+            </w:r>
+            <w:proofErr w:type="spellStart"/>
+            <w:r>
+              <w:rPr>
+                <w:rFonts w:ascii="Times New Roman" w:hAnsi="Times New Roman" w:cs="Times New Roman"/>
+                <w:lang w:val="en-IN"/>
+              </w:rPr>
+              <w:t>Gstreamer</w:t>
+            </w:r>
+            <w:proofErr w:type="spellEnd"/>
+            <w:r>
+              <w:rPr>
+                <w:rFonts w:ascii="Times New Roman" w:hAnsi="Times New Roman" w:cs="Times New Roman"/>
+                <w:lang w:val="en-IN"/>
+              </w:rPr>
+              <w:t xml:space="preserve"> element</w:t>
+            </w:r>
+          </w:p>
+          <w:p>
+            <w:pPr>
+              <w:spacing w:line="240" w:lineRule="auto"/>
+              <w:jc w:val="left"/>
+              <w:rPr>
+                <w:rFonts w:ascii="Times New Roman" w:hAnsi="Times New Roman" w:cs="Times New Roman"/>
+                <w:lang w:val="en-IN"/>
+              </w:rPr>
+            </w:pPr>
+            <w:hyperlink r:id="rId22" w:history="1">
+              <w:r>
+                <w:rPr>
+                  <w:rStyle w:val="Hyperlink"/>
+                  <w:rFonts w:ascii="Times New Roman" w:hAnsi="Times New Roman" w:cs="Times New Roman"/>
+                  <w:lang w:val="en-IN"/>
+                </w:rPr>
+                <w:t>https://gstreamer.freedesktop.org/documentation/tutorials/basic/hello-world.html?gi-language=c</w:t>
+              </w:r>
+            </w:hyperlink>
+          </w:p>
+          <w:p>
+            <w:pPr>
+              <w:jc w:val="left"/>
+              <w:rPr>
+                <w:rFonts w:ascii="Times New Roman" w:hAnsi="Times New Roman" w:cs="Times New Roman"/>
+                <w:lang w:val="en-IN"/>
+              </w:rPr>
+            </w:pPr>
+          </w:p>
+          <w:p>
+            <w:pPr>
+              <w:rPr>
+                <w:rFonts w:ascii="Times New Roman" w:hAnsi="Times New Roman" w:cs="Times New Roman"/>
+                <w:lang w:val="en-IN"/>
+              </w:rPr>
+            </w:pPr>
+          </w:p>
+        </w:tc>
+        <w:tc>
+          <w:tcPr>
+            <w:tcW w:w="2131" w:type="dxa"/>
+          </w:tcPr>
+          <w:p>
+            <w:pPr>
+              <w:rPr>
+                <w:rFonts w:ascii="Times New Roman" w:hAnsi="Times New Roman" w:cs="Times New Roman"/>
+                <w:lang w:val="en-IN"/>
+              </w:rPr>
+            </w:pPr>
+            <w:r>
+              <w:rPr>
+                <w:rFonts w:ascii="Times New Roman" w:hAnsi="Times New Roman" w:cs="Times New Roman"/>
+                <w:lang w:val="en-IN"/>
+              </w:rPr>
+              <w:lastRenderedPageBreak/>
+              <w:t>None</w:t>
+            </w:r>
           </w:p>
         </w:tc>
       </w:tr>
@@ -3551,6 +5272,499 @@
     </w:sectPr>
   </w:body>
 </w:document>
+</file>
+
+<file path=word/numbering.xml><?xml version="1.0" encoding="utf-8"?>
+<w:numbering xmlns:ve="http://schemas.openxmlformats.org/markup-compatibility/2006" xmlns:o="urn:schemas-microsoft-com:office:office" xmlns:r="http://schemas.openxmlformats.org/officeDocument/2006/relationships" xmlns:m="http://schemas.openxmlformats.org/officeDocument/2006/math" xmlns:v="urn:schemas-microsoft-com:vml" xmlns:wp="http://schemas.openxmlformats.org/drawingml/2006/wordprocessingDrawing" xmlns:w10="urn:schemas-microsoft-com:office:word" xmlns:w="http://schemas.openxmlformats.org/wordprocessingml/2006/main" xmlns:wne="http://schemas.microsoft.com/office/word/2006/wordml">
+  <w:abstractNum w:abstractNumId="0">
+    <w:nsid w:val="0A604265"/>
+    <w:multiLevelType w:val="hybridMultilevel"/>
+    <w:tmpl w:val="0FE4E4A8"/>
+    <w:lvl w:ilvl="0" w:tplc="0409000F">
+      <w:start w:val="1"/>
+      <w:numFmt w:val="decimal"/>
+      <w:lvlText w:val="%1."/>
+      <w:lvlJc w:val="left"/>
+      <w:pPr>
+        <w:ind w:left="720" w:hanging="360"/>
+      </w:pPr>
+      <w:rPr>
+        <w:rFonts w:hint="default"/>
+      </w:rPr>
+    </w:lvl>
+    <w:lvl w:ilvl="1" w:tplc="04090019" w:tentative="1">
+      <w:start w:val="1"/>
+      <w:numFmt w:val="lowerLetter"/>
+      <w:lvlText w:val="%2."/>
+      <w:lvlJc w:val="left"/>
+      <w:pPr>
+        <w:ind w:left="1440" w:hanging="360"/>
+      </w:pPr>
+    </w:lvl>
+    <w:lvl w:ilvl="2" w:tplc="0409001B" w:tentative="1">
+      <w:start w:val="1"/>
+      <w:numFmt w:val="lowerRoman"/>
+      <w:lvlText w:val="%3."/>
+      <w:lvlJc w:val="right"/>
+      <w:pPr>
+        <w:ind w:left="2160" w:hanging="180"/>
+      </w:pPr>
+    </w:lvl>
+    <w:lvl w:ilvl="3" w:tplc="0409000F" w:tentative="1">
+      <w:start w:val="1"/>
+      <w:numFmt w:val="decimal"/>
+      <w:lvlText w:val="%4."/>
+      <w:lvlJc w:val="left"/>
+      <w:pPr>
+        <w:ind w:left="2880" w:hanging="360"/>
+      </w:pPr>
+    </w:lvl>
+    <w:lvl w:ilvl="4" w:tplc="04090019" w:tentative="1">
+      <w:start w:val="1"/>
+      <w:numFmt w:val="lowerLetter"/>
+      <w:lvlText w:val="%5."/>
+      <w:lvlJc w:val="left"/>
+      <w:pPr>
+        <w:ind w:left="3600" w:hanging="360"/>
+      </w:pPr>
+    </w:lvl>
+    <w:lvl w:ilvl="5" w:tplc="0409001B" w:tentative="1">
+      <w:start w:val="1"/>
+      <w:numFmt w:val="lowerRoman"/>
+      <w:lvlText w:val="%6."/>
+      <w:lvlJc w:val="right"/>
+      <w:pPr>
+        <w:ind w:left="4320" w:hanging="180"/>
+      </w:pPr>
+    </w:lvl>
+    <w:lvl w:ilvl="6" w:tplc="0409000F" w:tentative="1">
+      <w:start w:val="1"/>
+      <w:numFmt w:val="decimal"/>
+      <w:lvlText w:val="%7."/>
+      <w:lvlJc w:val="left"/>
+      <w:pPr>
+        <w:ind w:left="5040" w:hanging="360"/>
+      </w:pPr>
+    </w:lvl>
+    <w:lvl w:ilvl="7" w:tplc="04090019" w:tentative="1">
+      <w:start w:val="1"/>
+      <w:numFmt w:val="lowerLetter"/>
+      <w:lvlText w:val="%8."/>
+      <w:lvlJc w:val="left"/>
+      <w:pPr>
+        <w:ind w:left="5760" w:hanging="360"/>
+      </w:pPr>
+    </w:lvl>
+    <w:lvl w:ilvl="8" w:tplc="0409001B" w:tentative="1">
+      <w:start w:val="1"/>
+      <w:numFmt w:val="lowerRoman"/>
+      <w:lvlText w:val="%9."/>
+      <w:lvlJc w:val="right"/>
+      <w:pPr>
+        <w:ind w:left="6480" w:hanging="180"/>
+      </w:pPr>
+    </w:lvl>
+  </w:abstractNum>
+  <w:abstractNum w:abstractNumId="1">
+    <w:nsid w:val="298A434B"/>
+    <w:multiLevelType w:val="multilevel"/>
+    <w:tmpl w:val="DA467390"/>
+    <w:lvl w:ilvl="0">
+      <w:start w:val="1"/>
+      <w:numFmt w:val="bullet"/>
+      <w:lvlText w:val=""/>
+      <w:lvlJc w:val="left"/>
+      <w:pPr>
+        <w:tabs>
+          <w:tab w:val="num" w:pos="720"/>
+        </w:tabs>
+        <w:ind w:left="720" w:hanging="360"/>
+      </w:pPr>
+      <w:rPr>
+        <w:rFonts w:ascii="Symbol" w:hAnsi="Symbol" w:hint="default"/>
+        <w:sz w:val="20"/>
+      </w:rPr>
+    </w:lvl>
+    <w:lvl w:ilvl="1" w:tentative="1">
+      <w:start w:val="1"/>
+      <w:numFmt w:val="bullet"/>
+      <w:lvlText w:val="o"/>
+      <w:lvlJc w:val="left"/>
+      <w:pPr>
+        <w:tabs>
+          <w:tab w:val="num" w:pos="1440"/>
+        </w:tabs>
+        <w:ind w:left="1440" w:hanging="360"/>
+      </w:pPr>
+      <w:rPr>
+        <w:rFonts w:ascii="Courier New" w:hAnsi="Courier New" w:hint="default"/>
+        <w:sz w:val="20"/>
+      </w:rPr>
+    </w:lvl>
+    <w:lvl w:ilvl="2" w:tentative="1">
+      <w:start w:val="1"/>
+      <w:numFmt w:val="bullet"/>
+      <w:lvlText w:val=""/>
+      <w:lvlJc w:val="left"/>
+      <w:pPr>
+        <w:tabs>
+          <w:tab w:val="num" w:pos="2160"/>
+        </w:tabs>
+        <w:ind w:left="2160" w:hanging="360"/>
+      </w:pPr>
+      <w:rPr>
+        <w:rFonts w:ascii="Wingdings" w:hAnsi="Wingdings" w:hint="default"/>
+        <w:sz w:val="20"/>
+      </w:rPr>
+    </w:lvl>
+    <w:lvl w:ilvl="3" w:tentative="1">
+      <w:start w:val="1"/>
+      <w:numFmt w:val="bullet"/>
+      <w:lvlText w:val=""/>
+      <w:lvlJc w:val="left"/>
+      <w:pPr>
+        <w:tabs>
+          <w:tab w:val="num" w:pos="2880"/>
+        </w:tabs>
+        <w:ind w:left="2880" w:hanging="360"/>
+      </w:pPr>
+      <w:rPr>
+        <w:rFonts w:ascii="Wingdings" w:hAnsi="Wingdings" w:hint="default"/>
+        <w:sz w:val="20"/>
+      </w:rPr>
+    </w:lvl>
+    <w:lvl w:ilvl="4" w:tentative="1">
+      <w:start w:val="1"/>
+      <w:numFmt w:val="bullet"/>
+      <w:lvlText w:val=""/>
+      <w:lvlJc w:val="left"/>
+      <w:pPr>
+        <w:tabs>
+          <w:tab w:val="num" w:pos="3600"/>
+        </w:tabs>
+        <w:ind w:left="3600" w:hanging="360"/>
+      </w:pPr>
+      <w:rPr>
+        <w:rFonts w:ascii="Wingdings" w:hAnsi="Wingdings" w:hint="default"/>
+        <w:sz w:val="20"/>
+      </w:rPr>
+    </w:lvl>
+    <w:lvl w:ilvl="5" w:tentative="1">
+      <w:start w:val="1"/>
+      <w:numFmt w:val="bullet"/>
+      <w:lvlText w:val=""/>
+      <w:lvlJc w:val="left"/>
+      <w:pPr>
+        <w:tabs>
+          <w:tab w:val="num" w:pos="4320"/>
+        </w:tabs>
+        <w:ind w:left="4320" w:hanging="360"/>
+      </w:pPr>
+      <w:rPr>
+        <w:rFonts w:ascii="Wingdings" w:hAnsi="Wingdings" w:hint="default"/>
+        <w:sz w:val="20"/>
+      </w:rPr>
+    </w:lvl>
+    <w:lvl w:ilvl="6" w:tentative="1">
+      <w:start w:val="1"/>
+      <w:numFmt w:val="bullet"/>
+      <w:lvlText w:val=""/>
+      <w:lvlJc w:val="left"/>
+      <w:pPr>
+        <w:tabs>
+          <w:tab w:val="num" w:pos="5040"/>
+        </w:tabs>
+        <w:ind w:left="5040" w:hanging="360"/>
+      </w:pPr>
+      <w:rPr>
+        <w:rFonts w:ascii="Wingdings" w:hAnsi="Wingdings" w:hint="default"/>
+        <w:sz w:val="20"/>
+      </w:rPr>
+    </w:lvl>
+    <w:lvl w:ilvl="7" w:tentative="1">
+      <w:start w:val="1"/>
+      <w:numFmt w:val="bullet"/>
+      <w:lvlText w:val=""/>
+      <w:lvlJc w:val="left"/>
+      <w:pPr>
+        <w:tabs>
+          <w:tab w:val="num" w:pos="5760"/>
+        </w:tabs>
+        <w:ind w:left="5760" w:hanging="360"/>
+      </w:pPr>
+      <w:rPr>
+        <w:rFonts w:ascii="Wingdings" w:hAnsi="Wingdings" w:hint="default"/>
+        <w:sz w:val="20"/>
+      </w:rPr>
+    </w:lvl>
+    <w:lvl w:ilvl="8" w:tentative="1">
+      <w:start w:val="1"/>
+      <w:numFmt w:val="bullet"/>
+      <w:lvlText w:val=""/>
+      <w:lvlJc w:val="left"/>
+      <w:pPr>
+        <w:tabs>
+          <w:tab w:val="num" w:pos="6480"/>
+        </w:tabs>
+        <w:ind w:left="6480" w:hanging="360"/>
+      </w:pPr>
+      <w:rPr>
+        <w:rFonts w:ascii="Wingdings" w:hAnsi="Wingdings" w:hint="default"/>
+        <w:sz w:val="20"/>
+      </w:rPr>
+    </w:lvl>
+  </w:abstractNum>
+  <w:abstractNum w:abstractNumId="2">
+    <w:nsid w:val="49656402"/>
+    <w:multiLevelType w:val="hybridMultilevel"/>
+    <w:tmpl w:val="C4D808C2"/>
+    <w:lvl w:ilvl="0" w:tplc="0409000F">
+      <w:start w:val="1"/>
+      <w:numFmt w:val="decimal"/>
+      <w:lvlText w:val="%1."/>
+      <w:lvlJc w:val="left"/>
+      <w:pPr>
+        <w:ind w:left="720" w:hanging="360"/>
+      </w:pPr>
+      <w:rPr>
+        <w:rFonts w:hint="default"/>
+      </w:rPr>
+    </w:lvl>
+    <w:lvl w:ilvl="1" w:tplc="04090019" w:tentative="1">
+      <w:start w:val="1"/>
+      <w:numFmt w:val="lowerLetter"/>
+      <w:lvlText w:val="%2."/>
+      <w:lvlJc w:val="left"/>
+      <w:pPr>
+        <w:ind w:left="1440" w:hanging="360"/>
+      </w:pPr>
+    </w:lvl>
+    <w:lvl w:ilvl="2" w:tplc="0409001B" w:tentative="1">
+      <w:start w:val="1"/>
+      <w:numFmt w:val="lowerRoman"/>
+      <w:lvlText w:val="%3."/>
+      <w:lvlJc w:val="right"/>
+      <w:pPr>
+        <w:ind w:left="2160" w:hanging="180"/>
+      </w:pPr>
+    </w:lvl>
+    <w:lvl w:ilvl="3" w:tplc="0409000F" w:tentative="1">
+      <w:start w:val="1"/>
+      <w:numFmt w:val="decimal"/>
+      <w:lvlText w:val="%4."/>
+      <w:lvlJc w:val="left"/>
+      <w:pPr>
+        <w:ind w:left="2880" w:hanging="360"/>
+      </w:pPr>
+    </w:lvl>
+    <w:lvl w:ilvl="4" w:tplc="04090019" w:tentative="1">
+      <w:start w:val="1"/>
+      <w:numFmt w:val="lowerLetter"/>
+      <w:lvlText w:val="%5."/>
+      <w:lvlJc w:val="left"/>
+      <w:pPr>
+        <w:ind w:left="3600" w:hanging="360"/>
+      </w:pPr>
+    </w:lvl>
+    <w:lvl w:ilvl="5" w:tplc="0409001B" w:tentative="1">
+      <w:start w:val="1"/>
+      <w:numFmt w:val="lowerRoman"/>
+      <w:lvlText w:val="%6."/>
+      <w:lvlJc w:val="right"/>
+      <w:pPr>
+        <w:ind w:left="4320" w:hanging="180"/>
+      </w:pPr>
+    </w:lvl>
+    <w:lvl w:ilvl="6" w:tplc="0409000F" w:tentative="1">
+      <w:start w:val="1"/>
+      <w:numFmt w:val="decimal"/>
+      <w:lvlText w:val="%7."/>
+      <w:lvlJc w:val="left"/>
+      <w:pPr>
+        <w:ind w:left="5040" w:hanging="360"/>
+      </w:pPr>
+    </w:lvl>
+    <w:lvl w:ilvl="7" w:tplc="04090019" w:tentative="1">
+      <w:start w:val="1"/>
+      <w:numFmt w:val="lowerLetter"/>
+      <w:lvlText w:val="%8."/>
+      <w:lvlJc w:val="left"/>
+      <w:pPr>
+        <w:ind w:left="5760" w:hanging="360"/>
+      </w:pPr>
+    </w:lvl>
+    <w:lvl w:ilvl="8" w:tplc="0409001B" w:tentative="1">
+      <w:start w:val="1"/>
+      <w:numFmt w:val="lowerRoman"/>
+      <w:lvlText w:val="%9."/>
+      <w:lvlJc w:val="right"/>
+      <w:pPr>
+        <w:ind w:left="6480" w:hanging="180"/>
+      </w:pPr>
+    </w:lvl>
+  </w:abstractNum>
+  <w:abstractNum w:abstractNumId="3">
+    <w:nsid w:val="74CA40DA"/>
+    <w:multiLevelType w:val="multilevel"/>
+    <w:tmpl w:val="5E6482B6"/>
+    <w:lvl w:ilvl="0">
+      <w:start w:val="1"/>
+      <w:numFmt w:val="bullet"/>
+      <w:lvlText w:val=""/>
+      <w:lvlJc w:val="left"/>
+      <w:pPr>
+        <w:tabs>
+          <w:tab w:val="num" w:pos="720"/>
+        </w:tabs>
+        <w:ind w:left="720" w:hanging="360"/>
+      </w:pPr>
+      <w:rPr>
+        <w:rFonts w:ascii="Symbol" w:hAnsi="Symbol" w:hint="default"/>
+        <w:sz w:val="20"/>
+      </w:rPr>
+    </w:lvl>
+    <w:lvl w:ilvl="1" w:tentative="1">
+      <w:start w:val="1"/>
+      <w:numFmt w:val="bullet"/>
+      <w:lvlText w:val="o"/>
+      <w:lvlJc w:val="left"/>
+      <w:pPr>
+        <w:tabs>
+          <w:tab w:val="num" w:pos="1440"/>
+        </w:tabs>
+        <w:ind w:left="1440" w:hanging="360"/>
+      </w:pPr>
+      <w:rPr>
+        <w:rFonts w:ascii="Courier New" w:hAnsi="Courier New" w:hint="default"/>
+        <w:sz w:val="20"/>
+      </w:rPr>
+    </w:lvl>
+    <w:lvl w:ilvl="2" w:tentative="1">
+      <w:start w:val="1"/>
+      <w:numFmt w:val="bullet"/>
+      <w:lvlText w:val=""/>
+      <w:lvlJc w:val="left"/>
+      <w:pPr>
+        <w:tabs>
+          <w:tab w:val="num" w:pos="2160"/>
+        </w:tabs>
+        <w:ind w:left="2160" w:hanging="360"/>
+      </w:pPr>
+      <w:rPr>
+        <w:rFonts w:ascii="Wingdings" w:hAnsi="Wingdings" w:hint="default"/>
+        <w:sz w:val="20"/>
+      </w:rPr>
+    </w:lvl>
+    <w:lvl w:ilvl="3" w:tentative="1">
+      <w:start w:val="1"/>
+      <w:numFmt w:val="bullet"/>
+      <w:lvlText w:val=""/>
+      <w:lvlJc w:val="left"/>
+      <w:pPr>
+        <w:tabs>
+          <w:tab w:val="num" w:pos="2880"/>
+        </w:tabs>
+        <w:ind w:left="2880" w:hanging="360"/>
+      </w:pPr>
+      <w:rPr>
+        <w:rFonts w:ascii="Wingdings" w:hAnsi="Wingdings" w:hint="default"/>
+        <w:sz w:val="20"/>
+      </w:rPr>
+    </w:lvl>
+    <w:lvl w:ilvl="4" w:tentative="1">
+      <w:start w:val="1"/>
+      <w:numFmt w:val="bullet"/>
+      <w:lvlText w:val=""/>
+      <w:lvlJc w:val="left"/>
+      <w:pPr>
+        <w:tabs>
+          <w:tab w:val="num" w:pos="3600"/>
+        </w:tabs>
+        <w:ind w:left="3600" w:hanging="360"/>
+      </w:pPr>
+      <w:rPr>
+        <w:rFonts w:ascii="Wingdings" w:hAnsi="Wingdings" w:hint="default"/>
+        <w:sz w:val="20"/>
+      </w:rPr>
+    </w:lvl>
+    <w:lvl w:ilvl="5" w:tentative="1">
+      <w:start w:val="1"/>
+      <w:numFmt w:val="bullet"/>
+      <w:lvlText w:val=""/>
+      <w:lvlJc w:val="left"/>
+      <w:pPr>
+        <w:tabs>
+          <w:tab w:val="num" w:pos="4320"/>
+        </w:tabs>
+        <w:ind w:left="4320" w:hanging="360"/>
+      </w:pPr>
+      <w:rPr>
+        <w:rFonts w:ascii="Wingdings" w:hAnsi="Wingdings" w:hint="default"/>
+        <w:sz w:val="20"/>
+      </w:rPr>
+    </w:lvl>
+    <w:lvl w:ilvl="6" w:tentative="1">
+      <w:start w:val="1"/>
+      <w:numFmt w:val="bullet"/>
+      <w:lvlText w:val=""/>
+      <w:lvlJc w:val="left"/>
+      <w:pPr>
+        <w:tabs>
+          <w:tab w:val="num" w:pos="5040"/>
+        </w:tabs>
+        <w:ind w:left="5040" w:hanging="360"/>
+      </w:pPr>
+      <w:rPr>
+        <w:rFonts w:ascii="Wingdings" w:hAnsi="Wingdings" w:hint="default"/>
+        <w:sz w:val="20"/>
+      </w:rPr>
+    </w:lvl>
+    <w:lvl w:ilvl="7" w:tentative="1">
+      <w:start w:val="1"/>
+      <w:numFmt w:val="bullet"/>
+      <w:lvlText w:val=""/>
+      <w:lvlJc w:val="left"/>
+      <w:pPr>
+        <w:tabs>
+          <w:tab w:val="num" w:pos="5760"/>
+        </w:tabs>
+        <w:ind w:left="5760" w:hanging="360"/>
+      </w:pPr>
+      <w:rPr>
+        <w:rFonts w:ascii="Wingdings" w:hAnsi="Wingdings" w:hint="default"/>
+        <w:sz w:val="20"/>
+      </w:rPr>
+    </w:lvl>
+    <w:lvl w:ilvl="8" w:tentative="1">
+      <w:start w:val="1"/>
+      <w:numFmt w:val="bullet"/>
+      <w:lvlText w:val=""/>
+      <w:lvlJc w:val="left"/>
+      <w:pPr>
+        <w:tabs>
+          <w:tab w:val="num" w:pos="6480"/>
+        </w:tabs>
+        <w:ind w:left="6480" w:hanging="360"/>
+      </w:pPr>
+      <w:rPr>
+        <w:rFonts w:ascii="Wingdings" w:hAnsi="Wingdings" w:hint="default"/>
+        <w:sz w:val="20"/>
+      </w:rPr>
+    </w:lvl>
+  </w:abstractNum>
+  <w:num w:numId="1">
+    <w:abstractNumId w:val="1"/>
+  </w:num>
+  <w:num w:numId="2">
+    <w:abstractNumId w:val="3"/>
+  </w:num>
+  <w:num w:numId="3">
+    <w:abstractNumId w:val="0"/>
+  </w:num>
+  <w:num w:numId="4">
+    <w:abstractNumId w:val="2"/>
+  </w:num>
+</w:numbering>
 </file>
 
 <file path=word/styles.xml><?xml version="1.0" encoding="utf-8"?>
@@ -3587,6 +5801,7 @@
     <w:lsdException w:name="Emphasis" w:qFormat="1"/>
     <w:lsdException w:name="HTML Top of Form" w:semiHidden="1" w:uiPriority="99" w:unhideWhenUsed="1"/>
     <w:lsdException w:name="HTML Bottom of Form" w:semiHidden="1" w:uiPriority="99" w:unhideWhenUsed="1"/>
+    <w:lsdException w:name="HTML Code" w:uiPriority="99"/>
     <w:lsdException w:name="Normal Table" w:semiHidden="1"/>
     <w:lsdException w:name="No List" w:semiHidden="1" w:uiPriority="99" w:unhideWhenUsed="1"/>
     <w:lsdException w:name="Outline List 1" w:semiHidden="1" w:uiPriority="99" w:unhideWhenUsed="1"/>
@@ -3707,7 +5922,7 @@
   <w:style w:type="paragraph" w:default="1" w:styleId="Normal">
     <w:name w:val="Normal"/>
     <w:qFormat/>
-    <w:rsid w:val="00897297"/>
+    <w:rsid w:val="002A6995"/>
     <w:rPr>
       <w:rFonts w:asciiTheme="minorHAnsi" w:eastAsiaTheme="minorEastAsia" w:hAnsiTheme="minorHAnsi" w:cstheme="minorBidi"/>
       <w:lang w:eastAsia="zh-CN"/>
@@ -3832,6 +6047,34 @@
       <w:b/>
       <w:bCs/>
     </w:rPr>
+  </w:style>
+  <w:style w:type="character" w:customStyle="1" w:styleId="text-only1">
+    <w:name w:val="text-only1"/>
+    <w:basedOn w:val="DefaultParagraphFont"/>
+    <w:rsid w:val="00D63BED"/>
+  </w:style>
+  <w:style w:type="character" w:styleId="HTMLCode">
+    <w:name w:val="HTML Code"/>
+    <w:basedOn w:val="DefaultParagraphFont"/>
+    <w:uiPriority w:val="99"/>
+    <w:unhideWhenUsed/>
+    <w:rsid w:val="001F550B"/>
+    <w:rPr>
+      <w:rFonts w:ascii="Courier New" w:eastAsia="Times New Roman" w:hAnsi="Courier New" w:cs="Courier New"/>
+      <w:sz w:val="20"/>
+      <w:szCs w:val="20"/>
+    </w:rPr>
+  </w:style>
+  <w:style w:type="paragraph" w:styleId="ListParagraph">
+    <w:name w:val="List Paragraph"/>
+    <w:basedOn w:val="Normal"/>
+    <w:uiPriority w:val="99"/>
+    <w:unhideWhenUsed/>
+    <w:rsid w:val="001F550B"/>
+    <w:pPr>
+      <w:ind w:left="720"/>
+      <w:contextualSpacing/>
+    </w:pPr>
   </w:style>
 </w:styles>
 </file>
@@ -4113,7 +6356,7 @@
 </file>
 
 <file path=customXml/itemProps2.xml><?xml version="1.0" encoding="utf-8"?>
-<ds:datastoreItem xmlns:ds="http://schemas.openxmlformats.org/officeDocument/2006/customXml" ds:itemID="{30D02B6D-D64A-4A55-9277-4053E4107E49}">
+<ds:datastoreItem xmlns:ds="http://schemas.openxmlformats.org/officeDocument/2006/customXml" ds:itemID="{5CE8BEDA-DEF2-428B-85B2-FF9B051F0551}">
   <ds:schemaRefs>
     <ds:schemaRef ds:uri="http://schemas.openxmlformats.org/officeDocument/2006/bibliography"/>
   </ds:schemaRefs>

</xml_diff>

<commit_message>
status_report_doc.docx is updated to till 23/10/2020
</commit_message>
<xml_diff>
--- a/status_report_doc.docx
+++ b/status_report_doc.docx
@@ -11,7 +11,6 @@
           <w:lang w:val="en-IN"/>
         </w:rPr>
       </w:pPr>
-      <w:proofErr w:type="spellStart"/>
       <w:r>
         <w:rPr>
           <w:rFonts w:ascii="Times New Roman" w:hAnsi="Times New Roman" w:cs="Times New Roman"/>
@@ -20,40 +19,7 @@
           <w:szCs w:val="48"/>
           <w:lang w:val="en-IN"/>
         </w:rPr>
-        <w:t>Katthi</w:t>
-      </w:r>
-      <w:proofErr w:type="spellEnd"/>
-      <w:r>
-        <w:rPr>
-          <w:rFonts w:ascii="Times New Roman" w:hAnsi="Times New Roman" w:cs="Times New Roman"/>
-          <w:color w:val="385623" w:themeColor="accent6" w:themeShade="80"/>
-          <w:sz w:val="48"/>
-          <w:szCs w:val="48"/>
-          <w:lang w:val="en-IN"/>
-        </w:rPr>
-        <w:t xml:space="preserve"> </w:t>
-      </w:r>
-      <w:proofErr w:type="spellStart"/>
-      <w:r>
-        <w:rPr>
-          <w:rFonts w:ascii="Times New Roman" w:hAnsi="Times New Roman" w:cs="Times New Roman"/>
-          <w:color w:val="385623" w:themeColor="accent6" w:themeShade="80"/>
-          <w:sz w:val="48"/>
-          <w:szCs w:val="48"/>
-          <w:lang w:val="en-IN"/>
-        </w:rPr>
-        <w:t>Shashikala</w:t>
-      </w:r>
-      <w:proofErr w:type="spellEnd"/>
-      <w:r>
-        <w:rPr>
-          <w:rFonts w:ascii="Times New Roman" w:hAnsi="Times New Roman" w:cs="Times New Roman"/>
-          <w:color w:val="385623" w:themeColor="accent6" w:themeShade="80"/>
-          <w:sz w:val="48"/>
-          <w:szCs w:val="48"/>
-          <w:lang w:val="en-IN"/>
-        </w:rPr>
-        <w:t xml:space="preserve"> status report</w:t>
+        <w:t>Katthi Shashikala status report</w:t>
       </w:r>
     </w:p>
     <w:tbl>
@@ -300,71 +266,37 @@
                 <w:rFonts w:ascii="Times New Roman" w:hAnsi="Times New Roman" w:cs="Times New Roman"/>
                 <w:lang w:val="en-IN"/>
               </w:rPr>
-              <w:t>cloned v4l2 test app(</w:t>
-            </w:r>
-            <w:proofErr w:type="spellStart"/>
-            <w:r>
-              <w:rPr>
-                <w:rFonts w:ascii="Times New Roman" w:hAnsi="Times New Roman" w:cs="Times New Roman"/>
-                <w:lang w:val="en-IN"/>
-              </w:rPr>
-              <w:t>yav</w:t>
-            </w:r>
-            <w:r>
-              <w:rPr>
-                <w:rFonts w:ascii="Times New Roman" w:hAnsi="Times New Roman" w:cs="Times New Roman"/>
-                <w:lang w:val="en-IN"/>
-              </w:rPr>
-              <w:t>ta</w:t>
-            </w:r>
-            <w:proofErr w:type="spellEnd"/>
-            <w:r>
-              <w:rPr>
-                <w:rFonts w:ascii="Times New Roman" w:hAnsi="Times New Roman" w:cs="Times New Roman"/>
-                <w:lang w:val="en-IN"/>
-              </w:rPr>
-              <w:t xml:space="preserve">) and trying to understand </w:t>
-            </w:r>
-            <w:r>
-              <w:rPr>
-                <w:rFonts w:ascii="Times New Roman" w:hAnsi="Times New Roman" w:cs="Times New Roman"/>
-                <w:lang w:val="en-IN"/>
-              </w:rPr>
-              <w:t xml:space="preserve"> the flow by using </w:t>
-            </w:r>
-            <w:proofErr w:type="spellStart"/>
-            <w:r>
-              <w:rPr>
-                <w:rFonts w:ascii="Times New Roman" w:hAnsi="Times New Roman" w:cs="Times New Roman"/>
-                <w:lang w:val="en-IN"/>
-              </w:rPr>
-              <w:t>printfs</w:t>
-            </w:r>
-            <w:proofErr w:type="spellEnd"/>
-          </w:p>
-          <w:p>
-            <w:pPr>
-              <w:jc w:val="left"/>
-              <w:rPr>
-                <w:rFonts w:ascii="Times New Roman" w:hAnsi="Times New Roman" w:cs="Times New Roman"/>
-                <w:lang w:val="en-IN"/>
-              </w:rPr>
-            </w:pPr>
-            <w:proofErr w:type="spellStart"/>
-            <w:r>
-              <w:rPr>
-                <w:rFonts w:ascii="Times New Roman" w:hAnsi="Times New Roman" w:cs="Times New Roman"/>
-                <w:lang w:val="en-IN"/>
-              </w:rPr>
-              <w:t>Git_hub</w:t>
-            </w:r>
-            <w:proofErr w:type="spellEnd"/>
-            <w:r>
-              <w:rPr>
-                <w:rFonts w:ascii="Times New Roman" w:hAnsi="Times New Roman" w:cs="Times New Roman"/>
-                <w:lang w:val="en-IN"/>
-              </w:rPr>
-              <w:t xml:space="preserve"> link:</w:t>
+              <w:t>cloned v4l2 test app(yav</w:t>
+            </w:r>
+            <w:r>
+              <w:rPr>
+                <w:rFonts w:ascii="Times New Roman" w:hAnsi="Times New Roman" w:cs="Times New Roman"/>
+                <w:lang w:val="en-IN"/>
+              </w:rPr>
+              <w:t xml:space="preserve">ta) and trying to understand </w:t>
+            </w:r>
+            <w:r>
+              <w:rPr>
+                <w:rFonts w:ascii="Times New Roman" w:hAnsi="Times New Roman" w:cs="Times New Roman"/>
+                <w:lang w:val="en-IN"/>
+              </w:rPr>
+              <w:t xml:space="preserve"> the flow by using printfs</w:t>
+            </w:r>
+          </w:p>
+          <w:p>
+            <w:pPr>
+              <w:jc w:val="left"/>
+              <w:rPr>
+                <w:rFonts w:ascii="Times New Roman" w:hAnsi="Times New Roman" w:cs="Times New Roman"/>
+                <w:lang w:val="en-IN"/>
+              </w:rPr>
+            </w:pPr>
+            <w:r>
+              <w:rPr>
+                <w:rFonts w:ascii="Times New Roman" w:hAnsi="Times New Roman" w:cs="Times New Roman"/>
+                <w:lang w:val="en-IN"/>
+              </w:rPr>
+              <w:t>Git_hub link:</w:t>
             </w:r>
             <w:r>
               <w:t xml:space="preserve"> </w:t>
@@ -480,70 +412,36 @@
                 <w:rFonts w:ascii="Times New Roman" w:hAnsi="Times New Roman" w:cs="Times New Roman"/>
                 <w:lang w:val="en-IN"/>
               </w:rPr>
-              <w:t>cloned v4l2 test app(</w:t>
-            </w:r>
-            <w:proofErr w:type="spellStart"/>
-            <w:r>
-              <w:rPr>
-                <w:rFonts w:ascii="Times New Roman" w:hAnsi="Times New Roman" w:cs="Times New Roman"/>
-                <w:lang w:val="en-IN"/>
-              </w:rPr>
-              <w:t>yav</w:t>
-            </w:r>
-            <w:r>
-              <w:rPr>
-                <w:rFonts w:ascii="Times New Roman" w:hAnsi="Times New Roman" w:cs="Times New Roman"/>
-                <w:lang w:val="en-IN"/>
-              </w:rPr>
-              <w:t>ta</w:t>
-            </w:r>
-            <w:proofErr w:type="spellEnd"/>
-            <w:r>
-              <w:rPr>
-                <w:rFonts w:ascii="Times New Roman" w:hAnsi="Times New Roman" w:cs="Times New Roman"/>
-                <w:lang w:val="en-IN"/>
-              </w:rPr>
-              <w:t xml:space="preserve">) and trying to understand </w:t>
-            </w:r>
-            <w:r>
-              <w:rPr>
-                <w:rFonts w:ascii="Times New Roman" w:hAnsi="Times New Roman" w:cs="Times New Roman"/>
-                <w:lang w:val="en-IN"/>
-              </w:rPr>
-              <w:t xml:space="preserve"> the flow by using </w:t>
-            </w:r>
-            <w:proofErr w:type="spellStart"/>
-            <w:r>
-              <w:rPr>
-                <w:rFonts w:ascii="Times New Roman" w:hAnsi="Times New Roman" w:cs="Times New Roman"/>
-                <w:lang w:val="en-IN"/>
-              </w:rPr>
-              <w:t>printfs</w:t>
-            </w:r>
-            <w:proofErr w:type="spellEnd"/>
-          </w:p>
-          <w:p>
-            <w:pPr>
-              <w:jc w:val="left"/>
-              <w:rPr>
-                <w:lang w:val="en-IN"/>
-              </w:rPr>
-            </w:pPr>
-            <w:proofErr w:type="spellStart"/>
-            <w:r>
-              <w:rPr>
-                <w:rFonts w:ascii="Times New Roman" w:hAnsi="Times New Roman" w:cs="Times New Roman"/>
-                <w:lang w:val="en-IN"/>
-              </w:rPr>
-              <w:t>Git_hublink</w:t>
-            </w:r>
-            <w:proofErr w:type="spellEnd"/>
-            <w:r>
-              <w:rPr>
-                <w:rFonts w:ascii="Times New Roman" w:hAnsi="Times New Roman" w:cs="Times New Roman"/>
-                <w:lang w:val="en-IN"/>
-              </w:rPr>
-              <w:t>:</w:t>
+              <w:t>cloned v4l2 test app(yav</w:t>
+            </w:r>
+            <w:r>
+              <w:rPr>
+                <w:rFonts w:ascii="Times New Roman" w:hAnsi="Times New Roman" w:cs="Times New Roman"/>
+                <w:lang w:val="en-IN"/>
+              </w:rPr>
+              <w:t xml:space="preserve">ta) and trying to understand </w:t>
+            </w:r>
+            <w:r>
+              <w:rPr>
+                <w:rFonts w:ascii="Times New Roman" w:hAnsi="Times New Roman" w:cs="Times New Roman"/>
+                <w:lang w:val="en-IN"/>
+              </w:rPr>
+              <w:t xml:space="preserve"> the flow by using printfs</w:t>
+            </w:r>
+          </w:p>
+          <w:p>
+            <w:pPr>
+              <w:jc w:val="left"/>
+              <w:rPr>
+                <w:lang w:val="en-IN"/>
+              </w:rPr>
+            </w:pPr>
+            <w:r>
+              <w:rPr>
+                <w:rFonts w:ascii="Times New Roman" w:hAnsi="Times New Roman" w:cs="Times New Roman"/>
+                <w:lang w:val="en-IN"/>
+              </w:rPr>
+              <w:t>Git_hublink:</w:t>
             </w:r>
             <w:r>
               <w:t xml:space="preserve"> </w:t>
@@ -598,39 +496,7 @@
                 <w:rFonts w:ascii="Times New Roman" w:hAnsi="Times New Roman" w:cs="Times New Roman"/>
                 <w:lang w:val="en-IN"/>
               </w:rPr>
-              <w:t xml:space="preserve">that are </w:t>
-            </w:r>
-            <w:proofErr w:type="spellStart"/>
-            <w:r>
-              <w:rPr>
-                <w:rFonts w:ascii="Times New Roman" w:hAnsi="Times New Roman" w:cs="Times New Roman"/>
-                <w:lang w:val="en-IN"/>
-              </w:rPr>
-              <w:t>ouput</w:t>
-            </w:r>
-            <w:proofErr w:type="spellEnd"/>
-            <w:r>
-              <w:rPr>
-                <w:rFonts w:ascii="Times New Roman" w:hAnsi="Times New Roman" w:cs="Times New Roman"/>
-                <w:lang w:val="en-IN"/>
-              </w:rPr>
-              <w:t xml:space="preserve"> plane ,capture </w:t>
-            </w:r>
-            <w:proofErr w:type="spellStart"/>
-            <w:r>
-              <w:rPr>
-                <w:rFonts w:ascii="Times New Roman" w:hAnsi="Times New Roman" w:cs="Times New Roman"/>
-                <w:lang w:val="en-IN"/>
-              </w:rPr>
-              <w:t>plane,qbuf,dqbuf</w:t>
-            </w:r>
-            <w:proofErr w:type="spellEnd"/>
-            <w:r>
-              <w:rPr>
-                <w:rFonts w:ascii="Times New Roman" w:hAnsi="Times New Roman" w:cs="Times New Roman"/>
-                <w:lang w:val="en-IN"/>
-              </w:rPr>
-              <w:t xml:space="preserve"> </w:t>
+              <w:t xml:space="preserve">that are ouput plane ,capture plane,qbuf,dqbuf </w:t>
             </w:r>
             <w:r>
               <w:rPr>
@@ -662,21 +528,12 @@
                 <w:lang w:val="en-IN"/>
               </w:rPr>
             </w:pPr>
-            <w:proofErr w:type="spellStart"/>
-            <w:r>
-              <w:rPr>
-                <w:rFonts w:ascii="Times New Roman" w:hAnsi="Times New Roman" w:cs="Times New Roman"/>
-                <w:lang w:val="en-IN"/>
-              </w:rPr>
-              <w:t>Git_hub</w:t>
-            </w:r>
-            <w:proofErr w:type="spellEnd"/>
-            <w:r>
-              <w:rPr>
-                <w:rFonts w:ascii="Times New Roman" w:hAnsi="Times New Roman" w:cs="Times New Roman"/>
-                <w:lang w:val="en-IN"/>
-              </w:rPr>
-              <w:t xml:space="preserve"> link:</w:t>
+            <w:r>
+              <w:rPr>
+                <w:rFonts w:ascii="Times New Roman" w:hAnsi="Times New Roman" w:cs="Times New Roman"/>
+                <w:lang w:val="en-IN"/>
+              </w:rPr>
+              <w:t>Git_hub link:</w:t>
             </w:r>
             <w:r>
               <w:rPr>
@@ -777,39 +634,7 @@
                 <w:rFonts w:ascii="Times New Roman" w:hAnsi="Times New Roman" w:cs="Times New Roman"/>
                 <w:lang w:val="en-IN"/>
               </w:rPr>
-              <w:t xml:space="preserve">that are </w:t>
-            </w:r>
-            <w:proofErr w:type="spellStart"/>
-            <w:r>
-              <w:rPr>
-                <w:rFonts w:ascii="Times New Roman" w:hAnsi="Times New Roman" w:cs="Times New Roman"/>
-                <w:lang w:val="en-IN"/>
-              </w:rPr>
-              <w:t>ouput</w:t>
-            </w:r>
-            <w:proofErr w:type="spellEnd"/>
-            <w:r>
-              <w:rPr>
-                <w:rFonts w:ascii="Times New Roman" w:hAnsi="Times New Roman" w:cs="Times New Roman"/>
-                <w:lang w:val="en-IN"/>
-              </w:rPr>
-              <w:t xml:space="preserve"> plane ,capture </w:t>
-            </w:r>
-            <w:proofErr w:type="spellStart"/>
-            <w:r>
-              <w:rPr>
-                <w:rFonts w:ascii="Times New Roman" w:hAnsi="Times New Roman" w:cs="Times New Roman"/>
-                <w:lang w:val="en-IN"/>
-              </w:rPr>
-              <w:t>plane,qbuf,dqbuf</w:t>
-            </w:r>
-            <w:proofErr w:type="spellEnd"/>
-            <w:r>
-              <w:rPr>
-                <w:rFonts w:ascii="Times New Roman" w:hAnsi="Times New Roman" w:cs="Times New Roman"/>
-                <w:lang w:val="en-IN"/>
-              </w:rPr>
-              <w:t xml:space="preserve"> </w:t>
+              <w:t xml:space="preserve">that are ouput plane ,capture plane,qbuf,dqbuf </w:t>
             </w:r>
             <w:r>
               <w:rPr>
@@ -840,21 +665,12 @@
                 <w:lang w:val="en-IN"/>
               </w:rPr>
             </w:pPr>
-            <w:proofErr w:type="spellStart"/>
-            <w:r>
-              <w:rPr>
-                <w:rFonts w:ascii="Times New Roman" w:hAnsi="Times New Roman" w:cs="Times New Roman"/>
-                <w:lang w:val="en-IN"/>
-              </w:rPr>
-              <w:t>Git_hub</w:t>
-            </w:r>
-            <w:proofErr w:type="spellEnd"/>
-            <w:r>
-              <w:rPr>
-                <w:rFonts w:ascii="Times New Roman" w:hAnsi="Times New Roman" w:cs="Times New Roman"/>
-                <w:lang w:val="en-IN"/>
-              </w:rPr>
-              <w:t xml:space="preserve"> link:</w:t>
+            <w:r>
+              <w:rPr>
+                <w:rFonts w:ascii="Times New Roman" w:hAnsi="Times New Roman" w:cs="Times New Roman"/>
+                <w:lang w:val="en-IN"/>
+              </w:rPr>
+              <w:t>Git_hub link:</w:t>
             </w:r>
             <w:r>
               <w:rPr>
@@ -899,39 +715,7 @@
                 <w:rFonts w:ascii="Times New Roman" w:hAnsi="Times New Roman" w:cs="Times New Roman"/>
                 <w:lang w:val="en-IN"/>
               </w:rPr>
-              <w:t xml:space="preserve"> executed the commands to see kernel logs and </w:t>
-            </w:r>
-            <w:proofErr w:type="spellStart"/>
-            <w:r>
-              <w:rPr>
-                <w:rFonts w:ascii="Times New Roman" w:hAnsi="Times New Roman" w:cs="Times New Roman"/>
-                <w:lang w:val="en-IN"/>
-              </w:rPr>
-              <w:t>i</w:t>
-            </w:r>
-            <w:proofErr w:type="spellEnd"/>
-            <w:r>
-              <w:rPr>
-                <w:rFonts w:ascii="Times New Roman" w:hAnsi="Times New Roman" w:cs="Times New Roman"/>
-                <w:lang w:val="en-IN"/>
-              </w:rPr>
-              <w:t xml:space="preserve"> taken the logs and </w:t>
-            </w:r>
-            <w:proofErr w:type="spellStart"/>
-            <w:r>
-              <w:rPr>
-                <w:rFonts w:ascii="Times New Roman" w:hAnsi="Times New Roman" w:cs="Times New Roman"/>
-                <w:lang w:val="en-IN"/>
-              </w:rPr>
-              <w:t>dmesg</w:t>
-            </w:r>
-            <w:proofErr w:type="spellEnd"/>
-            <w:r>
-              <w:rPr>
-                <w:rFonts w:ascii="Times New Roman" w:hAnsi="Times New Roman" w:cs="Times New Roman"/>
-                <w:lang w:val="en-IN"/>
-              </w:rPr>
-              <w:t xml:space="preserve"> into one file using script file </w:t>
+              <w:t xml:space="preserve"> executed the commands to see kernel logs and i taken the logs and dmesg into one file using script file </w:t>
             </w:r>
           </w:p>
           <w:p>
@@ -995,17 +779,8 @@
                 <w:rFonts w:ascii="Times New Roman" w:hAnsi="Times New Roman" w:cs="Times New Roman"/>
                 <w:lang w:val="en-IN"/>
               </w:rPr>
-              <w:t xml:space="preserve"> by using kernel </w:t>
-            </w:r>
-            <w:proofErr w:type="spellStart"/>
-            <w:r>
-              <w:rPr>
-                <w:rFonts w:ascii="Times New Roman" w:hAnsi="Times New Roman" w:cs="Times New Roman"/>
-                <w:lang w:val="en-IN"/>
-              </w:rPr>
-              <w:t>logfile</w:t>
-            </w:r>
-            <w:proofErr w:type="spellEnd"/>
+              <w:t xml:space="preserve"> by using kernel logfile</w:t>
+            </w:r>
           </w:p>
         </w:tc>
       </w:tr>
@@ -1054,39 +829,7 @@
                 <w:rFonts w:ascii="Times New Roman" w:hAnsi="Times New Roman" w:cs="Times New Roman"/>
                 <w:lang w:val="en-IN"/>
               </w:rPr>
-              <w:t xml:space="preserve"> executed the commands to see kernel logs and </w:t>
-            </w:r>
-            <w:proofErr w:type="spellStart"/>
-            <w:r>
-              <w:rPr>
-                <w:rFonts w:ascii="Times New Roman" w:hAnsi="Times New Roman" w:cs="Times New Roman"/>
-                <w:lang w:val="en-IN"/>
-              </w:rPr>
-              <w:t>i</w:t>
-            </w:r>
-            <w:proofErr w:type="spellEnd"/>
-            <w:r>
-              <w:rPr>
-                <w:rFonts w:ascii="Times New Roman" w:hAnsi="Times New Roman" w:cs="Times New Roman"/>
-                <w:lang w:val="en-IN"/>
-              </w:rPr>
-              <w:t xml:space="preserve"> taken the logs and </w:t>
-            </w:r>
-            <w:proofErr w:type="spellStart"/>
-            <w:r>
-              <w:rPr>
-                <w:rFonts w:ascii="Times New Roman" w:hAnsi="Times New Roman" w:cs="Times New Roman"/>
-                <w:lang w:val="en-IN"/>
-              </w:rPr>
-              <w:t>dmesg</w:t>
-            </w:r>
-            <w:proofErr w:type="spellEnd"/>
-            <w:r>
-              <w:rPr>
-                <w:rFonts w:ascii="Times New Roman" w:hAnsi="Times New Roman" w:cs="Times New Roman"/>
-                <w:lang w:val="en-IN"/>
-              </w:rPr>
-              <w:t xml:space="preserve"> into one file </w:t>
+              <w:t xml:space="preserve"> executed the commands to see kernel logs and i taken the logs and dmesg into one file </w:t>
             </w:r>
             <w:r>
               <w:rPr>
@@ -1158,23 +901,7 @@
                 <w:rFonts w:ascii="Times New Roman" w:hAnsi="Times New Roman" w:cs="Times New Roman"/>
                 <w:lang w:val="en-IN"/>
               </w:rPr>
-              <w:t xml:space="preserve"> understood the call flow of v4l2test app(</w:t>
-            </w:r>
-            <w:proofErr w:type="spellStart"/>
-            <w:r>
-              <w:rPr>
-                <w:rFonts w:ascii="Times New Roman" w:hAnsi="Times New Roman" w:cs="Times New Roman"/>
-                <w:lang w:val="en-IN"/>
-              </w:rPr>
-              <w:t>yavta</w:t>
-            </w:r>
-            <w:proofErr w:type="spellEnd"/>
-            <w:r>
-              <w:rPr>
-                <w:rFonts w:ascii="Times New Roman" w:hAnsi="Times New Roman" w:cs="Times New Roman"/>
-                <w:lang w:val="en-IN"/>
-              </w:rPr>
-              <w:t>)</w:t>
+              <w:t xml:space="preserve"> understood the call flow of v4l2test app(yavta)</w:t>
             </w:r>
           </w:p>
         </w:tc>
@@ -1251,23 +978,7 @@
                 <w:rFonts w:ascii="Times New Roman" w:hAnsi="Times New Roman" w:cs="Times New Roman"/>
                 <w:lang w:val="en-IN"/>
               </w:rPr>
-              <w:t xml:space="preserve"> understood the call flow of v4l2test app(</w:t>
-            </w:r>
-            <w:proofErr w:type="spellStart"/>
-            <w:r>
-              <w:rPr>
-                <w:rFonts w:ascii="Times New Roman" w:hAnsi="Times New Roman" w:cs="Times New Roman"/>
-                <w:lang w:val="en-IN"/>
-              </w:rPr>
-              <w:t>yavta</w:t>
-            </w:r>
-            <w:proofErr w:type="spellEnd"/>
-            <w:r>
-              <w:rPr>
-                <w:rFonts w:ascii="Times New Roman" w:hAnsi="Times New Roman" w:cs="Times New Roman"/>
-                <w:lang w:val="en-IN"/>
-              </w:rPr>
-              <w:t>)</w:t>
+              <w:t xml:space="preserve"> understood the call flow of v4l2test app(yavta)</w:t>
             </w:r>
           </w:p>
         </w:tc>
@@ -1294,23 +1005,7 @@
                 <w:rFonts w:ascii="Times New Roman" w:hAnsi="Times New Roman" w:cs="Times New Roman"/>
                 <w:lang w:val="en-IN"/>
               </w:rPr>
-              <w:t xml:space="preserve"> started </w:t>
-            </w:r>
-            <w:proofErr w:type="spellStart"/>
-            <w:r>
-              <w:rPr>
-                <w:rFonts w:ascii="Times New Roman" w:hAnsi="Times New Roman" w:cs="Times New Roman"/>
-                <w:lang w:val="en-IN"/>
-              </w:rPr>
-              <w:t>writting</w:t>
-            </w:r>
-            <w:proofErr w:type="spellEnd"/>
-            <w:r>
-              <w:rPr>
-                <w:rFonts w:ascii="Times New Roman" w:hAnsi="Times New Roman" w:cs="Times New Roman"/>
-                <w:lang w:val="en-IN"/>
-              </w:rPr>
-              <w:t xml:space="preserve"> of my own v4l2 test app but it's not completed</w:t>
+              <w:t xml:space="preserve"> started writting of my own v4l2 test app but it's not completed</w:t>
             </w:r>
           </w:p>
         </w:tc>
@@ -1401,17 +1096,55 @@
                 <w:rFonts w:ascii="Times New Roman" w:hAnsi="Times New Roman" w:cs="Times New Roman"/>
                 <w:lang w:val="en-IN"/>
               </w:rPr>
-              <w:t xml:space="preserve"> completed the test app </w:t>
-            </w:r>
-            <w:proofErr w:type="spellStart"/>
-            <w:r>
-              <w:rPr>
-                <w:rFonts w:ascii="Times New Roman" w:hAnsi="Times New Roman" w:cs="Times New Roman"/>
-                <w:lang w:val="en-IN"/>
-              </w:rPr>
-              <w:t>upto</w:t>
-            </w:r>
-            <w:proofErr w:type="spellEnd"/>
+              <w:t xml:space="preserve"> completed the test app upto alloacte buffers</w:t>
+            </w:r>
+          </w:p>
+          <w:p>
+            <w:pPr>
+              <w:jc w:val="left"/>
+              <w:rPr>
+                <w:rFonts w:ascii="Times New Roman" w:hAnsi="Times New Roman" w:cs="Times New Roman"/>
+                <w:lang w:val="en-IN"/>
+              </w:rPr>
+            </w:pPr>
+            <w:r>
+              <w:rPr>
+                <w:rFonts w:ascii="Times New Roman" w:hAnsi="Times New Roman" w:cs="Times New Roman"/>
+                <w:lang w:val="en-IN"/>
+              </w:rPr>
+              <w:t>v4l2test1.c-&gt;open the device,close the device</w:t>
+            </w:r>
+          </w:p>
+          <w:p>
+            <w:pPr>
+              <w:jc w:val="left"/>
+              <w:rPr>
+                <w:rFonts w:ascii="Times New Roman" w:hAnsi="Times New Roman" w:cs="Times New Roman"/>
+                <w:lang w:val="en-IN"/>
+              </w:rPr>
+            </w:pPr>
+            <w:r>
+              <w:rPr>
+                <w:rFonts w:ascii="Times New Roman" w:hAnsi="Times New Roman" w:cs="Times New Roman"/>
+                <w:lang w:val="en-IN"/>
+              </w:rPr>
+              <w:t>v4l2test2.c-&gt;open,query the device capabilities,close</w:t>
+            </w:r>
+          </w:p>
+          <w:p>
+            <w:pPr>
+              <w:jc w:val="left"/>
+              <w:rPr>
+                <w:lang w:val="en-IN"/>
+              </w:rPr>
+            </w:pPr>
+            <w:r>
+              <w:rPr>
+                <w:rFonts w:ascii="Times New Roman" w:hAnsi="Times New Roman" w:cs="Times New Roman"/>
+                <w:lang w:val="en-IN"/>
+              </w:rPr>
+              <w:t>v4l2test3.c-&gt;open,query the device capabilities,</w:t>
+            </w:r>
             <w:r>
               <w:rPr>
                 <w:rFonts w:ascii="Times New Roman" w:hAnsi="Times New Roman" w:cs="Times New Roman"/>
@@ -1419,171 +1152,12 @@
               </w:rPr>
               <w:t xml:space="preserve"> </w:t>
             </w:r>
-            <w:proofErr w:type="spellStart"/>
-            <w:r>
-              <w:rPr>
-                <w:rFonts w:ascii="Times New Roman" w:hAnsi="Times New Roman" w:cs="Times New Roman"/>
-                <w:lang w:val="en-IN"/>
-              </w:rPr>
-              <w:t>alloacte</w:t>
-            </w:r>
-            <w:proofErr w:type="spellEnd"/>
-            <w:r>
-              <w:rPr>
-                <w:rFonts w:ascii="Times New Roman" w:hAnsi="Times New Roman" w:cs="Times New Roman"/>
-                <w:lang w:val="en-IN"/>
-              </w:rPr>
-              <w:t xml:space="preserve"> buffers</w:t>
-            </w:r>
-          </w:p>
-          <w:p>
-            <w:pPr>
-              <w:jc w:val="left"/>
-              <w:rPr>
-                <w:rFonts w:ascii="Times New Roman" w:hAnsi="Times New Roman" w:cs="Times New Roman"/>
-                <w:lang w:val="en-IN"/>
-              </w:rPr>
-            </w:pPr>
-            <w:r>
-              <w:rPr>
-                <w:rFonts w:ascii="Times New Roman" w:hAnsi="Times New Roman" w:cs="Times New Roman"/>
-                <w:lang w:val="en-IN"/>
-              </w:rPr>
-              <w:t xml:space="preserve">v4l2test1.c-&gt;open the </w:t>
-            </w:r>
-            <w:proofErr w:type="spellStart"/>
-            <w:r>
-              <w:rPr>
-                <w:rFonts w:ascii="Times New Roman" w:hAnsi="Times New Roman" w:cs="Times New Roman"/>
-                <w:lang w:val="en-IN"/>
-              </w:rPr>
-              <w:t>device,close</w:t>
-            </w:r>
-            <w:proofErr w:type="spellEnd"/>
-            <w:r>
-              <w:rPr>
-                <w:rFonts w:ascii="Times New Roman" w:hAnsi="Times New Roman" w:cs="Times New Roman"/>
-                <w:lang w:val="en-IN"/>
-              </w:rPr>
-              <w:t xml:space="preserve"> the device</w:t>
-            </w:r>
-          </w:p>
-          <w:p>
-            <w:pPr>
-              <w:jc w:val="left"/>
-              <w:rPr>
-                <w:rFonts w:ascii="Times New Roman" w:hAnsi="Times New Roman" w:cs="Times New Roman"/>
-                <w:lang w:val="en-IN"/>
-              </w:rPr>
-            </w:pPr>
-            <w:r>
-              <w:rPr>
-                <w:rFonts w:ascii="Times New Roman" w:hAnsi="Times New Roman" w:cs="Times New Roman"/>
-                <w:lang w:val="en-IN"/>
-              </w:rPr>
-              <w:t>v4l2test2.c-&gt;</w:t>
-            </w:r>
-            <w:proofErr w:type="spellStart"/>
-            <w:r>
-              <w:rPr>
-                <w:rFonts w:ascii="Times New Roman" w:hAnsi="Times New Roman" w:cs="Times New Roman"/>
-                <w:lang w:val="en-IN"/>
-              </w:rPr>
-              <w:t>open,query</w:t>
-            </w:r>
-            <w:proofErr w:type="spellEnd"/>
-            <w:r>
-              <w:rPr>
-                <w:rFonts w:ascii="Times New Roman" w:hAnsi="Times New Roman" w:cs="Times New Roman"/>
-                <w:lang w:val="en-IN"/>
-              </w:rPr>
-              <w:t xml:space="preserve"> the device </w:t>
-            </w:r>
-            <w:proofErr w:type="spellStart"/>
-            <w:r>
-              <w:rPr>
-                <w:rFonts w:ascii="Times New Roman" w:hAnsi="Times New Roman" w:cs="Times New Roman"/>
-                <w:lang w:val="en-IN"/>
-              </w:rPr>
-              <w:t>capabilities,close</w:t>
-            </w:r>
-            <w:proofErr w:type="spellEnd"/>
-          </w:p>
-          <w:p>
-            <w:pPr>
-              <w:jc w:val="left"/>
-              <w:rPr>
-                <w:lang w:val="en-IN"/>
-              </w:rPr>
-            </w:pPr>
-            <w:r>
-              <w:rPr>
-                <w:rFonts w:ascii="Times New Roman" w:hAnsi="Times New Roman" w:cs="Times New Roman"/>
-                <w:lang w:val="en-IN"/>
-              </w:rPr>
-              <w:t>v4l2test3.c-&gt;</w:t>
-            </w:r>
-            <w:proofErr w:type="spellStart"/>
-            <w:r>
-              <w:rPr>
-                <w:rFonts w:ascii="Times New Roman" w:hAnsi="Times New Roman" w:cs="Times New Roman"/>
-                <w:lang w:val="en-IN"/>
-              </w:rPr>
-              <w:t>open,query</w:t>
-            </w:r>
-            <w:proofErr w:type="spellEnd"/>
-            <w:r>
-              <w:rPr>
-                <w:rFonts w:ascii="Times New Roman" w:hAnsi="Times New Roman" w:cs="Times New Roman"/>
-                <w:lang w:val="en-IN"/>
-              </w:rPr>
-              <w:t xml:space="preserve"> the device capabilities,</w:t>
-            </w:r>
-            <w:r>
-              <w:rPr>
-                <w:rFonts w:ascii="Times New Roman" w:hAnsi="Times New Roman" w:cs="Times New Roman"/>
-                <w:lang w:val="en-IN"/>
-              </w:rPr>
-              <w:t xml:space="preserve"> </w:t>
-            </w:r>
-            <w:r>
-              <w:rPr>
-                <w:rFonts w:ascii="Times New Roman" w:hAnsi="Times New Roman" w:cs="Times New Roman"/>
-                <w:lang w:val="en-IN"/>
-              </w:rPr>
-              <w:t xml:space="preserve">set the format to </w:t>
-            </w:r>
-            <w:proofErr w:type="spellStart"/>
-            <w:r>
-              <w:rPr>
-                <w:rFonts w:ascii="Times New Roman" w:hAnsi="Times New Roman" w:cs="Times New Roman"/>
-                <w:lang w:val="en-IN"/>
-              </w:rPr>
-              <w:t>YUYV,set</w:t>
-            </w:r>
-            <w:proofErr w:type="spellEnd"/>
-            <w:r>
-              <w:rPr>
-                <w:rFonts w:ascii="Times New Roman" w:hAnsi="Times New Roman" w:cs="Times New Roman"/>
-                <w:lang w:val="en-IN"/>
-              </w:rPr>
-              <w:t xml:space="preserve"> the </w:t>
-            </w:r>
-            <w:proofErr w:type="spellStart"/>
-            <w:r>
-              <w:rPr>
-                <w:rFonts w:ascii="Times New Roman" w:hAnsi="Times New Roman" w:cs="Times New Roman"/>
-                <w:lang w:val="en-IN"/>
-              </w:rPr>
-              <w:t>framerate</w:t>
-            </w:r>
-            <w:proofErr w:type="spellEnd"/>
-            <w:r>
-              <w:rPr>
-                <w:rFonts w:ascii="Times New Roman" w:hAnsi="Times New Roman" w:cs="Times New Roman"/>
-                <w:lang w:val="en-IN"/>
-              </w:rPr>
-              <w:t xml:space="preserve"> to 1/30,close</w:t>
+            <w:r>
+              <w:rPr>
+                <w:rFonts w:ascii="Times New Roman" w:hAnsi="Times New Roman" w:cs="Times New Roman"/>
+                <w:lang w:val="en-IN"/>
+              </w:rPr>
+              <w:t>set the format to YUYV,set the framerate to 1/30,close</w:t>
             </w:r>
           </w:p>
         </w:tc>
@@ -1647,23 +1221,7 @@
                 <w:rFonts w:ascii="Times New Roman" w:hAnsi="Times New Roman" w:cs="Times New Roman"/>
                 <w:lang w:val="en-IN"/>
               </w:rPr>
-              <w:t xml:space="preserve">I completed test app </w:t>
-            </w:r>
-            <w:proofErr w:type="spellStart"/>
-            <w:r>
-              <w:rPr>
-                <w:rFonts w:ascii="Times New Roman" w:hAnsi="Times New Roman" w:cs="Times New Roman"/>
-                <w:lang w:val="en-IN"/>
-              </w:rPr>
-              <w:t>upto</w:t>
-            </w:r>
-            <w:proofErr w:type="spellEnd"/>
-            <w:r>
-              <w:rPr>
-                <w:rFonts w:ascii="Times New Roman" w:hAnsi="Times New Roman" w:cs="Times New Roman"/>
-                <w:lang w:val="en-IN"/>
-              </w:rPr>
-              <w:t xml:space="preserve"> allocate buffers</w:t>
+              <w:t>I completed test app upto allocate buffers</w:t>
             </w:r>
           </w:p>
         </w:tc>
@@ -1707,299 +1265,40 @@
                 <w:rFonts w:ascii="Times New Roman" w:hAnsi="Times New Roman" w:cs="Times New Roman"/>
                 <w:lang w:val="en-IN"/>
               </w:rPr>
-              <w:t>v4l2test4.c-&gt;</w:t>
-            </w:r>
-            <w:proofErr w:type="spellStart"/>
-            <w:r>
-              <w:rPr>
-                <w:rFonts w:ascii="Times New Roman" w:hAnsi="Times New Roman" w:cs="Times New Roman"/>
-                <w:lang w:val="en-IN"/>
-              </w:rPr>
-              <w:t>open,query</w:t>
-            </w:r>
-            <w:proofErr w:type="spellEnd"/>
-            <w:r>
-              <w:rPr>
-                <w:rFonts w:ascii="Times New Roman" w:hAnsi="Times New Roman" w:cs="Times New Roman"/>
-                <w:lang w:val="en-IN"/>
-              </w:rPr>
-              <w:t xml:space="preserve"> the device </w:t>
-            </w:r>
-            <w:proofErr w:type="spellStart"/>
-            <w:r>
-              <w:rPr>
-                <w:rFonts w:ascii="Times New Roman" w:hAnsi="Times New Roman" w:cs="Times New Roman"/>
-                <w:lang w:val="en-IN"/>
-              </w:rPr>
-              <w:t>capabilities,set</w:t>
-            </w:r>
-            <w:proofErr w:type="spellEnd"/>
-            <w:r>
-              <w:rPr>
-                <w:rFonts w:ascii="Times New Roman" w:hAnsi="Times New Roman" w:cs="Times New Roman"/>
-                <w:lang w:val="en-IN"/>
-              </w:rPr>
-              <w:t xml:space="preserve"> the format to </w:t>
-            </w:r>
-            <w:proofErr w:type="spellStart"/>
-            <w:r>
-              <w:rPr>
-                <w:rFonts w:ascii="Times New Roman" w:hAnsi="Times New Roman" w:cs="Times New Roman"/>
-                <w:lang w:val="en-IN"/>
-              </w:rPr>
-              <w:t>YUYV,set</w:t>
-            </w:r>
-            <w:proofErr w:type="spellEnd"/>
-            <w:r>
-              <w:rPr>
-                <w:rFonts w:ascii="Times New Roman" w:hAnsi="Times New Roman" w:cs="Times New Roman"/>
-                <w:lang w:val="en-IN"/>
-              </w:rPr>
-              <w:t xml:space="preserve"> the </w:t>
-            </w:r>
-            <w:proofErr w:type="spellStart"/>
-            <w:r>
-              <w:rPr>
-                <w:rFonts w:ascii="Times New Roman" w:hAnsi="Times New Roman" w:cs="Times New Roman"/>
-                <w:lang w:val="en-IN"/>
-              </w:rPr>
-              <w:t>framerate</w:t>
-            </w:r>
-            <w:proofErr w:type="spellEnd"/>
-            <w:r>
-              <w:rPr>
-                <w:rFonts w:ascii="Times New Roman" w:hAnsi="Times New Roman" w:cs="Times New Roman"/>
-                <w:lang w:val="en-IN"/>
-              </w:rPr>
-              <w:t xml:space="preserve"> to 1/30,allocate 6 buffers and map the buffers using </w:t>
-            </w:r>
-            <w:proofErr w:type="spellStart"/>
-            <w:r>
-              <w:rPr>
-                <w:rFonts w:ascii="Times New Roman" w:hAnsi="Times New Roman" w:cs="Times New Roman"/>
-                <w:lang w:val="en-IN"/>
-              </w:rPr>
-              <w:t>mmap,close</w:t>
-            </w:r>
-            <w:proofErr w:type="spellEnd"/>
-          </w:p>
-          <w:p>
-            <w:pPr>
-              <w:jc w:val="left"/>
-              <w:rPr>
-                <w:rFonts w:ascii="Times New Roman" w:hAnsi="Times New Roman" w:cs="Times New Roman"/>
-                <w:lang w:val="en-IN"/>
-              </w:rPr>
-            </w:pPr>
-            <w:r>
-              <w:rPr>
-                <w:rFonts w:ascii="Times New Roman" w:hAnsi="Times New Roman" w:cs="Times New Roman"/>
-                <w:lang w:val="en-IN"/>
-              </w:rPr>
-              <w:t>v4l2test5.c-&gt;</w:t>
-            </w:r>
-            <w:proofErr w:type="spellStart"/>
-            <w:r>
-              <w:rPr>
-                <w:rFonts w:ascii="Times New Roman" w:hAnsi="Times New Roman" w:cs="Times New Roman"/>
-                <w:lang w:val="en-IN"/>
-              </w:rPr>
-              <w:t>open,query</w:t>
-            </w:r>
-            <w:proofErr w:type="spellEnd"/>
-            <w:r>
-              <w:rPr>
-                <w:rFonts w:ascii="Times New Roman" w:hAnsi="Times New Roman" w:cs="Times New Roman"/>
-                <w:lang w:val="en-IN"/>
-              </w:rPr>
-              <w:t xml:space="preserve"> the device </w:t>
-            </w:r>
-            <w:proofErr w:type="spellStart"/>
-            <w:r>
-              <w:rPr>
-                <w:rFonts w:ascii="Times New Roman" w:hAnsi="Times New Roman" w:cs="Times New Roman"/>
-                <w:lang w:val="en-IN"/>
-              </w:rPr>
-              <w:t>capabilities,set</w:t>
-            </w:r>
-            <w:proofErr w:type="spellEnd"/>
-            <w:r>
-              <w:rPr>
-                <w:rFonts w:ascii="Times New Roman" w:hAnsi="Times New Roman" w:cs="Times New Roman"/>
-                <w:lang w:val="en-IN"/>
-              </w:rPr>
-              <w:t xml:space="preserve"> the format to </w:t>
-            </w:r>
-            <w:proofErr w:type="spellStart"/>
-            <w:r>
-              <w:rPr>
-                <w:rFonts w:ascii="Times New Roman" w:hAnsi="Times New Roman" w:cs="Times New Roman"/>
-                <w:lang w:val="en-IN"/>
-              </w:rPr>
-              <w:t>YUYV,set</w:t>
-            </w:r>
-            <w:proofErr w:type="spellEnd"/>
-            <w:r>
-              <w:rPr>
-                <w:rFonts w:ascii="Times New Roman" w:hAnsi="Times New Roman" w:cs="Times New Roman"/>
-                <w:lang w:val="en-IN"/>
-              </w:rPr>
-              <w:t xml:space="preserve"> the </w:t>
-            </w:r>
-            <w:proofErr w:type="spellStart"/>
-            <w:r>
-              <w:rPr>
-                <w:rFonts w:ascii="Times New Roman" w:hAnsi="Times New Roman" w:cs="Times New Roman"/>
-                <w:lang w:val="en-IN"/>
-              </w:rPr>
-              <w:t>framerate</w:t>
-            </w:r>
-            <w:proofErr w:type="spellEnd"/>
-            <w:r>
-              <w:rPr>
-                <w:rFonts w:ascii="Times New Roman" w:hAnsi="Times New Roman" w:cs="Times New Roman"/>
-                <w:lang w:val="en-IN"/>
-              </w:rPr>
-              <w:t xml:space="preserve"> to 1/30,allocate 6 buffers and map the buffers using </w:t>
-            </w:r>
-            <w:proofErr w:type="spellStart"/>
-            <w:r>
-              <w:rPr>
-                <w:rFonts w:ascii="Times New Roman" w:hAnsi="Times New Roman" w:cs="Times New Roman"/>
-                <w:lang w:val="en-IN"/>
-              </w:rPr>
-              <w:t>mmap,stream</w:t>
-            </w:r>
-            <w:proofErr w:type="spellEnd"/>
-            <w:r>
-              <w:rPr>
-                <w:rFonts w:ascii="Times New Roman" w:hAnsi="Times New Roman" w:cs="Times New Roman"/>
-                <w:lang w:val="en-IN"/>
-              </w:rPr>
-              <w:t xml:space="preserve"> on and stream </w:t>
-            </w:r>
-            <w:proofErr w:type="spellStart"/>
-            <w:r>
-              <w:rPr>
-                <w:rFonts w:ascii="Times New Roman" w:hAnsi="Times New Roman" w:cs="Times New Roman"/>
-                <w:lang w:val="en-IN"/>
-              </w:rPr>
-              <w:t>off,close</w:t>
-            </w:r>
-            <w:proofErr w:type="spellEnd"/>
-          </w:p>
-          <w:p>
-            <w:pPr>
-              <w:jc w:val="left"/>
-              <w:rPr>
-                <w:rFonts w:ascii="Times New Roman" w:hAnsi="Times New Roman" w:cs="Times New Roman"/>
-                <w:lang w:val="en-IN"/>
-              </w:rPr>
-            </w:pPr>
-            <w:r>
-              <w:rPr>
-                <w:rFonts w:ascii="Times New Roman" w:hAnsi="Times New Roman" w:cs="Times New Roman"/>
-                <w:lang w:val="en-IN"/>
-              </w:rPr>
-              <w:t>v4l2test6.c-&gt;</w:t>
-            </w:r>
-            <w:proofErr w:type="spellStart"/>
-            <w:r>
-              <w:rPr>
-                <w:rFonts w:ascii="Times New Roman" w:hAnsi="Times New Roman" w:cs="Times New Roman"/>
-                <w:lang w:val="en-IN"/>
-              </w:rPr>
-              <w:t>open,query</w:t>
-            </w:r>
-            <w:proofErr w:type="spellEnd"/>
-            <w:r>
-              <w:rPr>
-                <w:rFonts w:ascii="Times New Roman" w:hAnsi="Times New Roman" w:cs="Times New Roman"/>
-                <w:lang w:val="en-IN"/>
-              </w:rPr>
-              <w:t xml:space="preserve"> the device </w:t>
-            </w:r>
-            <w:proofErr w:type="spellStart"/>
-            <w:r>
-              <w:rPr>
-                <w:rFonts w:ascii="Times New Roman" w:hAnsi="Times New Roman" w:cs="Times New Roman"/>
-                <w:lang w:val="en-IN"/>
-              </w:rPr>
-              <w:t>capabilities,set</w:t>
-            </w:r>
-            <w:proofErr w:type="spellEnd"/>
-            <w:r>
-              <w:rPr>
-                <w:rFonts w:ascii="Times New Roman" w:hAnsi="Times New Roman" w:cs="Times New Roman"/>
-                <w:lang w:val="en-IN"/>
-              </w:rPr>
-              <w:t xml:space="preserve"> the format to </w:t>
-            </w:r>
-            <w:proofErr w:type="spellStart"/>
-            <w:r>
-              <w:rPr>
-                <w:rFonts w:ascii="Times New Roman" w:hAnsi="Times New Roman" w:cs="Times New Roman"/>
-                <w:lang w:val="en-IN"/>
-              </w:rPr>
-              <w:t>YUYV,set</w:t>
-            </w:r>
-            <w:proofErr w:type="spellEnd"/>
-            <w:r>
-              <w:rPr>
-                <w:rFonts w:ascii="Times New Roman" w:hAnsi="Times New Roman" w:cs="Times New Roman"/>
-                <w:lang w:val="en-IN"/>
-              </w:rPr>
-              <w:t xml:space="preserve"> the </w:t>
-            </w:r>
-            <w:proofErr w:type="spellStart"/>
-            <w:r>
-              <w:rPr>
-                <w:rFonts w:ascii="Times New Roman" w:hAnsi="Times New Roman" w:cs="Times New Roman"/>
-                <w:lang w:val="en-IN"/>
-              </w:rPr>
-              <w:t>framerate</w:t>
-            </w:r>
-            <w:proofErr w:type="spellEnd"/>
-            <w:r>
-              <w:rPr>
-                <w:rFonts w:ascii="Times New Roman" w:hAnsi="Times New Roman" w:cs="Times New Roman"/>
-                <w:lang w:val="en-IN"/>
-              </w:rPr>
-              <w:t xml:space="preserve"> to 1/30,allocate 6 buffers and map the buffers using </w:t>
-            </w:r>
-            <w:proofErr w:type="spellStart"/>
-            <w:r>
-              <w:rPr>
-                <w:rFonts w:ascii="Times New Roman" w:hAnsi="Times New Roman" w:cs="Times New Roman"/>
-                <w:lang w:val="en-IN"/>
-              </w:rPr>
-              <w:t>mmap,stream</w:t>
-            </w:r>
-            <w:proofErr w:type="spellEnd"/>
-            <w:r>
-              <w:rPr>
-                <w:rFonts w:ascii="Times New Roman" w:hAnsi="Times New Roman" w:cs="Times New Roman"/>
-                <w:lang w:val="en-IN"/>
-              </w:rPr>
-              <w:t xml:space="preserve"> on and stream </w:t>
-            </w:r>
-            <w:proofErr w:type="spellStart"/>
-            <w:r>
-              <w:rPr>
-                <w:rFonts w:ascii="Times New Roman" w:hAnsi="Times New Roman" w:cs="Times New Roman"/>
-                <w:lang w:val="en-IN"/>
-              </w:rPr>
-              <w:t>off,free</w:t>
-            </w:r>
-            <w:proofErr w:type="spellEnd"/>
-            <w:r>
-              <w:rPr>
-                <w:rFonts w:ascii="Times New Roman" w:hAnsi="Times New Roman" w:cs="Times New Roman"/>
-                <w:lang w:val="en-IN"/>
-              </w:rPr>
-              <w:t xml:space="preserve"> the </w:t>
-            </w:r>
-            <w:proofErr w:type="spellStart"/>
+              <w:t>v4l2test4.c-&gt;open,query the device capabilities,set the format to YUYV,set the framerate to 1/30,allocate 6 buffers and map the buffers using mmap,close</w:t>
+            </w:r>
+          </w:p>
+          <w:p>
+            <w:pPr>
+              <w:jc w:val="left"/>
+              <w:rPr>
+                <w:rFonts w:ascii="Times New Roman" w:hAnsi="Times New Roman" w:cs="Times New Roman"/>
+                <w:lang w:val="en-IN"/>
+              </w:rPr>
+            </w:pPr>
+            <w:r>
+              <w:rPr>
+                <w:rFonts w:ascii="Times New Roman" w:hAnsi="Times New Roman" w:cs="Times New Roman"/>
+                <w:lang w:val="en-IN"/>
+              </w:rPr>
+              <w:t>v4l2test5.c-&gt;open,query the device capabilities,set the format to YUYV,set the framerate to 1/30,allocate 6 buffers and map the buffers using mmap,stream on and stream off,close</w:t>
+            </w:r>
+          </w:p>
+          <w:p>
+            <w:pPr>
+              <w:jc w:val="left"/>
+              <w:rPr>
+                <w:rFonts w:ascii="Times New Roman" w:hAnsi="Times New Roman" w:cs="Times New Roman"/>
+                <w:lang w:val="en-IN"/>
+              </w:rPr>
+            </w:pPr>
+            <w:r>
+              <w:rPr>
+                <w:rFonts w:ascii="Times New Roman" w:hAnsi="Times New Roman" w:cs="Times New Roman"/>
+                <w:lang w:val="en-IN"/>
+              </w:rPr>
+              <w:t xml:space="preserve">v4l2test6.c-&gt;open,query the device capabilities,set the format to YUYV,set the framerate to 1/30,allocate 6 buffers and map the buffers using mmap,stream on and stream off,free the </w:t>
+            </w:r>
             <w:r>
               <w:rPr>
                 <w:rFonts w:ascii="Times New Roman" w:hAnsi="Times New Roman" w:cs="Times New Roman"/>
@@ -2008,31 +1307,21 @@
               <w:lastRenderedPageBreak/>
               <w:t>buffers,close</w:t>
             </w:r>
-            <w:proofErr w:type="spellEnd"/>
-          </w:p>
-          <w:p>
-            <w:pPr>
-              <w:jc w:val="left"/>
-              <w:rPr>
-                <w:rFonts w:ascii="Times New Roman" w:hAnsi="Times New Roman" w:cs="Times New Roman"/>
-                <w:lang w:val="en-IN"/>
-              </w:rPr>
-            </w:pPr>
-            <w:proofErr w:type="spellStart"/>
-            <w:r>
-              <w:rPr>
-                <w:rFonts w:ascii="Times New Roman" w:hAnsi="Times New Roman" w:cs="Times New Roman"/>
-                <w:lang w:val="en-IN"/>
-              </w:rPr>
-              <w:t>Git_hub</w:t>
-            </w:r>
-            <w:proofErr w:type="spellEnd"/>
-            <w:r>
-              <w:rPr>
-                <w:rFonts w:ascii="Times New Roman" w:hAnsi="Times New Roman" w:cs="Times New Roman"/>
-                <w:lang w:val="en-IN"/>
-              </w:rPr>
-              <w:t xml:space="preserve"> link:</w:t>
+          </w:p>
+          <w:p>
+            <w:pPr>
+              <w:jc w:val="left"/>
+              <w:rPr>
+                <w:rFonts w:ascii="Times New Roman" w:hAnsi="Times New Roman" w:cs="Times New Roman"/>
+                <w:lang w:val="en-IN"/>
+              </w:rPr>
+            </w:pPr>
+            <w:r>
+              <w:rPr>
+                <w:rFonts w:ascii="Times New Roman" w:hAnsi="Times New Roman" w:cs="Times New Roman"/>
+                <w:lang w:val="en-IN"/>
+              </w:rPr>
+              <w:t>Git_hub link:</w:t>
             </w:r>
             <w:r>
               <w:rPr>
@@ -2360,23 +1649,13 @@
                 <w:b w:val="0"/>
               </w:rPr>
             </w:pPr>
-            <w:proofErr w:type="spellStart"/>
             <w:r>
               <w:rPr>
                 <w:rStyle w:val="Strong"/>
                 <w:rFonts w:ascii="Times New Roman" w:hAnsi="Times New Roman" w:cs="Times New Roman"/>
                 <w:b w:val="0"/>
               </w:rPr>
-              <w:t>Git_hub</w:t>
-            </w:r>
-            <w:proofErr w:type="spellEnd"/>
-            <w:r>
-              <w:rPr>
-                <w:rStyle w:val="Strong"/>
-                <w:rFonts w:ascii="Times New Roman" w:hAnsi="Times New Roman" w:cs="Times New Roman"/>
-                <w:b w:val="0"/>
-              </w:rPr>
-              <w:t xml:space="preserve"> link: </w:t>
+              <w:t xml:space="preserve">Git_hub link: </w:t>
             </w:r>
             <w:hyperlink r:id="rId12" w:history="1">
               <w:r>
@@ -2406,33 +1685,8 @@
                 <w:rFonts w:ascii="Times New Roman" w:hAnsi="Times New Roman" w:cs="Times New Roman"/>
                 <w:lang w:val="en-IN"/>
               </w:rPr>
-              <w:t xml:space="preserve">I will write </w:t>
-            </w:r>
-            <w:proofErr w:type="spellStart"/>
-            <w:r>
-              <w:rPr>
-                <w:rFonts w:ascii="Times New Roman" w:hAnsi="Times New Roman" w:cs="Times New Roman"/>
-                <w:lang w:val="en-IN"/>
-              </w:rPr>
-              <w:t>makefile</w:t>
-            </w:r>
-            <w:proofErr w:type="spellEnd"/>
-            <w:r>
-              <w:rPr>
-                <w:rFonts w:ascii="Times New Roman" w:hAnsi="Times New Roman" w:cs="Times New Roman"/>
-                <w:lang w:val="en-IN"/>
-              </w:rPr>
-              <w:t xml:space="preserve"> for </w:t>
-            </w:r>
-            <w:proofErr w:type="spellStart"/>
-            <w:r>
-              <w:rPr>
-                <w:rFonts w:ascii="Times New Roman" w:hAnsi="Times New Roman" w:cs="Times New Roman"/>
-                <w:lang w:val="en-IN"/>
-              </w:rPr>
-              <w:t>dynamic_library</w:t>
-            </w:r>
-            <w:proofErr w:type="spellEnd"/>
+              <w:t>I will write makefile for dynamic_library</w:t>
+            </w:r>
           </w:p>
         </w:tc>
       </w:tr>
@@ -2495,81 +1749,39 @@
                 <w:rFonts w:ascii="Times New Roman" w:hAnsi="Times New Roman" w:cs="Times New Roman"/>
                 <w:lang w:val="en-IN"/>
               </w:rPr>
-              <w:t xml:space="preserve">1.I studied about </w:t>
-            </w:r>
-            <w:proofErr w:type="spellStart"/>
-            <w:r>
-              <w:rPr>
-                <w:rFonts w:ascii="Times New Roman" w:hAnsi="Times New Roman" w:cs="Times New Roman"/>
-                <w:lang w:val="en-IN"/>
-              </w:rPr>
-              <w:t>ffmpeg</w:t>
-            </w:r>
-            <w:proofErr w:type="spellEnd"/>
-            <w:r>
-              <w:rPr>
-                <w:rFonts w:ascii="Times New Roman" w:hAnsi="Times New Roman" w:cs="Times New Roman"/>
-                <w:lang w:val="en-IN"/>
-              </w:rPr>
-              <w:t xml:space="preserve"> document</w:t>
-            </w:r>
-          </w:p>
-          <w:p>
-            <w:pPr>
-              <w:jc w:val="left"/>
-              <w:rPr>
-                <w:rFonts w:ascii="Times New Roman" w:hAnsi="Times New Roman" w:cs="Times New Roman"/>
-                <w:lang w:val="en-IN"/>
-              </w:rPr>
-            </w:pPr>
-            <w:r>
-              <w:rPr>
-                <w:rFonts w:ascii="Times New Roman" w:hAnsi="Times New Roman" w:cs="Times New Roman"/>
-                <w:lang w:val="en-IN"/>
-              </w:rPr>
-              <w:t xml:space="preserve">2.Makefile for </w:t>
-            </w:r>
-            <w:proofErr w:type="spellStart"/>
-            <w:r>
-              <w:rPr>
-                <w:rFonts w:ascii="Times New Roman" w:hAnsi="Times New Roman" w:cs="Times New Roman"/>
-                <w:lang w:val="en-IN"/>
-              </w:rPr>
-              <w:t>dynamic_library</w:t>
-            </w:r>
-            <w:proofErr w:type="spellEnd"/>
-            <w:r>
-              <w:rPr>
-                <w:rFonts w:ascii="Times New Roman" w:hAnsi="Times New Roman" w:cs="Times New Roman"/>
-                <w:lang w:val="en-IN"/>
-              </w:rPr>
-              <w:t xml:space="preserve"> is written and uploaded to git hub</w:t>
-            </w:r>
-          </w:p>
-          <w:p>
-            <w:pPr>
-              <w:jc w:val="left"/>
-              <w:rPr>
-                <w:lang w:val="en-IN"/>
-              </w:rPr>
-            </w:pPr>
-            <w:proofErr w:type="spellStart"/>
+              <w:t>1.I studied about ffmpeg document</w:t>
+            </w:r>
+          </w:p>
+          <w:p>
+            <w:pPr>
+              <w:jc w:val="left"/>
+              <w:rPr>
+                <w:rFonts w:ascii="Times New Roman" w:hAnsi="Times New Roman" w:cs="Times New Roman"/>
+                <w:lang w:val="en-IN"/>
+              </w:rPr>
+            </w:pPr>
+            <w:r>
+              <w:rPr>
+                <w:rFonts w:ascii="Times New Roman" w:hAnsi="Times New Roman" w:cs="Times New Roman"/>
+                <w:lang w:val="en-IN"/>
+              </w:rPr>
+              <w:t>2.Makefile for dynamic_library is written and uploaded to git hub</w:t>
+            </w:r>
+          </w:p>
+          <w:p>
+            <w:pPr>
+              <w:jc w:val="left"/>
+              <w:rPr>
+                <w:lang w:val="en-IN"/>
+              </w:rPr>
+            </w:pPr>
             <w:r>
               <w:rPr>
                 <w:rStyle w:val="Strong"/>
                 <w:rFonts w:ascii="Times New Roman" w:hAnsi="Times New Roman" w:cs="Times New Roman"/>
                 <w:b w:val="0"/>
               </w:rPr>
-              <w:t>Git_hub</w:t>
-            </w:r>
-            <w:proofErr w:type="spellEnd"/>
-            <w:r>
-              <w:rPr>
-                <w:rStyle w:val="Strong"/>
-                <w:rFonts w:ascii="Times New Roman" w:hAnsi="Times New Roman" w:cs="Times New Roman"/>
-                <w:b w:val="0"/>
-              </w:rPr>
-              <w:t xml:space="preserve"> </w:t>
+              <w:t xml:space="preserve">Git_hub </w:t>
             </w:r>
             <w:r>
               <w:rPr>
@@ -2658,23 +1870,7 @@
                 <w:rFonts w:ascii="Times New Roman" w:hAnsi="Times New Roman" w:cs="Times New Roman"/>
                 <w:lang w:val="en-IN"/>
               </w:rPr>
-              <w:t xml:space="preserve">I wrote </w:t>
-            </w:r>
-            <w:proofErr w:type="spellStart"/>
-            <w:r>
-              <w:rPr>
-                <w:rFonts w:ascii="Times New Roman" w:hAnsi="Times New Roman" w:cs="Times New Roman"/>
-                <w:lang w:val="en-IN"/>
-              </w:rPr>
-              <w:t>Makefile</w:t>
-            </w:r>
-            <w:proofErr w:type="spellEnd"/>
-            <w:r>
-              <w:rPr>
-                <w:rFonts w:ascii="Times New Roman" w:hAnsi="Times New Roman" w:cs="Times New Roman"/>
-                <w:lang w:val="en-IN"/>
-              </w:rPr>
-              <w:t xml:space="preserve"> for dynamic library</w:t>
+              <w:t>I wrote Makefile for dynamic library</w:t>
             </w:r>
           </w:p>
         </w:tc>
@@ -2777,71 +1973,7 @@
                 <w:rFonts w:ascii="Times New Roman" w:hAnsi="Times New Roman" w:cs="Times New Roman"/>
                 <w:lang w:val="en-IN"/>
               </w:rPr>
-              <w:t xml:space="preserve">I will kept </w:t>
-            </w:r>
-            <w:proofErr w:type="spellStart"/>
-            <w:r>
-              <w:rPr>
-                <w:rFonts w:ascii="Times New Roman" w:hAnsi="Times New Roman" w:cs="Times New Roman"/>
-                <w:lang w:val="en-IN"/>
-              </w:rPr>
-              <w:t>printfs</w:t>
-            </w:r>
-            <w:proofErr w:type="spellEnd"/>
-            <w:r>
-              <w:rPr>
-                <w:rFonts w:ascii="Times New Roman" w:hAnsi="Times New Roman" w:cs="Times New Roman"/>
-                <w:lang w:val="en-IN"/>
-              </w:rPr>
-              <w:t xml:space="preserve"> in </w:t>
-            </w:r>
-            <w:proofErr w:type="spellStart"/>
-            <w:r>
-              <w:rPr>
-                <w:rFonts w:ascii="Times New Roman" w:hAnsi="Times New Roman" w:cs="Times New Roman"/>
-                <w:lang w:val="en-IN"/>
-              </w:rPr>
-              <w:t>main.c</w:t>
-            </w:r>
-            <w:proofErr w:type="spellEnd"/>
-            <w:r>
-              <w:rPr>
-                <w:rFonts w:ascii="Times New Roman" w:hAnsi="Times New Roman" w:cs="Times New Roman"/>
-                <w:lang w:val="en-IN"/>
-              </w:rPr>
-              <w:t xml:space="preserve"> and </w:t>
-            </w:r>
-            <w:proofErr w:type="spellStart"/>
-            <w:r>
-              <w:rPr>
-                <w:rFonts w:ascii="Times New Roman" w:hAnsi="Times New Roman" w:cs="Times New Roman"/>
-                <w:lang w:val="en-IN"/>
-              </w:rPr>
-              <w:t>decode.c</w:t>
-            </w:r>
-            <w:proofErr w:type="spellEnd"/>
-            <w:r>
-              <w:rPr>
-                <w:rFonts w:ascii="Times New Roman" w:hAnsi="Times New Roman" w:cs="Times New Roman"/>
-                <w:lang w:val="en-IN"/>
-              </w:rPr>
-              <w:t xml:space="preserve"> and </w:t>
-            </w:r>
-            <w:proofErr w:type="spellStart"/>
-            <w:r>
-              <w:rPr>
-                <w:rFonts w:ascii="Times New Roman" w:hAnsi="Times New Roman" w:cs="Times New Roman"/>
-                <w:lang w:val="en-IN"/>
-              </w:rPr>
-              <w:t>i</w:t>
-            </w:r>
-            <w:proofErr w:type="spellEnd"/>
-            <w:r>
-              <w:rPr>
-                <w:rFonts w:ascii="Times New Roman" w:hAnsi="Times New Roman" w:cs="Times New Roman"/>
-                <w:lang w:val="en-IN"/>
-              </w:rPr>
-              <w:t xml:space="preserve"> will read about HLS streaming</w:t>
+              <w:t>I will kept printfs in main.c and decode.c and i will read about HLS streaming</w:t>
             </w:r>
           </w:p>
         </w:tc>
@@ -2884,23 +2016,7 @@
                 <w:rFonts w:ascii="Times New Roman" w:hAnsi="Times New Roman" w:cs="Times New Roman"/>
                 <w:lang w:val="en-IN"/>
               </w:rPr>
-              <w:t xml:space="preserve">I read about video document and </w:t>
-            </w:r>
-            <w:proofErr w:type="spellStart"/>
-            <w:r>
-              <w:rPr>
-                <w:rFonts w:ascii="Times New Roman" w:hAnsi="Times New Roman" w:cs="Times New Roman"/>
-                <w:lang w:val="en-IN"/>
-              </w:rPr>
-              <w:t>i</w:t>
-            </w:r>
-            <w:proofErr w:type="spellEnd"/>
-            <w:r>
-              <w:rPr>
-                <w:rFonts w:ascii="Times New Roman" w:hAnsi="Times New Roman" w:cs="Times New Roman"/>
-                <w:lang w:val="en-IN"/>
-              </w:rPr>
-              <w:t xml:space="preserve"> cloned ffmpeg-h264-dec</w:t>
+              <w:t>I read about video document and i cloned ffmpeg-h264-dec</w:t>
             </w:r>
           </w:p>
         </w:tc>
@@ -2936,55 +2052,7 @@
                 <w:rFonts w:ascii="Times New Roman" w:hAnsi="Times New Roman" w:cs="Times New Roman"/>
                 <w:lang w:val="en-IN"/>
               </w:rPr>
-              <w:t xml:space="preserve">I kept </w:t>
-            </w:r>
-            <w:proofErr w:type="spellStart"/>
-            <w:r>
-              <w:rPr>
-                <w:rFonts w:ascii="Times New Roman" w:hAnsi="Times New Roman" w:cs="Times New Roman"/>
-                <w:lang w:val="en-IN"/>
-              </w:rPr>
-              <w:t>printfs</w:t>
-            </w:r>
-            <w:proofErr w:type="spellEnd"/>
-            <w:r>
-              <w:rPr>
-                <w:rFonts w:ascii="Times New Roman" w:hAnsi="Times New Roman" w:cs="Times New Roman"/>
-                <w:lang w:val="en-IN"/>
-              </w:rPr>
-              <w:t xml:space="preserve"> in </w:t>
-            </w:r>
-            <w:proofErr w:type="spellStart"/>
-            <w:r>
-              <w:rPr>
-                <w:rFonts w:ascii="Times New Roman" w:hAnsi="Times New Roman" w:cs="Times New Roman"/>
-                <w:lang w:val="en-IN"/>
-              </w:rPr>
-              <w:t>main.c</w:t>
-            </w:r>
-            <w:proofErr w:type="spellEnd"/>
-            <w:r>
-              <w:rPr>
-                <w:rFonts w:ascii="Times New Roman" w:hAnsi="Times New Roman" w:cs="Times New Roman"/>
-                <w:lang w:val="en-IN"/>
-              </w:rPr>
-              <w:t xml:space="preserve"> and </w:t>
-            </w:r>
-            <w:proofErr w:type="spellStart"/>
-            <w:r>
-              <w:rPr>
-                <w:rFonts w:ascii="Times New Roman" w:hAnsi="Times New Roman" w:cs="Times New Roman"/>
-                <w:lang w:val="en-IN"/>
-              </w:rPr>
-              <w:t>decode.c</w:t>
-            </w:r>
-            <w:proofErr w:type="spellEnd"/>
-            <w:r>
-              <w:rPr>
-                <w:rFonts w:ascii="Times New Roman" w:hAnsi="Times New Roman" w:cs="Times New Roman"/>
-                <w:lang w:val="en-IN"/>
-              </w:rPr>
-              <w:t xml:space="preserve"> in ffmpeg-h264-dec</w:t>
+              <w:t>I kept printfs in main.c and decode.c in ffmpeg-h264-dec</w:t>
             </w:r>
           </w:p>
         </w:tc>
@@ -3070,55 +2138,7 @@
                 <w:rFonts w:ascii="Times New Roman" w:hAnsi="Times New Roman" w:cs="Times New Roman"/>
                 <w:lang w:val="en-IN"/>
               </w:rPr>
-              <w:t xml:space="preserve">I kept </w:t>
-            </w:r>
-            <w:proofErr w:type="spellStart"/>
-            <w:r>
-              <w:rPr>
-                <w:rFonts w:ascii="Times New Roman" w:hAnsi="Times New Roman" w:cs="Times New Roman"/>
-                <w:lang w:val="en-IN"/>
-              </w:rPr>
-              <w:t>printfs</w:t>
-            </w:r>
-            <w:proofErr w:type="spellEnd"/>
-            <w:r>
-              <w:rPr>
-                <w:rFonts w:ascii="Times New Roman" w:hAnsi="Times New Roman" w:cs="Times New Roman"/>
-                <w:lang w:val="en-IN"/>
-              </w:rPr>
-              <w:t xml:space="preserve"> in </w:t>
-            </w:r>
-            <w:proofErr w:type="spellStart"/>
-            <w:r>
-              <w:rPr>
-                <w:rFonts w:ascii="Times New Roman" w:hAnsi="Times New Roman" w:cs="Times New Roman"/>
-                <w:lang w:val="en-IN"/>
-              </w:rPr>
-              <w:t>main.c</w:t>
-            </w:r>
-            <w:proofErr w:type="spellEnd"/>
-            <w:r>
-              <w:rPr>
-                <w:rFonts w:ascii="Times New Roman" w:hAnsi="Times New Roman" w:cs="Times New Roman"/>
-                <w:lang w:val="en-IN"/>
-              </w:rPr>
-              <w:t xml:space="preserve"> and </w:t>
-            </w:r>
-            <w:proofErr w:type="spellStart"/>
-            <w:r>
-              <w:rPr>
-                <w:rFonts w:ascii="Times New Roman" w:hAnsi="Times New Roman" w:cs="Times New Roman"/>
-                <w:lang w:val="en-IN"/>
-              </w:rPr>
-              <w:t>decode.c</w:t>
-            </w:r>
-            <w:proofErr w:type="spellEnd"/>
-            <w:r>
-              <w:rPr>
-                <w:rFonts w:ascii="Times New Roman" w:hAnsi="Times New Roman" w:cs="Times New Roman"/>
-                <w:lang w:val="en-IN"/>
-              </w:rPr>
-              <w:t xml:space="preserve"> in ffmpeg-h264-dec</w:t>
+              <w:t>I kept printfs in main.c and decode.c in ffmpeg-h264-dec</w:t>
             </w:r>
           </w:p>
         </w:tc>
@@ -3366,7 +2386,6 @@
                 <w:lang w:val="en-IN"/>
               </w:rPr>
             </w:pPr>
-            <w:proofErr w:type="spellStart"/>
             <w:r>
               <w:rPr>
                 <w:rFonts w:ascii="Times New Roman" w:hAnsi="Times New Roman" w:cs="Times New Roman"/>
@@ -3374,7 +2393,6 @@
               </w:rPr>
               <w:t>i</w:t>
             </w:r>
-            <w:proofErr w:type="spellEnd"/>
             <w:r>
               <w:rPr>
                 <w:rFonts w:ascii="Times New Roman" w:hAnsi="Times New Roman" w:cs="Times New Roman"/>
@@ -3387,55 +2405,7 @@
                 <w:rFonts w:ascii="Times New Roman" w:hAnsi="Times New Roman" w:cs="Times New Roman"/>
                 <w:lang w:val="en-IN"/>
               </w:rPr>
-              <w:t xml:space="preserve"> and print a full log with </w:t>
-            </w:r>
-            <w:proofErr w:type="spellStart"/>
-            <w:r>
-              <w:rPr>
-                <w:rFonts w:ascii="Times New Roman" w:hAnsi="Times New Roman" w:cs="Times New Roman"/>
-                <w:lang w:val="en-IN"/>
-              </w:rPr>
-              <w:t>height,width,timestamp,buffer</w:t>
-            </w:r>
-            <w:proofErr w:type="spellEnd"/>
-            <w:r>
-              <w:rPr>
-                <w:rFonts w:ascii="Times New Roman" w:hAnsi="Times New Roman" w:cs="Times New Roman"/>
-                <w:lang w:val="en-IN"/>
-              </w:rPr>
-              <w:t xml:space="preserve"> </w:t>
-            </w:r>
-            <w:proofErr w:type="spellStart"/>
-            <w:r>
-              <w:rPr>
-                <w:rFonts w:ascii="Times New Roman" w:hAnsi="Times New Roman" w:cs="Times New Roman"/>
-                <w:lang w:val="en-IN"/>
-              </w:rPr>
-              <w:t>address,buffer</w:t>
-            </w:r>
-            <w:proofErr w:type="spellEnd"/>
-            <w:r>
-              <w:rPr>
-                <w:rFonts w:ascii="Times New Roman" w:hAnsi="Times New Roman" w:cs="Times New Roman"/>
-                <w:lang w:val="en-IN"/>
-              </w:rPr>
-              <w:t xml:space="preserve"> </w:t>
-            </w:r>
-            <w:proofErr w:type="spellStart"/>
-            <w:r>
-              <w:rPr>
-                <w:rFonts w:ascii="Times New Roman" w:hAnsi="Times New Roman" w:cs="Times New Roman"/>
-                <w:lang w:val="en-IN"/>
-              </w:rPr>
-              <w:t>size,keyframe,picture</w:t>
-            </w:r>
-            <w:proofErr w:type="spellEnd"/>
-            <w:r>
-              <w:rPr>
-                <w:rFonts w:ascii="Times New Roman" w:hAnsi="Times New Roman" w:cs="Times New Roman"/>
-                <w:lang w:val="en-IN"/>
-              </w:rPr>
-              <w:t xml:space="preserve"> type</w:t>
+              <w:t xml:space="preserve"> and print a full log with height,width,timestamp,buffer address,buffer size,keyframe,picture type</w:t>
             </w:r>
           </w:p>
         </w:tc>
@@ -3463,23 +2433,7 @@
                 <w:rFonts w:ascii="Times New Roman" w:hAnsi="Times New Roman" w:cs="Times New Roman"/>
                 <w:lang w:val="en-IN"/>
               </w:rPr>
-              <w:t xml:space="preserve"> will read about dl libraries and prepare a </w:t>
-            </w:r>
-            <w:proofErr w:type="spellStart"/>
-            <w:r>
-              <w:rPr>
-                <w:rFonts w:ascii="Times New Roman" w:hAnsi="Times New Roman" w:cs="Times New Roman"/>
-                <w:lang w:val="en-IN"/>
-              </w:rPr>
-              <w:t>ppt</w:t>
-            </w:r>
-            <w:proofErr w:type="spellEnd"/>
-            <w:r>
-              <w:rPr>
-                <w:rFonts w:ascii="Times New Roman" w:hAnsi="Times New Roman" w:cs="Times New Roman"/>
-                <w:lang w:val="en-IN"/>
-              </w:rPr>
-              <w:t xml:space="preserve"> for v4l2</w:t>
+              <w:t xml:space="preserve"> will read about dl libraries and prepare a ppt for v4l2</w:t>
             </w:r>
           </w:p>
         </w:tc>
@@ -3822,23 +2776,13 @@
                 <w:rFonts w:ascii="Times New Roman" w:hAnsi="Times New Roman" w:cs="Times New Roman"/>
               </w:rPr>
             </w:pPr>
-            <w:proofErr w:type="spellStart"/>
             <w:r>
               <w:rPr>
                 <w:rStyle w:val="Strong"/>
                 <w:rFonts w:ascii="Times New Roman" w:hAnsi="Times New Roman" w:cs="Times New Roman"/>
                 <w:b w:val="0"/>
               </w:rPr>
-              <w:t>Git_hub</w:t>
-            </w:r>
-            <w:proofErr w:type="spellEnd"/>
-            <w:r>
-              <w:rPr>
-                <w:rStyle w:val="Strong"/>
-                <w:rFonts w:ascii="Times New Roman" w:hAnsi="Times New Roman" w:cs="Times New Roman"/>
-                <w:b w:val="0"/>
-              </w:rPr>
-              <w:t xml:space="preserve"> </w:t>
+              <w:t xml:space="preserve">Git_hub </w:t>
             </w:r>
             <w:r>
               <w:rPr>
@@ -3946,23 +2890,7 @@
                 <w:rFonts w:ascii="Times New Roman" w:hAnsi="Times New Roman" w:cs="Times New Roman"/>
                 <w:lang w:val="en-IN"/>
               </w:rPr>
-              <w:t xml:space="preserve">I have studied about </w:t>
-            </w:r>
-            <w:proofErr w:type="spellStart"/>
-            <w:r>
-              <w:rPr>
-                <w:rFonts w:ascii="Times New Roman" w:hAnsi="Times New Roman" w:cs="Times New Roman"/>
-                <w:lang w:val="en-IN"/>
-              </w:rPr>
-              <w:t>Gstreamer</w:t>
-            </w:r>
-            <w:proofErr w:type="spellEnd"/>
-            <w:r>
-              <w:rPr>
-                <w:rFonts w:ascii="Times New Roman" w:hAnsi="Times New Roman" w:cs="Times New Roman"/>
-                <w:lang w:val="en-IN"/>
-              </w:rPr>
-              <w:t xml:space="preserve"> ,what is pads and elements  and </w:t>
+              <w:t xml:space="preserve">I have studied about Gstreamer ,what is pads and elements  and </w:t>
             </w:r>
             <w:r>
               <w:rPr>
@@ -4012,7 +2940,6 @@
               <w:lastRenderedPageBreak/>
               <w:t xml:space="preserve">I will study more information about </w:t>
             </w:r>
-            <w:proofErr w:type="spellStart"/>
             <w:r>
               <w:rPr>
                 <w:rFonts w:ascii="Times New Roman" w:hAnsi="Times New Roman" w:cs="Times New Roman"/>
@@ -4021,7 +2948,6 @@
               <w:lastRenderedPageBreak/>
               <w:t>Gstreamer</w:t>
             </w:r>
-            <w:proofErr w:type="spellEnd"/>
           </w:p>
         </w:tc>
       </w:tr>
@@ -4064,23 +2990,7 @@
                 <w:rFonts w:ascii="Times New Roman" w:hAnsi="Times New Roman" w:cs="Times New Roman"/>
                 <w:lang w:val="en-IN"/>
               </w:rPr>
-              <w:t xml:space="preserve">I studied about </w:t>
-            </w:r>
-            <w:proofErr w:type="spellStart"/>
-            <w:r>
-              <w:rPr>
-                <w:rFonts w:ascii="Times New Roman" w:hAnsi="Times New Roman" w:cs="Times New Roman"/>
-                <w:lang w:val="en-IN"/>
-              </w:rPr>
-              <w:t>Gstreamer</w:t>
-            </w:r>
-            <w:proofErr w:type="spellEnd"/>
-            <w:r>
-              <w:rPr>
-                <w:rFonts w:ascii="Times New Roman" w:hAnsi="Times New Roman" w:cs="Times New Roman"/>
-                <w:lang w:val="en-IN"/>
-              </w:rPr>
-              <w:t xml:space="preserve"> ,what is pads and elements  and pipeline</w:t>
+              <w:t>I studied about Gstreamer ,what is pads and elements  and pipeline</w:t>
             </w:r>
           </w:p>
         </w:tc>
@@ -4115,17 +3025,8 @@
                 <w:rFonts w:ascii="Times New Roman" w:hAnsi="Times New Roman" w:cs="Times New Roman"/>
                 <w:lang w:val="en-IN"/>
               </w:rPr>
-              <w:t xml:space="preserve">studied about </w:t>
-            </w:r>
-            <w:proofErr w:type="spellStart"/>
-            <w:r>
-              <w:rPr>
-                <w:rFonts w:ascii="Times New Roman" w:hAnsi="Times New Roman" w:cs="Times New Roman"/>
-                <w:lang w:val="en-IN"/>
-              </w:rPr>
-              <w:t>Gstreamer</w:t>
-            </w:r>
-            <w:proofErr w:type="spellEnd"/>
+              <w:t>studied about Gstreamer</w:t>
+            </w:r>
             <w:r>
               <w:rPr>
                 <w:rFonts w:ascii="Times New Roman" w:hAnsi="Times New Roman" w:cs="Times New Roman"/>
@@ -4166,23 +3067,7 @@
                 <w:rFonts w:ascii="Times New Roman" w:hAnsi="Times New Roman" w:cs="Times New Roman"/>
                 <w:lang w:val="en-IN"/>
               </w:rPr>
-              <w:t xml:space="preserve">cloned </w:t>
-            </w:r>
-            <w:proofErr w:type="spellStart"/>
-            <w:r>
-              <w:rPr>
-                <w:rFonts w:ascii="Times New Roman" w:hAnsi="Times New Roman" w:cs="Times New Roman"/>
-                <w:lang w:val="en-IN"/>
-              </w:rPr>
-              <w:t>Gstreamer</w:t>
-            </w:r>
-            <w:proofErr w:type="spellEnd"/>
-            <w:r>
-              <w:rPr>
-                <w:rFonts w:ascii="Times New Roman" w:hAnsi="Times New Roman" w:cs="Times New Roman"/>
-                <w:lang w:val="en-IN"/>
-              </w:rPr>
-              <w:t xml:space="preserve"> using below link</w:t>
+              <w:t>cloned Gstreamer using below link</w:t>
             </w:r>
           </w:p>
           <w:p>
@@ -4264,23 +3149,7 @@
                 <w:rFonts w:ascii="Times New Roman" w:hAnsi="Times New Roman" w:cs="Times New Roman"/>
                 <w:lang w:val="en-IN"/>
               </w:rPr>
-              <w:t xml:space="preserve">I studied about </w:t>
-            </w:r>
-            <w:proofErr w:type="spellStart"/>
-            <w:r>
-              <w:rPr>
-                <w:rFonts w:ascii="Times New Roman" w:hAnsi="Times New Roman" w:cs="Times New Roman"/>
-                <w:lang w:val="en-IN"/>
-              </w:rPr>
-              <w:t>Gstreamer</w:t>
-            </w:r>
-            <w:proofErr w:type="spellEnd"/>
-            <w:r>
-              <w:rPr>
-                <w:rFonts w:ascii="Times New Roman" w:hAnsi="Times New Roman" w:cs="Times New Roman"/>
-                <w:lang w:val="en-IN"/>
-              </w:rPr>
-              <w:t xml:space="preserve"> ,internal pipeline structure</w:t>
+              <w:t>I studied about Gstreamer ,internal pipeline structure</w:t>
             </w:r>
           </w:p>
           <w:p>
@@ -4334,155 +3203,34 @@
                 <w:rFonts w:ascii="Times New Roman" w:eastAsia="Times New Roman" w:hAnsi="Times New Roman" w:cs="Times New Roman"/>
                 <w:lang w:eastAsia="en-US"/>
               </w:rPr>
-              <w:t xml:space="preserve">Intialize </w:t>
-            </w:r>
-            <w:proofErr w:type="spellStart"/>
-            <w:r>
+              <w:t>Intialize gstreamer,build pipeline for playbin element,after we are trying to play video</w:t>
+            </w:r>
+          </w:p>
+          <w:p>
+            <w:pPr>
+              <w:spacing w:after="0" w:line="240" w:lineRule="auto"/>
+              <w:jc w:val="left"/>
               <w:rPr>
                 <w:rFonts w:ascii="Times New Roman" w:eastAsia="Times New Roman" w:hAnsi="Times New Roman" w:cs="Times New Roman"/>
                 <w:lang w:eastAsia="en-US"/>
               </w:rPr>
-              <w:t>gstreamer,build</w:t>
-            </w:r>
-            <w:proofErr w:type="spellEnd"/>
-            <w:r>
+            </w:pPr>
+          </w:p>
+          <w:p>
+            <w:pPr>
+              <w:spacing w:after="0" w:line="240" w:lineRule="auto"/>
+              <w:jc w:val="left"/>
               <w:rPr>
                 <w:rFonts w:ascii="Times New Roman" w:eastAsia="Times New Roman" w:hAnsi="Times New Roman" w:cs="Times New Roman"/>
                 <w:lang w:eastAsia="en-US"/>
               </w:rPr>
-              <w:t xml:space="preserve"> pipeline for </w:t>
-            </w:r>
-            <w:proofErr w:type="spellStart"/>
+            </w:pPr>
             <w:r>
               <w:rPr>
                 <w:rFonts w:ascii="Times New Roman" w:eastAsia="Times New Roman" w:hAnsi="Times New Roman" w:cs="Times New Roman"/>
                 <w:lang w:eastAsia="en-US"/>
               </w:rPr>
-              <w:t>playbin</w:t>
-            </w:r>
-            <w:proofErr w:type="spellEnd"/>
-            <w:r>
-              <w:rPr>
-                <w:rFonts w:ascii="Times New Roman" w:eastAsia="Times New Roman" w:hAnsi="Times New Roman" w:cs="Times New Roman"/>
-                <w:lang w:eastAsia="en-US"/>
-              </w:rPr>
-              <w:t xml:space="preserve"> </w:t>
-            </w:r>
-            <w:proofErr w:type="spellStart"/>
-            <w:r>
-              <w:rPr>
-                <w:rFonts w:ascii="Times New Roman" w:eastAsia="Times New Roman" w:hAnsi="Times New Roman" w:cs="Times New Roman"/>
-                <w:lang w:eastAsia="en-US"/>
-              </w:rPr>
-              <w:t>element,after</w:t>
-            </w:r>
-            <w:proofErr w:type="spellEnd"/>
-            <w:r>
-              <w:rPr>
-                <w:rFonts w:ascii="Times New Roman" w:eastAsia="Times New Roman" w:hAnsi="Times New Roman" w:cs="Times New Roman"/>
-                <w:lang w:eastAsia="en-US"/>
-              </w:rPr>
-              <w:t xml:space="preserve"> we are trying to play video</w:t>
-            </w:r>
-          </w:p>
-          <w:p>
-            <w:pPr>
-              <w:spacing w:after="0" w:line="240" w:lineRule="auto"/>
-              <w:jc w:val="left"/>
-              <w:rPr>
-                <w:rFonts w:ascii="Times New Roman" w:eastAsia="Times New Roman" w:hAnsi="Times New Roman" w:cs="Times New Roman"/>
-                <w:lang w:eastAsia="en-US"/>
-              </w:rPr>
-            </w:pPr>
-          </w:p>
-          <w:p>
-            <w:pPr>
-              <w:spacing w:after="0" w:line="240" w:lineRule="auto"/>
-              <w:jc w:val="left"/>
-              <w:rPr>
-                <w:rFonts w:ascii="Times New Roman" w:eastAsia="Times New Roman" w:hAnsi="Times New Roman" w:cs="Times New Roman"/>
-                <w:lang w:eastAsia="en-US"/>
-              </w:rPr>
-            </w:pPr>
-            <w:proofErr w:type="gramStart"/>
-            <w:r>
-              <w:rPr>
-                <w:rFonts w:ascii="Times New Roman" w:eastAsia="Times New Roman" w:hAnsi="Times New Roman" w:cs="Times New Roman"/>
-                <w:lang w:eastAsia="en-US"/>
-              </w:rPr>
-              <w:t>2.creating</w:t>
-            </w:r>
-            <w:proofErr w:type="gramEnd"/>
-            <w:r>
-              <w:rPr>
-                <w:rFonts w:ascii="Times New Roman" w:eastAsia="Times New Roman" w:hAnsi="Times New Roman" w:cs="Times New Roman"/>
-                <w:lang w:eastAsia="en-US"/>
-              </w:rPr>
-              <w:t xml:space="preserve"> </w:t>
-            </w:r>
-            <w:proofErr w:type="spellStart"/>
-            <w:r>
-              <w:rPr>
-                <w:rFonts w:ascii="Times New Roman" w:eastAsia="Times New Roman" w:hAnsi="Times New Roman" w:cs="Times New Roman"/>
-                <w:lang w:eastAsia="en-US"/>
-              </w:rPr>
-              <w:t>gstreamer</w:t>
-            </w:r>
-            <w:proofErr w:type="spellEnd"/>
-            <w:r>
-              <w:rPr>
-                <w:rFonts w:ascii="Times New Roman" w:eastAsia="Times New Roman" w:hAnsi="Times New Roman" w:cs="Times New Roman"/>
-                <w:lang w:eastAsia="en-US"/>
-              </w:rPr>
-              <w:t xml:space="preserve"> </w:t>
-            </w:r>
-            <w:proofErr w:type="spellStart"/>
-            <w:r>
-              <w:rPr>
-                <w:rFonts w:ascii="Times New Roman" w:eastAsia="Times New Roman" w:hAnsi="Times New Roman" w:cs="Times New Roman"/>
-                <w:lang w:eastAsia="en-US"/>
-              </w:rPr>
-              <w:t>elements,adding</w:t>
-            </w:r>
-            <w:proofErr w:type="spellEnd"/>
-            <w:r>
-              <w:rPr>
-                <w:rFonts w:ascii="Times New Roman" w:eastAsia="Times New Roman" w:hAnsi="Times New Roman" w:cs="Times New Roman"/>
-                <w:lang w:eastAsia="en-US"/>
-              </w:rPr>
-              <w:t xml:space="preserve"> elements to each </w:t>
-            </w:r>
-            <w:proofErr w:type="spellStart"/>
-            <w:r>
-              <w:rPr>
-                <w:rFonts w:ascii="Times New Roman" w:eastAsia="Times New Roman" w:hAnsi="Times New Roman" w:cs="Times New Roman"/>
-                <w:lang w:eastAsia="en-US"/>
-              </w:rPr>
-              <w:t>other,customizing</w:t>
-            </w:r>
-            <w:proofErr w:type="spellEnd"/>
-            <w:r>
-              <w:rPr>
-                <w:rFonts w:ascii="Times New Roman" w:eastAsia="Times New Roman" w:hAnsi="Times New Roman" w:cs="Times New Roman"/>
-                <w:lang w:eastAsia="en-US"/>
-              </w:rPr>
-              <w:t xml:space="preserve"> the elements </w:t>
-            </w:r>
-            <w:proofErr w:type="spellStart"/>
-            <w:r>
-              <w:rPr>
-                <w:rFonts w:ascii="Times New Roman" w:eastAsia="Times New Roman" w:hAnsi="Times New Roman" w:cs="Times New Roman"/>
-                <w:lang w:eastAsia="en-US"/>
-              </w:rPr>
-              <w:t>behaviour</w:t>
-            </w:r>
-            <w:proofErr w:type="spellEnd"/>
-            <w:r>
-              <w:rPr>
-                <w:rFonts w:ascii="Times New Roman" w:eastAsia="Times New Roman" w:hAnsi="Times New Roman" w:cs="Times New Roman"/>
-                <w:lang w:eastAsia="en-US"/>
-              </w:rPr>
-              <w:t>.</w:t>
+              <w:t>2.creating gstreamer elements,adding elements to each other,customizing the elements behaviour.</w:t>
             </w:r>
           </w:p>
           <w:p>
@@ -4522,6 +3270,7 @@
           </w:tcPr>
           <w:p>
             <w:pPr>
+              <w:jc w:val="left"/>
               <w:rPr>
                 <w:rFonts w:ascii="Times New Roman" w:hAnsi="Times New Roman" w:cs="Times New Roman"/>
                 <w:lang w:val="en-IN"/>
@@ -4576,23 +3325,7 @@
                 <w:rFonts w:ascii="Times New Roman" w:hAnsi="Times New Roman" w:cs="Times New Roman"/>
                 <w:lang w:val="en-IN"/>
               </w:rPr>
-              <w:t xml:space="preserve">I studied about </w:t>
-            </w:r>
-            <w:proofErr w:type="spellStart"/>
-            <w:r>
-              <w:rPr>
-                <w:rFonts w:ascii="Times New Roman" w:hAnsi="Times New Roman" w:cs="Times New Roman"/>
-                <w:lang w:val="en-IN"/>
-              </w:rPr>
-              <w:t>gstreamer</w:t>
-            </w:r>
-            <w:proofErr w:type="spellEnd"/>
-            <w:r>
-              <w:rPr>
-                <w:rFonts w:ascii="Times New Roman" w:hAnsi="Times New Roman" w:cs="Times New Roman"/>
-                <w:lang w:val="en-IN"/>
-              </w:rPr>
-              <w:t xml:space="preserve"> initialization and how to add elements and connect</w:t>
+              <w:t>I studied about gstreamer initialization and how to add elements and connect</w:t>
             </w:r>
           </w:p>
         </w:tc>
@@ -4631,17 +3364,8 @@
                 <w:rFonts w:ascii="Times New Roman" w:hAnsi="Times New Roman" w:cs="Times New Roman"/>
                 <w:lang w:val="en-IN"/>
               </w:rPr>
-              <w:t xml:space="preserve">1.How to be notified of events using </w:t>
-            </w:r>
-            <w:proofErr w:type="spellStart"/>
-            <w:r>
-              <w:rPr>
-                <w:rFonts w:ascii="Times New Roman" w:hAnsi="Times New Roman" w:cs="Times New Roman"/>
-                <w:lang w:val="en-IN"/>
-              </w:rPr>
-              <w:t>Gsignals</w:t>
-            </w:r>
-            <w:proofErr w:type="spellEnd"/>
+              <w:t>1.How to be notified of events using Gsignals</w:t>
+            </w:r>
           </w:p>
           <w:p>
             <w:pPr>
@@ -4674,23 +3398,7 @@
                 <w:rFonts w:ascii="Times New Roman" w:hAnsi="Times New Roman" w:cs="Times New Roman"/>
                 <w:lang w:val="en-IN"/>
               </w:rPr>
-              <w:t xml:space="preserve">3.various states of </w:t>
-            </w:r>
-            <w:proofErr w:type="spellStart"/>
-            <w:r>
-              <w:rPr>
-                <w:rFonts w:ascii="Times New Roman" w:hAnsi="Times New Roman" w:cs="Times New Roman"/>
-                <w:lang w:val="en-IN"/>
-              </w:rPr>
-              <w:t>Gstreamer</w:t>
-            </w:r>
-            <w:proofErr w:type="spellEnd"/>
-            <w:r>
-              <w:rPr>
-                <w:rFonts w:ascii="Times New Roman" w:hAnsi="Times New Roman" w:cs="Times New Roman"/>
-                <w:lang w:val="en-IN"/>
-              </w:rPr>
-              <w:t xml:space="preserve"> element</w:t>
+              <w:t>3.various states of Gstreamer element</w:t>
             </w:r>
           </w:p>
           <w:p>
@@ -4713,41 +3421,23 @@
               </w:r>
             </w:hyperlink>
           </w:p>
-          <w:p>
-            <w:pPr>
-              <w:jc w:val="left"/>
-              <w:rPr>
-                <w:rFonts w:ascii="Times New Roman" w:hAnsi="Times New Roman" w:cs="Times New Roman"/>
-                <w:lang w:val="en-IN"/>
-              </w:rPr>
-            </w:pPr>
-          </w:p>
-          <w:p>
-            <w:pPr>
-              <w:rPr>
-                <w:rFonts w:ascii="Times New Roman" w:hAnsi="Times New Roman" w:cs="Times New Roman"/>
-                <w:lang w:val="en-IN"/>
-              </w:rPr>
-            </w:pPr>
-          </w:p>
-        </w:tc>
-        <w:tc>
-          <w:tcPr>
-            <w:tcW w:w="2131" w:type="dxa"/>
-          </w:tcPr>
-          <w:p>
-            <w:pPr>
-              <w:rPr>
-                <w:rFonts w:ascii="Times New Roman" w:hAnsi="Times New Roman" w:cs="Times New Roman"/>
-                <w:lang w:val="en-IN"/>
-              </w:rPr>
-            </w:pPr>
-            <w:r>
-              <w:rPr>
-                <w:rFonts w:ascii="Times New Roman" w:hAnsi="Times New Roman" w:cs="Times New Roman"/>
-                <w:lang w:val="en-IN"/>
-              </w:rPr>
-              <w:lastRenderedPageBreak/>
+        </w:tc>
+        <w:tc>
+          <w:tcPr>
+            <w:tcW w:w="2131" w:type="dxa"/>
+          </w:tcPr>
+          <w:p>
+            <w:pPr>
+              <w:rPr>
+                <w:rFonts w:ascii="Times New Roman" w:hAnsi="Times New Roman" w:cs="Times New Roman"/>
+                <w:lang w:val="en-IN"/>
+              </w:rPr>
+            </w:pPr>
+            <w:r>
+              <w:rPr>
+                <w:rFonts w:ascii="Times New Roman" w:hAnsi="Times New Roman" w:cs="Times New Roman"/>
+                <w:lang w:val="en-IN"/>
+              </w:rPr>
               <w:t>None</w:t>
             </w:r>
           </w:p>
@@ -4761,39 +3451,197 @@
           <w:p>
             <w:pPr>
               <w:rPr>
-                <w:lang w:val="en-IN"/>
-              </w:rPr>
-            </w:pPr>
-          </w:p>
-        </w:tc>
-        <w:tc>
-          <w:tcPr>
-            <w:tcW w:w="2130" w:type="dxa"/>
-          </w:tcPr>
-          <w:p>
-            <w:pPr>
-              <w:rPr>
-                <w:lang w:val="en-IN"/>
-              </w:rPr>
-            </w:pPr>
-          </w:p>
-        </w:tc>
-        <w:tc>
-          <w:tcPr>
-            <w:tcW w:w="2131" w:type="dxa"/>
-          </w:tcPr>
-          <w:p>
-            <w:pPr>
-              <w:rPr>
-                <w:lang w:val="en-IN"/>
-              </w:rPr>
-            </w:pPr>
-          </w:p>
-        </w:tc>
-        <w:tc>
-          <w:tcPr>
-            <w:tcW w:w="2131" w:type="dxa"/>
-          </w:tcPr>
+                <w:rFonts w:ascii="Times New Roman" w:hAnsi="Times New Roman" w:cs="Times New Roman"/>
+                <w:lang w:val="en-IN"/>
+              </w:rPr>
+            </w:pPr>
+            <w:r>
+              <w:rPr>
+                <w:rFonts w:ascii="Times New Roman" w:hAnsi="Times New Roman" w:cs="Times New Roman"/>
+                <w:lang w:val="en-IN"/>
+              </w:rPr>
+              <w:lastRenderedPageBreak/>
+              <w:t>19/10/2020</w:t>
+            </w:r>
+          </w:p>
+        </w:tc>
+        <w:tc>
+          <w:tcPr>
+            <w:tcW w:w="2130" w:type="dxa"/>
+          </w:tcPr>
+          <w:p>
+            <w:pPr>
+              <w:rPr>
+                <w:rFonts w:ascii="Times New Roman" w:hAnsi="Times New Roman" w:cs="Times New Roman"/>
+                <w:lang w:val="en-IN"/>
+              </w:rPr>
+            </w:pPr>
+            <w:r>
+              <w:rPr>
+                <w:rFonts w:ascii="Times New Roman" w:hAnsi="Times New Roman" w:cs="Times New Roman"/>
+                <w:lang w:val="en-IN"/>
+              </w:rPr>
+              <w:t>None</w:t>
+            </w:r>
+          </w:p>
+        </w:tc>
+        <w:tc>
+          <w:tcPr>
+            <w:tcW w:w="2131" w:type="dxa"/>
+          </w:tcPr>
+          <w:p>
+            <w:pPr>
+              <w:jc w:val="left"/>
+              <w:rPr>
+                <w:rFonts w:ascii="Times New Roman" w:hAnsi="Times New Roman" w:cs="Times New Roman"/>
+                <w:lang w:val="en-IN"/>
+              </w:rPr>
+            </w:pPr>
+            <w:r>
+              <w:rPr>
+                <w:rFonts w:ascii="Times New Roman" w:hAnsi="Times New Roman" w:cs="Times New Roman"/>
+                <w:lang w:val="en-IN"/>
+              </w:rPr>
+              <w:t>I</w:t>
+            </w:r>
+            <w:r>
+              <w:rPr>
+                <w:rFonts w:ascii="Times New Roman" w:hAnsi="Times New Roman" w:cs="Times New Roman"/>
+                <w:lang w:val="en-IN"/>
+              </w:rPr>
+              <w:t xml:space="preserve"> have</w:t>
+            </w:r>
+            <w:r>
+              <w:rPr>
+                <w:rFonts w:ascii="Times New Roman" w:hAnsi="Times New Roman" w:cs="Times New Roman"/>
+                <w:lang w:val="en-IN"/>
+              </w:rPr>
+              <w:t xml:space="preserve"> studied about time management in gstreamer</w:t>
+            </w:r>
+          </w:p>
+          <w:p>
+            <w:pPr>
+              <w:jc w:val="left"/>
+              <w:rPr>
+                <w:rFonts w:ascii="Times New Roman" w:hAnsi="Times New Roman" w:cs="Times New Roman"/>
+                <w:lang w:val="en-IN"/>
+              </w:rPr>
+            </w:pPr>
+            <w:r>
+              <w:rPr>
+                <w:rFonts w:ascii="Times New Roman" w:hAnsi="Times New Roman" w:cs="Times New Roman"/>
+                <w:lang w:val="en-IN"/>
+              </w:rPr>
+              <w:t>1.How to query te pipeline for information</w:t>
+            </w:r>
+          </w:p>
+          <w:p>
+            <w:pPr>
+              <w:jc w:val="left"/>
+              <w:rPr>
+                <w:rFonts w:ascii="Times New Roman" w:hAnsi="Times New Roman" w:cs="Times New Roman"/>
+                <w:lang w:val="en-IN"/>
+              </w:rPr>
+            </w:pPr>
+            <w:r>
+              <w:rPr>
+                <w:rFonts w:ascii="Times New Roman" w:hAnsi="Times New Roman" w:cs="Times New Roman"/>
+                <w:lang w:val="en-IN"/>
+              </w:rPr>
+              <w:t>2.How to get the position of pipeline and duration of pipeline</w:t>
+            </w:r>
+          </w:p>
+          <w:p>
+            <w:pPr>
+              <w:jc w:val="left"/>
+              <w:rPr>
+                <w:rFonts w:ascii="Times New Roman" w:hAnsi="Times New Roman" w:cs="Times New Roman"/>
+                <w:lang w:val="en-IN"/>
+              </w:rPr>
+            </w:pPr>
+            <w:r>
+              <w:rPr>
+                <w:rFonts w:ascii="Times New Roman" w:hAnsi="Times New Roman" w:cs="Times New Roman"/>
+                <w:lang w:val="en-IN"/>
+              </w:rPr>
+              <w:t>3.How to seek an arbitary position in the stream</w:t>
+            </w:r>
+          </w:p>
+          <w:p>
+            <w:pPr>
+              <w:jc w:val="left"/>
+              <w:rPr>
+                <w:rFonts w:ascii="Times New Roman" w:hAnsi="Times New Roman" w:cs="Times New Roman"/>
+                <w:lang w:val="en-IN"/>
+              </w:rPr>
+            </w:pPr>
+            <w:hyperlink r:id="rId23" w:history="1">
+              <w:r>
+                <w:rPr>
+                  <w:rStyle w:val="Hyperlink"/>
+                  <w:rFonts w:ascii="Times New Roman" w:hAnsi="Times New Roman" w:cs="Times New Roman"/>
+                  <w:lang w:val="en-IN"/>
+                </w:rPr>
+                <w:t>https://gstreamer.freedesktop.org/documentation/tutorials/basic/time-management.html?gi-language=c</w:t>
+              </w:r>
+            </w:hyperlink>
+          </w:p>
+        </w:tc>
+        <w:tc>
+          <w:tcPr>
+            <w:tcW w:w="2131" w:type="dxa"/>
+          </w:tcPr>
+          <w:p>
+            <w:pPr>
+              <w:jc w:val="left"/>
+              <w:rPr>
+                <w:rFonts w:ascii="Times New Roman" w:hAnsi="Times New Roman" w:cs="Times New Roman"/>
+                <w:lang w:val="en-IN"/>
+              </w:rPr>
+            </w:pPr>
+            <w:r>
+              <w:rPr>
+                <w:rFonts w:ascii="Times New Roman" w:hAnsi="Times New Roman" w:cs="Times New Roman"/>
+                <w:lang w:val="en-IN"/>
+              </w:rPr>
+              <w:t>I</w:t>
+            </w:r>
+            <w:r>
+              <w:rPr>
+                <w:rFonts w:ascii="Times New Roman" w:hAnsi="Times New Roman" w:cs="Times New Roman"/>
+                <w:lang w:val="en-IN"/>
+              </w:rPr>
+              <w:t xml:space="preserve"> wi</w:t>
+            </w:r>
+            <w:r>
+              <w:rPr>
+                <w:rFonts w:ascii="Times New Roman" w:hAnsi="Times New Roman" w:cs="Times New Roman"/>
+                <w:lang w:val="en-IN"/>
+              </w:rPr>
+              <w:t>l</w:t>
+            </w:r>
+            <w:r>
+              <w:rPr>
+                <w:rFonts w:ascii="Times New Roman" w:hAnsi="Times New Roman" w:cs="Times New Roman"/>
+                <w:lang w:val="en-IN"/>
+              </w:rPr>
+              <w:t xml:space="preserve">l </w:t>
+            </w:r>
+            <w:r>
+              <w:rPr>
+                <w:rFonts w:ascii="Times New Roman" w:hAnsi="Times New Roman" w:cs="Times New Roman"/>
+                <w:lang w:val="en-IN"/>
+              </w:rPr>
+              <w:t>study</w:t>
+            </w:r>
+            <w:r>
+              <w:rPr>
+                <w:rFonts w:ascii="Times New Roman" w:hAnsi="Times New Roman" w:cs="Times New Roman"/>
+                <w:lang w:val="en-IN"/>
+              </w:rPr>
+              <w:t xml:space="preserve"> about media formats and  pad capabilities in gstreamer</w:t>
+            </w:r>
+          </w:p>
           <w:p>
             <w:pPr>
               <w:rPr>
@@ -4811,39 +3659,176 @@
           <w:p>
             <w:pPr>
               <w:rPr>
-                <w:lang w:val="en-IN"/>
-              </w:rPr>
-            </w:pPr>
-          </w:p>
-        </w:tc>
-        <w:tc>
-          <w:tcPr>
-            <w:tcW w:w="2130" w:type="dxa"/>
-          </w:tcPr>
-          <w:p>
-            <w:pPr>
-              <w:rPr>
-                <w:lang w:val="en-IN"/>
-              </w:rPr>
-            </w:pPr>
-          </w:p>
-        </w:tc>
-        <w:tc>
-          <w:tcPr>
-            <w:tcW w:w="2131" w:type="dxa"/>
-          </w:tcPr>
-          <w:p>
-            <w:pPr>
-              <w:rPr>
-                <w:lang w:val="en-IN"/>
-              </w:rPr>
-            </w:pPr>
-          </w:p>
-        </w:tc>
-        <w:tc>
-          <w:tcPr>
-            <w:tcW w:w="2131" w:type="dxa"/>
-          </w:tcPr>
+                <w:rFonts w:ascii="Times New Roman" w:hAnsi="Times New Roman" w:cs="Times New Roman"/>
+                <w:lang w:val="en-IN"/>
+              </w:rPr>
+            </w:pPr>
+            <w:r>
+              <w:rPr>
+                <w:rFonts w:ascii="Times New Roman" w:hAnsi="Times New Roman" w:cs="Times New Roman"/>
+                <w:lang w:val="en-IN"/>
+              </w:rPr>
+              <w:t>20/10/2020</w:t>
+            </w:r>
+          </w:p>
+        </w:tc>
+        <w:tc>
+          <w:tcPr>
+            <w:tcW w:w="2130" w:type="dxa"/>
+          </w:tcPr>
+          <w:p>
+            <w:pPr>
+              <w:jc w:val="left"/>
+              <w:rPr>
+                <w:rFonts w:ascii="Times New Roman" w:hAnsi="Times New Roman" w:cs="Times New Roman"/>
+                <w:lang w:val="en-IN"/>
+              </w:rPr>
+            </w:pPr>
+            <w:r>
+              <w:rPr>
+                <w:rFonts w:ascii="Times New Roman" w:hAnsi="Times New Roman" w:cs="Times New Roman"/>
+                <w:lang w:val="en-IN"/>
+              </w:rPr>
+              <w:t>I studied about time management in gstreamer</w:t>
+            </w:r>
+          </w:p>
+          <w:p>
+            <w:pPr>
+              <w:rPr>
+                <w:lang w:val="en-IN"/>
+              </w:rPr>
+            </w:pPr>
+          </w:p>
+        </w:tc>
+        <w:tc>
+          <w:tcPr>
+            <w:tcW w:w="2131" w:type="dxa"/>
+          </w:tcPr>
+          <w:p>
+            <w:pPr>
+              <w:jc w:val="left"/>
+              <w:rPr>
+                <w:rFonts w:ascii="Times New Roman" w:hAnsi="Times New Roman" w:cs="Times New Roman"/>
+                <w:lang w:val="en-IN"/>
+              </w:rPr>
+            </w:pPr>
+            <w:r>
+              <w:rPr>
+                <w:rFonts w:ascii="Times New Roman" w:hAnsi="Times New Roman" w:cs="Times New Roman"/>
+                <w:lang w:val="en-IN"/>
+              </w:rPr>
+              <w:t xml:space="preserve">I </w:t>
+            </w:r>
+            <w:r>
+              <w:rPr>
+                <w:rFonts w:ascii="Times New Roman" w:hAnsi="Times New Roman" w:cs="Times New Roman"/>
+                <w:lang w:val="en-IN"/>
+              </w:rPr>
+              <w:t xml:space="preserve">have </w:t>
+            </w:r>
+            <w:r>
+              <w:rPr>
+                <w:rFonts w:ascii="Times New Roman" w:hAnsi="Times New Roman" w:cs="Times New Roman"/>
+                <w:lang w:val="en-IN"/>
+              </w:rPr>
+              <w:t>studied about media formats and  pad capabilities in gstreamer</w:t>
+            </w:r>
+          </w:p>
+          <w:p>
+            <w:pPr>
+              <w:jc w:val="left"/>
+              <w:rPr>
+                <w:rFonts w:ascii="Times New Roman" w:hAnsi="Times New Roman" w:cs="Times New Roman"/>
+                <w:lang w:val="en-IN"/>
+              </w:rPr>
+            </w:pPr>
+            <w:r>
+              <w:rPr>
+                <w:rFonts w:ascii="Times New Roman" w:hAnsi="Times New Roman" w:cs="Times New Roman"/>
+                <w:lang w:val="en-IN"/>
+              </w:rPr>
+              <w:t>1.what are the pad and pad template capabilities</w:t>
+            </w:r>
+          </w:p>
+          <w:p>
+            <w:pPr>
+              <w:jc w:val="left"/>
+              <w:rPr>
+                <w:rFonts w:ascii="Times New Roman" w:hAnsi="Times New Roman" w:cs="Times New Roman"/>
+                <w:lang w:val="en-IN"/>
+              </w:rPr>
+            </w:pPr>
+            <w:r>
+              <w:rPr>
+                <w:rFonts w:ascii="Times New Roman" w:hAnsi="Times New Roman" w:cs="Times New Roman"/>
+                <w:lang w:val="en-IN"/>
+              </w:rPr>
+              <w:t>2.How to retrieve the capabilities</w:t>
+            </w:r>
+          </w:p>
+          <w:p>
+            <w:pPr>
+              <w:jc w:val="left"/>
+              <w:rPr>
+                <w:rFonts w:ascii="Times New Roman" w:hAnsi="Times New Roman" w:cs="Times New Roman"/>
+                <w:lang w:val="en-IN"/>
+              </w:rPr>
+            </w:pPr>
+            <w:r>
+              <w:rPr>
+                <w:rFonts w:ascii="Times New Roman" w:hAnsi="Times New Roman" w:cs="Times New Roman"/>
+                <w:lang w:val="en-IN"/>
+              </w:rPr>
+              <w:t>3.If two elements can be linked tgether what we need to know before</w:t>
+            </w:r>
+          </w:p>
+          <w:p>
+            <w:pPr>
+              <w:jc w:val="left"/>
+              <w:rPr>
+                <w:rFonts w:ascii="Times New Roman" w:hAnsi="Times New Roman" w:cs="Times New Roman"/>
+                <w:lang w:val="en-IN"/>
+              </w:rPr>
+            </w:pPr>
+            <w:hyperlink r:id="rId24" w:history="1">
+              <w:r>
+                <w:rPr>
+                  <w:rStyle w:val="Hyperlink"/>
+                  <w:rFonts w:ascii="Times New Roman" w:hAnsi="Times New Roman" w:cs="Times New Roman"/>
+                  <w:lang w:val="en-IN"/>
+                </w:rPr>
+                <w:t>https://gstreamer.freedesktop.org/documentation/tutorials/basic/media-formats-and-pad-capabilities.html?gi-language=c</w:t>
+              </w:r>
+            </w:hyperlink>
+          </w:p>
+        </w:tc>
+        <w:tc>
+          <w:tcPr>
+            <w:tcW w:w="2131" w:type="dxa"/>
+          </w:tcPr>
+          <w:p>
+            <w:pPr>
+              <w:jc w:val="left"/>
+              <w:rPr>
+                <w:rFonts w:ascii="Times New Roman" w:hAnsi="Times New Roman" w:cs="Times New Roman"/>
+                <w:lang w:val="en-IN"/>
+              </w:rPr>
+            </w:pPr>
+            <w:r>
+              <w:rPr>
+                <w:rFonts w:ascii="Times New Roman" w:hAnsi="Times New Roman" w:cs="Times New Roman"/>
+                <w:lang w:val="en-IN"/>
+              </w:rPr>
+              <w:t xml:space="preserve">I will study </w:t>
+            </w:r>
+            <w:r>
+              <w:rPr>
+                <w:rFonts w:ascii="Times New Roman" w:hAnsi="Times New Roman" w:cs="Times New Roman"/>
+                <w:lang w:val="en-IN"/>
+              </w:rPr>
+              <w:t>about Multithread in gstreamer</w:t>
+            </w:r>
+          </w:p>
           <w:p>
             <w:pPr>
               <w:rPr>
@@ -4861,39 +3846,192 @@
           <w:p>
             <w:pPr>
               <w:rPr>
-                <w:lang w:val="en-IN"/>
-              </w:rPr>
-            </w:pPr>
-          </w:p>
-        </w:tc>
-        <w:tc>
-          <w:tcPr>
-            <w:tcW w:w="2130" w:type="dxa"/>
-          </w:tcPr>
-          <w:p>
-            <w:pPr>
-              <w:rPr>
-                <w:lang w:val="en-IN"/>
-              </w:rPr>
-            </w:pPr>
-          </w:p>
-        </w:tc>
-        <w:tc>
-          <w:tcPr>
-            <w:tcW w:w="2131" w:type="dxa"/>
-          </w:tcPr>
-          <w:p>
-            <w:pPr>
-              <w:rPr>
-                <w:lang w:val="en-IN"/>
-              </w:rPr>
-            </w:pPr>
-          </w:p>
-        </w:tc>
-        <w:tc>
-          <w:tcPr>
-            <w:tcW w:w="2131" w:type="dxa"/>
-          </w:tcPr>
+                <w:rFonts w:ascii="Times New Roman" w:hAnsi="Times New Roman" w:cs="Times New Roman"/>
+                <w:lang w:val="en-IN"/>
+              </w:rPr>
+            </w:pPr>
+            <w:r>
+              <w:rPr>
+                <w:rFonts w:ascii="Times New Roman" w:hAnsi="Times New Roman" w:cs="Times New Roman"/>
+                <w:lang w:val="en-IN"/>
+              </w:rPr>
+              <w:t>21/10/2020</w:t>
+            </w:r>
+          </w:p>
+        </w:tc>
+        <w:tc>
+          <w:tcPr>
+            <w:tcW w:w="2130" w:type="dxa"/>
+          </w:tcPr>
+          <w:p>
+            <w:pPr>
+              <w:jc w:val="left"/>
+              <w:rPr>
+                <w:rFonts w:ascii="Times New Roman" w:hAnsi="Times New Roman" w:cs="Times New Roman"/>
+                <w:lang w:val="en-IN"/>
+              </w:rPr>
+            </w:pPr>
+            <w:r>
+              <w:rPr>
+                <w:rFonts w:ascii="Times New Roman" w:hAnsi="Times New Roman" w:cs="Times New Roman"/>
+                <w:lang w:val="en-IN"/>
+              </w:rPr>
+              <w:t>I studied about media formats and  pad capabilities in gstreamer</w:t>
+            </w:r>
+          </w:p>
+          <w:p>
+            <w:pPr>
+              <w:rPr>
+                <w:lang w:val="en-IN"/>
+              </w:rPr>
+            </w:pPr>
+          </w:p>
+        </w:tc>
+        <w:tc>
+          <w:tcPr>
+            <w:tcW w:w="2131" w:type="dxa"/>
+          </w:tcPr>
+          <w:p>
+            <w:pPr>
+              <w:jc w:val="left"/>
+              <w:rPr>
+                <w:rFonts w:ascii="Times New Roman" w:hAnsi="Times New Roman" w:cs="Times New Roman"/>
+                <w:lang w:val="en-IN"/>
+              </w:rPr>
+            </w:pPr>
+            <w:r>
+              <w:rPr>
+                <w:rFonts w:ascii="Times New Roman" w:hAnsi="Times New Roman" w:cs="Times New Roman"/>
+                <w:lang w:val="en-IN"/>
+              </w:rPr>
+              <w:t xml:space="preserve">I </w:t>
+            </w:r>
+            <w:r>
+              <w:rPr>
+                <w:rFonts w:ascii="Times New Roman" w:hAnsi="Times New Roman" w:cs="Times New Roman"/>
+                <w:lang w:val="en-IN"/>
+              </w:rPr>
+              <w:t xml:space="preserve">have </w:t>
+            </w:r>
+            <w:r>
+              <w:rPr>
+                <w:rFonts w:ascii="Times New Roman" w:hAnsi="Times New Roman" w:cs="Times New Roman"/>
+                <w:lang w:val="en-IN"/>
+              </w:rPr>
+              <w:t xml:space="preserve">studied about Multithread </w:t>
+            </w:r>
+            <w:r>
+              <w:rPr>
+                <w:rFonts w:ascii="Times New Roman" w:hAnsi="Times New Roman" w:cs="Times New Roman"/>
+                <w:lang w:val="en-IN"/>
+              </w:rPr>
+              <w:t>in gstreamer</w:t>
+            </w:r>
+          </w:p>
+          <w:p>
+            <w:pPr>
+              <w:jc w:val="left"/>
+              <w:rPr>
+                <w:rFonts w:ascii="Times New Roman" w:hAnsi="Times New Roman" w:cs="Times New Roman"/>
+                <w:lang w:val="en-IN"/>
+              </w:rPr>
+            </w:pPr>
+            <w:r>
+              <w:rPr>
+                <w:rFonts w:ascii="Times New Roman" w:hAnsi="Times New Roman" w:cs="Times New Roman"/>
+                <w:lang w:val="en-IN"/>
+              </w:rPr>
+              <w:t>1.How to create new threads of execution for some parts of pipeline</w:t>
+            </w:r>
+          </w:p>
+          <w:p>
+            <w:pPr>
+              <w:jc w:val="left"/>
+              <w:rPr>
+                <w:rFonts w:ascii="Times New Roman" w:hAnsi="Times New Roman" w:cs="Times New Roman"/>
+                <w:lang w:val="en-IN"/>
+              </w:rPr>
+            </w:pPr>
+            <w:r>
+              <w:rPr>
+                <w:rFonts w:ascii="Times New Roman" w:hAnsi="Times New Roman" w:cs="Times New Roman"/>
+                <w:lang w:val="en-IN"/>
+              </w:rPr>
+              <w:t>2.what is the pad availiability</w:t>
+            </w:r>
+          </w:p>
+          <w:p>
+            <w:pPr>
+              <w:jc w:val="left"/>
+              <w:rPr>
+                <w:rFonts w:ascii="Times New Roman" w:hAnsi="Times New Roman" w:cs="Times New Roman"/>
+                <w:lang w:val="en-IN"/>
+              </w:rPr>
+            </w:pPr>
+            <w:r>
+              <w:rPr>
+                <w:rFonts w:ascii="Times New Roman" w:hAnsi="Times New Roman" w:cs="Times New Roman"/>
+                <w:lang w:val="en-IN"/>
+              </w:rPr>
+              <w:lastRenderedPageBreak/>
+              <w:t>3.How to replicate streams</w:t>
+            </w:r>
+          </w:p>
+          <w:p>
+            <w:pPr>
+              <w:jc w:val="left"/>
+              <w:rPr>
+                <w:rFonts w:ascii="Times New Roman" w:hAnsi="Times New Roman" w:cs="Times New Roman"/>
+                <w:lang w:val="en-IN"/>
+              </w:rPr>
+            </w:pPr>
+            <w:hyperlink r:id="rId25" w:history="1">
+              <w:r>
+                <w:rPr>
+                  <w:rStyle w:val="Hyperlink"/>
+                  <w:rFonts w:ascii="Times New Roman" w:hAnsi="Times New Roman" w:cs="Times New Roman"/>
+                  <w:lang w:val="en-IN"/>
+                </w:rPr>
+                <w:t>https://gstreamer.freedesktop.org/documentation/tutorials/basic/multithreading-and-pad-availability.html?gi-language=c</w:t>
+              </w:r>
+            </w:hyperlink>
+          </w:p>
+        </w:tc>
+        <w:tc>
+          <w:tcPr>
+            <w:tcW w:w="2131" w:type="dxa"/>
+          </w:tcPr>
+          <w:p>
+            <w:pPr>
+              <w:jc w:val="left"/>
+              <w:rPr>
+                <w:rFonts w:ascii="Times New Roman" w:hAnsi="Times New Roman" w:cs="Times New Roman"/>
+                <w:lang w:val="en-IN"/>
+              </w:rPr>
+            </w:pPr>
+            <w:r>
+              <w:rPr>
+                <w:rFonts w:ascii="Times New Roman" w:hAnsi="Times New Roman" w:cs="Times New Roman"/>
+                <w:lang w:val="en-IN"/>
+              </w:rPr>
+              <w:lastRenderedPageBreak/>
+              <w:t xml:space="preserve">I </w:t>
+            </w:r>
+            <w:r>
+              <w:rPr>
+                <w:rFonts w:ascii="Times New Roman" w:hAnsi="Times New Roman" w:cs="Times New Roman"/>
+                <w:lang w:val="en-IN"/>
+              </w:rPr>
+              <w:t>will study</w:t>
+            </w:r>
+            <w:r>
+              <w:rPr>
+                <w:rFonts w:ascii="Times New Roman" w:hAnsi="Times New Roman" w:cs="Times New Roman"/>
+                <w:lang w:val="en-IN"/>
+              </w:rPr>
+              <w:t xml:space="preserve"> about short-cutting the pipeline in gstreamer</w:t>
+            </w:r>
+          </w:p>
           <w:p>
             <w:pPr>
               <w:rPr>
@@ -4911,39 +4049,191 @@
           <w:p>
             <w:pPr>
               <w:rPr>
-                <w:lang w:val="en-IN"/>
-              </w:rPr>
-            </w:pPr>
-          </w:p>
-        </w:tc>
-        <w:tc>
-          <w:tcPr>
-            <w:tcW w:w="2130" w:type="dxa"/>
-          </w:tcPr>
-          <w:p>
-            <w:pPr>
-              <w:rPr>
-                <w:lang w:val="en-IN"/>
-              </w:rPr>
-            </w:pPr>
-          </w:p>
-        </w:tc>
-        <w:tc>
-          <w:tcPr>
-            <w:tcW w:w="2131" w:type="dxa"/>
-          </w:tcPr>
-          <w:p>
-            <w:pPr>
-              <w:rPr>
-                <w:lang w:val="en-IN"/>
-              </w:rPr>
-            </w:pPr>
-          </w:p>
-        </w:tc>
-        <w:tc>
-          <w:tcPr>
-            <w:tcW w:w="2131" w:type="dxa"/>
-          </w:tcPr>
+                <w:rFonts w:ascii="Times New Roman" w:hAnsi="Times New Roman" w:cs="Times New Roman"/>
+                <w:lang w:val="en-IN"/>
+              </w:rPr>
+            </w:pPr>
+            <w:r>
+              <w:rPr>
+                <w:rFonts w:ascii="Times New Roman" w:hAnsi="Times New Roman" w:cs="Times New Roman"/>
+                <w:lang w:val="en-IN"/>
+              </w:rPr>
+              <w:lastRenderedPageBreak/>
+              <w:t>22/10/2020</w:t>
+            </w:r>
+          </w:p>
+        </w:tc>
+        <w:tc>
+          <w:tcPr>
+            <w:tcW w:w="2130" w:type="dxa"/>
+          </w:tcPr>
+          <w:p>
+            <w:pPr>
+              <w:jc w:val="left"/>
+              <w:rPr>
+                <w:rFonts w:ascii="Times New Roman" w:hAnsi="Times New Roman" w:cs="Times New Roman"/>
+                <w:lang w:val="en-IN"/>
+              </w:rPr>
+            </w:pPr>
+            <w:r>
+              <w:rPr>
+                <w:rFonts w:ascii="Times New Roman" w:hAnsi="Times New Roman" w:cs="Times New Roman"/>
+                <w:lang w:val="en-IN"/>
+              </w:rPr>
+              <w:t xml:space="preserve">I </w:t>
+            </w:r>
+            <w:r>
+              <w:rPr>
+                <w:rFonts w:ascii="Times New Roman" w:hAnsi="Times New Roman" w:cs="Times New Roman"/>
+                <w:lang w:val="en-IN"/>
+              </w:rPr>
+              <w:t>studied about Multithread in gstreamer</w:t>
+            </w:r>
+          </w:p>
+          <w:p>
+            <w:pPr>
+              <w:rPr>
+                <w:lang w:val="en-IN"/>
+              </w:rPr>
+            </w:pPr>
+          </w:p>
+        </w:tc>
+        <w:tc>
+          <w:tcPr>
+            <w:tcW w:w="2131" w:type="dxa"/>
+          </w:tcPr>
+          <w:p>
+            <w:pPr>
+              <w:jc w:val="left"/>
+              <w:rPr>
+                <w:rFonts w:ascii="Times New Roman" w:hAnsi="Times New Roman" w:cs="Times New Roman"/>
+                <w:lang w:val="en-IN"/>
+              </w:rPr>
+            </w:pPr>
+            <w:r>
+              <w:rPr>
+                <w:rFonts w:ascii="Times New Roman" w:hAnsi="Times New Roman" w:cs="Times New Roman"/>
+                <w:lang w:val="en-IN"/>
+              </w:rPr>
+              <w:t xml:space="preserve">I </w:t>
+            </w:r>
+            <w:r>
+              <w:rPr>
+                <w:rFonts w:ascii="Times New Roman" w:hAnsi="Times New Roman" w:cs="Times New Roman"/>
+                <w:lang w:val="en-IN"/>
+              </w:rPr>
+              <w:t xml:space="preserve">have </w:t>
+            </w:r>
+            <w:r>
+              <w:rPr>
+                <w:rFonts w:ascii="Times New Roman" w:hAnsi="Times New Roman" w:cs="Times New Roman"/>
+                <w:lang w:val="en-IN"/>
+              </w:rPr>
+              <w:t>studied about short-cutting the pipeline in gstreamer</w:t>
+            </w:r>
+          </w:p>
+          <w:p>
+            <w:pPr>
+              <w:jc w:val="left"/>
+              <w:rPr>
+                <w:rFonts w:ascii="Times New Roman" w:hAnsi="Times New Roman" w:cs="Times New Roman"/>
+                <w:lang w:val="en-IN"/>
+              </w:rPr>
+            </w:pPr>
+            <w:r>
+              <w:rPr>
+                <w:rFonts w:ascii="Times New Roman" w:hAnsi="Times New Roman" w:cs="Times New Roman"/>
+                <w:lang w:val="en-IN"/>
+              </w:rPr>
+              <w:t>1.Inject the data into pipeline by using element</w:t>
+            </w:r>
+          </w:p>
+          <w:p>
+            <w:pPr>
+              <w:jc w:val="left"/>
+              <w:rPr>
+                <w:rFonts w:ascii="Times New Roman" w:hAnsi="Times New Roman" w:cs="Times New Roman"/>
+                <w:lang w:val="en-IN"/>
+              </w:rPr>
+            </w:pPr>
+            <w:r>
+              <w:rPr>
+                <w:rFonts w:ascii="Times New Roman" w:hAnsi="Times New Roman" w:cs="Times New Roman"/>
+                <w:lang w:val="en-IN"/>
+              </w:rPr>
+              <w:t>2.Retrieve the data from pipeline using element</w:t>
+            </w:r>
+          </w:p>
+          <w:p>
+            <w:pPr>
+              <w:jc w:val="left"/>
+              <w:rPr>
+                <w:rFonts w:ascii="Times New Roman" w:hAnsi="Times New Roman" w:cs="Times New Roman"/>
+                <w:lang w:val="en-IN"/>
+              </w:rPr>
+            </w:pPr>
+            <w:r>
+              <w:rPr>
+                <w:rFonts w:ascii="Times New Roman" w:hAnsi="Times New Roman" w:cs="Times New Roman"/>
+                <w:lang w:val="en-IN"/>
+              </w:rPr>
+              <w:t>3.Manipulate the data by accessing the buffer</w:t>
+            </w:r>
+          </w:p>
+          <w:p>
+            <w:pPr>
+              <w:jc w:val="left"/>
+              <w:rPr>
+                <w:rFonts w:ascii="Times New Roman" w:hAnsi="Times New Roman" w:cs="Times New Roman"/>
+                <w:lang w:val="en-IN"/>
+              </w:rPr>
+            </w:pPr>
+            <w:hyperlink r:id="rId26" w:history="1">
+              <w:r>
+                <w:rPr>
+                  <w:rStyle w:val="Hyperlink"/>
+                  <w:rFonts w:ascii="Times New Roman" w:hAnsi="Times New Roman" w:cs="Times New Roman"/>
+                  <w:lang w:val="en-IN"/>
+                </w:rPr>
+                <w:t>https://gstreamer.freedesktop.org/documentation/tutorials/basic/short-cutting-the-pipeline.html?gi-language=c</w:t>
+              </w:r>
+            </w:hyperlink>
+          </w:p>
+        </w:tc>
+        <w:tc>
+          <w:tcPr>
+            <w:tcW w:w="2131" w:type="dxa"/>
+          </w:tcPr>
+          <w:p>
+            <w:pPr>
+              <w:jc w:val="left"/>
+              <w:rPr>
+                <w:rFonts w:ascii="Times New Roman" w:hAnsi="Times New Roman" w:cs="Times New Roman"/>
+                <w:lang w:val="en-IN"/>
+              </w:rPr>
+            </w:pPr>
+            <w:r>
+              <w:rPr>
+                <w:rFonts w:ascii="Times New Roman" w:hAnsi="Times New Roman" w:cs="Times New Roman"/>
+                <w:lang w:val="en-IN"/>
+              </w:rPr>
+              <w:t xml:space="preserve">I </w:t>
+            </w:r>
+            <w:r>
+              <w:rPr>
+                <w:rFonts w:ascii="Times New Roman" w:hAnsi="Times New Roman" w:cs="Times New Roman"/>
+                <w:lang w:val="en-IN"/>
+              </w:rPr>
+              <w:t>will study</w:t>
+            </w:r>
+            <w:r>
+              <w:rPr>
+                <w:rFonts w:ascii="Times New Roman" w:hAnsi="Times New Roman" w:cs="Times New Roman"/>
+                <w:lang w:val="en-IN"/>
+              </w:rPr>
+              <w:t xml:space="preserve"> about media information gatthering gstreamer</w:t>
+            </w:r>
+          </w:p>
           <w:p>
             <w:pPr>
               <w:rPr>
@@ -4961,45 +4251,152 @@
           <w:p>
             <w:pPr>
               <w:rPr>
-                <w:lang w:val="en-IN"/>
-              </w:rPr>
-            </w:pPr>
-          </w:p>
-        </w:tc>
-        <w:tc>
-          <w:tcPr>
-            <w:tcW w:w="2130" w:type="dxa"/>
-          </w:tcPr>
-          <w:p>
-            <w:pPr>
-              <w:rPr>
-                <w:lang w:val="en-IN"/>
-              </w:rPr>
-            </w:pPr>
-          </w:p>
-        </w:tc>
-        <w:tc>
-          <w:tcPr>
-            <w:tcW w:w="2131" w:type="dxa"/>
-          </w:tcPr>
-          <w:p>
-            <w:pPr>
-              <w:rPr>
-                <w:lang w:val="en-IN"/>
-              </w:rPr>
-            </w:pPr>
-          </w:p>
-        </w:tc>
-        <w:tc>
-          <w:tcPr>
-            <w:tcW w:w="2131" w:type="dxa"/>
-          </w:tcPr>
-          <w:p>
-            <w:pPr>
-              <w:rPr>
-                <w:lang w:val="en-IN"/>
-              </w:rPr>
-            </w:pPr>
+                <w:rFonts w:ascii="Times New Roman" w:hAnsi="Times New Roman" w:cs="Times New Roman"/>
+                <w:lang w:val="en-IN"/>
+              </w:rPr>
+            </w:pPr>
+            <w:r>
+              <w:rPr>
+                <w:rFonts w:ascii="Times New Roman" w:hAnsi="Times New Roman" w:cs="Times New Roman"/>
+                <w:lang w:val="en-IN"/>
+              </w:rPr>
+              <w:t>23/10/2020</w:t>
+            </w:r>
+          </w:p>
+        </w:tc>
+        <w:tc>
+          <w:tcPr>
+            <w:tcW w:w="2130" w:type="dxa"/>
+          </w:tcPr>
+          <w:p>
+            <w:pPr>
+              <w:jc w:val="left"/>
+              <w:rPr>
+                <w:rFonts w:ascii="Times New Roman" w:hAnsi="Times New Roman" w:cs="Times New Roman"/>
+                <w:lang w:val="en-IN"/>
+              </w:rPr>
+            </w:pPr>
+            <w:r>
+              <w:rPr>
+                <w:rFonts w:ascii="Times New Roman" w:hAnsi="Times New Roman" w:cs="Times New Roman"/>
+                <w:lang w:val="en-IN"/>
+              </w:rPr>
+              <w:t xml:space="preserve">I </w:t>
+            </w:r>
+            <w:r>
+              <w:rPr>
+                <w:rFonts w:ascii="Times New Roman" w:hAnsi="Times New Roman" w:cs="Times New Roman"/>
+                <w:lang w:val="en-IN"/>
+              </w:rPr>
+              <w:t>studied about short-cutting the pipeline in gstreamer</w:t>
+            </w:r>
+          </w:p>
+          <w:p>
+            <w:pPr>
+              <w:rPr>
+                <w:lang w:val="en-IN"/>
+              </w:rPr>
+            </w:pPr>
+          </w:p>
+        </w:tc>
+        <w:tc>
+          <w:tcPr>
+            <w:tcW w:w="2131" w:type="dxa"/>
+          </w:tcPr>
+          <w:p>
+            <w:pPr>
+              <w:jc w:val="left"/>
+              <w:rPr>
+                <w:rFonts w:ascii="Times New Roman" w:hAnsi="Times New Roman" w:cs="Times New Roman"/>
+                <w:lang w:val="en-IN"/>
+              </w:rPr>
+            </w:pPr>
+            <w:r>
+              <w:rPr>
+                <w:rFonts w:ascii="Times New Roman" w:hAnsi="Times New Roman" w:cs="Times New Roman"/>
+                <w:lang w:val="en-IN"/>
+              </w:rPr>
+              <w:t>I studied about media information gatthering gstreamer</w:t>
+            </w:r>
+          </w:p>
+          <w:p>
+            <w:pPr>
+              <w:jc w:val="left"/>
+              <w:rPr>
+                <w:rFonts w:ascii="Times New Roman" w:hAnsi="Times New Roman" w:cs="Times New Roman"/>
+                <w:lang w:val="en-IN"/>
+              </w:rPr>
+            </w:pPr>
+            <w:r>
+              <w:rPr>
+                <w:rFonts w:ascii="Times New Roman" w:hAnsi="Times New Roman" w:cs="Times New Roman"/>
+                <w:lang w:val="en-IN"/>
+              </w:rPr>
+              <w:t>1.How to recover information regarding a URL</w:t>
+            </w:r>
+          </w:p>
+          <w:p>
+            <w:pPr>
+              <w:jc w:val="left"/>
+              <w:rPr>
+                <w:rFonts w:ascii="Times New Roman" w:hAnsi="Times New Roman" w:cs="Times New Roman"/>
+                <w:lang w:val="en-IN"/>
+              </w:rPr>
+            </w:pPr>
+            <w:r>
+              <w:rPr>
+                <w:rFonts w:ascii="Times New Roman" w:hAnsi="Times New Roman" w:cs="Times New Roman"/>
+                <w:lang w:val="en-IN"/>
+              </w:rPr>
+              <w:t xml:space="preserve">2.How to find out if a URL is </w:t>
+            </w:r>
+            <w:r>
+              <w:rPr>
+                <w:rFonts w:ascii="Times New Roman" w:hAnsi="Times New Roman" w:cs="Times New Roman"/>
+                <w:lang w:val="en-IN"/>
+              </w:rPr>
+              <w:t>playable</w:t>
+            </w:r>
+          </w:p>
+          <w:p>
+            <w:pPr>
+              <w:jc w:val="left"/>
+              <w:rPr>
+                <w:rFonts w:ascii="Times New Roman" w:hAnsi="Times New Roman" w:cs="Times New Roman"/>
+                <w:lang w:val="en-IN"/>
+              </w:rPr>
+            </w:pPr>
+            <w:hyperlink r:id="rId27" w:history="1">
+              <w:r>
+                <w:rPr>
+                  <w:rStyle w:val="Hyperlink"/>
+                  <w:rFonts w:ascii="Times New Roman" w:hAnsi="Times New Roman" w:cs="Times New Roman"/>
+                  <w:lang w:val="en-IN"/>
+                </w:rPr>
+                <w:t>https://gstreamer.freedesktop.org/documentation/tutorials/basic/media-information-gathering.html?gi-language=c</w:t>
+              </w:r>
+            </w:hyperlink>
+          </w:p>
+        </w:tc>
+        <w:tc>
+          <w:tcPr>
+            <w:tcW w:w="2131" w:type="dxa"/>
+          </w:tcPr>
+          <w:p>
+            <w:pPr>
+              <w:jc w:val="left"/>
+              <w:rPr>
+                <w:rFonts w:ascii="Times New Roman" w:hAnsi="Times New Roman" w:cs="Times New Roman"/>
+                <w:lang w:val="en-IN"/>
+              </w:rPr>
+            </w:pPr>
+            <w:r>
+              <w:rPr>
+                <w:rFonts w:ascii="Times New Roman" w:hAnsi="Times New Roman" w:cs="Times New Roman"/>
+                <w:lang w:val="en-IN"/>
+              </w:rPr>
+              <w:t>None</w:t>
+            </w:r>
           </w:p>
         </w:tc>
       </w:tr>
@@ -5922,7 +5319,7 @@
   <w:style w:type="paragraph" w:default="1" w:styleId="Normal">
     <w:name w:val="Normal"/>
     <w:qFormat/>
-    <w:rsid w:val="002A6995"/>
+    <w:rsid w:val="00925575"/>
     <w:rPr>
       <w:rFonts w:asciiTheme="minorHAnsi" w:eastAsiaTheme="minorEastAsia" w:hAnsiTheme="minorHAnsi" w:cstheme="minorBidi"/>
       <w:lang w:eastAsia="zh-CN"/>
@@ -6356,7 +5753,7 @@
 </file>
 
 <file path=customXml/itemProps2.xml><?xml version="1.0" encoding="utf-8"?>
-<ds:datastoreItem xmlns:ds="http://schemas.openxmlformats.org/officeDocument/2006/customXml" ds:itemID="{5CE8BEDA-DEF2-428B-85B2-FF9B051F0551}">
+<ds:datastoreItem xmlns:ds="http://schemas.openxmlformats.org/officeDocument/2006/customXml" ds:itemID="{40E6A47A-01F3-476E-B08B-0EF4C4D088F4}">
   <ds:schemaRefs>
     <ds:schemaRef ds:uri="http://schemas.openxmlformats.org/officeDocument/2006/bibliography"/>
   </ds:schemaRefs>

</xml_diff>

<commit_message>
status_report_doc.docx is updated to till 29/10/2020
</commit_message>
<xml_diff>
--- a/status_report_doc.docx
+++ b/status_report_doc.docx
@@ -11,6 +11,7 @@
           <w:lang w:val="en-IN"/>
         </w:rPr>
       </w:pPr>
+      <w:proofErr w:type="spellStart"/>
       <w:r>
         <w:rPr>
           <w:rFonts w:ascii="Times New Roman" w:hAnsi="Times New Roman" w:cs="Times New Roman"/>
@@ -19,7 +20,40 @@
           <w:szCs w:val="48"/>
           <w:lang w:val="en-IN"/>
         </w:rPr>
-        <w:t>Katthi Shashikala status report</w:t>
+        <w:t>Katthi</w:t>
+      </w:r>
+      <w:proofErr w:type="spellEnd"/>
+      <w:r>
+        <w:rPr>
+          <w:rFonts w:ascii="Times New Roman" w:hAnsi="Times New Roman" w:cs="Times New Roman"/>
+          <w:color w:val="385623" w:themeColor="accent6" w:themeShade="80"/>
+          <w:sz w:val="48"/>
+          <w:szCs w:val="48"/>
+          <w:lang w:val="en-IN"/>
+        </w:rPr>
+        <w:t xml:space="preserve"> </w:t>
+      </w:r>
+      <w:proofErr w:type="spellStart"/>
+      <w:r>
+        <w:rPr>
+          <w:rFonts w:ascii="Times New Roman" w:hAnsi="Times New Roman" w:cs="Times New Roman"/>
+          <w:color w:val="385623" w:themeColor="accent6" w:themeShade="80"/>
+          <w:sz w:val="48"/>
+          <w:szCs w:val="48"/>
+          <w:lang w:val="en-IN"/>
+        </w:rPr>
+        <w:t>Shashikala</w:t>
+      </w:r>
+      <w:proofErr w:type="spellEnd"/>
+      <w:r>
+        <w:rPr>
+          <w:rFonts w:ascii="Times New Roman" w:hAnsi="Times New Roman" w:cs="Times New Roman"/>
+          <w:color w:val="385623" w:themeColor="accent6" w:themeShade="80"/>
+          <w:sz w:val="48"/>
+          <w:szCs w:val="48"/>
+          <w:lang w:val="en-IN"/>
+        </w:rPr>
+        <w:t xml:space="preserve"> status report</w:t>
       </w:r>
     </w:p>
     <w:tbl>
@@ -266,37 +300,71 @@
                 <w:rFonts w:ascii="Times New Roman" w:hAnsi="Times New Roman" w:cs="Times New Roman"/>
                 <w:lang w:val="en-IN"/>
               </w:rPr>
-              <w:t>cloned v4l2 test app(yav</w:t>
-            </w:r>
-            <w:r>
-              <w:rPr>
-                <w:rFonts w:ascii="Times New Roman" w:hAnsi="Times New Roman" w:cs="Times New Roman"/>
-                <w:lang w:val="en-IN"/>
-              </w:rPr>
-              <w:t xml:space="preserve">ta) and trying to understand </w:t>
-            </w:r>
-            <w:r>
-              <w:rPr>
-                <w:rFonts w:ascii="Times New Roman" w:hAnsi="Times New Roman" w:cs="Times New Roman"/>
-                <w:lang w:val="en-IN"/>
-              </w:rPr>
-              <w:t xml:space="preserve"> the flow by using printfs</w:t>
-            </w:r>
-          </w:p>
-          <w:p>
-            <w:pPr>
-              <w:jc w:val="left"/>
-              <w:rPr>
-                <w:rFonts w:ascii="Times New Roman" w:hAnsi="Times New Roman" w:cs="Times New Roman"/>
-                <w:lang w:val="en-IN"/>
-              </w:rPr>
-            </w:pPr>
-            <w:r>
-              <w:rPr>
-                <w:rFonts w:ascii="Times New Roman" w:hAnsi="Times New Roman" w:cs="Times New Roman"/>
-                <w:lang w:val="en-IN"/>
-              </w:rPr>
-              <w:t>Git_hub link:</w:t>
+              <w:t>cloned v4l2 test app(</w:t>
+            </w:r>
+            <w:proofErr w:type="spellStart"/>
+            <w:r>
+              <w:rPr>
+                <w:rFonts w:ascii="Times New Roman" w:hAnsi="Times New Roman" w:cs="Times New Roman"/>
+                <w:lang w:val="en-IN"/>
+              </w:rPr>
+              <w:t>yav</w:t>
+            </w:r>
+            <w:r>
+              <w:rPr>
+                <w:rFonts w:ascii="Times New Roman" w:hAnsi="Times New Roman" w:cs="Times New Roman"/>
+                <w:lang w:val="en-IN"/>
+              </w:rPr>
+              <w:t>ta</w:t>
+            </w:r>
+            <w:proofErr w:type="spellEnd"/>
+            <w:r>
+              <w:rPr>
+                <w:rFonts w:ascii="Times New Roman" w:hAnsi="Times New Roman" w:cs="Times New Roman"/>
+                <w:lang w:val="en-IN"/>
+              </w:rPr>
+              <w:t xml:space="preserve">) and trying to understand </w:t>
+            </w:r>
+            <w:r>
+              <w:rPr>
+                <w:rFonts w:ascii="Times New Roman" w:hAnsi="Times New Roman" w:cs="Times New Roman"/>
+                <w:lang w:val="en-IN"/>
+              </w:rPr>
+              <w:t xml:space="preserve"> the flow by using </w:t>
+            </w:r>
+            <w:proofErr w:type="spellStart"/>
+            <w:r>
+              <w:rPr>
+                <w:rFonts w:ascii="Times New Roman" w:hAnsi="Times New Roman" w:cs="Times New Roman"/>
+                <w:lang w:val="en-IN"/>
+              </w:rPr>
+              <w:t>printfs</w:t>
+            </w:r>
+            <w:proofErr w:type="spellEnd"/>
+          </w:p>
+          <w:p>
+            <w:pPr>
+              <w:jc w:val="left"/>
+              <w:rPr>
+                <w:rFonts w:ascii="Times New Roman" w:hAnsi="Times New Roman" w:cs="Times New Roman"/>
+                <w:lang w:val="en-IN"/>
+              </w:rPr>
+            </w:pPr>
+            <w:proofErr w:type="spellStart"/>
+            <w:r>
+              <w:rPr>
+                <w:rFonts w:ascii="Times New Roman" w:hAnsi="Times New Roman" w:cs="Times New Roman"/>
+                <w:lang w:val="en-IN"/>
+              </w:rPr>
+              <w:t>Git_hub</w:t>
+            </w:r>
+            <w:proofErr w:type="spellEnd"/>
+            <w:r>
+              <w:rPr>
+                <w:rFonts w:ascii="Times New Roman" w:hAnsi="Times New Roman" w:cs="Times New Roman"/>
+                <w:lang w:val="en-IN"/>
+              </w:rPr>
+              <w:t xml:space="preserve"> link:</w:t>
             </w:r>
             <w:r>
               <w:t xml:space="preserve"> </w:t>
@@ -412,36 +480,70 @@
                 <w:rFonts w:ascii="Times New Roman" w:hAnsi="Times New Roman" w:cs="Times New Roman"/>
                 <w:lang w:val="en-IN"/>
               </w:rPr>
-              <w:t>cloned v4l2 test app(yav</w:t>
-            </w:r>
-            <w:r>
-              <w:rPr>
-                <w:rFonts w:ascii="Times New Roman" w:hAnsi="Times New Roman" w:cs="Times New Roman"/>
-                <w:lang w:val="en-IN"/>
-              </w:rPr>
-              <w:t xml:space="preserve">ta) and trying to understand </w:t>
-            </w:r>
-            <w:r>
-              <w:rPr>
-                <w:rFonts w:ascii="Times New Roman" w:hAnsi="Times New Roman" w:cs="Times New Roman"/>
-                <w:lang w:val="en-IN"/>
-              </w:rPr>
-              <w:t xml:space="preserve"> the flow by using printfs</w:t>
-            </w:r>
-          </w:p>
-          <w:p>
-            <w:pPr>
-              <w:jc w:val="left"/>
-              <w:rPr>
-                <w:lang w:val="en-IN"/>
-              </w:rPr>
-            </w:pPr>
-            <w:r>
-              <w:rPr>
-                <w:rFonts w:ascii="Times New Roman" w:hAnsi="Times New Roman" w:cs="Times New Roman"/>
-                <w:lang w:val="en-IN"/>
-              </w:rPr>
-              <w:t>Git_hublink:</w:t>
+              <w:t>cloned v4l2 test app(</w:t>
+            </w:r>
+            <w:proofErr w:type="spellStart"/>
+            <w:r>
+              <w:rPr>
+                <w:rFonts w:ascii="Times New Roman" w:hAnsi="Times New Roman" w:cs="Times New Roman"/>
+                <w:lang w:val="en-IN"/>
+              </w:rPr>
+              <w:t>yav</w:t>
+            </w:r>
+            <w:r>
+              <w:rPr>
+                <w:rFonts w:ascii="Times New Roman" w:hAnsi="Times New Roman" w:cs="Times New Roman"/>
+                <w:lang w:val="en-IN"/>
+              </w:rPr>
+              <w:t>ta</w:t>
+            </w:r>
+            <w:proofErr w:type="spellEnd"/>
+            <w:r>
+              <w:rPr>
+                <w:rFonts w:ascii="Times New Roman" w:hAnsi="Times New Roman" w:cs="Times New Roman"/>
+                <w:lang w:val="en-IN"/>
+              </w:rPr>
+              <w:t xml:space="preserve">) and trying to understand </w:t>
+            </w:r>
+            <w:r>
+              <w:rPr>
+                <w:rFonts w:ascii="Times New Roman" w:hAnsi="Times New Roman" w:cs="Times New Roman"/>
+                <w:lang w:val="en-IN"/>
+              </w:rPr>
+              <w:t xml:space="preserve"> the flow by using </w:t>
+            </w:r>
+            <w:proofErr w:type="spellStart"/>
+            <w:r>
+              <w:rPr>
+                <w:rFonts w:ascii="Times New Roman" w:hAnsi="Times New Roman" w:cs="Times New Roman"/>
+                <w:lang w:val="en-IN"/>
+              </w:rPr>
+              <w:t>printfs</w:t>
+            </w:r>
+            <w:proofErr w:type="spellEnd"/>
+          </w:p>
+          <w:p>
+            <w:pPr>
+              <w:jc w:val="left"/>
+              <w:rPr>
+                <w:lang w:val="en-IN"/>
+              </w:rPr>
+            </w:pPr>
+            <w:proofErr w:type="spellStart"/>
+            <w:r>
+              <w:rPr>
+                <w:rFonts w:ascii="Times New Roman" w:hAnsi="Times New Roman" w:cs="Times New Roman"/>
+                <w:lang w:val="en-IN"/>
+              </w:rPr>
+              <w:t>Git_hublink</w:t>
+            </w:r>
+            <w:proofErr w:type="spellEnd"/>
+            <w:r>
+              <w:rPr>
+                <w:rFonts w:ascii="Times New Roman" w:hAnsi="Times New Roman" w:cs="Times New Roman"/>
+                <w:lang w:val="en-IN"/>
+              </w:rPr>
+              <w:t>:</w:t>
             </w:r>
             <w:r>
               <w:t xml:space="preserve"> </w:t>
@@ -496,7 +598,39 @@
                 <w:rFonts w:ascii="Times New Roman" w:hAnsi="Times New Roman" w:cs="Times New Roman"/>
                 <w:lang w:val="en-IN"/>
               </w:rPr>
-              <w:t xml:space="preserve">that are ouput plane ,capture plane,qbuf,dqbuf </w:t>
+              <w:t xml:space="preserve">that are </w:t>
+            </w:r>
+            <w:proofErr w:type="spellStart"/>
+            <w:r>
+              <w:rPr>
+                <w:rFonts w:ascii="Times New Roman" w:hAnsi="Times New Roman" w:cs="Times New Roman"/>
+                <w:lang w:val="en-IN"/>
+              </w:rPr>
+              <w:t>ouput</w:t>
+            </w:r>
+            <w:proofErr w:type="spellEnd"/>
+            <w:r>
+              <w:rPr>
+                <w:rFonts w:ascii="Times New Roman" w:hAnsi="Times New Roman" w:cs="Times New Roman"/>
+                <w:lang w:val="en-IN"/>
+              </w:rPr>
+              <w:t xml:space="preserve"> plane ,capture </w:t>
+            </w:r>
+            <w:proofErr w:type="spellStart"/>
+            <w:r>
+              <w:rPr>
+                <w:rFonts w:ascii="Times New Roman" w:hAnsi="Times New Roman" w:cs="Times New Roman"/>
+                <w:lang w:val="en-IN"/>
+              </w:rPr>
+              <w:t>plane,qbuf,dqbuf</w:t>
+            </w:r>
+            <w:proofErr w:type="spellEnd"/>
+            <w:r>
+              <w:rPr>
+                <w:rFonts w:ascii="Times New Roman" w:hAnsi="Times New Roman" w:cs="Times New Roman"/>
+                <w:lang w:val="en-IN"/>
+              </w:rPr>
+              <w:t xml:space="preserve"> </w:t>
             </w:r>
             <w:r>
               <w:rPr>
@@ -528,12 +662,21 @@
                 <w:lang w:val="en-IN"/>
               </w:rPr>
             </w:pPr>
-            <w:r>
-              <w:rPr>
-                <w:rFonts w:ascii="Times New Roman" w:hAnsi="Times New Roman" w:cs="Times New Roman"/>
-                <w:lang w:val="en-IN"/>
-              </w:rPr>
-              <w:t>Git_hub link:</w:t>
+            <w:proofErr w:type="spellStart"/>
+            <w:r>
+              <w:rPr>
+                <w:rFonts w:ascii="Times New Roman" w:hAnsi="Times New Roman" w:cs="Times New Roman"/>
+                <w:lang w:val="en-IN"/>
+              </w:rPr>
+              <w:t>Git_hub</w:t>
+            </w:r>
+            <w:proofErr w:type="spellEnd"/>
+            <w:r>
+              <w:rPr>
+                <w:rFonts w:ascii="Times New Roman" w:hAnsi="Times New Roman" w:cs="Times New Roman"/>
+                <w:lang w:val="en-IN"/>
+              </w:rPr>
+              <w:t xml:space="preserve"> link:</w:t>
             </w:r>
             <w:r>
               <w:rPr>
@@ -634,7 +777,39 @@
                 <w:rFonts w:ascii="Times New Roman" w:hAnsi="Times New Roman" w:cs="Times New Roman"/>
                 <w:lang w:val="en-IN"/>
               </w:rPr>
-              <w:t xml:space="preserve">that are ouput plane ,capture plane,qbuf,dqbuf </w:t>
+              <w:t xml:space="preserve">that are </w:t>
+            </w:r>
+            <w:proofErr w:type="spellStart"/>
+            <w:r>
+              <w:rPr>
+                <w:rFonts w:ascii="Times New Roman" w:hAnsi="Times New Roman" w:cs="Times New Roman"/>
+                <w:lang w:val="en-IN"/>
+              </w:rPr>
+              <w:t>ouput</w:t>
+            </w:r>
+            <w:proofErr w:type="spellEnd"/>
+            <w:r>
+              <w:rPr>
+                <w:rFonts w:ascii="Times New Roman" w:hAnsi="Times New Roman" w:cs="Times New Roman"/>
+                <w:lang w:val="en-IN"/>
+              </w:rPr>
+              <w:t xml:space="preserve"> plane ,capture </w:t>
+            </w:r>
+            <w:proofErr w:type="spellStart"/>
+            <w:r>
+              <w:rPr>
+                <w:rFonts w:ascii="Times New Roman" w:hAnsi="Times New Roman" w:cs="Times New Roman"/>
+                <w:lang w:val="en-IN"/>
+              </w:rPr>
+              <w:t>plane,qbuf,dqbuf</w:t>
+            </w:r>
+            <w:proofErr w:type="spellEnd"/>
+            <w:r>
+              <w:rPr>
+                <w:rFonts w:ascii="Times New Roman" w:hAnsi="Times New Roman" w:cs="Times New Roman"/>
+                <w:lang w:val="en-IN"/>
+              </w:rPr>
+              <w:t xml:space="preserve"> </w:t>
             </w:r>
             <w:r>
               <w:rPr>
@@ -665,12 +840,21 @@
                 <w:lang w:val="en-IN"/>
               </w:rPr>
             </w:pPr>
-            <w:r>
-              <w:rPr>
-                <w:rFonts w:ascii="Times New Roman" w:hAnsi="Times New Roman" w:cs="Times New Roman"/>
-                <w:lang w:val="en-IN"/>
-              </w:rPr>
-              <w:t>Git_hub link:</w:t>
+            <w:proofErr w:type="spellStart"/>
+            <w:r>
+              <w:rPr>
+                <w:rFonts w:ascii="Times New Roman" w:hAnsi="Times New Roman" w:cs="Times New Roman"/>
+                <w:lang w:val="en-IN"/>
+              </w:rPr>
+              <w:t>Git_hub</w:t>
+            </w:r>
+            <w:proofErr w:type="spellEnd"/>
+            <w:r>
+              <w:rPr>
+                <w:rFonts w:ascii="Times New Roman" w:hAnsi="Times New Roman" w:cs="Times New Roman"/>
+                <w:lang w:val="en-IN"/>
+              </w:rPr>
+              <w:t xml:space="preserve"> link:</w:t>
             </w:r>
             <w:r>
               <w:rPr>
@@ -715,7 +899,39 @@
                 <w:rFonts w:ascii="Times New Roman" w:hAnsi="Times New Roman" w:cs="Times New Roman"/>
                 <w:lang w:val="en-IN"/>
               </w:rPr>
-              <w:t xml:space="preserve"> executed the commands to see kernel logs and i taken the logs and dmesg into one file using script file </w:t>
+              <w:t xml:space="preserve"> executed the commands to see kernel logs and </w:t>
+            </w:r>
+            <w:proofErr w:type="spellStart"/>
+            <w:r>
+              <w:rPr>
+                <w:rFonts w:ascii="Times New Roman" w:hAnsi="Times New Roman" w:cs="Times New Roman"/>
+                <w:lang w:val="en-IN"/>
+              </w:rPr>
+              <w:t>i</w:t>
+            </w:r>
+            <w:proofErr w:type="spellEnd"/>
+            <w:r>
+              <w:rPr>
+                <w:rFonts w:ascii="Times New Roman" w:hAnsi="Times New Roman" w:cs="Times New Roman"/>
+                <w:lang w:val="en-IN"/>
+              </w:rPr>
+              <w:t xml:space="preserve"> taken the logs and </w:t>
+            </w:r>
+            <w:proofErr w:type="spellStart"/>
+            <w:r>
+              <w:rPr>
+                <w:rFonts w:ascii="Times New Roman" w:hAnsi="Times New Roman" w:cs="Times New Roman"/>
+                <w:lang w:val="en-IN"/>
+              </w:rPr>
+              <w:t>dmesg</w:t>
+            </w:r>
+            <w:proofErr w:type="spellEnd"/>
+            <w:r>
+              <w:rPr>
+                <w:rFonts w:ascii="Times New Roman" w:hAnsi="Times New Roman" w:cs="Times New Roman"/>
+                <w:lang w:val="en-IN"/>
+              </w:rPr>
+              <w:t xml:space="preserve"> into one file using script file </w:t>
             </w:r>
           </w:p>
           <w:p>
@@ -779,8 +995,17 @@
                 <w:rFonts w:ascii="Times New Roman" w:hAnsi="Times New Roman" w:cs="Times New Roman"/>
                 <w:lang w:val="en-IN"/>
               </w:rPr>
-              <w:t xml:space="preserve"> by using kernel logfile</w:t>
-            </w:r>
+              <w:t xml:space="preserve"> by using kernel </w:t>
+            </w:r>
+            <w:proofErr w:type="spellStart"/>
+            <w:r>
+              <w:rPr>
+                <w:rFonts w:ascii="Times New Roman" w:hAnsi="Times New Roman" w:cs="Times New Roman"/>
+                <w:lang w:val="en-IN"/>
+              </w:rPr>
+              <w:t>logfile</w:t>
+            </w:r>
+            <w:proofErr w:type="spellEnd"/>
           </w:p>
         </w:tc>
       </w:tr>
@@ -829,7 +1054,39 @@
                 <w:rFonts w:ascii="Times New Roman" w:hAnsi="Times New Roman" w:cs="Times New Roman"/>
                 <w:lang w:val="en-IN"/>
               </w:rPr>
-              <w:t xml:space="preserve"> executed the commands to see kernel logs and i taken the logs and dmesg into one file </w:t>
+              <w:t xml:space="preserve"> executed the commands to see kernel logs and </w:t>
+            </w:r>
+            <w:proofErr w:type="spellStart"/>
+            <w:r>
+              <w:rPr>
+                <w:rFonts w:ascii="Times New Roman" w:hAnsi="Times New Roman" w:cs="Times New Roman"/>
+                <w:lang w:val="en-IN"/>
+              </w:rPr>
+              <w:t>i</w:t>
+            </w:r>
+            <w:proofErr w:type="spellEnd"/>
+            <w:r>
+              <w:rPr>
+                <w:rFonts w:ascii="Times New Roman" w:hAnsi="Times New Roman" w:cs="Times New Roman"/>
+                <w:lang w:val="en-IN"/>
+              </w:rPr>
+              <w:t xml:space="preserve"> taken the logs and </w:t>
+            </w:r>
+            <w:proofErr w:type="spellStart"/>
+            <w:r>
+              <w:rPr>
+                <w:rFonts w:ascii="Times New Roman" w:hAnsi="Times New Roman" w:cs="Times New Roman"/>
+                <w:lang w:val="en-IN"/>
+              </w:rPr>
+              <w:t>dmesg</w:t>
+            </w:r>
+            <w:proofErr w:type="spellEnd"/>
+            <w:r>
+              <w:rPr>
+                <w:rFonts w:ascii="Times New Roman" w:hAnsi="Times New Roman" w:cs="Times New Roman"/>
+                <w:lang w:val="en-IN"/>
+              </w:rPr>
+              <w:t xml:space="preserve"> into one file </w:t>
             </w:r>
             <w:r>
               <w:rPr>
@@ -901,7 +1158,23 @@
                 <w:rFonts w:ascii="Times New Roman" w:hAnsi="Times New Roman" w:cs="Times New Roman"/>
                 <w:lang w:val="en-IN"/>
               </w:rPr>
-              <w:t xml:space="preserve"> understood the call flow of v4l2test app(yavta)</w:t>
+              <w:t xml:space="preserve"> understood the call flow of v4l2test app(</w:t>
+            </w:r>
+            <w:proofErr w:type="spellStart"/>
+            <w:r>
+              <w:rPr>
+                <w:rFonts w:ascii="Times New Roman" w:hAnsi="Times New Roman" w:cs="Times New Roman"/>
+                <w:lang w:val="en-IN"/>
+              </w:rPr>
+              <w:t>yavta</w:t>
+            </w:r>
+            <w:proofErr w:type="spellEnd"/>
+            <w:r>
+              <w:rPr>
+                <w:rFonts w:ascii="Times New Roman" w:hAnsi="Times New Roman" w:cs="Times New Roman"/>
+                <w:lang w:val="en-IN"/>
+              </w:rPr>
+              <w:t>)</w:t>
             </w:r>
           </w:p>
         </w:tc>
@@ -978,7 +1251,23 @@
                 <w:rFonts w:ascii="Times New Roman" w:hAnsi="Times New Roman" w:cs="Times New Roman"/>
                 <w:lang w:val="en-IN"/>
               </w:rPr>
-              <w:t xml:space="preserve"> understood the call flow of v4l2test app(yavta)</w:t>
+              <w:t xml:space="preserve"> understood the call flow of v4l2test app(</w:t>
+            </w:r>
+            <w:proofErr w:type="spellStart"/>
+            <w:r>
+              <w:rPr>
+                <w:rFonts w:ascii="Times New Roman" w:hAnsi="Times New Roman" w:cs="Times New Roman"/>
+                <w:lang w:val="en-IN"/>
+              </w:rPr>
+              <w:t>yavta</w:t>
+            </w:r>
+            <w:proofErr w:type="spellEnd"/>
+            <w:r>
+              <w:rPr>
+                <w:rFonts w:ascii="Times New Roman" w:hAnsi="Times New Roman" w:cs="Times New Roman"/>
+                <w:lang w:val="en-IN"/>
+              </w:rPr>
+              <w:t>)</w:t>
             </w:r>
           </w:p>
         </w:tc>
@@ -1005,7 +1294,23 @@
                 <w:rFonts w:ascii="Times New Roman" w:hAnsi="Times New Roman" w:cs="Times New Roman"/>
                 <w:lang w:val="en-IN"/>
               </w:rPr>
-              <w:t xml:space="preserve"> started writting of my own v4l2 test app but it's not completed</w:t>
+              <w:t xml:space="preserve"> started </w:t>
+            </w:r>
+            <w:proofErr w:type="spellStart"/>
+            <w:r>
+              <w:rPr>
+                <w:rFonts w:ascii="Times New Roman" w:hAnsi="Times New Roman" w:cs="Times New Roman"/>
+                <w:lang w:val="en-IN"/>
+              </w:rPr>
+              <w:t>writting</w:t>
+            </w:r>
+            <w:proofErr w:type="spellEnd"/>
+            <w:r>
+              <w:rPr>
+                <w:rFonts w:ascii="Times New Roman" w:hAnsi="Times New Roman" w:cs="Times New Roman"/>
+                <w:lang w:val="en-IN"/>
+              </w:rPr>
+              <w:t xml:space="preserve"> of my own v4l2 test app but it's not completed</w:t>
             </w:r>
           </w:p>
         </w:tc>
@@ -1096,55 +1401,17 @@
                 <w:rFonts w:ascii="Times New Roman" w:hAnsi="Times New Roman" w:cs="Times New Roman"/>
                 <w:lang w:val="en-IN"/>
               </w:rPr>
-              <w:t xml:space="preserve"> completed the test app upto alloacte buffers</w:t>
-            </w:r>
-          </w:p>
-          <w:p>
-            <w:pPr>
-              <w:jc w:val="left"/>
-              <w:rPr>
-                <w:rFonts w:ascii="Times New Roman" w:hAnsi="Times New Roman" w:cs="Times New Roman"/>
-                <w:lang w:val="en-IN"/>
-              </w:rPr>
-            </w:pPr>
-            <w:r>
-              <w:rPr>
-                <w:rFonts w:ascii="Times New Roman" w:hAnsi="Times New Roman" w:cs="Times New Roman"/>
-                <w:lang w:val="en-IN"/>
-              </w:rPr>
-              <w:t>v4l2test1.c-&gt;open the device,close the device</w:t>
-            </w:r>
-          </w:p>
-          <w:p>
-            <w:pPr>
-              <w:jc w:val="left"/>
-              <w:rPr>
-                <w:rFonts w:ascii="Times New Roman" w:hAnsi="Times New Roman" w:cs="Times New Roman"/>
-                <w:lang w:val="en-IN"/>
-              </w:rPr>
-            </w:pPr>
-            <w:r>
-              <w:rPr>
-                <w:rFonts w:ascii="Times New Roman" w:hAnsi="Times New Roman" w:cs="Times New Roman"/>
-                <w:lang w:val="en-IN"/>
-              </w:rPr>
-              <w:t>v4l2test2.c-&gt;open,query the device capabilities,close</w:t>
-            </w:r>
-          </w:p>
-          <w:p>
-            <w:pPr>
-              <w:jc w:val="left"/>
-              <w:rPr>
-                <w:lang w:val="en-IN"/>
-              </w:rPr>
-            </w:pPr>
-            <w:r>
-              <w:rPr>
-                <w:rFonts w:ascii="Times New Roman" w:hAnsi="Times New Roman" w:cs="Times New Roman"/>
-                <w:lang w:val="en-IN"/>
-              </w:rPr>
-              <w:t>v4l2test3.c-&gt;open,query the device capabilities,</w:t>
-            </w:r>
+              <w:t xml:space="preserve"> completed the test app </w:t>
+            </w:r>
+            <w:proofErr w:type="spellStart"/>
+            <w:r>
+              <w:rPr>
+                <w:rFonts w:ascii="Times New Roman" w:hAnsi="Times New Roman" w:cs="Times New Roman"/>
+                <w:lang w:val="en-IN"/>
+              </w:rPr>
+              <w:t>upto</w:t>
+            </w:r>
+            <w:proofErr w:type="spellEnd"/>
             <w:r>
               <w:rPr>
                 <w:rFonts w:ascii="Times New Roman" w:hAnsi="Times New Roman" w:cs="Times New Roman"/>
@@ -1152,12 +1419,171 @@
               </w:rPr>
               <w:t xml:space="preserve"> </w:t>
             </w:r>
-            <w:r>
-              <w:rPr>
-                <w:rFonts w:ascii="Times New Roman" w:hAnsi="Times New Roman" w:cs="Times New Roman"/>
-                <w:lang w:val="en-IN"/>
-              </w:rPr>
-              <w:t>set the format to YUYV,set the framerate to 1/30,close</w:t>
+            <w:proofErr w:type="spellStart"/>
+            <w:r>
+              <w:rPr>
+                <w:rFonts w:ascii="Times New Roman" w:hAnsi="Times New Roman" w:cs="Times New Roman"/>
+                <w:lang w:val="en-IN"/>
+              </w:rPr>
+              <w:t>alloacte</w:t>
+            </w:r>
+            <w:proofErr w:type="spellEnd"/>
+            <w:r>
+              <w:rPr>
+                <w:rFonts w:ascii="Times New Roman" w:hAnsi="Times New Roman" w:cs="Times New Roman"/>
+                <w:lang w:val="en-IN"/>
+              </w:rPr>
+              <w:t xml:space="preserve"> buffers</w:t>
+            </w:r>
+          </w:p>
+          <w:p>
+            <w:pPr>
+              <w:jc w:val="left"/>
+              <w:rPr>
+                <w:rFonts w:ascii="Times New Roman" w:hAnsi="Times New Roman" w:cs="Times New Roman"/>
+                <w:lang w:val="en-IN"/>
+              </w:rPr>
+            </w:pPr>
+            <w:r>
+              <w:rPr>
+                <w:rFonts w:ascii="Times New Roman" w:hAnsi="Times New Roman" w:cs="Times New Roman"/>
+                <w:lang w:val="en-IN"/>
+              </w:rPr>
+              <w:t xml:space="preserve">v4l2test1.c-&gt;open the </w:t>
+            </w:r>
+            <w:proofErr w:type="spellStart"/>
+            <w:r>
+              <w:rPr>
+                <w:rFonts w:ascii="Times New Roman" w:hAnsi="Times New Roman" w:cs="Times New Roman"/>
+                <w:lang w:val="en-IN"/>
+              </w:rPr>
+              <w:t>device,close</w:t>
+            </w:r>
+            <w:proofErr w:type="spellEnd"/>
+            <w:r>
+              <w:rPr>
+                <w:rFonts w:ascii="Times New Roman" w:hAnsi="Times New Roman" w:cs="Times New Roman"/>
+                <w:lang w:val="en-IN"/>
+              </w:rPr>
+              <w:t xml:space="preserve"> the device</w:t>
+            </w:r>
+          </w:p>
+          <w:p>
+            <w:pPr>
+              <w:jc w:val="left"/>
+              <w:rPr>
+                <w:rFonts w:ascii="Times New Roman" w:hAnsi="Times New Roman" w:cs="Times New Roman"/>
+                <w:lang w:val="en-IN"/>
+              </w:rPr>
+            </w:pPr>
+            <w:r>
+              <w:rPr>
+                <w:rFonts w:ascii="Times New Roman" w:hAnsi="Times New Roman" w:cs="Times New Roman"/>
+                <w:lang w:val="en-IN"/>
+              </w:rPr>
+              <w:t>v4l2test2.c-&gt;</w:t>
+            </w:r>
+            <w:proofErr w:type="spellStart"/>
+            <w:r>
+              <w:rPr>
+                <w:rFonts w:ascii="Times New Roman" w:hAnsi="Times New Roman" w:cs="Times New Roman"/>
+                <w:lang w:val="en-IN"/>
+              </w:rPr>
+              <w:t>open,query</w:t>
+            </w:r>
+            <w:proofErr w:type="spellEnd"/>
+            <w:r>
+              <w:rPr>
+                <w:rFonts w:ascii="Times New Roman" w:hAnsi="Times New Roman" w:cs="Times New Roman"/>
+                <w:lang w:val="en-IN"/>
+              </w:rPr>
+              <w:t xml:space="preserve"> the device </w:t>
+            </w:r>
+            <w:proofErr w:type="spellStart"/>
+            <w:r>
+              <w:rPr>
+                <w:rFonts w:ascii="Times New Roman" w:hAnsi="Times New Roman" w:cs="Times New Roman"/>
+                <w:lang w:val="en-IN"/>
+              </w:rPr>
+              <w:t>capabilities,close</w:t>
+            </w:r>
+            <w:proofErr w:type="spellEnd"/>
+          </w:p>
+          <w:p>
+            <w:pPr>
+              <w:jc w:val="left"/>
+              <w:rPr>
+                <w:lang w:val="en-IN"/>
+              </w:rPr>
+            </w:pPr>
+            <w:r>
+              <w:rPr>
+                <w:rFonts w:ascii="Times New Roman" w:hAnsi="Times New Roman" w:cs="Times New Roman"/>
+                <w:lang w:val="en-IN"/>
+              </w:rPr>
+              <w:t>v4l2test3.c-&gt;</w:t>
+            </w:r>
+            <w:proofErr w:type="spellStart"/>
+            <w:r>
+              <w:rPr>
+                <w:rFonts w:ascii="Times New Roman" w:hAnsi="Times New Roman" w:cs="Times New Roman"/>
+                <w:lang w:val="en-IN"/>
+              </w:rPr>
+              <w:t>open,query</w:t>
+            </w:r>
+            <w:proofErr w:type="spellEnd"/>
+            <w:r>
+              <w:rPr>
+                <w:rFonts w:ascii="Times New Roman" w:hAnsi="Times New Roman" w:cs="Times New Roman"/>
+                <w:lang w:val="en-IN"/>
+              </w:rPr>
+              <w:t xml:space="preserve"> the device capabilities,</w:t>
+            </w:r>
+            <w:r>
+              <w:rPr>
+                <w:rFonts w:ascii="Times New Roman" w:hAnsi="Times New Roman" w:cs="Times New Roman"/>
+                <w:lang w:val="en-IN"/>
+              </w:rPr>
+              <w:t xml:space="preserve"> </w:t>
+            </w:r>
+            <w:r>
+              <w:rPr>
+                <w:rFonts w:ascii="Times New Roman" w:hAnsi="Times New Roman" w:cs="Times New Roman"/>
+                <w:lang w:val="en-IN"/>
+              </w:rPr>
+              <w:t xml:space="preserve">set the format to </w:t>
+            </w:r>
+            <w:proofErr w:type="spellStart"/>
+            <w:r>
+              <w:rPr>
+                <w:rFonts w:ascii="Times New Roman" w:hAnsi="Times New Roman" w:cs="Times New Roman"/>
+                <w:lang w:val="en-IN"/>
+              </w:rPr>
+              <w:t>YUYV,set</w:t>
+            </w:r>
+            <w:proofErr w:type="spellEnd"/>
+            <w:r>
+              <w:rPr>
+                <w:rFonts w:ascii="Times New Roman" w:hAnsi="Times New Roman" w:cs="Times New Roman"/>
+                <w:lang w:val="en-IN"/>
+              </w:rPr>
+              <w:t xml:space="preserve"> the </w:t>
+            </w:r>
+            <w:proofErr w:type="spellStart"/>
+            <w:r>
+              <w:rPr>
+                <w:rFonts w:ascii="Times New Roman" w:hAnsi="Times New Roman" w:cs="Times New Roman"/>
+                <w:lang w:val="en-IN"/>
+              </w:rPr>
+              <w:t>framerate</w:t>
+            </w:r>
+            <w:proofErr w:type="spellEnd"/>
+            <w:r>
+              <w:rPr>
+                <w:rFonts w:ascii="Times New Roman" w:hAnsi="Times New Roman" w:cs="Times New Roman"/>
+                <w:lang w:val="en-IN"/>
+              </w:rPr>
+              <w:t xml:space="preserve"> to 1/30,close</w:t>
             </w:r>
           </w:p>
         </w:tc>
@@ -1221,7 +1647,23 @@
                 <w:rFonts w:ascii="Times New Roman" w:hAnsi="Times New Roman" w:cs="Times New Roman"/>
                 <w:lang w:val="en-IN"/>
               </w:rPr>
-              <w:t>I completed test app upto allocate buffers</w:t>
+              <w:t xml:space="preserve">I completed test app </w:t>
+            </w:r>
+            <w:proofErr w:type="spellStart"/>
+            <w:r>
+              <w:rPr>
+                <w:rFonts w:ascii="Times New Roman" w:hAnsi="Times New Roman" w:cs="Times New Roman"/>
+                <w:lang w:val="en-IN"/>
+              </w:rPr>
+              <w:t>upto</w:t>
+            </w:r>
+            <w:proofErr w:type="spellEnd"/>
+            <w:r>
+              <w:rPr>
+                <w:rFonts w:ascii="Times New Roman" w:hAnsi="Times New Roman" w:cs="Times New Roman"/>
+                <w:lang w:val="en-IN"/>
+              </w:rPr>
+              <w:t xml:space="preserve"> allocate buffers</w:t>
             </w:r>
           </w:p>
         </w:tc>
@@ -1265,40 +1707,299 @@
                 <w:rFonts w:ascii="Times New Roman" w:hAnsi="Times New Roman" w:cs="Times New Roman"/>
                 <w:lang w:val="en-IN"/>
               </w:rPr>
-              <w:t>v4l2test4.c-&gt;open,query the device capabilities,set the format to YUYV,set the framerate to 1/30,allocate 6 buffers and map the buffers using mmap,close</w:t>
-            </w:r>
-          </w:p>
-          <w:p>
-            <w:pPr>
-              <w:jc w:val="left"/>
-              <w:rPr>
-                <w:rFonts w:ascii="Times New Roman" w:hAnsi="Times New Roman" w:cs="Times New Roman"/>
-                <w:lang w:val="en-IN"/>
-              </w:rPr>
-            </w:pPr>
-            <w:r>
-              <w:rPr>
-                <w:rFonts w:ascii="Times New Roman" w:hAnsi="Times New Roman" w:cs="Times New Roman"/>
-                <w:lang w:val="en-IN"/>
-              </w:rPr>
-              <w:t>v4l2test5.c-&gt;open,query the device capabilities,set the format to YUYV,set the framerate to 1/30,allocate 6 buffers and map the buffers using mmap,stream on and stream off,close</w:t>
-            </w:r>
-          </w:p>
-          <w:p>
-            <w:pPr>
-              <w:jc w:val="left"/>
-              <w:rPr>
-                <w:rFonts w:ascii="Times New Roman" w:hAnsi="Times New Roman" w:cs="Times New Roman"/>
-                <w:lang w:val="en-IN"/>
-              </w:rPr>
-            </w:pPr>
-            <w:r>
-              <w:rPr>
-                <w:rFonts w:ascii="Times New Roman" w:hAnsi="Times New Roman" w:cs="Times New Roman"/>
-                <w:lang w:val="en-IN"/>
-              </w:rPr>
-              <w:t xml:space="preserve">v4l2test6.c-&gt;open,query the device capabilities,set the format to YUYV,set the framerate to 1/30,allocate 6 buffers and map the buffers using mmap,stream on and stream off,free the </w:t>
-            </w:r>
+              <w:t>v4l2test4.c-&gt;</w:t>
+            </w:r>
+            <w:proofErr w:type="spellStart"/>
+            <w:r>
+              <w:rPr>
+                <w:rFonts w:ascii="Times New Roman" w:hAnsi="Times New Roman" w:cs="Times New Roman"/>
+                <w:lang w:val="en-IN"/>
+              </w:rPr>
+              <w:t>open,query</w:t>
+            </w:r>
+            <w:proofErr w:type="spellEnd"/>
+            <w:r>
+              <w:rPr>
+                <w:rFonts w:ascii="Times New Roman" w:hAnsi="Times New Roman" w:cs="Times New Roman"/>
+                <w:lang w:val="en-IN"/>
+              </w:rPr>
+              <w:t xml:space="preserve"> the device </w:t>
+            </w:r>
+            <w:proofErr w:type="spellStart"/>
+            <w:r>
+              <w:rPr>
+                <w:rFonts w:ascii="Times New Roman" w:hAnsi="Times New Roman" w:cs="Times New Roman"/>
+                <w:lang w:val="en-IN"/>
+              </w:rPr>
+              <w:t>capabilities,set</w:t>
+            </w:r>
+            <w:proofErr w:type="spellEnd"/>
+            <w:r>
+              <w:rPr>
+                <w:rFonts w:ascii="Times New Roman" w:hAnsi="Times New Roman" w:cs="Times New Roman"/>
+                <w:lang w:val="en-IN"/>
+              </w:rPr>
+              <w:t xml:space="preserve"> the format to </w:t>
+            </w:r>
+            <w:proofErr w:type="spellStart"/>
+            <w:r>
+              <w:rPr>
+                <w:rFonts w:ascii="Times New Roman" w:hAnsi="Times New Roman" w:cs="Times New Roman"/>
+                <w:lang w:val="en-IN"/>
+              </w:rPr>
+              <w:t>YUYV,set</w:t>
+            </w:r>
+            <w:proofErr w:type="spellEnd"/>
+            <w:r>
+              <w:rPr>
+                <w:rFonts w:ascii="Times New Roman" w:hAnsi="Times New Roman" w:cs="Times New Roman"/>
+                <w:lang w:val="en-IN"/>
+              </w:rPr>
+              <w:t xml:space="preserve"> the </w:t>
+            </w:r>
+            <w:proofErr w:type="spellStart"/>
+            <w:r>
+              <w:rPr>
+                <w:rFonts w:ascii="Times New Roman" w:hAnsi="Times New Roman" w:cs="Times New Roman"/>
+                <w:lang w:val="en-IN"/>
+              </w:rPr>
+              <w:t>framerate</w:t>
+            </w:r>
+            <w:proofErr w:type="spellEnd"/>
+            <w:r>
+              <w:rPr>
+                <w:rFonts w:ascii="Times New Roman" w:hAnsi="Times New Roman" w:cs="Times New Roman"/>
+                <w:lang w:val="en-IN"/>
+              </w:rPr>
+              <w:t xml:space="preserve"> to 1/30,allocate 6 buffers and map the buffers using </w:t>
+            </w:r>
+            <w:proofErr w:type="spellStart"/>
+            <w:r>
+              <w:rPr>
+                <w:rFonts w:ascii="Times New Roman" w:hAnsi="Times New Roman" w:cs="Times New Roman"/>
+                <w:lang w:val="en-IN"/>
+              </w:rPr>
+              <w:t>mmap,close</w:t>
+            </w:r>
+            <w:proofErr w:type="spellEnd"/>
+          </w:p>
+          <w:p>
+            <w:pPr>
+              <w:jc w:val="left"/>
+              <w:rPr>
+                <w:rFonts w:ascii="Times New Roman" w:hAnsi="Times New Roman" w:cs="Times New Roman"/>
+                <w:lang w:val="en-IN"/>
+              </w:rPr>
+            </w:pPr>
+            <w:r>
+              <w:rPr>
+                <w:rFonts w:ascii="Times New Roman" w:hAnsi="Times New Roman" w:cs="Times New Roman"/>
+                <w:lang w:val="en-IN"/>
+              </w:rPr>
+              <w:t>v4l2test5.c-&gt;</w:t>
+            </w:r>
+            <w:proofErr w:type="spellStart"/>
+            <w:r>
+              <w:rPr>
+                <w:rFonts w:ascii="Times New Roman" w:hAnsi="Times New Roman" w:cs="Times New Roman"/>
+                <w:lang w:val="en-IN"/>
+              </w:rPr>
+              <w:t>open,query</w:t>
+            </w:r>
+            <w:proofErr w:type="spellEnd"/>
+            <w:r>
+              <w:rPr>
+                <w:rFonts w:ascii="Times New Roman" w:hAnsi="Times New Roman" w:cs="Times New Roman"/>
+                <w:lang w:val="en-IN"/>
+              </w:rPr>
+              <w:t xml:space="preserve"> the device </w:t>
+            </w:r>
+            <w:proofErr w:type="spellStart"/>
+            <w:r>
+              <w:rPr>
+                <w:rFonts w:ascii="Times New Roman" w:hAnsi="Times New Roman" w:cs="Times New Roman"/>
+                <w:lang w:val="en-IN"/>
+              </w:rPr>
+              <w:t>capabilities,set</w:t>
+            </w:r>
+            <w:proofErr w:type="spellEnd"/>
+            <w:r>
+              <w:rPr>
+                <w:rFonts w:ascii="Times New Roman" w:hAnsi="Times New Roman" w:cs="Times New Roman"/>
+                <w:lang w:val="en-IN"/>
+              </w:rPr>
+              <w:t xml:space="preserve"> the format to </w:t>
+            </w:r>
+            <w:proofErr w:type="spellStart"/>
+            <w:r>
+              <w:rPr>
+                <w:rFonts w:ascii="Times New Roman" w:hAnsi="Times New Roman" w:cs="Times New Roman"/>
+                <w:lang w:val="en-IN"/>
+              </w:rPr>
+              <w:t>YUYV,set</w:t>
+            </w:r>
+            <w:proofErr w:type="spellEnd"/>
+            <w:r>
+              <w:rPr>
+                <w:rFonts w:ascii="Times New Roman" w:hAnsi="Times New Roman" w:cs="Times New Roman"/>
+                <w:lang w:val="en-IN"/>
+              </w:rPr>
+              <w:t xml:space="preserve"> the </w:t>
+            </w:r>
+            <w:proofErr w:type="spellStart"/>
+            <w:r>
+              <w:rPr>
+                <w:rFonts w:ascii="Times New Roman" w:hAnsi="Times New Roman" w:cs="Times New Roman"/>
+                <w:lang w:val="en-IN"/>
+              </w:rPr>
+              <w:t>framerate</w:t>
+            </w:r>
+            <w:proofErr w:type="spellEnd"/>
+            <w:r>
+              <w:rPr>
+                <w:rFonts w:ascii="Times New Roman" w:hAnsi="Times New Roman" w:cs="Times New Roman"/>
+                <w:lang w:val="en-IN"/>
+              </w:rPr>
+              <w:t xml:space="preserve"> to 1/30,allocate 6 buffers and map the buffers using </w:t>
+            </w:r>
+            <w:proofErr w:type="spellStart"/>
+            <w:r>
+              <w:rPr>
+                <w:rFonts w:ascii="Times New Roman" w:hAnsi="Times New Roman" w:cs="Times New Roman"/>
+                <w:lang w:val="en-IN"/>
+              </w:rPr>
+              <w:t>mmap,stream</w:t>
+            </w:r>
+            <w:proofErr w:type="spellEnd"/>
+            <w:r>
+              <w:rPr>
+                <w:rFonts w:ascii="Times New Roman" w:hAnsi="Times New Roman" w:cs="Times New Roman"/>
+                <w:lang w:val="en-IN"/>
+              </w:rPr>
+              <w:t xml:space="preserve"> on and stream </w:t>
+            </w:r>
+            <w:proofErr w:type="spellStart"/>
+            <w:r>
+              <w:rPr>
+                <w:rFonts w:ascii="Times New Roman" w:hAnsi="Times New Roman" w:cs="Times New Roman"/>
+                <w:lang w:val="en-IN"/>
+              </w:rPr>
+              <w:t>off,close</w:t>
+            </w:r>
+            <w:proofErr w:type="spellEnd"/>
+          </w:p>
+          <w:p>
+            <w:pPr>
+              <w:jc w:val="left"/>
+              <w:rPr>
+                <w:rFonts w:ascii="Times New Roman" w:hAnsi="Times New Roman" w:cs="Times New Roman"/>
+                <w:lang w:val="en-IN"/>
+              </w:rPr>
+            </w:pPr>
+            <w:r>
+              <w:rPr>
+                <w:rFonts w:ascii="Times New Roman" w:hAnsi="Times New Roman" w:cs="Times New Roman"/>
+                <w:lang w:val="en-IN"/>
+              </w:rPr>
+              <w:t>v4l2test6.c-&gt;</w:t>
+            </w:r>
+            <w:proofErr w:type="spellStart"/>
+            <w:r>
+              <w:rPr>
+                <w:rFonts w:ascii="Times New Roman" w:hAnsi="Times New Roman" w:cs="Times New Roman"/>
+                <w:lang w:val="en-IN"/>
+              </w:rPr>
+              <w:t>open,query</w:t>
+            </w:r>
+            <w:proofErr w:type="spellEnd"/>
+            <w:r>
+              <w:rPr>
+                <w:rFonts w:ascii="Times New Roman" w:hAnsi="Times New Roman" w:cs="Times New Roman"/>
+                <w:lang w:val="en-IN"/>
+              </w:rPr>
+              <w:t xml:space="preserve"> the device </w:t>
+            </w:r>
+            <w:proofErr w:type="spellStart"/>
+            <w:r>
+              <w:rPr>
+                <w:rFonts w:ascii="Times New Roman" w:hAnsi="Times New Roman" w:cs="Times New Roman"/>
+                <w:lang w:val="en-IN"/>
+              </w:rPr>
+              <w:t>capabilities,set</w:t>
+            </w:r>
+            <w:proofErr w:type="spellEnd"/>
+            <w:r>
+              <w:rPr>
+                <w:rFonts w:ascii="Times New Roman" w:hAnsi="Times New Roman" w:cs="Times New Roman"/>
+                <w:lang w:val="en-IN"/>
+              </w:rPr>
+              <w:t xml:space="preserve"> the format to </w:t>
+            </w:r>
+            <w:proofErr w:type="spellStart"/>
+            <w:r>
+              <w:rPr>
+                <w:rFonts w:ascii="Times New Roman" w:hAnsi="Times New Roman" w:cs="Times New Roman"/>
+                <w:lang w:val="en-IN"/>
+              </w:rPr>
+              <w:t>YUYV,set</w:t>
+            </w:r>
+            <w:proofErr w:type="spellEnd"/>
+            <w:r>
+              <w:rPr>
+                <w:rFonts w:ascii="Times New Roman" w:hAnsi="Times New Roman" w:cs="Times New Roman"/>
+                <w:lang w:val="en-IN"/>
+              </w:rPr>
+              <w:t xml:space="preserve"> the </w:t>
+            </w:r>
+            <w:proofErr w:type="spellStart"/>
+            <w:r>
+              <w:rPr>
+                <w:rFonts w:ascii="Times New Roman" w:hAnsi="Times New Roman" w:cs="Times New Roman"/>
+                <w:lang w:val="en-IN"/>
+              </w:rPr>
+              <w:t>framerate</w:t>
+            </w:r>
+            <w:proofErr w:type="spellEnd"/>
+            <w:r>
+              <w:rPr>
+                <w:rFonts w:ascii="Times New Roman" w:hAnsi="Times New Roman" w:cs="Times New Roman"/>
+                <w:lang w:val="en-IN"/>
+              </w:rPr>
+              <w:t xml:space="preserve"> to 1/30,allocate 6 buffers and map the buffers using </w:t>
+            </w:r>
+            <w:proofErr w:type="spellStart"/>
+            <w:r>
+              <w:rPr>
+                <w:rFonts w:ascii="Times New Roman" w:hAnsi="Times New Roman" w:cs="Times New Roman"/>
+                <w:lang w:val="en-IN"/>
+              </w:rPr>
+              <w:t>mmap,stream</w:t>
+            </w:r>
+            <w:proofErr w:type="spellEnd"/>
+            <w:r>
+              <w:rPr>
+                <w:rFonts w:ascii="Times New Roman" w:hAnsi="Times New Roman" w:cs="Times New Roman"/>
+                <w:lang w:val="en-IN"/>
+              </w:rPr>
+              <w:t xml:space="preserve"> on and stream </w:t>
+            </w:r>
+            <w:proofErr w:type="spellStart"/>
+            <w:r>
+              <w:rPr>
+                <w:rFonts w:ascii="Times New Roman" w:hAnsi="Times New Roman" w:cs="Times New Roman"/>
+                <w:lang w:val="en-IN"/>
+              </w:rPr>
+              <w:t>off,free</w:t>
+            </w:r>
+            <w:proofErr w:type="spellEnd"/>
+            <w:r>
+              <w:rPr>
+                <w:rFonts w:ascii="Times New Roman" w:hAnsi="Times New Roman" w:cs="Times New Roman"/>
+                <w:lang w:val="en-IN"/>
+              </w:rPr>
+              <w:t xml:space="preserve"> the </w:t>
+            </w:r>
+            <w:proofErr w:type="spellStart"/>
             <w:r>
               <w:rPr>
                 <w:rFonts w:ascii="Times New Roman" w:hAnsi="Times New Roman" w:cs="Times New Roman"/>
@@ -1307,21 +2008,31 @@
               <w:lastRenderedPageBreak/>
               <w:t>buffers,close</w:t>
             </w:r>
-          </w:p>
-          <w:p>
-            <w:pPr>
-              <w:jc w:val="left"/>
-              <w:rPr>
-                <w:rFonts w:ascii="Times New Roman" w:hAnsi="Times New Roman" w:cs="Times New Roman"/>
-                <w:lang w:val="en-IN"/>
-              </w:rPr>
-            </w:pPr>
-            <w:r>
-              <w:rPr>
-                <w:rFonts w:ascii="Times New Roman" w:hAnsi="Times New Roman" w:cs="Times New Roman"/>
-                <w:lang w:val="en-IN"/>
-              </w:rPr>
-              <w:t>Git_hub link:</w:t>
+            <w:proofErr w:type="spellEnd"/>
+          </w:p>
+          <w:p>
+            <w:pPr>
+              <w:jc w:val="left"/>
+              <w:rPr>
+                <w:rFonts w:ascii="Times New Roman" w:hAnsi="Times New Roman" w:cs="Times New Roman"/>
+                <w:lang w:val="en-IN"/>
+              </w:rPr>
+            </w:pPr>
+            <w:proofErr w:type="spellStart"/>
+            <w:r>
+              <w:rPr>
+                <w:rFonts w:ascii="Times New Roman" w:hAnsi="Times New Roman" w:cs="Times New Roman"/>
+                <w:lang w:val="en-IN"/>
+              </w:rPr>
+              <w:t>Git_hub</w:t>
+            </w:r>
+            <w:proofErr w:type="spellEnd"/>
+            <w:r>
+              <w:rPr>
+                <w:rFonts w:ascii="Times New Roman" w:hAnsi="Times New Roman" w:cs="Times New Roman"/>
+                <w:lang w:val="en-IN"/>
+              </w:rPr>
+              <w:t xml:space="preserve"> link:</w:t>
             </w:r>
             <w:r>
               <w:rPr>
@@ -1649,13 +2360,23 @@
                 <w:b w:val="0"/>
               </w:rPr>
             </w:pPr>
+            <w:proofErr w:type="spellStart"/>
             <w:r>
               <w:rPr>
                 <w:rStyle w:val="Strong"/>
                 <w:rFonts w:ascii="Times New Roman" w:hAnsi="Times New Roman" w:cs="Times New Roman"/>
                 <w:b w:val="0"/>
               </w:rPr>
-              <w:t xml:space="preserve">Git_hub link: </w:t>
+              <w:t>Git_hub</w:t>
+            </w:r>
+            <w:proofErr w:type="spellEnd"/>
+            <w:r>
+              <w:rPr>
+                <w:rStyle w:val="Strong"/>
+                <w:rFonts w:ascii="Times New Roman" w:hAnsi="Times New Roman" w:cs="Times New Roman"/>
+                <w:b w:val="0"/>
+              </w:rPr>
+              <w:t xml:space="preserve"> link: </w:t>
             </w:r>
             <w:hyperlink r:id="rId12" w:history="1">
               <w:r>
@@ -1685,8 +2406,33 @@
                 <w:rFonts w:ascii="Times New Roman" w:hAnsi="Times New Roman" w:cs="Times New Roman"/>
                 <w:lang w:val="en-IN"/>
               </w:rPr>
-              <w:t>I will write makefile for dynamic_library</w:t>
-            </w:r>
+              <w:t xml:space="preserve">I will write </w:t>
+            </w:r>
+            <w:proofErr w:type="spellStart"/>
+            <w:r>
+              <w:rPr>
+                <w:rFonts w:ascii="Times New Roman" w:hAnsi="Times New Roman" w:cs="Times New Roman"/>
+                <w:lang w:val="en-IN"/>
+              </w:rPr>
+              <w:t>makefile</w:t>
+            </w:r>
+            <w:proofErr w:type="spellEnd"/>
+            <w:r>
+              <w:rPr>
+                <w:rFonts w:ascii="Times New Roman" w:hAnsi="Times New Roman" w:cs="Times New Roman"/>
+                <w:lang w:val="en-IN"/>
+              </w:rPr>
+              <w:t xml:space="preserve"> for </w:t>
+            </w:r>
+            <w:proofErr w:type="spellStart"/>
+            <w:r>
+              <w:rPr>
+                <w:rFonts w:ascii="Times New Roman" w:hAnsi="Times New Roman" w:cs="Times New Roman"/>
+                <w:lang w:val="en-IN"/>
+              </w:rPr>
+              <w:t>dynamic_library</w:t>
+            </w:r>
+            <w:proofErr w:type="spellEnd"/>
           </w:p>
         </w:tc>
       </w:tr>
@@ -1749,39 +2495,81 @@
                 <w:rFonts w:ascii="Times New Roman" w:hAnsi="Times New Roman" w:cs="Times New Roman"/>
                 <w:lang w:val="en-IN"/>
               </w:rPr>
-              <w:t>1.I studied about ffmpeg document</w:t>
-            </w:r>
-          </w:p>
-          <w:p>
-            <w:pPr>
-              <w:jc w:val="left"/>
-              <w:rPr>
-                <w:rFonts w:ascii="Times New Roman" w:hAnsi="Times New Roman" w:cs="Times New Roman"/>
-                <w:lang w:val="en-IN"/>
-              </w:rPr>
-            </w:pPr>
-            <w:r>
-              <w:rPr>
-                <w:rFonts w:ascii="Times New Roman" w:hAnsi="Times New Roman" w:cs="Times New Roman"/>
-                <w:lang w:val="en-IN"/>
-              </w:rPr>
-              <w:t>2.Makefile for dynamic_library is written and uploaded to git hub</w:t>
-            </w:r>
-          </w:p>
-          <w:p>
-            <w:pPr>
-              <w:jc w:val="left"/>
-              <w:rPr>
-                <w:lang w:val="en-IN"/>
-              </w:rPr>
-            </w:pPr>
+              <w:t xml:space="preserve">1.I studied about </w:t>
+            </w:r>
+            <w:proofErr w:type="spellStart"/>
+            <w:r>
+              <w:rPr>
+                <w:rFonts w:ascii="Times New Roman" w:hAnsi="Times New Roman" w:cs="Times New Roman"/>
+                <w:lang w:val="en-IN"/>
+              </w:rPr>
+              <w:t>ffmpeg</w:t>
+            </w:r>
+            <w:proofErr w:type="spellEnd"/>
+            <w:r>
+              <w:rPr>
+                <w:rFonts w:ascii="Times New Roman" w:hAnsi="Times New Roman" w:cs="Times New Roman"/>
+                <w:lang w:val="en-IN"/>
+              </w:rPr>
+              <w:t xml:space="preserve"> document</w:t>
+            </w:r>
+          </w:p>
+          <w:p>
+            <w:pPr>
+              <w:jc w:val="left"/>
+              <w:rPr>
+                <w:rFonts w:ascii="Times New Roman" w:hAnsi="Times New Roman" w:cs="Times New Roman"/>
+                <w:lang w:val="en-IN"/>
+              </w:rPr>
+            </w:pPr>
+            <w:r>
+              <w:rPr>
+                <w:rFonts w:ascii="Times New Roman" w:hAnsi="Times New Roman" w:cs="Times New Roman"/>
+                <w:lang w:val="en-IN"/>
+              </w:rPr>
+              <w:t xml:space="preserve">2.Makefile for </w:t>
+            </w:r>
+            <w:proofErr w:type="spellStart"/>
+            <w:r>
+              <w:rPr>
+                <w:rFonts w:ascii="Times New Roman" w:hAnsi="Times New Roman" w:cs="Times New Roman"/>
+                <w:lang w:val="en-IN"/>
+              </w:rPr>
+              <w:t>dynamic_library</w:t>
+            </w:r>
+            <w:proofErr w:type="spellEnd"/>
+            <w:r>
+              <w:rPr>
+                <w:rFonts w:ascii="Times New Roman" w:hAnsi="Times New Roman" w:cs="Times New Roman"/>
+                <w:lang w:val="en-IN"/>
+              </w:rPr>
+              <w:t xml:space="preserve"> is written and uploaded to git hub</w:t>
+            </w:r>
+          </w:p>
+          <w:p>
+            <w:pPr>
+              <w:jc w:val="left"/>
+              <w:rPr>
+                <w:lang w:val="en-IN"/>
+              </w:rPr>
+            </w:pPr>
+            <w:proofErr w:type="spellStart"/>
             <w:r>
               <w:rPr>
                 <w:rStyle w:val="Strong"/>
                 <w:rFonts w:ascii="Times New Roman" w:hAnsi="Times New Roman" w:cs="Times New Roman"/>
                 <w:b w:val="0"/>
               </w:rPr>
-              <w:t xml:space="preserve">Git_hub </w:t>
+              <w:t>Git_hub</w:t>
+            </w:r>
+            <w:proofErr w:type="spellEnd"/>
+            <w:r>
+              <w:rPr>
+                <w:rStyle w:val="Strong"/>
+                <w:rFonts w:ascii="Times New Roman" w:hAnsi="Times New Roman" w:cs="Times New Roman"/>
+                <w:b w:val="0"/>
+              </w:rPr>
+              <w:t xml:space="preserve"> </w:t>
             </w:r>
             <w:r>
               <w:rPr>
@@ -1870,7 +2658,23 @@
                 <w:rFonts w:ascii="Times New Roman" w:hAnsi="Times New Roman" w:cs="Times New Roman"/>
                 <w:lang w:val="en-IN"/>
               </w:rPr>
-              <w:t>I wrote Makefile for dynamic library</w:t>
+              <w:t xml:space="preserve">I wrote </w:t>
+            </w:r>
+            <w:proofErr w:type="spellStart"/>
+            <w:r>
+              <w:rPr>
+                <w:rFonts w:ascii="Times New Roman" w:hAnsi="Times New Roman" w:cs="Times New Roman"/>
+                <w:lang w:val="en-IN"/>
+              </w:rPr>
+              <w:t>Makefile</w:t>
+            </w:r>
+            <w:proofErr w:type="spellEnd"/>
+            <w:r>
+              <w:rPr>
+                <w:rFonts w:ascii="Times New Roman" w:hAnsi="Times New Roman" w:cs="Times New Roman"/>
+                <w:lang w:val="en-IN"/>
+              </w:rPr>
+              <w:t xml:space="preserve"> for dynamic library</w:t>
             </w:r>
           </w:p>
         </w:tc>
@@ -1973,7 +2777,71 @@
                 <w:rFonts w:ascii="Times New Roman" w:hAnsi="Times New Roman" w:cs="Times New Roman"/>
                 <w:lang w:val="en-IN"/>
               </w:rPr>
-              <w:t>I will kept printfs in main.c and decode.c and i will read about HLS streaming</w:t>
+              <w:t xml:space="preserve">I will kept </w:t>
+            </w:r>
+            <w:proofErr w:type="spellStart"/>
+            <w:r>
+              <w:rPr>
+                <w:rFonts w:ascii="Times New Roman" w:hAnsi="Times New Roman" w:cs="Times New Roman"/>
+                <w:lang w:val="en-IN"/>
+              </w:rPr>
+              <w:t>printfs</w:t>
+            </w:r>
+            <w:proofErr w:type="spellEnd"/>
+            <w:r>
+              <w:rPr>
+                <w:rFonts w:ascii="Times New Roman" w:hAnsi="Times New Roman" w:cs="Times New Roman"/>
+                <w:lang w:val="en-IN"/>
+              </w:rPr>
+              <w:t xml:space="preserve"> in </w:t>
+            </w:r>
+            <w:proofErr w:type="spellStart"/>
+            <w:r>
+              <w:rPr>
+                <w:rFonts w:ascii="Times New Roman" w:hAnsi="Times New Roman" w:cs="Times New Roman"/>
+                <w:lang w:val="en-IN"/>
+              </w:rPr>
+              <w:t>main.c</w:t>
+            </w:r>
+            <w:proofErr w:type="spellEnd"/>
+            <w:r>
+              <w:rPr>
+                <w:rFonts w:ascii="Times New Roman" w:hAnsi="Times New Roman" w:cs="Times New Roman"/>
+                <w:lang w:val="en-IN"/>
+              </w:rPr>
+              <w:t xml:space="preserve"> and </w:t>
+            </w:r>
+            <w:proofErr w:type="spellStart"/>
+            <w:r>
+              <w:rPr>
+                <w:rFonts w:ascii="Times New Roman" w:hAnsi="Times New Roman" w:cs="Times New Roman"/>
+                <w:lang w:val="en-IN"/>
+              </w:rPr>
+              <w:t>decode.c</w:t>
+            </w:r>
+            <w:proofErr w:type="spellEnd"/>
+            <w:r>
+              <w:rPr>
+                <w:rFonts w:ascii="Times New Roman" w:hAnsi="Times New Roman" w:cs="Times New Roman"/>
+                <w:lang w:val="en-IN"/>
+              </w:rPr>
+              <w:t xml:space="preserve"> and </w:t>
+            </w:r>
+            <w:proofErr w:type="spellStart"/>
+            <w:r>
+              <w:rPr>
+                <w:rFonts w:ascii="Times New Roman" w:hAnsi="Times New Roman" w:cs="Times New Roman"/>
+                <w:lang w:val="en-IN"/>
+              </w:rPr>
+              <w:t>i</w:t>
+            </w:r>
+            <w:proofErr w:type="spellEnd"/>
+            <w:r>
+              <w:rPr>
+                <w:rFonts w:ascii="Times New Roman" w:hAnsi="Times New Roman" w:cs="Times New Roman"/>
+                <w:lang w:val="en-IN"/>
+              </w:rPr>
+              <w:t xml:space="preserve"> will read about HLS streaming</w:t>
             </w:r>
           </w:p>
         </w:tc>
@@ -2016,7 +2884,23 @@
                 <w:rFonts w:ascii="Times New Roman" w:hAnsi="Times New Roman" w:cs="Times New Roman"/>
                 <w:lang w:val="en-IN"/>
               </w:rPr>
-              <w:t>I read about video document and i cloned ffmpeg-h264-dec</w:t>
+              <w:t xml:space="preserve">I read about video document and </w:t>
+            </w:r>
+            <w:proofErr w:type="spellStart"/>
+            <w:r>
+              <w:rPr>
+                <w:rFonts w:ascii="Times New Roman" w:hAnsi="Times New Roman" w:cs="Times New Roman"/>
+                <w:lang w:val="en-IN"/>
+              </w:rPr>
+              <w:t>i</w:t>
+            </w:r>
+            <w:proofErr w:type="spellEnd"/>
+            <w:r>
+              <w:rPr>
+                <w:rFonts w:ascii="Times New Roman" w:hAnsi="Times New Roman" w:cs="Times New Roman"/>
+                <w:lang w:val="en-IN"/>
+              </w:rPr>
+              <w:t xml:space="preserve"> cloned ffmpeg-h264-dec</w:t>
             </w:r>
           </w:p>
         </w:tc>
@@ -2052,7 +2936,55 @@
                 <w:rFonts w:ascii="Times New Roman" w:hAnsi="Times New Roman" w:cs="Times New Roman"/>
                 <w:lang w:val="en-IN"/>
               </w:rPr>
-              <w:t>I kept printfs in main.c and decode.c in ffmpeg-h264-dec</w:t>
+              <w:t xml:space="preserve">I kept </w:t>
+            </w:r>
+            <w:proofErr w:type="spellStart"/>
+            <w:r>
+              <w:rPr>
+                <w:rFonts w:ascii="Times New Roman" w:hAnsi="Times New Roman" w:cs="Times New Roman"/>
+                <w:lang w:val="en-IN"/>
+              </w:rPr>
+              <w:t>printfs</w:t>
+            </w:r>
+            <w:proofErr w:type="spellEnd"/>
+            <w:r>
+              <w:rPr>
+                <w:rFonts w:ascii="Times New Roman" w:hAnsi="Times New Roman" w:cs="Times New Roman"/>
+                <w:lang w:val="en-IN"/>
+              </w:rPr>
+              <w:t xml:space="preserve"> in </w:t>
+            </w:r>
+            <w:proofErr w:type="spellStart"/>
+            <w:r>
+              <w:rPr>
+                <w:rFonts w:ascii="Times New Roman" w:hAnsi="Times New Roman" w:cs="Times New Roman"/>
+                <w:lang w:val="en-IN"/>
+              </w:rPr>
+              <w:t>main.c</w:t>
+            </w:r>
+            <w:proofErr w:type="spellEnd"/>
+            <w:r>
+              <w:rPr>
+                <w:rFonts w:ascii="Times New Roman" w:hAnsi="Times New Roman" w:cs="Times New Roman"/>
+                <w:lang w:val="en-IN"/>
+              </w:rPr>
+              <w:t xml:space="preserve"> and </w:t>
+            </w:r>
+            <w:proofErr w:type="spellStart"/>
+            <w:r>
+              <w:rPr>
+                <w:rFonts w:ascii="Times New Roman" w:hAnsi="Times New Roman" w:cs="Times New Roman"/>
+                <w:lang w:val="en-IN"/>
+              </w:rPr>
+              <w:t>decode.c</w:t>
+            </w:r>
+            <w:proofErr w:type="spellEnd"/>
+            <w:r>
+              <w:rPr>
+                <w:rFonts w:ascii="Times New Roman" w:hAnsi="Times New Roman" w:cs="Times New Roman"/>
+                <w:lang w:val="en-IN"/>
+              </w:rPr>
+              <w:t xml:space="preserve"> in ffmpeg-h264-dec</w:t>
             </w:r>
           </w:p>
         </w:tc>
@@ -2138,7 +3070,55 @@
                 <w:rFonts w:ascii="Times New Roman" w:hAnsi="Times New Roman" w:cs="Times New Roman"/>
                 <w:lang w:val="en-IN"/>
               </w:rPr>
-              <w:t>I kept printfs in main.c and decode.c in ffmpeg-h264-dec</w:t>
+              <w:t xml:space="preserve">I kept </w:t>
+            </w:r>
+            <w:proofErr w:type="spellStart"/>
+            <w:r>
+              <w:rPr>
+                <w:rFonts w:ascii="Times New Roman" w:hAnsi="Times New Roman" w:cs="Times New Roman"/>
+                <w:lang w:val="en-IN"/>
+              </w:rPr>
+              <w:t>printfs</w:t>
+            </w:r>
+            <w:proofErr w:type="spellEnd"/>
+            <w:r>
+              <w:rPr>
+                <w:rFonts w:ascii="Times New Roman" w:hAnsi="Times New Roman" w:cs="Times New Roman"/>
+                <w:lang w:val="en-IN"/>
+              </w:rPr>
+              <w:t xml:space="preserve"> in </w:t>
+            </w:r>
+            <w:proofErr w:type="spellStart"/>
+            <w:r>
+              <w:rPr>
+                <w:rFonts w:ascii="Times New Roman" w:hAnsi="Times New Roman" w:cs="Times New Roman"/>
+                <w:lang w:val="en-IN"/>
+              </w:rPr>
+              <w:t>main.c</w:t>
+            </w:r>
+            <w:proofErr w:type="spellEnd"/>
+            <w:r>
+              <w:rPr>
+                <w:rFonts w:ascii="Times New Roman" w:hAnsi="Times New Roman" w:cs="Times New Roman"/>
+                <w:lang w:val="en-IN"/>
+              </w:rPr>
+              <w:t xml:space="preserve"> and </w:t>
+            </w:r>
+            <w:proofErr w:type="spellStart"/>
+            <w:r>
+              <w:rPr>
+                <w:rFonts w:ascii="Times New Roman" w:hAnsi="Times New Roman" w:cs="Times New Roman"/>
+                <w:lang w:val="en-IN"/>
+              </w:rPr>
+              <w:t>decode.c</w:t>
+            </w:r>
+            <w:proofErr w:type="spellEnd"/>
+            <w:r>
+              <w:rPr>
+                <w:rFonts w:ascii="Times New Roman" w:hAnsi="Times New Roman" w:cs="Times New Roman"/>
+                <w:lang w:val="en-IN"/>
+              </w:rPr>
+              <w:t xml:space="preserve"> in ffmpeg-h264-dec</w:t>
             </w:r>
           </w:p>
         </w:tc>
@@ -2386,6 +3366,7 @@
                 <w:lang w:val="en-IN"/>
               </w:rPr>
             </w:pPr>
+            <w:proofErr w:type="spellStart"/>
             <w:r>
               <w:rPr>
                 <w:rFonts w:ascii="Times New Roman" w:hAnsi="Times New Roman" w:cs="Times New Roman"/>
@@ -2393,6 +3374,7 @@
               </w:rPr>
               <w:t>i</w:t>
             </w:r>
+            <w:proofErr w:type="spellEnd"/>
             <w:r>
               <w:rPr>
                 <w:rFonts w:ascii="Times New Roman" w:hAnsi="Times New Roman" w:cs="Times New Roman"/>
@@ -2405,7 +3387,55 @@
                 <w:rFonts w:ascii="Times New Roman" w:hAnsi="Times New Roman" w:cs="Times New Roman"/>
                 <w:lang w:val="en-IN"/>
               </w:rPr>
-              <w:t xml:space="preserve"> and print a full log with height,width,timestamp,buffer address,buffer size,keyframe,picture type</w:t>
+              <w:t xml:space="preserve"> and print a full log with </w:t>
+            </w:r>
+            <w:proofErr w:type="spellStart"/>
+            <w:r>
+              <w:rPr>
+                <w:rFonts w:ascii="Times New Roman" w:hAnsi="Times New Roman" w:cs="Times New Roman"/>
+                <w:lang w:val="en-IN"/>
+              </w:rPr>
+              <w:t>height,width,timestamp,buffer</w:t>
+            </w:r>
+            <w:proofErr w:type="spellEnd"/>
+            <w:r>
+              <w:rPr>
+                <w:rFonts w:ascii="Times New Roman" w:hAnsi="Times New Roman" w:cs="Times New Roman"/>
+                <w:lang w:val="en-IN"/>
+              </w:rPr>
+              <w:t xml:space="preserve"> </w:t>
+            </w:r>
+            <w:proofErr w:type="spellStart"/>
+            <w:r>
+              <w:rPr>
+                <w:rFonts w:ascii="Times New Roman" w:hAnsi="Times New Roman" w:cs="Times New Roman"/>
+                <w:lang w:val="en-IN"/>
+              </w:rPr>
+              <w:t>address,buffer</w:t>
+            </w:r>
+            <w:proofErr w:type="spellEnd"/>
+            <w:r>
+              <w:rPr>
+                <w:rFonts w:ascii="Times New Roman" w:hAnsi="Times New Roman" w:cs="Times New Roman"/>
+                <w:lang w:val="en-IN"/>
+              </w:rPr>
+              <w:t xml:space="preserve"> </w:t>
+            </w:r>
+            <w:proofErr w:type="spellStart"/>
+            <w:r>
+              <w:rPr>
+                <w:rFonts w:ascii="Times New Roman" w:hAnsi="Times New Roman" w:cs="Times New Roman"/>
+                <w:lang w:val="en-IN"/>
+              </w:rPr>
+              <w:t>size,keyframe,picture</w:t>
+            </w:r>
+            <w:proofErr w:type="spellEnd"/>
+            <w:r>
+              <w:rPr>
+                <w:rFonts w:ascii="Times New Roman" w:hAnsi="Times New Roman" w:cs="Times New Roman"/>
+                <w:lang w:val="en-IN"/>
+              </w:rPr>
+              <w:t xml:space="preserve"> type</w:t>
             </w:r>
           </w:p>
         </w:tc>
@@ -2433,7 +3463,23 @@
                 <w:rFonts w:ascii="Times New Roman" w:hAnsi="Times New Roman" w:cs="Times New Roman"/>
                 <w:lang w:val="en-IN"/>
               </w:rPr>
-              <w:t xml:space="preserve"> will read about dl libraries and prepare a ppt for v4l2</w:t>
+              <w:t xml:space="preserve"> will read about dl libraries and prepare a </w:t>
+            </w:r>
+            <w:proofErr w:type="spellStart"/>
+            <w:r>
+              <w:rPr>
+                <w:rFonts w:ascii="Times New Roman" w:hAnsi="Times New Roman" w:cs="Times New Roman"/>
+                <w:lang w:val="en-IN"/>
+              </w:rPr>
+              <w:t>ppt</w:t>
+            </w:r>
+            <w:proofErr w:type="spellEnd"/>
+            <w:r>
+              <w:rPr>
+                <w:rFonts w:ascii="Times New Roman" w:hAnsi="Times New Roman" w:cs="Times New Roman"/>
+                <w:lang w:val="en-IN"/>
+              </w:rPr>
+              <w:t xml:space="preserve"> for v4l2</w:t>
             </w:r>
           </w:p>
         </w:tc>
@@ -2776,13 +3822,23 @@
                 <w:rFonts w:ascii="Times New Roman" w:hAnsi="Times New Roman" w:cs="Times New Roman"/>
               </w:rPr>
             </w:pPr>
+            <w:proofErr w:type="spellStart"/>
             <w:r>
               <w:rPr>
                 <w:rStyle w:val="Strong"/>
                 <w:rFonts w:ascii="Times New Roman" w:hAnsi="Times New Roman" w:cs="Times New Roman"/>
                 <w:b w:val="0"/>
               </w:rPr>
-              <w:t xml:space="preserve">Git_hub </w:t>
+              <w:t>Git_hub</w:t>
+            </w:r>
+            <w:proofErr w:type="spellEnd"/>
+            <w:r>
+              <w:rPr>
+                <w:rStyle w:val="Strong"/>
+                <w:rFonts w:ascii="Times New Roman" w:hAnsi="Times New Roman" w:cs="Times New Roman"/>
+                <w:b w:val="0"/>
+              </w:rPr>
+              <w:t xml:space="preserve"> </w:t>
             </w:r>
             <w:r>
               <w:rPr>
@@ -2890,7 +3946,23 @@
                 <w:rFonts w:ascii="Times New Roman" w:hAnsi="Times New Roman" w:cs="Times New Roman"/>
                 <w:lang w:val="en-IN"/>
               </w:rPr>
-              <w:t xml:space="preserve">I have studied about Gstreamer ,what is pads and elements  and </w:t>
+              <w:t xml:space="preserve">I have studied about </w:t>
+            </w:r>
+            <w:proofErr w:type="spellStart"/>
+            <w:r>
+              <w:rPr>
+                <w:rFonts w:ascii="Times New Roman" w:hAnsi="Times New Roman" w:cs="Times New Roman"/>
+                <w:lang w:val="en-IN"/>
+              </w:rPr>
+              <w:t>Gstreamer</w:t>
+            </w:r>
+            <w:proofErr w:type="spellEnd"/>
+            <w:r>
+              <w:rPr>
+                <w:rFonts w:ascii="Times New Roman" w:hAnsi="Times New Roman" w:cs="Times New Roman"/>
+                <w:lang w:val="en-IN"/>
+              </w:rPr>
+              <w:t xml:space="preserve"> ,what is pads and elements  and </w:t>
             </w:r>
             <w:r>
               <w:rPr>
@@ -2940,6 +4012,7 @@
               <w:lastRenderedPageBreak/>
               <w:t xml:space="preserve">I will study more information about </w:t>
             </w:r>
+            <w:proofErr w:type="spellStart"/>
             <w:r>
               <w:rPr>
                 <w:rFonts w:ascii="Times New Roman" w:hAnsi="Times New Roman" w:cs="Times New Roman"/>
@@ -2948,6 +4021,7 @@
               <w:lastRenderedPageBreak/>
               <w:t>Gstreamer</w:t>
             </w:r>
+            <w:proofErr w:type="spellEnd"/>
           </w:p>
         </w:tc>
       </w:tr>
@@ -2990,7 +4064,23 @@
                 <w:rFonts w:ascii="Times New Roman" w:hAnsi="Times New Roman" w:cs="Times New Roman"/>
                 <w:lang w:val="en-IN"/>
               </w:rPr>
-              <w:t>I studied about Gstreamer ,what is pads and elements  and pipeline</w:t>
+              <w:t xml:space="preserve">I studied about </w:t>
+            </w:r>
+            <w:proofErr w:type="spellStart"/>
+            <w:r>
+              <w:rPr>
+                <w:rFonts w:ascii="Times New Roman" w:hAnsi="Times New Roman" w:cs="Times New Roman"/>
+                <w:lang w:val="en-IN"/>
+              </w:rPr>
+              <w:t>Gstreamer</w:t>
+            </w:r>
+            <w:proofErr w:type="spellEnd"/>
+            <w:r>
+              <w:rPr>
+                <w:rFonts w:ascii="Times New Roman" w:hAnsi="Times New Roman" w:cs="Times New Roman"/>
+                <w:lang w:val="en-IN"/>
+              </w:rPr>
+              <w:t xml:space="preserve"> ,what is pads and elements  and pipeline</w:t>
             </w:r>
           </w:p>
         </w:tc>
@@ -3025,8 +4115,17 @@
                 <w:rFonts w:ascii="Times New Roman" w:hAnsi="Times New Roman" w:cs="Times New Roman"/>
                 <w:lang w:val="en-IN"/>
               </w:rPr>
-              <w:t>studied about Gstreamer</w:t>
-            </w:r>
+              <w:t xml:space="preserve">studied about </w:t>
+            </w:r>
+            <w:proofErr w:type="spellStart"/>
+            <w:r>
+              <w:rPr>
+                <w:rFonts w:ascii="Times New Roman" w:hAnsi="Times New Roman" w:cs="Times New Roman"/>
+                <w:lang w:val="en-IN"/>
+              </w:rPr>
+              <w:t>Gstreamer</w:t>
+            </w:r>
+            <w:proofErr w:type="spellEnd"/>
             <w:r>
               <w:rPr>
                 <w:rFonts w:ascii="Times New Roman" w:hAnsi="Times New Roman" w:cs="Times New Roman"/>
@@ -3067,7 +4166,23 @@
                 <w:rFonts w:ascii="Times New Roman" w:hAnsi="Times New Roman" w:cs="Times New Roman"/>
                 <w:lang w:val="en-IN"/>
               </w:rPr>
-              <w:t>cloned Gstreamer using below link</w:t>
+              <w:t xml:space="preserve">cloned </w:t>
+            </w:r>
+            <w:proofErr w:type="spellStart"/>
+            <w:r>
+              <w:rPr>
+                <w:rFonts w:ascii="Times New Roman" w:hAnsi="Times New Roman" w:cs="Times New Roman"/>
+                <w:lang w:val="en-IN"/>
+              </w:rPr>
+              <w:t>Gstreamer</w:t>
+            </w:r>
+            <w:proofErr w:type="spellEnd"/>
+            <w:r>
+              <w:rPr>
+                <w:rFonts w:ascii="Times New Roman" w:hAnsi="Times New Roman" w:cs="Times New Roman"/>
+                <w:lang w:val="en-IN"/>
+              </w:rPr>
+              <w:t xml:space="preserve"> using below link</w:t>
             </w:r>
           </w:p>
           <w:p>
@@ -3149,7 +4264,23 @@
                 <w:rFonts w:ascii="Times New Roman" w:hAnsi="Times New Roman" w:cs="Times New Roman"/>
                 <w:lang w:val="en-IN"/>
               </w:rPr>
-              <w:t>I studied about Gstreamer ,internal pipeline structure</w:t>
+              <w:t xml:space="preserve">I studied about </w:t>
+            </w:r>
+            <w:proofErr w:type="spellStart"/>
+            <w:r>
+              <w:rPr>
+                <w:rFonts w:ascii="Times New Roman" w:hAnsi="Times New Roman" w:cs="Times New Roman"/>
+                <w:lang w:val="en-IN"/>
+              </w:rPr>
+              <w:t>Gstreamer</w:t>
+            </w:r>
+            <w:proofErr w:type="spellEnd"/>
+            <w:r>
+              <w:rPr>
+                <w:rFonts w:ascii="Times New Roman" w:hAnsi="Times New Roman" w:cs="Times New Roman"/>
+                <w:lang w:val="en-IN"/>
+              </w:rPr>
+              <w:t xml:space="preserve"> ,internal pipeline structure</w:t>
             </w:r>
           </w:p>
           <w:p>
@@ -3203,34 +4334,155 @@
                 <w:rFonts w:ascii="Times New Roman" w:eastAsia="Times New Roman" w:hAnsi="Times New Roman" w:cs="Times New Roman"/>
                 <w:lang w:eastAsia="en-US"/>
               </w:rPr>
-              <w:t>Intialize gstreamer,build pipeline for playbin element,after we are trying to play video</w:t>
-            </w:r>
-          </w:p>
-          <w:p>
-            <w:pPr>
-              <w:spacing w:after="0" w:line="240" w:lineRule="auto"/>
-              <w:jc w:val="left"/>
+              <w:t xml:space="preserve">Intialize </w:t>
+            </w:r>
+            <w:proofErr w:type="spellStart"/>
+            <w:r>
               <w:rPr>
                 <w:rFonts w:ascii="Times New Roman" w:eastAsia="Times New Roman" w:hAnsi="Times New Roman" w:cs="Times New Roman"/>
                 <w:lang w:eastAsia="en-US"/>
               </w:rPr>
-            </w:pPr>
-          </w:p>
-          <w:p>
-            <w:pPr>
-              <w:spacing w:after="0" w:line="240" w:lineRule="auto"/>
-              <w:jc w:val="left"/>
+              <w:t>gstreamer,build</w:t>
+            </w:r>
+            <w:proofErr w:type="spellEnd"/>
+            <w:r>
               <w:rPr>
                 <w:rFonts w:ascii="Times New Roman" w:eastAsia="Times New Roman" w:hAnsi="Times New Roman" w:cs="Times New Roman"/>
                 <w:lang w:eastAsia="en-US"/>
               </w:rPr>
-            </w:pPr>
+              <w:t xml:space="preserve"> pipeline for </w:t>
+            </w:r>
+            <w:proofErr w:type="spellStart"/>
             <w:r>
               <w:rPr>
                 <w:rFonts w:ascii="Times New Roman" w:eastAsia="Times New Roman" w:hAnsi="Times New Roman" w:cs="Times New Roman"/>
                 <w:lang w:eastAsia="en-US"/>
               </w:rPr>
-              <w:t>2.creating gstreamer elements,adding elements to each other,customizing the elements behaviour.</w:t>
+              <w:t>playbin</w:t>
+            </w:r>
+            <w:proofErr w:type="spellEnd"/>
+            <w:r>
+              <w:rPr>
+                <w:rFonts w:ascii="Times New Roman" w:eastAsia="Times New Roman" w:hAnsi="Times New Roman" w:cs="Times New Roman"/>
+                <w:lang w:eastAsia="en-US"/>
+              </w:rPr>
+              <w:t xml:space="preserve"> </w:t>
+            </w:r>
+            <w:proofErr w:type="spellStart"/>
+            <w:r>
+              <w:rPr>
+                <w:rFonts w:ascii="Times New Roman" w:eastAsia="Times New Roman" w:hAnsi="Times New Roman" w:cs="Times New Roman"/>
+                <w:lang w:eastAsia="en-US"/>
+              </w:rPr>
+              <w:t>element,after</w:t>
+            </w:r>
+            <w:proofErr w:type="spellEnd"/>
+            <w:r>
+              <w:rPr>
+                <w:rFonts w:ascii="Times New Roman" w:eastAsia="Times New Roman" w:hAnsi="Times New Roman" w:cs="Times New Roman"/>
+                <w:lang w:eastAsia="en-US"/>
+              </w:rPr>
+              <w:t xml:space="preserve"> we are trying to play video</w:t>
+            </w:r>
+          </w:p>
+          <w:p>
+            <w:pPr>
+              <w:spacing w:after="0" w:line="240" w:lineRule="auto"/>
+              <w:jc w:val="left"/>
+              <w:rPr>
+                <w:rFonts w:ascii="Times New Roman" w:eastAsia="Times New Roman" w:hAnsi="Times New Roman" w:cs="Times New Roman"/>
+                <w:lang w:eastAsia="en-US"/>
+              </w:rPr>
+            </w:pPr>
+          </w:p>
+          <w:p>
+            <w:pPr>
+              <w:spacing w:after="0" w:line="240" w:lineRule="auto"/>
+              <w:jc w:val="left"/>
+              <w:rPr>
+                <w:rFonts w:ascii="Times New Roman" w:eastAsia="Times New Roman" w:hAnsi="Times New Roman" w:cs="Times New Roman"/>
+                <w:lang w:eastAsia="en-US"/>
+              </w:rPr>
+            </w:pPr>
+            <w:proofErr w:type="gramStart"/>
+            <w:r>
+              <w:rPr>
+                <w:rFonts w:ascii="Times New Roman" w:eastAsia="Times New Roman" w:hAnsi="Times New Roman" w:cs="Times New Roman"/>
+                <w:lang w:eastAsia="en-US"/>
+              </w:rPr>
+              <w:t>2.creating</w:t>
+            </w:r>
+            <w:proofErr w:type="gramEnd"/>
+            <w:r>
+              <w:rPr>
+                <w:rFonts w:ascii="Times New Roman" w:eastAsia="Times New Roman" w:hAnsi="Times New Roman" w:cs="Times New Roman"/>
+                <w:lang w:eastAsia="en-US"/>
+              </w:rPr>
+              <w:t xml:space="preserve"> </w:t>
+            </w:r>
+            <w:proofErr w:type="spellStart"/>
+            <w:r>
+              <w:rPr>
+                <w:rFonts w:ascii="Times New Roman" w:eastAsia="Times New Roman" w:hAnsi="Times New Roman" w:cs="Times New Roman"/>
+                <w:lang w:eastAsia="en-US"/>
+              </w:rPr>
+              <w:t>gstreamer</w:t>
+            </w:r>
+            <w:proofErr w:type="spellEnd"/>
+            <w:r>
+              <w:rPr>
+                <w:rFonts w:ascii="Times New Roman" w:eastAsia="Times New Roman" w:hAnsi="Times New Roman" w:cs="Times New Roman"/>
+                <w:lang w:eastAsia="en-US"/>
+              </w:rPr>
+              <w:t xml:space="preserve"> </w:t>
+            </w:r>
+            <w:proofErr w:type="spellStart"/>
+            <w:r>
+              <w:rPr>
+                <w:rFonts w:ascii="Times New Roman" w:eastAsia="Times New Roman" w:hAnsi="Times New Roman" w:cs="Times New Roman"/>
+                <w:lang w:eastAsia="en-US"/>
+              </w:rPr>
+              <w:t>elements,adding</w:t>
+            </w:r>
+            <w:proofErr w:type="spellEnd"/>
+            <w:r>
+              <w:rPr>
+                <w:rFonts w:ascii="Times New Roman" w:eastAsia="Times New Roman" w:hAnsi="Times New Roman" w:cs="Times New Roman"/>
+                <w:lang w:eastAsia="en-US"/>
+              </w:rPr>
+              <w:t xml:space="preserve"> elements to each </w:t>
+            </w:r>
+            <w:proofErr w:type="spellStart"/>
+            <w:r>
+              <w:rPr>
+                <w:rFonts w:ascii="Times New Roman" w:eastAsia="Times New Roman" w:hAnsi="Times New Roman" w:cs="Times New Roman"/>
+                <w:lang w:eastAsia="en-US"/>
+              </w:rPr>
+              <w:t>other,customizing</w:t>
+            </w:r>
+            <w:proofErr w:type="spellEnd"/>
+            <w:r>
+              <w:rPr>
+                <w:rFonts w:ascii="Times New Roman" w:eastAsia="Times New Roman" w:hAnsi="Times New Roman" w:cs="Times New Roman"/>
+                <w:lang w:eastAsia="en-US"/>
+              </w:rPr>
+              <w:t xml:space="preserve"> the elements </w:t>
+            </w:r>
+            <w:proofErr w:type="spellStart"/>
+            <w:r>
+              <w:rPr>
+                <w:rFonts w:ascii="Times New Roman" w:eastAsia="Times New Roman" w:hAnsi="Times New Roman" w:cs="Times New Roman"/>
+                <w:lang w:eastAsia="en-US"/>
+              </w:rPr>
+              <w:t>behaviour</w:t>
+            </w:r>
+            <w:proofErr w:type="spellEnd"/>
+            <w:r>
+              <w:rPr>
+                <w:rFonts w:ascii="Times New Roman" w:eastAsia="Times New Roman" w:hAnsi="Times New Roman" w:cs="Times New Roman"/>
+                <w:lang w:eastAsia="en-US"/>
+              </w:rPr>
+              <w:t>.</w:t>
             </w:r>
           </w:p>
           <w:p>
@@ -3325,7 +4577,23 @@
                 <w:rFonts w:ascii="Times New Roman" w:hAnsi="Times New Roman" w:cs="Times New Roman"/>
                 <w:lang w:val="en-IN"/>
               </w:rPr>
-              <w:t>I studied about gstreamer initialization and how to add elements and connect</w:t>
+              <w:t xml:space="preserve">I studied about </w:t>
+            </w:r>
+            <w:proofErr w:type="spellStart"/>
+            <w:r>
+              <w:rPr>
+                <w:rFonts w:ascii="Times New Roman" w:hAnsi="Times New Roman" w:cs="Times New Roman"/>
+                <w:lang w:val="en-IN"/>
+              </w:rPr>
+              <w:t>gstreamer</w:t>
+            </w:r>
+            <w:proofErr w:type="spellEnd"/>
+            <w:r>
+              <w:rPr>
+                <w:rFonts w:ascii="Times New Roman" w:hAnsi="Times New Roman" w:cs="Times New Roman"/>
+                <w:lang w:val="en-IN"/>
+              </w:rPr>
+              <w:t xml:space="preserve"> initialization and how to add elements and connect</w:t>
             </w:r>
           </w:p>
         </w:tc>
@@ -3364,8 +4632,17 @@
                 <w:rFonts w:ascii="Times New Roman" w:hAnsi="Times New Roman" w:cs="Times New Roman"/>
                 <w:lang w:val="en-IN"/>
               </w:rPr>
-              <w:t>1.How to be notified of events using Gsignals</w:t>
-            </w:r>
+              <w:t xml:space="preserve">1.How to be notified of events using </w:t>
+            </w:r>
+            <w:proofErr w:type="spellStart"/>
+            <w:r>
+              <w:rPr>
+                <w:rFonts w:ascii="Times New Roman" w:hAnsi="Times New Roman" w:cs="Times New Roman"/>
+                <w:lang w:val="en-IN"/>
+              </w:rPr>
+              <w:t>Gsignals</w:t>
+            </w:r>
+            <w:proofErr w:type="spellEnd"/>
           </w:p>
           <w:p>
             <w:pPr>
@@ -3398,7 +4675,23 @@
                 <w:rFonts w:ascii="Times New Roman" w:hAnsi="Times New Roman" w:cs="Times New Roman"/>
                 <w:lang w:val="en-IN"/>
               </w:rPr>
-              <w:t>3.various states of Gstreamer element</w:t>
+              <w:t xml:space="preserve">3.various states of </w:t>
+            </w:r>
+            <w:proofErr w:type="spellStart"/>
+            <w:r>
+              <w:rPr>
+                <w:rFonts w:ascii="Times New Roman" w:hAnsi="Times New Roman" w:cs="Times New Roman"/>
+                <w:lang w:val="en-IN"/>
+              </w:rPr>
+              <w:t>Gstreamer</w:t>
+            </w:r>
+            <w:proofErr w:type="spellEnd"/>
+            <w:r>
+              <w:rPr>
+                <w:rFonts w:ascii="Times New Roman" w:hAnsi="Times New Roman" w:cs="Times New Roman"/>
+                <w:lang w:val="en-IN"/>
+              </w:rPr>
+              <w:t xml:space="preserve"> element</w:t>
             </w:r>
           </w:p>
           <w:p>
@@ -3516,23 +4809,48 @@
                 <w:rFonts w:ascii="Times New Roman" w:hAnsi="Times New Roman" w:cs="Times New Roman"/>
                 <w:lang w:val="en-IN"/>
               </w:rPr>
-              <w:t xml:space="preserve"> studied about time management in gstreamer</w:t>
-            </w:r>
-          </w:p>
-          <w:p>
-            <w:pPr>
-              <w:jc w:val="left"/>
-              <w:rPr>
-                <w:rFonts w:ascii="Times New Roman" w:hAnsi="Times New Roman" w:cs="Times New Roman"/>
-                <w:lang w:val="en-IN"/>
-              </w:rPr>
-            </w:pPr>
-            <w:r>
-              <w:rPr>
-                <w:rFonts w:ascii="Times New Roman" w:hAnsi="Times New Roman" w:cs="Times New Roman"/>
-                <w:lang w:val="en-IN"/>
-              </w:rPr>
-              <w:t>1.How to query te pipeline for information</w:t>
+              <w:t xml:space="preserve"> studied about time management in </w:t>
+            </w:r>
+            <w:proofErr w:type="spellStart"/>
+            <w:r>
+              <w:rPr>
+                <w:rFonts w:ascii="Times New Roman" w:hAnsi="Times New Roman" w:cs="Times New Roman"/>
+                <w:lang w:val="en-IN"/>
+              </w:rPr>
+              <w:t>gstreamer</w:t>
+            </w:r>
+            <w:proofErr w:type="spellEnd"/>
+          </w:p>
+          <w:p>
+            <w:pPr>
+              <w:jc w:val="left"/>
+              <w:rPr>
+                <w:rFonts w:ascii="Times New Roman" w:hAnsi="Times New Roman" w:cs="Times New Roman"/>
+                <w:lang w:val="en-IN"/>
+              </w:rPr>
+            </w:pPr>
+            <w:r>
+              <w:rPr>
+                <w:rFonts w:ascii="Times New Roman" w:hAnsi="Times New Roman" w:cs="Times New Roman"/>
+                <w:lang w:val="en-IN"/>
+              </w:rPr>
+              <w:t xml:space="preserve">1.How to query </w:t>
+            </w:r>
+            <w:proofErr w:type="spellStart"/>
+            <w:r>
+              <w:rPr>
+                <w:rFonts w:ascii="Times New Roman" w:hAnsi="Times New Roman" w:cs="Times New Roman"/>
+                <w:lang w:val="en-IN"/>
+              </w:rPr>
+              <w:t>te</w:t>
+            </w:r>
+            <w:proofErr w:type="spellEnd"/>
+            <w:r>
+              <w:rPr>
+                <w:rFonts w:ascii="Times New Roman" w:hAnsi="Times New Roman" w:cs="Times New Roman"/>
+                <w:lang w:val="en-IN"/>
+              </w:rPr>
+              <w:t xml:space="preserve"> pipeline for information</w:t>
             </w:r>
           </w:p>
           <w:p>
@@ -3564,7 +4882,23 @@
                 <w:rFonts w:ascii="Times New Roman" w:hAnsi="Times New Roman" w:cs="Times New Roman"/>
                 <w:lang w:val="en-IN"/>
               </w:rPr>
-              <w:t>3.How to seek an arbitary position in the stream</w:t>
+              <w:t xml:space="preserve">3.How to seek an </w:t>
+            </w:r>
+            <w:proofErr w:type="spellStart"/>
+            <w:r>
+              <w:rPr>
+                <w:rFonts w:ascii="Times New Roman" w:hAnsi="Times New Roman" w:cs="Times New Roman"/>
+                <w:lang w:val="en-IN"/>
+              </w:rPr>
+              <w:t>arbitary</w:t>
+            </w:r>
+            <w:proofErr w:type="spellEnd"/>
+            <w:r>
+              <w:rPr>
+                <w:rFonts w:ascii="Times New Roman" w:hAnsi="Times New Roman" w:cs="Times New Roman"/>
+                <w:lang w:val="en-IN"/>
+              </w:rPr>
+              <w:t xml:space="preserve"> position in the stream</w:t>
             </w:r>
           </w:p>
           <w:p>
@@ -3639,8 +4973,17 @@
                 <w:rFonts w:ascii="Times New Roman" w:hAnsi="Times New Roman" w:cs="Times New Roman"/>
                 <w:lang w:val="en-IN"/>
               </w:rPr>
-              <w:t xml:space="preserve"> about media formats and  pad capabilities in gstreamer</w:t>
-            </w:r>
+              <w:t xml:space="preserve"> about media formats and  pad capabilities in </w:t>
+            </w:r>
+            <w:proofErr w:type="spellStart"/>
+            <w:r>
+              <w:rPr>
+                <w:rFonts w:ascii="Times New Roman" w:hAnsi="Times New Roman" w:cs="Times New Roman"/>
+                <w:lang w:val="en-IN"/>
+              </w:rPr>
+              <w:t>gstreamer</w:t>
+            </w:r>
+            <w:proofErr w:type="spellEnd"/>
           </w:p>
           <w:p>
             <w:pPr>
@@ -3689,8 +5032,17 @@
                 <w:rFonts w:ascii="Times New Roman" w:hAnsi="Times New Roman" w:cs="Times New Roman"/>
                 <w:lang w:val="en-IN"/>
               </w:rPr>
-              <w:t>I studied about time management in gstreamer</w:t>
-            </w:r>
+              <w:t xml:space="preserve">I studied about time management in </w:t>
+            </w:r>
+            <w:proofErr w:type="spellStart"/>
+            <w:r>
+              <w:rPr>
+                <w:rFonts w:ascii="Times New Roman" w:hAnsi="Times New Roman" w:cs="Times New Roman"/>
+                <w:lang w:val="en-IN"/>
+              </w:rPr>
+              <w:t>gstreamer</w:t>
+            </w:r>
+            <w:proofErr w:type="spellEnd"/>
           </w:p>
           <w:p>
             <w:pPr>
@@ -3731,8 +5083,17 @@
                 <w:rFonts w:ascii="Times New Roman" w:hAnsi="Times New Roman" w:cs="Times New Roman"/>
                 <w:lang w:val="en-IN"/>
               </w:rPr>
-              <w:t>studied about media formats and  pad capabilities in gstreamer</w:t>
-            </w:r>
+              <w:t xml:space="preserve">studied about media formats and  pad capabilities in </w:t>
+            </w:r>
+            <w:proofErr w:type="spellStart"/>
+            <w:r>
+              <w:rPr>
+                <w:rFonts w:ascii="Times New Roman" w:hAnsi="Times New Roman" w:cs="Times New Roman"/>
+                <w:lang w:val="en-IN"/>
+              </w:rPr>
+              <w:t>gstreamer</w:t>
+            </w:r>
+            <w:proofErr w:type="spellEnd"/>
           </w:p>
           <w:p>
             <w:pPr>
@@ -3779,7 +5140,23 @@
                 <w:rFonts w:ascii="Times New Roman" w:hAnsi="Times New Roman" w:cs="Times New Roman"/>
                 <w:lang w:val="en-IN"/>
               </w:rPr>
-              <w:t>3.If two elements can be linked tgether what we need to know before</w:t>
+              <w:t xml:space="preserve">3.If two elements can be linked </w:t>
+            </w:r>
+            <w:proofErr w:type="spellStart"/>
+            <w:r>
+              <w:rPr>
+                <w:rFonts w:ascii="Times New Roman" w:hAnsi="Times New Roman" w:cs="Times New Roman"/>
+                <w:lang w:val="en-IN"/>
+              </w:rPr>
+              <w:t>tgether</w:t>
+            </w:r>
+            <w:proofErr w:type="spellEnd"/>
+            <w:r>
+              <w:rPr>
+                <w:rFonts w:ascii="Times New Roman" w:hAnsi="Times New Roman" w:cs="Times New Roman"/>
+                <w:lang w:val="en-IN"/>
+              </w:rPr>
+              <w:t xml:space="preserve"> what we need to know before</w:t>
             </w:r>
           </w:p>
           <w:p>
@@ -3826,8 +5203,17 @@
                 <w:rFonts w:ascii="Times New Roman" w:hAnsi="Times New Roman" w:cs="Times New Roman"/>
                 <w:lang w:val="en-IN"/>
               </w:rPr>
-              <w:t>about Multithread in gstreamer</w:t>
-            </w:r>
+              <w:t xml:space="preserve">about Multithread in </w:t>
+            </w:r>
+            <w:proofErr w:type="spellStart"/>
+            <w:r>
+              <w:rPr>
+                <w:rFonts w:ascii="Times New Roman" w:hAnsi="Times New Roman" w:cs="Times New Roman"/>
+                <w:lang w:val="en-IN"/>
+              </w:rPr>
+              <w:t>gstreamer</w:t>
+            </w:r>
+            <w:proofErr w:type="spellEnd"/>
           </w:p>
           <w:p>
             <w:pPr>
@@ -3876,8 +5262,17 @@
                 <w:rFonts w:ascii="Times New Roman" w:hAnsi="Times New Roman" w:cs="Times New Roman"/>
                 <w:lang w:val="en-IN"/>
               </w:rPr>
-              <w:t>I studied about media formats and  pad capabilities in gstreamer</w:t>
-            </w:r>
+              <w:t xml:space="preserve">I studied about media formats and  pad capabilities in </w:t>
+            </w:r>
+            <w:proofErr w:type="spellStart"/>
+            <w:r>
+              <w:rPr>
+                <w:rFonts w:ascii="Times New Roman" w:hAnsi="Times New Roman" w:cs="Times New Roman"/>
+                <w:lang w:val="en-IN"/>
+              </w:rPr>
+              <w:t>gstreamer</w:t>
+            </w:r>
+            <w:proofErr w:type="spellEnd"/>
           </w:p>
           <w:p>
             <w:pPr>
@@ -3925,8 +5320,17 @@
                 <w:rFonts w:ascii="Times New Roman" w:hAnsi="Times New Roman" w:cs="Times New Roman"/>
                 <w:lang w:val="en-IN"/>
               </w:rPr>
-              <w:t>in gstreamer</w:t>
-            </w:r>
+              <w:t xml:space="preserve">in </w:t>
+            </w:r>
+            <w:proofErr w:type="spellStart"/>
+            <w:r>
+              <w:rPr>
+                <w:rFonts w:ascii="Times New Roman" w:hAnsi="Times New Roman" w:cs="Times New Roman"/>
+                <w:lang w:val="en-IN"/>
+              </w:rPr>
+              <w:t>gstreamer</w:t>
+            </w:r>
+            <w:proofErr w:type="spellEnd"/>
           </w:p>
           <w:p>
             <w:pPr>
@@ -3957,8 +5361,17 @@
                 <w:rFonts w:ascii="Times New Roman" w:hAnsi="Times New Roman" w:cs="Times New Roman"/>
                 <w:lang w:val="en-IN"/>
               </w:rPr>
-              <w:t>2.what is the pad availiability</w:t>
-            </w:r>
+              <w:t xml:space="preserve">2.what is the pad </w:t>
+            </w:r>
+            <w:proofErr w:type="spellStart"/>
+            <w:r>
+              <w:rPr>
+                <w:rFonts w:ascii="Times New Roman" w:hAnsi="Times New Roman" w:cs="Times New Roman"/>
+                <w:lang w:val="en-IN"/>
+              </w:rPr>
+              <w:t>availiability</w:t>
+            </w:r>
+            <w:proofErr w:type="spellEnd"/>
           </w:p>
           <w:p>
             <w:pPr>
@@ -4029,8 +5442,17 @@
                 <w:rFonts w:ascii="Times New Roman" w:hAnsi="Times New Roman" w:cs="Times New Roman"/>
                 <w:lang w:val="en-IN"/>
               </w:rPr>
-              <w:t xml:space="preserve"> about short-cutting the pipeline in gstreamer</w:t>
-            </w:r>
+              <w:t xml:space="preserve"> about short-cutting the pipeline in </w:t>
+            </w:r>
+            <w:proofErr w:type="spellStart"/>
+            <w:r>
+              <w:rPr>
+                <w:rFonts w:ascii="Times New Roman" w:hAnsi="Times New Roman" w:cs="Times New Roman"/>
+                <w:lang w:val="en-IN"/>
+              </w:rPr>
+              <w:t>gstreamer</w:t>
+            </w:r>
+            <w:proofErr w:type="spellEnd"/>
           </w:p>
           <w:p>
             <w:pPr>
@@ -4087,8 +5509,17 @@
                 <w:rFonts w:ascii="Times New Roman" w:hAnsi="Times New Roman" w:cs="Times New Roman"/>
                 <w:lang w:val="en-IN"/>
               </w:rPr>
-              <w:t>studied about Multithread in gstreamer</w:t>
-            </w:r>
+              <w:t xml:space="preserve">studied about Multithread in </w:t>
+            </w:r>
+            <w:proofErr w:type="spellStart"/>
+            <w:r>
+              <w:rPr>
+                <w:rFonts w:ascii="Times New Roman" w:hAnsi="Times New Roman" w:cs="Times New Roman"/>
+                <w:lang w:val="en-IN"/>
+              </w:rPr>
+              <w:t>gstreamer</w:t>
+            </w:r>
+            <w:proofErr w:type="spellEnd"/>
           </w:p>
           <w:p>
             <w:pPr>
@@ -4129,8 +5560,17 @@
                 <w:rFonts w:ascii="Times New Roman" w:hAnsi="Times New Roman" w:cs="Times New Roman"/>
                 <w:lang w:val="en-IN"/>
               </w:rPr>
-              <w:t>studied about short-cutting the pipeline in gstreamer</w:t>
-            </w:r>
+              <w:t xml:space="preserve">studied about short-cutting the pipeline in </w:t>
+            </w:r>
+            <w:proofErr w:type="spellStart"/>
+            <w:r>
+              <w:rPr>
+                <w:rFonts w:ascii="Times New Roman" w:hAnsi="Times New Roman" w:cs="Times New Roman"/>
+                <w:lang w:val="en-IN"/>
+              </w:rPr>
+              <w:t>gstreamer</w:t>
+            </w:r>
+            <w:proofErr w:type="spellEnd"/>
           </w:p>
           <w:p>
             <w:pPr>
@@ -4231,8 +5671,33 @@
                 <w:rFonts w:ascii="Times New Roman" w:hAnsi="Times New Roman" w:cs="Times New Roman"/>
                 <w:lang w:val="en-IN"/>
               </w:rPr>
-              <w:t xml:space="preserve"> about media information gatthering gstreamer</w:t>
-            </w:r>
+              <w:t xml:space="preserve"> about media information </w:t>
+            </w:r>
+            <w:proofErr w:type="spellStart"/>
+            <w:r>
+              <w:rPr>
+                <w:rFonts w:ascii="Times New Roman" w:hAnsi="Times New Roman" w:cs="Times New Roman"/>
+                <w:lang w:val="en-IN"/>
+              </w:rPr>
+              <w:t>gatthering</w:t>
+            </w:r>
+            <w:proofErr w:type="spellEnd"/>
+            <w:r>
+              <w:rPr>
+                <w:rFonts w:ascii="Times New Roman" w:hAnsi="Times New Roman" w:cs="Times New Roman"/>
+                <w:lang w:val="en-IN"/>
+              </w:rPr>
+              <w:t xml:space="preserve"> </w:t>
+            </w:r>
+            <w:proofErr w:type="spellStart"/>
+            <w:r>
+              <w:rPr>
+                <w:rFonts w:ascii="Times New Roman" w:hAnsi="Times New Roman" w:cs="Times New Roman"/>
+                <w:lang w:val="en-IN"/>
+              </w:rPr>
+              <w:t>gstreamer</w:t>
+            </w:r>
+            <w:proofErr w:type="spellEnd"/>
           </w:p>
           <w:p>
             <w:pPr>
@@ -4288,8 +5753,17 @@
                 <w:rFonts w:ascii="Times New Roman" w:hAnsi="Times New Roman" w:cs="Times New Roman"/>
                 <w:lang w:val="en-IN"/>
               </w:rPr>
-              <w:t>studied about short-cutting the pipeline in gstreamer</w:t>
-            </w:r>
+              <w:t xml:space="preserve">studied about short-cutting the pipeline in </w:t>
+            </w:r>
+            <w:proofErr w:type="spellStart"/>
+            <w:r>
+              <w:rPr>
+                <w:rFonts w:ascii="Times New Roman" w:hAnsi="Times New Roman" w:cs="Times New Roman"/>
+                <w:lang w:val="en-IN"/>
+              </w:rPr>
+              <w:t>gstreamer</w:t>
+            </w:r>
+            <w:proofErr w:type="spellEnd"/>
           </w:p>
           <w:p>
             <w:pPr>
@@ -4316,8 +5790,33 @@
                 <w:rFonts w:ascii="Times New Roman" w:hAnsi="Times New Roman" w:cs="Times New Roman"/>
                 <w:lang w:val="en-IN"/>
               </w:rPr>
-              <w:t>I studied about media information gatthering gstreamer</w:t>
-            </w:r>
+              <w:t xml:space="preserve">I studied about media information </w:t>
+            </w:r>
+            <w:proofErr w:type="spellStart"/>
+            <w:r>
+              <w:rPr>
+                <w:rFonts w:ascii="Times New Roman" w:hAnsi="Times New Roman" w:cs="Times New Roman"/>
+                <w:lang w:val="en-IN"/>
+              </w:rPr>
+              <w:t>gatthering</w:t>
+            </w:r>
+            <w:proofErr w:type="spellEnd"/>
+            <w:r>
+              <w:rPr>
+                <w:rFonts w:ascii="Times New Roman" w:hAnsi="Times New Roman" w:cs="Times New Roman"/>
+                <w:lang w:val="en-IN"/>
+              </w:rPr>
+              <w:t xml:space="preserve"> </w:t>
+            </w:r>
+            <w:proofErr w:type="spellStart"/>
+            <w:r>
+              <w:rPr>
+                <w:rFonts w:ascii="Times New Roman" w:hAnsi="Times New Roman" w:cs="Times New Roman"/>
+                <w:lang w:val="en-IN"/>
+              </w:rPr>
+              <w:t>gstreamer</w:t>
+            </w:r>
+            <w:proofErr w:type="spellEnd"/>
           </w:p>
           <w:p>
             <w:pPr>
@@ -4408,9 +5907,17 @@
           <w:p>
             <w:pPr>
               <w:rPr>
-                <w:lang w:val="en-IN"/>
-              </w:rPr>
-            </w:pPr>
+                <w:rFonts w:ascii="Times New Roman" w:hAnsi="Times New Roman" w:cs="Times New Roman"/>
+                <w:lang w:val="en-IN"/>
+              </w:rPr>
+            </w:pPr>
+            <w:r>
+              <w:rPr>
+                <w:rFonts w:ascii="Times New Roman" w:hAnsi="Times New Roman" w:cs="Times New Roman"/>
+                <w:lang w:val="en-IN"/>
+              </w:rPr>
+              <w:t>27/10/2020</w:t>
+            </w:r>
           </w:p>
         </w:tc>
         <w:tc>
@@ -4420,9 +5927,17 @@
           <w:p>
             <w:pPr>
               <w:rPr>
-                <w:lang w:val="en-IN"/>
-              </w:rPr>
-            </w:pPr>
+                <w:rFonts w:ascii="Times New Roman" w:hAnsi="Times New Roman" w:cs="Times New Roman"/>
+                <w:lang w:val="en-IN"/>
+              </w:rPr>
+            </w:pPr>
+            <w:r>
+              <w:rPr>
+                <w:rFonts w:ascii="Times New Roman" w:hAnsi="Times New Roman" w:cs="Times New Roman"/>
+                <w:lang w:val="en-IN"/>
+              </w:rPr>
+              <w:t>None</w:t>
+            </w:r>
           </w:p>
         </w:tc>
         <w:tc>
@@ -4431,7 +5946,80 @@
           </w:tcPr>
           <w:p>
             <w:pPr>
-              <w:rPr>
+              <w:jc w:val="left"/>
+              <w:rPr>
+                <w:rFonts w:ascii="Times New Roman" w:hAnsi="Times New Roman" w:cs="Times New Roman"/>
+                <w:lang w:val="en-IN"/>
+              </w:rPr>
+            </w:pPr>
+            <w:r>
+              <w:rPr>
+                <w:rFonts w:ascii="Times New Roman" w:hAnsi="Times New Roman" w:cs="Times New Roman"/>
+                <w:lang w:val="en-IN"/>
+              </w:rPr>
+              <w:t xml:space="preserve">I have prepared for presentation and </w:t>
+            </w:r>
+            <w:proofErr w:type="spellStart"/>
+            <w:r>
+              <w:rPr>
+                <w:rFonts w:ascii="Times New Roman" w:hAnsi="Times New Roman" w:cs="Times New Roman"/>
+                <w:lang w:val="en-IN"/>
+              </w:rPr>
+              <w:t>i</w:t>
+            </w:r>
+            <w:proofErr w:type="spellEnd"/>
+            <w:r>
+              <w:rPr>
+                <w:rFonts w:ascii="Times New Roman" w:hAnsi="Times New Roman" w:cs="Times New Roman"/>
+                <w:lang w:val="en-IN"/>
+              </w:rPr>
+              <w:t xml:space="preserve"> gave presentation today on below topics</w:t>
+            </w:r>
+          </w:p>
+          <w:p>
+            <w:pPr>
+              <w:jc w:val="left"/>
+              <w:rPr>
+                <w:rFonts w:ascii="Times New Roman" w:hAnsi="Times New Roman" w:cs="Times New Roman"/>
+                <w:lang w:val="en-IN"/>
+              </w:rPr>
+            </w:pPr>
+            <w:r>
+              <w:rPr>
+                <w:rFonts w:ascii="Times New Roman" w:hAnsi="Times New Roman" w:cs="Times New Roman"/>
+                <w:lang w:val="en-IN"/>
+              </w:rPr>
+              <w:t xml:space="preserve">1.V4l2 introduction,v4l2 test app call flow with </w:t>
+            </w:r>
+            <w:r>
+              <w:rPr>
+                <w:rFonts w:ascii="Times New Roman" w:hAnsi="Times New Roman" w:cs="Times New Roman"/>
+                <w:lang w:val="en-IN"/>
+              </w:rPr>
+              <w:lastRenderedPageBreak/>
+              <w:t>source code explanation and logs explanation</w:t>
+            </w:r>
+          </w:p>
+          <w:p>
+            <w:pPr>
+              <w:jc w:val="left"/>
+              <w:rPr>
+                <w:rFonts w:ascii="Times New Roman" w:hAnsi="Times New Roman" w:cs="Times New Roman"/>
+                <w:lang w:val="en-IN"/>
+              </w:rPr>
+            </w:pPr>
+            <w:r>
+              <w:rPr>
+                <w:rFonts w:ascii="Times New Roman" w:hAnsi="Times New Roman" w:cs="Times New Roman"/>
+                <w:lang w:val="en-IN"/>
+              </w:rPr>
+              <w:t>2.ffmpeg introduction and commands ,ffmpeg-h264dec source code explanation with logs</w:t>
+            </w:r>
+          </w:p>
+          <w:p>
+            <w:pPr>
+              <w:rPr>
+                <w:rFonts w:ascii="Times New Roman" w:hAnsi="Times New Roman" w:cs="Times New Roman"/>
                 <w:lang w:val="en-IN"/>
               </w:rPr>
             </w:pPr>
@@ -4443,10 +6031,29 @@
           </w:tcPr>
           <w:p>
             <w:pPr>
-              <w:rPr>
-                <w:lang w:val="en-IN"/>
-              </w:rPr>
-            </w:pPr>
+              <w:jc w:val="left"/>
+              <w:rPr>
+                <w:rFonts w:ascii="Times New Roman" w:hAnsi="Times New Roman" w:cs="Times New Roman"/>
+                <w:lang w:val="en-IN"/>
+              </w:rPr>
+            </w:pPr>
+            <w:r>
+              <w:rPr>
+                <w:rFonts w:ascii="Times New Roman" w:hAnsi="Times New Roman" w:cs="Times New Roman"/>
+                <w:lang w:val="en-IN"/>
+              </w:rPr>
+              <w:lastRenderedPageBreak/>
+              <w:t xml:space="preserve">I will study about </w:t>
+            </w:r>
+            <w:proofErr w:type="spellStart"/>
+            <w:r>
+              <w:rPr>
+                <w:rFonts w:ascii="Times New Roman" w:hAnsi="Times New Roman" w:cs="Times New Roman"/>
+                <w:lang w:val="en-IN"/>
+              </w:rPr>
+              <w:t>gstreamer</w:t>
+            </w:r>
+            <w:proofErr w:type="spellEnd"/>
           </w:p>
         </w:tc>
       </w:tr>
@@ -4458,9 +6065,18 @@
           <w:p>
             <w:pPr>
               <w:rPr>
-                <w:lang w:val="en-IN"/>
-              </w:rPr>
-            </w:pPr>
+                <w:rFonts w:ascii="Times New Roman" w:hAnsi="Times New Roman" w:cs="Times New Roman"/>
+                <w:lang w:val="en-IN"/>
+              </w:rPr>
+            </w:pPr>
+            <w:r>
+              <w:rPr>
+                <w:rFonts w:ascii="Times New Roman" w:hAnsi="Times New Roman" w:cs="Times New Roman"/>
+                <w:lang w:val="en-IN"/>
+              </w:rPr>
+              <w:lastRenderedPageBreak/>
+              <w:t>28/10/2020</w:t>
+            </w:r>
           </w:p>
         </w:tc>
         <w:tc>
@@ -4470,9 +6086,40 @@
           <w:p>
             <w:pPr>
               <w:rPr>
-                <w:lang w:val="en-IN"/>
-              </w:rPr>
-            </w:pPr>
+                <w:rFonts w:ascii="Times New Roman" w:hAnsi="Times New Roman" w:cs="Times New Roman"/>
+                <w:lang w:val="en-IN"/>
+              </w:rPr>
+            </w:pPr>
+            <w:r>
+              <w:rPr>
+                <w:rFonts w:ascii="Times New Roman" w:hAnsi="Times New Roman" w:cs="Times New Roman"/>
+                <w:lang w:val="en-IN"/>
+              </w:rPr>
+              <w:t xml:space="preserve">I </w:t>
+            </w:r>
+            <w:r>
+              <w:rPr>
+                <w:rFonts w:ascii="Times New Roman" w:hAnsi="Times New Roman" w:cs="Times New Roman"/>
+                <w:lang w:val="en-IN"/>
+              </w:rPr>
+              <w:t>gave presen</w:t>
+            </w:r>
+            <w:r>
+              <w:rPr>
+                <w:rFonts w:ascii="Times New Roman" w:hAnsi="Times New Roman" w:cs="Times New Roman"/>
+                <w:lang w:val="en-IN"/>
+              </w:rPr>
+              <w:t xml:space="preserve">tation on v4l2 and </w:t>
+            </w:r>
+            <w:proofErr w:type="spellStart"/>
+            <w:r>
+              <w:rPr>
+                <w:rFonts w:ascii="Times New Roman" w:hAnsi="Times New Roman" w:cs="Times New Roman"/>
+                <w:lang w:val="en-IN"/>
+              </w:rPr>
+              <w:t>ffmpeg</w:t>
+            </w:r>
+            <w:proofErr w:type="spellEnd"/>
           </w:p>
         </w:tc>
         <w:tc>
@@ -4481,10 +6128,134 @@
           </w:tcPr>
           <w:p>
             <w:pPr>
-              <w:rPr>
-                <w:lang w:val="en-IN"/>
-              </w:rPr>
-            </w:pPr>
+              <w:jc w:val="left"/>
+              <w:rPr>
+                <w:rFonts w:ascii="Times New Roman" w:hAnsi="Times New Roman" w:cs="Times New Roman"/>
+                <w:lang w:val="en-IN"/>
+              </w:rPr>
+            </w:pPr>
+            <w:r>
+              <w:rPr>
+                <w:rFonts w:ascii="Times New Roman" w:hAnsi="Times New Roman" w:cs="Times New Roman"/>
+                <w:lang w:val="en-IN"/>
+              </w:rPr>
+              <w:t>I studied ab</w:t>
+            </w:r>
+            <w:r>
+              <w:rPr>
+                <w:rFonts w:ascii="Times New Roman" w:hAnsi="Times New Roman" w:cs="Times New Roman"/>
+                <w:lang w:val="en-IN"/>
+              </w:rPr>
+              <w:t>out GUI integration on</w:t>
+            </w:r>
+            <w:r>
+              <w:rPr>
+                <w:rFonts w:ascii="Times New Roman" w:hAnsi="Times New Roman" w:cs="Times New Roman"/>
+                <w:lang w:val="en-IN"/>
+              </w:rPr>
+              <w:t xml:space="preserve"> </w:t>
+            </w:r>
+            <w:proofErr w:type="spellStart"/>
+            <w:r>
+              <w:rPr>
+                <w:rFonts w:ascii="Times New Roman" w:hAnsi="Times New Roman" w:cs="Times New Roman"/>
+                <w:lang w:val="en-IN"/>
+              </w:rPr>
+              <w:t>gstreamer</w:t>
+            </w:r>
+            <w:proofErr w:type="spellEnd"/>
+          </w:p>
+          <w:p>
+            <w:pPr>
+              <w:jc w:val="left"/>
+              <w:rPr>
+                <w:rFonts w:ascii="Times New Roman" w:hAnsi="Times New Roman" w:cs="Times New Roman"/>
+                <w:lang w:val="en-IN"/>
+              </w:rPr>
+            </w:pPr>
+            <w:r>
+              <w:rPr>
+                <w:rFonts w:ascii="Times New Roman" w:hAnsi="Times New Roman" w:cs="Times New Roman"/>
+                <w:lang w:val="en-IN"/>
+              </w:rPr>
+              <w:t xml:space="preserve">1.How to output particular video by using handler </w:t>
+            </w:r>
+          </w:p>
+          <w:p>
+            <w:pPr>
+              <w:jc w:val="left"/>
+              <w:rPr>
+                <w:rFonts w:ascii="Times New Roman" w:hAnsi="Times New Roman" w:cs="Times New Roman"/>
+                <w:lang w:val="en-IN"/>
+              </w:rPr>
+            </w:pPr>
+            <w:r>
+              <w:rPr>
+                <w:rFonts w:ascii="Times New Roman" w:hAnsi="Times New Roman" w:cs="Times New Roman"/>
+                <w:lang w:val="en-IN"/>
+              </w:rPr>
+              <w:t xml:space="preserve">2.How to refresh the </w:t>
+            </w:r>
+            <w:proofErr w:type="spellStart"/>
+            <w:r>
+              <w:rPr>
+                <w:rFonts w:ascii="Times New Roman" w:hAnsi="Times New Roman" w:cs="Times New Roman"/>
+                <w:lang w:val="en-IN"/>
+              </w:rPr>
+              <w:t>gui</w:t>
+            </w:r>
+            <w:proofErr w:type="spellEnd"/>
+            <w:r>
+              <w:rPr>
+                <w:rFonts w:ascii="Times New Roman" w:hAnsi="Times New Roman" w:cs="Times New Roman"/>
+                <w:lang w:val="en-IN"/>
+              </w:rPr>
+              <w:t xml:space="preserve"> by registering a timeout </w:t>
+            </w:r>
+            <w:proofErr w:type="spellStart"/>
+            <w:r>
+              <w:rPr>
+                <w:rFonts w:ascii="Times New Roman" w:hAnsi="Times New Roman" w:cs="Times New Roman"/>
+                <w:lang w:val="en-IN"/>
+              </w:rPr>
+              <w:t>callback</w:t>
+            </w:r>
+            <w:proofErr w:type="spellEnd"/>
+          </w:p>
+          <w:p>
+            <w:pPr>
+              <w:jc w:val="left"/>
+              <w:rPr>
+                <w:rFonts w:ascii="Times New Roman" w:hAnsi="Times New Roman" w:cs="Times New Roman"/>
+                <w:lang w:val="en-IN"/>
+              </w:rPr>
+            </w:pPr>
+            <w:r>
+              <w:rPr>
+                <w:rFonts w:ascii="Times New Roman" w:hAnsi="Times New Roman" w:cs="Times New Roman"/>
+                <w:lang w:val="en-IN"/>
+              </w:rPr>
+              <w:t>3.How to notify the only of interesting messages</w:t>
+            </w:r>
+          </w:p>
+          <w:p>
+            <w:pPr>
+              <w:jc w:val="left"/>
+              <w:rPr>
+                <w:rFonts w:ascii="Times New Roman" w:hAnsi="Times New Roman" w:cs="Times New Roman"/>
+                <w:lang w:val="en-IN"/>
+              </w:rPr>
+            </w:pPr>
+            <w:hyperlink r:id="rId28" w:history="1">
+              <w:r>
+                <w:rPr>
+                  <w:rStyle w:val="Hyperlink"/>
+                  <w:rFonts w:ascii="Times New Roman" w:hAnsi="Times New Roman" w:cs="Times New Roman"/>
+                  <w:lang w:val="en-IN"/>
+                </w:rPr>
+                <w:t>https://gstreamer.freedesktop.org/documentation/tutorials/basic/toolkit-integration.html?gi-language=c</w:t>
+              </w:r>
+            </w:hyperlink>
           </w:p>
         </w:tc>
         <w:tc>
@@ -4494,9 +6265,26 @@
           <w:p>
             <w:pPr>
               <w:rPr>
-                <w:lang w:val="en-IN"/>
-              </w:rPr>
-            </w:pPr>
+                <w:rFonts w:ascii="Times New Roman" w:hAnsi="Times New Roman" w:cs="Times New Roman"/>
+                <w:lang w:val="en-IN"/>
+              </w:rPr>
+            </w:pPr>
+            <w:r>
+              <w:rPr>
+                <w:rFonts w:ascii="Times New Roman" w:hAnsi="Times New Roman" w:cs="Times New Roman"/>
+                <w:lang w:val="en-IN"/>
+              </w:rPr>
+              <w:t xml:space="preserve">I will read about </w:t>
+            </w:r>
+            <w:proofErr w:type="spellStart"/>
+            <w:r>
+              <w:rPr>
+                <w:rFonts w:ascii="Times New Roman" w:hAnsi="Times New Roman" w:cs="Times New Roman"/>
+                <w:lang w:val="en-IN"/>
+              </w:rPr>
+              <w:t>gstreamer</w:t>
+            </w:r>
+            <w:proofErr w:type="spellEnd"/>
           </w:p>
         </w:tc>
       </w:tr>
@@ -4508,9 +6296,17 @@
           <w:p>
             <w:pPr>
               <w:rPr>
-                <w:lang w:val="en-IN"/>
-              </w:rPr>
-            </w:pPr>
+                <w:rFonts w:ascii="Times New Roman" w:hAnsi="Times New Roman" w:cs="Times New Roman"/>
+                <w:lang w:val="en-IN"/>
+              </w:rPr>
+            </w:pPr>
+            <w:r>
+              <w:rPr>
+                <w:rFonts w:ascii="Times New Roman" w:hAnsi="Times New Roman" w:cs="Times New Roman"/>
+                <w:lang w:val="en-IN"/>
+              </w:rPr>
+              <w:t>29/10/2020</w:t>
+            </w:r>
           </w:p>
         </w:tc>
         <w:tc>
@@ -4519,10 +6315,28 @@
           </w:tcPr>
           <w:p>
             <w:pPr>
-              <w:rPr>
-                <w:lang w:val="en-IN"/>
-              </w:rPr>
-            </w:pPr>
+              <w:jc w:val="left"/>
+              <w:rPr>
+                <w:rFonts w:ascii="Times New Roman" w:hAnsi="Times New Roman" w:cs="Times New Roman"/>
+                <w:lang w:val="en-IN"/>
+              </w:rPr>
+            </w:pPr>
+            <w:r>
+              <w:rPr>
+                <w:rFonts w:ascii="Times New Roman" w:hAnsi="Times New Roman" w:cs="Times New Roman"/>
+                <w:lang w:val="en-IN"/>
+              </w:rPr>
+              <w:t xml:space="preserve">I read about </w:t>
+            </w:r>
+            <w:proofErr w:type="spellStart"/>
+            <w:r>
+              <w:rPr>
+                <w:rFonts w:ascii="Times New Roman" w:hAnsi="Times New Roman" w:cs="Times New Roman"/>
+                <w:lang w:val="en-IN"/>
+              </w:rPr>
+              <w:t>gstreamer</w:t>
+            </w:r>
+            <w:proofErr w:type="spellEnd"/>
           </w:p>
         </w:tc>
         <w:tc>
@@ -4531,10 +6345,78 @@
           </w:tcPr>
           <w:p>
             <w:pPr>
-              <w:rPr>
-                <w:lang w:val="en-IN"/>
-              </w:rPr>
-            </w:pPr>
+              <w:jc w:val="left"/>
+              <w:rPr>
+                <w:rFonts w:ascii="Times New Roman" w:hAnsi="Times New Roman" w:cs="Times New Roman"/>
+                <w:lang w:val="en-IN"/>
+              </w:rPr>
+            </w:pPr>
+            <w:r>
+              <w:rPr>
+                <w:rFonts w:ascii="Times New Roman" w:hAnsi="Times New Roman" w:cs="Times New Roman"/>
+                <w:lang w:val="en-IN"/>
+              </w:rPr>
+              <w:t xml:space="preserve">I read about streaming on </w:t>
+            </w:r>
+            <w:proofErr w:type="spellStart"/>
+            <w:r>
+              <w:rPr>
+                <w:rFonts w:ascii="Times New Roman" w:hAnsi="Times New Roman" w:cs="Times New Roman"/>
+                <w:lang w:val="en-IN"/>
+              </w:rPr>
+              <w:t>gstreamer</w:t>
+            </w:r>
+            <w:proofErr w:type="spellEnd"/>
+          </w:p>
+          <w:p>
+            <w:pPr>
+              <w:jc w:val="left"/>
+              <w:rPr>
+                <w:rFonts w:ascii="Times New Roman" w:hAnsi="Times New Roman" w:cs="Times New Roman"/>
+                <w:lang w:val="en-IN"/>
+              </w:rPr>
+            </w:pPr>
+            <w:r>
+              <w:rPr>
+                <w:rFonts w:ascii="Times New Roman" w:hAnsi="Times New Roman" w:cs="Times New Roman"/>
+                <w:lang w:val="en-IN"/>
+              </w:rPr>
+              <w:t>1.Taking care of buffering messages sent by the pipeline</w:t>
+            </w:r>
+          </w:p>
+          <w:p>
+            <w:pPr>
+              <w:jc w:val="left"/>
+              <w:rPr>
+                <w:rFonts w:ascii="Times New Roman" w:hAnsi="Times New Roman" w:cs="Times New Roman"/>
+                <w:lang w:val="en-IN"/>
+              </w:rPr>
+            </w:pPr>
+            <w:r>
+              <w:rPr>
+                <w:rFonts w:ascii="Times New Roman" w:hAnsi="Times New Roman" w:cs="Times New Roman"/>
+                <w:lang w:val="en-IN"/>
+              </w:rPr>
+              <w:t>2.Taking care of clock loss</w:t>
+            </w:r>
+          </w:p>
+          <w:p>
+            <w:pPr>
+              <w:rPr>
+                <w:rFonts w:ascii="Times New Roman" w:hAnsi="Times New Roman" w:cs="Times New Roman"/>
+                <w:lang w:val="en-IN"/>
+              </w:rPr>
+            </w:pPr>
+            <w:hyperlink r:id="rId29" w:history="1">
+              <w:r>
+                <w:rPr>
+                  <w:rStyle w:val="Hyperlink"/>
+                  <w:rFonts w:ascii="Times New Roman" w:hAnsi="Times New Roman" w:cs="Times New Roman"/>
+                  <w:lang w:val="en-IN"/>
+                </w:rPr>
+                <w:t>https://gstreamer.freedesktop.org/documentation/tutorials/basic/streaming.html?gi-language=c</w:t>
+              </w:r>
+            </w:hyperlink>
           </w:p>
         </w:tc>
         <w:tc>
@@ -4544,9 +6426,17 @@
           <w:p>
             <w:pPr>
               <w:rPr>
-                <w:lang w:val="en-IN"/>
-              </w:rPr>
-            </w:pPr>
+                <w:rFonts w:ascii="Times New Roman" w:hAnsi="Times New Roman" w:cs="Times New Roman"/>
+                <w:lang w:val="en-IN"/>
+              </w:rPr>
+            </w:pPr>
+            <w:r>
+              <w:rPr>
+                <w:rFonts w:ascii="Times New Roman" w:hAnsi="Times New Roman" w:cs="Times New Roman"/>
+                <w:lang w:val="en-IN"/>
+              </w:rPr>
+              <w:t>None</w:t>
+            </w:r>
           </w:p>
         </w:tc>
       </w:tr>
@@ -4763,6 +6653,155 @@
     </w:lvl>
   </w:abstractNum>
   <w:abstractNum w:abstractNumId="1">
+    <w:nsid w:val="1B611971"/>
+    <w:multiLevelType w:val="multilevel"/>
+    <w:tmpl w:val="74D6AC18"/>
+    <w:lvl w:ilvl="0">
+      <w:start w:val="1"/>
+      <w:numFmt w:val="bullet"/>
+      <w:lvlText w:val=""/>
+      <w:lvlJc w:val="left"/>
+      <w:pPr>
+        <w:tabs>
+          <w:tab w:val="num" w:pos="720"/>
+        </w:tabs>
+        <w:ind w:left="720" w:hanging="360"/>
+      </w:pPr>
+      <w:rPr>
+        <w:rFonts w:ascii="Symbol" w:hAnsi="Symbol" w:hint="default"/>
+        <w:sz w:val="20"/>
+      </w:rPr>
+    </w:lvl>
+    <w:lvl w:ilvl="1" w:tentative="1">
+      <w:start w:val="1"/>
+      <w:numFmt w:val="bullet"/>
+      <w:lvlText w:val="o"/>
+      <w:lvlJc w:val="left"/>
+      <w:pPr>
+        <w:tabs>
+          <w:tab w:val="num" w:pos="1440"/>
+        </w:tabs>
+        <w:ind w:left="1440" w:hanging="360"/>
+      </w:pPr>
+      <w:rPr>
+        <w:rFonts w:ascii="Courier New" w:hAnsi="Courier New" w:hint="default"/>
+        <w:sz w:val="20"/>
+      </w:rPr>
+    </w:lvl>
+    <w:lvl w:ilvl="2" w:tentative="1">
+      <w:start w:val="1"/>
+      <w:numFmt w:val="bullet"/>
+      <w:lvlText w:val=""/>
+      <w:lvlJc w:val="left"/>
+      <w:pPr>
+        <w:tabs>
+          <w:tab w:val="num" w:pos="2160"/>
+        </w:tabs>
+        <w:ind w:left="2160" w:hanging="360"/>
+      </w:pPr>
+      <w:rPr>
+        <w:rFonts w:ascii="Wingdings" w:hAnsi="Wingdings" w:hint="default"/>
+        <w:sz w:val="20"/>
+      </w:rPr>
+    </w:lvl>
+    <w:lvl w:ilvl="3" w:tentative="1">
+      <w:start w:val="1"/>
+      <w:numFmt w:val="bullet"/>
+      <w:lvlText w:val=""/>
+      <w:lvlJc w:val="left"/>
+      <w:pPr>
+        <w:tabs>
+          <w:tab w:val="num" w:pos="2880"/>
+        </w:tabs>
+        <w:ind w:left="2880" w:hanging="360"/>
+      </w:pPr>
+      <w:rPr>
+        <w:rFonts w:ascii="Wingdings" w:hAnsi="Wingdings" w:hint="default"/>
+        <w:sz w:val="20"/>
+      </w:rPr>
+    </w:lvl>
+    <w:lvl w:ilvl="4" w:tentative="1">
+      <w:start w:val="1"/>
+      <w:numFmt w:val="bullet"/>
+      <w:lvlText w:val=""/>
+      <w:lvlJc w:val="left"/>
+      <w:pPr>
+        <w:tabs>
+          <w:tab w:val="num" w:pos="3600"/>
+        </w:tabs>
+        <w:ind w:left="3600" w:hanging="360"/>
+      </w:pPr>
+      <w:rPr>
+        <w:rFonts w:ascii="Wingdings" w:hAnsi="Wingdings" w:hint="default"/>
+        <w:sz w:val="20"/>
+      </w:rPr>
+    </w:lvl>
+    <w:lvl w:ilvl="5" w:tentative="1">
+      <w:start w:val="1"/>
+      <w:numFmt w:val="bullet"/>
+      <w:lvlText w:val=""/>
+      <w:lvlJc w:val="left"/>
+      <w:pPr>
+        <w:tabs>
+          <w:tab w:val="num" w:pos="4320"/>
+        </w:tabs>
+        <w:ind w:left="4320" w:hanging="360"/>
+      </w:pPr>
+      <w:rPr>
+        <w:rFonts w:ascii="Wingdings" w:hAnsi="Wingdings" w:hint="default"/>
+        <w:sz w:val="20"/>
+      </w:rPr>
+    </w:lvl>
+    <w:lvl w:ilvl="6" w:tentative="1">
+      <w:start w:val="1"/>
+      <w:numFmt w:val="bullet"/>
+      <w:lvlText w:val=""/>
+      <w:lvlJc w:val="left"/>
+      <w:pPr>
+        <w:tabs>
+          <w:tab w:val="num" w:pos="5040"/>
+        </w:tabs>
+        <w:ind w:left="5040" w:hanging="360"/>
+      </w:pPr>
+      <w:rPr>
+        <w:rFonts w:ascii="Wingdings" w:hAnsi="Wingdings" w:hint="default"/>
+        <w:sz w:val="20"/>
+      </w:rPr>
+    </w:lvl>
+    <w:lvl w:ilvl="7" w:tentative="1">
+      <w:start w:val="1"/>
+      <w:numFmt w:val="bullet"/>
+      <w:lvlText w:val=""/>
+      <w:lvlJc w:val="left"/>
+      <w:pPr>
+        <w:tabs>
+          <w:tab w:val="num" w:pos="5760"/>
+        </w:tabs>
+        <w:ind w:left="5760" w:hanging="360"/>
+      </w:pPr>
+      <w:rPr>
+        <w:rFonts w:ascii="Wingdings" w:hAnsi="Wingdings" w:hint="default"/>
+        <w:sz w:val="20"/>
+      </w:rPr>
+    </w:lvl>
+    <w:lvl w:ilvl="8" w:tentative="1">
+      <w:start w:val="1"/>
+      <w:numFmt w:val="bullet"/>
+      <w:lvlText w:val=""/>
+      <w:lvlJc w:val="left"/>
+      <w:pPr>
+        <w:tabs>
+          <w:tab w:val="num" w:pos="6480"/>
+        </w:tabs>
+        <w:ind w:left="6480" w:hanging="360"/>
+      </w:pPr>
+      <w:rPr>
+        <w:rFonts w:ascii="Wingdings" w:hAnsi="Wingdings" w:hint="default"/>
+        <w:sz w:val="20"/>
+      </w:rPr>
+    </w:lvl>
+  </w:abstractNum>
+  <w:abstractNum w:abstractNumId="2">
     <w:nsid w:val="298A434B"/>
     <w:multiLevelType w:val="multilevel"/>
     <w:tmpl w:val="DA467390"/>
@@ -4911,7 +6950,7 @@
       </w:rPr>
     </w:lvl>
   </w:abstractNum>
-  <w:abstractNum w:abstractNumId="2">
+  <w:abstractNum w:abstractNumId="3">
     <w:nsid w:val="49656402"/>
     <w:multiLevelType w:val="hybridMultilevel"/>
     <w:tmpl w:val="C4D808C2"/>
@@ -5000,7 +7039,7 @@
       </w:pPr>
     </w:lvl>
   </w:abstractNum>
-  <w:abstractNum w:abstractNumId="3">
+  <w:abstractNum w:abstractNumId="4">
     <w:nsid w:val="74CA40DA"/>
     <w:multiLevelType w:val="multilevel"/>
     <w:tmpl w:val="5E6482B6"/>
@@ -5150,16 +7189,19 @@
     </w:lvl>
   </w:abstractNum>
   <w:num w:numId="1">
-    <w:abstractNumId w:val="1"/>
+    <w:abstractNumId w:val="2"/>
   </w:num>
   <w:num w:numId="2">
-    <w:abstractNumId w:val="3"/>
+    <w:abstractNumId w:val="4"/>
   </w:num>
   <w:num w:numId="3">
     <w:abstractNumId w:val="0"/>
   </w:num>
   <w:num w:numId="4">
-    <w:abstractNumId w:val="2"/>
+    <w:abstractNumId w:val="3"/>
+  </w:num>
+  <w:num w:numId="5">
+    <w:abstractNumId w:val="1"/>
   </w:num>
 </w:numbering>
 </file>
@@ -5319,7 +7361,7 @@
   <w:style w:type="paragraph" w:default="1" w:styleId="Normal">
     <w:name w:val="Normal"/>
     <w:qFormat/>
-    <w:rsid w:val="00925575"/>
+    <w:rsid w:val="00C16681"/>
     <w:rPr>
       <w:rFonts w:asciiTheme="minorHAnsi" w:eastAsiaTheme="minorEastAsia" w:hAnsiTheme="minorHAnsi" w:cstheme="minorBidi"/>
       <w:lang w:eastAsia="zh-CN"/>
@@ -5753,7 +7795,7 @@
 </file>
 
 <file path=customXml/itemProps2.xml><?xml version="1.0" encoding="utf-8"?>
-<ds:datastoreItem xmlns:ds="http://schemas.openxmlformats.org/officeDocument/2006/customXml" ds:itemID="{40E6A47A-01F3-476E-B08B-0EF4C4D088F4}">
+<ds:datastoreItem xmlns:ds="http://schemas.openxmlformats.org/officeDocument/2006/customXml" ds:itemID="{DCD6F1B1-6949-4996-800C-BEC1D4307DD3}">
   <ds:schemaRefs>
     <ds:schemaRef ds:uri="http://schemas.openxmlformats.org/officeDocument/2006/bibliography"/>
   </ds:schemaRefs>

</xml_diff>

<commit_message>
status_report_doc.docx is updated to till 09/11/2020
</commit_message>
<xml_diff>
--- a/status_report_doc.docx
+++ b/status_report_doc.docx
@@ -66,8 +66,8 @@
       <w:tblGrid>
         <w:gridCol w:w="2130"/>
         <w:gridCol w:w="2130"/>
-        <w:gridCol w:w="2131"/>
-        <w:gridCol w:w="2131"/>
+        <w:gridCol w:w="2418"/>
+        <w:gridCol w:w="1844"/>
       </w:tblGrid>
       <w:tr>
         <w:tc>
@@ -124,7 +124,7 @@
         </w:tc>
         <w:tc>
           <w:tcPr>
-            <w:tcW w:w="2131" w:type="dxa"/>
+            <w:tcW w:w="2418" w:type="dxa"/>
           </w:tcPr>
           <w:p>
             <w:pPr>
@@ -150,7 +150,7 @@
         </w:tc>
         <w:tc>
           <w:tcPr>
-            <w:tcW w:w="2131" w:type="dxa"/>
+            <w:tcW w:w="1844" w:type="dxa"/>
           </w:tcPr>
           <w:p>
             <w:pPr>
@@ -218,7 +218,7 @@
         </w:tc>
         <w:tc>
           <w:tcPr>
-            <w:tcW w:w="2131" w:type="dxa"/>
+            <w:tcW w:w="2418" w:type="dxa"/>
           </w:tcPr>
           <w:p>
             <w:pPr>
@@ -383,7 +383,7 @@
         </w:tc>
         <w:tc>
           <w:tcPr>
-            <w:tcW w:w="2131" w:type="dxa"/>
+            <w:tcW w:w="1844" w:type="dxa"/>
           </w:tcPr>
           <w:p>
             <w:pPr>
@@ -562,7 +562,7 @@
         </w:tc>
         <w:tc>
           <w:tcPr>
-            <w:tcW w:w="2131" w:type="dxa"/>
+            <w:tcW w:w="2418" w:type="dxa"/>
           </w:tcPr>
           <w:p>
             <w:pPr>
@@ -699,7 +699,7 @@
         </w:tc>
         <w:tc>
           <w:tcPr>
-            <w:tcW w:w="2131" w:type="dxa"/>
+            <w:tcW w:w="1844" w:type="dxa"/>
           </w:tcPr>
           <w:p>
             <w:pPr>
@@ -877,7 +877,7 @@
         </w:tc>
         <w:tc>
           <w:tcPr>
-            <w:tcW w:w="2131" w:type="dxa"/>
+            <w:tcW w:w="2418" w:type="dxa"/>
           </w:tcPr>
           <w:p>
             <w:pPr>
@@ -973,7 +973,7 @@
         </w:tc>
         <w:tc>
           <w:tcPr>
-            <w:tcW w:w="2131" w:type="dxa"/>
+            <w:tcW w:w="1844" w:type="dxa"/>
           </w:tcPr>
           <w:p>
             <w:pPr>
@@ -1086,28 +1086,21 @@
                 <w:rFonts w:ascii="Times New Roman" w:hAnsi="Times New Roman" w:cs="Times New Roman"/>
                 <w:lang w:val="en-IN"/>
               </w:rPr>
-              <w:t xml:space="preserve"> into one file </w:t>
-            </w:r>
+              <w:t xml:space="preserve"> into one file using script file </w:t>
+            </w:r>
+          </w:p>
+          <w:p>
+            <w:pPr>
+              <w:rPr>
+                <w:lang w:val="en-IN"/>
+              </w:rPr>
+            </w:pPr>
             <w:r>
               <w:rPr>
                 <w:rFonts w:ascii="Times New Roman" w:hAnsi="Times New Roman" w:cs="Times New Roman"/>
                 <w:lang w:val="en-IN"/>
               </w:rPr>
               <w:lastRenderedPageBreak/>
-              <w:t xml:space="preserve">using script file </w:t>
-            </w:r>
-          </w:p>
-          <w:p>
-            <w:pPr>
-              <w:rPr>
-                <w:lang w:val="en-IN"/>
-              </w:rPr>
-            </w:pPr>
-            <w:r>
-              <w:rPr>
-                <w:rFonts w:ascii="Times New Roman" w:hAnsi="Times New Roman" w:cs="Times New Roman"/>
-                <w:lang w:val="en-IN"/>
-              </w:rPr>
               <w:t xml:space="preserve">I </w:t>
             </w:r>
             <w:r>
@@ -1135,7 +1128,7 @@
         </w:tc>
         <w:tc>
           <w:tcPr>
-            <w:tcW w:w="2131" w:type="dxa"/>
+            <w:tcW w:w="2418" w:type="dxa"/>
           </w:tcPr>
           <w:p>
             <w:pPr>
@@ -1180,7 +1173,7 @@
         </w:tc>
         <w:tc>
           <w:tcPr>
-            <w:tcW w:w="2131" w:type="dxa"/>
+            <w:tcW w:w="1844" w:type="dxa"/>
           </w:tcPr>
           <w:p>
             <w:pPr>
@@ -1273,7 +1266,7 @@
         </w:tc>
         <w:tc>
           <w:tcPr>
-            <w:tcW w:w="2131" w:type="dxa"/>
+            <w:tcW w:w="2418" w:type="dxa"/>
           </w:tcPr>
           <w:p>
             <w:pPr>
@@ -1316,7 +1309,7 @@
         </w:tc>
         <w:tc>
           <w:tcPr>
-            <w:tcW w:w="2131" w:type="dxa"/>
+            <w:tcW w:w="1844" w:type="dxa"/>
           </w:tcPr>
           <w:p>
             <w:pPr>
@@ -1379,7 +1372,7 @@
         </w:tc>
         <w:tc>
           <w:tcPr>
-            <w:tcW w:w="2131" w:type="dxa"/>
+            <w:tcW w:w="2418" w:type="dxa"/>
           </w:tcPr>
           <w:p>
             <w:pPr>
@@ -1589,7 +1582,7 @@
         </w:tc>
         <w:tc>
           <w:tcPr>
-            <w:tcW w:w="2131" w:type="dxa"/>
+            <w:tcW w:w="1844" w:type="dxa"/>
           </w:tcPr>
           <w:p>
             <w:pPr>
@@ -1669,7 +1662,7 @@
         </w:tc>
         <w:tc>
           <w:tcPr>
-            <w:tcW w:w="2131" w:type="dxa"/>
+            <w:tcW w:w="2418" w:type="dxa"/>
           </w:tcPr>
           <w:p>
             <w:pPr>
@@ -2005,7 +1998,6 @@
                 <w:rFonts w:ascii="Times New Roman" w:hAnsi="Times New Roman" w:cs="Times New Roman"/>
                 <w:lang w:val="en-IN"/>
               </w:rPr>
-              <w:lastRenderedPageBreak/>
               <w:t>buffers,close</w:t>
             </w:r>
             <w:proofErr w:type="spellEnd"/>
@@ -2055,22 +2047,21 @@
         </w:tc>
         <w:tc>
           <w:tcPr>
-            <w:tcW w:w="2131" w:type="dxa"/>
-          </w:tcPr>
-          <w:p>
-            <w:pPr>
-              <w:jc w:val="left"/>
-              <w:rPr>
-                <w:rFonts w:ascii="Times New Roman" w:hAnsi="Times New Roman" w:cs="Times New Roman"/>
-                <w:lang w:val="en-IN"/>
-              </w:rPr>
-            </w:pPr>
-            <w:r>
-              <w:rPr>
-                <w:rFonts w:ascii="Times New Roman" w:hAnsi="Times New Roman" w:cs="Times New Roman"/>
-                <w:lang w:val="en-IN"/>
-              </w:rPr>
-              <w:lastRenderedPageBreak/>
+            <w:tcW w:w="1844" w:type="dxa"/>
+          </w:tcPr>
+          <w:p>
+            <w:pPr>
+              <w:jc w:val="left"/>
+              <w:rPr>
+                <w:rFonts w:ascii="Times New Roman" w:hAnsi="Times New Roman" w:cs="Times New Roman"/>
+                <w:lang w:val="en-IN"/>
+              </w:rPr>
+            </w:pPr>
+            <w:r>
+              <w:rPr>
+                <w:rFonts w:ascii="Times New Roman" w:hAnsi="Times New Roman" w:cs="Times New Roman"/>
+                <w:lang w:val="en-IN"/>
+              </w:rPr>
               <w:t>I will see the</w:t>
             </w:r>
             <w:r>
@@ -2107,77 +2098,85 @@
                 <w:rFonts w:ascii="Times New Roman" w:hAnsi="Times New Roman" w:cs="Times New Roman"/>
                 <w:lang w:val="en-IN"/>
               </w:rPr>
+              <w:t>23/09/2020</w:t>
+            </w:r>
+          </w:p>
+        </w:tc>
+        <w:tc>
+          <w:tcPr>
+            <w:tcW w:w="2130" w:type="dxa"/>
+          </w:tcPr>
+          <w:p>
+            <w:pPr>
+              <w:jc w:val="left"/>
+              <w:rPr>
+                <w:rFonts w:ascii="Times New Roman" w:hAnsi="Times New Roman" w:cs="Times New Roman"/>
+                <w:lang w:val="en-IN"/>
+              </w:rPr>
+            </w:pPr>
+            <w:r>
+              <w:rPr>
+                <w:rFonts w:ascii="Times New Roman" w:hAnsi="Times New Roman" w:cs="Times New Roman"/>
+                <w:lang w:val="en-IN"/>
+              </w:rPr>
+              <w:t>I completed test app</w:t>
+            </w:r>
+          </w:p>
+        </w:tc>
+        <w:tc>
+          <w:tcPr>
+            <w:tcW w:w="2418" w:type="dxa"/>
+          </w:tcPr>
+          <w:p>
+            <w:pPr>
+              <w:jc w:val="left"/>
+              <w:rPr>
+                <w:rFonts w:ascii="Times New Roman" w:hAnsi="Times New Roman" w:cs="Times New Roman"/>
+                <w:lang w:val="en-IN"/>
+              </w:rPr>
+            </w:pPr>
+            <w:r>
+              <w:rPr>
+                <w:rFonts w:ascii="Times New Roman" w:hAnsi="Times New Roman" w:cs="Times New Roman"/>
+                <w:lang w:val="en-IN"/>
+              </w:rPr>
+              <w:t>I</w:t>
+            </w:r>
+            <w:r>
+              <w:rPr>
+                <w:rFonts w:ascii="Times New Roman" w:hAnsi="Times New Roman" w:cs="Times New Roman"/>
+                <w:lang w:val="en-IN"/>
+              </w:rPr>
+              <w:t xml:space="preserve"> read videodev2.h file to know internal structure </w:t>
+            </w:r>
+            <w:r>
+              <w:rPr>
+                <w:rFonts w:ascii="Times New Roman" w:hAnsi="Times New Roman" w:cs="Times New Roman"/>
+                <w:lang w:val="en-IN"/>
+              </w:rPr>
               <w:lastRenderedPageBreak/>
-              <w:t>23/09/2020</w:t>
-            </w:r>
-          </w:p>
-        </w:tc>
-        <w:tc>
-          <w:tcPr>
-            <w:tcW w:w="2130" w:type="dxa"/>
-          </w:tcPr>
-          <w:p>
-            <w:pPr>
-              <w:jc w:val="left"/>
-              <w:rPr>
-                <w:rFonts w:ascii="Times New Roman" w:hAnsi="Times New Roman" w:cs="Times New Roman"/>
-                <w:lang w:val="en-IN"/>
-              </w:rPr>
-            </w:pPr>
-            <w:r>
-              <w:rPr>
-                <w:rFonts w:ascii="Times New Roman" w:hAnsi="Times New Roman" w:cs="Times New Roman"/>
-                <w:lang w:val="en-IN"/>
-              </w:rPr>
-              <w:t>I completed test app</w:t>
-            </w:r>
-          </w:p>
-        </w:tc>
-        <w:tc>
-          <w:tcPr>
-            <w:tcW w:w="2131" w:type="dxa"/>
-          </w:tcPr>
-          <w:p>
-            <w:pPr>
-              <w:jc w:val="left"/>
-              <w:rPr>
-                <w:rFonts w:ascii="Times New Roman" w:hAnsi="Times New Roman" w:cs="Times New Roman"/>
-                <w:lang w:val="en-IN"/>
-              </w:rPr>
-            </w:pPr>
-            <w:r>
-              <w:rPr>
-                <w:rFonts w:ascii="Times New Roman" w:hAnsi="Times New Roman" w:cs="Times New Roman"/>
-                <w:lang w:val="en-IN"/>
-              </w:rPr>
-              <w:t>I</w:t>
-            </w:r>
-            <w:r>
-              <w:rPr>
-                <w:rFonts w:ascii="Times New Roman" w:hAnsi="Times New Roman" w:cs="Times New Roman"/>
-                <w:lang w:val="en-IN"/>
-              </w:rPr>
-              <w:t xml:space="preserve"> read videodev2.h file to know internal structure members of v4l2</w:t>
-            </w:r>
-          </w:p>
-        </w:tc>
-        <w:tc>
-          <w:tcPr>
-            <w:tcW w:w="2131" w:type="dxa"/>
-          </w:tcPr>
-          <w:p>
-            <w:pPr>
-              <w:jc w:val="left"/>
-              <w:rPr>
-                <w:rFonts w:ascii="Times New Roman" w:hAnsi="Times New Roman" w:cs="Times New Roman"/>
-                <w:lang w:val="en-IN"/>
-              </w:rPr>
-            </w:pPr>
-            <w:r>
-              <w:rPr>
-                <w:rFonts w:ascii="Times New Roman" w:hAnsi="Times New Roman" w:cs="Times New Roman"/>
-                <w:lang w:val="en-IN"/>
-              </w:rPr>
+              <w:t>members of v4l2</w:t>
+            </w:r>
+          </w:p>
+        </w:tc>
+        <w:tc>
+          <w:tcPr>
+            <w:tcW w:w="1844" w:type="dxa"/>
+          </w:tcPr>
+          <w:p>
+            <w:pPr>
+              <w:jc w:val="left"/>
+              <w:rPr>
+                <w:rFonts w:ascii="Times New Roman" w:hAnsi="Times New Roman" w:cs="Times New Roman"/>
+                <w:lang w:val="en-IN"/>
+              </w:rPr>
+            </w:pPr>
+            <w:r>
+              <w:rPr>
+                <w:rFonts w:ascii="Times New Roman" w:hAnsi="Times New Roman" w:cs="Times New Roman"/>
+                <w:lang w:val="en-IN"/>
+              </w:rPr>
+              <w:lastRenderedPageBreak/>
               <w:t>I will study briefly about v4l2</w:t>
             </w:r>
           </w:p>
@@ -2200,6 +2199,7 @@
                 <w:rFonts w:ascii="Times New Roman" w:hAnsi="Times New Roman" w:cs="Times New Roman"/>
                 <w:lang w:val="en-IN"/>
               </w:rPr>
+              <w:lastRenderedPageBreak/>
               <w:t>24/09/2020</w:t>
             </w:r>
           </w:p>
@@ -2232,7 +2232,7 @@
         </w:tc>
         <w:tc>
           <w:tcPr>
-            <w:tcW w:w="2131" w:type="dxa"/>
+            <w:tcW w:w="2418" w:type="dxa"/>
           </w:tcPr>
           <w:p>
             <w:pPr>
@@ -2253,7 +2253,7 @@
         </w:tc>
         <w:tc>
           <w:tcPr>
-            <w:tcW w:w="2131" w:type="dxa"/>
+            <w:tcW w:w="1844" w:type="dxa"/>
           </w:tcPr>
           <w:p>
             <w:pPr>
@@ -2315,7 +2315,7 @@
         </w:tc>
         <w:tc>
           <w:tcPr>
-            <w:tcW w:w="2131" w:type="dxa"/>
+            <w:tcW w:w="2418" w:type="dxa"/>
           </w:tcPr>
           <w:p>
             <w:pPr>
@@ -2391,7 +2391,7 @@
         </w:tc>
         <w:tc>
           <w:tcPr>
-            <w:tcW w:w="2131" w:type="dxa"/>
+            <w:tcW w:w="1844" w:type="dxa"/>
           </w:tcPr>
           <w:p>
             <w:pPr>
@@ -2480,7 +2480,7 @@
         </w:tc>
         <w:tc>
           <w:tcPr>
-            <w:tcW w:w="2131" w:type="dxa"/>
+            <w:tcW w:w="2418" w:type="dxa"/>
           </w:tcPr>
           <w:p>
             <w:pPr>
@@ -2600,7 +2600,7 @@
         </w:tc>
         <w:tc>
           <w:tcPr>
-            <w:tcW w:w="2131" w:type="dxa"/>
+            <w:tcW w:w="1844" w:type="dxa"/>
           </w:tcPr>
           <w:p>
             <w:pPr>
@@ -2680,7 +2680,7 @@
         </w:tc>
         <w:tc>
           <w:tcPr>
-            <w:tcW w:w="2131" w:type="dxa"/>
+            <w:tcW w:w="2418" w:type="dxa"/>
           </w:tcPr>
           <w:p>
             <w:pPr>
@@ -2762,7 +2762,7 @@
         </w:tc>
         <w:tc>
           <w:tcPr>
-            <w:tcW w:w="2131" w:type="dxa"/>
+            <w:tcW w:w="1844" w:type="dxa"/>
           </w:tcPr>
           <w:p>
             <w:pPr>
@@ -2863,7 +2863,6 @@
                 <w:rFonts w:ascii="Times New Roman" w:hAnsi="Times New Roman" w:cs="Times New Roman"/>
                 <w:lang w:val="en-IN"/>
               </w:rPr>
-              <w:lastRenderedPageBreak/>
               <w:t>30/09/2020</w:t>
             </w:r>
           </w:p>
@@ -2906,7 +2905,7 @@
         </w:tc>
         <w:tc>
           <w:tcPr>
-            <w:tcW w:w="2131" w:type="dxa"/>
+            <w:tcW w:w="2418" w:type="dxa"/>
           </w:tcPr>
           <w:p>
             <w:pPr>
@@ -2990,7 +2989,7 @@
         </w:tc>
         <w:tc>
           <w:tcPr>
-            <w:tcW w:w="2131" w:type="dxa"/>
+            <w:tcW w:w="1844" w:type="dxa"/>
           </w:tcPr>
           <w:p>
             <w:pPr>
@@ -3124,7 +3123,7 @@
         </w:tc>
         <w:tc>
           <w:tcPr>
-            <w:tcW w:w="2131" w:type="dxa"/>
+            <w:tcW w:w="2418" w:type="dxa"/>
           </w:tcPr>
           <w:p>
             <w:pPr>
@@ -3145,7 +3144,7 @@
         </w:tc>
         <w:tc>
           <w:tcPr>
-            <w:tcW w:w="2131" w:type="dxa"/>
+            <w:tcW w:w="1844" w:type="dxa"/>
           </w:tcPr>
           <w:p>
             <w:pPr>
@@ -3188,6 +3187,7 @@
                 <w:rFonts w:ascii="Times New Roman" w:hAnsi="Times New Roman" w:cs="Times New Roman"/>
                 <w:lang w:val="en-IN"/>
               </w:rPr>
+              <w:lastRenderedPageBreak/>
               <w:t>05/10/2020</w:t>
             </w:r>
           </w:p>
@@ -3215,7 +3215,7 @@
         </w:tc>
         <w:tc>
           <w:tcPr>
-            <w:tcW w:w="2131" w:type="dxa"/>
+            <w:tcW w:w="2418" w:type="dxa"/>
           </w:tcPr>
           <w:p>
             <w:pPr>
@@ -3243,7 +3243,7 @@
         </w:tc>
         <w:tc>
           <w:tcPr>
-            <w:tcW w:w="2131" w:type="dxa"/>
+            <w:tcW w:w="1844" w:type="dxa"/>
           </w:tcPr>
           <w:p>
             <w:pPr>
@@ -3356,7 +3356,7 @@
         </w:tc>
         <w:tc>
           <w:tcPr>
-            <w:tcW w:w="2131" w:type="dxa"/>
+            <w:tcW w:w="2418" w:type="dxa"/>
           </w:tcPr>
           <w:p>
             <w:pPr>
@@ -3441,7 +3441,7 @@
         </w:tc>
         <w:tc>
           <w:tcPr>
-            <w:tcW w:w="2131" w:type="dxa"/>
+            <w:tcW w:w="1844" w:type="dxa"/>
           </w:tcPr>
           <w:p>
             <w:pPr>
@@ -3536,7 +3536,7 @@
         </w:tc>
         <w:tc>
           <w:tcPr>
-            <w:tcW w:w="2131" w:type="dxa"/>
+            <w:tcW w:w="2418" w:type="dxa"/>
           </w:tcPr>
           <w:p>
             <w:pPr>
@@ -3605,7 +3605,7 @@
         </w:tc>
         <w:tc>
           <w:tcPr>
-            <w:tcW w:w="2131" w:type="dxa"/>
+            <w:tcW w:w="1844" w:type="dxa"/>
           </w:tcPr>
           <w:p>
             <w:pPr>
@@ -3699,7 +3699,7 @@
         </w:tc>
         <w:tc>
           <w:tcPr>
-            <w:tcW w:w="2131" w:type="dxa"/>
+            <w:tcW w:w="2418" w:type="dxa"/>
           </w:tcPr>
           <w:p>
             <w:pPr>
@@ -3734,7 +3734,7 @@
         </w:tc>
         <w:tc>
           <w:tcPr>
-            <w:tcW w:w="2131" w:type="dxa"/>
+            <w:tcW w:w="1844" w:type="dxa"/>
           </w:tcPr>
           <w:p>
             <w:pPr>
@@ -3797,7 +3797,7 @@
         </w:tc>
         <w:tc>
           <w:tcPr>
-            <w:tcW w:w="2131" w:type="dxa"/>
+            <w:tcW w:w="2418" w:type="dxa"/>
           </w:tcPr>
           <w:p>
             <w:pPr>
@@ -3869,7 +3869,7 @@
         </w:tc>
         <w:tc>
           <w:tcPr>
-            <w:tcW w:w="2131" w:type="dxa"/>
+            <w:tcW w:w="1844" w:type="dxa"/>
           </w:tcPr>
           <w:p>
             <w:pPr>
@@ -3931,7 +3931,7 @@
         </w:tc>
         <w:tc>
           <w:tcPr>
-            <w:tcW w:w="2131" w:type="dxa"/>
+            <w:tcW w:w="2418" w:type="dxa"/>
           </w:tcPr>
           <w:p>
             <w:pPr>
@@ -3962,15 +3962,7 @@
                 <w:rFonts w:ascii="Times New Roman" w:hAnsi="Times New Roman" w:cs="Times New Roman"/>
                 <w:lang w:val="en-IN"/>
               </w:rPr>
-              <w:t xml:space="preserve"> ,what is pads and elements  and </w:t>
-            </w:r>
-            <w:r>
-              <w:rPr>
-                <w:rFonts w:ascii="Times New Roman" w:hAnsi="Times New Roman" w:cs="Times New Roman"/>
-                <w:lang w:val="en-IN"/>
-              </w:rPr>
-              <w:lastRenderedPageBreak/>
-              <w:t>pipeline</w:t>
+              <w:t xml:space="preserve"> ,what is pads and elements  and pipeline</w:t>
             </w:r>
           </w:p>
           <w:p>
@@ -3994,22 +3986,21 @@
         </w:tc>
         <w:tc>
           <w:tcPr>
-            <w:tcW w:w="2131" w:type="dxa"/>
-          </w:tcPr>
-          <w:p>
-            <w:pPr>
-              <w:jc w:val="left"/>
-              <w:rPr>
-                <w:rFonts w:ascii="Times New Roman" w:hAnsi="Times New Roman" w:cs="Times New Roman"/>
-                <w:lang w:val="en-IN"/>
-              </w:rPr>
-            </w:pPr>
-            <w:r>
-              <w:rPr>
-                <w:rFonts w:ascii="Times New Roman" w:hAnsi="Times New Roman" w:cs="Times New Roman"/>
-                <w:lang w:val="en-IN"/>
-              </w:rPr>
-              <w:lastRenderedPageBreak/>
+            <w:tcW w:w="1844" w:type="dxa"/>
+          </w:tcPr>
+          <w:p>
+            <w:pPr>
+              <w:jc w:val="left"/>
+              <w:rPr>
+                <w:rFonts w:ascii="Times New Roman" w:hAnsi="Times New Roman" w:cs="Times New Roman"/>
+                <w:lang w:val="en-IN"/>
+              </w:rPr>
+            </w:pPr>
+            <w:r>
+              <w:rPr>
+                <w:rFonts w:ascii="Times New Roman" w:hAnsi="Times New Roman" w:cs="Times New Roman"/>
+                <w:lang w:val="en-IN"/>
+              </w:rPr>
               <w:t xml:space="preserve">I will study more information about </w:t>
             </w:r>
             <w:proofErr w:type="spellStart"/>
@@ -4018,7 +4009,6 @@
                 <w:rFonts w:ascii="Times New Roman" w:hAnsi="Times New Roman" w:cs="Times New Roman"/>
                 <w:lang w:val="en-IN"/>
               </w:rPr>
-              <w:lastRenderedPageBreak/>
               <w:t>Gstreamer</w:t>
             </w:r>
             <w:proofErr w:type="spellEnd"/>
@@ -4042,7 +4032,6 @@
                 <w:rFonts w:ascii="Times New Roman" w:hAnsi="Times New Roman" w:cs="Times New Roman"/>
                 <w:lang w:val="en-IN"/>
               </w:rPr>
-              <w:lastRenderedPageBreak/>
               <w:t>13/10/2020</w:t>
             </w:r>
           </w:p>
@@ -4086,7 +4075,7 @@
         </w:tc>
         <w:tc>
           <w:tcPr>
-            <w:tcW w:w="2131" w:type="dxa"/>
+            <w:tcW w:w="2418" w:type="dxa"/>
           </w:tcPr>
           <w:p>
             <w:pPr>
@@ -4200,27 +4189,37 @@
                   <w:rFonts w:ascii="Times New Roman" w:hAnsi="Times New Roman" w:cs="Times New Roman"/>
                   <w:lang w:val="en-IN"/>
                 </w:rPr>
-                <w:t>https://gitlab.freedesktop.org/gstreamer/gst-docs</w:t>
+                <w:t>https://gitlab.freedesktop.o</w:t>
+              </w:r>
+              <w:r>
+                <w:rPr>
+                  <w:rStyle w:val="Hyperlink"/>
+                  <w:rFonts w:ascii="Times New Roman" w:hAnsi="Times New Roman" w:cs="Times New Roman"/>
+                  <w:lang w:val="en-IN"/>
+                </w:rPr>
+                <w:lastRenderedPageBreak/>
+                <w:t>rg/gstreamer/gst-docs</w:t>
               </w:r>
             </w:hyperlink>
           </w:p>
         </w:tc>
         <w:tc>
           <w:tcPr>
-            <w:tcW w:w="2131" w:type="dxa"/>
-          </w:tcPr>
-          <w:p>
-            <w:pPr>
-              <w:rPr>
-                <w:rFonts w:ascii="Times New Roman" w:hAnsi="Times New Roman" w:cs="Times New Roman"/>
-                <w:lang w:val="en-IN"/>
-              </w:rPr>
-            </w:pPr>
-            <w:r>
-              <w:rPr>
-                <w:rFonts w:ascii="Times New Roman" w:hAnsi="Times New Roman" w:cs="Times New Roman"/>
-                <w:lang w:val="en-IN"/>
-              </w:rPr>
+            <w:tcW w:w="1844" w:type="dxa"/>
+          </w:tcPr>
+          <w:p>
+            <w:pPr>
+              <w:rPr>
+                <w:rFonts w:ascii="Times New Roman" w:hAnsi="Times New Roman" w:cs="Times New Roman"/>
+                <w:lang w:val="en-IN"/>
+              </w:rPr>
+            </w:pPr>
+            <w:r>
+              <w:rPr>
+                <w:rFonts w:ascii="Times New Roman" w:hAnsi="Times New Roman" w:cs="Times New Roman"/>
+                <w:lang w:val="en-IN"/>
+              </w:rPr>
+              <w:lastRenderedPageBreak/>
               <w:t>None</w:t>
             </w:r>
           </w:p>
@@ -4243,6 +4242,7 @@
                 <w:rFonts w:ascii="Times New Roman" w:hAnsi="Times New Roman" w:cs="Times New Roman"/>
                 <w:lang w:val="en-IN"/>
               </w:rPr>
+              <w:lastRenderedPageBreak/>
               <w:t>15/10/2020</w:t>
             </w:r>
           </w:p>
@@ -4294,7 +4294,7 @@
         </w:tc>
         <w:tc>
           <w:tcPr>
-            <w:tcW w:w="2131" w:type="dxa"/>
+            <w:tcW w:w="2418" w:type="dxa"/>
           </w:tcPr>
           <w:p>
             <w:pPr>
@@ -4518,7 +4518,7 @@
         </w:tc>
         <w:tc>
           <w:tcPr>
-            <w:tcW w:w="2131" w:type="dxa"/>
+            <w:tcW w:w="1844" w:type="dxa"/>
           </w:tcPr>
           <w:p>
             <w:pPr>
@@ -4599,7 +4599,7 @@
         </w:tc>
         <w:tc>
           <w:tcPr>
-            <w:tcW w:w="2131" w:type="dxa"/>
+            <w:tcW w:w="2418" w:type="dxa"/>
           </w:tcPr>
           <w:p>
             <w:pPr>
@@ -4717,7 +4717,7 @@
         </w:tc>
         <w:tc>
           <w:tcPr>
-            <w:tcW w:w="2131" w:type="dxa"/>
+            <w:tcW w:w="1844" w:type="dxa"/>
           </w:tcPr>
           <w:p>
             <w:pPr>
@@ -4753,7 +4753,6 @@
                 <w:rFonts w:ascii="Times New Roman" w:hAnsi="Times New Roman" w:cs="Times New Roman"/>
                 <w:lang w:val="en-IN"/>
               </w:rPr>
-              <w:lastRenderedPageBreak/>
               <w:t>19/10/2020</w:t>
             </w:r>
           </w:p>
@@ -4780,7 +4779,7 @@
         </w:tc>
         <w:tc>
           <w:tcPr>
-            <w:tcW w:w="2131" w:type="dxa"/>
+            <w:tcW w:w="2418" w:type="dxa"/>
           </w:tcPr>
           <w:p>
             <w:pPr>
@@ -4923,7 +4922,7 @@
         </w:tc>
         <w:tc>
           <w:tcPr>
-            <w:tcW w:w="2131" w:type="dxa"/>
+            <w:tcW w:w="1844" w:type="dxa"/>
           </w:tcPr>
           <w:p>
             <w:pPr>
@@ -5054,21 +5053,22 @@
         </w:tc>
         <w:tc>
           <w:tcPr>
-            <w:tcW w:w="2131" w:type="dxa"/>
-          </w:tcPr>
-          <w:p>
-            <w:pPr>
-              <w:jc w:val="left"/>
-              <w:rPr>
-                <w:rFonts w:ascii="Times New Roman" w:hAnsi="Times New Roman" w:cs="Times New Roman"/>
-                <w:lang w:val="en-IN"/>
-              </w:rPr>
-            </w:pPr>
-            <w:r>
-              <w:rPr>
-                <w:rFonts w:ascii="Times New Roman" w:hAnsi="Times New Roman" w:cs="Times New Roman"/>
-                <w:lang w:val="en-IN"/>
-              </w:rPr>
+            <w:tcW w:w="2418" w:type="dxa"/>
+          </w:tcPr>
+          <w:p>
+            <w:pPr>
+              <w:jc w:val="left"/>
+              <w:rPr>
+                <w:rFonts w:ascii="Times New Roman" w:hAnsi="Times New Roman" w:cs="Times New Roman"/>
+                <w:lang w:val="en-IN"/>
+              </w:rPr>
+            </w:pPr>
+            <w:r>
+              <w:rPr>
+                <w:rFonts w:ascii="Times New Roman" w:hAnsi="Times New Roman" w:cs="Times New Roman"/>
+                <w:lang w:val="en-IN"/>
+              </w:rPr>
+              <w:lastRenderedPageBreak/>
               <w:t xml:space="preserve">I </w:t>
             </w:r>
             <w:r>
@@ -5108,7 +5108,15 @@
                 <w:rFonts w:ascii="Times New Roman" w:hAnsi="Times New Roman" w:cs="Times New Roman"/>
                 <w:lang w:val="en-IN"/>
               </w:rPr>
-              <w:t>1.what are the pad and pad template capabilities</w:t>
+              <w:t xml:space="preserve">1.what are the pad and pad </w:t>
+            </w:r>
+            <w:r>
+              <w:rPr>
+                <w:rFonts w:ascii="Times New Roman" w:hAnsi="Times New Roman" w:cs="Times New Roman"/>
+                <w:lang w:val="en-IN"/>
+              </w:rPr>
+              <w:lastRenderedPageBreak/>
+              <w:t>template capabilities</w:t>
             </w:r>
           </w:p>
           <w:p>
@@ -5181,21 +5189,22 @@
         </w:tc>
         <w:tc>
           <w:tcPr>
-            <w:tcW w:w="2131" w:type="dxa"/>
-          </w:tcPr>
-          <w:p>
-            <w:pPr>
-              <w:jc w:val="left"/>
-              <w:rPr>
-                <w:rFonts w:ascii="Times New Roman" w:hAnsi="Times New Roman" w:cs="Times New Roman"/>
-                <w:lang w:val="en-IN"/>
-              </w:rPr>
-            </w:pPr>
-            <w:r>
-              <w:rPr>
-                <w:rFonts w:ascii="Times New Roman" w:hAnsi="Times New Roman" w:cs="Times New Roman"/>
-                <w:lang w:val="en-IN"/>
-              </w:rPr>
+            <w:tcW w:w="1844" w:type="dxa"/>
+          </w:tcPr>
+          <w:p>
+            <w:pPr>
+              <w:jc w:val="left"/>
+              <w:rPr>
+                <w:rFonts w:ascii="Times New Roman" w:hAnsi="Times New Roman" w:cs="Times New Roman"/>
+                <w:lang w:val="en-IN"/>
+              </w:rPr>
+            </w:pPr>
+            <w:r>
+              <w:rPr>
+                <w:rFonts w:ascii="Times New Roman" w:hAnsi="Times New Roman" w:cs="Times New Roman"/>
+                <w:lang w:val="en-IN"/>
+              </w:rPr>
+              <w:lastRenderedPageBreak/>
               <w:t xml:space="preserve">I will study </w:t>
             </w:r>
             <w:r>
@@ -5241,6 +5250,7 @@
                 <w:rFonts w:ascii="Times New Roman" w:hAnsi="Times New Roman" w:cs="Times New Roman"/>
                 <w:lang w:val="en-IN"/>
               </w:rPr>
+              <w:lastRenderedPageBreak/>
               <w:t>21/10/2020</w:t>
             </w:r>
           </w:p>
@@ -5284,7 +5294,7 @@
         </w:tc>
         <w:tc>
           <w:tcPr>
-            <w:tcW w:w="2131" w:type="dxa"/>
+            <w:tcW w:w="2418" w:type="dxa"/>
           </w:tcPr>
           <w:p>
             <w:pPr>
@@ -5386,7 +5396,6 @@
                 <w:rFonts w:ascii="Times New Roman" w:hAnsi="Times New Roman" w:cs="Times New Roman"/>
                 <w:lang w:val="en-IN"/>
               </w:rPr>
-              <w:lastRenderedPageBreak/>
               <w:t>3.How to replicate streams</w:t>
             </w:r>
           </w:p>
@@ -5412,22 +5421,21 @@
         </w:tc>
         <w:tc>
           <w:tcPr>
-            <w:tcW w:w="2131" w:type="dxa"/>
-          </w:tcPr>
-          <w:p>
-            <w:pPr>
-              <w:jc w:val="left"/>
-              <w:rPr>
-                <w:rFonts w:ascii="Times New Roman" w:hAnsi="Times New Roman" w:cs="Times New Roman"/>
-                <w:lang w:val="en-IN"/>
-              </w:rPr>
-            </w:pPr>
-            <w:r>
-              <w:rPr>
-                <w:rFonts w:ascii="Times New Roman" w:hAnsi="Times New Roman" w:cs="Times New Roman"/>
-                <w:lang w:val="en-IN"/>
-              </w:rPr>
-              <w:lastRenderedPageBreak/>
+            <w:tcW w:w="1844" w:type="dxa"/>
+          </w:tcPr>
+          <w:p>
+            <w:pPr>
+              <w:jc w:val="left"/>
+              <w:rPr>
+                <w:rFonts w:ascii="Times New Roman" w:hAnsi="Times New Roman" w:cs="Times New Roman"/>
+                <w:lang w:val="en-IN"/>
+              </w:rPr>
+            </w:pPr>
+            <w:r>
+              <w:rPr>
+                <w:rFonts w:ascii="Times New Roman" w:hAnsi="Times New Roman" w:cs="Times New Roman"/>
+                <w:lang w:val="en-IN"/>
+              </w:rPr>
               <w:t xml:space="preserve">I </w:t>
             </w:r>
             <w:r>
@@ -5480,7 +5488,6 @@
                 <w:rFonts w:ascii="Times New Roman" w:hAnsi="Times New Roman" w:cs="Times New Roman"/>
                 <w:lang w:val="en-IN"/>
               </w:rPr>
-              <w:lastRenderedPageBreak/>
               <w:t>22/10/2020</w:t>
             </w:r>
           </w:p>
@@ -5531,7 +5538,7 @@
         </w:tc>
         <w:tc>
           <w:tcPr>
-            <w:tcW w:w="2131" w:type="dxa"/>
+            <w:tcW w:w="2418" w:type="dxa"/>
           </w:tcPr>
           <w:p>
             <w:pPr>
@@ -5642,7 +5649,7 @@
         </w:tc>
         <w:tc>
           <w:tcPr>
-            <w:tcW w:w="2131" w:type="dxa"/>
+            <w:tcW w:w="1844" w:type="dxa"/>
           </w:tcPr>
           <w:p>
             <w:pPr>
@@ -5775,21 +5782,22 @@
         </w:tc>
         <w:tc>
           <w:tcPr>
-            <w:tcW w:w="2131" w:type="dxa"/>
-          </w:tcPr>
-          <w:p>
-            <w:pPr>
-              <w:jc w:val="left"/>
-              <w:rPr>
-                <w:rFonts w:ascii="Times New Roman" w:hAnsi="Times New Roman" w:cs="Times New Roman"/>
-                <w:lang w:val="en-IN"/>
-              </w:rPr>
-            </w:pPr>
-            <w:r>
-              <w:rPr>
-                <w:rFonts w:ascii="Times New Roman" w:hAnsi="Times New Roman" w:cs="Times New Roman"/>
-                <w:lang w:val="en-IN"/>
-              </w:rPr>
+            <w:tcW w:w="2418" w:type="dxa"/>
+          </w:tcPr>
+          <w:p>
+            <w:pPr>
+              <w:jc w:val="left"/>
+              <w:rPr>
+                <w:rFonts w:ascii="Times New Roman" w:hAnsi="Times New Roman" w:cs="Times New Roman"/>
+                <w:lang w:val="en-IN"/>
+              </w:rPr>
+            </w:pPr>
+            <w:r>
+              <w:rPr>
+                <w:rFonts w:ascii="Times New Roman" w:hAnsi="Times New Roman" w:cs="Times New Roman"/>
+                <w:lang w:val="en-IN"/>
+              </w:rPr>
+              <w:lastRenderedPageBreak/>
               <w:t xml:space="preserve">I studied about media information </w:t>
             </w:r>
             <w:proofErr w:type="spellStart"/>
@@ -5831,6 +5839,7 @@
                 <w:rFonts w:ascii="Times New Roman" w:hAnsi="Times New Roman" w:cs="Times New Roman"/>
                 <w:lang w:val="en-IN"/>
               </w:rPr>
+              <w:lastRenderedPageBreak/>
               <w:t>1.How to recover information regarding a URL</w:t>
             </w:r>
           </w:p>
@@ -5879,21 +5888,22 @@
         </w:tc>
         <w:tc>
           <w:tcPr>
-            <w:tcW w:w="2131" w:type="dxa"/>
-          </w:tcPr>
-          <w:p>
-            <w:pPr>
-              <w:jc w:val="left"/>
-              <w:rPr>
-                <w:rFonts w:ascii="Times New Roman" w:hAnsi="Times New Roman" w:cs="Times New Roman"/>
-                <w:lang w:val="en-IN"/>
-              </w:rPr>
-            </w:pPr>
-            <w:r>
-              <w:rPr>
-                <w:rFonts w:ascii="Times New Roman" w:hAnsi="Times New Roman" w:cs="Times New Roman"/>
-                <w:lang w:val="en-IN"/>
-              </w:rPr>
+            <w:tcW w:w="1844" w:type="dxa"/>
+          </w:tcPr>
+          <w:p>
+            <w:pPr>
+              <w:jc w:val="left"/>
+              <w:rPr>
+                <w:rFonts w:ascii="Times New Roman" w:hAnsi="Times New Roman" w:cs="Times New Roman"/>
+                <w:lang w:val="en-IN"/>
+              </w:rPr>
+            </w:pPr>
+            <w:r>
+              <w:rPr>
+                <w:rFonts w:ascii="Times New Roman" w:hAnsi="Times New Roman" w:cs="Times New Roman"/>
+                <w:lang w:val="en-IN"/>
+              </w:rPr>
+              <w:lastRenderedPageBreak/>
               <w:t>None</w:t>
             </w:r>
           </w:p>
@@ -5916,6 +5926,7 @@
                 <w:rFonts w:ascii="Times New Roman" w:hAnsi="Times New Roman" w:cs="Times New Roman"/>
                 <w:lang w:val="en-IN"/>
               </w:rPr>
+              <w:lastRenderedPageBreak/>
               <w:t>27/10/2020</w:t>
             </w:r>
           </w:p>
@@ -5942,7 +5953,7 @@
         </w:tc>
         <w:tc>
           <w:tcPr>
-            <w:tcW w:w="2131" w:type="dxa"/>
+            <w:tcW w:w="2418" w:type="dxa"/>
           </w:tcPr>
           <w:p>
             <w:pPr>
@@ -5989,15 +6000,7 @@
                 <w:rFonts w:ascii="Times New Roman" w:hAnsi="Times New Roman" w:cs="Times New Roman"/>
                 <w:lang w:val="en-IN"/>
               </w:rPr>
-              <w:t xml:space="preserve">1.V4l2 introduction,v4l2 test app call flow with </w:t>
-            </w:r>
-            <w:r>
-              <w:rPr>
-                <w:rFonts w:ascii="Times New Roman" w:hAnsi="Times New Roman" w:cs="Times New Roman"/>
-                <w:lang w:val="en-IN"/>
-              </w:rPr>
-              <w:lastRenderedPageBreak/>
-              <w:t>source code explanation and logs explanation</w:t>
+              <w:t>1.V4l2 introduction,v4l2 test app call flow with source code explanation and logs explanation</w:t>
             </w:r>
           </w:p>
           <w:p>
@@ -6027,22 +6030,21 @@
         </w:tc>
         <w:tc>
           <w:tcPr>
-            <w:tcW w:w="2131" w:type="dxa"/>
-          </w:tcPr>
-          <w:p>
-            <w:pPr>
-              <w:jc w:val="left"/>
-              <w:rPr>
-                <w:rFonts w:ascii="Times New Roman" w:hAnsi="Times New Roman" w:cs="Times New Roman"/>
-                <w:lang w:val="en-IN"/>
-              </w:rPr>
-            </w:pPr>
-            <w:r>
-              <w:rPr>
-                <w:rFonts w:ascii="Times New Roman" w:hAnsi="Times New Roman" w:cs="Times New Roman"/>
-                <w:lang w:val="en-IN"/>
-              </w:rPr>
-              <w:lastRenderedPageBreak/>
+            <w:tcW w:w="1844" w:type="dxa"/>
+          </w:tcPr>
+          <w:p>
+            <w:pPr>
+              <w:jc w:val="left"/>
+              <w:rPr>
+                <w:rFonts w:ascii="Times New Roman" w:hAnsi="Times New Roman" w:cs="Times New Roman"/>
+                <w:lang w:val="en-IN"/>
+              </w:rPr>
+            </w:pPr>
+            <w:r>
+              <w:rPr>
+                <w:rFonts w:ascii="Times New Roman" w:hAnsi="Times New Roman" w:cs="Times New Roman"/>
+                <w:lang w:val="en-IN"/>
+              </w:rPr>
               <w:t xml:space="preserve">I will study about </w:t>
             </w:r>
             <w:proofErr w:type="spellStart"/>
@@ -6074,7 +6076,6 @@
                 <w:rFonts w:ascii="Times New Roman" w:hAnsi="Times New Roman" w:cs="Times New Roman"/>
                 <w:lang w:val="en-IN"/>
               </w:rPr>
-              <w:lastRenderedPageBreak/>
               <w:t>28/10/2020</w:t>
             </w:r>
           </w:p>
@@ -6124,7 +6125,7 @@
         </w:tc>
         <w:tc>
           <w:tcPr>
-            <w:tcW w:w="2131" w:type="dxa"/>
+            <w:tcW w:w="2418" w:type="dxa"/>
           </w:tcPr>
           <w:p>
             <w:pPr>
@@ -6260,7 +6261,7 @@
         </w:tc>
         <w:tc>
           <w:tcPr>
-            <w:tcW w:w="2131" w:type="dxa"/>
+            <w:tcW w:w="1844" w:type="dxa"/>
           </w:tcPr>
           <w:p>
             <w:pPr>
@@ -6341,7 +6342,7 @@
         </w:tc>
         <w:tc>
           <w:tcPr>
-            <w:tcW w:w="2131" w:type="dxa"/>
+            <w:tcW w:w="2418" w:type="dxa"/>
           </w:tcPr>
           <w:p>
             <w:pPr>
@@ -6397,6 +6398,7 @@
                 <w:rFonts w:ascii="Times New Roman" w:hAnsi="Times New Roman" w:cs="Times New Roman"/>
                 <w:lang w:val="en-IN"/>
               </w:rPr>
+              <w:lastRenderedPageBreak/>
               <w:t>2.Taking care of clock loss</w:t>
             </w:r>
           </w:p>
@@ -6421,20 +6423,21 @@
         </w:tc>
         <w:tc>
           <w:tcPr>
-            <w:tcW w:w="2131" w:type="dxa"/>
-          </w:tcPr>
-          <w:p>
-            <w:pPr>
-              <w:rPr>
-                <w:rFonts w:ascii="Times New Roman" w:hAnsi="Times New Roman" w:cs="Times New Roman"/>
-                <w:lang w:val="en-IN"/>
-              </w:rPr>
-            </w:pPr>
-            <w:r>
-              <w:rPr>
-                <w:rFonts w:ascii="Times New Roman" w:hAnsi="Times New Roman" w:cs="Times New Roman"/>
-                <w:lang w:val="en-IN"/>
-              </w:rPr>
+            <w:tcW w:w="1844" w:type="dxa"/>
+          </w:tcPr>
+          <w:p>
+            <w:pPr>
+              <w:rPr>
+                <w:rFonts w:ascii="Times New Roman" w:hAnsi="Times New Roman" w:cs="Times New Roman"/>
+                <w:lang w:val="en-IN"/>
+              </w:rPr>
+            </w:pPr>
+            <w:r>
+              <w:rPr>
+                <w:rFonts w:ascii="Times New Roman" w:hAnsi="Times New Roman" w:cs="Times New Roman"/>
+                <w:lang w:val="en-IN"/>
+              </w:rPr>
+              <w:lastRenderedPageBreak/>
               <w:t>None</w:t>
             </w:r>
           </w:p>
@@ -6447,46 +6450,291 @@
           </w:tcPr>
           <w:p>
             <w:pPr>
-              <w:rPr>
-                <w:lang w:val="en-IN"/>
-              </w:rPr>
-            </w:pPr>
-          </w:p>
-        </w:tc>
-        <w:tc>
-          <w:tcPr>
-            <w:tcW w:w="2130" w:type="dxa"/>
-          </w:tcPr>
-          <w:p>
-            <w:pPr>
-              <w:rPr>
-                <w:lang w:val="en-IN"/>
-              </w:rPr>
-            </w:pPr>
-          </w:p>
-        </w:tc>
-        <w:tc>
-          <w:tcPr>
-            <w:tcW w:w="2131" w:type="dxa"/>
-          </w:tcPr>
-          <w:p>
-            <w:pPr>
-              <w:rPr>
-                <w:lang w:val="en-IN"/>
-              </w:rPr>
-            </w:pPr>
-          </w:p>
-        </w:tc>
-        <w:tc>
-          <w:tcPr>
-            <w:tcW w:w="2131" w:type="dxa"/>
-          </w:tcPr>
-          <w:p>
-            <w:pPr>
-              <w:rPr>
-                <w:lang w:val="en-IN"/>
-              </w:rPr>
-            </w:pPr>
+              <w:jc w:val="left"/>
+              <w:rPr>
+                <w:rFonts w:ascii="Times New Roman" w:hAnsi="Times New Roman" w:cs="Times New Roman"/>
+                <w:lang w:val="en-IN"/>
+              </w:rPr>
+            </w:pPr>
+            <w:r>
+              <w:rPr>
+                <w:rFonts w:ascii="Times New Roman" w:hAnsi="Times New Roman" w:cs="Times New Roman"/>
+                <w:lang w:val="en-IN"/>
+              </w:rPr>
+              <w:lastRenderedPageBreak/>
+              <w:t>03/11/2020</w:t>
+            </w:r>
+          </w:p>
+        </w:tc>
+        <w:tc>
+          <w:tcPr>
+            <w:tcW w:w="2130" w:type="dxa"/>
+          </w:tcPr>
+          <w:p>
+            <w:pPr>
+              <w:jc w:val="left"/>
+              <w:rPr>
+                <w:rFonts w:ascii="Times New Roman" w:hAnsi="Times New Roman" w:cs="Times New Roman"/>
+                <w:lang w:val="en-IN"/>
+              </w:rPr>
+            </w:pPr>
+            <w:r>
+              <w:rPr>
+                <w:rFonts w:ascii="Times New Roman" w:hAnsi="Times New Roman" w:cs="Times New Roman"/>
+                <w:lang w:val="en-IN"/>
+              </w:rPr>
+              <w:t>None</w:t>
+            </w:r>
+          </w:p>
+        </w:tc>
+        <w:tc>
+          <w:tcPr>
+            <w:tcW w:w="2418" w:type="dxa"/>
+          </w:tcPr>
+          <w:p>
+            <w:pPr>
+              <w:jc w:val="left"/>
+              <w:rPr>
+                <w:rFonts w:ascii="Times New Roman" w:hAnsi="Times New Roman" w:cs="Times New Roman"/>
+                <w:lang w:val="en-IN"/>
+              </w:rPr>
+            </w:pPr>
+            <w:r>
+              <w:rPr>
+                <w:rFonts w:ascii="Times New Roman" w:hAnsi="Times New Roman" w:cs="Times New Roman"/>
+                <w:lang w:val="en-IN"/>
+              </w:rPr>
+              <w:t>I have studied</w:t>
+            </w:r>
+            <w:r>
+              <w:rPr>
+                <w:rFonts w:ascii="Times New Roman" w:hAnsi="Times New Roman" w:cs="Times New Roman"/>
+                <w:lang w:val="en-IN"/>
+              </w:rPr>
+              <w:t xml:space="preserve"> about playback tutorials on </w:t>
+            </w:r>
+            <w:proofErr w:type="spellStart"/>
+            <w:r>
+              <w:rPr>
+                <w:rFonts w:ascii="Times New Roman" w:hAnsi="Times New Roman" w:cs="Times New Roman"/>
+                <w:lang w:val="en-IN"/>
+              </w:rPr>
+              <w:t>gsteamer</w:t>
+            </w:r>
+            <w:proofErr w:type="spellEnd"/>
+            <w:r>
+              <w:rPr>
+                <w:rFonts w:ascii="Times New Roman" w:hAnsi="Times New Roman" w:cs="Times New Roman"/>
+                <w:lang w:val="en-IN"/>
+              </w:rPr>
+              <w:t xml:space="preserve"> and kept logs i</w:t>
+            </w:r>
+            <w:r>
+              <w:rPr>
+                <w:rFonts w:ascii="Times New Roman" w:hAnsi="Times New Roman" w:cs="Times New Roman"/>
+                <w:lang w:val="en-IN"/>
+              </w:rPr>
+              <w:t xml:space="preserve">n each tutorial source code to </w:t>
+            </w:r>
+            <w:r>
+              <w:rPr>
+                <w:rFonts w:ascii="Times New Roman" w:hAnsi="Times New Roman" w:cs="Times New Roman"/>
+                <w:lang w:val="en-IN"/>
+              </w:rPr>
+              <w:t>understand the flow</w:t>
+            </w:r>
+          </w:p>
+          <w:p>
+            <w:pPr>
+              <w:jc w:val="left"/>
+              <w:rPr>
+                <w:rFonts w:ascii="Times New Roman" w:hAnsi="Times New Roman" w:cs="Times New Roman"/>
+                <w:lang w:val="en-IN"/>
+              </w:rPr>
+            </w:pPr>
+            <w:r>
+              <w:rPr>
+                <w:rFonts w:ascii="Times New Roman" w:hAnsi="Times New Roman" w:cs="Times New Roman"/>
+                <w:lang w:val="en-IN"/>
+              </w:rPr>
+              <w:t>Regarding audio streams:</w:t>
+            </w:r>
+            <w:r>
+              <w:rPr>
+                <w:rFonts w:ascii="Times New Roman" w:hAnsi="Times New Roman" w:cs="Times New Roman"/>
+                <w:lang w:val="en-IN"/>
+              </w:rPr>
+              <w:tab/>
+            </w:r>
+          </w:p>
+          <w:p>
+            <w:pPr>
+              <w:jc w:val="left"/>
+              <w:rPr>
+                <w:rFonts w:ascii="Times New Roman" w:hAnsi="Times New Roman" w:cs="Times New Roman"/>
+                <w:lang w:val="en-IN"/>
+              </w:rPr>
+            </w:pPr>
+            <w:proofErr w:type="gramStart"/>
+            <w:r>
+              <w:rPr>
+                <w:rFonts w:ascii="Times New Roman" w:hAnsi="Times New Roman" w:cs="Times New Roman"/>
+                <w:lang w:val="en-IN"/>
+              </w:rPr>
+              <w:t>1.playbin's</w:t>
+            </w:r>
+            <w:proofErr w:type="gramEnd"/>
+            <w:r>
+              <w:rPr>
+                <w:rFonts w:ascii="Times New Roman" w:hAnsi="Times New Roman" w:cs="Times New Roman"/>
+                <w:lang w:val="en-IN"/>
+              </w:rPr>
+              <w:t xml:space="preserve"> properties: flags, connection-speed, n-video, n-audio, n-text, current-video, current-audio and current-text.</w:t>
+            </w:r>
+          </w:p>
+          <w:p>
+            <w:pPr>
+              <w:jc w:val="left"/>
+              <w:rPr>
+                <w:rFonts w:ascii="Times New Roman" w:hAnsi="Times New Roman" w:cs="Times New Roman"/>
+                <w:lang w:val="en-IN"/>
+              </w:rPr>
+            </w:pPr>
+            <w:proofErr w:type="gramStart"/>
+            <w:r>
+              <w:rPr>
+                <w:rFonts w:ascii="Times New Roman" w:hAnsi="Times New Roman" w:cs="Times New Roman"/>
+                <w:lang w:val="en-IN"/>
+              </w:rPr>
+              <w:t>2.How</w:t>
+            </w:r>
+            <w:proofErr w:type="gramEnd"/>
+            <w:r>
+              <w:rPr>
+                <w:rFonts w:ascii="Times New Roman" w:hAnsi="Times New Roman" w:cs="Times New Roman"/>
+                <w:lang w:val="en-IN"/>
+              </w:rPr>
+              <w:t xml:space="preserve"> to retrieve the list of tags associated with a stream with </w:t>
+            </w:r>
+            <w:proofErr w:type="spellStart"/>
+            <w:r>
+              <w:rPr>
+                <w:rFonts w:ascii="Times New Roman" w:hAnsi="Times New Roman" w:cs="Times New Roman"/>
+                <w:lang w:val="en-IN"/>
+              </w:rPr>
+              <w:t>g_signal_emit_by_name</w:t>
+            </w:r>
+            <w:proofErr w:type="spellEnd"/>
+            <w:r>
+              <w:rPr>
+                <w:rFonts w:ascii="Times New Roman" w:hAnsi="Times New Roman" w:cs="Times New Roman"/>
+                <w:lang w:val="en-IN"/>
+              </w:rPr>
+              <w:t>().</w:t>
+            </w:r>
+          </w:p>
+          <w:p>
+            <w:pPr>
+              <w:jc w:val="left"/>
+              <w:rPr>
+                <w:rFonts w:ascii="Times New Roman" w:hAnsi="Times New Roman" w:cs="Times New Roman"/>
+                <w:lang w:val="en-IN"/>
+              </w:rPr>
+            </w:pPr>
+            <w:r>
+              <w:rPr>
+                <w:rFonts w:ascii="Times New Roman" w:hAnsi="Times New Roman" w:cs="Times New Roman"/>
+                <w:lang w:val="en-IN"/>
+              </w:rPr>
+              <w:t xml:space="preserve">3.How to retrieve a particular tag from the list with </w:t>
+            </w:r>
+            <w:proofErr w:type="spellStart"/>
+            <w:r>
+              <w:rPr>
+                <w:rFonts w:ascii="Times New Roman" w:hAnsi="Times New Roman" w:cs="Times New Roman"/>
+                <w:lang w:val="en-IN"/>
+              </w:rPr>
+              <w:t>gst_tag_list_get_string</w:t>
+            </w:r>
+            <w:proofErr w:type="spellEnd"/>
+            <w:r>
+              <w:rPr>
+                <w:rFonts w:ascii="Times New Roman" w:hAnsi="Times New Roman" w:cs="Times New Roman"/>
+                <w:lang w:val="en-IN"/>
+              </w:rPr>
+              <w:t xml:space="preserve">()or </w:t>
+            </w:r>
+            <w:proofErr w:type="spellStart"/>
+            <w:r>
+              <w:rPr>
+                <w:rFonts w:ascii="Times New Roman" w:hAnsi="Times New Roman" w:cs="Times New Roman"/>
+                <w:lang w:val="en-IN"/>
+              </w:rPr>
+              <w:t>gst_tag_list_get_uint</w:t>
+            </w:r>
+            <w:proofErr w:type="spellEnd"/>
+            <w:r>
+              <w:rPr>
+                <w:rFonts w:ascii="Times New Roman" w:hAnsi="Times New Roman" w:cs="Times New Roman"/>
+                <w:lang w:val="en-IN"/>
+              </w:rPr>
+              <w:t>()</w:t>
+            </w:r>
+          </w:p>
+          <w:p>
+            <w:pPr>
+              <w:jc w:val="left"/>
+              <w:rPr>
+                <w:rFonts w:ascii="Times New Roman" w:hAnsi="Times New Roman" w:cs="Times New Roman"/>
+                <w:lang w:val="en-IN"/>
+              </w:rPr>
+            </w:pPr>
+            <w:proofErr w:type="gramStart"/>
+            <w:r>
+              <w:rPr>
+                <w:rFonts w:ascii="Times New Roman" w:hAnsi="Times New Roman" w:cs="Times New Roman"/>
+                <w:lang w:val="en-IN"/>
+              </w:rPr>
+              <w:t>4.How</w:t>
+            </w:r>
+            <w:proofErr w:type="gramEnd"/>
+            <w:r>
+              <w:rPr>
+                <w:rFonts w:ascii="Times New Roman" w:hAnsi="Times New Roman" w:cs="Times New Roman"/>
+                <w:lang w:val="en-IN"/>
+              </w:rPr>
+              <w:t xml:space="preserve"> to switch the current audio simply by writing to the current-audio property.</w:t>
+            </w:r>
+          </w:p>
+        </w:tc>
+        <w:tc>
+          <w:tcPr>
+            <w:tcW w:w="1844" w:type="dxa"/>
+          </w:tcPr>
+          <w:p>
+            <w:pPr>
+              <w:jc w:val="left"/>
+              <w:rPr>
+                <w:rFonts w:ascii="Times New Roman" w:hAnsi="Times New Roman" w:cs="Times New Roman"/>
+                <w:lang w:val="en-IN"/>
+              </w:rPr>
+            </w:pPr>
+            <w:r>
+              <w:rPr>
+                <w:rFonts w:ascii="Times New Roman" w:hAnsi="Times New Roman" w:cs="Times New Roman"/>
+                <w:lang w:val="en-IN"/>
+              </w:rPr>
+              <w:t xml:space="preserve">I will study about subtitle streams on </w:t>
+            </w:r>
+            <w:proofErr w:type="spellStart"/>
+            <w:r>
+              <w:rPr>
+                <w:rFonts w:ascii="Times New Roman" w:hAnsi="Times New Roman" w:cs="Times New Roman"/>
+                <w:lang w:val="en-IN"/>
+              </w:rPr>
+              <w:t>gsteamer</w:t>
+            </w:r>
+            <w:proofErr w:type="spellEnd"/>
           </w:p>
         </w:tc>
       </w:tr>
@@ -6497,39 +6745,3164 @@
           </w:tcPr>
           <w:p>
             <w:pPr>
-              <w:rPr>
-                <w:lang w:val="en-IN"/>
-              </w:rPr>
-            </w:pPr>
-          </w:p>
-        </w:tc>
-        <w:tc>
-          <w:tcPr>
-            <w:tcW w:w="2130" w:type="dxa"/>
-          </w:tcPr>
-          <w:p>
-            <w:pPr>
-              <w:rPr>
-                <w:lang w:val="en-IN"/>
-              </w:rPr>
-            </w:pPr>
-          </w:p>
-        </w:tc>
-        <w:tc>
-          <w:tcPr>
-            <w:tcW w:w="2131" w:type="dxa"/>
-          </w:tcPr>
-          <w:p>
-            <w:pPr>
-              <w:rPr>
-                <w:lang w:val="en-IN"/>
-              </w:rPr>
-            </w:pPr>
-          </w:p>
-        </w:tc>
-        <w:tc>
-          <w:tcPr>
-            <w:tcW w:w="2131" w:type="dxa"/>
+              <w:jc w:val="left"/>
+              <w:rPr>
+                <w:rFonts w:ascii="Times New Roman" w:hAnsi="Times New Roman" w:cs="Times New Roman"/>
+                <w:lang w:val="en-IN"/>
+              </w:rPr>
+            </w:pPr>
+            <w:r>
+              <w:rPr>
+                <w:rFonts w:ascii="Times New Roman" w:hAnsi="Times New Roman" w:cs="Times New Roman"/>
+                <w:lang w:val="en-IN"/>
+              </w:rPr>
+              <w:t>04/11/2020</w:t>
+            </w:r>
+          </w:p>
+        </w:tc>
+        <w:tc>
+          <w:tcPr>
+            <w:tcW w:w="2130" w:type="dxa"/>
+          </w:tcPr>
+          <w:p>
+            <w:pPr>
+              <w:rPr>
+                <w:rFonts w:ascii="Times New Roman" w:hAnsi="Times New Roman" w:cs="Times New Roman"/>
+                <w:lang w:val="en-IN"/>
+              </w:rPr>
+            </w:pPr>
+            <w:r>
+              <w:rPr>
+                <w:rFonts w:ascii="Times New Roman" w:hAnsi="Times New Roman" w:cs="Times New Roman"/>
+                <w:lang w:val="en-IN"/>
+              </w:rPr>
+              <w:t xml:space="preserve">I read about audio streams in </w:t>
+            </w:r>
+            <w:proofErr w:type="spellStart"/>
+            <w:r>
+              <w:rPr>
+                <w:rFonts w:ascii="Times New Roman" w:hAnsi="Times New Roman" w:cs="Times New Roman"/>
+                <w:lang w:val="en-IN"/>
+              </w:rPr>
+              <w:t>gstreamer</w:t>
+            </w:r>
+            <w:proofErr w:type="spellEnd"/>
+          </w:p>
+          <w:p>
+            <w:pPr>
+              <w:rPr>
+                <w:rFonts w:ascii="Times New Roman" w:hAnsi="Times New Roman" w:cs="Times New Roman"/>
+                <w:lang w:val="en-IN"/>
+              </w:rPr>
+            </w:pPr>
+            <w:hyperlink r:id="rId30" w:history="1">
+              <w:r>
+                <w:rPr>
+                  <w:rStyle w:val="Hyperlink"/>
+                  <w:rFonts w:ascii="Times New Roman" w:hAnsi="Times New Roman" w:cs="Times New Roman"/>
+                  <w:lang w:val="en-IN"/>
+                </w:rPr>
+                <w:t>https://gstreamer.freedesktop.org/documentation/tutorials/playback/playbin-usage.html?gi-language=c</w:t>
+              </w:r>
+            </w:hyperlink>
+          </w:p>
+          <w:p>
+            <w:pPr>
+              <w:rPr>
+                <w:rFonts w:ascii="Times New Roman" w:hAnsi="Times New Roman" w:cs="Times New Roman"/>
+                <w:lang w:val="en-IN"/>
+              </w:rPr>
+            </w:pPr>
+            <w:r>
+              <w:rPr>
+                <w:rFonts w:ascii="Times New Roman" w:hAnsi="Times New Roman" w:cs="Times New Roman"/>
+                <w:lang w:val="en-IN"/>
+              </w:rPr>
+              <w:t xml:space="preserve">Uploaded to </w:t>
+            </w:r>
+            <w:proofErr w:type="spellStart"/>
+            <w:r>
+              <w:rPr>
+                <w:rFonts w:ascii="Times New Roman" w:hAnsi="Times New Roman" w:cs="Times New Roman"/>
+                <w:lang w:val="en-IN"/>
+              </w:rPr>
+              <w:t>github</w:t>
+            </w:r>
+            <w:proofErr w:type="spellEnd"/>
+            <w:r>
+              <w:rPr>
+                <w:rFonts w:ascii="Times New Roman" w:hAnsi="Times New Roman" w:cs="Times New Roman"/>
+                <w:lang w:val="en-IN"/>
+              </w:rPr>
+              <w:t>:</w:t>
+            </w:r>
+          </w:p>
+          <w:p>
+            <w:pPr>
+              <w:rPr>
+                <w:rFonts w:ascii="Times New Roman" w:hAnsi="Times New Roman" w:cs="Times New Roman"/>
+                <w:lang w:val="en-IN"/>
+              </w:rPr>
+            </w:pPr>
+            <w:hyperlink r:id="rId31" w:history="1">
+              <w:r>
+                <w:rPr>
+                  <w:rStyle w:val="Hyperlink"/>
+                  <w:rFonts w:ascii="Times New Roman" w:hAnsi="Times New Roman" w:cs="Times New Roman"/>
+                  <w:lang w:val="en-IN"/>
+                </w:rPr>
+                <w:t>https://github.com/shashikala-katthi/TSHtraining/tree/master/Video/gstreamer</w:t>
+              </w:r>
+            </w:hyperlink>
+          </w:p>
+          <w:p>
+            <w:pPr>
+              <w:rPr>
+                <w:rFonts w:ascii="Times New Roman" w:hAnsi="Times New Roman" w:cs="Times New Roman"/>
+                <w:lang w:val="en-IN"/>
+              </w:rPr>
+            </w:pPr>
+          </w:p>
+        </w:tc>
+        <w:tc>
+          <w:tcPr>
+            <w:tcW w:w="2418" w:type="dxa"/>
+          </w:tcPr>
+          <w:p>
+            <w:pPr>
+              <w:jc w:val="left"/>
+              <w:rPr>
+                <w:rFonts w:ascii="Times New Roman" w:hAnsi="Times New Roman" w:cs="Times New Roman"/>
+                <w:lang w:val="en-IN"/>
+              </w:rPr>
+            </w:pPr>
+            <w:r>
+              <w:rPr>
+                <w:rFonts w:ascii="Times New Roman" w:hAnsi="Times New Roman" w:cs="Times New Roman"/>
+                <w:lang w:val="en-IN"/>
+              </w:rPr>
+              <w:t>I have studied</w:t>
+            </w:r>
+            <w:r>
+              <w:rPr>
+                <w:rFonts w:ascii="Times New Roman" w:hAnsi="Times New Roman" w:cs="Times New Roman"/>
+                <w:lang w:val="en-IN"/>
+              </w:rPr>
+              <w:t xml:space="preserve"> about playback tutorials on </w:t>
+            </w:r>
+            <w:proofErr w:type="spellStart"/>
+            <w:r>
+              <w:rPr>
+                <w:rFonts w:ascii="Times New Roman" w:hAnsi="Times New Roman" w:cs="Times New Roman"/>
+                <w:lang w:val="en-IN"/>
+              </w:rPr>
+              <w:t>gsteamer</w:t>
+            </w:r>
+            <w:proofErr w:type="spellEnd"/>
+            <w:r>
+              <w:rPr>
+                <w:rFonts w:ascii="Times New Roman" w:hAnsi="Times New Roman" w:cs="Times New Roman"/>
+                <w:lang w:val="en-IN"/>
+              </w:rPr>
+              <w:t xml:space="preserve"> and kept logs in each tutorial source code to understand the flow</w:t>
+            </w:r>
+          </w:p>
+          <w:p>
+            <w:pPr>
+              <w:jc w:val="left"/>
+              <w:rPr>
+                <w:rFonts w:ascii="Times New Roman" w:hAnsi="Times New Roman" w:cs="Times New Roman"/>
+                <w:lang w:val="en-IN"/>
+              </w:rPr>
+            </w:pPr>
+            <w:r>
+              <w:rPr>
+                <w:rFonts w:ascii="Times New Roman" w:hAnsi="Times New Roman" w:cs="Times New Roman"/>
+                <w:lang w:val="en-IN"/>
+              </w:rPr>
+              <w:t>Regarding subtitle streams:</w:t>
+            </w:r>
+          </w:p>
+          <w:p>
+            <w:pPr>
+              <w:jc w:val="left"/>
+              <w:rPr>
+                <w:rFonts w:ascii="Times New Roman" w:hAnsi="Times New Roman" w:cs="Times New Roman"/>
+                <w:lang w:val="en-IN"/>
+              </w:rPr>
+            </w:pPr>
+            <w:proofErr w:type="gramStart"/>
+            <w:r>
+              <w:rPr>
+                <w:rFonts w:ascii="Times New Roman" w:hAnsi="Times New Roman" w:cs="Times New Roman"/>
+                <w:lang w:val="en-IN"/>
+              </w:rPr>
+              <w:t>1.How</w:t>
+            </w:r>
+            <w:proofErr w:type="gramEnd"/>
+            <w:r>
+              <w:rPr>
+                <w:rFonts w:ascii="Times New Roman" w:hAnsi="Times New Roman" w:cs="Times New Roman"/>
+                <w:lang w:val="en-IN"/>
+              </w:rPr>
+              <w:t xml:space="preserve"> to choose the subtitle stream by using current-text and n-text properties of </w:t>
+            </w:r>
+            <w:proofErr w:type="spellStart"/>
+            <w:r>
+              <w:rPr>
+                <w:rFonts w:ascii="Times New Roman" w:hAnsi="Times New Roman" w:cs="Times New Roman"/>
+                <w:lang w:val="en-IN"/>
+              </w:rPr>
+              <w:t>playbin</w:t>
+            </w:r>
+            <w:proofErr w:type="spellEnd"/>
+            <w:r>
+              <w:rPr>
+                <w:rFonts w:ascii="Times New Roman" w:hAnsi="Times New Roman" w:cs="Times New Roman"/>
+                <w:lang w:val="en-IN"/>
+              </w:rPr>
+              <w:t>.</w:t>
+            </w:r>
+          </w:p>
+          <w:p>
+            <w:pPr>
+              <w:jc w:val="left"/>
+              <w:rPr>
+                <w:rFonts w:ascii="Times New Roman" w:hAnsi="Times New Roman" w:cs="Times New Roman"/>
+                <w:lang w:val="en-IN"/>
+              </w:rPr>
+            </w:pPr>
+            <w:proofErr w:type="gramStart"/>
+            <w:r>
+              <w:rPr>
+                <w:rFonts w:ascii="Times New Roman" w:hAnsi="Times New Roman" w:cs="Times New Roman"/>
+                <w:lang w:val="en-IN"/>
+              </w:rPr>
+              <w:t>2.How</w:t>
+            </w:r>
+            <w:proofErr w:type="gramEnd"/>
+            <w:r>
+              <w:rPr>
+                <w:rFonts w:ascii="Times New Roman" w:hAnsi="Times New Roman" w:cs="Times New Roman"/>
+                <w:lang w:val="en-IN"/>
+              </w:rPr>
+              <w:t xml:space="preserve"> to add external subtitle by using </w:t>
+            </w:r>
+            <w:proofErr w:type="spellStart"/>
+            <w:r>
+              <w:rPr>
+                <w:rFonts w:ascii="Times New Roman" w:hAnsi="Times New Roman" w:cs="Times New Roman"/>
+                <w:lang w:val="en-IN"/>
+              </w:rPr>
+              <w:t>suburi</w:t>
+            </w:r>
+            <w:proofErr w:type="spellEnd"/>
+            <w:r>
+              <w:rPr>
+                <w:rFonts w:ascii="Times New Roman" w:hAnsi="Times New Roman" w:cs="Times New Roman"/>
+                <w:lang w:val="en-IN"/>
+              </w:rPr>
+              <w:t xml:space="preserve"> property.</w:t>
+            </w:r>
+          </w:p>
+          <w:p>
+            <w:pPr>
+              <w:jc w:val="left"/>
+              <w:rPr>
+                <w:rFonts w:ascii="Times New Roman" w:hAnsi="Times New Roman" w:cs="Times New Roman"/>
+                <w:lang w:val="en-IN"/>
+              </w:rPr>
+            </w:pPr>
+            <w:proofErr w:type="gramStart"/>
+            <w:r>
+              <w:rPr>
+                <w:rFonts w:ascii="Times New Roman" w:hAnsi="Times New Roman" w:cs="Times New Roman"/>
+                <w:lang w:val="en-IN"/>
+              </w:rPr>
+              <w:t>3.How</w:t>
+            </w:r>
+            <w:proofErr w:type="gramEnd"/>
+            <w:r>
+              <w:rPr>
+                <w:rFonts w:ascii="Times New Roman" w:hAnsi="Times New Roman" w:cs="Times New Roman"/>
+                <w:lang w:val="en-IN"/>
+              </w:rPr>
+              <w:t xml:space="preserve"> to customize the </w:t>
+            </w:r>
+            <w:r>
+              <w:rPr>
+                <w:rFonts w:ascii="Times New Roman" w:hAnsi="Times New Roman" w:cs="Times New Roman"/>
+                <w:lang w:val="en-IN"/>
+              </w:rPr>
+              <w:lastRenderedPageBreak/>
+              <w:t>font used for the subtitles (with subtitle-font-</w:t>
+            </w:r>
+            <w:proofErr w:type="spellStart"/>
+            <w:r>
+              <w:rPr>
+                <w:rFonts w:ascii="Times New Roman" w:hAnsi="Times New Roman" w:cs="Times New Roman"/>
+                <w:lang w:val="en-IN"/>
+              </w:rPr>
+              <w:t>desc</w:t>
+            </w:r>
+            <w:proofErr w:type="spellEnd"/>
+            <w:r>
+              <w:rPr>
+                <w:rFonts w:ascii="Times New Roman" w:hAnsi="Times New Roman" w:cs="Times New Roman"/>
+                <w:lang w:val="en-IN"/>
+              </w:rPr>
+              <w:t xml:space="preserve"> property).</w:t>
+            </w:r>
+          </w:p>
+        </w:tc>
+        <w:tc>
+          <w:tcPr>
+            <w:tcW w:w="1844" w:type="dxa"/>
+          </w:tcPr>
+          <w:p>
+            <w:pPr>
+              <w:jc w:val="left"/>
+              <w:rPr>
+                <w:rFonts w:ascii="Times New Roman" w:hAnsi="Times New Roman" w:cs="Times New Roman"/>
+                <w:lang w:val="en-IN"/>
+              </w:rPr>
+            </w:pPr>
+            <w:r>
+              <w:rPr>
+                <w:rFonts w:ascii="Times New Roman" w:hAnsi="Times New Roman" w:cs="Times New Roman"/>
+                <w:lang w:val="en-IN"/>
+              </w:rPr>
+              <w:lastRenderedPageBreak/>
+              <w:t xml:space="preserve">I will study about streaming on </w:t>
+            </w:r>
+            <w:proofErr w:type="spellStart"/>
+            <w:r>
+              <w:rPr>
+                <w:rFonts w:ascii="Times New Roman" w:hAnsi="Times New Roman" w:cs="Times New Roman"/>
+                <w:lang w:val="en-IN"/>
+              </w:rPr>
+              <w:t>gstreamer</w:t>
+            </w:r>
+            <w:proofErr w:type="spellEnd"/>
+          </w:p>
+        </w:tc>
+      </w:tr>
+      <w:tr>
+        <w:tc>
+          <w:tcPr>
+            <w:tcW w:w="2130" w:type="dxa"/>
+          </w:tcPr>
+          <w:p>
+            <w:pPr>
+              <w:jc w:val="left"/>
+              <w:rPr>
+                <w:rFonts w:ascii="Times New Roman" w:hAnsi="Times New Roman" w:cs="Times New Roman"/>
+                <w:lang w:val="en-IN"/>
+              </w:rPr>
+            </w:pPr>
+            <w:r>
+              <w:rPr>
+                <w:rFonts w:ascii="Times New Roman" w:hAnsi="Times New Roman" w:cs="Times New Roman"/>
+                <w:lang w:val="en-IN"/>
+              </w:rPr>
+              <w:lastRenderedPageBreak/>
+              <w:t>05/11/2020</w:t>
+            </w:r>
+          </w:p>
+        </w:tc>
+        <w:tc>
+          <w:tcPr>
+            <w:tcW w:w="2130" w:type="dxa"/>
+          </w:tcPr>
+          <w:p>
+            <w:pPr>
+              <w:jc w:val="left"/>
+              <w:rPr>
+                <w:rFonts w:ascii="Times New Roman" w:hAnsi="Times New Roman" w:cs="Times New Roman"/>
+                <w:lang w:val="en-IN"/>
+              </w:rPr>
+            </w:pPr>
+            <w:r>
+              <w:rPr>
+                <w:rFonts w:ascii="Times New Roman" w:hAnsi="Times New Roman" w:cs="Times New Roman"/>
+                <w:lang w:val="en-IN"/>
+              </w:rPr>
+              <w:t xml:space="preserve">I  read about subtitle streams in </w:t>
+            </w:r>
+            <w:proofErr w:type="spellStart"/>
+            <w:r>
+              <w:rPr>
+                <w:rFonts w:ascii="Times New Roman" w:hAnsi="Times New Roman" w:cs="Times New Roman"/>
+                <w:lang w:val="en-IN"/>
+              </w:rPr>
+              <w:t>gstreamer</w:t>
+            </w:r>
+            <w:proofErr w:type="spellEnd"/>
+          </w:p>
+          <w:p>
+            <w:pPr>
+              <w:jc w:val="left"/>
+              <w:rPr>
+                <w:rFonts w:ascii="Times New Roman" w:hAnsi="Times New Roman" w:cs="Times New Roman"/>
+                <w:lang w:val="en-IN"/>
+              </w:rPr>
+            </w:pPr>
+            <w:hyperlink r:id="rId32" w:history="1">
+              <w:r>
+                <w:rPr>
+                  <w:rStyle w:val="Hyperlink"/>
+                  <w:rFonts w:ascii="Times New Roman" w:hAnsi="Times New Roman" w:cs="Times New Roman"/>
+                  <w:lang w:val="en-IN"/>
+                </w:rPr>
+                <w:t>https://gstreamer.freedesktop.org/documentation/tutorials/playback/subtitle-management.html?gi-langua</w:t>
+              </w:r>
+            </w:hyperlink>
+          </w:p>
+          <w:p>
+            <w:pPr>
+              <w:rPr>
+                <w:rFonts w:ascii="Times New Roman" w:hAnsi="Times New Roman" w:cs="Times New Roman"/>
+                <w:lang w:val="en-IN"/>
+              </w:rPr>
+            </w:pPr>
+            <w:r>
+              <w:rPr>
+                <w:rFonts w:ascii="Times New Roman" w:hAnsi="Times New Roman" w:cs="Times New Roman"/>
+                <w:lang w:val="en-IN"/>
+              </w:rPr>
+              <w:t xml:space="preserve">Uploaded to </w:t>
+            </w:r>
+            <w:proofErr w:type="spellStart"/>
+            <w:r>
+              <w:rPr>
+                <w:rFonts w:ascii="Times New Roman" w:hAnsi="Times New Roman" w:cs="Times New Roman"/>
+                <w:lang w:val="en-IN"/>
+              </w:rPr>
+              <w:t>github</w:t>
+            </w:r>
+            <w:proofErr w:type="spellEnd"/>
+            <w:r>
+              <w:rPr>
+                <w:rFonts w:ascii="Times New Roman" w:hAnsi="Times New Roman" w:cs="Times New Roman"/>
+                <w:lang w:val="en-IN"/>
+              </w:rPr>
+              <w:t>:</w:t>
+            </w:r>
+          </w:p>
+          <w:p>
+            <w:pPr>
+              <w:jc w:val="left"/>
+              <w:rPr>
+                <w:rFonts w:ascii="Times New Roman" w:hAnsi="Times New Roman" w:cs="Times New Roman"/>
+                <w:lang w:val="en-IN"/>
+              </w:rPr>
+            </w:pPr>
+            <w:hyperlink r:id="rId33" w:history="1">
+              <w:r>
+                <w:rPr>
+                  <w:rStyle w:val="Hyperlink"/>
+                  <w:rFonts w:ascii="Times New Roman" w:hAnsi="Times New Roman" w:cs="Times New Roman"/>
+                  <w:lang w:val="en-IN"/>
+                </w:rPr>
+                <w:t>https://github.com/shashikala-katthi/TSHtraining/tree/master/Video/gstreamer</w:t>
+              </w:r>
+            </w:hyperlink>
+          </w:p>
+        </w:tc>
+        <w:tc>
+          <w:tcPr>
+            <w:tcW w:w="2418" w:type="dxa"/>
+          </w:tcPr>
+          <w:p>
+            <w:pPr>
+              <w:jc w:val="left"/>
+              <w:rPr>
+                <w:rFonts w:ascii="Times New Roman" w:hAnsi="Times New Roman" w:cs="Times New Roman"/>
+                <w:lang w:val="en-IN"/>
+              </w:rPr>
+            </w:pPr>
+            <w:r>
+              <w:rPr>
+                <w:rFonts w:ascii="Times New Roman" w:hAnsi="Times New Roman" w:cs="Times New Roman"/>
+                <w:lang w:val="en-IN"/>
+              </w:rPr>
+              <w:t>I have studied</w:t>
+            </w:r>
+            <w:r>
+              <w:rPr>
+                <w:rFonts w:ascii="Times New Roman" w:hAnsi="Times New Roman" w:cs="Times New Roman"/>
+                <w:lang w:val="en-IN"/>
+              </w:rPr>
+              <w:t xml:space="preserve"> about playback tutorials on </w:t>
+            </w:r>
+            <w:proofErr w:type="spellStart"/>
+            <w:r>
+              <w:rPr>
+                <w:rFonts w:ascii="Times New Roman" w:hAnsi="Times New Roman" w:cs="Times New Roman"/>
+                <w:lang w:val="en-IN"/>
+              </w:rPr>
+              <w:t>gsteamer</w:t>
+            </w:r>
+            <w:proofErr w:type="spellEnd"/>
+            <w:r>
+              <w:rPr>
+                <w:rFonts w:ascii="Times New Roman" w:hAnsi="Times New Roman" w:cs="Times New Roman"/>
+                <w:lang w:val="en-IN"/>
+              </w:rPr>
+              <w:t xml:space="preserve"> and kept logs in each tutorial source code to understand the flow</w:t>
+            </w:r>
+          </w:p>
+          <w:p>
+            <w:pPr>
+              <w:jc w:val="left"/>
+              <w:rPr>
+                <w:rFonts w:ascii="Times New Roman" w:hAnsi="Times New Roman" w:cs="Times New Roman"/>
+                <w:lang w:val="en-IN"/>
+              </w:rPr>
+            </w:pPr>
+            <w:r>
+              <w:rPr>
+                <w:rFonts w:ascii="Times New Roman" w:hAnsi="Times New Roman" w:cs="Times New Roman"/>
+                <w:lang w:val="en-IN"/>
+              </w:rPr>
+              <w:t>Regarding streaming:</w:t>
+            </w:r>
+          </w:p>
+          <w:p>
+            <w:pPr>
+              <w:jc w:val="left"/>
+              <w:rPr>
+                <w:rFonts w:ascii="Times New Roman" w:hAnsi="Times New Roman" w:cs="Times New Roman"/>
+                <w:lang w:val="en-IN"/>
+              </w:rPr>
+            </w:pPr>
+            <w:r>
+              <w:rPr>
+                <w:rFonts w:ascii="Times New Roman" w:hAnsi="Times New Roman" w:cs="Times New Roman"/>
+                <w:lang w:val="en-IN"/>
+              </w:rPr>
+              <w:t xml:space="preserve">1.How to enable progressive downloading with the GST_PLAY_FLAG_DOWNLOAD </w:t>
+            </w:r>
+            <w:proofErr w:type="spellStart"/>
+            <w:r>
+              <w:rPr>
+                <w:rFonts w:ascii="Times New Roman" w:hAnsi="Times New Roman" w:cs="Times New Roman"/>
+                <w:lang w:val="en-IN"/>
+              </w:rPr>
+              <w:t>playbin</w:t>
+            </w:r>
+            <w:proofErr w:type="spellEnd"/>
+            <w:r>
+              <w:rPr>
+                <w:rFonts w:ascii="Times New Roman" w:hAnsi="Times New Roman" w:cs="Times New Roman"/>
+                <w:lang w:val="en-IN"/>
+              </w:rPr>
+              <w:t xml:space="preserve"> flag</w:t>
+            </w:r>
+          </w:p>
+          <w:p>
+            <w:pPr>
+              <w:jc w:val="left"/>
+              <w:rPr>
+                <w:rFonts w:ascii="Times New Roman" w:hAnsi="Times New Roman" w:cs="Times New Roman"/>
+                <w:lang w:val="en-IN"/>
+              </w:rPr>
+            </w:pPr>
+            <w:r>
+              <w:rPr>
+                <w:rFonts w:ascii="Times New Roman" w:hAnsi="Times New Roman" w:cs="Times New Roman"/>
+                <w:lang w:val="en-IN"/>
+              </w:rPr>
+              <w:t xml:space="preserve">2.How to know what has been downloaded using a Buffering </w:t>
+            </w:r>
+            <w:proofErr w:type="spellStart"/>
+            <w:r>
+              <w:rPr>
+                <w:rFonts w:ascii="Times New Roman" w:hAnsi="Times New Roman" w:cs="Times New Roman"/>
+                <w:lang w:val="en-IN"/>
+              </w:rPr>
+              <w:t>GstQuery</w:t>
+            </w:r>
+            <w:proofErr w:type="spellEnd"/>
+          </w:p>
+          <w:p>
+            <w:pPr>
+              <w:jc w:val="left"/>
+              <w:rPr>
+                <w:rFonts w:ascii="Times New Roman" w:hAnsi="Times New Roman" w:cs="Times New Roman"/>
+                <w:lang w:val="en-IN"/>
+              </w:rPr>
+            </w:pPr>
+            <w:r>
+              <w:rPr>
+                <w:rFonts w:ascii="Times New Roman" w:hAnsi="Times New Roman" w:cs="Times New Roman"/>
+                <w:lang w:val="en-IN"/>
+              </w:rPr>
+              <w:t>3.How to know where it has been downloaded with the deep-notify::temp-location signal</w:t>
+            </w:r>
+          </w:p>
+          <w:p>
+            <w:pPr>
+              <w:jc w:val="left"/>
+              <w:rPr>
+                <w:rFonts w:ascii="Times New Roman" w:hAnsi="Times New Roman" w:cs="Times New Roman"/>
+                <w:lang w:val="en-IN"/>
+              </w:rPr>
+            </w:pPr>
+            <w:proofErr w:type="gramStart"/>
+            <w:r>
+              <w:rPr>
+                <w:rFonts w:ascii="Times New Roman" w:hAnsi="Times New Roman" w:cs="Times New Roman"/>
+                <w:lang w:val="en-IN"/>
+              </w:rPr>
+              <w:t>4.How</w:t>
+            </w:r>
+            <w:proofErr w:type="gramEnd"/>
+            <w:r>
+              <w:rPr>
+                <w:rFonts w:ascii="Times New Roman" w:hAnsi="Times New Roman" w:cs="Times New Roman"/>
+                <w:lang w:val="en-IN"/>
+              </w:rPr>
+              <w:t xml:space="preserve"> to limit the size of the temporary file with the ring-buffer-max-size property of </w:t>
+            </w:r>
+            <w:proofErr w:type="spellStart"/>
+            <w:r>
+              <w:rPr>
+                <w:rFonts w:ascii="Times New Roman" w:hAnsi="Times New Roman" w:cs="Times New Roman"/>
+                <w:lang w:val="en-IN"/>
+              </w:rPr>
+              <w:t>playbin</w:t>
+            </w:r>
+            <w:proofErr w:type="spellEnd"/>
+            <w:r>
+              <w:rPr>
+                <w:rFonts w:ascii="Times New Roman" w:hAnsi="Times New Roman" w:cs="Times New Roman"/>
+                <w:lang w:val="en-IN"/>
+              </w:rPr>
+              <w:t>.</w:t>
+            </w:r>
+          </w:p>
+        </w:tc>
+        <w:tc>
+          <w:tcPr>
+            <w:tcW w:w="1844" w:type="dxa"/>
+          </w:tcPr>
+          <w:p>
+            <w:pPr>
+              <w:jc w:val="left"/>
+              <w:rPr>
+                <w:rFonts w:ascii="Times New Roman" w:hAnsi="Times New Roman" w:cs="Times New Roman"/>
+                <w:lang w:val="en-IN"/>
+              </w:rPr>
+            </w:pPr>
+            <w:r>
+              <w:rPr>
+                <w:rFonts w:ascii="Times New Roman" w:hAnsi="Times New Roman" w:cs="Times New Roman"/>
+                <w:lang w:val="en-IN"/>
+              </w:rPr>
+              <w:t xml:space="preserve">I will study about pipeline in </w:t>
+            </w:r>
+            <w:proofErr w:type="spellStart"/>
+            <w:r>
+              <w:rPr>
+                <w:rFonts w:ascii="Times New Roman" w:hAnsi="Times New Roman" w:cs="Times New Roman"/>
+                <w:lang w:val="en-IN"/>
+              </w:rPr>
+              <w:t>gsteamer</w:t>
+            </w:r>
+            <w:proofErr w:type="spellEnd"/>
+          </w:p>
+        </w:tc>
+      </w:tr>
+      <w:tr>
+        <w:tc>
+          <w:tcPr>
+            <w:tcW w:w="2130" w:type="dxa"/>
+          </w:tcPr>
+          <w:p>
+            <w:pPr>
+              <w:jc w:val="left"/>
+              <w:rPr>
+                <w:rFonts w:ascii="Times New Roman" w:hAnsi="Times New Roman" w:cs="Times New Roman"/>
+                <w:lang w:val="en-IN"/>
+              </w:rPr>
+            </w:pPr>
+            <w:r>
+              <w:rPr>
+                <w:rFonts w:ascii="Times New Roman" w:hAnsi="Times New Roman" w:cs="Times New Roman"/>
+                <w:lang w:val="en-IN"/>
+              </w:rPr>
+              <w:t>06/11/2020</w:t>
+            </w:r>
+          </w:p>
+        </w:tc>
+        <w:tc>
+          <w:tcPr>
+            <w:tcW w:w="2130" w:type="dxa"/>
+          </w:tcPr>
+          <w:p>
+            <w:pPr>
+              <w:jc w:val="left"/>
+              <w:rPr>
+                <w:rFonts w:ascii="Times New Roman" w:hAnsi="Times New Roman" w:cs="Times New Roman"/>
+                <w:lang w:val="en-IN"/>
+              </w:rPr>
+            </w:pPr>
+            <w:r>
+              <w:rPr>
+                <w:rFonts w:ascii="Times New Roman" w:hAnsi="Times New Roman" w:cs="Times New Roman"/>
+                <w:lang w:val="en-IN"/>
+              </w:rPr>
+              <w:t xml:space="preserve">I read about streaming in </w:t>
+            </w:r>
+            <w:proofErr w:type="spellStart"/>
+            <w:r>
+              <w:rPr>
+                <w:rFonts w:ascii="Times New Roman" w:hAnsi="Times New Roman" w:cs="Times New Roman"/>
+                <w:lang w:val="en-IN"/>
+              </w:rPr>
+              <w:t>gstreamer</w:t>
+            </w:r>
+            <w:proofErr w:type="spellEnd"/>
+          </w:p>
+          <w:p>
+            <w:pPr>
+              <w:rPr>
+                <w:rFonts w:ascii="Times New Roman" w:hAnsi="Times New Roman" w:cs="Times New Roman"/>
+                <w:lang w:val="en-IN"/>
+              </w:rPr>
+            </w:pPr>
+            <w:hyperlink r:id="rId34" w:history="1">
+              <w:r>
+                <w:rPr>
+                  <w:rStyle w:val="Hyperlink"/>
+                  <w:rFonts w:ascii="Times New Roman" w:hAnsi="Times New Roman" w:cs="Times New Roman"/>
+                  <w:lang w:val="en-IN"/>
+                </w:rPr>
+                <w:t>https://gstreamer.freedesktop.org/documentation/tutorials/playback/progressive-streaming.html?gi-language</w:t>
+              </w:r>
+            </w:hyperlink>
+            <w:r>
+              <w:rPr>
+                <w:rFonts w:ascii="Times New Roman" w:hAnsi="Times New Roman" w:cs="Times New Roman"/>
+                <w:lang w:val="en-IN"/>
+              </w:rPr>
+              <w:t>=</w:t>
+            </w:r>
+          </w:p>
+          <w:p>
+            <w:pPr>
+              <w:rPr>
+                <w:rFonts w:ascii="Times New Roman" w:hAnsi="Times New Roman" w:cs="Times New Roman"/>
+                <w:lang w:val="en-IN"/>
+              </w:rPr>
+            </w:pPr>
+            <w:r>
+              <w:rPr>
+                <w:rFonts w:ascii="Times New Roman" w:hAnsi="Times New Roman" w:cs="Times New Roman"/>
+                <w:lang w:val="en-IN"/>
+              </w:rPr>
+              <w:t xml:space="preserve">Uploaded to </w:t>
+            </w:r>
+            <w:proofErr w:type="spellStart"/>
+            <w:r>
+              <w:rPr>
+                <w:rFonts w:ascii="Times New Roman" w:hAnsi="Times New Roman" w:cs="Times New Roman"/>
+                <w:lang w:val="en-IN"/>
+              </w:rPr>
+              <w:t>github</w:t>
+            </w:r>
+            <w:proofErr w:type="spellEnd"/>
+            <w:r>
+              <w:rPr>
+                <w:rFonts w:ascii="Times New Roman" w:hAnsi="Times New Roman" w:cs="Times New Roman"/>
+                <w:lang w:val="en-IN"/>
+              </w:rPr>
+              <w:t>:</w:t>
+            </w:r>
+          </w:p>
+          <w:p>
+            <w:pPr>
+              <w:jc w:val="left"/>
+              <w:rPr>
+                <w:rFonts w:ascii="Times New Roman" w:hAnsi="Times New Roman" w:cs="Times New Roman"/>
+                <w:lang w:val="en-IN"/>
+              </w:rPr>
+            </w:pPr>
+            <w:hyperlink r:id="rId35" w:history="1">
+              <w:r>
+                <w:rPr>
+                  <w:rStyle w:val="Hyperlink"/>
+                  <w:rFonts w:ascii="Times New Roman" w:hAnsi="Times New Roman" w:cs="Times New Roman"/>
+                  <w:lang w:val="en-IN"/>
+                </w:rPr>
+                <w:t>https://github.com/shashikala-katthi/TSHtraining/tree/master/Video/gstreamer</w:t>
+              </w:r>
+            </w:hyperlink>
+          </w:p>
+        </w:tc>
+        <w:tc>
+          <w:tcPr>
+            <w:tcW w:w="2418" w:type="dxa"/>
+          </w:tcPr>
+          <w:p>
+            <w:pPr>
+              <w:jc w:val="left"/>
+              <w:rPr>
+                <w:rFonts w:ascii="Times New Roman" w:hAnsi="Times New Roman" w:cs="Times New Roman"/>
+                <w:lang w:val="en-IN"/>
+              </w:rPr>
+            </w:pPr>
+            <w:r>
+              <w:rPr>
+                <w:rFonts w:ascii="Times New Roman" w:hAnsi="Times New Roman" w:cs="Times New Roman"/>
+                <w:lang w:val="en-IN"/>
+              </w:rPr>
+              <w:t>I have studied</w:t>
+            </w:r>
+            <w:r>
+              <w:rPr>
+                <w:rFonts w:ascii="Times New Roman" w:hAnsi="Times New Roman" w:cs="Times New Roman"/>
+                <w:lang w:val="en-IN"/>
+              </w:rPr>
+              <w:t xml:space="preserve"> about playback tutorials on </w:t>
+            </w:r>
+            <w:proofErr w:type="spellStart"/>
+            <w:r>
+              <w:rPr>
+                <w:rFonts w:ascii="Times New Roman" w:hAnsi="Times New Roman" w:cs="Times New Roman"/>
+                <w:lang w:val="en-IN"/>
+              </w:rPr>
+              <w:t>gsteamer</w:t>
+            </w:r>
+            <w:proofErr w:type="spellEnd"/>
+            <w:r>
+              <w:rPr>
+                <w:rFonts w:ascii="Times New Roman" w:hAnsi="Times New Roman" w:cs="Times New Roman"/>
+                <w:lang w:val="en-IN"/>
+              </w:rPr>
+              <w:t xml:space="preserve"> and kept logs i</w:t>
+            </w:r>
+            <w:r>
+              <w:rPr>
+                <w:rFonts w:ascii="Times New Roman" w:hAnsi="Times New Roman" w:cs="Times New Roman"/>
+                <w:lang w:val="en-IN"/>
+              </w:rPr>
+              <w:t xml:space="preserve">n each tutorial source code to </w:t>
+            </w:r>
+            <w:r>
+              <w:rPr>
+                <w:rFonts w:ascii="Times New Roman" w:hAnsi="Times New Roman" w:cs="Times New Roman"/>
+                <w:lang w:val="en-IN"/>
+              </w:rPr>
+              <w:t>understand the flow</w:t>
+            </w:r>
+          </w:p>
+          <w:p>
+            <w:pPr>
+              <w:jc w:val="left"/>
+              <w:rPr>
+                <w:rFonts w:ascii="Times New Roman" w:hAnsi="Times New Roman" w:cs="Times New Roman"/>
+                <w:lang w:val="en-IN"/>
+              </w:rPr>
+            </w:pPr>
+            <w:r>
+              <w:rPr>
+                <w:rFonts w:ascii="Times New Roman" w:hAnsi="Times New Roman" w:cs="Times New Roman"/>
+                <w:lang w:val="en-IN"/>
+              </w:rPr>
+              <w:t>Regarding pipeline:</w:t>
+            </w:r>
+          </w:p>
+          <w:p>
+            <w:pPr>
+              <w:jc w:val="left"/>
+              <w:rPr>
+                <w:rFonts w:ascii="Times New Roman" w:hAnsi="Times New Roman" w:cs="Times New Roman"/>
+                <w:lang w:val="en-IN"/>
+              </w:rPr>
+            </w:pPr>
+            <w:proofErr w:type="gramStart"/>
+            <w:r>
+              <w:rPr>
+                <w:rFonts w:ascii="Times New Roman" w:hAnsi="Times New Roman" w:cs="Times New Roman"/>
+                <w:lang w:val="en-IN"/>
+              </w:rPr>
+              <w:t>1.How</w:t>
+            </w:r>
+            <w:proofErr w:type="gramEnd"/>
+            <w:r>
+              <w:rPr>
+                <w:rFonts w:ascii="Times New Roman" w:hAnsi="Times New Roman" w:cs="Times New Roman"/>
+                <w:lang w:val="en-IN"/>
+              </w:rPr>
+              <w:t xml:space="preserve"> to connect </w:t>
+            </w:r>
+            <w:proofErr w:type="spellStart"/>
+            <w:r>
+              <w:rPr>
+                <w:rFonts w:ascii="Times New Roman" w:hAnsi="Times New Roman" w:cs="Times New Roman"/>
+                <w:lang w:val="en-IN"/>
+              </w:rPr>
+              <w:t>appsrc</w:t>
+            </w:r>
+            <w:proofErr w:type="spellEnd"/>
+            <w:r>
+              <w:rPr>
+                <w:rFonts w:ascii="Times New Roman" w:hAnsi="Times New Roman" w:cs="Times New Roman"/>
+                <w:lang w:val="en-IN"/>
+              </w:rPr>
+              <w:t xml:space="preserve"> with </w:t>
+            </w:r>
+            <w:proofErr w:type="spellStart"/>
+            <w:r>
+              <w:rPr>
+                <w:rFonts w:ascii="Times New Roman" w:hAnsi="Times New Roman" w:cs="Times New Roman"/>
+                <w:lang w:val="en-IN"/>
+              </w:rPr>
+              <w:t>playbin</w:t>
+            </w:r>
+            <w:proofErr w:type="spellEnd"/>
+            <w:r>
+              <w:rPr>
+                <w:rFonts w:ascii="Times New Roman" w:hAnsi="Times New Roman" w:cs="Times New Roman"/>
+                <w:lang w:val="en-IN"/>
+              </w:rPr>
+              <w:t xml:space="preserve"> using the special URI </w:t>
+            </w:r>
+            <w:proofErr w:type="spellStart"/>
+            <w:r>
+              <w:rPr>
+                <w:rFonts w:ascii="Times New Roman" w:hAnsi="Times New Roman" w:cs="Times New Roman"/>
+                <w:lang w:val="en-IN"/>
+              </w:rPr>
+              <w:t>appsrc</w:t>
+            </w:r>
+            <w:proofErr w:type="spellEnd"/>
+            <w:r>
+              <w:rPr>
+                <w:rFonts w:ascii="Times New Roman" w:hAnsi="Times New Roman" w:cs="Times New Roman"/>
+                <w:lang w:val="en-IN"/>
+              </w:rPr>
+              <w:t>://</w:t>
+            </w:r>
+          </w:p>
+          <w:p>
+            <w:pPr>
+              <w:jc w:val="left"/>
+              <w:rPr>
+                <w:rFonts w:ascii="Times New Roman" w:hAnsi="Times New Roman" w:cs="Times New Roman"/>
+                <w:lang w:val="en-IN"/>
+              </w:rPr>
+            </w:pPr>
+            <w:r>
+              <w:rPr>
+                <w:rFonts w:ascii="Times New Roman" w:hAnsi="Times New Roman" w:cs="Times New Roman"/>
+                <w:lang w:val="en-IN"/>
+              </w:rPr>
+              <w:t xml:space="preserve">2.How to configure the </w:t>
+            </w:r>
+            <w:proofErr w:type="spellStart"/>
+            <w:r>
+              <w:rPr>
+                <w:rFonts w:ascii="Times New Roman" w:hAnsi="Times New Roman" w:cs="Times New Roman"/>
+                <w:lang w:val="en-IN"/>
+              </w:rPr>
+              <w:t>appsrc</w:t>
+            </w:r>
+            <w:proofErr w:type="spellEnd"/>
+            <w:r>
+              <w:rPr>
+                <w:rFonts w:ascii="Times New Roman" w:hAnsi="Times New Roman" w:cs="Times New Roman"/>
+                <w:lang w:val="en-IN"/>
+              </w:rPr>
+              <w:t xml:space="preserve"> using the source-setup signal</w:t>
+            </w:r>
+          </w:p>
+          <w:p>
+            <w:pPr>
+              <w:jc w:val="left"/>
+              <w:rPr>
+                <w:rFonts w:ascii="Times New Roman" w:hAnsi="Times New Roman" w:cs="Times New Roman"/>
+                <w:lang w:val="en-IN"/>
+              </w:rPr>
+            </w:pPr>
+            <w:r>
+              <w:rPr>
+                <w:rFonts w:ascii="Times New Roman" w:hAnsi="Times New Roman" w:cs="Times New Roman"/>
+                <w:lang w:val="en-IN"/>
+              </w:rPr>
+              <w:t>Regarding video properties:</w:t>
+            </w:r>
+          </w:p>
+          <w:p>
+            <w:pPr>
+              <w:jc w:val="left"/>
+              <w:rPr>
+                <w:rFonts w:ascii="Times New Roman" w:hAnsi="Times New Roman" w:cs="Times New Roman"/>
+                <w:lang w:val="en-IN"/>
+              </w:rPr>
+            </w:pPr>
+            <w:r>
+              <w:rPr>
+                <w:rFonts w:ascii="Times New Roman" w:hAnsi="Times New Roman" w:cs="Times New Roman"/>
+                <w:lang w:val="en-IN"/>
+              </w:rPr>
+              <w:t>1</w:t>
+            </w:r>
+            <w:r>
+              <w:rPr>
+                <w:rFonts w:ascii="Times New Roman" w:hAnsi="Times New Roman" w:cs="Times New Roman"/>
+                <w:lang w:val="en-IN"/>
+              </w:rPr>
+              <w:t xml:space="preserve">.How to retrieve the list of </w:t>
+            </w:r>
+            <w:proofErr w:type="spellStart"/>
+            <w:r>
+              <w:rPr>
+                <w:rFonts w:ascii="Times New Roman" w:hAnsi="Times New Roman" w:cs="Times New Roman"/>
+                <w:lang w:val="en-IN"/>
+              </w:rPr>
+              <w:t>color</w:t>
+            </w:r>
+            <w:proofErr w:type="spellEnd"/>
+            <w:r>
+              <w:rPr>
+                <w:rFonts w:ascii="Times New Roman" w:hAnsi="Times New Roman" w:cs="Times New Roman"/>
+                <w:lang w:val="en-IN"/>
+              </w:rPr>
+              <w:t xml:space="preserve"> available balance channels with </w:t>
+            </w:r>
+            <w:proofErr w:type="spellStart"/>
+            <w:r>
+              <w:rPr>
+                <w:rFonts w:ascii="Times New Roman" w:hAnsi="Times New Roman" w:cs="Times New Roman"/>
+                <w:lang w:val="en-IN"/>
+              </w:rPr>
+              <w:lastRenderedPageBreak/>
+              <w:t>gst_color_balance_list_channels</w:t>
+            </w:r>
+            <w:proofErr w:type="spellEnd"/>
+            <w:r>
+              <w:rPr>
+                <w:rFonts w:ascii="Times New Roman" w:hAnsi="Times New Roman" w:cs="Times New Roman"/>
+                <w:lang w:val="en-IN"/>
+              </w:rPr>
+              <w:t>()</w:t>
+            </w:r>
+          </w:p>
+          <w:p>
+            <w:pPr>
+              <w:jc w:val="left"/>
+              <w:rPr>
+                <w:rFonts w:ascii="Times New Roman" w:hAnsi="Times New Roman" w:cs="Times New Roman"/>
+                <w:lang w:val="en-IN"/>
+              </w:rPr>
+            </w:pPr>
+            <w:r>
+              <w:rPr>
+                <w:rFonts w:ascii="Times New Roman" w:hAnsi="Times New Roman" w:cs="Times New Roman"/>
+                <w:lang w:val="en-IN"/>
+              </w:rPr>
+              <w:t>2.</w:t>
+            </w:r>
+            <w:r>
+              <w:rPr>
+                <w:rFonts w:ascii="Times New Roman" w:hAnsi="Times New Roman" w:cs="Times New Roman"/>
+                <w:lang w:val="en-IN"/>
+              </w:rPr>
+              <w:t xml:space="preserve">How to manipulate the current value of each channel using </w:t>
+            </w:r>
+            <w:proofErr w:type="spellStart"/>
+            <w:r>
+              <w:rPr>
+                <w:rFonts w:ascii="Times New Roman" w:hAnsi="Times New Roman" w:cs="Times New Roman"/>
+                <w:lang w:val="en-IN"/>
+              </w:rPr>
+              <w:t>gst_color_balance_get_value</w:t>
+            </w:r>
+            <w:proofErr w:type="spellEnd"/>
+            <w:r>
+              <w:rPr>
+                <w:rFonts w:ascii="Times New Roman" w:hAnsi="Times New Roman" w:cs="Times New Roman"/>
+                <w:lang w:val="en-IN"/>
+              </w:rPr>
+              <w:t xml:space="preserve">() and </w:t>
+            </w:r>
+            <w:proofErr w:type="spellStart"/>
+            <w:r>
+              <w:rPr>
+                <w:rFonts w:ascii="Times New Roman" w:hAnsi="Times New Roman" w:cs="Times New Roman"/>
+                <w:lang w:val="en-IN"/>
+              </w:rPr>
+              <w:t>gst_color_balance_set_value</w:t>
+            </w:r>
+            <w:proofErr w:type="spellEnd"/>
+            <w:r>
+              <w:rPr>
+                <w:rFonts w:ascii="Times New Roman" w:hAnsi="Times New Roman" w:cs="Times New Roman"/>
+                <w:lang w:val="en-IN"/>
+              </w:rPr>
+              <w:t>()</w:t>
+            </w:r>
+          </w:p>
+        </w:tc>
+        <w:tc>
+          <w:tcPr>
+            <w:tcW w:w="1844" w:type="dxa"/>
+          </w:tcPr>
+          <w:p>
+            <w:pPr>
+              <w:jc w:val="left"/>
+              <w:rPr>
+                <w:rFonts w:ascii="Times New Roman" w:hAnsi="Times New Roman" w:cs="Times New Roman"/>
+                <w:lang w:val="en-IN"/>
+              </w:rPr>
+            </w:pPr>
+            <w:r>
+              <w:rPr>
+                <w:rFonts w:ascii="Times New Roman" w:hAnsi="Times New Roman" w:cs="Times New Roman"/>
+                <w:lang w:val="en-IN"/>
+              </w:rPr>
+              <w:lastRenderedPageBreak/>
+              <w:t xml:space="preserve">I will study about audio stream properties in </w:t>
+            </w:r>
+            <w:proofErr w:type="spellStart"/>
+            <w:r>
+              <w:rPr>
+                <w:rFonts w:ascii="Times New Roman" w:hAnsi="Times New Roman" w:cs="Times New Roman"/>
+                <w:lang w:val="en-IN"/>
+              </w:rPr>
+              <w:t>gstreamer</w:t>
+            </w:r>
+            <w:proofErr w:type="spellEnd"/>
+          </w:p>
+        </w:tc>
+      </w:tr>
+      <w:tr>
+        <w:tc>
+          <w:tcPr>
+            <w:tcW w:w="2130" w:type="dxa"/>
+          </w:tcPr>
+          <w:p>
+            <w:pPr>
+              <w:jc w:val="left"/>
+              <w:rPr>
+                <w:rFonts w:ascii="Times New Roman" w:hAnsi="Times New Roman" w:cs="Times New Roman"/>
+                <w:lang w:val="en-IN"/>
+              </w:rPr>
+            </w:pPr>
+            <w:r>
+              <w:rPr>
+                <w:rFonts w:ascii="Times New Roman" w:hAnsi="Times New Roman" w:cs="Times New Roman"/>
+                <w:lang w:val="en-IN"/>
+              </w:rPr>
+              <w:lastRenderedPageBreak/>
+              <w:t>09/11/2020</w:t>
+            </w:r>
+          </w:p>
+        </w:tc>
+        <w:tc>
+          <w:tcPr>
+            <w:tcW w:w="2130" w:type="dxa"/>
+          </w:tcPr>
+          <w:p>
+            <w:pPr>
+              <w:jc w:val="left"/>
+              <w:rPr>
+                <w:rFonts w:ascii="Times New Roman" w:hAnsi="Times New Roman" w:cs="Times New Roman"/>
+                <w:lang w:val="en-IN"/>
+              </w:rPr>
+            </w:pPr>
+            <w:r>
+              <w:rPr>
+                <w:rFonts w:ascii="Times New Roman" w:hAnsi="Times New Roman" w:cs="Times New Roman"/>
+                <w:lang w:val="en-IN"/>
+              </w:rPr>
+              <w:t xml:space="preserve">I read about pipeline in </w:t>
+            </w:r>
+            <w:proofErr w:type="spellStart"/>
+            <w:r>
+              <w:rPr>
+                <w:rFonts w:ascii="Times New Roman" w:hAnsi="Times New Roman" w:cs="Times New Roman"/>
+                <w:lang w:val="en-IN"/>
+              </w:rPr>
+              <w:t>gstreamer</w:t>
+            </w:r>
+            <w:proofErr w:type="spellEnd"/>
+          </w:p>
+          <w:p>
+            <w:pPr>
+              <w:jc w:val="left"/>
+              <w:rPr>
+                <w:rFonts w:ascii="Times New Roman" w:hAnsi="Times New Roman" w:cs="Times New Roman"/>
+                <w:lang w:val="en-IN"/>
+              </w:rPr>
+            </w:pPr>
+            <w:hyperlink r:id="rId36" w:history="1">
+              <w:r>
+                <w:rPr>
+                  <w:rStyle w:val="Hyperlink"/>
+                  <w:rFonts w:ascii="Times New Roman" w:hAnsi="Times New Roman" w:cs="Times New Roman"/>
+                  <w:lang w:val="en-IN"/>
+                </w:rPr>
+                <w:t>https://gstreamer.freedesktop.org/documentation/tutorials/playback/short-cutting-the-pipeline.html?gi-language=c</w:t>
+              </w:r>
+            </w:hyperlink>
+          </w:p>
+          <w:p>
+            <w:pPr>
+              <w:jc w:val="left"/>
+              <w:rPr>
+                <w:rFonts w:ascii="Times New Roman" w:hAnsi="Times New Roman" w:cs="Times New Roman"/>
+                <w:lang w:val="en-IN"/>
+              </w:rPr>
+            </w:pPr>
+            <w:hyperlink r:id="rId37" w:history="1">
+              <w:r>
+                <w:rPr>
+                  <w:rStyle w:val="Hyperlink"/>
+                  <w:rFonts w:ascii="Times New Roman" w:hAnsi="Times New Roman" w:cs="Times New Roman"/>
+                  <w:lang w:val="en-IN"/>
+                </w:rPr>
+                <w:t>https://gstreamer.freedesktop.org/documentation/tutorials/playback/color-balance.html?gi-language=c</w:t>
+              </w:r>
+            </w:hyperlink>
+          </w:p>
+          <w:p>
+            <w:pPr>
+              <w:jc w:val="left"/>
+              <w:rPr>
+                <w:rFonts w:ascii="Times New Roman" w:hAnsi="Times New Roman" w:cs="Times New Roman"/>
+                <w:lang w:val="en-IN"/>
+              </w:rPr>
+            </w:pPr>
+            <w:r>
+              <w:rPr>
+                <w:rFonts w:ascii="Times New Roman" w:hAnsi="Times New Roman" w:cs="Times New Roman"/>
+                <w:lang w:val="en-IN"/>
+              </w:rPr>
+              <w:t xml:space="preserve">Uploaded to </w:t>
+            </w:r>
+            <w:proofErr w:type="spellStart"/>
+            <w:r>
+              <w:rPr>
+                <w:rFonts w:ascii="Times New Roman" w:hAnsi="Times New Roman" w:cs="Times New Roman"/>
+                <w:lang w:val="en-IN"/>
+              </w:rPr>
+              <w:t>github</w:t>
+            </w:r>
+            <w:proofErr w:type="spellEnd"/>
+            <w:r>
+              <w:rPr>
+                <w:rFonts w:ascii="Times New Roman" w:hAnsi="Times New Roman" w:cs="Times New Roman"/>
+                <w:lang w:val="en-IN"/>
+              </w:rPr>
+              <w:t>:</w:t>
+            </w:r>
+          </w:p>
+          <w:p>
+            <w:pPr>
+              <w:jc w:val="left"/>
+              <w:rPr>
+                <w:rFonts w:ascii="Times New Roman" w:hAnsi="Times New Roman" w:cs="Times New Roman"/>
+                <w:lang w:val="en-IN"/>
+              </w:rPr>
+            </w:pPr>
+            <w:hyperlink r:id="rId38" w:history="1">
+              <w:r>
+                <w:rPr>
+                  <w:rStyle w:val="Hyperlink"/>
+                  <w:rFonts w:ascii="Times New Roman" w:hAnsi="Times New Roman" w:cs="Times New Roman"/>
+                  <w:lang w:val="en-IN"/>
+                </w:rPr>
+                <w:t>https://github.com/shashikala-katthi/TSHtraining/tree/master/Video/gstreamer</w:t>
+              </w:r>
+            </w:hyperlink>
+          </w:p>
+        </w:tc>
+        <w:tc>
+          <w:tcPr>
+            <w:tcW w:w="2418" w:type="dxa"/>
+          </w:tcPr>
+          <w:p>
+            <w:pPr>
+              <w:jc w:val="left"/>
+              <w:rPr>
+                <w:rFonts w:ascii="Times New Roman" w:hAnsi="Times New Roman" w:cs="Times New Roman"/>
+                <w:lang w:val="en-IN"/>
+              </w:rPr>
+            </w:pPr>
+            <w:r>
+              <w:rPr>
+                <w:rFonts w:ascii="Times New Roman" w:hAnsi="Times New Roman" w:cs="Times New Roman"/>
+                <w:lang w:val="en-IN"/>
+              </w:rPr>
+              <w:t>I have studied</w:t>
+            </w:r>
+            <w:r>
+              <w:rPr>
+                <w:rFonts w:ascii="Times New Roman" w:hAnsi="Times New Roman" w:cs="Times New Roman"/>
+                <w:lang w:val="en-IN"/>
+              </w:rPr>
+              <w:t xml:space="preserve"> about playback tutorials on </w:t>
+            </w:r>
+            <w:proofErr w:type="spellStart"/>
+            <w:r>
+              <w:rPr>
+                <w:rFonts w:ascii="Times New Roman" w:hAnsi="Times New Roman" w:cs="Times New Roman"/>
+                <w:lang w:val="en-IN"/>
+              </w:rPr>
+              <w:t>gsteamer</w:t>
+            </w:r>
+            <w:proofErr w:type="spellEnd"/>
+            <w:r>
+              <w:rPr>
+                <w:rFonts w:ascii="Times New Roman" w:hAnsi="Times New Roman" w:cs="Times New Roman"/>
+                <w:lang w:val="en-IN"/>
+              </w:rPr>
+              <w:t xml:space="preserve"> and kept logs i</w:t>
+            </w:r>
+            <w:r>
+              <w:rPr>
+                <w:rFonts w:ascii="Times New Roman" w:hAnsi="Times New Roman" w:cs="Times New Roman"/>
+                <w:lang w:val="en-IN"/>
+              </w:rPr>
+              <w:t xml:space="preserve">n each tutorial source code to </w:t>
+            </w:r>
+            <w:r>
+              <w:rPr>
+                <w:rFonts w:ascii="Times New Roman" w:hAnsi="Times New Roman" w:cs="Times New Roman"/>
+                <w:lang w:val="en-IN"/>
+              </w:rPr>
+              <w:t>understand the flow</w:t>
+            </w:r>
+          </w:p>
+          <w:p>
+            <w:pPr>
+              <w:jc w:val="left"/>
+              <w:rPr>
+                <w:rFonts w:ascii="Times New Roman" w:hAnsi="Times New Roman" w:cs="Times New Roman"/>
+                <w:lang w:val="en-IN"/>
+              </w:rPr>
+            </w:pPr>
+            <w:r>
+              <w:rPr>
+                <w:rFonts w:ascii="Times New Roman" w:hAnsi="Times New Roman" w:cs="Times New Roman"/>
+                <w:lang w:val="en-IN"/>
+              </w:rPr>
+              <w:t>Regarding audio stream properties:</w:t>
+            </w:r>
+          </w:p>
+          <w:p>
+            <w:pPr>
+              <w:jc w:val="left"/>
+              <w:rPr>
+                <w:rFonts w:ascii="Times New Roman" w:hAnsi="Times New Roman" w:cs="Times New Roman"/>
+                <w:lang w:val="en-IN"/>
+              </w:rPr>
+            </w:pPr>
+            <w:r>
+              <w:rPr>
+                <w:rFonts w:ascii="Times New Roman" w:hAnsi="Times New Roman" w:cs="Times New Roman"/>
+                <w:lang w:val="en-IN"/>
+              </w:rPr>
+              <w:t xml:space="preserve">1.How to enable Audio Visualization in </w:t>
+            </w:r>
+            <w:proofErr w:type="spellStart"/>
+            <w:r>
+              <w:rPr>
+                <w:rFonts w:ascii="Times New Roman" w:hAnsi="Times New Roman" w:cs="Times New Roman"/>
+                <w:lang w:val="en-IN"/>
+              </w:rPr>
+              <w:t>playbin</w:t>
+            </w:r>
+            <w:proofErr w:type="spellEnd"/>
+            <w:r>
+              <w:rPr>
+                <w:rFonts w:ascii="Times New Roman" w:hAnsi="Times New Roman" w:cs="Times New Roman"/>
+                <w:lang w:val="en-IN"/>
+              </w:rPr>
+              <w:t xml:space="preserve"> with the GST_PLAY_FLAG_VIS flag</w:t>
+            </w:r>
+          </w:p>
+          <w:p>
+            <w:pPr>
+              <w:jc w:val="left"/>
+              <w:rPr>
+                <w:rFonts w:ascii="Times New Roman" w:hAnsi="Times New Roman" w:cs="Times New Roman"/>
+                <w:lang w:val="en-IN"/>
+              </w:rPr>
+            </w:pPr>
+            <w:r>
+              <w:rPr>
+                <w:rFonts w:ascii="Times New Roman" w:hAnsi="Times New Roman" w:cs="Times New Roman"/>
+                <w:lang w:val="en-IN"/>
+              </w:rPr>
+              <w:t xml:space="preserve">2.How to enforce one particular visualization element with </w:t>
+            </w:r>
+            <w:r>
+              <w:rPr>
+                <w:rFonts w:ascii="Times New Roman" w:hAnsi="Times New Roman" w:cs="Times New Roman"/>
+                <w:lang w:val="en-IN"/>
+              </w:rPr>
+              <w:t xml:space="preserve">the </w:t>
+            </w:r>
+            <w:proofErr w:type="spellStart"/>
+            <w:r>
+              <w:rPr>
+                <w:rFonts w:ascii="Times New Roman" w:hAnsi="Times New Roman" w:cs="Times New Roman"/>
+                <w:lang w:val="en-IN"/>
+              </w:rPr>
+              <w:t>vis-plugin</w:t>
+            </w:r>
+            <w:proofErr w:type="spellEnd"/>
+            <w:r>
+              <w:rPr>
+                <w:rFonts w:ascii="Times New Roman" w:hAnsi="Times New Roman" w:cs="Times New Roman"/>
+                <w:lang w:val="en-IN"/>
+              </w:rPr>
+              <w:t xml:space="preserve"> </w:t>
+            </w:r>
+            <w:proofErr w:type="spellStart"/>
+            <w:r>
+              <w:rPr>
+                <w:rFonts w:ascii="Times New Roman" w:hAnsi="Times New Roman" w:cs="Times New Roman"/>
+                <w:lang w:val="en-IN"/>
+              </w:rPr>
+              <w:t>playbin</w:t>
+            </w:r>
+            <w:proofErr w:type="spellEnd"/>
+            <w:r>
+              <w:rPr>
+                <w:rFonts w:ascii="Times New Roman" w:hAnsi="Times New Roman" w:cs="Times New Roman"/>
+                <w:lang w:val="en-IN"/>
+              </w:rPr>
+              <w:t xml:space="preserve"> property</w:t>
+            </w:r>
+          </w:p>
+          <w:p>
+            <w:pPr>
+              <w:jc w:val="left"/>
+              <w:rPr>
+                <w:rFonts w:ascii="Times New Roman" w:hAnsi="Times New Roman" w:cs="Times New Roman"/>
+                <w:lang w:val="en-IN"/>
+              </w:rPr>
+            </w:pPr>
+            <w:hyperlink r:id="rId39" w:history="1">
+              <w:r>
+                <w:rPr>
+                  <w:rStyle w:val="Hyperlink"/>
+                  <w:rFonts w:ascii="Times New Roman" w:hAnsi="Times New Roman" w:cs="Times New Roman"/>
+                  <w:lang w:val="en-IN"/>
+                </w:rPr>
+                <w:t>https://gstreamer.freedesktop.org/documentation/tutorials/playback/audio-visualization.html?gi-language</w:t>
+              </w:r>
+            </w:hyperlink>
+            <w:r>
+              <w:rPr>
+                <w:rFonts w:ascii="Times New Roman" w:hAnsi="Times New Roman" w:cs="Times New Roman"/>
+                <w:lang w:val="en-IN"/>
+              </w:rPr>
+              <w:t>=</w:t>
+            </w:r>
+          </w:p>
+          <w:p>
+            <w:pPr>
+              <w:jc w:val="left"/>
+              <w:rPr>
+                <w:rFonts w:ascii="Times New Roman" w:hAnsi="Times New Roman" w:cs="Times New Roman"/>
+                <w:lang w:val="en-IN"/>
+              </w:rPr>
+            </w:pPr>
+            <w:r>
+              <w:rPr>
+                <w:rFonts w:ascii="Times New Roman" w:hAnsi="Times New Roman" w:cs="Times New Roman"/>
+                <w:lang w:val="en-IN"/>
+              </w:rPr>
+              <w:t>Regarding pads in elements of streams:</w:t>
+            </w:r>
+          </w:p>
+          <w:p>
+            <w:pPr>
+              <w:jc w:val="left"/>
+              <w:rPr>
+                <w:rFonts w:ascii="Times New Roman" w:hAnsi="Times New Roman" w:cs="Times New Roman"/>
+                <w:lang w:val="en-IN"/>
+              </w:rPr>
+            </w:pPr>
+            <w:proofErr w:type="gramStart"/>
+            <w:r>
+              <w:rPr>
+                <w:rFonts w:ascii="Times New Roman" w:hAnsi="Times New Roman" w:cs="Times New Roman"/>
+                <w:lang w:val="en-IN"/>
+              </w:rPr>
+              <w:t>1.How</w:t>
+            </w:r>
+            <w:proofErr w:type="gramEnd"/>
+            <w:r>
+              <w:rPr>
+                <w:rFonts w:ascii="Times New Roman" w:hAnsi="Times New Roman" w:cs="Times New Roman"/>
+                <w:lang w:val="en-IN"/>
+              </w:rPr>
+              <w:t xml:space="preserve"> to set your own sinks to </w:t>
+            </w:r>
+            <w:proofErr w:type="spellStart"/>
+            <w:r>
+              <w:rPr>
+                <w:rFonts w:ascii="Times New Roman" w:hAnsi="Times New Roman" w:cs="Times New Roman"/>
+                <w:lang w:val="en-IN"/>
+              </w:rPr>
+              <w:t>playbin</w:t>
+            </w:r>
+            <w:proofErr w:type="spellEnd"/>
+            <w:r>
+              <w:rPr>
+                <w:rFonts w:ascii="Times New Roman" w:hAnsi="Times New Roman" w:cs="Times New Roman"/>
+                <w:lang w:val="en-IN"/>
+              </w:rPr>
+              <w:t xml:space="preserve"> using the audio-sink and video-sink properties.</w:t>
+            </w:r>
+          </w:p>
+          <w:p>
+            <w:pPr>
+              <w:jc w:val="left"/>
+              <w:rPr>
+                <w:rFonts w:ascii="Times New Roman" w:hAnsi="Times New Roman" w:cs="Times New Roman"/>
+                <w:lang w:val="en-IN"/>
+              </w:rPr>
+            </w:pPr>
+            <w:proofErr w:type="gramStart"/>
+            <w:r>
+              <w:rPr>
+                <w:rFonts w:ascii="Times New Roman" w:hAnsi="Times New Roman" w:cs="Times New Roman"/>
+                <w:lang w:val="en-IN"/>
+              </w:rPr>
+              <w:t>2.How</w:t>
+            </w:r>
+            <w:proofErr w:type="gramEnd"/>
+            <w:r>
+              <w:rPr>
+                <w:rFonts w:ascii="Times New Roman" w:hAnsi="Times New Roman" w:cs="Times New Roman"/>
+                <w:lang w:val="en-IN"/>
+              </w:rPr>
+              <w:t xml:space="preserve"> to wrap a piece of pipeline into a </w:t>
+            </w:r>
+            <w:proofErr w:type="spellStart"/>
+            <w:r>
+              <w:rPr>
+                <w:rFonts w:ascii="Times New Roman" w:hAnsi="Times New Roman" w:cs="Times New Roman"/>
+                <w:lang w:val="en-IN"/>
+              </w:rPr>
+              <w:t>GstBin</w:t>
+            </w:r>
+            <w:proofErr w:type="spellEnd"/>
+            <w:r>
+              <w:rPr>
+                <w:rFonts w:ascii="Times New Roman" w:hAnsi="Times New Roman" w:cs="Times New Roman"/>
+                <w:lang w:val="en-IN"/>
+              </w:rPr>
+              <w:t xml:space="preserve"> so it can be used as a sink-bin by </w:t>
+            </w:r>
+            <w:proofErr w:type="spellStart"/>
+            <w:r>
+              <w:rPr>
+                <w:rFonts w:ascii="Times New Roman" w:hAnsi="Times New Roman" w:cs="Times New Roman"/>
+                <w:lang w:val="en-IN"/>
+              </w:rPr>
+              <w:t>playbin</w:t>
+            </w:r>
+            <w:proofErr w:type="spellEnd"/>
+            <w:r>
+              <w:rPr>
+                <w:rFonts w:ascii="Times New Roman" w:hAnsi="Times New Roman" w:cs="Times New Roman"/>
+                <w:lang w:val="en-IN"/>
+              </w:rPr>
+              <w:t>.</w:t>
+            </w:r>
+          </w:p>
+          <w:p>
+            <w:pPr>
+              <w:jc w:val="left"/>
+              <w:rPr>
+                <w:rFonts w:ascii="Times New Roman" w:hAnsi="Times New Roman" w:cs="Times New Roman"/>
+                <w:lang w:val="en-IN"/>
+              </w:rPr>
+            </w:pPr>
+            <w:hyperlink r:id="rId40" w:history="1">
+              <w:r>
+                <w:rPr>
+                  <w:rStyle w:val="Hyperlink"/>
+                  <w:rFonts w:ascii="Times New Roman" w:hAnsi="Times New Roman" w:cs="Times New Roman"/>
+                  <w:lang w:val="en-IN"/>
+                </w:rPr>
+                <w:t>https://gstreamer.freedesktop.org/documentation/tutorials/playback/custom-playbin-sinks.html?gi-language=c</w:t>
+              </w:r>
+            </w:hyperlink>
+          </w:p>
+        </w:tc>
+        <w:tc>
+          <w:tcPr>
+            <w:tcW w:w="1844" w:type="dxa"/>
+          </w:tcPr>
+          <w:p>
+            <w:pPr>
+              <w:jc w:val="left"/>
+              <w:rPr>
+                <w:rFonts w:ascii="Times New Roman" w:hAnsi="Times New Roman" w:cs="Times New Roman"/>
+                <w:lang w:val="en-IN"/>
+              </w:rPr>
+            </w:pPr>
+            <w:r>
+              <w:rPr>
+                <w:rFonts w:ascii="Times New Roman" w:hAnsi="Times New Roman" w:cs="Times New Roman"/>
+                <w:lang w:val="en-IN"/>
+              </w:rPr>
+              <w:t>None</w:t>
+            </w:r>
+          </w:p>
+        </w:tc>
+      </w:tr>
+      <w:tr>
+        <w:tc>
+          <w:tcPr>
+            <w:tcW w:w="2130" w:type="dxa"/>
+          </w:tcPr>
+          <w:p>
+            <w:pPr>
+              <w:rPr>
+                <w:lang w:val="en-IN"/>
+              </w:rPr>
+            </w:pPr>
+          </w:p>
+        </w:tc>
+        <w:tc>
+          <w:tcPr>
+            <w:tcW w:w="2130" w:type="dxa"/>
+          </w:tcPr>
+          <w:p>
+            <w:pPr>
+              <w:rPr>
+                <w:lang w:val="en-IN"/>
+              </w:rPr>
+            </w:pPr>
+          </w:p>
+        </w:tc>
+        <w:tc>
+          <w:tcPr>
+            <w:tcW w:w="2418" w:type="dxa"/>
+          </w:tcPr>
+          <w:p>
+            <w:pPr>
+              <w:rPr>
+                <w:lang w:val="en-IN"/>
+              </w:rPr>
+            </w:pPr>
+          </w:p>
+        </w:tc>
+        <w:tc>
+          <w:tcPr>
+            <w:tcW w:w="1844" w:type="dxa"/>
+          </w:tcPr>
+          <w:p>
+            <w:pPr>
+              <w:rPr>
+                <w:lang w:val="en-IN"/>
+              </w:rPr>
+            </w:pPr>
+          </w:p>
+        </w:tc>
+      </w:tr>
+      <w:tr>
+        <w:tc>
+          <w:tcPr>
+            <w:tcW w:w="2130" w:type="dxa"/>
+          </w:tcPr>
+          <w:p>
+            <w:pPr>
+              <w:rPr>
+                <w:lang w:val="en-IN"/>
+              </w:rPr>
+            </w:pPr>
+          </w:p>
+        </w:tc>
+        <w:tc>
+          <w:tcPr>
+            <w:tcW w:w="2130" w:type="dxa"/>
+          </w:tcPr>
+          <w:p>
+            <w:pPr>
+              <w:rPr>
+                <w:lang w:val="en-IN"/>
+              </w:rPr>
+            </w:pPr>
+          </w:p>
+        </w:tc>
+        <w:tc>
+          <w:tcPr>
+            <w:tcW w:w="2418" w:type="dxa"/>
+          </w:tcPr>
+          <w:p>
+            <w:pPr>
+              <w:rPr>
+                <w:lang w:val="en-IN"/>
+              </w:rPr>
+            </w:pPr>
+          </w:p>
+        </w:tc>
+        <w:tc>
+          <w:tcPr>
+            <w:tcW w:w="1844" w:type="dxa"/>
+          </w:tcPr>
+          <w:p>
+            <w:pPr>
+              <w:rPr>
+                <w:lang w:val="en-IN"/>
+              </w:rPr>
+            </w:pPr>
+          </w:p>
+        </w:tc>
+      </w:tr>
+      <w:tr>
+        <w:tc>
+          <w:tcPr>
+            <w:tcW w:w="2130" w:type="dxa"/>
+          </w:tcPr>
+          <w:p>
+            <w:pPr>
+              <w:rPr>
+                <w:lang w:val="en-IN"/>
+              </w:rPr>
+            </w:pPr>
+          </w:p>
+        </w:tc>
+        <w:tc>
+          <w:tcPr>
+            <w:tcW w:w="2130" w:type="dxa"/>
+          </w:tcPr>
+          <w:p>
+            <w:pPr>
+              <w:rPr>
+                <w:lang w:val="en-IN"/>
+              </w:rPr>
+            </w:pPr>
+          </w:p>
+        </w:tc>
+        <w:tc>
+          <w:tcPr>
+            <w:tcW w:w="2418" w:type="dxa"/>
+          </w:tcPr>
+          <w:p>
+            <w:pPr>
+              <w:rPr>
+                <w:lang w:val="en-IN"/>
+              </w:rPr>
+            </w:pPr>
+          </w:p>
+        </w:tc>
+        <w:tc>
+          <w:tcPr>
+            <w:tcW w:w="1844" w:type="dxa"/>
+          </w:tcPr>
+          <w:p>
+            <w:pPr>
+              <w:rPr>
+                <w:lang w:val="en-IN"/>
+              </w:rPr>
+            </w:pPr>
+          </w:p>
+        </w:tc>
+      </w:tr>
+      <w:tr>
+        <w:tc>
+          <w:tcPr>
+            <w:tcW w:w="2130" w:type="dxa"/>
+          </w:tcPr>
+          <w:p>
+            <w:pPr>
+              <w:rPr>
+                <w:lang w:val="en-IN"/>
+              </w:rPr>
+            </w:pPr>
+          </w:p>
+        </w:tc>
+        <w:tc>
+          <w:tcPr>
+            <w:tcW w:w="2130" w:type="dxa"/>
+          </w:tcPr>
+          <w:p>
+            <w:pPr>
+              <w:rPr>
+                <w:lang w:val="en-IN"/>
+              </w:rPr>
+            </w:pPr>
+          </w:p>
+        </w:tc>
+        <w:tc>
+          <w:tcPr>
+            <w:tcW w:w="2418" w:type="dxa"/>
+          </w:tcPr>
+          <w:p>
+            <w:pPr>
+              <w:rPr>
+                <w:lang w:val="en-IN"/>
+              </w:rPr>
+            </w:pPr>
+          </w:p>
+        </w:tc>
+        <w:tc>
+          <w:tcPr>
+            <w:tcW w:w="1844" w:type="dxa"/>
+          </w:tcPr>
+          <w:p>
+            <w:pPr>
+              <w:rPr>
+                <w:lang w:val="en-IN"/>
+              </w:rPr>
+            </w:pPr>
+          </w:p>
+        </w:tc>
+      </w:tr>
+      <w:tr>
+        <w:tc>
+          <w:tcPr>
+            <w:tcW w:w="2130" w:type="dxa"/>
+          </w:tcPr>
+          <w:p>
+            <w:pPr>
+              <w:rPr>
+                <w:lang w:val="en-IN"/>
+              </w:rPr>
+            </w:pPr>
+          </w:p>
+        </w:tc>
+        <w:tc>
+          <w:tcPr>
+            <w:tcW w:w="2130" w:type="dxa"/>
+          </w:tcPr>
+          <w:p>
+            <w:pPr>
+              <w:rPr>
+                <w:lang w:val="en-IN"/>
+              </w:rPr>
+            </w:pPr>
+          </w:p>
+        </w:tc>
+        <w:tc>
+          <w:tcPr>
+            <w:tcW w:w="2418" w:type="dxa"/>
+          </w:tcPr>
+          <w:p>
+            <w:pPr>
+              <w:rPr>
+                <w:lang w:val="en-IN"/>
+              </w:rPr>
+            </w:pPr>
+          </w:p>
+        </w:tc>
+        <w:tc>
+          <w:tcPr>
+            <w:tcW w:w="1844" w:type="dxa"/>
+          </w:tcPr>
+          <w:p>
+            <w:pPr>
+              <w:rPr>
+                <w:lang w:val="en-IN"/>
+              </w:rPr>
+            </w:pPr>
+          </w:p>
+        </w:tc>
+      </w:tr>
+      <w:tr>
+        <w:tc>
+          <w:tcPr>
+            <w:tcW w:w="2130" w:type="dxa"/>
+          </w:tcPr>
+          <w:p>
+            <w:pPr>
+              <w:rPr>
+                <w:lang w:val="en-IN"/>
+              </w:rPr>
+            </w:pPr>
+          </w:p>
+        </w:tc>
+        <w:tc>
+          <w:tcPr>
+            <w:tcW w:w="2130" w:type="dxa"/>
+          </w:tcPr>
+          <w:p>
+            <w:pPr>
+              <w:rPr>
+                <w:lang w:val="en-IN"/>
+              </w:rPr>
+            </w:pPr>
+          </w:p>
+        </w:tc>
+        <w:tc>
+          <w:tcPr>
+            <w:tcW w:w="2418" w:type="dxa"/>
+          </w:tcPr>
+          <w:p>
+            <w:pPr>
+              <w:rPr>
+                <w:lang w:val="en-IN"/>
+              </w:rPr>
+            </w:pPr>
+          </w:p>
+        </w:tc>
+        <w:tc>
+          <w:tcPr>
+            <w:tcW w:w="1844" w:type="dxa"/>
+          </w:tcPr>
+          <w:p>
+            <w:pPr>
+              <w:rPr>
+                <w:lang w:val="en-IN"/>
+              </w:rPr>
+            </w:pPr>
+          </w:p>
+        </w:tc>
+      </w:tr>
+      <w:tr>
+        <w:tc>
+          <w:tcPr>
+            <w:tcW w:w="2130" w:type="dxa"/>
+          </w:tcPr>
+          <w:p>
+            <w:pPr>
+              <w:rPr>
+                <w:lang w:val="en-IN"/>
+              </w:rPr>
+            </w:pPr>
+          </w:p>
+        </w:tc>
+        <w:tc>
+          <w:tcPr>
+            <w:tcW w:w="2130" w:type="dxa"/>
+          </w:tcPr>
+          <w:p>
+            <w:pPr>
+              <w:rPr>
+                <w:lang w:val="en-IN"/>
+              </w:rPr>
+            </w:pPr>
+          </w:p>
+        </w:tc>
+        <w:tc>
+          <w:tcPr>
+            <w:tcW w:w="2418" w:type="dxa"/>
+          </w:tcPr>
+          <w:p>
+            <w:pPr>
+              <w:rPr>
+                <w:lang w:val="en-IN"/>
+              </w:rPr>
+            </w:pPr>
+          </w:p>
+        </w:tc>
+        <w:tc>
+          <w:tcPr>
+            <w:tcW w:w="1844" w:type="dxa"/>
+          </w:tcPr>
+          <w:p>
+            <w:pPr>
+              <w:rPr>
+                <w:lang w:val="en-IN"/>
+              </w:rPr>
+            </w:pPr>
+          </w:p>
+        </w:tc>
+      </w:tr>
+      <w:tr>
+        <w:tc>
+          <w:tcPr>
+            <w:tcW w:w="2130" w:type="dxa"/>
+          </w:tcPr>
+          <w:p>
+            <w:pPr>
+              <w:rPr>
+                <w:lang w:val="en-IN"/>
+              </w:rPr>
+            </w:pPr>
+          </w:p>
+        </w:tc>
+        <w:tc>
+          <w:tcPr>
+            <w:tcW w:w="2130" w:type="dxa"/>
+          </w:tcPr>
+          <w:p>
+            <w:pPr>
+              <w:rPr>
+                <w:lang w:val="en-IN"/>
+              </w:rPr>
+            </w:pPr>
+          </w:p>
+        </w:tc>
+        <w:tc>
+          <w:tcPr>
+            <w:tcW w:w="2418" w:type="dxa"/>
+          </w:tcPr>
+          <w:p>
+            <w:pPr>
+              <w:rPr>
+                <w:lang w:val="en-IN"/>
+              </w:rPr>
+            </w:pPr>
+          </w:p>
+        </w:tc>
+        <w:tc>
+          <w:tcPr>
+            <w:tcW w:w="1844" w:type="dxa"/>
+          </w:tcPr>
+          <w:p>
+            <w:pPr>
+              <w:rPr>
+                <w:lang w:val="en-IN"/>
+              </w:rPr>
+            </w:pPr>
+          </w:p>
+        </w:tc>
+      </w:tr>
+      <w:tr>
+        <w:tc>
+          <w:tcPr>
+            <w:tcW w:w="2130" w:type="dxa"/>
+          </w:tcPr>
+          <w:p>
+            <w:pPr>
+              <w:rPr>
+                <w:lang w:val="en-IN"/>
+              </w:rPr>
+            </w:pPr>
+          </w:p>
+        </w:tc>
+        <w:tc>
+          <w:tcPr>
+            <w:tcW w:w="2130" w:type="dxa"/>
+          </w:tcPr>
+          <w:p>
+            <w:pPr>
+              <w:rPr>
+                <w:lang w:val="en-IN"/>
+              </w:rPr>
+            </w:pPr>
+          </w:p>
+        </w:tc>
+        <w:tc>
+          <w:tcPr>
+            <w:tcW w:w="2418" w:type="dxa"/>
+          </w:tcPr>
+          <w:p>
+            <w:pPr>
+              <w:rPr>
+                <w:lang w:val="en-IN"/>
+              </w:rPr>
+            </w:pPr>
+          </w:p>
+        </w:tc>
+        <w:tc>
+          <w:tcPr>
+            <w:tcW w:w="1844" w:type="dxa"/>
+          </w:tcPr>
+          <w:p>
+            <w:pPr>
+              <w:rPr>
+                <w:lang w:val="en-IN"/>
+              </w:rPr>
+            </w:pPr>
+          </w:p>
+        </w:tc>
+      </w:tr>
+      <w:tr>
+        <w:tc>
+          <w:tcPr>
+            <w:tcW w:w="2130" w:type="dxa"/>
+          </w:tcPr>
+          <w:p>
+            <w:pPr>
+              <w:rPr>
+                <w:lang w:val="en-IN"/>
+              </w:rPr>
+            </w:pPr>
+          </w:p>
+        </w:tc>
+        <w:tc>
+          <w:tcPr>
+            <w:tcW w:w="2130" w:type="dxa"/>
+          </w:tcPr>
+          <w:p>
+            <w:pPr>
+              <w:rPr>
+                <w:lang w:val="en-IN"/>
+              </w:rPr>
+            </w:pPr>
+          </w:p>
+        </w:tc>
+        <w:tc>
+          <w:tcPr>
+            <w:tcW w:w="2418" w:type="dxa"/>
+          </w:tcPr>
+          <w:p>
+            <w:pPr>
+              <w:rPr>
+                <w:lang w:val="en-IN"/>
+              </w:rPr>
+            </w:pPr>
+          </w:p>
+        </w:tc>
+        <w:tc>
+          <w:tcPr>
+            <w:tcW w:w="1844" w:type="dxa"/>
+          </w:tcPr>
+          <w:p>
+            <w:pPr>
+              <w:rPr>
+                <w:lang w:val="en-IN"/>
+              </w:rPr>
+            </w:pPr>
+          </w:p>
+        </w:tc>
+      </w:tr>
+      <w:tr>
+        <w:tc>
+          <w:tcPr>
+            <w:tcW w:w="2130" w:type="dxa"/>
+          </w:tcPr>
+          <w:p>
+            <w:pPr>
+              <w:rPr>
+                <w:lang w:val="en-IN"/>
+              </w:rPr>
+            </w:pPr>
+          </w:p>
+        </w:tc>
+        <w:tc>
+          <w:tcPr>
+            <w:tcW w:w="2130" w:type="dxa"/>
+          </w:tcPr>
+          <w:p>
+            <w:pPr>
+              <w:rPr>
+                <w:lang w:val="en-IN"/>
+              </w:rPr>
+            </w:pPr>
+          </w:p>
+        </w:tc>
+        <w:tc>
+          <w:tcPr>
+            <w:tcW w:w="2418" w:type="dxa"/>
+          </w:tcPr>
+          <w:p>
+            <w:pPr>
+              <w:rPr>
+                <w:lang w:val="en-IN"/>
+              </w:rPr>
+            </w:pPr>
+          </w:p>
+        </w:tc>
+        <w:tc>
+          <w:tcPr>
+            <w:tcW w:w="1844" w:type="dxa"/>
+          </w:tcPr>
+          <w:p>
+            <w:pPr>
+              <w:rPr>
+                <w:lang w:val="en-IN"/>
+              </w:rPr>
+            </w:pPr>
+          </w:p>
+        </w:tc>
+      </w:tr>
+      <w:tr>
+        <w:tc>
+          <w:tcPr>
+            <w:tcW w:w="2130" w:type="dxa"/>
+          </w:tcPr>
+          <w:p>
+            <w:pPr>
+              <w:rPr>
+                <w:lang w:val="en-IN"/>
+              </w:rPr>
+            </w:pPr>
+          </w:p>
+        </w:tc>
+        <w:tc>
+          <w:tcPr>
+            <w:tcW w:w="2130" w:type="dxa"/>
+          </w:tcPr>
+          <w:p>
+            <w:pPr>
+              <w:rPr>
+                <w:lang w:val="en-IN"/>
+              </w:rPr>
+            </w:pPr>
+          </w:p>
+        </w:tc>
+        <w:tc>
+          <w:tcPr>
+            <w:tcW w:w="2418" w:type="dxa"/>
+          </w:tcPr>
+          <w:p>
+            <w:pPr>
+              <w:rPr>
+                <w:lang w:val="en-IN"/>
+              </w:rPr>
+            </w:pPr>
+          </w:p>
+        </w:tc>
+        <w:tc>
+          <w:tcPr>
+            <w:tcW w:w="1844" w:type="dxa"/>
+          </w:tcPr>
+          <w:p>
+            <w:pPr>
+              <w:rPr>
+                <w:lang w:val="en-IN"/>
+              </w:rPr>
+            </w:pPr>
+          </w:p>
+        </w:tc>
+      </w:tr>
+      <w:tr>
+        <w:tc>
+          <w:tcPr>
+            <w:tcW w:w="2130" w:type="dxa"/>
+          </w:tcPr>
+          <w:p>
+            <w:pPr>
+              <w:rPr>
+                <w:lang w:val="en-IN"/>
+              </w:rPr>
+            </w:pPr>
+          </w:p>
+        </w:tc>
+        <w:tc>
+          <w:tcPr>
+            <w:tcW w:w="2130" w:type="dxa"/>
+          </w:tcPr>
+          <w:p>
+            <w:pPr>
+              <w:rPr>
+                <w:lang w:val="en-IN"/>
+              </w:rPr>
+            </w:pPr>
+          </w:p>
+        </w:tc>
+        <w:tc>
+          <w:tcPr>
+            <w:tcW w:w="2418" w:type="dxa"/>
+          </w:tcPr>
+          <w:p>
+            <w:pPr>
+              <w:rPr>
+                <w:lang w:val="en-IN"/>
+              </w:rPr>
+            </w:pPr>
+          </w:p>
+        </w:tc>
+        <w:tc>
+          <w:tcPr>
+            <w:tcW w:w="1844" w:type="dxa"/>
+          </w:tcPr>
+          <w:p>
+            <w:pPr>
+              <w:rPr>
+                <w:lang w:val="en-IN"/>
+              </w:rPr>
+            </w:pPr>
+          </w:p>
+        </w:tc>
+      </w:tr>
+      <w:tr>
+        <w:tc>
+          <w:tcPr>
+            <w:tcW w:w="2130" w:type="dxa"/>
+          </w:tcPr>
+          <w:p>
+            <w:pPr>
+              <w:rPr>
+                <w:lang w:val="en-IN"/>
+              </w:rPr>
+            </w:pPr>
+          </w:p>
+        </w:tc>
+        <w:tc>
+          <w:tcPr>
+            <w:tcW w:w="2130" w:type="dxa"/>
+          </w:tcPr>
+          <w:p>
+            <w:pPr>
+              <w:rPr>
+                <w:lang w:val="en-IN"/>
+              </w:rPr>
+            </w:pPr>
+          </w:p>
+        </w:tc>
+        <w:tc>
+          <w:tcPr>
+            <w:tcW w:w="2418" w:type="dxa"/>
+          </w:tcPr>
+          <w:p>
+            <w:pPr>
+              <w:rPr>
+                <w:lang w:val="en-IN"/>
+              </w:rPr>
+            </w:pPr>
+          </w:p>
+        </w:tc>
+        <w:tc>
+          <w:tcPr>
+            <w:tcW w:w="1844" w:type="dxa"/>
+          </w:tcPr>
+          <w:p>
+            <w:pPr>
+              <w:rPr>
+                <w:lang w:val="en-IN"/>
+              </w:rPr>
+            </w:pPr>
+          </w:p>
+        </w:tc>
+      </w:tr>
+      <w:tr>
+        <w:tc>
+          <w:tcPr>
+            <w:tcW w:w="2130" w:type="dxa"/>
+          </w:tcPr>
+          <w:p>
+            <w:pPr>
+              <w:rPr>
+                <w:lang w:val="en-IN"/>
+              </w:rPr>
+            </w:pPr>
+          </w:p>
+        </w:tc>
+        <w:tc>
+          <w:tcPr>
+            <w:tcW w:w="2130" w:type="dxa"/>
+          </w:tcPr>
+          <w:p>
+            <w:pPr>
+              <w:rPr>
+                <w:lang w:val="en-IN"/>
+              </w:rPr>
+            </w:pPr>
+          </w:p>
+        </w:tc>
+        <w:tc>
+          <w:tcPr>
+            <w:tcW w:w="2418" w:type="dxa"/>
+          </w:tcPr>
+          <w:p>
+            <w:pPr>
+              <w:rPr>
+                <w:lang w:val="en-IN"/>
+              </w:rPr>
+            </w:pPr>
+          </w:p>
+        </w:tc>
+        <w:tc>
+          <w:tcPr>
+            <w:tcW w:w="1844" w:type="dxa"/>
+          </w:tcPr>
+          <w:p>
+            <w:pPr>
+              <w:rPr>
+                <w:lang w:val="en-IN"/>
+              </w:rPr>
+            </w:pPr>
+          </w:p>
+        </w:tc>
+      </w:tr>
+      <w:tr>
+        <w:tc>
+          <w:tcPr>
+            <w:tcW w:w="2130" w:type="dxa"/>
+          </w:tcPr>
+          <w:p>
+            <w:pPr>
+              <w:rPr>
+                <w:lang w:val="en-IN"/>
+              </w:rPr>
+            </w:pPr>
+          </w:p>
+        </w:tc>
+        <w:tc>
+          <w:tcPr>
+            <w:tcW w:w="2130" w:type="dxa"/>
+          </w:tcPr>
+          <w:p>
+            <w:pPr>
+              <w:rPr>
+                <w:lang w:val="en-IN"/>
+              </w:rPr>
+            </w:pPr>
+          </w:p>
+        </w:tc>
+        <w:tc>
+          <w:tcPr>
+            <w:tcW w:w="2418" w:type="dxa"/>
+          </w:tcPr>
+          <w:p>
+            <w:pPr>
+              <w:rPr>
+                <w:lang w:val="en-IN"/>
+              </w:rPr>
+            </w:pPr>
+          </w:p>
+        </w:tc>
+        <w:tc>
+          <w:tcPr>
+            <w:tcW w:w="1844" w:type="dxa"/>
+          </w:tcPr>
+          <w:p>
+            <w:pPr>
+              <w:rPr>
+                <w:lang w:val="en-IN"/>
+              </w:rPr>
+            </w:pPr>
+          </w:p>
+        </w:tc>
+      </w:tr>
+      <w:tr>
+        <w:tc>
+          <w:tcPr>
+            <w:tcW w:w="2130" w:type="dxa"/>
+          </w:tcPr>
+          <w:p>
+            <w:pPr>
+              <w:rPr>
+                <w:lang w:val="en-IN"/>
+              </w:rPr>
+            </w:pPr>
+          </w:p>
+        </w:tc>
+        <w:tc>
+          <w:tcPr>
+            <w:tcW w:w="2130" w:type="dxa"/>
+          </w:tcPr>
+          <w:p>
+            <w:pPr>
+              <w:rPr>
+                <w:lang w:val="en-IN"/>
+              </w:rPr>
+            </w:pPr>
+          </w:p>
+        </w:tc>
+        <w:tc>
+          <w:tcPr>
+            <w:tcW w:w="2418" w:type="dxa"/>
+          </w:tcPr>
+          <w:p>
+            <w:pPr>
+              <w:rPr>
+                <w:lang w:val="en-IN"/>
+              </w:rPr>
+            </w:pPr>
+          </w:p>
+        </w:tc>
+        <w:tc>
+          <w:tcPr>
+            <w:tcW w:w="1844" w:type="dxa"/>
+          </w:tcPr>
+          <w:p>
+            <w:pPr>
+              <w:rPr>
+                <w:lang w:val="en-IN"/>
+              </w:rPr>
+            </w:pPr>
+          </w:p>
+        </w:tc>
+      </w:tr>
+      <w:tr>
+        <w:tc>
+          <w:tcPr>
+            <w:tcW w:w="2130" w:type="dxa"/>
+          </w:tcPr>
+          <w:p>
+            <w:pPr>
+              <w:rPr>
+                <w:lang w:val="en-IN"/>
+              </w:rPr>
+            </w:pPr>
+          </w:p>
+        </w:tc>
+        <w:tc>
+          <w:tcPr>
+            <w:tcW w:w="2130" w:type="dxa"/>
+          </w:tcPr>
+          <w:p>
+            <w:pPr>
+              <w:rPr>
+                <w:lang w:val="en-IN"/>
+              </w:rPr>
+            </w:pPr>
+          </w:p>
+        </w:tc>
+        <w:tc>
+          <w:tcPr>
+            <w:tcW w:w="2418" w:type="dxa"/>
+          </w:tcPr>
+          <w:p>
+            <w:pPr>
+              <w:rPr>
+                <w:lang w:val="en-IN"/>
+              </w:rPr>
+            </w:pPr>
+          </w:p>
+        </w:tc>
+        <w:tc>
+          <w:tcPr>
+            <w:tcW w:w="1844" w:type="dxa"/>
+          </w:tcPr>
+          <w:p>
+            <w:pPr>
+              <w:rPr>
+                <w:lang w:val="en-IN"/>
+              </w:rPr>
+            </w:pPr>
+          </w:p>
+        </w:tc>
+      </w:tr>
+      <w:tr>
+        <w:tc>
+          <w:tcPr>
+            <w:tcW w:w="2130" w:type="dxa"/>
+          </w:tcPr>
+          <w:p>
+            <w:pPr>
+              <w:rPr>
+                <w:lang w:val="en-IN"/>
+              </w:rPr>
+            </w:pPr>
+          </w:p>
+        </w:tc>
+        <w:tc>
+          <w:tcPr>
+            <w:tcW w:w="2130" w:type="dxa"/>
+          </w:tcPr>
+          <w:p>
+            <w:pPr>
+              <w:rPr>
+                <w:lang w:val="en-IN"/>
+              </w:rPr>
+            </w:pPr>
+          </w:p>
+        </w:tc>
+        <w:tc>
+          <w:tcPr>
+            <w:tcW w:w="2418" w:type="dxa"/>
+          </w:tcPr>
+          <w:p>
+            <w:pPr>
+              <w:rPr>
+                <w:lang w:val="en-IN"/>
+              </w:rPr>
+            </w:pPr>
+          </w:p>
+        </w:tc>
+        <w:tc>
+          <w:tcPr>
+            <w:tcW w:w="1844" w:type="dxa"/>
+          </w:tcPr>
+          <w:p>
+            <w:pPr>
+              <w:rPr>
+                <w:lang w:val="en-IN"/>
+              </w:rPr>
+            </w:pPr>
+          </w:p>
+        </w:tc>
+      </w:tr>
+      <w:tr>
+        <w:tc>
+          <w:tcPr>
+            <w:tcW w:w="2130" w:type="dxa"/>
+          </w:tcPr>
+          <w:p>
+            <w:pPr>
+              <w:rPr>
+                <w:lang w:val="en-IN"/>
+              </w:rPr>
+            </w:pPr>
+          </w:p>
+        </w:tc>
+        <w:tc>
+          <w:tcPr>
+            <w:tcW w:w="2130" w:type="dxa"/>
+          </w:tcPr>
+          <w:p>
+            <w:pPr>
+              <w:rPr>
+                <w:lang w:val="en-IN"/>
+              </w:rPr>
+            </w:pPr>
+          </w:p>
+        </w:tc>
+        <w:tc>
+          <w:tcPr>
+            <w:tcW w:w="2418" w:type="dxa"/>
+          </w:tcPr>
+          <w:p>
+            <w:pPr>
+              <w:rPr>
+                <w:lang w:val="en-IN"/>
+              </w:rPr>
+            </w:pPr>
+          </w:p>
+        </w:tc>
+        <w:tc>
+          <w:tcPr>
+            <w:tcW w:w="1844" w:type="dxa"/>
+          </w:tcPr>
+          <w:p>
+            <w:pPr>
+              <w:rPr>
+                <w:lang w:val="en-IN"/>
+              </w:rPr>
+            </w:pPr>
+          </w:p>
+        </w:tc>
+      </w:tr>
+      <w:tr>
+        <w:tc>
+          <w:tcPr>
+            <w:tcW w:w="2130" w:type="dxa"/>
+          </w:tcPr>
+          <w:p>
+            <w:pPr>
+              <w:rPr>
+                <w:lang w:val="en-IN"/>
+              </w:rPr>
+            </w:pPr>
+          </w:p>
+        </w:tc>
+        <w:tc>
+          <w:tcPr>
+            <w:tcW w:w="2130" w:type="dxa"/>
+          </w:tcPr>
+          <w:p>
+            <w:pPr>
+              <w:rPr>
+                <w:lang w:val="en-IN"/>
+              </w:rPr>
+            </w:pPr>
+          </w:p>
+        </w:tc>
+        <w:tc>
+          <w:tcPr>
+            <w:tcW w:w="2418" w:type="dxa"/>
+          </w:tcPr>
+          <w:p>
+            <w:pPr>
+              <w:rPr>
+                <w:lang w:val="en-IN"/>
+              </w:rPr>
+            </w:pPr>
+          </w:p>
+        </w:tc>
+        <w:tc>
+          <w:tcPr>
+            <w:tcW w:w="1844" w:type="dxa"/>
+          </w:tcPr>
+          <w:p>
+            <w:pPr>
+              <w:rPr>
+                <w:lang w:val="en-IN"/>
+              </w:rPr>
+            </w:pPr>
+          </w:p>
+        </w:tc>
+      </w:tr>
+      <w:tr>
+        <w:tc>
+          <w:tcPr>
+            <w:tcW w:w="2130" w:type="dxa"/>
+          </w:tcPr>
+          <w:p>
+            <w:pPr>
+              <w:rPr>
+                <w:lang w:val="en-IN"/>
+              </w:rPr>
+            </w:pPr>
+          </w:p>
+        </w:tc>
+        <w:tc>
+          <w:tcPr>
+            <w:tcW w:w="2130" w:type="dxa"/>
+          </w:tcPr>
+          <w:p>
+            <w:pPr>
+              <w:rPr>
+                <w:lang w:val="en-IN"/>
+              </w:rPr>
+            </w:pPr>
+          </w:p>
+        </w:tc>
+        <w:tc>
+          <w:tcPr>
+            <w:tcW w:w="2418" w:type="dxa"/>
+          </w:tcPr>
+          <w:p>
+            <w:pPr>
+              <w:rPr>
+                <w:lang w:val="en-IN"/>
+              </w:rPr>
+            </w:pPr>
+          </w:p>
+        </w:tc>
+        <w:tc>
+          <w:tcPr>
+            <w:tcW w:w="1844" w:type="dxa"/>
+          </w:tcPr>
+          <w:p>
+            <w:pPr>
+              <w:rPr>
+                <w:lang w:val="en-IN"/>
+              </w:rPr>
+            </w:pPr>
+          </w:p>
+        </w:tc>
+      </w:tr>
+      <w:tr>
+        <w:tc>
+          <w:tcPr>
+            <w:tcW w:w="2130" w:type="dxa"/>
+          </w:tcPr>
+          <w:p>
+            <w:pPr>
+              <w:rPr>
+                <w:lang w:val="en-IN"/>
+              </w:rPr>
+            </w:pPr>
+          </w:p>
+        </w:tc>
+        <w:tc>
+          <w:tcPr>
+            <w:tcW w:w="2130" w:type="dxa"/>
+          </w:tcPr>
+          <w:p>
+            <w:pPr>
+              <w:rPr>
+                <w:lang w:val="en-IN"/>
+              </w:rPr>
+            </w:pPr>
+          </w:p>
+        </w:tc>
+        <w:tc>
+          <w:tcPr>
+            <w:tcW w:w="2418" w:type="dxa"/>
+          </w:tcPr>
+          <w:p>
+            <w:pPr>
+              <w:rPr>
+                <w:lang w:val="en-IN"/>
+              </w:rPr>
+            </w:pPr>
+          </w:p>
+        </w:tc>
+        <w:tc>
+          <w:tcPr>
+            <w:tcW w:w="1844" w:type="dxa"/>
+          </w:tcPr>
+          <w:p>
+            <w:pPr>
+              <w:rPr>
+                <w:lang w:val="en-IN"/>
+              </w:rPr>
+            </w:pPr>
+          </w:p>
+        </w:tc>
+      </w:tr>
+      <w:tr>
+        <w:tc>
+          <w:tcPr>
+            <w:tcW w:w="2130" w:type="dxa"/>
+          </w:tcPr>
+          <w:p>
+            <w:pPr>
+              <w:rPr>
+                <w:lang w:val="en-IN"/>
+              </w:rPr>
+            </w:pPr>
+          </w:p>
+        </w:tc>
+        <w:tc>
+          <w:tcPr>
+            <w:tcW w:w="2130" w:type="dxa"/>
+          </w:tcPr>
+          <w:p>
+            <w:pPr>
+              <w:rPr>
+                <w:lang w:val="en-IN"/>
+              </w:rPr>
+            </w:pPr>
+          </w:p>
+        </w:tc>
+        <w:tc>
+          <w:tcPr>
+            <w:tcW w:w="2418" w:type="dxa"/>
+          </w:tcPr>
+          <w:p>
+            <w:pPr>
+              <w:rPr>
+                <w:lang w:val="en-IN"/>
+              </w:rPr>
+            </w:pPr>
+          </w:p>
+        </w:tc>
+        <w:tc>
+          <w:tcPr>
+            <w:tcW w:w="1844" w:type="dxa"/>
+          </w:tcPr>
+          <w:p>
+            <w:pPr>
+              <w:rPr>
+                <w:lang w:val="en-IN"/>
+              </w:rPr>
+            </w:pPr>
+          </w:p>
+        </w:tc>
+      </w:tr>
+      <w:tr>
+        <w:tc>
+          <w:tcPr>
+            <w:tcW w:w="2130" w:type="dxa"/>
+          </w:tcPr>
+          <w:p>
+            <w:pPr>
+              <w:rPr>
+                <w:lang w:val="en-IN"/>
+              </w:rPr>
+            </w:pPr>
+          </w:p>
+        </w:tc>
+        <w:tc>
+          <w:tcPr>
+            <w:tcW w:w="2130" w:type="dxa"/>
+          </w:tcPr>
+          <w:p>
+            <w:pPr>
+              <w:rPr>
+                <w:lang w:val="en-IN"/>
+              </w:rPr>
+            </w:pPr>
+          </w:p>
+        </w:tc>
+        <w:tc>
+          <w:tcPr>
+            <w:tcW w:w="2418" w:type="dxa"/>
+          </w:tcPr>
+          <w:p>
+            <w:pPr>
+              <w:rPr>
+                <w:lang w:val="en-IN"/>
+              </w:rPr>
+            </w:pPr>
+          </w:p>
+        </w:tc>
+        <w:tc>
+          <w:tcPr>
+            <w:tcW w:w="1844" w:type="dxa"/>
+          </w:tcPr>
+          <w:p>
+            <w:pPr>
+              <w:rPr>
+                <w:lang w:val="en-IN"/>
+              </w:rPr>
+            </w:pPr>
+          </w:p>
+        </w:tc>
+      </w:tr>
+      <w:tr>
+        <w:tc>
+          <w:tcPr>
+            <w:tcW w:w="2130" w:type="dxa"/>
+          </w:tcPr>
+          <w:p>
+            <w:pPr>
+              <w:rPr>
+                <w:lang w:val="en-IN"/>
+              </w:rPr>
+            </w:pPr>
+          </w:p>
+        </w:tc>
+        <w:tc>
+          <w:tcPr>
+            <w:tcW w:w="2130" w:type="dxa"/>
+          </w:tcPr>
+          <w:p>
+            <w:pPr>
+              <w:rPr>
+                <w:lang w:val="en-IN"/>
+              </w:rPr>
+            </w:pPr>
+          </w:p>
+        </w:tc>
+        <w:tc>
+          <w:tcPr>
+            <w:tcW w:w="2418" w:type="dxa"/>
+          </w:tcPr>
+          <w:p>
+            <w:pPr>
+              <w:rPr>
+                <w:lang w:val="en-IN"/>
+              </w:rPr>
+            </w:pPr>
+          </w:p>
+        </w:tc>
+        <w:tc>
+          <w:tcPr>
+            <w:tcW w:w="1844" w:type="dxa"/>
+          </w:tcPr>
+          <w:p>
+            <w:pPr>
+              <w:rPr>
+                <w:lang w:val="en-IN"/>
+              </w:rPr>
+            </w:pPr>
+          </w:p>
+        </w:tc>
+      </w:tr>
+      <w:tr>
+        <w:tc>
+          <w:tcPr>
+            <w:tcW w:w="2130" w:type="dxa"/>
+          </w:tcPr>
+          <w:p>
+            <w:pPr>
+              <w:rPr>
+                <w:lang w:val="en-IN"/>
+              </w:rPr>
+            </w:pPr>
+          </w:p>
+        </w:tc>
+        <w:tc>
+          <w:tcPr>
+            <w:tcW w:w="2130" w:type="dxa"/>
+          </w:tcPr>
+          <w:p>
+            <w:pPr>
+              <w:rPr>
+                <w:lang w:val="en-IN"/>
+              </w:rPr>
+            </w:pPr>
+          </w:p>
+        </w:tc>
+        <w:tc>
+          <w:tcPr>
+            <w:tcW w:w="2418" w:type="dxa"/>
+          </w:tcPr>
+          <w:p>
+            <w:pPr>
+              <w:rPr>
+                <w:lang w:val="en-IN"/>
+              </w:rPr>
+            </w:pPr>
+          </w:p>
+        </w:tc>
+        <w:tc>
+          <w:tcPr>
+            <w:tcW w:w="1844" w:type="dxa"/>
+          </w:tcPr>
+          <w:p>
+            <w:pPr>
+              <w:rPr>
+                <w:lang w:val="en-IN"/>
+              </w:rPr>
+            </w:pPr>
+          </w:p>
+        </w:tc>
+      </w:tr>
+      <w:tr>
+        <w:tc>
+          <w:tcPr>
+            <w:tcW w:w="2130" w:type="dxa"/>
+          </w:tcPr>
+          <w:p>
+            <w:pPr>
+              <w:rPr>
+                <w:lang w:val="en-IN"/>
+              </w:rPr>
+            </w:pPr>
+          </w:p>
+        </w:tc>
+        <w:tc>
+          <w:tcPr>
+            <w:tcW w:w="2130" w:type="dxa"/>
+          </w:tcPr>
+          <w:p>
+            <w:pPr>
+              <w:rPr>
+                <w:lang w:val="en-IN"/>
+              </w:rPr>
+            </w:pPr>
+          </w:p>
+        </w:tc>
+        <w:tc>
+          <w:tcPr>
+            <w:tcW w:w="2418" w:type="dxa"/>
+          </w:tcPr>
+          <w:p>
+            <w:pPr>
+              <w:rPr>
+                <w:lang w:val="en-IN"/>
+              </w:rPr>
+            </w:pPr>
+          </w:p>
+        </w:tc>
+        <w:tc>
+          <w:tcPr>
+            <w:tcW w:w="1844" w:type="dxa"/>
+          </w:tcPr>
+          <w:p>
+            <w:pPr>
+              <w:rPr>
+                <w:lang w:val="en-IN"/>
+              </w:rPr>
+            </w:pPr>
+          </w:p>
+        </w:tc>
+      </w:tr>
+      <w:tr>
+        <w:tc>
+          <w:tcPr>
+            <w:tcW w:w="2130" w:type="dxa"/>
+          </w:tcPr>
+          <w:p>
+            <w:pPr>
+              <w:rPr>
+                <w:lang w:val="en-IN"/>
+              </w:rPr>
+            </w:pPr>
+          </w:p>
+        </w:tc>
+        <w:tc>
+          <w:tcPr>
+            <w:tcW w:w="2130" w:type="dxa"/>
+          </w:tcPr>
+          <w:p>
+            <w:pPr>
+              <w:rPr>
+                <w:lang w:val="en-IN"/>
+              </w:rPr>
+            </w:pPr>
+          </w:p>
+        </w:tc>
+        <w:tc>
+          <w:tcPr>
+            <w:tcW w:w="2418" w:type="dxa"/>
+          </w:tcPr>
+          <w:p>
+            <w:pPr>
+              <w:rPr>
+                <w:lang w:val="en-IN"/>
+              </w:rPr>
+            </w:pPr>
+          </w:p>
+        </w:tc>
+        <w:tc>
+          <w:tcPr>
+            <w:tcW w:w="1844" w:type="dxa"/>
+          </w:tcPr>
+          <w:p>
+            <w:pPr>
+              <w:rPr>
+                <w:lang w:val="en-IN"/>
+              </w:rPr>
+            </w:pPr>
+          </w:p>
+        </w:tc>
+      </w:tr>
+      <w:tr>
+        <w:tc>
+          <w:tcPr>
+            <w:tcW w:w="2130" w:type="dxa"/>
+          </w:tcPr>
+          <w:p>
+            <w:pPr>
+              <w:rPr>
+                <w:lang w:val="en-IN"/>
+              </w:rPr>
+            </w:pPr>
+          </w:p>
+        </w:tc>
+        <w:tc>
+          <w:tcPr>
+            <w:tcW w:w="2130" w:type="dxa"/>
+          </w:tcPr>
+          <w:p>
+            <w:pPr>
+              <w:rPr>
+                <w:lang w:val="en-IN"/>
+              </w:rPr>
+            </w:pPr>
+          </w:p>
+        </w:tc>
+        <w:tc>
+          <w:tcPr>
+            <w:tcW w:w="2418" w:type="dxa"/>
+          </w:tcPr>
+          <w:p>
+            <w:pPr>
+              <w:rPr>
+                <w:lang w:val="en-IN"/>
+              </w:rPr>
+            </w:pPr>
+          </w:p>
+        </w:tc>
+        <w:tc>
+          <w:tcPr>
+            <w:tcW w:w="1844" w:type="dxa"/>
+          </w:tcPr>
+          <w:p>
+            <w:pPr>
+              <w:rPr>
+                <w:lang w:val="en-IN"/>
+              </w:rPr>
+            </w:pPr>
+          </w:p>
+        </w:tc>
+      </w:tr>
+      <w:tr>
+        <w:tc>
+          <w:tcPr>
+            <w:tcW w:w="2130" w:type="dxa"/>
+          </w:tcPr>
+          <w:p>
+            <w:pPr>
+              <w:rPr>
+                <w:lang w:val="en-IN"/>
+              </w:rPr>
+            </w:pPr>
+          </w:p>
+        </w:tc>
+        <w:tc>
+          <w:tcPr>
+            <w:tcW w:w="2130" w:type="dxa"/>
+          </w:tcPr>
+          <w:p>
+            <w:pPr>
+              <w:rPr>
+                <w:lang w:val="en-IN"/>
+              </w:rPr>
+            </w:pPr>
+          </w:p>
+        </w:tc>
+        <w:tc>
+          <w:tcPr>
+            <w:tcW w:w="2418" w:type="dxa"/>
+          </w:tcPr>
+          <w:p>
+            <w:pPr>
+              <w:rPr>
+                <w:lang w:val="en-IN"/>
+              </w:rPr>
+            </w:pPr>
+          </w:p>
+        </w:tc>
+        <w:tc>
+          <w:tcPr>
+            <w:tcW w:w="1844" w:type="dxa"/>
           </w:tcPr>
           <w:p>
             <w:pPr>
@@ -7361,7 +10734,7 @@
   <w:style w:type="paragraph" w:default="1" w:styleId="Normal">
     <w:name w:val="Normal"/>
     <w:qFormat/>
-    <w:rsid w:val="00C16681"/>
+    <w:rsid w:val="007D6182"/>
     <w:rPr>
       <w:rFonts w:asciiTheme="minorHAnsi" w:eastAsiaTheme="minorEastAsia" w:hAnsiTheme="minorHAnsi" w:cstheme="minorBidi"/>
       <w:lang w:eastAsia="zh-CN"/>
@@ -7514,6 +10887,15 @@
       <w:ind w:left="720"/>
       <w:contextualSpacing/>
     </w:pPr>
+  </w:style>
+  <w:style w:type="character" w:styleId="FollowedHyperlink">
+    <w:name w:val="FollowedHyperlink"/>
+    <w:basedOn w:val="DefaultParagraphFont"/>
+    <w:rsid w:val="007D6182"/>
+    <w:rPr>
+      <w:color w:val="954F72" w:themeColor="followedHyperlink"/>
+      <w:u w:val="single"/>
+    </w:rPr>
   </w:style>
 </w:styles>
 </file>
@@ -7795,7 +11177,7 @@
 </file>
 
 <file path=customXml/itemProps2.xml><?xml version="1.0" encoding="utf-8"?>
-<ds:datastoreItem xmlns:ds="http://schemas.openxmlformats.org/officeDocument/2006/customXml" ds:itemID="{DCD6F1B1-6949-4996-800C-BEC1D4307DD3}">
+<ds:datastoreItem xmlns:ds="http://schemas.openxmlformats.org/officeDocument/2006/customXml" ds:itemID="{6ACE8BF6-44C5-4167-B4D5-68E939435332}">
   <ds:schemaRefs>
     <ds:schemaRef ds:uri="http://schemas.openxmlformats.org/officeDocument/2006/bibliography"/>
   </ds:schemaRefs>

</xml_diff>

<commit_message>
status_report_doc.docx is updatedto till 12/11/2020
</commit_message>
<xml_diff>
--- a/status_report_doc.docx
+++ b/status_report_doc.docx
@@ -7969,6 +7969,446 @@
               </w:r>
             </w:hyperlink>
           </w:p>
+        </w:tc>
+        <w:tc>
+          <w:tcPr>
+            <w:tcW w:w="2418" w:type="dxa"/>
+          </w:tcPr>
+          <w:p>
+            <w:pPr>
+              <w:jc w:val="left"/>
+              <w:rPr>
+                <w:rFonts w:ascii="Times New Roman" w:hAnsi="Times New Roman" w:cs="Times New Roman"/>
+                <w:lang w:val="en-IN"/>
+              </w:rPr>
+            </w:pPr>
+            <w:r>
+              <w:rPr>
+                <w:rFonts w:ascii="Times New Roman" w:hAnsi="Times New Roman" w:cs="Times New Roman"/>
+                <w:lang w:val="en-IN"/>
+              </w:rPr>
+              <w:t>I have studied</w:t>
+            </w:r>
+            <w:r>
+              <w:rPr>
+                <w:rFonts w:ascii="Times New Roman" w:hAnsi="Times New Roman" w:cs="Times New Roman"/>
+                <w:lang w:val="en-IN"/>
+              </w:rPr>
+              <w:t xml:space="preserve"> about playback tutorials on </w:t>
+            </w:r>
+            <w:proofErr w:type="spellStart"/>
+            <w:r>
+              <w:rPr>
+                <w:rFonts w:ascii="Times New Roman" w:hAnsi="Times New Roman" w:cs="Times New Roman"/>
+                <w:lang w:val="en-IN"/>
+              </w:rPr>
+              <w:t>gsteamer</w:t>
+            </w:r>
+            <w:proofErr w:type="spellEnd"/>
+            <w:r>
+              <w:rPr>
+                <w:rFonts w:ascii="Times New Roman" w:hAnsi="Times New Roman" w:cs="Times New Roman"/>
+                <w:lang w:val="en-IN"/>
+              </w:rPr>
+              <w:t xml:space="preserve"> and kept logs i</w:t>
+            </w:r>
+            <w:r>
+              <w:rPr>
+                <w:rFonts w:ascii="Times New Roman" w:hAnsi="Times New Roman" w:cs="Times New Roman"/>
+                <w:lang w:val="en-IN"/>
+              </w:rPr>
+              <w:t xml:space="preserve">n each tutorial source code to </w:t>
+            </w:r>
+            <w:r>
+              <w:rPr>
+                <w:rFonts w:ascii="Times New Roman" w:hAnsi="Times New Roman" w:cs="Times New Roman"/>
+                <w:lang w:val="en-IN"/>
+              </w:rPr>
+              <w:t>understand the flow</w:t>
+            </w:r>
+          </w:p>
+          <w:p>
+            <w:pPr>
+              <w:jc w:val="left"/>
+              <w:rPr>
+                <w:rFonts w:ascii="Times New Roman" w:hAnsi="Times New Roman" w:cs="Times New Roman"/>
+                <w:lang w:val="en-IN"/>
+              </w:rPr>
+            </w:pPr>
+            <w:r>
+              <w:rPr>
+                <w:rFonts w:ascii="Times New Roman" w:hAnsi="Times New Roman" w:cs="Times New Roman"/>
+                <w:lang w:val="en-IN"/>
+              </w:rPr>
+              <w:t>Regarding audio stream properties:</w:t>
+            </w:r>
+          </w:p>
+          <w:p>
+            <w:pPr>
+              <w:jc w:val="left"/>
+              <w:rPr>
+                <w:rFonts w:ascii="Times New Roman" w:hAnsi="Times New Roman" w:cs="Times New Roman"/>
+                <w:lang w:val="en-IN"/>
+              </w:rPr>
+            </w:pPr>
+            <w:r>
+              <w:rPr>
+                <w:rFonts w:ascii="Times New Roman" w:hAnsi="Times New Roman" w:cs="Times New Roman"/>
+                <w:lang w:val="en-IN"/>
+              </w:rPr>
+              <w:t xml:space="preserve">1.How to enable Audio Visualization in </w:t>
+            </w:r>
+            <w:proofErr w:type="spellStart"/>
+            <w:r>
+              <w:rPr>
+                <w:rFonts w:ascii="Times New Roman" w:hAnsi="Times New Roman" w:cs="Times New Roman"/>
+                <w:lang w:val="en-IN"/>
+              </w:rPr>
+              <w:t>playbin</w:t>
+            </w:r>
+            <w:proofErr w:type="spellEnd"/>
+            <w:r>
+              <w:rPr>
+                <w:rFonts w:ascii="Times New Roman" w:hAnsi="Times New Roman" w:cs="Times New Roman"/>
+                <w:lang w:val="en-IN"/>
+              </w:rPr>
+              <w:t xml:space="preserve"> with the GST_PLAY_FLAG_VIS flag</w:t>
+            </w:r>
+          </w:p>
+          <w:p>
+            <w:pPr>
+              <w:jc w:val="left"/>
+              <w:rPr>
+                <w:rFonts w:ascii="Times New Roman" w:hAnsi="Times New Roman" w:cs="Times New Roman"/>
+                <w:lang w:val="en-IN"/>
+              </w:rPr>
+            </w:pPr>
+            <w:r>
+              <w:rPr>
+                <w:rFonts w:ascii="Times New Roman" w:hAnsi="Times New Roman" w:cs="Times New Roman"/>
+                <w:lang w:val="en-IN"/>
+              </w:rPr>
+              <w:t xml:space="preserve">2.How to enforce one particular visualization element with </w:t>
+            </w:r>
+            <w:r>
+              <w:rPr>
+                <w:rFonts w:ascii="Times New Roman" w:hAnsi="Times New Roman" w:cs="Times New Roman"/>
+                <w:lang w:val="en-IN"/>
+              </w:rPr>
+              <w:t xml:space="preserve">the </w:t>
+            </w:r>
+            <w:proofErr w:type="spellStart"/>
+            <w:r>
+              <w:rPr>
+                <w:rFonts w:ascii="Times New Roman" w:hAnsi="Times New Roman" w:cs="Times New Roman"/>
+                <w:lang w:val="en-IN"/>
+              </w:rPr>
+              <w:t>vis-plugin</w:t>
+            </w:r>
+            <w:proofErr w:type="spellEnd"/>
+            <w:r>
+              <w:rPr>
+                <w:rFonts w:ascii="Times New Roman" w:hAnsi="Times New Roman" w:cs="Times New Roman"/>
+                <w:lang w:val="en-IN"/>
+              </w:rPr>
+              <w:t xml:space="preserve"> </w:t>
+            </w:r>
+            <w:proofErr w:type="spellStart"/>
+            <w:r>
+              <w:rPr>
+                <w:rFonts w:ascii="Times New Roman" w:hAnsi="Times New Roman" w:cs="Times New Roman"/>
+                <w:lang w:val="en-IN"/>
+              </w:rPr>
+              <w:t>playbin</w:t>
+            </w:r>
+            <w:proofErr w:type="spellEnd"/>
+            <w:r>
+              <w:rPr>
+                <w:rFonts w:ascii="Times New Roman" w:hAnsi="Times New Roman" w:cs="Times New Roman"/>
+                <w:lang w:val="en-IN"/>
+              </w:rPr>
+              <w:t xml:space="preserve"> property</w:t>
+            </w:r>
+          </w:p>
+          <w:p>
+            <w:pPr>
+              <w:jc w:val="left"/>
+              <w:rPr>
+                <w:rFonts w:ascii="Times New Roman" w:hAnsi="Times New Roman" w:cs="Times New Roman"/>
+                <w:lang w:val="en-IN"/>
+              </w:rPr>
+            </w:pPr>
+            <w:hyperlink r:id="rId38" w:history="1">
+              <w:r>
+                <w:rPr>
+                  <w:rStyle w:val="Hyperlink"/>
+                  <w:rFonts w:ascii="Times New Roman" w:hAnsi="Times New Roman" w:cs="Times New Roman"/>
+                  <w:lang w:val="en-IN"/>
+                </w:rPr>
+                <w:t>https://gstreamer.freedesktop.org/documentation/tutorials/playback/audio-visualization.html?gi-language</w:t>
+              </w:r>
+            </w:hyperlink>
+            <w:r>
+              <w:rPr>
+                <w:rFonts w:ascii="Times New Roman" w:hAnsi="Times New Roman" w:cs="Times New Roman"/>
+                <w:lang w:val="en-IN"/>
+              </w:rPr>
+              <w:t>=</w:t>
+            </w:r>
+          </w:p>
+        </w:tc>
+        <w:tc>
+          <w:tcPr>
+            <w:tcW w:w="1844" w:type="dxa"/>
+          </w:tcPr>
+          <w:p>
+            <w:pPr>
+              <w:jc w:val="left"/>
+              <w:rPr>
+                <w:rFonts w:ascii="Times New Roman" w:hAnsi="Times New Roman" w:cs="Times New Roman"/>
+                <w:lang w:val="en-IN"/>
+              </w:rPr>
+            </w:pPr>
+            <w:r>
+              <w:rPr>
+                <w:rFonts w:ascii="Times New Roman" w:hAnsi="Times New Roman" w:cs="Times New Roman"/>
+                <w:lang w:val="en-IN"/>
+              </w:rPr>
+              <w:t>None</w:t>
+            </w:r>
+          </w:p>
+        </w:tc>
+      </w:tr>
+      <w:tr>
+        <w:tc>
+          <w:tcPr>
+            <w:tcW w:w="2130" w:type="dxa"/>
+          </w:tcPr>
+          <w:p>
+            <w:pPr>
+              <w:rPr>
+                <w:rFonts w:ascii="Times New Roman" w:hAnsi="Times New Roman" w:cs="Times New Roman"/>
+                <w:lang w:val="en-IN"/>
+              </w:rPr>
+            </w:pPr>
+            <w:r>
+              <w:rPr>
+                <w:rFonts w:ascii="Times New Roman" w:hAnsi="Times New Roman" w:cs="Times New Roman"/>
+                <w:lang w:val="en-IN"/>
+              </w:rPr>
+              <w:t>10/11/2020</w:t>
+            </w:r>
+          </w:p>
+        </w:tc>
+        <w:tc>
+          <w:tcPr>
+            <w:tcW w:w="2130" w:type="dxa"/>
+          </w:tcPr>
+          <w:p>
+            <w:pPr>
+              <w:rPr>
+                <w:rFonts w:ascii="Times New Roman" w:hAnsi="Times New Roman" w:cs="Times New Roman"/>
+                <w:lang w:val="en-IN"/>
+              </w:rPr>
+            </w:pPr>
+            <w:r>
+              <w:rPr>
+                <w:rFonts w:ascii="Times New Roman" w:hAnsi="Times New Roman" w:cs="Times New Roman"/>
+                <w:lang w:val="en-IN"/>
+              </w:rPr>
+              <w:t>None</w:t>
+            </w:r>
+          </w:p>
+        </w:tc>
+        <w:tc>
+          <w:tcPr>
+            <w:tcW w:w="2418" w:type="dxa"/>
+          </w:tcPr>
+          <w:p>
+            <w:pPr>
+              <w:jc w:val="left"/>
+              <w:rPr>
+                <w:rFonts w:ascii="Times New Roman" w:hAnsi="Times New Roman" w:cs="Times New Roman"/>
+                <w:lang w:val="en-IN"/>
+              </w:rPr>
+            </w:pPr>
+            <w:r>
+              <w:rPr>
+                <w:rFonts w:ascii="Times New Roman" w:hAnsi="Times New Roman" w:cs="Times New Roman"/>
+                <w:lang w:val="en-IN"/>
+              </w:rPr>
+              <w:t>I have studied</w:t>
+            </w:r>
+            <w:r>
+              <w:rPr>
+                <w:rFonts w:ascii="Times New Roman" w:hAnsi="Times New Roman" w:cs="Times New Roman"/>
+                <w:lang w:val="en-IN"/>
+              </w:rPr>
+              <w:t xml:space="preserve"> about playback tutorials on </w:t>
+            </w:r>
+            <w:proofErr w:type="spellStart"/>
+            <w:r>
+              <w:rPr>
+                <w:rFonts w:ascii="Times New Roman" w:hAnsi="Times New Roman" w:cs="Times New Roman"/>
+                <w:lang w:val="en-IN"/>
+              </w:rPr>
+              <w:t>gsteamer</w:t>
+            </w:r>
+            <w:proofErr w:type="spellEnd"/>
+            <w:r>
+              <w:rPr>
+                <w:rFonts w:ascii="Times New Roman" w:hAnsi="Times New Roman" w:cs="Times New Roman"/>
+                <w:lang w:val="en-IN"/>
+              </w:rPr>
+              <w:t xml:space="preserve"> and kept logs i</w:t>
+            </w:r>
+            <w:r>
+              <w:rPr>
+                <w:rFonts w:ascii="Times New Roman" w:hAnsi="Times New Roman" w:cs="Times New Roman"/>
+                <w:lang w:val="en-IN"/>
+              </w:rPr>
+              <w:t xml:space="preserve">n each tutorial source code to </w:t>
+            </w:r>
+            <w:r>
+              <w:rPr>
+                <w:rFonts w:ascii="Times New Roman" w:hAnsi="Times New Roman" w:cs="Times New Roman"/>
+                <w:lang w:val="en-IN"/>
+              </w:rPr>
+              <w:t>understand the flow</w:t>
+            </w:r>
+          </w:p>
+          <w:p>
+            <w:pPr>
+              <w:jc w:val="left"/>
+              <w:rPr>
+                <w:rFonts w:ascii="Times New Roman" w:hAnsi="Times New Roman" w:cs="Times New Roman"/>
+                <w:lang w:val="en-IN"/>
+              </w:rPr>
+            </w:pPr>
+            <w:r>
+              <w:rPr>
+                <w:rFonts w:ascii="Times New Roman" w:hAnsi="Times New Roman" w:cs="Times New Roman"/>
+                <w:lang w:val="en-IN"/>
+              </w:rPr>
+              <w:t>Regarding pads in elements of streams:</w:t>
+            </w:r>
+          </w:p>
+          <w:p>
+            <w:pPr>
+              <w:jc w:val="left"/>
+              <w:rPr>
+                <w:rFonts w:ascii="Times New Roman" w:hAnsi="Times New Roman" w:cs="Times New Roman"/>
+                <w:lang w:val="en-IN"/>
+              </w:rPr>
+            </w:pPr>
+            <w:proofErr w:type="gramStart"/>
+            <w:r>
+              <w:rPr>
+                <w:rFonts w:ascii="Times New Roman" w:hAnsi="Times New Roman" w:cs="Times New Roman"/>
+                <w:lang w:val="en-IN"/>
+              </w:rPr>
+              <w:t>1.How</w:t>
+            </w:r>
+            <w:proofErr w:type="gramEnd"/>
+            <w:r>
+              <w:rPr>
+                <w:rFonts w:ascii="Times New Roman" w:hAnsi="Times New Roman" w:cs="Times New Roman"/>
+                <w:lang w:val="en-IN"/>
+              </w:rPr>
+              <w:t xml:space="preserve"> to set your own sinks to </w:t>
+            </w:r>
+            <w:proofErr w:type="spellStart"/>
+            <w:r>
+              <w:rPr>
+                <w:rFonts w:ascii="Times New Roman" w:hAnsi="Times New Roman" w:cs="Times New Roman"/>
+                <w:lang w:val="en-IN"/>
+              </w:rPr>
+              <w:t>playbin</w:t>
+            </w:r>
+            <w:proofErr w:type="spellEnd"/>
+            <w:r>
+              <w:rPr>
+                <w:rFonts w:ascii="Times New Roman" w:hAnsi="Times New Roman" w:cs="Times New Roman"/>
+                <w:lang w:val="en-IN"/>
+              </w:rPr>
+              <w:t xml:space="preserve"> using the audio-sink and video-sink properties.</w:t>
+            </w:r>
+          </w:p>
+          <w:p>
+            <w:pPr>
+              <w:jc w:val="left"/>
+              <w:rPr>
+                <w:rFonts w:ascii="Times New Roman" w:hAnsi="Times New Roman" w:cs="Times New Roman"/>
+                <w:lang w:val="en-IN"/>
+              </w:rPr>
+            </w:pPr>
+            <w:proofErr w:type="gramStart"/>
+            <w:r>
+              <w:rPr>
+                <w:rFonts w:ascii="Times New Roman" w:hAnsi="Times New Roman" w:cs="Times New Roman"/>
+                <w:lang w:val="en-IN"/>
+              </w:rPr>
+              <w:t>2.How</w:t>
+            </w:r>
+            <w:proofErr w:type="gramEnd"/>
+            <w:r>
+              <w:rPr>
+                <w:rFonts w:ascii="Times New Roman" w:hAnsi="Times New Roman" w:cs="Times New Roman"/>
+                <w:lang w:val="en-IN"/>
+              </w:rPr>
+              <w:t xml:space="preserve"> to wrap a piece of pipeline into a </w:t>
+            </w:r>
+            <w:proofErr w:type="spellStart"/>
+            <w:r>
+              <w:rPr>
+                <w:rFonts w:ascii="Times New Roman" w:hAnsi="Times New Roman" w:cs="Times New Roman"/>
+                <w:lang w:val="en-IN"/>
+              </w:rPr>
+              <w:t>GstBin</w:t>
+            </w:r>
+            <w:proofErr w:type="spellEnd"/>
+            <w:r>
+              <w:rPr>
+                <w:rFonts w:ascii="Times New Roman" w:hAnsi="Times New Roman" w:cs="Times New Roman"/>
+                <w:lang w:val="en-IN"/>
+              </w:rPr>
+              <w:t xml:space="preserve"> so it can be used as a sink-bin by </w:t>
+            </w:r>
+            <w:proofErr w:type="spellStart"/>
+            <w:r>
+              <w:rPr>
+                <w:rFonts w:ascii="Times New Roman" w:hAnsi="Times New Roman" w:cs="Times New Roman"/>
+                <w:lang w:val="en-IN"/>
+              </w:rPr>
+              <w:t>playbin</w:t>
+            </w:r>
+            <w:proofErr w:type="spellEnd"/>
+            <w:r>
+              <w:rPr>
+                <w:rFonts w:ascii="Times New Roman" w:hAnsi="Times New Roman" w:cs="Times New Roman"/>
+                <w:lang w:val="en-IN"/>
+              </w:rPr>
+              <w:t>.</w:t>
+            </w:r>
+          </w:p>
+          <w:p>
+            <w:pPr>
+              <w:jc w:val="left"/>
+              <w:rPr>
+                <w:rFonts w:ascii="Times New Roman" w:hAnsi="Times New Roman" w:cs="Times New Roman"/>
+              </w:rPr>
+            </w:pPr>
+            <w:hyperlink r:id="rId39" w:history="1">
+              <w:r>
+                <w:rPr>
+                  <w:rStyle w:val="Hyperlink"/>
+                  <w:rFonts w:ascii="Times New Roman" w:hAnsi="Times New Roman" w:cs="Times New Roman"/>
+                  <w:lang w:val="en-IN"/>
+                </w:rPr>
+                <w:t>https://gstreamer.freedesktop.org/documentation/tutorials/playback/custom-playbin-sinks.html?gi-language=c</w:t>
+              </w:r>
+            </w:hyperlink>
+          </w:p>
           <w:p>
             <w:pPr>
               <w:jc w:val="left"/>
@@ -8005,11 +8445,10 @@
             <w:pPr>
               <w:jc w:val="left"/>
               <w:rPr>
-                <w:rFonts w:ascii="Times New Roman" w:hAnsi="Times New Roman" w:cs="Times New Roman"/>
-                <w:lang w:val="en-IN"/>
-              </w:rPr>
-            </w:pPr>
-            <w:hyperlink r:id="rId38" w:history="1">
+                <w:lang w:val="en-IN"/>
+              </w:rPr>
+            </w:pPr>
+            <w:hyperlink r:id="rId40" w:history="1">
               <w:r>
                 <w:rPr>
                   <w:rStyle w:val="Hyperlink"/>
@@ -8023,326 +8462,6 @@
         </w:tc>
         <w:tc>
           <w:tcPr>
-            <w:tcW w:w="2418" w:type="dxa"/>
-          </w:tcPr>
-          <w:p>
-            <w:pPr>
-              <w:jc w:val="left"/>
-              <w:rPr>
-                <w:rFonts w:ascii="Times New Roman" w:hAnsi="Times New Roman" w:cs="Times New Roman"/>
-                <w:lang w:val="en-IN"/>
-              </w:rPr>
-            </w:pPr>
-            <w:r>
-              <w:rPr>
-                <w:rFonts w:ascii="Times New Roman" w:hAnsi="Times New Roman" w:cs="Times New Roman"/>
-                <w:lang w:val="en-IN"/>
-              </w:rPr>
-              <w:t>I have studied</w:t>
-            </w:r>
-            <w:r>
-              <w:rPr>
-                <w:rFonts w:ascii="Times New Roman" w:hAnsi="Times New Roman" w:cs="Times New Roman"/>
-                <w:lang w:val="en-IN"/>
-              </w:rPr>
-              <w:t xml:space="preserve"> about playback tutorials on </w:t>
-            </w:r>
-            <w:proofErr w:type="spellStart"/>
-            <w:r>
-              <w:rPr>
-                <w:rFonts w:ascii="Times New Roman" w:hAnsi="Times New Roman" w:cs="Times New Roman"/>
-                <w:lang w:val="en-IN"/>
-              </w:rPr>
-              <w:t>gsteamer</w:t>
-            </w:r>
-            <w:proofErr w:type="spellEnd"/>
-            <w:r>
-              <w:rPr>
-                <w:rFonts w:ascii="Times New Roman" w:hAnsi="Times New Roman" w:cs="Times New Roman"/>
-                <w:lang w:val="en-IN"/>
-              </w:rPr>
-              <w:t xml:space="preserve"> and kept logs i</w:t>
-            </w:r>
-            <w:r>
-              <w:rPr>
-                <w:rFonts w:ascii="Times New Roman" w:hAnsi="Times New Roman" w:cs="Times New Roman"/>
-                <w:lang w:val="en-IN"/>
-              </w:rPr>
-              <w:t xml:space="preserve">n each tutorial source code to </w:t>
-            </w:r>
-            <w:r>
-              <w:rPr>
-                <w:rFonts w:ascii="Times New Roman" w:hAnsi="Times New Roman" w:cs="Times New Roman"/>
-                <w:lang w:val="en-IN"/>
-              </w:rPr>
-              <w:t>understand the flow</w:t>
-            </w:r>
-          </w:p>
-          <w:p>
-            <w:pPr>
-              <w:jc w:val="left"/>
-              <w:rPr>
-                <w:rFonts w:ascii="Times New Roman" w:hAnsi="Times New Roman" w:cs="Times New Roman"/>
-                <w:lang w:val="en-IN"/>
-              </w:rPr>
-            </w:pPr>
-            <w:r>
-              <w:rPr>
-                <w:rFonts w:ascii="Times New Roman" w:hAnsi="Times New Roman" w:cs="Times New Roman"/>
-                <w:lang w:val="en-IN"/>
-              </w:rPr>
-              <w:t>Regarding audio stream properties:</w:t>
-            </w:r>
-          </w:p>
-          <w:p>
-            <w:pPr>
-              <w:jc w:val="left"/>
-              <w:rPr>
-                <w:rFonts w:ascii="Times New Roman" w:hAnsi="Times New Roman" w:cs="Times New Roman"/>
-                <w:lang w:val="en-IN"/>
-              </w:rPr>
-            </w:pPr>
-            <w:r>
-              <w:rPr>
-                <w:rFonts w:ascii="Times New Roman" w:hAnsi="Times New Roman" w:cs="Times New Roman"/>
-                <w:lang w:val="en-IN"/>
-              </w:rPr>
-              <w:t xml:space="preserve">1.How to enable Audio Visualization in </w:t>
-            </w:r>
-            <w:proofErr w:type="spellStart"/>
-            <w:r>
-              <w:rPr>
-                <w:rFonts w:ascii="Times New Roman" w:hAnsi="Times New Roman" w:cs="Times New Roman"/>
-                <w:lang w:val="en-IN"/>
-              </w:rPr>
-              <w:t>playbin</w:t>
-            </w:r>
-            <w:proofErr w:type="spellEnd"/>
-            <w:r>
-              <w:rPr>
-                <w:rFonts w:ascii="Times New Roman" w:hAnsi="Times New Roman" w:cs="Times New Roman"/>
-                <w:lang w:val="en-IN"/>
-              </w:rPr>
-              <w:t xml:space="preserve"> with the GST_PLAY_FLAG_VIS flag</w:t>
-            </w:r>
-          </w:p>
-          <w:p>
-            <w:pPr>
-              <w:jc w:val="left"/>
-              <w:rPr>
-                <w:rFonts w:ascii="Times New Roman" w:hAnsi="Times New Roman" w:cs="Times New Roman"/>
-                <w:lang w:val="en-IN"/>
-              </w:rPr>
-            </w:pPr>
-            <w:r>
-              <w:rPr>
-                <w:rFonts w:ascii="Times New Roman" w:hAnsi="Times New Roman" w:cs="Times New Roman"/>
-                <w:lang w:val="en-IN"/>
-              </w:rPr>
-              <w:t xml:space="preserve">2.How to enforce one particular visualization element with </w:t>
-            </w:r>
-            <w:r>
-              <w:rPr>
-                <w:rFonts w:ascii="Times New Roman" w:hAnsi="Times New Roman" w:cs="Times New Roman"/>
-                <w:lang w:val="en-IN"/>
-              </w:rPr>
-              <w:t xml:space="preserve">the </w:t>
-            </w:r>
-            <w:proofErr w:type="spellStart"/>
-            <w:r>
-              <w:rPr>
-                <w:rFonts w:ascii="Times New Roman" w:hAnsi="Times New Roman" w:cs="Times New Roman"/>
-                <w:lang w:val="en-IN"/>
-              </w:rPr>
-              <w:t>vis-plugin</w:t>
-            </w:r>
-            <w:proofErr w:type="spellEnd"/>
-            <w:r>
-              <w:rPr>
-                <w:rFonts w:ascii="Times New Roman" w:hAnsi="Times New Roman" w:cs="Times New Roman"/>
-                <w:lang w:val="en-IN"/>
-              </w:rPr>
-              <w:t xml:space="preserve"> </w:t>
-            </w:r>
-            <w:proofErr w:type="spellStart"/>
-            <w:r>
-              <w:rPr>
-                <w:rFonts w:ascii="Times New Roman" w:hAnsi="Times New Roman" w:cs="Times New Roman"/>
-                <w:lang w:val="en-IN"/>
-              </w:rPr>
-              <w:t>playbin</w:t>
-            </w:r>
-            <w:proofErr w:type="spellEnd"/>
-            <w:r>
-              <w:rPr>
-                <w:rFonts w:ascii="Times New Roman" w:hAnsi="Times New Roman" w:cs="Times New Roman"/>
-                <w:lang w:val="en-IN"/>
-              </w:rPr>
-              <w:t xml:space="preserve"> property</w:t>
-            </w:r>
-          </w:p>
-          <w:p>
-            <w:pPr>
-              <w:jc w:val="left"/>
-              <w:rPr>
-                <w:rFonts w:ascii="Times New Roman" w:hAnsi="Times New Roman" w:cs="Times New Roman"/>
-                <w:lang w:val="en-IN"/>
-              </w:rPr>
-            </w:pPr>
-            <w:hyperlink r:id="rId39" w:history="1">
-              <w:r>
-                <w:rPr>
-                  <w:rStyle w:val="Hyperlink"/>
-                  <w:rFonts w:ascii="Times New Roman" w:hAnsi="Times New Roman" w:cs="Times New Roman"/>
-                  <w:lang w:val="en-IN"/>
-                </w:rPr>
-                <w:t>https://gstreamer.freedesktop.org/documentation/tutorials/playback/audio-visualization.html?gi-language</w:t>
-              </w:r>
-            </w:hyperlink>
-            <w:r>
-              <w:rPr>
-                <w:rFonts w:ascii="Times New Roman" w:hAnsi="Times New Roman" w:cs="Times New Roman"/>
-                <w:lang w:val="en-IN"/>
-              </w:rPr>
-              <w:t>=</w:t>
-            </w:r>
-          </w:p>
-          <w:p>
-            <w:pPr>
-              <w:jc w:val="left"/>
-              <w:rPr>
-                <w:rFonts w:ascii="Times New Roman" w:hAnsi="Times New Roman" w:cs="Times New Roman"/>
-                <w:lang w:val="en-IN"/>
-              </w:rPr>
-            </w:pPr>
-            <w:r>
-              <w:rPr>
-                <w:rFonts w:ascii="Times New Roman" w:hAnsi="Times New Roman" w:cs="Times New Roman"/>
-                <w:lang w:val="en-IN"/>
-              </w:rPr>
-              <w:t>Regarding pads in elements of streams:</w:t>
-            </w:r>
-          </w:p>
-          <w:p>
-            <w:pPr>
-              <w:jc w:val="left"/>
-              <w:rPr>
-                <w:rFonts w:ascii="Times New Roman" w:hAnsi="Times New Roman" w:cs="Times New Roman"/>
-                <w:lang w:val="en-IN"/>
-              </w:rPr>
-            </w:pPr>
-            <w:proofErr w:type="gramStart"/>
-            <w:r>
-              <w:rPr>
-                <w:rFonts w:ascii="Times New Roman" w:hAnsi="Times New Roman" w:cs="Times New Roman"/>
-                <w:lang w:val="en-IN"/>
-              </w:rPr>
-              <w:t>1.How</w:t>
-            </w:r>
-            <w:proofErr w:type="gramEnd"/>
-            <w:r>
-              <w:rPr>
-                <w:rFonts w:ascii="Times New Roman" w:hAnsi="Times New Roman" w:cs="Times New Roman"/>
-                <w:lang w:val="en-IN"/>
-              </w:rPr>
-              <w:t xml:space="preserve"> to set your own sinks to </w:t>
-            </w:r>
-            <w:proofErr w:type="spellStart"/>
-            <w:r>
-              <w:rPr>
-                <w:rFonts w:ascii="Times New Roman" w:hAnsi="Times New Roman" w:cs="Times New Roman"/>
-                <w:lang w:val="en-IN"/>
-              </w:rPr>
-              <w:t>playbin</w:t>
-            </w:r>
-            <w:proofErr w:type="spellEnd"/>
-            <w:r>
-              <w:rPr>
-                <w:rFonts w:ascii="Times New Roman" w:hAnsi="Times New Roman" w:cs="Times New Roman"/>
-                <w:lang w:val="en-IN"/>
-              </w:rPr>
-              <w:t xml:space="preserve"> using the audio-sink and video-sink properties.</w:t>
-            </w:r>
-          </w:p>
-          <w:p>
-            <w:pPr>
-              <w:jc w:val="left"/>
-              <w:rPr>
-                <w:rFonts w:ascii="Times New Roman" w:hAnsi="Times New Roman" w:cs="Times New Roman"/>
-                <w:lang w:val="en-IN"/>
-              </w:rPr>
-            </w:pPr>
-            <w:proofErr w:type="gramStart"/>
-            <w:r>
-              <w:rPr>
-                <w:rFonts w:ascii="Times New Roman" w:hAnsi="Times New Roman" w:cs="Times New Roman"/>
-                <w:lang w:val="en-IN"/>
-              </w:rPr>
-              <w:t>2.How</w:t>
-            </w:r>
-            <w:proofErr w:type="gramEnd"/>
-            <w:r>
-              <w:rPr>
-                <w:rFonts w:ascii="Times New Roman" w:hAnsi="Times New Roman" w:cs="Times New Roman"/>
-                <w:lang w:val="en-IN"/>
-              </w:rPr>
-              <w:t xml:space="preserve"> to wrap a piece of pipeline into a </w:t>
-            </w:r>
-            <w:proofErr w:type="spellStart"/>
-            <w:r>
-              <w:rPr>
-                <w:rFonts w:ascii="Times New Roman" w:hAnsi="Times New Roman" w:cs="Times New Roman"/>
-                <w:lang w:val="en-IN"/>
-              </w:rPr>
-              <w:t>GstBin</w:t>
-            </w:r>
-            <w:proofErr w:type="spellEnd"/>
-            <w:r>
-              <w:rPr>
-                <w:rFonts w:ascii="Times New Roman" w:hAnsi="Times New Roman" w:cs="Times New Roman"/>
-                <w:lang w:val="en-IN"/>
-              </w:rPr>
-              <w:t xml:space="preserve"> so it can be used as a sink-bin by </w:t>
-            </w:r>
-            <w:proofErr w:type="spellStart"/>
-            <w:r>
-              <w:rPr>
-                <w:rFonts w:ascii="Times New Roman" w:hAnsi="Times New Roman" w:cs="Times New Roman"/>
-                <w:lang w:val="en-IN"/>
-              </w:rPr>
-              <w:t>playbin</w:t>
-            </w:r>
-            <w:proofErr w:type="spellEnd"/>
-            <w:r>
-              <w:rPr>
-                <w:rFonts w:ascii="Times New Roman" w:hAnsi="Times New Roman" w:cs="Times New Roman"/>
-                <w:lang w:val="en-IN"/>
-              </w:rPr>
-              <w:t>.</w:t>
-            </w:r>
-          </w:p>
-          <w:p>
-            <w:pPr>
-              <w:jc w:val="left"/>
-              <w:rPr>
-                <w:rFonts w:ascii="Times New Roman" w:hAnsi="Times New Roman" w:cs="Times New Roman"/>
-                <w:lang w:val="en-IN"/>
-              </w:rPr>
-            </w:pPr>
-            <w:hyperlink r:id="rId40" w:history="1">
-              <w:r>
-                <w:rPr>
-                  <w:rStyle w:val="Hyperlink"/>
-                  <w:rFonts w:ascii="Times New Roman" w:hAnsi="Times New Roman" w:cs="Times New Roman"/>
-                  <w:lang w:val="en-IN"/>
-                </w:rPr>
-                <w:t>https://gstreamer.freedesktop.org/documentation/tutorials/playback/custom-playbin-sinks.html?gi-language=c</w:t>
-              </w:r>
-            </w:hyperlink>
-          </w:p>
-        </w:tc>
-        <w:tc>
-          <w:tcPr>
             <w:tcW w:w="1844" w:type="dxa"/>
           </w:tcPr>
           <w:p>
@@ -8358,6 +8477,7 @@
                 <w:rFonts w:ascii="Times New Roman" w:hAnsi="Times New Roman" w:cs="Times New Roman"/>
                 <w:lang w:val="en-IN"/>
               </w:rPr>
+              <w:lastRenderedPageBreak/>
               <w:t>None</w:t>
             </w:r>
           </w:p>
@@ -8370,22 +8490,41 @@
           </w:tcPr>
           <w:p>
             <w:pPr>
-              <w:rPr>
-                <w:lang w:val="en-IN"/>
-              </w:rPr>
-            </w:pPr>
-          </w:p>
-        </w:tc>
-        <w:tc>
-          <w:tcPr>
-            <w:tcW w:w="2130" w:type="dxa"/>
-          </w:tcPr>
-          <w:p>
-            <w:pPr>
-              <w:rPr>
-                <w:lang w:val="en-IN"/>
-              </w:rPr>
-            </w:pPr>
+              <w:jc w:val="left"/>
+              <w:rPr>
+                <w:rFonts w:ascii="Times New Roman" w:hAnsi="Times New Roman" w:cs="Times New Roman"/>
+                <w:lang w:val="en-IN"/>
+              </w:rPr>
+            </w:pPr>
+            <w:r>
+              <w:rPr>
+                <w:rFonts w:ascii="Times New Roman" w:hAnsi="Times New Roman" w:cs="Times New Roman"/>
+                <w:lang w:val="en-IN"/>
+              </w:rPr>
+              <w:lastRenderedPageBreak/>
+              <w:t>11/11/2020</w:t>
+            </w:r>
+          </w:p>
+        </w:tc>
+        <w:tc>
+          <w:tcPr>
+            <w:tcW w:w="2130" w:type="dxa"/>
+          </w:tcPr>
+          <w:p>
+            <w:pPr>
+              <w:jc w:val="left"/>
+              <w:rPr>
+                <w:rFonts w:ascii="Times New Roman" w:hAnsi="Times New Roman" w:cs="Times New Roman"/>
+                <w:lang w:val="en-IN"/>
+              </w:rPr>
+            </w:pPr>
+            <w:r>
+              <w:rPr>
+                <w:rFonts w:ascii="Times New Roman" w:hAnsi="Times New Roman" w:cs="Times New Roman"/>
+                <w:lang w:val="en-IN"/>
+              </w:rPr>
+              <w:t>I studied about pads in elements</w:t>
+            </w:r>
           </w:p>
         </w:tc>
         <w:tc>
@@ -8394,10 +8533,60 @@
           </w:tcPr>
           <w:p>
             <w:pPr>
-              <w:rPr>
-                <w:lang w:val="en-IN"/>
-              </w:rPr>
-            </w:pPr>
+              <w:jc w:val="left"/>
+              <w:rPr>
+                <w:rFonts w:ascii="Times New Roman" w:hAnsi="Times New Roman" w:cs="Times New Roman"/>
+                <w:lang w:val="en-IN"/>
+              </w:rPr>
+            </w:pPr>
+            <w:r>
+              <w:rPr>
+                <w:rFonts w:ascii="Times New Roman" w:hAnsi="Times New Roman" w:cs="Times New Roman"/>
+                <w:lang w:val="en-IN"/>
+              </w:rPr>
+              <w:t>I have studied about Hardware acceleration</w:t>
+            </w:r>
+          </w:p>
+          <w:p>
+            <w:pPr>
+              <w:jc w:val="left"/>
+              <w:rPr>
+                <w:rFonts w:ascii="Times New Roman" w:hAnsi="Times New Roman" w:cs="Times New Roman"/>
+                <w:lang w:val="en-IN"/>
+              </w:rPr>
+            </w:pPr>
+            <w:proofErr w:type="gramStart"/>
+            <w:r>
+              <w:rPr>
+                <w:rFonts w:ascii="Times New Roman" w:hAnsi="Times New Roman" w:cs="Times New Roman"/>
+                <w:lang w:val="en-IN"/>
+              </w:rPr>
+              <w:t>1.Hardware</w:t>
+            </w:r>
+            <w:proofErr w:type="gramEnd"/>
+            <w:r>
+              <w:rPr>
+                <w:rFonts w:ascii="Times New Roman" w:hAnsi="Times New Roman" w:cs="Times New Roman"/>
+                <w:lang w:val="en-IN"/>
+              </w:rPr>
+              <w:t xml:space="preserve"> acceleration can be enabled or disabled by changing the rank of the decoding element with </w:t>
+            </w:r>
+            <w:proofErr w:type="spellStart"/>
+            <w:r>
+              <w:rPr>
+                <w:rFonts w:ascii="Times New Roman" w:hAnsi="Times New Roman" w:cs="Times New Roman"/>
+                <w:lang w:val="en-IN"/>
+              </w:rPr>
+              <w:t>gst_plugin_feature_set_rank</w:t>
+            </w:r>
+            <w:proofErr w:type="spellEnd"/>
+            <w:r>
+              <w:rPr>
+                <w:rFonts w:ascii="Times New Roman" w:hAnsi="Times New Roman" w:cs="Times New Roman"/>
+                <w:lang w:val="en-IN"/>
+              </w:rPr>
+              <w:t>().</w:t>
+            </w:r>
           </w:p>
         </w:tc>
         <w:tc>
@@ -8406,10 +8595,19 @@
           </w:tcPr>
           <w:p>
             <w:pPr>
-              <w:rPr>
-                <w:lang w:val="en-IN"/>
-              </w:rPr>
-            </w:pPr>
+              <w:jc w:val="left"/>
+              <w:rPr>
+                <w:rFonts w:ascii="Times New Roman" w:hAnsi="Times New Roman" w:cs="Times New Roman"/>
+                <w:lang w:val="en-IN"/>
+              </w:rPr>
+            </w:pPr>
+            <w:r>
+              <w:rPr>
+                <w:rFonts w:ascii="Times New Roman" w:hAnsi="Times New Roman" w:cs="Times New Roman"/>
+                <w:lang w:val="en-IN"/>
+              </w:rPr>
+              <w:t>None</w:t>
+            </w:r>
           </w:p>
         </w:tc>
       </w:tr>
@@ -8420,22 +8618,40 @@
           </w:tcPr>
           <w:p>
             <w:pPr>
-              <w:rPr>
-                <w:lang w:val="en-IN"/>
-              </w:rPr>
-            </w:pPr>
-          </w:p>
-        </w:tc>
-        <w:tc>
-          <w:tcPr>
-            <w:tcW w:w="2130" w:type="dxa"/>
-          </w:tcPr>
-          <w:p>
-            <w:pPr>
-              <w:rPr>
-                <w:lang w:val="en-IN"/>
-              </w:rPr>
-            </w:pPr>
+              <w:jc w:val="left"/>
+              <w:rPr>
+                <w:rFonts w:ascii="Times New Roman" w:hAnsi="Times New Roman" w:cs="Times New Roman"/>
+                <w:lang w:val="en-IN"/>
+              </w:rPr>
+            </w:pPr>
+            <w:r>
+              <w:rPr>
+                <w:rFonts w:ascii="Times New Roman" w:hAnsi="Times New Roman" w:cs="Times New Roman"/>
+                <w:lang w:val="en-IN"/>
+              </w:rPr>
+              <w:t>12/11/2020</w:t>
+            </w:r>
+          </w:p>
+        </w:tc>
+        <w:tc>
+          <w:tcPr>
+            <w:tcW w:w="2130" w:type="dxa"/>
+          </w:tcPr>
+          <w:p>
+            <w:pPr>
+              <w:jc w:val="left"/>
+              <w:rPr>
+                <w:rFonts w:ascii="Times New Roman" w:hAnsi="Times New Roman" w:cs="Times New Roman"/>
+                <w:lang w:val="en-IN"/>
+              </w:rPr>
+            </w:pPr>
+            <w:r>
+              <w:rPr>
+                <w:rFonts w:ascii="Times New Roman" w:hAnsi="Times New Roman" w:cs="Times New Roman"/>
+                <w:lang w:val="en-IN"/>
+              </w:rPr>
+              <w:t>I studied about Hardware acceleration</w:t>
+            </w:r>
           </w:p>
         </w:tc>
         <w:tc>
@@ -8444,10 +8660,186 @@
           </w:tcPr>
           <w:p>
             <w:pPr>
-              <w:rPr>
-                <w:lang w:val="en-IN"/>
-              </w:rPr>
-            </w:pPr>
+              <w:jc w:val="left"/>
+              <w:rPr>
+                <w:rFonts w:ascii="Times New Roman" w:hAnsi="Times New Roman" w:cs="Times New Roman"/>
+                <w:lang w:val="en-IN"/>
+              </w:rPr>
+            </w:pPr>
+            <w:r>
+              <w:rPr>
+                <w:rFonts w:ascii="Times New Roman" w:hAnsi="Times New Roman" w:cs="Times New Roman"/>
+                <w:lang w:val="en-IN"/>
+              </w:rPr>
+              <w:t>I read about</w:t>
+            </w:r>
+            <w:r>
+              <w:rPr>
+                <w:rFonts w:ascii="Times New Roman" w:hAnsi="Times New Roman" w:cs="Times New Roman"/>
+                <w:lang w:val="en-IN"/>
+              </w:rPr>
+              <w:t xml:space="preserve"> </w:t>
+            </w:r>
+            <w:r>
+              <w:rPr>
+                <w:rFonts w:ascii="Times New Roman" w:hAnsi="Times New Roman" w:cs="Times New Roman"/>
+                <w:lang w:val="en-IN"/>
+              </w:rPr>
+              <w:t xml:space="preserve">playback speed tutorial </w:t>
+            </w:r>
+            <w:r>
+              <w:rPr>
+                <w:rFonts w:ascii="Times New Roman" w:hAnsi="Times New Roman" w:cs="Times New Roman"/>
+                <w:lang w:val="en-IN"/>
+              </w:rPr>
+              <w:t xml:space="preserve"> on </w:t>
+            </w:r>
+            <w:proofErr w:type="spellStart"/>
+            <w:r>
+              <w:rPr>
+                <w:rFonts w:ascii="Times New Roman" w:hAnsi="Times New Roman" w:cs="Times New Roman"/>
+                <w:lang w:val="en-IN"/>
+              </w:rPr>
+              <w:t>gsteamer</w:t>
+            </w:r>
+            <w:proofErr w:type="spellEnd"/>
+            <w:r>
+              <w:rPr>
+                <w:rFonts w:ascii="Times New Roman" w:hAnsi="Times New Roman" w:cs="Times New Roman"/>
+                <w:lang w:val="en-IN"/>
+              </w:rPr>
+              <w:t xml:space="preserve"> and kept logs in each tutorial source code to understand the flow</w:t>
+            </w:r>
+          </w:p>
+          <w:p>
+            <w:pPr>
+              <w:jc w:val="left"/>
+              <w:rPr>
+                <w:rFonts w:ascii="Times New Roman" w:hAnsi="Times New Roman" w:cs="Times New Roman"/>
+                <w:lang w:val="en-IN"/>
+              </w:rPr>
+            </w:pPr>
+            <w:r>
+              <w:rPr>
+                <w:rFonts w:ascii="Times New Roman" w:hAnsi="Times New Roman" w:cs="Times New Roman"/>
+                <w:lang w:val="en-IN"/>
+              </w:rPr>
+              <w:t xml:space="preserve"> playback speed:</w:t>
+            </w:r>
+          </w:p>
+          <w:p>
+            <w:pPr>
+              <w:jc w:val="left"/>
+              <w:rPr>
+                <w:rFonts w:ascii="Times New Roman" w:hAnsi="Times New Roman" w:cs="Times New Roman"/>
+                <w:lang w:val="en-IN"/>
+              </w:rPr>
+            </w:pPr>
+            <w:r>
+              <w:rPr>
+                <w:rFonts w:ascii="Times New Roman" w:hAnsi="Times New Roman" w:cs="Times New Roman"/>
+                <w:lang w:val="en-IN"/>
+              </w:rPr>
+              <w:t xml:space="preserve">1.How to change the playback rate using a Seek Event, created with </w:t>
+            </w:r>
+            <w:proofErr w:type="spellStart"/>
+            <w:r>
+              <w:rPr>
+                <w:rFonts w:ascii="Times New Roman" w:hAnsi="Times New Roman" w:cs="Times New Roman"/>
+                <w:lang w:val="en-IN"/>
+              </w:rPr>
+              <w:t>gst_event_new_seek</w:t>
+            </w:r>
+            <w:proofErr w:type="spellEnd"/>
+            <w:r>
+              <w:rPr>
+                <w:rFonts w:ascii="Times New Roman" w:hAnsi="Times New Roman" w:cs="Times New Roman"/>
+                <w:lang w:val="en-IN"/>
+              </w:rPr>
+              <w:t xml:space="preserve">() </w:t>
+            </w:r>
+          </w:p>
+          <w:p>
+            <w:pPr>
+              <w:jc w:val="left"/>
+              <w:rPr>
+                <w:rFonts w:ascii="Times New Roman" w:hAnsi="Times New Roman" w:cs="Times New Roman"/>
+                <w:lang w:val="en-IN"/>
+              </w:rPr>
+            </w:pPr>
+            <w:proofErr w:type="gramStart"/>
+            <w:r>
+              <w:rPr>
+                <w:rFonts w:ascii="Times New Roman" w:hAnsi="Times New Roman" w:cs="Times New Roman"/>
+                <w:lang w:val="en-IN"/>
+              </w:rPr>
+              <w:t>and</w:t>
+            </w:r>
+            <w:proofErr w:type="gramEnd"/>
+            <w:r>
+              <w:rPr>
+                <w:rFonts w:ascii="Times New Roman" w:hAnsi="Times New Roman" w:cs="Times New Roman"/>
+                <w:lang w:val="en-IN"/>
+              </w:rPr>
+              <w:t xml:space="preserve"> fed to the pipeline with </w:t>
+            </w:r>
+            <w:proofErr w:type="spellStart"/>
+            <w:r>
+              <w:rPr>
+                <w:rFonts w:ascii="Times New Roman" w:hAnsi="Times New Roman" w:cs="Times New Roman"/>
+                <w:lang w:val="en-IN"/>
+              </w:rPr>
+              <w:t>gst_element_send_event</w:t>
+            </w:r>
+            <w:proofErr w:type="spellEnd"/>
+            <w:r>
+              <w:rPr>
+                <w:rFonts w:ascii="Times New Roman" w:hAnsi="Times New Roman" w:cs="Times New Roman"/>
+                <w:lang w:val="en-IN"/>
+              </w:rPr>
+              <w:t>().</w:t>
+            </w:r>
+          </w:p>
+          <w:p>
+            <w:pPr>
+              <w:jc w:val="left"/>
+              <w:rPr>
+                <w:rFonts w:ascii="Times New Roman" w:hAnsi="Times New Roman" w:cs="Times New Roman"/>
+                <w:lang w:val="en-IN"/>
+              </w:rPr>
+            </w:pPr>
+            <w:proofErr w:type="gramStart"/>
+            <w:r>
+              <w:rPr>
+                <w:rFonts w:ascii="Times New Roman" w:hAnsi="Times New Roman" w:cs="Times New Roman"/>
+                <w:lang w:val="en-IN"/>
+              </w:rPr>
+              <w:t>2.How</w:t>
+            </w:r>
+            <w:proofErr w:type="gramEnd"/>
+            <w:r>
+              <w:rPr>
+                <w:rFonts w:ascii="Times New Roman" w:hAnsi="Times New Roman" w:cs="Times New Roman"/>
+                <w:lang w:val="en-IN"/>
+              </w:rPr>
+              <w:t xml:space="preserve"> to advance a video frame-by-frame by using Step Events, created with </w:t>
+            </w:r>
+            <w:proofErr w:type="spellStart"/>
+            <w:r>
+              <w:rPr>
+                <w:rFonts w:ascii="Times New Roman" w:hAnsi="Times New Roman" w:cs="Times New Roman"/>
+                <w:lang w:val="en-IN"/>
+              </w:rPr>
+              <w:t>gst_event_new_step</w:t>
+            </w:r>
+            <w:proofErr w:type="spellEnd"/>
+            <w:r>
+              <w:rPr>
+                <w:rFonts w:ascii="Times New Roman" w:hAnsi="Times New Roman" w:cs="Times New Roman"/>
+                <w:lang w:val="en-IN"/>
+              </w:rPr>
+              <w:t>().</w:t>
+            </w:r>
           </w:p>
         </w:tc>
         <w:tc>
@@ -8456,60 +8848,19 @@
           </w:tcPr>
           <w:p>
             <w:pPr>
-              <w:rPr>
-                <w:lang w:val="en-IN"/>
-              </w:rPr>
-            </w:pPr>
-          </w:p>
-        </w:tc>
-      </w:tr>
-      <w:tr>
-        <w:tc>
-          <w:tcPr>
-            <w:tcW w:w="2130" w:type="dxa"/>
-          </w:tcPr>
-          <w:p>
-            <w:pPr>
-              <w:rPr>
-                <w:lang w:val="en-IN"/>
-              </w:rPr>
-            </w:pPr>
-          </w:p>
-        </w:tc>
-        <w:tc>
-          <w:tcPr>
-            <w:tcW w:w="2130" w:type="dxa"/>
-          </w:tcPr>
-          <w:p>
-            <w:pPr>
-              <w:rPr>
-                <w:lang w:val="en-IN"/>
-              </w:rPr>
-            </w:pPr>
-          </w:p>
-        </w:tc>
-        <w:tc>
-          <w:tcPr>
-            <w:tcW w:w="2418" w:type="dxa"/>
-          </w:tcPr>
-          <w:p>
-            <w:pPr>
-              <w:rPr>
-                <w:lang w:val="en-IN"/>
-              </w:rPr>
-            </w:pPr>
-          </w:p>
-        </w:tc>
-        <w:tc>
-          <w:tcPr>
-            <w:tcW w:w="1844" w:type="dxa"/>
-          </w:tcPr>
-          <w:p>
-            <w:pPr>
-              <w:rPr>
-                <w:lang w:val="en-IN"/>
-              </w:rPr>
-            </w:pPr>
+              <w:jc w:val="left"/>
+              <w:rPr>
+                <w:rFonts w:ascii="Times New Roman" w:hAnsi="Times New Roman" w:cs="Times New Roman"/>
+                <w:lang w:val="en-IN"/>
+              </w:rPr>
+            </w:pPr>
+            <w:r>
+              <w:rPr>
+                <w:rFonts w:ascii="Times New Roman" w:hAnsi="Times New Roman" w:cs="Times New Roman"/>
+                <w:lang w:val="en-IN"/>
+              </w:rPr>
+              <w:t>None</w:t>
+            </w:r>
           </w:p>
         </w:tc>
       </w:tr>
@@ -10734,7 +11085,7 @@
   <w:style w:type="paragraph" w:default="1" w:styleId="Normal">
     <w:name w:val="Normal"/>
     <w:qFormat/>
-    <w:rsid w:val="007D6182"/>
+    <w:rsid w:val="00AA5E1B"/>
     <w:rPr>
       <w:rFonts w:asciiTheme="minorHAnsi" w:eastAsiaTheme="minorEastAsia" w:hAnsiTheme="minorHAnsi" w:cstheme="minorBidi"/>
       <w:lang w:eastAsia="zh-CN"/>
@@ -11177,7 +11528,7 @@
 </file>
 
 <file path=customXml/itemProps2.xml><?xml version="1.0" encoding="utf-8"?>
-<ds:datastoreItem xmlns:ds="http://schemas.openxmlformats.org/officeDocument/2006/customXml" ds:itemID="{6ACE8BF6-44C5-4167-B4D5-68E939435332}">
+<ds:datastoreItem xmlns:ds="http://schemas.openxmlformats.org/officeDocument/2006/customXml" ds:itemID="{945A7D3F-E1B7-477B-BD2C-01122A7C6E96}">
   <ds:schemaRefs>
     <ds:schemaRef ds:uri="http://schemas.openxmlformats.org/officeDocument/2006/bibliography"/>
   </ds:schemaRefs>

</xml_diff>

<commit_message>
status_report_doc.docx is updated to till 20/11/2020
</commit_message>
<xml_diff>
--- a/status_report_doc.docx
+++ b/status_report_doc.docx
@@ -8872,21 +8872,38 @@
           <w:p>
             <w:pPr>
               <w:rPr>
-                <w:lang w:val="en-IN"/>
-              </w:rPr>
-            </w:pPr>
-          </w:p>
-        </w:tc>
-        <w:tc>
-          <w:tcPr>
-            <w:tcW w:w="2130" w:type="dxa"/>
-          </w:tcPr>
-          <w:p>
-            <w:pPr>
-              <w:rPr>
-                <w:lang w:val="en-IN"/>
-              </w:rPr>
-            </w:pPr>
+                <w:rFonts w:ascii="Times New Roman" w:hAnsi="Times New Roman" w:cs="Times New Roman"/>
+                <w:lang w:val="en-IN"/>
+              </w:rPr>
+            </w:pPr>
+            <w:r>
+              <w:rPr>
+                <w:rFonts w:ascii="Times New Roman" w:hAnsi="Times New Roman" w:cs="Times New Roman"/>
+                <w:lang w:val="en-IN"/>
+              </w:rPr>
+              <w:t>16/11/2020</w:t>
+            </w:r>
+          </w:p>
+        </w:tc>
+        <w:tc>
+          <w:tcPr>
+            <w:tcW w:w="2130" w:type="dxa"/>
+          </w:tcPr>
+          <w:p>
+            <w:pPr>
+              <w:jc w:val="left"/>
+              <w:rPr>
+                <w:rFonts w:ascii="Times New Roman" w:hAnsi="Times New Roman" w:cs="Times New Roman"/>
+                <w:lang w:val="en-IN"/>
+              </w:rPr>
+            </w:pPr>
+            <w:r>
+              <w:rPr>
+                <w:rFonts w:ascii="Times New Roman" w:hAnsi="Times New Roman" w:cs="Times New Roman"/>
+                <w:lang w:val="en-IN"/>
+              </w:rPr>
+              <w:t>None</w:t>
+            </w:r>
           </w:p>
         </w:tc>
         <w:tc>
@@ -8895,10 +8912,82 @@
           </w:tcPr>
           <w:p>
             <w:pPr>
-              <w:rPr>
-                <w:lang w:val="en-IN"/>
-              </w:rPr>
-            </w:pPr>
+              <w:jc w:val="left"/>
+              <w:rPr>
+                <w:rFonts w:ascii="Times New Roman" w:hAnsi="Times New Roman" w:cs="Times New Roman"/>
+                <w:lang w:val="en-IN"/>
+              </w:rPr>
+            </w:pPr>
+            <w:r>
+              <w:rPr>
+                <w:rFonts w:ascii="Times New Roman" w:hAnsi="Times New Roman" w:cs="Times New Roman"/>
+                <w:lang w:val="en-IN"/>
+              </w:rPr>
+              <w:t>I spent half the time of a day for coding competition and remaining time for video training</w:t>
+            </w:r>
+          </w:p>
+          <w:p>
+            <w:pPr>
+              <w:jc w:val="left"/>
+              <w:rPr>
+                <w:rFonts w:ascii="Times New Roman" w:hAnsi="Times New Roman" w:cs="Times New Roman"/>
+                <w:lang w:val="en-IN"/>
+              </w:rPr>
+            </w:pPr>
+            <w:r>
+              <w:rPr>
+                <w:rFonts w:ascii="Times New Roman" w:hAnsi="Times New Roman" w:cs="Times New Roman"/>
+                <w:lang w:val="en-IN"/>
+              </w:rPr>
+              <w:t xml:space="preserve">I read about </w:t>
+            </w:r>
+            <w:proofErr w:type="spellStart"/>
+            <w:r>
+              <w:rPr>
+                <w:rFonts w:ascii="Times New Roman" w:hAnsi="Times New Roman" w:cs="Times New Roman"/>
+                <w:lang w:val="en-IN"/>
+              </w:rPr>
+              <w:t>gsteamer</w:t>
+            </w:r>
+            <w:proofErr w:type="spellEnd"/>
+            <w:r>
+              <w:rPr>
+                <w:rFonts w:ascii="Times New Roman" w:hAnsi="Times New Roman" w:cs="Times New Roman"/>
+                <w:lang w:val="en-IN"/>
+              </w:rPr>
+              <w:t xml:space="preserve"> elements and understood the each element</w:t>
+            </w:r>
+          </w:p>
+          <w:p>
+            <w:pPr>
+              <w:jc w:val="left"/>
+              <w:rPr>
+                <w:rFonts w:ascii="Times New Roman" w:hAnsi="Times New Roman" w:cs="Times New Roman"/>
+                <w:lang w:val="en-IN"/>
+              </w:rPr>
+            </w:pPr>
+            <w:r>
+              <w:rPr>
+                <w:rFonts w:ascii="Times New Roman" w:hAnsi="Times New Roman" w:cs="Times New Roman"/>
+                <w:lang w:val="en-IN"/>
+              </w:rPr>
+              <w:t>Elements are:playbin,uridecodebin,decodebin,filesrc,filesink,au</w:t>
+            </w:r>
+            <w:r>
+              <w:rPr>
+                <w:rFonts w:ascii="Times New Roman" w:hAnsi="Times New Roman" w:cs="Times New Roman"/>
+                <w:lang w:val="en-IN"/>
+              </w:rPr>
+              <w:lastRenderedPageBreak/>
+              <w:t>diorate,audioconvert</w:t>
+            </w:r>
+            <w:r>
+              <w:rPr>
+                <w:rFonts w:ascii="Times New Roman" w:hAnsi="Times New Roman" w:cs="Times New Roman"/>
+                <w:lang w:val="en-IN"/>
+              </w:rPr>
+              <w:t>,audioresample</w:t>
+            </w:r>
           </w:p>
         </w:tc>
         <w:tc>
@@ -8907,10 +8996,36 @@
           </w:tcPr>
           <w:p>
             <w:pPr>
-              <w:rPr>
-                <w:lang w:val="en-IN"/>
-              </w:rPr>
-            </w:pPr>
+              <w:jc w:val="left"/>
+              <w:rPr>
+                <w:rFonts w:ascii="Times New Roman" w:hAnsi="Times New Roman" w:cs="Times New Roman"/>
+                <w:lang w:val="en-IN"/>
+              </w:rPr>
+            </w:pPr>
+            <w:r>
+              <w:rPr>
+                <w:rFonts w:ascii="Times New Roman" w:hAnsi="Times New Roman" w:cs="Times New Roman"/>
+                <w:lang w:val="en-IN"/>
+              </w:rPr>
+              <w:lastRenderedPageBreak/>
+              <w:t xml:space="preserve">I will study about </w:t>
+            </w:r>
+            <w:proofErr w:type="spellStart"/>
+            <w:r>
+              <w:rPr>
+                <w:rFonts w:ascii="Times New Roman" w:hAnsi="Times New Roman" w:cs="Times New Roman"/>
+                <w:lang w:val="en-IN"/>
+              </w:rPr>
+              <w:t>gstreamer</w:t>
+            </w:r>
+            <w:proofErr w:type="spellEnd"/>
+            <w:r>
+              <w:rPr>
+                <w:rFonts w:ascii="Times New Roman" w:hAnsi="Times New Roman" w:cs="Times New Roman"/>
+                <w:lang w:val="en-IN"/>
+              </w:rPr>
+              <w:t xml:space="preserve"> elements</w:t>
+            </w:r>
           </w:p>
         </w:tc>
       </w:tr>
@@ -8922,21 +9037,55 @@
           <w:p>
             <w:pPr>
               <w:rPr>
-                <w:lang w:val="en-IN"/>
-              </w:rPr>
-            </w:pPr>
-          </w:p>
-        </w:tc>
-        <w:tc>
-          <w:tcPr>
-            <w:tcW w:w="2130" w:type="dxa"/>
-          </w:tcPr>
-          <w:p>
-            <w:pPr>
-              <w:rPr>
-                <w:lang w:val="en-IN"/>
-              </w:rPr>
-            </w:pPr>
+                <w:rFonts w:ascii="Times New Roman" w:hAnsi="Times New Roman" w:cs="Times New Roman"/>
+                <w:lang w:val="en-IN"/>
+              </w:rPr>
+            </w:pPr>
+            <w:r>
+              <w:rPr>
+                <w:rFonts w:ascii="Times New Roman" w:hAnsi="Times New Roman" w:cs="Times New Roman"/>
+                <w:lang w:val="en-IN"/>
+              </w:rPr>
+              <w:lastRenderedPageBreak/>
+              <w:t>17/11/2020</w:t>
+            </w:r>
+          </w:p>
+        </w:tc>
+        <w:tc>
+          <w:tcPr>
+            <w:tcW w:w="2130" w:type="dxa"/>
+          </w:tcPr>
+          <w:p>
+            <w:pPr>
+              <w:jc w:val="left"/>
+              <w:rPr>
+                <w:rFonts w:ascii="Times New Roman" w:hAnsi="Times New Roman" w:cs="Times New Roman"/>
+                <w:lang w:val="en-IN"/>
+              </w:rPr>
+            </w:pPr>
+            <w:r>
+              <w:rPr>
+                <w:rFonts w:ascii="Times New Roman" w:hAnsi="Times New Roman" w:cs="Times New Roman"/>
+                <w:lang w:val="en-IN"/>
+              </w:rPr>
+              <w:t xml:space="preserve">I studied about </w:t>
+            </w:r>
+            <w:proofErr w:type="spellStart"/>
+            <w:r>
+              <w:rPr>
+                <w:rFonts w:ascii="Times New Roman" w:hAnsi="Times New Roman" w:cs="Times New Roman"/>
+                <w:lang w:val="en-IN"/>
+              </w:rPr>
+              <w:t>gstreamer</w:t>
+            </w:r>
+            <w:proofErr w:type="spellEnd"/>
+            <w:r>
+              <w:rPr>
+                <w:rFonts w:ascii="Times New Roman" w:hAnsi="Times New Roman" w:cs="Times New Roman"/>
+                <w:lang w:val="en-IN"/>
+              </w:rPr>
+              <w:t xml:space="preserve"> elements</w:t>
+            </w:r>
           </w:p>
         </w:tc>
         <w:tc>
@@ -8945,10 +9094,164 @@
           </w:tcPr>
           <w:p>
             <w:pPr>
-              <w:rPr>
-                <w:lang w:val="en-IN"/>
-              </w:rPr>
-            </w:pPr>
+              <w:jc w:val="left"/>
+              <w:rPr>
+                <w:rFonts w:ascii="Times New Roman" w:hAnsi="Times New Roman" w:cs="Times New Roman"/>
+                <w:lang w:val="en-IN"/>
+              </w:rPr>
+            </w:pPr>
+            <w:r>
+              <w:rPr>
+                <w:rFonts w:ascii="Times New Roman" w:hAnsi="Times New Roman" w:cs="Times New Roman"/>
+                <w:lang w:val="en-IN"/>
+              </w:rPr>
+              <w:t>I spent half the time of a day for coding competition and remaining time for video training</w:t>
+            </w:r>
+          </w:p>
+          <w:p>
+            <w:pPr>
+              <w:jc w:val="left"/>
+              <w:rPr>
+                <w:rFonts w:ascii="Times New Roman" w:hAnsi="Times New Roman" w:cs="Times New Roman"/>
+                <w:lang w:val="en-IN"/>
+              </w:rPr>
+            </w:pPr>
+            <w:proofErr w:type="spellStart"/>
+            <w:r>
+              <w:rPr>
+                <w:rFonts w:ascii="Times New Roman" w:hAnsi="Times New Roman" w:cs="Times New Roman"/>
+                <w:lang w:val="en-IN"/>
+              </w:rPr>
+              <w:t>i</w:t>
+            </w:r>
+            <w:proofErr w:type="spellEnd"/>
+            <w:r>
+              <w:rPr>
+                <w:rFonts w:ascii="Times New Roman" w:hAnsi="Times New Roman" w:cs="Times New Roman"/>
+                <w:lang w:val="en-IN"/>
+              </w:rPr>
+              <w:t xml:space="preserve"> have studied about </w:t>
+            </w:r>
+            <w:proofErr w:type="spellStart"/>
+            <w:r>
+              <w:rPr>
+                <w:rFonts w:ascii="Times New Roman" w:hAnsi="Times New Roman" w:cs="Times New Roman"/>
+                <w:lang w:val="en-IN"/>
+              </w:rPr>
+              <w:t>reamining</w:t>
+            </w:r>
+            <w:proofErr w:type="spellEnd"/>
+            <w:r>
+              <w:rPr>
+                <w:rFonts w:ascii="Times New Roman" w:hAnsi="Times New Roman" w:cs="Times New Roman"/>
+                <w:lang w:val="en-IN"/>
+              </w:rPr>
+              <w:t xml:space="preserve"> </w:t>
+            </w:r>
+            <w:proofErr w:type="spellStart"/>
+            <w:r>
+              <w:rPr>
+                <w:rFonts w:ascii="Times New Roman" w:hAnsi="Times New Roman" w:cs="Times New Roman"/>
+                <w:lang w:val="en-IN"/>
+              </w:rPr>
+              <w:t>gstreamer</w:t>
+            </w:r>
+            <w:proofErr w:type="spellEnd"/>
+            <w:r>
+              <w:rPr>
+                <w:rFonts w:ascii="Times New Roman" w:hAnsi="Times New Roman" w:cs="Times New Roman"/>
+                <w:lang w:val="en-IN"/>
+              </w:rPr>
+              <w:t xml:space="preserve"> elements</w:t>
+            </w:r>
+          </w:p>
+          <w:p>
+            <w:pPr>
+              <w:jc w:val="left"/>
+              <w:rPr>
+                <w:rFonts w:ascii="Times New Roman" w:hAnsi="Times New Roman" w:cs="Times New Roman"/>
+                <w:lang w:val="en-IN"/>
+              </w:rPr>
+            </w:pPr>
+            <w:r>
+              <w:rPr>
+                <w:rFonts w:ascii="Times New Roman" w:hAnsi="Times New Roman" w:cs="Times New Roman"/>
+                <w:lang w:val="en-IN"/>
+              </w:rPr>
+              <w:t xml:space="preserve">Elements are </w:t>
+            </w:r>
+            <w:r>
+              <w:rPr>
+                <w:rFonts w:ascii="Times New Roman" w:hAnsi="Times New Roman" w:cs="Times New Roman"/>
+                <w:lang w:val="en-IN"/>
+              </w:rPr>
+              <w:t>:</w:t>
+            </w:r>
+            <w:proofErr w:type="spellStart"/>
+            <w:r>
+              <w:rPr>
+                <w:rFonts w:ascii="Times New Roman" w:hAnsi="Times New Roman" w:cs="Times New Roman"/>
+                <w:lang w:val="en-IN"/>
+              </w:rPr>
+              <w:t>videotestsrc</w:t>
+            </w:r>
+            <w:r>
+              <w:rPr>
+                <w:rFonts w:ascii="Times New Roman" w:hAnsi="Times New Roman" w:cs="Times New Roman"/>
+                <w:lang w:val="en-IN"/>
+              </w:rPr>
+              <w:t>,</w:t>
+            </w:r>
+            <w:r>
+              <w:rPr>
+                <w:rFonts w:ascii="Times New Roman" w:hAnsi="Times New Roman" w:cs="Times New Roman"/>
+                <w:lang w:val="en-IN"/>
+              </w:rPr>
+              <w:t>audiotestsrc</w:t>
+            </w:r>
+            <w:r>
+              <w:rPr>
+                <w:rFonts w:ascii="Times New Roman" w:hAnsi="Times New Roman" w:cs="Times New Roman"/>
+                <w:lang w:val="en-IN"/>
+              </w:rPr>
+              <w:t>,</w:t>
+            </w:r>
+            <w:r>
+              <w:rPr>
+                <w:rFonts w:ascii="Times New Roman" w:hAnsi="Times New Roman" w:cs="Times New Roman"/>
+                <w:lang w:val="en-IN"/>
+              </w:rPr>
+              <w:t>videoconvert</w:t>
+            </w:r>
+            <w:r>
+              <w:rPr>
+                <w:rFonts w:ascii="Times New Roman" w:hAnsi="Times New Roman" w:cs="Times New Roman"/>
+                <w:lang w:val="en-IN"/>
+              </w:rPr>
+              <w:t>,</w:t>
+            </w:r>
+            <w:r>
+              <w:rPr>
+                <w:rFonts w:ascii="Times New Roman" w:hAnsi="Times New Roman" w:cs="Times New Roman"/>
+                <w:lang w:val="en-IN"/>
+              </w:rPr>
+              <w:t>videorate</w:t>
+            </w:r>
+            <w:r>
+              <w:rPr>
+                <w:rFonts w:ascii="Times New Roman" w:hAnsi="Times New Roman" w:cs="Times New Roman"/>
+                <w:lang w:val="en-IN"/>
+              </w:rPr>
+              <w:t>,</w:t>
+            </w:r>
+            <w:r>
+              <w:rPr>
+                <w:rFonts w:ascii="Times New Roman" w:hAnsi="Times New Roman" w:cs="Times New Roman"/>
+                <w:lang w:val="en-IN"/>
+              </w:rPr>
+              <w:t>videoscale</w:t>
+            </w:r>
+            <w:proofErr w:type="spellEnd"/>
           </w:p>
         </w:tc>
         <w:tc>
@@ -8957,10 +9260,42 @@
           </w:tcPr>
           <w:p>
             <w:pPr>
-              <w:rPr>
-                <w:lang w:val="en-IN"/>
-              </w:rPr>
-            </w:pPr>
+              <w:jc w:val="left"/>
+              <w:rPr>
+                <w:rFonts w:ascii="Times New Roman" w:hAnsi="Times New Roman" w:cs="Times New Roman"/>
+                <w:lang w:val="en-IN"/>
+              </w:rPr>
+            </w:pPr>
+            <w:r>
+              <w:rPr>
+                <w:rFonts w:ascii="Times New Roman" w:hAnsi="Times New Roman" w:cs="Times New Roman"/>
+                <w:lang w:val="en-IN"/>
+              </w:rPr>
+              <w:t xml:space="preserve">I will revise </w:t>
+            </w:r>
+            <w:r>
+              <w:rPr>
+                <w:rFonts w:ascii="Times New Roman" w:hAnsi="Times New Roman" w:cs="Times New Roman"/>
+                <w:lang w:val="en-IN"/>
+              </w:rPr>
+              <w:t>the infor</w:t>
+            </w:r>
+            <w:r>
+              <w:rPr>
+                <w:rFonts w:ascii="Times New Roman" w:hAnsi="Times New Roman" w:cs="Times New Roman"/>
+                <w:lang w:val="en-IN"/>
+              </w:rPr>
+              <w:t xml:space="preserve">mation about </w:t>
+            </w:r>
+            <w:proofErr w:type="spellStart"/>
+            <w:r>
+              <w:rPr>
+                <w:rFonts w:ascii="Times New Roman" w:hAnsi="Times New Roman" w:cs="Times New Roman"/>
+                <w:lang w:val="en-IN"/>
+              </w:rPr>
+              <w:t>gstreamer</w:t>
+            </w:r>
+            <w:proofErr w:type="spellEnd"/>
           </w:p>
         </w:tc>
       </w:tr>
@@ -8972,21 +9307,54 @@
           <w:p>
             <w:pPr>
               <w:rPr>
-                <w:lang w:val="en-IN"/>
-              </w:rPr>
-            </w:pPr>
-          </w:p>
-        </w:tc>
-        <w:tc>
-          <w:tcPr>
-            <w:tcW w:w="2130" w:type="dxa"/>
-          </w:tcPr>
-          <w:p>
-            <w:pPr>
-              <w:rPr>
-                <w:lang w:val="en-IN"/>
-              </w:rPr>
-            </w:pPr>
+                <w:rFonts w:ascii="Times New Roman" w:hAnsi="Times New Roman" w:cs="Times New Roman"/>
+                <w:lang w:val="en-IN"/>
+              </w:rPr>
+            </w:pPr>
+            <w:r>
+              <w:rPr>
+                <w:rFonts w:ascii="Times New Roman" w:hAnsi="Times New Roman" w:cs="Times New Roman"/>
+                <w:lang w:val="en-IN"/>
+              </w:rPr>
+              <w:t>18/11/2020</w:t>
+            </w:r>
+          </w:p>
+        </w:tc>
+        <w:tc>
+          <w:tcPr>
+            <w:tcW w:w="2130" w:type="dxa"/>
+          </w:tcPr>
+          <w:p>
+            <w:pPr>
+              <w:jc w:val="left"/>
+              <w:rPr>
+                <w:rFonts w:ascii="Times New Roman" w:hAnsi="Times New Roman" w:cs="Times New Roman"/>
+                <w:lang w:val="en-IN"/>
+              </w:rPr>
+            </w:pPr>
+            <w:r>
+              <w:rPr>
+                <w:rFonts w:ascii="Times New Roman" w:hAnsi="Times New Roman" w:cs="Times New Roman"/>
+                <w:lang w:val="en-IN"/>
+              </w:rPr>
+              <w:t xml:space="preserve">I studied about </w:t>
+            </w:r>
+            <w:proofErr w:type="spellStart"/>
+            <w:r>
+              <w:rPr>
+                <w:rFonts w:ascii="Times New Roman" w:hAnsi="Times New Roman" w:cs="Times New Roman"/>
+                <w:lang w:val="en-IN"/>
+              </w:rPr>
+              <w:t>gstreamer</w:t>
+            </w:r>
+            <w:proofErr w:type="spellEnd"/>
+            <w:r>
+              <w:rPr>
+                <w:rFonts w:ascii="Times New Roman" w:hAnsi="Times New Roman" w:cs="Times New Roman"/>
+                <w:lang w:val="en-IN"/>
+              </w:rPr>
+              <w:t xml:space="preserve"> elements</w:t>
+            </w:r>
           </w:p>
         </w:tc>
         <w:tc>
@@ -8996,9 +9364,58 @@
           <w:p>
             <w:pPr>
               <w:rPr>
-                <w:lang w:val="en-IN"/>
-              </w:rPr>
-            </w:pPr>
+                <w:rFonts w:ascii="Times New Roman" w:hAnsi="Times New Roman" w:cs="Times New Roman"/>
+                <w:lang w:val="en-IN"/>
+              </w:rPr>
+            </w:pPr>
+            <w:r>
+              <w:rPr>
+                <w:rFonts w:ascii="Times New Roman" w:hAnsi="Times New Roman" w:cs="Times New Roman"/>
+                <w:lang w:val="en-IN"/>
+              </w:rPr>
+              <w:t>I spent half the time of a day for coding competition and remaining time for video training</w:t>
+            </w:r>
+          </w:p>
+          <w:p>
+            <w:pPr>
+              <w:jc w:val="left"/>
+              <w:rPr>
+                <w:rFonts w:ascii="Times New Roman" w:hAnsi="Times New Roman" w:cs="Times New Roman"/>
+                <w:lang w:val="en-IN"/>
+              </w:rPr>
+            </w:pPr>
+            <w:r>
+              <w:rPr>
+                <w:rFonts w:ascii="Times New Roman" w:hAnsi="Times New Roman" w:cs="Times New Roman"/>
+                <w:lang w:val="en-IN"/>
+              </w:rPr>
+              <w:t xml:space="preserve">I have  revised the information which </w:t>
+            </w:r>
+            <w:proofErr w:type="spellStart"/>
+            <w:r>
+              <w:rPr>
+                <w:rFonts w:ascii="Times New Roman" w:hAnsi="Times New Roman" w:cs="Times New Roman"/>
+                <w:lang w:val="en-IN"/>
+              </w:rPr>
+              <w:t>i</w:t>
+            </w:r>
+            <w:proofErr w:type="spellEnd"/>
+            <w:r>
+              <w:rPr>
+                <w:rFonts w:ascii="Times New Roman" w:hAnsi="Times New Roman" w:cs="Times New Roman"/>
+                <w:lang w:val="en-IN"/>
+              </w:rPr>
+              <w:t xml:space="preserve"> learnt so far on </w:t>
+            </w:r>
+            <w:proofErr w:type="spellStart"/>
+            <w:r>
+              <w:rPr>
+                <w:rFonts w:ascii="Times New Roman" w:hAnsi="Times New Roman" w:cs="Times New Roman"/>
+                <w:lang w:val="en-IN"/>
+              </w:rPr>
+              <w:t>gstreamer</w:t>
+            </w:r>
+            <w:proofErr w:type="spellEnd"/>
           </w:p>
         </w:tc>
         <w:tc>
@@ -9007,10 +9424,42 @@
           </w:tcPr>
           <w:p>
             <w:pPr>
-              <w:rPr>
-                <w:lang w:val="en-IN"/>
-              </w:rPr>
-            </w:pPr>
+              <w:jc w:val="left"/>
+              <w:rPr>
+                <w:rFonts w:ascii="Times New Roman" w:hAnsi="Times New Roman" w:cs="Times New Roman"/>
+                <w:lang w:val="en-IN"/>
+              </w:rPr>
+            </w:pPr>
+            <w:r>
+              <w:rPr>
+                <w:rFonts w:ascii="Times New Roman" w:hAnsi="Times New Roman" w:cs="Times New Roman"/>
+                <w:lang w:val="en-IN"/>
+              </w:rPr>
+              <w:t xml:space="preserve">I will revise </w:t>
+            </w:r>
+            <w:r>
+              <w:rPr>
+                <w:rFonts w:ascii="Times New Roman" w:hAnsi="Times New Roman" w:cs="Times New Roman"/>
+                <w:lang w:val="en-IN"/>
+              </w:rPr>
+              <w:t>the infor</w:t>
+            </w:r>
+            <w:r>
+              <w:rPr>
+                <w:rFonts w:ascii="Times New Roman" w:hAnsi="Times New Roman" w:cs="Times New Roman"/>
+                <w:lang w:val="en-IN"/>
+              </w:rPr>
+              <w:t xml:space="preserve">mation about </w:t>
+            </w:r>
+            <w:proofErr w:type="spellStart"/>
+            <w:r>
+              <w:rPr>
+                <w:rFonts w:ascii="Times New Roman" w:hAnsi="Times New Roman" w:cs="Times New Roman"/>
+                <w:lang w:val="en-IN"/>
+              </w:rPr>
+              <w:t>gstreamer</w:t>
+            </w:r>
+            <w:proofErr w:type="spellEnd"/>
           </w:p>
         </w:tc>
       </w:tr>
@@ -9022,21 +9471,61 @@
           <w:p>
             <w:pPr>
               <w:rPr>
-                <w:lang w:val="en-IN"/>
-              </w:rPr>
-            </w:pPr>
-          </w:p>
-        </w:tc>
-        <w:tc>
-          <w:tcPr>
-            <w:tcW w:w="2130" w:type="dxa"/>
-          </w:tcPr>
-          <w:p>
-            <w:pPr>
-              <w:rPr>
-                <w:lang w:val="en-IN"/>
-              </w:rPr>
-            </w:pPr>
+                <w:rFonts w:ascii="Times New Roman" w:hAnsi="Times New Roman" w:cs="Times New Roman"/>
+                <w:lang w:val="en-IN"/>
+              </w:rPr>
+            </w:pPr>
+            <w:r>
+              <w:rPr>
+                <w:rFonts w:ascii="Times New Roman" w:hAnsi="Times New Roman" w:cs="Times New Roman"/>
+                <w:lang w:val="en-IN"/>
+              </w:rPr>
+              <w:t>19/11/2020</w:t>
+            </w:r>
+          </w:p>
+        </w:tc>
+        <w:tc>
+          <w:tcPr>
+            <w:tcW w:w="2130" w:type="dxa"/>
+          </w:tcPr>
+          <w:p>
+            <w:pPr>
+              <w:jc w:val="left"/>
+              <w:rPr>
+                <w:rFonts w:ascii="Times New Roman" w:hAnsi="Times New Roman" w:cs="Times New Roman"/>
+                <w:lang w:val="en-IN"/>
+              </w:rPr>
+            </w:pPr>
+            <w:r>
+              <w:rPr>
+                <w:rFonts w:ascii="Times New Roman" w:hAnsi="Times New Roman" w:cs="Times New Roman"/>
+                <w:lang w:val="en-IN"/>
+              </w:rPr>
+              <w:t xml:space="preserve">I </w:t>
+            </w:r>
+            <w:r>
+              <w:rPr>
+                <w:rFonts w:ascii="Times New Roman" w:hAnsi="Times New Roman" w:cs="Times New Roman"/>
+                <w:lang w:val="en-IN"/>
+              </w:rPr>
+              <w:t>revised the infor</w:t>
+            </w:r>
+            <w:r>
+              <w:rPr>
+                <w:rFonts w:ascii="Times New Roman" w:hAnsi="Times New Roman" w:cs="Times New Roman"/>
+                <w:lang w:val="en-IN"/>
+              </w:rPr>
+              <w:t xml:space="preserve">mation about </w:t>
+            </w:r>
+            <w:proofErr w:type="spellStart"/>
+            <w:r>
+              <w:rPr>
+                <w:rFonts w:ascii="Times New Roman" w:hAnsi="Times New Roman" w:cs="Times New Roman"/>
+                <w:lang w:val="en-IN"/>
+              </w:rPr>
+              <w:t>gstreamer</w:t>
+            </w:r>
+            <w:proofErr w:type="spellEnd"/>
           </w:p>
         </w:tc>
         <w:tc>
@@ -9046,9 +9535,58 @@
           <w:p>
             <w:pPr>
               <w:rPr>
-                <w:lang w:val="en-IN"/>
-              </w:rPr>
-            </w:pPr>
+                <w:rFonts w:ascii="Times New Roman" w:hAnsi="Times New Roman" w:cs="Times New Roman"/>
+                <w:lang w:val="en-IN"/>
+              </w:rPr>
+            </w:pPr>
+            <w:r>
+              <w:rPr>
+                <w:rFonts w:ascii="Times New Roman" w:hAnsi="Times New Roman" w:cs="Times New Roman"/>
+                <w:lang w:val="en-IN"/>
+              </w:rPr>
+              <w:t>I spent half the time of a day for coding competition and remaining time for video training</w:t>
+            </w:r>
+          </w:p>
+          <w:p>
+            <w:pPr>
+              <w:jc w:val="left"/>
+              <w:rPr>
+                <w:rFonts w:ascii="Times New Roman" w:hAnsi="Times New Roman" w:cs="Times New Roman"/>
+                <w:lang w:val="en-IN"/>
+              </w:rPr>
+            </w:pPr>
+            <w:r>
+              <w:rPr>
+                <w:rFonts w:ascii="Times New Roman" w:hAnsi="Times New Roman" w:cs="Times New Roman"/>
+                <w:lang w:val="en-IN"/>
+              </w:rPr>
+              <w:t xml:space="preserve">I have  revised the information which </w:t>
+            </w:r>
+            <w:proofErr w:type="spellStart"/>
+            <w:r>
+              <w:rPr>
+                <w:rFonts w:ascii="Times New Roman" w:hAnsi="Times New Roman" w:cs="Times New Roman"/>
+                <w:lang w:val="en-IN"/>
+              </w:rPr>
+              <w:t>i</w:t>
+            </w:r>
+            <w:proofErr w:type="spellEnd"/>
+            <w:r>
+              <w:rPr>
+                <w:rFonts w:ascii="Times New Roman" w:hAnsi="Times New Roman" w:cs="Times New Roman"/>
+                <w:lang w:val="en-IN"/>
+              </w:rPr>
+              <w:t xml:space="preserve"> learnt so far on </w:t>
+            </w:r>
+            <w:proofErr w:type="spellStart"/>
+            <w:r>
+              <w:rPr>
+                <w:rFonts w:ascii="Times New Roman" w:hAnsi="Times New Roman" w:cs="Times New Roman"/>
+                <w:lang w:val="en-IN"/>
+              </w:rPr>
+              <w:t>gstreamer</w:t>
+            </w:r>
+            <w:proofErr w:type="spellEnd"/>
           </w:p>
         </w:tc>
         <w:tc>
@@ -9057,10 +9595,28 @@
           </w:tcPr>
           <w:p>
             <w:pPr>
-              <w:rPr>
-                <w:lang w:val="en-IN"/>
-              </w:rPr>
-            </w:pPr>
+              <w:jc w:val="left"/>
+              <w:rPr>
+                <w:rFonts w:ascii="Times New Roman" w:hAnsi="Times New Roman" w:cs="Times New Roman"/>
+                <w:lang w:val="en-IN"/>
+              </w:rPr>
+            </w:pPr>
+            <w:r>
+              <w:rPr>
+                <w:rFonts w:ascii="Times New Roman" w:hAnsi="Times New Roman" w:cs="Times New Roman"/>
+                <w:lang w:val="en-IN"/>
+              </w:rPr>
+              <w:t xml:space="preserve">I will prepare the presentation on </w:t>
+            </w:r>
+            <w:proofErr w:type="spellStart"/>
+            <w:r>
+              <w:rPr>
+                <w:rFonts w:ascii="Times New Roman" w:hAnsi="Times New Roman" w:cs="Times New Roman"/>
+                <w:lang w:val="en-IN"/>
+              </w:rPr>
+              <w:t>gstreamer</w:t>
+            </w:r>
+            <w:proofErr w:type="spellEnd"/>
           </w:p>
         </w:tc>
       </w:tr>
@@ -9072,21 +9628,61 @@
           <w:p>
             <w:pPr>
               <w:rPr>
-                <w:lang w:val="en-IN"/>
-              </w:rPr>
-            </w:pPr>
-          </w:p>
-        </w:tc>
-        <w:tc>
-          <w:tcPr>
-            <w:tcW w:w="2130" w:type="dxa"/>
-          </w:tcPr>
-          <w:p>
-            <w:pPr>
-              <w:rPr>
-                <w:lang w:val="en-IN"/>
-              </w:rPr>
-            </w:pPr>
+                <w:rFonts w:ascii="Times New Roman" w:hAnsi="Times New Roman" w:cs="Times New Roman"/>
+                <w:lang w:val="en-IN"/>
+              </w:rPr>
+            </w:pPr>
+            <w:r>
+              <w:rPr>
+                <w:rFonts w:ascii="Times New Roman" w:hAnsi="Times New Roman" w:cs="Times New Roman"/>
+                <w:lang w:val="en-IN"/>
+              </w:rPr>
+              <w:t>20/11/2020</w:t>
+            </w:r>
+          </w:p>
+        </w:tc>
+        <w:tc>
+          <w:tcPr>
+            <w:tcW w:w="2130" w:type="dxa"/>
+          </w:tcPr>
+          <w:p>
+            <w:pPr>
+              <w:jc w:val="left"/>
+              <w:rPr>
+                <w:rFonts w:ascii="Times New Roman" w:hAnsi="Times New Roman" w:cs="Times New Roman"/>
+                <w:lang w:val="en-IN"/>
+              </w:rPr>
+            </w:pPr>
+            <w:r>
+              <w:rPr>
+                <w:rFonts w:ascii="Times New Roman" w:hAnsi="Times New Roman" w:cs="Times New Roman"/>
+                <w:lang w:val="en-IN"/>
+              </w:rPr>
+              <w:t xml:space="preserve">I </w:t>
+            </w:r>
+            <w:r>
+              <w:rPr>
+                <w:rFonts w:ascii="Times New Roman" w:hAnsi="Times New Roman" w:cs="Times New Roman"/>
+                <w:lang w:val="en-IN"/>
+              </w:rPr>
+              <w:t>revised the infor</w:t>
+            </w:r>
+            <w:r>
+              <w:rPr>
+                <w:rFonts w:ascii="Times New Roman" w:hAnsi="Times New Roman" w:cs="Times New Roman"/>
+                <w:lang w:val="en-IN"/>
+              </w:rPr>
+              <w:t xml:space="preserve">mation about </w:t>
+            </w:r>
+            <w:proofErr w:type="spellStart"/>
+            <w:r>
+              <w:rPr>
+                <w:rFonts w:ascii="Times New Roman" w:hAnsi="Times New Roman" w:cs="Times New Roman"/>
+                <w:lang w:val="en-IN"/>
+              </w:rPr>
+              <w:t>gstreamer</w:t>
+            </w:r>
+            <w:proofErr w:type="spellEnd"/>
           </w:p>
         </w:tc>
         <w:tc>
@@ -9096,9 +9692,81 @@
           <w:p>
             <w:pPr>
               <w:rPr>
-                <w:lang w:val="en-IN"/>
-              </w:rPr>
-            </w:pPr>
+                <w:rFonts w:ascii="Times New Roman" w:hAnsi="Times New Roman" w:cs="Times New Roman"/>
+                <w:lang w:val="en-IN"/>
+              </w:rPr>
+            </w:pPr>
+            <w:r>
+              <w:rPr>
+                <w:rFonts w:ascii="Times New Roman" w:hAnsi="Times New Roman" w:cs="Times New Roman"/>
+                <w:lang w:val="en-IN"/>
+              </w:rPr>
+              <w:t>I spent half the time of a day for coding competition and remaining time for video training</w:t>
+            </w:r>
+          </w:p>
+          <w:p>
+            <w:pPr>
+              <w:jc w:val="left"/>
+              <w:rPr>
+                <w:rFonts w:ascii="Times New Roman" w:hAnsi="Times New Roman" w:cs="Times New Roman"/>
+                <w:lang w:val="en-IN"/>
+              </w:rPr>
+            </w:pPr>
+            <w:proofErr w:type="spellStart"/>
+            <w:r>
+              <w:rPr>
+                <w:rFonts w:ascii="Times New Roman" w:hAnsi="Times New Roman" w:cs="Times New Roman"/>
+                <w:lang w:val="en-IN"/>
+              </w:rPr>
+              <w:t>i</w:t>
+            </w:r>
+            <w:proofErr w:type="spellEnd"/>
+            <w:r>
+              <w:rPr>
+                <w:rFonts w:ascii="Times New Roman" w:hAnsi="Times New Roman" w:cs="Times New Roman"/>
+                <w:lang w:val="en-IN"/>
+              </w:rPr>
+              <w:t xml:space="preserve"> have</w:t>
+            </w:r>
+            <w:r>
+              <w:rPr>
+                <w:rFonts w:ascii="Times New Roman" w:hAnsi="Times New Roman" w:cs="Times New Roman"/>
+                <w:lang w:val="en-IN"/>
+              </w:rPr>
+              <w:t xml:space="preserve"> prepared</w:t>
+            </w:r>
+            <w:r>
+              <w:rPr>
+                <w:rFonts w:ascii="Times New Roman" w:hAnsi="Times New Roman" w:cs="Times New Roman"/>
+                <w:lang w:val="en-IN"/>
+              </w:rPr>
+              <w:t xml:space="preserve"> a presentation(</w:t>
+            </w:r>
+            <w:proofErr w:type="spellStart"/>
+            <w:r>
+              <w:rPr>
+                <w:rFonts w:ascii="Times New Roman" w:hAnsi="Times New Roman" w:cs="Times New Roman"/>
+                <w:lang w:val="en-IN"/>
+              </w:rPr>
+              <w:t>ppt</w:t>
+            </w:r>
+            <w:proofErr w:type="spellEnd"/>
+            <w:r>
+              <w:rPr>
+                <w:rFonts w:ascii="Times New Roman" w:hAnsi="Times New Roman" w:cs="Times New Roman"/>
+                <w:lang w:val="en-IN"/>
+              </w:rPr>
+              <w:t xml:space="preserve">) of </w:t>
+            </w:r>
+            <w:proofErr w:type="spellStart"/>
+            <w:r>
+              <w:rPr>
+                <w:rFonts w:ascii="Times New Roman" w:hAnsi="Times New Roman" w:cs="Times New Roman"/>
+                <w:lang w:val="en-IN"/>
+              </w:rPr>
+              <w:t>gstreamer</w:t>
+            </w:r>
+            <w:proofErr w:type="spellEnd"/>
           </w:p>
         </w:tc>
         <w:tc>
@@ -9107,10 +9775,19 @@
           </w:tcPr>
           <w:p>
             <w:pPr>
-              <w:rPr>
-                <w:lang w:val="en-IN"/>
-              </w:rPr>
-            </w:pPr>
+              <w:jc w:val="left"/>
+              <w:rPr>
+                <w:rFonts w:ascii="Times New Roman" w:hAnsi="Times New Roman" w:cs="Times New Roman"/>
+                <w:lang w:val="en-IN"/>
+              </w:rPr>
+            </w:pPr>
+            <w:r>
+              <w:rPr>
+                <w:rFonts w:ascii="Times New Roman" w:hAnsi="Times New Roman" w:cs="Times New Roman"/>
+                <w:lang w:val="en-IN"/>
+              </w:rPr>
+              <w:t>None</w:t>
+            </w:r>
           </w:p>
         </w:tc>
       </w:tr>
@@ -9122,18 +9799,21 @@
           <w:p>
             <w:pPr>
               <w:rPr>
-                <w:lang w:val="en-IN"/>
-              </w:rPr>
-            </w:pPr>
-          </w:p>
-        </w:tc>
-        <w:tc>
-          <w:tcPr>
-            <w:tcW w:w="2130" w:type="dxa"/>
-          </w:tcPr>
-          <w:p>
-            <w:pPr>
-              <w:rPr>
+                <w:rFonts w:ascii="Times New Roman" w:hAnsi="Times New Roman" w:cs="Times New Roman"/>
+                <w:lang w:val="en-IN"/>
+              </w:rPr>
+            </w:pPr>
+          </w:p>
+        </w:tc>
+        <w:tc>
+          <w:tcPr>
+            <w:tcW w:w="2130" w:type="dxa"/>
+          </w:tcPr>
+          <w:p>
+            <w:pPr>
+              <w:jc w:val="left"/>
+              <w:rPr>
+                <w:rFonts w:ascii="Times New Roman" w:hAnsi="Times New Roman" w:cs="Times New Roman"/>
                 <w:lang w:val="en-IN"/>
               </w:rPr>
             </w:pPr>
@@ -9145,7 +9825,9 @@
           </w:tcPr>
           <w:p>
             <w:pPr>
-              <w:rPr>
+              <w:jc w:val="left"/>
+              <w:rPr>
+                <w:rFonts w:ascii="Times New Roman" w:hAnsi="Times New Roman" w:cs="Times New Roman"/>
                 <w:lang w:val="en-IN"/>
               </w:rPr>
             </w:pPr>
@@ -9157,7 +9839,9 @@
           </w:tcPr>
           <w:p>
             <w:pPr>
-              <w:rPr>
+              <w:jc w:val="left"/>
+              <w:rPr>
+                <w:rFonts w:ascii="Times New Roman" w:hAnsi="Times New Roman" w:cs="Times New Roman"/>
                 <w:lang w:val="en-IN"/>
               </w:rPr>
             </w:pPr>
@@ -9172,18 +9856,21 @@
           <w:p>
             <w:pPr>
               <w:rPr>
-                <w:lang w:val="en-IN"/>
-              </w:rPr>
-            </w:pPr>
-          </w:p>
-        </w:tc>
-        <w:tc>
-          <w:tcPr>
-            <w:tcW w:w="2130" w:type="dxa"/>
-          </w:tcPr>
-          <w:p>
-            <w:pPr>
-              <w:rPr>
+                <w:rFonts w:ascii="Times New Roman" w:hAnsi="Times New Roman" w:cs="Times New Roman"/>
+                <w:lang w:val="en-IN"/>
+              </w:rPr>
+            </w:pPr>
+          </w:p>
+        </w:tc>
+        <w:tc>
+          <w:tcPr>
+            <w:tcW w:w="2130" w:type="dxa"/>
+          </w:tcPr>
+          <w:p>
+            <w:pPr>
+              <w:jc w:val="left"/>
+              <w:rPr>
+                <w:rFonts w:ascii="Times New Roman" w:hAnsi="Times New Roman" w:cs="Times New Roman"/>
                 <w:lang w:val="en-IN"/>
               </w:rPr>
             </w:pPr>
@@ -9195,7 +9882,9 @@
           </w:tcPr>
           <w:p>
             <w:pPr>
-              <w:rPr>
+              <w:jc w:val="left"/>
+              <w:rPr>
+                <w:rFonts w:ascii="Times New Roman" w:hAnsi="Times New Roman" w:cs="Times New Roman"/>
                 <w:lang w:val="en-IN"/>
               </w:rPr>
             </w:pPr>
@@ -9207,7 +9896,9 @@
           </w:tcPr>
           <w:p>
             <w:pPr>
-              <w:rPr>
+              <w:jc w:val="left"/>
+              <w:rPr>
+                <w:rFonts w:ascii="Times New Roman" w:hAnsi="Times New Roman" w:cs="Times New Roman"/>
                 <w:lang w:val="en-IN"/>
               </w:rPr>
             </w:pPr>
@@ -9222,18 +9913,21 @@
           <w:p>
             <w:pPr>
               <w:rPr>
-                <w:lang w:val="en-IN"/>
-              </w:rPr>
-            </w:pPr>
-          </w:p>
-        </w:tc>
-        <w:tc>
-          <w:tcPr>
-            <w:tcW w:w="2130" w:type="dxa"/>
-          </w:tcPr>
-          <w:p>
-            <w:pPr>
-              <w:rPr>
+                <w:rFonts w:ascii="Times New Roman" w:hAnsi="Times New Roman" w:cs="Times New Roman"/>
+                <w:lang w:val="en-IN"/>
+              </w:rPr>
+            </w:pPr>
+          </w:p>
+        </w:tc>
+        <w:tc>
+          <w:tcPr>
+            <w:tcW w:w="2130" w:type="dxa"/>
+          </w:tcPr>
+          <w:p>
+            <w:pPr>
+              <w:jc w:val="left"/>
+              <w:rPr>
+                <w:rFonts w:ascii="Times New Roman" w:hAnsi="Times New Roman" w:cs="Times New Roman"/>
                 <w:lang w:val="en-IN"/>
               </w:rPr>
             </w:pPr>
@@ -9245,7 +9939,9 @@
           </w:tcPr>
           <w:p>
             <w:pPr>
-              <w:rPr>
+              <w:jc w:val="left"/>
+              <w:rPr>
+                <w:rFonts w:ascii="Times New Roman" w:hAnsi="Times New Roman" w:cs="Times New Roman"/>
                 <w:lang w:val="en-IN"/>
               </w:rPr>
             </w:pPr>
@@ -9257,7 +9953,9 @@
           </w:tcPr>
           <w:p>
             <w:pPr>
-              <w:rPr>
+              <w:jc w:val="left"/>
+              <w:rPr>
+                <w:rFonts w:ascii="Times New Roman" w:hAnsi="Times New Roman" w:cs="Times New Roman"/>
                 <w:lang w:val="en-IN"/>
               </w:rPr>
             </w:pPr>
@@ -11528,7 +12226,7 @@
 </file>
 
 <file path=customXml/itemProps2.xml><?xml version="1.0" encoding="utf-8"?>
-<ds:datastoreItem xmlns:ds="http://schemas.openxmlformats.org/officeDocument/2006/customXml" ds:itemID="{945A7D3F-E1B7-477B-BD2C-01122A7C6E96}">
+<ds:datastoreItem xmlns:ds="http://schemas.openxmlformats.org/officeDocument/2006/customXml" ds:itemID="{6D0EDC3B-DA91-4A7F-B20D-7C37945599D4}">
   <ds:schemaRefs>
     <ds:schemaRef ds:uri="http://schemas.openxmlformats.org/officeDocument/2006/bibliography"/>
   </ds:schemaRefs>

</xml_diff>

<commit_message>
status_report_doc.docx is updated to till 04/12/2020
</commit_message>
<xml_diff>
--- a/status_report_doc.docx
+++ b/status_report_doc.docx
@@ -6265,6 +6265,7 @@
           </w:tcPr>
           <w:p>
             <w:pPr>
+              <w:jc w:val="left"/>
               <w:rPr>
                 <w:rFonts w:ascii="Times New Roman" w:hAnsi="Times New Roman" w:cs="Times New Roman"/>
                 <w:lang w:val="en-IN"/>
@@ -9712,15 +9713,13 @@
                 <w:lang w:val="en-IN"/>
               </w:rPr>
             </w:pPr>
-            <w:proofErr w:type="spellStart"/>
-            <w:r>
-              <w:rPr>
-                <w:rFonts w:ascii="Times New Roman" w:hAnsi="Times New Roman" w:cs="Times New Roman"/>
-                <w:lang w:val="en-IN"/>
-              </w:rPr>
-              <w:t>i</w:t>
-            </w:r>
-            <w:proofErr w:type="spellEnd"/>
+            <w:r>
+              <w:rPr>
+                <w:rFonts w:ascii="Times New Roman" w:hAnsi="Times New Roman" w:cs="Times New Roman"/>
+                <w:lang w:val="en-IN"/>
+              </w:rPr>
+              <w:t>I</w:t>
+            </w:r>
             <w:r>
               <w:rPr>
                 <w:rFonts w:ascii="Times New Roman" w:hAnsi="Times New Roman" w:cs="Times New Roman"/>
@@ -9798,11 +9797,19 @@
           </w:tcPr>
           <w:p>
             <w:pPr>
-              <w:rPr>
-                <w:rFonts w:ascii="Times New Roman" w:hAnsi="Times New Roman" w:cs="Times New Roman"/>
-                <w:lang w:val="en-IN"/>
-              </w:rPr>
-            </w:pPr>
+              <w:jc w:val="left"/>
+              <w:rPr>
+                <w:rFonts w:ascii="Times New Roman" w:hAnsi="Times New Roman" w:cs="Times New Roman"/>
+                <w:lang w:val="en-IN"/>
+              </w:rPr>
+            </w:pPr>
+            <w:r>
+              <w:rPr>
+                <w:rFonts w:ascii="Times New Roman" w:hAnsi="Times New Roman" w:cs="Times New Roman"/>
+                <w:lang w:val="en-IN"/>
+              </w:rPr>
+              <w:t>23/11/2020</w:t>
+            </w:r>
           </w:p>
         </w:tc>
         <w:tc>
@@ -9817,6 +9824,13 @@
                 <w:lang w:val="en-IN"/>
               </w:rPr>
             </w:pPr>
+            <w:r>
+              <w:rPr>
+                <w:rFonts w:ascii="Times New Roman" w:hAnsi="Times New Roman" w:cs="Times New Roman"/>
+                <w:lang w:val="en-IN"/>
+              </w:rPr>
+              <w:t>None</w:t>
+            </w:r>
           </w:p>
         </w:tc>
         <w:tc>
@@ -9831,6 +9845,109 @@
                 <w:lang w:val="en-IN"/>
               </w:rPr>
             </w:pPr>
+            <w:r>
+              <w:rPr>
+                <w:rFonts w:ascii="Times New Roman" w:hAnsi="Times New Roman" w:cs="Times New Roman"/>
+                <w:lang w:val="en-IN"/>
+              </w:rPr>
+              <w:t>I</w:t>
+            </w:r>
+            <w:r>
+              <w:rPr>
+                <w:rFonts w:ascii="Times New Roman" w:hAnsi="Times New Roman" w:cs="Times New Roman"/>
+                <w:lang w:val="en-IN"/>
+              </w:rPr>
+              <w:t xml:space="preserve"> </w:t>
+            </w:r>
+            <w:proofErr w:type="spellStart"/>
+            <w:r>
+              <w:rPr>
+                <w:rFonts w:ascii="Times New Roman" w:hAnsi="Times New Roman" w:cs="Times New Roman"/>
+                <w:lang w:val="en-IN"/>
+              </w:rPr>
+              <w:t>heave</w:t>
+            </w:r>
+            <w:proofErr w:type="spellEnd"/>
+            <w:r>
+              <w:rPr>
+                <w:rFonts w:ascii="Times New Roman" w:hAnsi="Times New Roman" w:cs="Times New Roman"/>
+                <w:lang w:val="en-IN"/>
+              </w:rPr>
+              <w:t xml:space="preserve"> </w:t>
+            </w:r>
+            <w:r>
+              <w:rPr>
+                <w:rFonts w:ascii="Times New Roman" w:hAnsi="Times New Roman" w:cs="Times New Roman"/>
+                <w:lang w:val="en-IN"/>
+              </w:rPr>
+              <w:t xml:space="preserve">studied about </w:t>
+            </w:r>
+            <w:proofErr w:type="spellStart"/>
+            <w:r>
+              <w:rPr>
+                <w:rFonts w:ascii="Times New Roman" w:hAnsi="Times New Roman" w:cs="Times New Roman"/>
+                <w:lang w:val="en-IN"/>
+              </w:rPr>
+              <w:t>gstreamer</w:t>
+            </w:r>
+            <w:proofErr w:type="spellEnd"/>
+          </w:p>
+          <w:p>
+            <w:pPr>
+              <w:jc w:val="left"/>
+              <w:rPr>
+                <w:rFonts w:ascii="Times New Roman" w:hAnsi="Times New Roman" w:cs="Times New Roman"/>
+                <w:lang w:val="en-IN"/>
+              </w:rPr>
+            </w:pPr>
+            <w:proofErr w:type="spellStart"/>
+            <w:r>
+              <w:rPr>
+                <w:rFonts w:ascii="Times New Roman" w:hAnsi="Times New Roman" w:cs="Times New Roman"/>
+                <w:lang w:val="en-IN"/>
+              </w:rPr>
+              <w:t>i</w:t>
+            </w:r>
+            <w:proofErr w:type="spellEnd"/>
+            <w:r>
+              <w:rPr>
+                <w:rFonts w:ascii="Times New Roman" w:hAnsi="Times New Roman" w:cs="Times New Roman"/>
+                <w:lang w:val="en-IN"/>
+              </w:rPr>
+              <w:t xml:space="preserve"> have prepared</w:t>
+            </w:r>
+            <w:r>
+              <w:rPr>
+                <w:rFonts w:ascii="Times New Roman" w:hAnsi="Times New Roman" w:cs="Times New Roman"/>
+                <w:lang w:val="en-IN"/>
+              </w:rPr>
+              <w:t xml:space="preserve"> a presentation(</w:t>
+            </w:r>
+            <w:proofErr w:type="spellStart"/>
+            <w:r>
+              <w:rPr>
+                <w:rFonts w:ascii="Times New Roman" w:hAnsi="Times New Roman" w:cs="Times New Roman"/>
+                <w:lang w:val="en-IN"/>
+              </w:rPr>
+              <w:t>ppt</w:t>
+            </w:r>
+            <w:proofErr w:type="spellEnd"/>
+            <w:r>
+              <w:rPr>
+                <w:rFonts w:ascii="Times New Roman" w:hAnsi="Times New Roman" w:cs="Times New Roman"/>
+                <w:lang w:val="en-IN"/>
+              </w:rPr>
+              <w:t xml:space="preserve">) of </w:t>
+            </w:r>
+            <w:proofErr w:type="spellStart"/>
+            <w:r>
+              <w:rPr>
+                <w:rFonts w:ascii="Times New Roman" w:hAnsi="Times New Roman" w:cs="Times New Roman"/>
+                <w:lang w:val="en-IN"/>
+              </w:rPr>
+              <w:t>gstreamer</w:t>
+            </w:r>
+            <w:proofErr w:type="spellEnd"/>
           </w:p>
         </w:tc>
         <w:tc>
@@ -9845,6 +9962,29 @@
                 <w:lang w:val="en-IN"/>
               </w:rPr>
             </w:pPr>
+            <w:r>
+              <w:rPr>
+                <w:rFonts w:ascii="Times New Roman" w:hAnsi="Times New Roman" w:cs="Times New Roman"/>
+                <w:lang w:val="en-IN"/>
+              </w:rPr>
+              <w:t xml:space="preserve">I will read about </w:t>
+            </w:r>
+            <w:proofErr w:type="spellStart"/>
+            <w:r>
+              <w:rPr>
+                <w:rFonts w:ascii="Times New Roman" w:hAnsi="Times New Roman" w:cs="Times New Roman"/>
+                <w:lang w:val="en-IN"/>
+              </w:rPr>
+              <w:t>gstreamer’s</w:t>
+            </w:r>
+            <w:proofErr w:type="spellEnd"/>
+            <w:r>
+              <w:rPr>
+                <w:rFonts w:ascii="Times New Roman" w:hAnsi="Times New Roman" w:cs="Times New Roman"/>
+                <w:lang w:val="en-IN"/>
+              </w:rPr>
+              <w:t xml:space="preserve"> pipeline</w:t>
+            </w:r>
           </w:p>
         </w:tc>
       </w:tr>
@@ -9855,11 +9995,19 @@
           </w:tcPr>
           <w:p>
             <w:pPr>
-              <w:rPr>
-                <w:rFonts w:ascii="Times New Roman" w:hAnsi="Times New Roman" w:cs="Times New Roman"/>
-                <w:lang w:val="en-IN"/>
-              </w:rPr>
-            </w:pPr>
+              <w:jc w:val="left"/>
+              <w:rPr>
+                <w:rFonts w:ascii="Times New Roman" w:hAnsi="Times New Roman" w:cs="Times New Roman"/>
+                <w:lang w:val="en-IN"/>
+              </w:rPr>
+            </w:pPr>
+            <w:r>
+              <w:rPr>
+                <w:rFonts w:ascii="Times New Roman" w:hAnsi="Times New Roman" w:cs="Times New Roman"/>
+                <w:lang w:val="en-IN"/>
+              </w:rPr>
+              <w:t>24/11/2020</w:t>
+            </w:r>
           </w:p>
         </w:tc>
         <w:tc>
@@ -9874,6 +10022,45 @@
                 <w:lang w:val="en-IN"/>
               </w:rPr>
             </w:pPr>
+            <w:r>
+              <w:rPr>
+                <w:rFonts w:ascii="Times New Roman" w:hAnsi="Times New Roman" w:cs="Times New Roman"/>
+                <w:lang w:val="en-IN"/>
+              </w:rPr>
+              <w:t xml:space="preserve">I prepared a </w:t>
+            </w:r>
+            <w:r>
+              <w:rPr>
+                <w:rFonts w:ascii="Times New Roman" w:hAnsi="Times New Roman" w:cs="Times New Roman"/>
+                <w:lang w:val="en-IN"/>
+              </w:rPr>
+              <w:t>presentation(</w:t>
+            </w:r>
+            <w:proofErr w:type="spellStart"/>
+            <w:r>
+              <w:rPr>
+                <w:rFonts w:ascii="Times New Roman" w:hAnsi="Times New Roman" w:cs="Times New Roman"/>
+                <w:lang w:val="en-IN"/>
+              </w:rPr>
+              <w:t>ppt</w:t>
+            </w:r>
+            <w:proofErr w:type="spellEnd"/>
+            <w:r>
+              <w:rPr>
+                <w:rFonts w:ascii="Times New Roman" w:hAnsi="Times New Roman" w:cs="Times New Roman"/>
+                <w:lang w:val="en-IN"/>
+              </w:rPr>
+              <w:t xml:space="preserve">) of </w:t>
+            </w:r>
+            <w:proofErr w:type="spellStart"/>
+            <w:r>
+              <w:rPr>
+                <w:rFonts w:ascii="Times New Roman" w:hAnsi="Times New Roman" w:cs="Times New Roman"/>
+                <w:lang w:val="en-IN"/>
+              </w:rPr>
+              <w:t>gstreamer</w:t>
+            </w:r>
+            <w:proofErr w:type="spellEnd"/>
           </w:p>
         </w:tc>
         <w:tc>
@@ -9888,12 +10075,206 @@
                 <w:lang w:val="en-IN"/>
               </w:rPr>
             </w:pPr>
+            <w:r>
+              <w:rPr>
+                <w:rFonts w:ascii="Times New Roman" w:hAnsi="Times New Roman" w:cs="Times New Roman"/>
+                <w:lang w:val="en-IN"/>
+              </w:rPr>
+              <w:t>I</w:t>
+            </w:r>
+            <w:r>
+              <w:rPr>
+                <w:rFonts w:ascii="Times New Roman" w:hAnsi="Times New Roman" w:cs="Times New Roman"/>
+                <w:lang w:val="en-IN"/>
+              </w:rPr>
+              <w:t xml:space="preserve"> </w:t>
+            </w:r>
+            <w:r>
+              <w:rPr>
+                <w:rFonts w:ascii="Times New Roman" w:hAnsi="Times New Roman" w:cs="Times New Roman"/>
+                <w:lang w:val="en-IN"/>
+              </w:rPr>
+              <w:t xml:space="preserve">have </w:t>
+            </w:r>
+            <w:r>
+              <w:rPr>
+                <w:rFonts w:ascii="Times New Roman" w:hAnsi="Times New Roman" w:cs="Times New Roman"/>
+                <w:lang w:val="en-IN"/>
+              </w:rPr>
+              <w:t xml:space="preserve">studied about dynamic pipeline in </w:t>
+            </w:r>
+            <w:proofErr w:type="spellStart"/>
+            <w:r>
+              <w:rPr>
+                <w:rFonts w:ascii="Times New Roman" w:hAnsi="Times New Roman" w:cs="Times New Roman"/>
+                <w:lang w:val="en-IN"/>
+              </w:rPr>
+              <w:t>gstreamer</w:t>
+            </w:r>
+            <w:proofErr w:type="spellEnd"/>
+          </w:p>
+          <w:p>
+            <w:pPr>
+              <w:jc w:val="left"/>
+              <w:rPr>
+                <w:rFonts w:ascii="Times New Roman" w:hAnsi="Times New Roman" w:cs="Times New Roman"/>
+                <w:lang w:val="en-IN"/>
+              </w:rPr>
+            </w:pPr>
+            <w:r>
+              <w:rPr>
+                <w:rFonts w:ascii="Times New Roman" w:hAnsi="Times New Roman" w:cs="Times New Roman"/>
+                <w:lang w:val="en-IN"/>
+              </w:rPr>
+              <w:lastRenderedPageBreak/>
+              <w:t>Dynamic pipeline:</w:t>
+            </w:r>
+          </w:p>
+          <w:p>
+            <w:pPr>
+              <w:jc w:val="left"/>
+              <w:rPr>
+                <w:rFonts w:ascii="Times New Roman" w:hAnsi="Times New Roman" w:cs="Times New Roman"/>
+                <w:lang w:val="en-IN"/>
+              </w:rPr>
+            </w:pPr>
+            <w:r>
+              <w:rPr>
+                <w:rFonts w:ascii="Times New Roman" w:hAnsi="Times New Roman" w:cs="Times New Roman"/>
+                <w:lang w:val="en-IN"/>
+              </w:rPr>
+              <w:t xml:space="preserve">1.How to be notified of events using </w:t>
+            </w:r>
+            <w:proofErr w:type="spellStart"/>
+            <w:r>
+              <w:rPr>
+                <w:rFonts w:ascii="Times New Roman" w:hAnsi="Times New Roman" w:cs="Times New Roman"/>
+                <w:lang w:val="en-IN"/>
+              </w:rPr>
+              <w:t>GSignals</w:t>
+            </w:r>
+            <w:proofErr w:type="spellEnd"/>
+          </w:p>
+          <w:p>
+            <w:pPr>
+              <w:jc w:val="left"/>
+              <w:rPr>
+                <w:rFonts w:ascii="Times New Roman" w:hAnsi="Times New Roman" w:cs="Times New Roman"/>
+                <w:lang w:val="en-IN"/>
+              </w:rPr>
+            </w:pPr>
+            <w:proofErr w:type="gramStart"/>
+            <w:r>
+              <w:rPr>
+                <w:rFonts w:ascii="Times New Roman" w:hAnsi="Times New Roman" w:cs="Times New Roman"/>
+                <w:lang w:val="en-IN"/>
+              </w:rPr>
+              <w:t>2.How</w:t>
+            </w:r>
+            <w:proofErr w:type="gramEnd"/>
+            <w:r>
+              <w:rPr>
+                <w:rFonts w:ascii="Times New Roman" w:hAnsi="Times New Roman" w:cs="Times New Roman"/>
+                <w:lang w:val="en-IN"/>
+              </w:rPr>
+              <w:t xml:space="preserve"> to connect </w:t>
+            </w:r>
+            <w:proofErr w:type="spellStart"/>
+            <w:r>
+              <w:rPr>
+                <w:rFonts w:ascii="Times New Roman" w:hAnsi="Times New Roman" w:cs="Times New Roman"/>
+                <w:lang w:val="en-IN"/>
+              </w:rPr>
+              <w:t>GstPads</w:t>
+            </w:r>
+            <w:proofErr w:type="spellEnd"/>
+            <w:r>
+              <w:rPr>
+                <w:rFonts w:ascii="Times New Roman" w:hAnsi="Times New Roman" w:cs="Times New Roman"/>
+                <w:lang w:val="en-IN"/>
+              </w:rPr>
+              <w:t xml:space="preserve"> directly instead of their parent elements.</w:t>
+            </w:r>
+          </w:p>
+          <w:p>
+            <w:pPr>
+              <w:jc w:val="left"/>
+              <w:rPr>
+                <w:rFonts w:ascii="Times New Roman" w:hAnsi="Times New Roman" w:cs="Times New Roman"/>
+                <w:lang w:val="en-IN"/>
+              </w:rPr>
+            </w:pPr>
+            <w:proofErr w:type="gramStart"/>
+            <w:r>
+              <w:rPr>
+                <w:rFonts w:ascii="Times New Roman" w:hAnsi="Times New Roman" w:cs="Times New Roman"/>
+                <w:lang w:val="en-IN"/>
+              </w:rPr>
+              <w:t>3.The</w:t>
+            </w:r>
+            <w:proofErr w:type="gramEnd"/>
+            <w:r>
+              <w:rPr>
+                <w:rFonts w:ascii="Times New Roman" w:hAnsi="Times New Roman" w:cs="Times New Roman"/>
+                <w:lang w:val="en-IN"/>
+              </w:rPr>
+              <w:t xml:space="preserve"> various states of a </w:t>
+            </w:r>
+            <w:proofErr w:type="spellStart"/>
+            <w:r>
+              <w:rPr>
+                <w:rFonts w:ascii="Times New Roman" w:hAnsi="Times New Roman" w:cs="Times New Roman"/>
+                <w:lang w:val="en-IN"/>
+              </w:rPr>
+              <w:t>GStreamer</w:t>
+            </w:r>
+            <w:proofErr w:type="spellEnd"/>
+            <w:r>
+              <w:rPr>
+                <w:rFonts w:ascii="Times New Roman" w:hAnsi="Times New Roman" w:cs="Times New Roman"/>
+                <w:lang w:val="en-IN"/>
+              </w:rPr>
+              <w:t xml:space="preserve"> element.</w:t>
+            </w:r>
           </w:p>
         </w:tc>
         <w:tc>
           <w:tcPr>
             <w:tcW w:w="1844" w:type="dxa"/>
           </w:tcPr>
+          <w:p>
+            <w:pPr>
+              <w:jc w:val="left"/>
+              <w:rPr>
+                <w:rFonts w:ascii="Times New Roman" w:hAnsi="Times New Roman" w:cs="Times New Roman"/>
+                <w:lang w:val="en-IN"/>
+              </w:rPr>
+            </w:pPr>
+            <w:r>
+              <w:rPr>
+                <w:rFonts w:ascii="Times New Roman" w:hAnsi="Times New Roman" w:cs="Times New Roman"/>
+                <w:lang w:val="en-IN"/>
+              </w:rPr>
+              <w:lastRenderedPageBreak/>
+              <w:t>I will study</w:t>
+            </w:r>
+            <w:r>
+              <w:rPr>
+                <w:rFonts w:ascii="Times New Roman" w:hAnsi="Times New Roman" w:cs="Times New Roman"/>
+                <w:lang w:val="en-IN"/>
+              </w:rPr>
+              <w:t xml:space="preserve"> about playback speed in </w:t>
+            </w:r>
+            <w:proofErr w:type="spellStart"/>
+            <w:r>
+              <w:rPr>
+                <w:rFonts w:ascii="Times New Roman" w:hAnsi="Times New Roman" w:cs="Times New Roman"/>
+                <w:lang w:val="en-IN"/>
+              </w:rPr>
+              <w:t>gstreamer</w:t>
+            </w:r>
+            <w:proofErr w:type="spellEnd"/>
+          </w:p>
           <w:p>
             <w:pPr>
               <w:jc w:val="left"/>
@@ -9912,11 +10293,20 @@
           </w:tcPr>
           <w:p>
             <w:pPr>
-              <w:rPr>
-                <w:rFonts w:ascii="Times New Roman" w:hAnsi="Times New Roman" w:cs="Times New Roman"/>
-                <w:lang w:val="en-IN"/>
-              </w:rPr>
-            </w:pPr>
+              <w:jc w:val="left"/>
+              <w:rPr>
+                <w:rFonts w:ascii="Times New Roman" w:hAnsi="Times New Roman" w:cs="Times New Roman"/>
+                <w:lang w:val="en-IN"/>
+              </w:rPr>
+            </w:pPr>
+            <w:r>
+              <w:rPr>
+                <w:rFonts w:ascii="Times New Roman" w:hAnsi="Times New Roman" w:cs="Times New Roman"/>
+                <w:lang w:val="en-IN"/>
+              </w:rPr>
+              <w:lastRenderedPageBreak/>
+              <w:t>25/11/2020</w:t>
+            </w:r>
           </w:p>
         </w:tc>
         <w:tc>
@@ -9931,6 +10321,29 @@
                 <w:lang w:val="en-IN"/>
               </w:rPr>
             </w:pPr>
+            <w:r>
+              <w:rPr>
+                <w:rFonts w:ascii="Times New Roman" w:hAnsi="Times New Roman" w:cs="Times New Roman"/>
+                <w:lang w:val="en-IN"/>
+              </w:rPr>
+              <w:t xml:space="preserve">I </w:t>
+            </w:r>
+            <w:r>
+              <w:rPr>
+                <w:rFonts w:ascii="Times New Roman" w:hAnsi="Times New Roman" w:cs="Times New Roman"/>
+                <w:lang w:val="en-IN"/>
+              </w:rPr>
+              <w:t xml:space="preserve">studied about dynamic pipeline in </w:t>
+            </w:r>
+            <w:proofErr w:type="spellStart"/>
+            <w:r>
+              <w:rPr>
+                <w:rFonts w:ascii="Times New Roman" w:hAnsi="Times New Roman" w:cs="Times New Roman"/>
+                <w:lang w:val="en-IN"/>
+              </w:rPr>
+              <w:t>gstreamer</w:t>
+            </w:r>
+            <w:proofErr w:type="spellEnd"/>
           </w:p>
         </w:tc>
         <w:tc>
@@ -9945,6 +10358,175 @@
                 <w:lang w:val="en-IN"/>
               </w:rPr>
             </w:pPr>
+            <w:r>
+              <w:rPr>
+                <w:rFonts w:ascii="Times New Roman" w:hAnsi="Times New Roman" w:cs="Times New Roman"/>
+                <w:lang w:val="en-IN"/>
+              </w:rPr>
+              <w:t>I</w:t>
+            </w:r>
+            <w:r>
+              <w:rPr>
+                <w:rFonts w:ascii="Times New Roman" w:hAnsi="Times New Roman" w:cs="Times New Roman"/>
+                <w:lang w:val="en-IN"/>
+              </w:rPr>
+              <w:t xml:space="preserve"> have</w:t>
+            </w:r>
+            <w:r>
+              <w:rPr>
+                <w:rFonts w:ascii="Times New Roman" w:hAnsi="Times New Roman" w:cs="Times New Roman"/>
+                <w:lang w:val="en-IN"/>
+              </w:rPr>
+              <w:t xml:space="preserve"> studied about playback speed in </w:t>
+            </w:r>
+            <w:proofErr w:type="spellStart"/>
+            <w:r>
+              <w:rPr>
+                <w:rFonts w:ascii="Times New Roman" w:hAnsi="Times New Roman" w:cs="Times New Roman"/>
+                <w:lang w:val="en-IN"/>
+              </w:rPr>
+              <w:t>gstreamer</w:t>
+            </w:r>
+            <w:proofErr w:type="spellEnd"/>
+          </w:p>
+          <w:p>
+            <w:pPr>
+              <w:jc w:val="left"/>
+              <w:rPr>
+                <w:rFonts w:ascii="Times New Roman" w:hAnsi="Times New Roman" w:cs="Times New Roman"/>
+                <w:lang w:val="en-IN"/>
+              </w:rPr>
+            </w:pPr>
+            <w:proofErr w:type="spellStart"/>
+            <w:r>
+              <w:rPr>
+                <w:rFonts w:ascii="Times New Roman" w:hAnsi="Times New Roman" w:cs="Times New Roman"/>
+                <w:lang w:val="en-IN"/>
+              </w:rPr>
+              <w:t>Realeted</w:t>
+            </w:r>
+            <w:proofErr w:type="spellEnd"/>
+            <w:r>
+              <w:rPr>
+                <w:rFonts w:ascii="Times New Roman" w:hAnsi="Times New Roman" w:cs="Times New Roman"/>
+                <w:lang w:val="en-IN"/>
+              </w:rPr>
+              <w:t xml:space="preserve"> to </w:t>
+            </w:r>
+            <w:proofErr w:type="spellStart"/>
+            <w:r>
+              <w:rPr>
+                <w:rFonts w:ascii="Times New Roman" w:hAnsi="Times New Roman" w:cs="Times New Roman"/>
+                <w:lang w:val="en-IN"/>
+              </w:rPr>
+              <w:t>playbackspeed</w:t>
+            </w:r>
+            <w:proofErr w:type="spellEnd"/>
+            <w:r>
+              <w:rPr>
+                <w:rFonts w:ascii="Times New Roman" w:hAnsi="Times New Roman" w:cs="Times New Roman"/>
+                <w:lang w:val="en-IN"/>
+              </w:rPr>
+              <w:t>:</w:t>
+            </w:r>
+          </w:p>
+          <w:p>
+            <w:pPr>
+              <w:jc w:val="left"/>
+              <w:rPr>
+                <w:rFonts w:ascii="Times New Roman" w:hAnsi="Times New Roman" w:cs="Times New Roman"/>
+                <w:lang w:val="en-IN"/>
+              </w:rPr>
+            </w:pPr>
+            <w:proofErr w:type="gramStart"/>
+            <w:r>
+              <w:rPr>
+                <w:rFonts w:ascii="Times New Roman" w:hAnsi="Times New Roman" w:cs="Times New Roman"/>
+                <w:lang w:val="en-IN"/>
+              </w:rPr>
+              <w:t>1.How</w:t>
+            </w:r>
+            <w:proofErr w:type="gramEnd"/>
+            <w:r>
+              <w:rPr>
+                <w:rFonts w:ascii="Times New Roman" w:hAnsi="Times New Roman" w:cs="Times New Roman"/>
+                <w:lang w:val="en-IN"/>
+              </w:rPr>
+              <w:t xml:space="preserve"> to change the playback rate using a Seek Event, created with </w:t>
+            </w:r>
+            <w:proofErr w:type="spellStart"/>
+            <w:r>
+              <w:rPr>
+                <w:rFonts w:ascii="Times New Roman" w:hAnsi="Times New Roman" w:cs="Times New Roman"/>
+                <w:lang w:val="en-IN"/>
+              </w:rPr>
+              <w:t>gst_event_new_seek</w:t>
+            </w:r>
+            <w:proofErr w:type="spellEnd"/>
+            <w:r>
+              <w:rPr>
+                <w:rFonts w:ascii="Times New Roman" w:hAnsi="Times New Roman" w:cs="Times New Roman"/>
+                <w:lang w:val="en-IN"/>
+              </w:rPr>
+              <w:t xml:space="preserve">() and fed to the pipeline with </w:t>
+            </w:r>
+            <w:proofErr w:type="spellStart"/>
+            <w:r>
+              <w:rPr>
+                <w:rFonts w:ascii="Times New Roman" w:hAnsi="Times New Roman" w:cs="Times New Roman"/>
+                <w:lang w:val="en-IN"/>
+              </w:rPr>
+              <w:t>gst_element_send_event</w:t>
+            </w:r>
+            <w:proofErr w:type="spellEnd"/>
+            <w:r>
+              <w:rPr>
+                <w:rFonts w:ascii="Times New Roman" w:hAnsi="Times New Roman" w:cs="Times New Roman"/>
+                <w:lang w:val="en-IN"/>
+              </w:rPr>
+              <w:t>().</w:t>
+            </w:r>
+          </w:p>
+          <w:p>
+            <w:pPr>
+              <w:jc w:val="left"/>
+              <w:rPr>
+                <w:rFonts w:ascii="Times New Roman" w:hAnsi="Times New Roman" w:cs="Times New Roman"/>
+                <w:lang w:val="en-IN"/>
+              </w:rPr>
+            </w:pPr>
+            <w:proofErr w:type="gramStart"/>
+            <w:r>
+              <w:rPr>
+                <w:rFonts w:ascii="Times New Roman" w:hAnsi="Times New Roman" w:cs="Times New Roman"/>
+                <w:lang w:val="en-IN"/>
+              </w:rPr>
+              <w:t>2.How</w:t>
+            </w:r>
+            <w:proofErr w:type="gramEnd"/>
+            <w:r>
+              <w:rPr>
+                <w:rFonts w:ascii="Times New Roman" w:hAnsi="Times New Roman" w:cs="Times New Roman"/>
+                <w:lang w:val="en-IN"/>
+              </w:rPr>
+              <w:t xml:space="preserve"> to advance a video frame-by-frame by using Step Events, created with </w:t>
+            </w:r>
+            <w:proofErr w:type="spellStart"/>
+            <w:r>
+              <w:rPr>
+                <w:rFonts w:ascii="Times New Roman" w:hAnsi="Times New Roman" w:cs="Times New Roman"/>
+                <w:lang w:val="en-IN"/>
+              </w:rPr>
+              <w:t>gst_event_new_step</w:t>
+            </w:r>
+            <w:proofErr w:type="spellEnd"/>
+            <w:r>
+              <w:rPr>
+                <w:rFonts w:ascii="Times New Roman" w:hAnsi="Times New Roman" w:cs="Times New Roman"/>
+                <w:lang w:val="en-IN"/>
+              </w:rPr>
+              <w:t>().</w:t>
+            </w:r>
           </w:p>
         </w:tc>
         <w:tc>
@@ -9959,6 +10541,13 @@
                 <w:lang w:val="en-IN"/>
               </w:rPr>
             </w:pPr>
+            <w:r>
+              <w:rPr>
+                <w:rFonts w:ascii="Times New Roman" w:hAnsi="Times New Roman" w:cs="Times New Roman"/>
+                <w:lang w:val="en-IN"/>
+              </w:rPr>
+              <w:t>None</w:t>
+            </w:r>
           </w:p>
         </w:tc>
       </w:tr>
@@ -9969,10 +10558,19 @@
           </w:tcPr>
           <w:p>
             <w:pPr>
-              <w:rPr>
-                <w:lang w:val="en-IN"/>
-              </w:rPr>
-            </w:pPr>
+              <w:jc w:val="left"/>
+              <w:rPr>
+                <w:rFonts w:ascii="Times New Roman" w:hAnsi="Times New Roman" w:cs="Times New Roman"/>
+                <w:lang w:val="en-IN"/>
+              </w:rPr>
+            </w:pPr>
+            <w:r>
+              <w:rPr>
+                <w:rFonts w:ascii="Times New Roman" w:hAnsi="Times New Roman" w:cs="Times New Roman"/>
+                <w:lang w:val="en-IN"/>
+              </w:rPr>
+              <w:t>26/11/2020</w:t>
+            </w:r>
           </w:p>
         </w:tc>
         <w:tc>
@@ -9981,10 +10579,28 @@
           </w:tcPr>
           <w:p>
             <w:pPr>
-              <w:rPr>
-                <w:lang w:val="en-IN"/>
-              </w:rPr>
-            </w:pPr>
+              <w:jc w:val="left"/>
+              <w:rPr>
+                <w:rFonts w:ascii="Times New Roman" w:hAnsi="Times New Roman" w:cs="Times New Roman"/>
+                <w:lang w:val="en-IN"/>
+              </w:rPr>
+            </w:pPr>
+            <w:r>
+              <w:rPr>
+                <w:rFonts w:ascii="Times New Roman" w:hAnsi="Times New Roman" w:cs="Times New Roman"/>
+                <w:lang w:val="en-IN"/>
+              </w:rPr>
+              <w:t xml:space="preserve">I studied about playback speed in </w:t>
+            </w:r>
+            <w:proofErr w:type="spellStart"/>
+            <w:r>
+              <w:rPr>
+                <w:rFonts w:ascii="Times New Roman" w:hAnsi="Times New Roman" w:cs="Times New Roman"/>
+                <w:lang w:val="en-IN"/>
+              </w:rPr>
+              <w:t>gstreamer</w:t>
+            </w:r>
+            <w:proofErr w:type="spellEnd"/>
           </w:p>
         </w:tc>
         <w:tc>
@@ -9993,10 +10609,42 @@
           </w:tcPr>
           <w:p>
             <w:pPr>
-              <w:rPr>
-                <w:lang w:val="en-IN"/>
-              </w:rPr>
-            </w:pPr>
+              <w:jc w:val="left"/>
+              <w:rPr>
+                <w:rFonts w:ascii="Times New Roman" w:hAnsi="Times New Roman" w:cs="Times New Roman"/>
+                <w:lang w:val="en-IN"/>
+              </w:rPr>
+            </w:pPr>
+            <w:r>
+              <w:rPr>
+                <w:rFonts w:ascii="Times New Roman" w:hAnsi="Times New Roman" w:cs="Times New Roman"/>
+                <w:lang w:val="en-IN"/>
+              </w:rPr>
+              <w:t>I</w:t>
+            </w:r>
+            <w:r>
+              <w:rPr>
+                <w:rFonts w:ascii="Times New Roman" w:hAnsi="Times New Roman" w:cs="Times New Roman"/>
+                <w:lang w:val="en-IN"/>
+              </w:rPr>
+              <w:t xml:space="preserve"> have revised </w:t>
+            </w:r>
+            <w:proofErr w:type="spellStart"/>
+            <w:r>
+              <w:rPr>
+                <w:rFonts w:ascii="Times New Roman" w:hAnsi="Times New Roman" w:cs="Times New Roman"/>
+                <w:lang w:val="en-IN"/>
+              </w:rPr>
+              <w:t>gstreamer</w:t>
+            </w:r>
+            <w:proofErr w:type="spellEnd"/>
+            <w:r>
+              <w:rPr>
+                <w:rFonts w:ascii="Times New Roman" w:hAnsi="Times New Roman" w:cs="Times New Roman"/>
+                <w:lang w:val="en-IN"/>
+              </w:rPr>
+              <w:t xml:space="preserve"> concepts</w:t>
+            </w:r>
           </w:p>
         </w:tc>
         <w:tc>
@@ -10005,10 +10653,44 @@
           </w:tcPr>
           <w:p>
             <w:pPr>
-              <w:rPr>
-                <w:lang w:val="en-IN"/>
-              </w:rPr>
-            </w:pPr>
+              <w:jc w:val="left"/>
+              <w:rPr>
+                <w:rFonts w:ascii="Times New Roman" w:hAnsi="Times New Roman" w:cs="Times New Roman"/>
+                <w:lang w:val="en-IN"/>
+              </w:rPr>
+            </w:pPr>
+            <w:r>
+              <w:rPr>
+                <w:rFonts w:ascii="Times New Roman" w:hAnsi="Times New Roman" w:cs="Times New Roman"/>
+                <w:lang w:val="en-IN"/>
+              </w:rPr>
+              <w:t xml:space="preserve">I will do changes in </w:t>
+            </w:r>
+            <w:proofErr w:type="spellStart"/>
+            <w:r>
+              <w:rPr>
+                <w:rFonts w:ascii="Times New Roman" w:hAnsi="Times New Roman" w:cs="Times New Roman"/>
+                <w:lang w:val="en-IN"/>
+              </w:rPr>
+              <w:t>gstreamer</w:t>
+            </w:r>
+            <w:proofErr w:type="spellEnd"/>
+            <w:r>
+              <w:rPr>
+                <w:rFonts w:ascii="Times New Roman" w:hAnsi="Times New Roman" w:cs="Times New Roman"/>
+                <w:lang w:val="en-IN"/>
+              </w:rPr>
+              <w:t xml:space="preserve"> </w:t>
+            </w:r>
+            <w:proofErr w:type="spellStart"/>
+            <w:r>
+              <w:rPr>
+                <w:rFonts w:ascii="Times New Roman" w:hAnsi="Times New Roman" w:cs="Times New Roman"/>
+                <w:lang w:val="en-IN"/>
+              </w:rPr>
+              <w:t>ppt</w:t>
+            </w:r>
+            <w:proofErr w:type="spellEnd"/>
           </w:p>
         </w:tc>
       </w:tr>
@@ -10019,10 +10701,19 @@
           </w:tcPr>
           <w:p>
             <w:pPr>
-              <w:rPr>
-                <w:lang w:val="en-IN"/>
-              </w:rPr>
-            </w:pPr>
+              <w:jc w:val="left"/>
+              <w:rPr>
+                <w:rFonts w:ascii="Times New Roman" w:hAnsi="Times New Roman" w:cs="Times New Roman"/>
+                <w:lang w:val="en-IN"/>
+              </w:rPr>
+            </w:pPr>
+            <w:r>
+              <w:rPr>
+                <w:rFonts w:ascii="Times New Roman" w:hAnsi="Times New Roman" w:cs="Times New Roman"/>
+                <w:lang w:val="en-IN"/>
+              </w:rPr>
+              <w:t>27/11/2020</w:t>
+            </w:r>
           </w:p>
         </w:tc>
         <w:tc>
@@ -10031,10 +10722,35 @@
           </w:tcPr>
           <w:p>
             <w:pPr>
-              <w:rPr>
-                <w:lang w:val="en-IN"/>
-              </w:rPr>
-            </w:pPr>
+              <w:jc w:val="left"/>
+              <w:rPr>
+                <w:rFonts w:ascii="Times New Roman" w:hAnsi="Times New Roman" w:cs="Times New Roman"/>
+                <w:lang w:val="en-IN"/>
+              </w:rPr>
+            </w:pPr>
+            <w:r>
+              <w:rPr>
+                <w:rFonts w:ascii="Times New Roman" w:hAnsi="Times New Roman" w:cs="Times New Roman"/>
+                <w:lang w:val="en-IN"/>
+              </w:rPr>
+              <w:t xml:space="preserve">I revised </w:t>
+            </w:r>
+            <w:proofErr w:type="spellStart"/>
+            <w:r>
+              <w:rPr>
+                <w:rFonts w:ascii="Times New Roman" w:hAnsi="Times New Roman" w:cs="Times New Roman"/>
+                <w:lang w:val="en-IN"/>
+              </w:rPr>
+              <w:t>gstreamer</w:t>
+            </w:r>
+            <w:proofErr w:type="spellEnd"/>
+            <w:r>
+              <w:rPr>
+                <w:rFonts w:ascii="Times New Roman" w:hAnsi="Times New Roman" w:cs="Times New Roman"/>
+                <w:lang w:val="en-IN"/>
+              </w:rPr>
+              <w:t xml:space="preserve"> concepts</w:t>
+            </w:r>
           </w:p>
         </w:tc>
         <w:tc>
@@ -10043,10 +10759,53 @@
           </w:tcPr>
           <w:p>
             <w:pPr>
-              <w:rPr>
-                <w:lang w:val="en-IN"/>
-              </w:rPr>
-            </w:pPr>
+              <w:jc w:val="left"/>
+              <w:rPr>
+                <w:rFonts w:ascii="Times New Roman" w:hAnsi="Times New Roman" w:cs="Times New Roman"/>
+                <w:lang w:val="en-IN"/>
+              </w:rPr>
+            </w:pPr>
+            <w:proofErr w:type="spellStart"/>
+            <w:r>
+              <w:rPr>
+                <w:rFonts w:ascii="Times New Roman" w:hAnsi="Times New Roman" w:cs="Times New Roman"/>
+                <w:lang w:val="en-IN"/>
+              </w:rPr>
+              <w:t>i</w:t>
+            </w:r>
+            <w:proofErr w:type="spellEnd"/>
+            <w:r>
+              <w:rPr>
+                <w:rFonts w:ascii="Times New Roman" w:hAnsi="Times New Roman" w:cs="Times New Roman"/>
+                <w:lang w:val="en-IN"/>
+              </w:rPr>
+              <w:t xml:space="preserve"> have done the changes that </w:t>
+            </w:r>
+            <w:proofErr w:type="spellStart"/>
+            <w:r>
+              <w:rPr>
+                <w:rFonts w:ascii="Times New Roman" w:hAnsi="Times New Roman" w:cs="Times New Roman"/>
+                <w:lang w:val="en-IN"/>
+              </w:rPr>
+              <w:t>vikas</w:t>
+            </w:r>
+            <w:proofErr w:type="spellEnd"/>
+            <w:r>
+              <w:rPr>
+                <w:rFonts w:ascii="Times New Roman" w:hAnsi="Times New Roman" w:cs="Times New Roman"/>
+                <w:lang w:val="en-IN"/>
+              </w:rPr>
+              <w:t xml:space="preserve"> mentioned to change in the </w:t>
+            </w:r>
+            <w:proofErr w:type="spellStart"/>
+            <w:r>
+              <w:rPr>
+                <w:rFonts w:ascii="Times New Roman" w:hAnsi="Times New Roman" w:cs="Times New Roman"/>
+                <w:lang w:val="en-IN"/>
+              </w:rPr>
+              <w:t>ppt</w:t>
+            </w:r>
+            <w:proofErr w:type="spellEnd"/>
           </w:p>
         </w:tc>
         <w:tc>
@@ -10055,10 +10814,19 @@
           </w:tcPr>
           <w:p>
             <w:pPr>
-              <w:rPr>
-                <w:lang w:val="en-IN"/>
-              </w:rPr>
-            </w:pPr>
+              <w:jc w:val="left"/>
+              <w:rPr>
+                <w:rFonts w:ascii="Times New Roman" w:hAnsi="Times New Roman" w:cs="Times New Roman"/>
+                <w:lang w:val="en-IN"/>
+              </w:rPr>
+            </w:pPr>
+            <w:r>
+              <w:rPr>
+                <w:rFonts w:ascii="Times New Roman" w:hAnsi="Times New Roman" w:cs="Times New Roman"/>
+                <w:lang w:val="en-IN"/>
+              </w:rPr>
+              <w:t>None</w:t>
+            </w:r>
           </w:p>
         </w:tc>
       </w:tr>
@@ -10069,10 +10837,19 @@
           </w:tcPr>
           <w:p>
             <w:pPr>
-              <w:rPr>
-                <w:lang w:val="en-IN"/>
-              </w:rPr>
-            </w:pPr>
+              <w:jc w:val="left"/>
+              <w:rPr>
+                <w:rFonts w:ascii="Times New Roman" w:hAnsi="Times New Roman" w:cs="Times New Roman"/>
+                <w:lang w:val="en-IN"/>
+              </w:rPr>
+            </w:pPr>
+            <w:r>
+              <w:rPr>
+                <w:rFonts w:ascii="Times New Roman" w:hAnsi="Times New Roman" w:cs="Times New Roman"/>
+                <w:lang w:val="en-IN"/>
+              </w:rPr>
+              <w:t>30/11/2020</w:t>
+            </w:r>
           </w:p>
         </w:tc>
         <w:tc>
@@ -10081,10 +10858,19 @@
           </w:tcPr>
           <w:p>
             <w:pPr>
-              <w:rPr>
-                <w:lang w:val="en-IN"/>
-              </w:rPr>
-            </w:pPr>
+              <w:jc w:val="left"/>
+              <w:rPr>
+                <w:rFonts w:ascii="Times New Roman" w:hAnsi="Times New Roman" w:cs="Times New Roman"/>
+                <w:lang w:val="en-IN"/>
+              </w:rPr>
+            </w:pPr>
+            <w:r>
+              <w:rPr>
+                <w:rFonts w:ascii="Times New Roman" w:hAnsi="Times New Roman" w:cs="Times New Roman"/>
+                <w:lang w:val="en-IN"/>
+              </w:rPr>
+              <w:t>None</w:t>
+            </w:r>
           </w:p>
         </w:tc>
         <w:tc>
@@ -10093,10 +10879,173 @@
           </w:tcPr>
           <w:p>
             <w:pPr>
-              <w:rPr>
-                <w:lang w:val="en-IN"/>
-              </w:rPr>
-            </w:pPr>
+              <w:jc w:val="left"/>
+              <w:rPr>
+                <w:rFonts w:ascii="Times New Roman" w:hAnsi="Times New Roman" w:cs="Times New Roman"/>
+                <w:lang w:val="en-IN"/>
+              </w:rPr>
+            </w:pPr>
+            <w:r>
+              <w:rPr>
+                <w:rFonts w:ascii="Times New Roman" w:hAnsi="Times New Roman" w:cs="Times New Roman"/>
+                <w:lang w:val="en-IN"/>
+              </w:rPr>
+              <w:t>I</w:t>
+            </w:r>
+            <w:r>
+              <w:rPr>
+                <w:rFonts w:ascii="Times New Roman" w:hAnsi="Times New Roman" w:cs="Times New Roman"/>
+                <w:lang w:val="en-IN"/>
+              </w:rPr>
+              <w:t xml:space="preserve"> have studied about time management in </w:t>
+            </w:r>
+            <w:proofErr w:type="spellStart"/>
+            <w:r>
+              <w:rPr>
+                <w:rFonts w:ascii="Times New Roman" w:hAnsi="Times New Roman" w:cs="Times New Roman"/>
+                <w:lang w:val="en-IN"/>
+              </w:rPr>
+              <w:t>gstreamer</w:t>
+            </w:r>
+            <w:proofErr w:type="spellEnd"/>
+          </w:p>
+          <w:p>
+            <w:pPr>
+              <w:jc w:val="left"/>
+              <w:rPr>
+                <w:rFonts w:ascii="Times New Roman" w:hAnsi="Times New Roman" w:cs="Times New Roman"/>
+                <w:lang w:val="en-IN"/>
+              </w:rPr>
+            </w:pPr>
+            <w:r>
+              <w:rPr>
+                <w:rFonts w:ascii="Times New Roman" w:hAnsi="Times New Roman" w:cs="Times New Roman"/>
+                <w:lang w:val="en-IN"/>
+              </w:rPr>
+              <w:t xml:space="preserve">1.How to query the pipeline for information using </w:t>
+            </w:r>
+            <w:proofErr w:type="spellStart"/>
+            <w:r>
+              <w:rPr>
+                <w:rFonts w:ascii="Times New Roman" w:hAnsi="Times New Roman" w:cs="Times New Roman"/>
+                <w:lang w:val="en-IN"/>
+              </w:rPr>
+              <w:t>GstQuery</w:t>
+            </w:r>
+            <w:proofErr w:type="spellEnd"/>
+          </w:p>
+          <w:p>
+            <w:pPr>
+              <w:jc w:val="left"/>
+              <w:rPr>
+                <w:rFonts w:ascii="Times New Roman" w:hAnsi="Times New Roman" w:cs="Times New Roman"/>
+                <w:lang w:val="en-IN"/>
+              </w:rPr>
+            </w:pPr>
+            <w:r>
+              <w:rPr>
+                <w:rFonts w:ascii="Times New Roman" w:hAnsi="Times New Roman" w:cs="Times New Roman"/>
+                <w:lang w:val="en-IN"/>
+              </w:rPr>
+              <w:t xml:space="preserve">2.How to obtain common information like position and duration using </w:t>
+            </w:r>
+            <w:proofErr w:type="spellStart"/>
+            <w:r>
+              <w:rPr>
+                <w:rFonts w:ascii="Times New Roman" w:hAnsi="Times New Roman" w:cs="Times New Roman"/>
+                <w:lang w:val="en-IN"/>
+              </w:rPr>
+              <w:t>gst_element_query_position</w:t>
+            </w:r>
+            <w:proofErr w:type="spellEnd"/>
+            <w:r>
+              <w:rPr>
+                <w:rFonts w:ascii="Times New Roman" w:hAnsi="Times New Roman" w:cs="Times New Roman"/>
+                <w:lang w:val="en-IN"/>
+              </w:rPr>
+              <w:t xml:space="preserve">() and </w:t>
+            </w:r>
+            <w:proofErr w:type="spellStart"/>
+            <w:r>
+              <w:rPr>
+                <w:rFonts w:ascii="Times New Roman" w:hAnsi="Times New Roman" w:cs="Times New Roman"/>
+                <w:lang w:val="en-IN"/>
+              </w:rPr>
+              <w:t>gst_element_query_duration</w:t>
+            </w:r>
+            <w:proofErr w:type="spellEnd"/>
+            <w:r>
+              <w:rPr>
+                <w:rFonts w:ascii="Times New Roman" w:hAnsi="Times New Roman" w:cs="Times New Roman"/>
+                <w:lang w:val="en-IN"/>
+              </w:rPr>
+              <w:t>()</w:t>
+            </w:r>
+          </w:p>
+          <w:p>
+            <w:pPr>
+              <w:jc w:val="left"/>
+              <w:rPr>
+                <w:rFonts w:ascii="Times New Roman" w:hAnsi="Times New Roman" w:cs="Times New Roman"/>
+                <w:lang w:val="en-IN"/>
+              </w:rPr>
+            </w:pPr>
+            <w:r>
+              <w:rPr>
+                <w:rFonts w:ascii="Times New Roman" w:hAnsi="Times New Roman" w:cs="Times New Roman"/>
+                <w:lang w:val="en-IN"/>
+              </w:rPr>
+              <w:t xml:space="preserve">3.How to seek to an arbitrary position in the </w:t>
+            </w:r>
+            <w:r>
+              <w:rPr>
+                <w:rFonts w:ascii="Times New Roman" w:hAnsi="Times New Roman" w:cs="Times New Roman"/>
+                <w:lang w:val="en-IN"/>
+              </w:rPr>
+              <w:lastRenderedPageBreak/>
+              <w:t xml:space="preserve">stream using </w:t>
+            </w:r>
+            <w:proofErr w:type="spellStart"/>
+            <w:r>
+              <w:rPr>
+                <w:rFonts w:ascii="Times New Roman" w:hAnsi="Times New Roman" w:cs="Times New Roman"/>
+                <w:lang w:val="en-IN"/>
+              </w:rPr>
+              <w:t>gst_element_seek_simple</w:t>
+            </w:r>
+            <w:proofErr w:type="spellEnd"/>
+            <w:r>
+              <w:rPr>
+                <w:rFonts w:ascii="Times New Roman" w:hAnsi="Times New Roman" w:cs="Times New Roman"/>
+                <w:lang w:val="en-IN"/>
+              </w:rPr>
+              <w:t>()</w:t>
+            </w:r>
+          </w:p>
+          <w:p>
+            <w:pPr>
+              <w:jc w:val="left"/>
+              <w:rPr>
+                <w:rFonts w:ascii="Times New Roman" w:hAnsi="Times New Roman" w:cs="Times New Roman"/>
+                <w:lang w:val="en-IN"/>
+              </w:rPr>
+            </w:pPr>
+            <w:proofErr w:type="gramStart"/>
+            <w:r>
+              <w:rPr>
+                <w:rFonts w:ascii="Times New Roman" w:hAnsi="Times New Roman" w:cs="Times New Roman"/>
+                <w:lang w:val="en-IN"/>
+              </w:rPr>
+              <w:t>4.In</w:t>
+            </w:r>
+            <w:proofErr w:type="gramEnd"/>
+            <w:r>
+              <w:rPr>
+                <w:rFonts w:ascii="Times New Roman" w:hAnsi="Times New Roman" w:cs="Times New Roman"/>
+                <w:lang w:val="en-IN"/>
+              </w:rPr>
+              <w:t xml:space="preserve"> which states all these operations can be performed.</w:t>
+            </w:r>
           </w:p>
         </w:tc>
         <w:tc>
@@ -10105,7 +11054,56 @@
           </w:tcPr>
           <w:p>
             <w:pPr>
-              <w:rPr>
+              <w:jc w:val="left"/>
+              <w:rPr>
+                <w:rFonts w:ascii="Times New Roman" w:hAnsi="Times New Roman" w:cs="Times New Roman"/>
+                <w:lang w:val="en-IN"/>
+              </w:rPr>
+            </w:pPr>
+            <w:r>
+              <w:rPr>
+                <w:rFonts w:ascii="Times New Roman" w:hAnsi="Times New Roman" w:cs="Times New Roman"/>
+                <w:lang w:val="en-IN"/>
+              </w:rPr>
+              <w:lastRenderedPageBreak/>
+              <w:t>I</w:t>
+            </w:r>
+            <w:r>
+              <w:rPr>
+                <w:rFonts w:ascii="Times New Roman" w:hAnsi="Times New Roman" w:cs="Times New Roman"/>
+                <w:lang w:val="en-IN"/>
+              </w:rPr>
+              <w:t xml:space="preserve"> will </w:t>
+            </w:r>
+            <w:r>
+              <w:rPr>
+                <w:rFonts w:ascii="Times New Roman" w:hAnsi="Times New Roman" w:cs="Times New Roman"/>
+                <w:lang w:val="en-IN"/>
+              </w:rPr>
+              <w:t xml:space="preserve">read about </w:t>
+            </w:r>
+            <w:proofErr w:type="spellStart"/>
+            <w:r>
+              <w:rPr>
+                <w:rFonts w:ascii="Times New Roman" w:hAnsi="Times New Roman" w:cs="Times New Roman"/>
+                <w:lang w:val="en-IN"/>
+              </w:rPr>
+              <w:t>gstreamer</w:t>
+            </w:r>
+            <w:proofErr w:type="spellEnd"/>
+            <w:r>
+              <w:rPr>
+                <w:rFonts w:ascii="Times New Roman" w:hAnsi="Times New Roman" w:cs="Times New Roman"/>
+                <w:lang w:val="en-IN"/>
+              </w:rPr>
+              <w:t xml:space="preserve"> streaming</w:t>
+            </w:r>
+          </w:p>
+          <w:p>
+            <w:pPr>
+              <w:jc w:val="left"/>
+              <w:rPr>
+                <w:rFonts w:ascii="Times New Roman" w:hAnsi="Times New Roman" w:cs="Times New Roman"/>
                 <w:lang w:val="en-IN"/>
               </w:rPr>
             </w:pPr>
@@ -10119,10 +11117,20 @@
           </w:tcPr>
           <w:p>
             <w:pPr>
-              <w:rPr>
-                <w:lang w:val="en-IN"/>
-              </w:rPr>
-            </w:pPr>
+              <w:jc w:val="left"/>
+              <w:rPr>
+                <w:rFonts w:ascii="Times New Roman" w:hAnsi="Times New Roman" w:cs="Times New Roman"/>
+                <w:lang w:val="en-IN"/>
+              </w:rPr>
+            </w:pPr>
+            <w:r>
+              <w:rPr>
+                <w:rFonts w:ascii="Times New Roman" w:hAnsi="Times New Roman" w:cs="Times New Roman"/>
+                <w:lang w:val="en-IN"/>
+              </w:rPr>
+              <w:lastRenderedPageBreak/>
+              <w:t>01/12/2020</w:t>
+            </w:r>
           </w:p>
         </w:tc>
         <w:tc>
@@ -10131,7 +11139,41 @@
           </w:tcPr>
           <w:p>
             <w:pPr>
-              <w:rPr>
+              <w:jc w:val="left"/>
+              <w:rPr>
+                <w:rFonts w:ascii="Times New Roman" w:hAnsi="Times New Roman" w:cs="Times New Roman"/>
+                <w:lang w:val="en-IN"/>
+              </w:rPr>
+            </w:pPr>
+            <w:r>
+              <w:rPr>
+                <w:rFonts w:ascii="Times New Roman" w:hAnsi="Times New Roman" w:cs="Times New Roman"/>
+                <w:lang w:val="en-IN"/>
+              </w:rPr>
+              <w:t>I</w:t>
+            </w:r>
+            <w:r>
+              <w:rPr>
+                <w:rFonts w:ascii="Times New Roman" w:hAnsi="Times New Roman" w:cs="Times New Roman"/>
+                <w:lang w:val="en-IN"/>
+              </w:rPr>
+              <w:t xml:space="preserve"> studied about time management in </w:t>
+            </w:r>
+            <w:proofErr w:type="spellStart"/>
+            <w:r>
+              <w:rPr>
+                <w:rFonts w:ascii="Times New Roman" w:hAnsi="Times New Roman" w:cs="Times New Roman"/>
+                <w:lang w:val="en-IN"/>
+              </w:rPr>
+              <w:t>gstreamer</w:t>
+            </w:r>
+            <w:proofErr w:type="spellEnd"/>
+          </w:p>
+          <w:p>
+            <w:pPr>
+              <w:jc w:val="left"/>
+              <w:rPr>
+                <w:rFonts w:ascii="Times New Roman" w:hAnsi="Times New Roman" w:cs="Times New Roman"/>
                 <w:lang w:val="en-IN"/>
               </w:rPr>
             </w:pPr>
@@ -10143,10 +11185,74 @@
           </w:tcPr>
           <w:p>
             <w:pPr>
-              <w:rPr>
-                <w:lang w:val="en-IN"/>
-              </w:rPr>
-            </w:pPr>
+              <w:jc w:val="left"/>
+              <w:rPr>
+                <w:rFonts w:ascii="Times New Roman" w:hAnsi="Times New Roman" w:cs="Times New Roman"/>
+                <w:lang w:val="en-IN"/>
+              </w:rPr>
+            </w:pPr>
+            <w:r>
+              <w:rPr>
+                <w:rFonts w:ascii="Times New Roman" w:hAnsi="Times New Roman" w:cs="Times New Roman"/>
+                <w:lang w:val="en-IN"/>
+              </w:rPr>
+              <w:t>I</w:t>
+            </w:r>
+            <w:r>
+              <w:rPr>
+                <w:rFonts w:ascii="Times New Roman" w:hAnsi="Times New Roman" w:cs="Times New Roman"/>
+                <w:lang w:val="en-IN"/>
+              </w:rPr>
+              <w:t xml:space="preserve"> read about </w:t>
+            </w:r>
+            <w:proofErr w:type="spellStart"/>
+            <w:r>
+              <w:rPr>
+                <w:rFonts w:ascii="Times New Roman" w:hAnsi="Times New Roman" w:cs="Times New Roman"/>
+                <w:lang w:val="en-IN"/>
+              </w:rPr>
+              <w:t>gstreamer</w:t>
+            </w:r>
+            <w:proofErr w:type="spellEnd"/>
+            <w:r>
+              <w:rPr>
+                <w:rFonts w:ascii="Times New Roman" w:hAnsi="Times New Roman" w:cs="Times New Roman"/>
+                <w:lang w:val="en-IN"/>
+              </w:rPr>
+              <w:t xml:space="preserve"> streaming</w:t>
+            </w:r>
+          </w:p>
+          <w:p>
+            <w:pPr>
+              <w:jc w:val="left"/>
+              <w:rPr>
+                <w:rFonts w:ascii="Times New Roman" w:hAnsi="Times New Roman" w:cs="Times New Roman"/>
+                <w:lang w:val="en-IN"/>
+              </w:rPr>
+            </w:pPr>
+            <w:r>
+              <w:rPr>
+                <w:rFonts w:ascii="Times New Roman" w:hAnsi="Times New Roman" w:cs="Times New Roman"/>
+                <w:lang w:val="en-IN"/>
+              </w:rPr>
+              <w:t>1.How to enable buffering (to alleviate network problems)</w:t>
+            </w:r>
+          </w:p>
+          <w:p>
+            <w:pPr>
+              <w:jc w:val="left"/>
+              <w:rPr>
+                <w:rFonts w:ascii="Times New Roman" w:hAnsi="Times New Roman" w:cs="Times New Roman"/>
+                <w:lang w:val="en-IN"/>
+              </w:rPr>
+            </w:pPr>
+            <w:r>
+              <w:rPr>
+                <w:rFonts w:ascii="Times New Roman" w:hAnsi="Times New Roman" w:cs="Times New Roman"/>
+                <w:lang w:val="en-IN"/>
+              </w:rPr>
+              <w:t>2.How to recover from interruptions (lost clock)</w:t>
+            </w:r>
           </w:p>
         </w:tc>
         <w:tc>
@@ -10155,10 +11261,28 @@
           </w:tcPr>
           <w:p>
             <w:pPr>
-              <w:rPr>
-                <w:lang w:val="en-IN"/>
-              </w:rPr>
-            </w:pPr>
+              <w:jc w:val="left"/>
+              <w:rPr>
+                <w:rFonts w:ascii="Times New Roman" w:hAnsi="Times New Roman" w:cs="Times New Roman"/>
+                <w:lang w:val="en-IN"/>
+              </w:rPr>
+            </w:pPr>
+            <w:r>
+              <w:rPr>
+                <w:rFonts w:ascii="Times New Roman" w:hAnsi="Times New Roman" w:cs="Times New Roman"/>
+                <w:lang w:val="en-IN"/>
+              </w:rPr>
+              <w:t xml:space="preserve">I will prepare for presentation on </w:t>
+            </w:r>
+            <w:proofErr w:type="spellStart"/>
+            <w:r>
+              <w:rPr>
+                <w:rFonts w:ascii="Times New Roman" w:hAnsi="Times New Roman" w:cs="Times New Roman"/>
+                <w:lang w:val="en-IN"/>
+              </w:rPr>
+              <w:t>gstreamer</w:t>
+            </w:r>
+            <w:proofErr w:type="spellEnd"/>
           </w:p>
         </w:tc>
       </w:tr>
@@ -10169,10 +11293,19 @@
           </w:tcPr>
           <w:p>
             <w:pPr>
-              <w:rPr>
-                <w:lang w:val="en-IN"/>
-              </w:rPr>
-            </w:pPr>
+              <w:jc w:val="left"/>
+              <w:rPr>
+                <w:rFonts w:ascii="Times New Roman" w:hAnsi="Times New Roman" w:cs="Times New Roman"/>
+                <w:lang w:val="en-IN"/>
+              </w:rPr>
+            </w:pPr>
+            <w:r>
+              <w:rPr>
+                <w:rFonts w:ascii="Times New Roman" w:hAnsi="Times New Roman" w:cs="Times New Roman"/>
+                <w:lang w:val="en-IN"/>
+              </w:rPr>
+              <w:t>02/12/2020</w:t>
+            </w:r>
           </w:p>
         </w:tc>
         <w:tc>
@@ -10181,10 +11314,19 @@
           </w:tcPr>
           <w:p>
             <w:pPr>
-              <w:rPr>
-                <w:lang w:val="en-IN"/>
-              </w:rPr>
-            </w:pPr>
+              <w:jc w:val="left"/>
+              <w:rPr>
+                <w:rFonts w:ascii="Times New Roman" w:hAnsi="Times New Roman" w:cs="Times New Roman"/>
+                <w:lang w:val="en-IN"/>
+              </w:rPr>
+            </w:pPr>
+            <w:r>
+              <w:rPr>
+                <w:rFonts w:ascii="Times New Roman" w:hAnsi="Times New Roman" w:cs="Times New Roman"/>
+                <w:lang w:val="en-IN"/>
+              </w:rPr>
+              <w:t>None</w:t>
+            </w:r>
           </w:p>
         </w:tc>
         <w:tc>
@@ -10193,10 +11335,35 @@
           </w:tcPr>
           <w:p>
             <w:pPr>
-              <w:rPr>
-                <w:lang w:val="en-IN"/>
-              </w:rPr>
-            </w:pPr>
+              <w:jc w:val="left"/>
+              <w:rPr>
+                <w:rFonts w:ascii="Times New Roman" w:hAnsi="Times New Roman" w:cs="Times New Roman"/>
+                <w:lang w:val="en-IN"/>
+              </w:rPr>
+            </w:pPr>
+            <w:r>
+              <w:rPr>
+                <w:rFonts w:ascii="Times New Roman" w:hAnsi="Times New Roman" w:cs="Times New Roman"/>
+                <w:lang w:val="en-IN"/>
+              </w:rPr>
+              <w:t>I</w:t>
+            </w:r>
+            <w:r>
+              <w:rPr>
+                <w:rFonts w:ascii="Times New Roman" w:hAnsi="Times New Roman" w:cs="Times New Roman"/>
+                <w:lang w:val="en-IN"/>
+              </w:rPr>
+              <w:t xml:space="preserve"> have prepared for session on </w:t>
+            </w:r>
+            <w:proofErr w:type="spellStart"/>
+            <w:r>
+              <w:rPr>
+                <w:rFonts w:ascii="Times New Roman" w:hAnsi="Times New Roman" w:cs="Times New Roman"/>
+                <w:lang w:val="en-IN"/>
+              </w:rPr>
+              <w:t>gstreamer</w:t>
+            </w:r>
+            <w:proofErr w:type="spellEnd"/>
           </w:p>
         </w:tc>
         <w:tc>
@@ -10205,10 +11372,28 @@
           </w:tcPr>
           <w:p>
             <w:pPr>
-              <w:rPr>
-                <w:lang w:val="en-IN"/>
-              </w:rPr>
-            </w:pPr>
+              <w:jc w:val="left"/>
+              <w:rPr>
+                <w:rFonts w:ascii="Times New Roman" w:hAnsi="Times New Roman" w:cs="Times New Roman"/>
+                <w:lang w:val="en-IN"/>
+              </w:rPr>
+            </w:pPr>
+            <w:r>
+              <w:rPr>
+                <w:rFonts w:ascii="Times New Roman" w:hAnsi="Times New Roman" w:cs="Times New Roman"/>
+                <w:lang w:val="en-IN"/>
+              </w:rPr>
+              <w:t xml:space="preserve">I will give presentation on </w:t>
+            </w:r>
+            <w:proofErr w:type="spellStart"/>
+            <w:r>
+              <w:rPr>
+                <w:rFonts w:ascii="Times New Roman" w:hAnsi="Times New Roman" w:cs="Times New Roman"/>
+                <w:lang w:val="en-IN"/>
+              </w:rPr>
+              <w:t>gstreamer</w:t>
+            </w:r>
+            <w:proofErr w:type="spellEnd"/>
           </w:p>
         </w:tc>
       </w:tr>
@@ -10219,10 +11404,19 @@
           </w:tcPr>
           <w:p>
             <w:pPr>
-              <w:rPr>
-                <w:lang w:val="en-IN"/>
-              </w:rPr>
-            </w:pPr>
+              <w:jc w:val="left"/>
+              <w:rPr>
+                <w:rFonts w:ascii="Times New Roman" w:hAnsi="Times New Roman" w:cs="Times New Roman"/>
+                <w:lang w:val="en-IN"/>
+              </w:rPr>
+            </w:pPr>
+            <w:r>
+              <w:rPr>
+                <w:rFonts w:ascii="Times New Roman" w:hAnsi="Times New Roman" w:cs="Times New Roman"/>
+                <w:lang w:val="en-IN"/>
+              </w:rPr>
+              <w:t>03/12/2020</w:t>
+            </w:r>
           </w:p>
         </w:tc>
         <w:tc>
@@ -10231,10 +11425,19 @@
           </w:tcPr>
           <w:p>
             <w:pPr>
-              <w:rPr>
-                <w:lang w:val="en-IN"/>
-              </w:rPr>
-            </w:pPr>
+              <w:jc w:val="left"/>
+              <w:rPr>
+                <w:rFonts w:ascii="Times New Roman" w:hAnsi="Times New Roman" w:cs="Times New Roman"/>
+                <w:lang w:val="en-IN"/>
+              </w:rPr>
+            </w:pPr>
+            <w:r>
+              <w:rPr>
+                <w:rFonts w:ascii="Times New Roman" w:hAnsi="Times New Roman" w:cs="Times New Roman"/>
+                <w:lang w:val="en-IN"/>
+              </w:rPr>
+              <w:t>None</w:t>
+            </w:r>
           </w:p>
         </w:tc>
         <w:tc>
@@ -10243,10 +11446,172 @@
           </w:tcPr>
           <w:p>
             <w:pPr>
-              <w:rPr>
-                <w:lang w:val="en-IN"/>
-              </w:rPr>
-            </w:pPr>
+              <w:jc w:val="left"/>
+              <w:rPr>
+                <w:rFonts w:ascii="Times New Roman" w:hAnsi="Times New Roman" w:cs="Times New Roman"/>
+                <w:lang w:val="en-IN"/>
+              </w:rPr>
+            </w:pPr>
+            <w:r>
+              <w:rPr>
+                <w:rFonts w:ascii="Times New Roman" w:hAnsi="Times New Roman" w:cs="Times New Roman"/>
+                <w:lang w:val="en-IN"/>
+              </w:rPr>
+              <w:t>I</w:t>
+            </w:r>
+            <w:r>
+              <w:rPr>
+                <w:rFonts w:ascii="Times New Roman" w:hAnsi="Times New Roman" w:cs="Times New Roman"/>
+                <w:lang w:val="en-IN"/>
+              </w:rPr>
+              <w:t xml:space="preserve"> gave session on </w:t>
+            </w:r>
+            <w:proofErr w:type="spellStart"/>
+            <w:r>
+              <w:rPr>
+                <w:rFonts w:ascii="Times New Roman" w:hAnsi="Times New Roman" w:cs="Times New Roman"/>
+                <w:lang w:val="en-IN"/>
+              </w:rPr>
+              <w:t>gstreamer</w:t>
+            </w:r>
+            <w:proofErr w:type="spellEnd"/>
+          </w:p>
+          <w:p>
+            <w:pPr>
+              <w:jc w:val="left"/>
+              <w:rPr>
+                <w:rFonts w:ascii="Times New Roman" w:hAnsi="Times New Roman" w:cs="Times New Roman"/>
+                <w:lang w:val="en-IN"/>
+              </w:rPr>
+            </w:pPr>
+            <w:r>
+              <w:rPr>
+                <w:rFonts w:ascii="Times New Roman" w:hAnsi="Times New Roman" w:cs="Times New Roman"/>
+                <w:lang w:val="en-IN"/>
+              </w:rPr>
+              <w:t xml:space="preserve">1.how we can inject application data into </w:t>
+            </w:r>
+            <w:proofErr w:type="spellStart"/>
+            <w:r>
+              <w:rPr>
+                <w:rFonts w:ascii="Times New Roman" w:hAnsi="Times New Roman" w:cs="Times New Roman"/>
+                <w:lang w:val="en-IN"/>
+              </w:rPr>
+              <w:t>gstreamer's</w:t>
+            </w:r>
+            <w:proofErr w:type="spellEnd"/>
+            <w:r>
+              <w:rPr>
+                <w:rFonts w:ascii="Times New Roman" w:hAnsi="Times New Roman" w:cs="Times New Roman"/>
+                <w:lang w:val="en-IN"/>
+              </w:rPr>
+              <w:t xml:space="preserve"> pipeline and how we can extract application data from </w:t>
+            </w:r>
+            <w:proofErr w:type="spellStart"/>
+            <w:r>
+              <w:rPr>
+                <w:rFonts w:ascii="Times New Roman" w:hAnsi="Times New Roman" w:cs="Times New Roman"/>
+                <w:lang w:val="en-IN"/>
+              </w:rPr>
+              <w:t>gstreamer's</w:t>
+            </w:r>
+            <w:proofErr w:type="spellEnd"/>
+            <w:r>
+              <w:rPr>
+                <w:rFonts w:ascii="Times New Roman" w:hAnsi="Times New Roman" w:cs="Times New Roman"/>
+                <w:lang w:val="en-IN"/>
+              </w:rPr>
+              <w:t xml:space="preserve"> pipeline</w:t>
+            </w:r>
+          </w:p>
+          <w:p>
+            <w:pPr>
+              <w:jc w:val="left"/>
+              <w:rPr>
+                <w:rFonts w:ascii="Times New Roman" w:hAnsi="Times New Roman" w:cs="Times New Roman"/>
+                <w:lang w:val="en-IN"/>
+              </w:rPr>
+            </w:pPr>
+            <w:r>
+              <w:rPr>
+                <w:rFonts w:ascii="Times New Roman" w:hAnsi="Times New Roman" w:cs="Times New Roman"/>
+                <w:lang w:val="en-IN"/>
+              </w:rPr>
+              <w:t xml:space="preserve">2.explained application call flow and each and every </w:t>
+            </w:r>
+            <w:proofErr w:type="spellStart"/>
+            <w:r>
+              <w:rPr>
+                <w:rFonts w:ascii="Times New Roman" w:hAnsi="Times New Roman" w:cs="Times New Roman"/>
+                <w:lang w:val="en-IN"/>
+              </w:rPr>
+              <w:t>api</w:t>
+            </w:r>
+            <w:proofErr w:type="spellEnd"/>
+            <w:r>
+              <w:rPr>
+                <w:rFonts w:ascii="Times New Roman" w:hAnsi="Times New Roman" w:cs="Times New Roman"/>
+                <w:lang w:val="en-IN"/>
+              </w:rPr>
+              <w:t xml:space="preserve"> with arguments</w:t>
+            </w:r>
+          </w:p>
+          <w:p>
+            <w:pPr>
+              <w:jc w:val="left"/>
+              <w:rPr>
+                <w:rFonts w:ascii="Times New Roman" w:hAnsi="Times New Roman" w:cs="Times New Roman"/>
+                <w:lang w:val="en-IN"/>
+              </w:rPr>
+            </w:pPr>
+            <w:r>
+              <w:rPr>
+                <w:rFonts w:ascii="Times New Roman" w:hAnsi="Times New Roman" w:cs="Times New Roman"/>
+                <w:lang w:val="en-IN"/>
+              </w:rPr>
+              <w:t>3.i explained progressive streaming with application</w:t>
+            </w:r>
+          </w:p>
+          <w:p>
+            <w:pPr>
+              <w:jc w:val="left"/>
+              <w:rPr>
+                <w:rFonts w:ascii="Times New Roman" w:hAnsi="Times New Roman" w:cs="Times New Roman"/>
+                <w:lang w:val="en-IN"/>
+              </w:rPr>
+            </w:pPr>
+            <w:r>
+              <w:rPr>
+                <w:rFonts w:ascii="Times New Roman" w:hAnsi="Times New Roman" w:cs="Times New Roman"/>
+                <w:lang w:val="en-IN"/>
+              </w:rPr>
+              <w:t xml:space="preserve">4.progreesive streaming application call flow and each and every </w:t>
+            </w:r>
+            <w:proofErr w:type="spellStart"/>
+            <w:r>
+              <w:rPr>
+                <w:rFonts w:ascii="Times New Roman" w:hAnsi="Times New Roman" w:cs="Times New Roman"/>
+                <w:lang w:val="en-IN"/>
+              </w:rPr>
+              <w:t>api</w:t>
+            </w:r>
+            <w:proofErr w:type="spellEnd"/>
+            <w:r>
+              <w:rPr>
+                <w:rFonts w:ascii="Times New Roman" w:hAnsi="Times New Roman" w:cs="Times New Roman"/>
+                <w:lang w:val="en-IN"/>
+              </w:rPr>
+              <w:t xml:space="preserve"> </w:t>
+            </w:r>
+            <w:proofErr w:type="spellStart"/>
+            <w:r>
+              <w:rPr>
+                <w:rFonts w:ascii="Times New Roman" w:hAnsi="Times New Roman" w:cs="Times New Roman"/>
+                <w:lang w:val="en-IN"/>
+              </w:rPr>
+              <w:t>aguments</w:t>
+            </w:r>
+            <w:proofErr w:type="spellEnd"/>
           </w:p>
         </w:tc>
         <w:tc>
@@ -10255,10 +11620,19 @@
           </w:tcPr>
           <w:p>
             <w:pPr>
-              <w:rPr>
-                <w:lang w:val="en-IN"/>
-              </w:rPr>
-            </w:pPr>
+              <w:jc w:val="left"/>
+              <w:rPr>
+                <w:rFonts w:ascii="Times New Roman" w:hAnsi="Times New Roman" w:cs="Times New Roman"/>
+                <w:lang w:val="en-IN"/>
+              </w:rPr>
+            </w:pPr>
+            <w:r>
+              <w:rPr>
+                <w:rFonts w:ascii="Times New Roman" w:hAnsi="Times New Roman" w:cs="Times New Roman"/>
+                <w:lang w:val="en-IN"/>
+              </w:rPr>
+              <w:t>None</w:t>
+            </w:r>
           </w:p>
         </w:tc>
       </w:tr>
@@ -10269,10 +11643,19 @@
           </w:tcPr>
           <w:p>
             <w:pPr>
-              <w:rPr>
-                <w:lang w:val="en-IN"/>
-              </w:rPr>
-            </w:pPr>
+              <w:jc w:val="left"/>
+              <w:rPr>
+                <w:rFonts w:ascii="Times New Roman" w:hAnsi="Times New Roman" w:cs="Times New Roman"/>
+                <w:lang w:val="en-IN"/>
+              </w:rPr>
+            </w:pPr>
+            <w:r>
+              <w:rPr>
+                <w:rFonts w:ascii="Times New Roman" w:hAnsi="Times New Roman" w:cs="Times New Roman"/>
+                <w:lang w:val="en-IN"/>
+              </w:rPr>
+              <w:t>04/12/2020</w:t>
+            </w:r>
           </w:p>
         </w:tc>
         <w:tc>
@@ -10281,7 +11664,41 @@
           </w:tcPr>
           <w:p>
             <w:pPr>
-              <w:rPr>
+              <w:jc w:val="left"/>
+              <w:rPr>
+                <w:rFonts w:ascii="Times New Roman" w:hAnsi="Times New Roman" w:cs="Times New Roman"/>
+                <w:lang w:val="en-IN"/>
+              </w:rPr>
+            </w:pPr>
+            <w:r>
+              <w:rPr>
+                <w:rFonts w:ascii="Times New Roman" w:hAnsi="Times New Roman" w:cs="Times New Roman"/>
+                <w:lang w:val="en-IN"/>
+              </w:rPr>
+              <w:t>I</w:t>
+            </w:r>
+            <w:r>
+              <w:rPr>
+                <w:rFonts w:ascii="Times New Roman" w:hAnsi="Times New Roman" w:cs="Times New Roman"/>
+                <w:lang w:val="en-IN"/>
+              </w:rPr>
+              <w:t xml:space="preserve"> gave session on </w:t>
+            </w:r>
+            <w:proofErr w:type="spellStart"/>
+            <w:r>
+              <w:rPr>
+                <w:rFonts w:ascii="Times New Roman" w:hAnsi="Times New Roman" w:cs="Times New Roman"/>
+                <w:lang w:val="en-IN"/>
+              </w:rPr>
+              <w:t>gstreamer</w:t>
+            </w:r>
+            <w:proofErr w:type="spellEnd"/>
+          </w:p>
+          <w:p>
+            <w:pPr>
+              <w:jc w:val="left"/>
+              <w:rPr>
+                <w:rFonts w:ascii="Times New Roman" w:hAnsi="Times New Roman" w:cs="Times New Roman"/>
                 <w:lang w:val="en-IN"/>
               </w:rPr>
             </w:pPr>
@@ -10293,10 +11710,108 @@
           </w:tcPr>
           <w:p>
             <w:pPr>
-              <w:rPr>
-                <w:lang w:val="en-IN"/>
-              </w:rPr>
-            </w:pPr>
+              <w:jc w:val="left"/>
+              <w:rPr>
+                <w:rFonts w:ascii="Times New Roman" w:hAnsi="Times New Roman" w:cs="Times New Roman"/>
+                <w:lang w:val="en-IN"/>
+              </w:rPr>
+            </w:pPr>
+            <w:r>
+              <w:rPr>
+                <w:rFonts w:ascii="Times New Roman" w:hAnsi="Times New Roman" w:cs="Times New Roman"/>
+                <w:lang w:val="en-IN"/>
+              </w:rPr>
+              <w:t>I</w:t>
+            </w:r>
+            <w:r>
+              <w:rPr>
+                <w:rFonts w:ascii="Times New Roman" w:hAnsi="Times New Roman" w:cs="Times New Roman"/>
+                <w:lang w:val="en-IN"/>
+              </w:rPr>
+              <w:t xml:space="preserve"> read about </w:t>
+            </w:r>
+            <w:proofErr w:type="spellStart"/>
+            <w:r>
+              <w:rPr>
+                <w:rFonts w:ascii="Times New Roman" w:hAnsi="Times New Roman" w:cs="Times New Roman"/>
+                <w:lang w:val="en-IN"/>
+              </w:rPr>
+              <w:t>gstreamer</w:t>
+            </w:r>
+            <w:proofErr w:type="spellEnd"/>
+          </w:p>
+          <w:p>
+            <w:pPr>
+              <w:jc w:val="left"/>
+              <w:rPr>
+                <w:rFonts w:ascii="Times New Roman" w:hAnsi="Times New Roman" w:cs="Times New Roman"/>
+                <w:lang w:val="en-IN"/>
+              </w:rPr>
+            </w:pPr>
+            <w:r>
+              <w:rPr>
+                <w:rFonts w:ascii="Times New Roman" w:hAnsi="Times New Roman" w:cs="Times New Roman"/>
+                <w:lang w:val="en-IN"/>
+              </w:rPr>
+              <w:t xml:space="preserve">1.How to get more debug information from </w:t>
+            </w:r>
+            <w:proofErr w:type="spellStart"/>
+            <w:r>
+              <w:rPr>
+                <w:rFonts w:ascii="Times New Roman" w:hAnsi="Times New Roman" w:cs="Times New Roman"/>
+                <w:lang w:val="en-IN"/>
+              </w:rPr>
+              <w:t>GStreamer</w:t>
+            </w:r>
+            <w:proofErr w:type="spellEnd"/>
+          </w:p>
+          <w:p>
+            <w:pPr>
+              <w:jc w:val="left"/>
+              <w:rPr>
+                <w:rFonts w:ascii="Times New Roman" w:hAnsi="Times New Roman" w:cs="Times New Roman"/>
+                <w:lang w:val="en-IN"/>
+              </w:rPr>
+            </w:pPr>
+            <w:r>
+              <w:rPr>
+                <w:rFonts w:ascii="Times New Roman" w:hAnsi="Times New Roman" w:cs="Times New Roman"/>
+                <w:lang w:val="en-IN"/>
+              </w:rPr>
+              <w:t xml:space="preserve">2.How to print your own debug information into the </w:t>
+            </w:r>
+            <w:proofErr w:type="spellStart"/>
+            <w:r>
+              <w:rPr>
+                <w:rFonts w:ascii="Times New Roman" w:hAnsi="Times New Roman" w:cs="Times New Roman"/>
+                <w:lang w:val="en-IN"/>
+              </w:rPr>
+              <w:t>GStreamer</w:t>
+            </w:r>
+            <w:proofErr w:type="spellEnd"/>
+            <w:r>
+              <w:rPr>
+                <w:rFonts w:ascii="Times New Roman" w:hAnsi="Times New Roman" w:cs="Times New Roman"/>
+                <w:lang w:val="en-IN"/>
+              </w:rPr>
+              <w:t xml:space="preserve"> log</w:t>
+            </w:r>
+          </w:p>
+          <w:p>
+            <w:pPr>
+              <w:jc w:val="left"/>
+              <w:rPr>
+                <w:rFonts w:ascii="Times New Roman" w:hAnsi="Times New Roman" w:cs="Times New Roman"/>
+                <w:lang w:val="en-IN"/>
+              </w:rPr>
+            </w:pPr>
+            <w:r>
+              <w:rPr>
+                <w:rFonts w:ascii="Times New Roman" w:hAnsi="Times New Roman" w:cs="Times New Roman"/>
+                <w:lang w:val="en-IN"/>
+              </w:rPr>
+              <w:t>3.How to get pipeline graphs</w:t>
+            </w:r>
           </w:p>
         </w:tc>
         <w:tc>
@@ -10305,10 +11820,19 @@
           </w:tcPr>
           <w:p>
             <w:pPr>
-              <w:rPr>
-                <w:lang w:val="en-IN"/>
-              </w:rPr>
-            </w:pPr>
+              <w:jc w:val="left"/>
+              <w:rPr>
+                <w:rFonts w:ascii="Times New Roman" w:hAnsi="Times New Roman" w:cs="Times New Roman"/>
+                <w:lang w:val="en-IN"/>
+              </w:rPr>
+            </w:pPr>
+            <w:r>
+              <w:rPr>
+                <w:rFonts w:ascii="Times New Roman" w:hAnsi="Times New Roman" w:cs="Times New Roman"/>
+                <w:lang w:val="en-IN"/>
+              </w:rPr>
+              <w:t>None</w:t>
+            </w:r>
           </w:p>
         </w:tc>
       </w:tr>
@@ -10319,7 +11843,9 @@
           </w:tcPr>
           <w:p>
             <w:pPr>
-              <w:rPr>
+              <w:jc w:val="left"/>
+              <w:rPr>
+                <w:rFonts w:ascii="Times New Roman" w:hAnsi="Times New Roman" w:cs="Times New Roman"/>
                 <w:lang w:val="en-IN"/>
               </w:rPr>
             </w:pPr>
@@ -10331,7 +11857,9 @@
           </w:tcPr>
           <w:p>
             <w:pPr>
-              <w:rPr>
+              <w:jc w:val="left"/>
+              <w:rPr>
+                <w:rFonts w:ascii="Times New Roman" w:hAnsi="Times New Roman" w:cs="Times New Roman"/>
                 <w:lang w:val="en-IN"/>
               </w:rPr>
             </w:pPr>
@@ -10343,7 +11871,9 @@
           </w:tcPr>
           <w:p>
             <w:pPr>
-              <w:rPr>
+              <w:jc w:val="left"/>
+              <w:rPr>
+                <w:rFonts w:ascii="Times New Roman" w:hAnsi="Times New Roman" w:cs="Times New Roman"/>
                 <w:lang w:val="en-IN"/>
               </w:rPr>
             </w:pPr>
@@ -10355,7 +11885,9 @@
           </w:tcPr>
           <w:p>
             <w:pPr>
-              <w:rPr>
+              <w:jc w:val="left"/>
+              <w:rPr>
+                <w:rFonts w:ascii="Times New Roman" w:hAnsi="Times New Roman" w:cs="Times New Roman"/>
                 <w:lang w:val="en-IN"/>
               </w:rPr>
             </w:pPr>
@@ -10369,7 +11901,9 @@
           </w:tcPr>
           <w:p>
             <w:pPr>
-              <w:rPr>
+              <w:jc w:val="left"/>
+              <w:rPr>
+                <w:rFonts w:ascii="Times New Roman" w:hAnsi="Times New Roman" w:cs="Times New Roman"/>
                 <w:lang w:val="en-IN"/>
               </w:rPr>
             </w:pPr>
@@ -10381,7 +11915,9 @@
           </w:tcPr>
           <w:p>
             <w:pPr>
-              <w:rPr>
+              <w:jc w:val="left"/>
+              <w:rPr>
+                <w:rFonts w:ascii="Times New Roman" w:hAnsi="Times New Roman" w:cs="Times New Roman"/>
                 <w:lang w:val="en-IN"/>
               </w:rPr>
             </w:pPr>
@@ -10393,7 +11929,9 @@
           </w:tcPr>
           <w:p>
             <w:pPr>
-              <w:rPr>
+              <w:jc w:val="left"/>
+              <w:rPr>
+                <w:rFonts w:ascii="Times New Roman" w:hAnsi="Times New Roman" w:cs="Times New Roman"/>
                 <w:lang w:val="en-IN"/>
               </w:rPr>
             </w:pPr>
@@ -10405,7 +11943,9 @@
           </w:tcPr>
           <w:p>
             <w:pPr>
-              <w:rPr>
+              <w:jc w:val="left"/>
+              <w:rPr>
+                <w:rFonts w:ascii="Times New Roman" w:hAnsi="Times New Roman" w:cs="Times New Roman"/>
                 <w:lang w:val="en-IN"/>
               </w:rPr>
             </w:pPr>
@@ -11783,7 +13323,7 @@
   <w:style w:type="paragraph" w:default="1" w:styleId="Normal">
     <w:name w:val="Normal"/>
     <w:qFormat/>
-    <w:rsid w:val="00AA5E1B"/>
+    <w:rsid w:val="008D6657"/>
     <w:rPr>
       <w:rFonts w:asciiTheme="minorHAnsi" w:eastAsiaTheme="minorEastAsia" w:hAnsiTheme="minorHAnsi" w:cstheme="minorBidi"/>
       <w:lang w:eastAsia="zh-CN"/>
@@ -12226,7 +13766,7 @@
 </file>
 
 <file path=customXml/itemProps2.xml><?xml version="1.0" encoding="utf-8"?>
-<ds:datastoreItem xmlns:ds="http://schemas.openxmlformats.org/officeDocument/2006/customXml" ds:itemID="{6D0EDC3B-DA91-4A7F-B20D-7C37945599D4}">
+<ds:datastoreItem xmlns:ds="http://schemas.openxmlformats.org/officeDocument/2006/customXml" ds:itemID="{EB4BC6C9-A2C5-4DBF-ADA1-0030362CDB38}">
   <ds:schemaRefs>
     <ds:schemaRef ds:uri="http://schemas.openxmlformats.org/officeDocument/2006/bibliography"/>
   </ds:schemaRefs>

</xml_diff>